<commit_message>
Add description of Pluralsight clip "Demo: Controls"
</commit_message>
<xml_diff>
--- a/IntroductionToWindowsForms/IntroductionToWindowsForms.docx
+++ b/IntroductionToWindowsForms/IntroductionToWindowsForms.docx
@@ -159,19 +159,7 @@
                 <w:rPr>
                   <w:rStyle w:val="Hyperlink"/>
                 </w:rPr>
-                <w:t>Demo:</w:t>
-              </w:r>
-              <w:r>
-                <w:rPr>
-                  <w:rStyle w:val="Hyperlink"/>
-                </w:rPr>
-                <w:t xml:space="preserve"> </w:t>
-              </w:r>
-              <w:r>
-                <w:rPr>
-                  <w:rStyle w:val="Hyperlink"/>
-                </w:rPr>
-                <w:t>Controls</w:t>
+                <w:t>Demo: Controls</w:t>
               </w:r>
             </w:hyperlink>
           </w:p>
@@ -180,7 +168,28 @@
           <w:tcPr>
             <w:tcW w:w="4788" w:type="dxa"/>
           </w:tcPr>
-          <w:p/>
+          <w:p>
+            <w:r>
+              <w:fldChar w:fldCharType="begin"/>
+            </w:r>
+            <w:r>
+              <w:instrText xml:space="preserve"> HYPERLINK  \l "_Demo:_Event_Handlers" </w:instrText>
+            </w:r>
+            <w:r>
+              <w:fldChar w:fldCharType="separate"/>
+            </w:r>
+            <w:r>
+              <w:rPr>
+                <w:rStyle w:val="Hyperlink"/>
+              </w:rPr>
+              <w:t>Demo: Event Handlers</w:t>
+            </w:r>
+            <w:r>
+              <w:fldChar w:fldCharType="end"/>
+            </w:r>
+            <w:bookmarkStart w:id="0" w:name="_GoBack"/>
+            <w:bookmarkEnd w:id="0"/>
+          </w:p>
         </w:tc>
       </w:tr>
       <w:tr>
@@ -230,10 +239,10 @@
       <w:pPr>
         <w:pStyle w:val="Heading2"/>
       </w:pPr>
-      <w:bookmarkStart w:id="0" w:name="_New_Tools_1"/>
-      <w:bookmarkStart w:id="1" w:name="_Forms"/>
-      <w:bookmarkEnd w:id="0"/>
+      <w:bookmarkStart w:id="1" w:name="_New_Tools_1"/>
+      <w:bookmarkStart w:id="2" w:name="_Forms"/>
       <w:bookmarkEnd w:id="1"/>
+      <w:bookmarkEnd w:id="2"/>
       <w:r>
         <w:t>Forms</w:t>
       </w:r>
@@ -395,8 +404,8 @@
       <w:pPr>
         <w:pStyle w:val="Heading2"/>
       </w:pPr>
-      <w:bookmarkStart w:id="2" w:name="_Demo:_Forms"/>
-      <w:bookmarkEnd w:id="2"/>
+      <w:bookmarkStart w:id="3" w:name="_Demo:_Forms"/>
+      <w:bookmarkEnd w:id="3"/>
       <w:r>
         <w:t>Demo: Forms</w:t>
       </w:r>
@@ -1427,12 +1436,550 @@
       <w:pPr>
         <w:pStyle w:val="Heading2"/>
       </w:pPr>
-      <w:bookmarkStart w:id="3" w:name="_Demo:_Controls"/>
-      <w:bookmarkStart w:id="4" w:name="_GoBack"/>
-      <w:bookmarkEnd w:id="3"/>
+      <w:bookmarkStart w:id="4" w:name="_Demo:_Controls"/>
       <w:bookmarkEnd w:id="4"/>
       <w:r>
         <w:t>Demo: Controls</w:t>
+      </w:r>
+    </w:p>
+    <w:p>
+      <w:pPr>
+        <w:spacing w:after="0"/>
+      </w:pPr>
+      <w:r>
+        <w:t>We will be adding 3 controls to the Main form:  a text box, a button, and a label.</w:t>
+      </w:r>
+    </w:p>
+    <w:p>
+      <w:pPr>
+        <w:pStyle w:val="ListParagraph"/>
+        <w:numPr>
+          <w:ilvl w:val="0"/>
+          <w:numId w:val="45"/>
+        </w:numPr>
+        <w:rPr>
+          <w:rFonts w:eastAsiaTheme="minorEastAsia"/>
+        </w:rPr>
+      </w:pPr>
+      <w:r>
+        <w:t xml:space="preserve">Navigate to Visual Studio, </w:t>
+      </w:r>
+      <w:proofErr w:type="spellStart"/>
+      <w:r>
+        <w:t>MyForm.vb</w:t>
+      </w:r>
+      <w:proofErr w:type="spellEnd"/>
+      <w:r>
+        <w:t>.</w:t>
+      </w:r>
+    </w:p>
+    <w:p>
+      <w:pPr>
+        <w:pStyle w:val="ListParagraph"/>
+        <w:numPr>
+          <w:ilvl w:val="0"/>
+          <w:numId w:val="45"/>
+        </w:numPr>
+        <w:spacing w:after="0"/>
+      </w:pPr>
+      <w:r>
+        <w:t>To declare the 3 controls, add the following code after “Inherits Form”.</w:t>
+      </w:r>
+    </w:p>
+    <w:p>
+      <w:pPr>
+        <w:spacing w:after="0"/>
+        <w:ind w:left="720"/>
+      </w:pPr>
+      <w:r>
+        <w:t xml:space="preserve">Private </w:t>
+      </w:r>
+      <w:proofErr w:type="spellStart"/>
+      <w:r>
+        <w:t>MessageTextBox</w:t>
+      </w:r>
+      <w:proofErr w:type="spellEnd"/>
+      <w:r>
+        <w:t xml:space="preserve"> </w:t>
+      </w:r>
+      <w:proofErr w:type="gramStart"/>
+      <w:r>
+        <w:t>As</w:t>
+      </w:r>
+      <w:proofErr w:type="gramEnd"/>
+      <w:r>
+        <w:t xml:space="preserve"> </w:t>
+      </w:r>
+      <w:proofErr w:type="spellStart"/>
+      <w:r>
+        <w:t>TextBox</w:t>
+      </w:r>
+      <w:proofErr w:type="spellEnd"/>
+    </w:p>
+    <w:p>
+      <w:pPr>
+        <w:spacing w:after="0"/>
+        <w:ind w:left="720"/>
+      </w:pPr>
+      <w:r>
+        <w:t xml:space="preserve">Private </w:t>
+      </w:r>
+      <w:proofErr w:type="spellStart"/>
+      <w:r>
+        <w:t>MessageLabel</w:t>
+      </w:r>
+      <w:proofErr w:type="spellEnd"/>
+      <w:r>
+        <w:t xml:space="preserve"> </w:t>
+      </w:r>
+      <w:proofErr w:type="gramStart"/>
+      <w:r>
+        <w:t>As</w:t>
+      </w:r>
+      <w:proofErr w:type="gramEnd"/>
+      <w:r>
+        <w:t xml:space="preserve"> Label</w:t>
+      </w:r>
+    </w:p>
+    <w:p>
+      <w:pPr>
+        <w:spacing w:after="0"/>
+        <w:ind w:left="720"/>
+      </w:pPr>
+      <w:r>
+        <w:t xml:space="preserve">Private </w:t>
+      </w:r>
+      <w:proofErr w:type="spellStart"/>
+      <w:r>
+        <w:t>ShowMessageButton</w:t>
+      </w:r>
+      <w:proofErr w:type="spellEnd"/>
+      <w:r>
+        <w:t xml:space="preserve"> </w:t>
+      </w:r>
+      <w:proofErr w:type="gramStart"/>
+      <w:r>
+        <w:t>As</w:t>
+      </w:r>
+      <w:proofErr w:type="gramEnd"/>
+      <w:r>
+        <w:t xml:space="preserve"> Button</w:t>
+      </w:r>
+    </w:p>
+    <w:p>
+      <w:pPr>
+        <w:pStyle w:val="ListParagraph"/>
+        <w:numPr>
+          <w:ilvl w:val="0"/>
+          <w:numId w:val="44"/>
+        </w:numPr>
+        <w:spacing w:after="0"/>
+        <w:rPr>
+          <w:rFonts w:eastAsiaTheme="minorEastAsia"/>
+        </w:rPr>
+      </w:pPr>
+      <w:r>
+        <w:t xml:space="preserve">To place these controls into the form, add the following code at the end of the constructor (Sub </w:t>
+      </w:r>
+      <w:proofErr w:type="gramStart"/>
+      <w:r>
+        <w:t>New(</w:t>
+      </w:r>
+      <w:proofErr w:type="gramEnd"/>
+      <w:r>
+        <w:t>)).  This code instantiates each of the controls, sets properties of that instance, and then adds that instance to the controls collection of the form.</w:t>
+      </w:r>
+    </w:p>
+    <w:p>
+      <w:pPr>
+        <w:spacing w:after="0"/>
+        <w:ind w:left="720"/>
+      </w:pPr>
+      <w:r>
+        <w:t xml:space="preserve">        </w:t>
+      </w:r>
+      <w:proofErr w:type="spellStart"/>
+      <w:r>
+        <w:t>MessageTextBox</w:t>
+      </w:r>
+      <w:proofErr w:type="spellEnd"/>
+      <w:r>
+        <w:t xml:space="preserve"> = New </w:t>
+      </w:r>
+      <w:proofErr w:type="spellStart"/>
+      <w:proofErr w:type="gramStart"/>
+      <w:r>
+        <w:t>TextBox</w:t>
+      </w:r>
+      <w:proofErr w:type="spellEnd"/>
+      <w:r>
+        <w:t>()</w:t>
+      </w:r>
+      <w:proofErr w:type="gramEnd"/>
+    </w:p>
+    <w:p>
+      <w:pPr>
+        <w:spacing w:after="0"/>
+        <w:ind w:left="720"/>
+      </w:pPr>
+      <w:r>
+        <w:t xml:space="preserve">        </w:t>
+      </w:r>
+      <w:proofErr w:type="spellStart"/>
+      <w:r>
+        <w:t>MessageTextBox.Left</w:t>
+      </w:r>
+      <w:proofErr w:type="spellEnd"/>
+      <w:r>
+        <w:t xml:space="preserve"> = 25</w:t>
+      </w:r>
+    </w:p>
+    <w:p>
+      <w:pPr>
+        <w:spacing w:after="0"/>
+        <w:ind w:left="720"/>
+      </w:pPr>
+      <w:r>
+        <w:t xml:space="preserve">        </w:t>
+      </w:r>
+      <w:proofErr w:type="spellStart"/>
+      <w:r>
+        <w:t>MessageTextBox.Top</w:t>
+      </w:r>
+      <w:proofErr w:type="spellEnd"/>
+      <w:r>
+        <w:t xml:space="preserve"> = 25</w:t>
+      </w:r>
+    </w:p>
+    <w:p>
+      <w:pPr>
+        <w:spacing w:after="0"/>
+        <w:ind w:left="720"/>
+      </w:pPr>
+      <w:r>
+        <w:t xml:space="preserve">        </w:t>
+      </w:r>
+      <w:proofErr w:type="spellStart"/>
+      <w:r>
+        <w:t>MessageTextBox.Width</w:t>
+      </w:r>
+      <w:proofErr w:type="spellEnd"/>
+      <w:r>
+        <w:t xml:space="preserve"> = 200</w:t>
+      </w:r>
+    </w:p>
+    <w:p>
+      <w:pPr>
+        <w:ind w:left="720"/>
+      </w:pPr>
+      <w:r>
+        <w:t xml:space="preserve">        </w:t>
+      </w:r>
+      <w:proofErr w:type="spellStart"/>
+      <w:r>
+        <w:t>Me.Controls.Add</w:t>
+      </w:r>
+      <w:proofErr w:type="spellEnd"/>
+      <w:r>
+        <w:t xml:space="preserve"> </w:t>
+      </w:r>
+      <w:proofErr w:type="gramStart"/>
+      <w:r>
+        <w:t>(</w:t>
+      </w:r>
+      <w:r>
+        <w:t xml:space="preserve"> </w:t>
+      </w:r>
+      <w:proofErr w:type="spellStart"/>
+      <w:r>
+        <w:t>MessageTextBox</w:t>
+      </w:r>
+      <w:proofErr w:type="spellEnd"/>
+      <w:proofErr w:type="gramEnd"/>
+      <w:r>
+        <w:t xml:space="preserve"> </w:t>
+      </w:r>
+      <w:r>
+        <w:t xml:space="preserve">) </w:t>
+      </w:r>
+    </w:p>
+    <w:p>
+      <w:pPr>
+        <w:spacing w:after="0"/>
+        <w:ind w:left="720"/>
+      </w:pPr>
+      <w:r>
+        <w:t xml:space="preserve">        </w:t>
+      </w:r>
+      <w:proofErr w:type="spellStart"/>
+      <w:r>
+        <w:t>ShowMessageButton</w:t>
+      </w:r>
+      <w:proofErr w:type="spellEnd"/>
+      <w:r>
+        <w:t xml:space="preserve"> = New </w:t>
+      </w:r>
+      <w:proofErr w:type="gramStart"/>
+      <w:r>
+        <w:t>Button()</w:t>
+      </w:r>
+      <w:proofErr w:type="gramEnd"/>
+    </w:p>
+    <w:p>
+      <w:pPr>
+        <w:spacing w:after="0"/>
+        <w:ind w:left="720"/>
+      </w:pPr>
+      <w:r>
+        <w:t xml:space="preserve">        </w:t>
+      </w:r>
+      <w:proofErr w:type="spellStart"/>
+      <w:r>
+        <w:t>ShowMessageButton.Left</w:t>
+      </w:r>
+      <w:proofErr w:type="spellEnd"/>
+      <w:r>
+        <w:t xml:space="preserve"> = 25</w:t>
+      </w:r>
+    </w:p>
+    <w:p>
+      <w:pPr>
+        <w:spacing w:after="0"/>
+        <w:ind w:left="720"/>
+      </w:pPr>
+      <w:r>
+        <w:t xml:space="preserve">        </w:t>
+      </w:r>
+      <w:proofErr w:type="spellStart"/>
+      <w:r>
+        <w:t>ShowMessageButton.Top</w:t>
+      </w:r>
+      <w:proofErr w:type="spellEnd"/>
+      <w:r>
+        <w:t xml:space="preserve"> = 75</w:t>
+      </w:r>
+    </w:p>
+    <w:p>
+      <w:pPr>
+        <w:spacing w:after="0"/>
+        <w:ind w:left="720"/>
+      </w:pPr>
+      <w:r>
+        <w:t xml:space="preserve">        </w:t>
+      </w:r>
+      <w:proofErr w:type="spellStart"/>
+      <w:r>
+        <w:t>ShowMessageButton.Width</w:t>
+      </w:r>
+      <w:proofErr w:type="spellEnd"/>
+      <w:r>
+        <w:t xml:space="preserve"> = 200</w:t>
+      </w:r>
+    </w:p>
+    <w:p>
+      <w:pPr>
+        <w:spacing w:after="0"/>
+        <w:ind w:left="720"/>
+      </w:pPr>
+      <w:r>
+        <w:t xml:space="preserve">        </w:t>
+      </w:r>
+      <w:proofErr w:type="spellStart"/>
+      <w:proofErr w:type="gramStart"/>
+      <w:r>
+        <w:t>ShowMessageButton.Text</w:t>
+      </w:r>
+      <w:proofErr w:type="spellEnd"/>
+      <w:r>
+        <w:t xml:space="preserve">  =</w:t>
+      </w:r>
+      <w:proofErr w:type="gramEnd"/>
+      <w:r>
+        <w:t xml:space="preserve">  “Show Message”</w:t>
+      </w:r>
+    </w:p>
+    <w:p>
+      <w:pPr>
+        <w:ind w:left="720"/>
+      </w:pPr>
+      <w:r>
+        <w:t xml:space="preserve">        </w:t>
+      </w:r>
+      <w:proofErr w:type="spellStart"/>
+      <w:r>
+        <w:t>Me.Controls.Add</w:t>
+      </w:r>
+      <w:proofErr w:type="spellEnd"/>
+      <w:r>
+        <w:t xml:space="preserve"> </w:t>
+      </w:r>
+      <w:proofErr w:type="gramStart"/>
+      <w:r>
+        <w:t>(</w:t>
+      </w:r>
+      <w:r>
+        <w:t xml:space="preserve"> </w:t>
+      </w:r>
+      <w:proofErr w:type="spellStart"/>
+      <w:r>
+        <w:t>ShowMessageButton</w:t>
+      </w:r>
+      <w:proofErr w:type="spellEnd"/>
+      <w:proofErr w:type="gramEnd"/>
+      <w:r>
+        <w:t xml:space="preserve"> </w:t>
+      </w:r>
+      <w:r>
+        <w:t>)</w:t>
+      </w:r>
+    </w:p>
+    <w:p>
+      <w:pPr>
+        <w:spacing w:after="0"/>
+        <w:ind w:left="720"/>
+      </w:pPr>
+      <w:r>
+        <w:t xml:space="preserve">        </w:t>
+      </w:r>
+      <w:proofErr w:type="spellStart"/>
+      <w:r>
+        <w:t>MessageLabel</w:t>
+      </w:r>
+      <w:proofErr w:type="spellEnd"/>
+      <w:r>
+        <w:t xml:space="preserve"> = New </w:t>
+      </w:r>
+      <w:proofErr w:type="gramStart"/>
+      <w:r>
+        <w:t>Label()</w:t>
+      </w:r>
+      <w:proofErr w:type="gramEnd"/>
+    </w:p>
+    <w:p>
+      <w:pPr>
+        <w:spacing w:after="0"/>
+        <w:ind w:left="720"/>
+      </w:pPr>
+      <w:r>
+        <w:lastRenderedPageBreak/>
+        <w:t xml:space="preserve">        </w:t>
+      </w:r>
+      <w:proofErr w:type="spellStart"/>
+      <w:r>
+        <w:t>MessageLabel.Left</w:t>
+      </w:r>
+      <w:proofErr w:type="spellEnd"/>
+      <w:r>
+        <w:t xml:space="preserve"> = 25</w:t>
+      </w:r>
+    </w:p>
+    <w:p>
+      <w:pPr>
+        <w:spacing w:after="0"/>
+        <w:ind w:left="720"/>
+      </w:pPr>
+      <w:r>
+        <w:t xml:space="preserve">        </w:t>
+      </w:r>
+      <w:proofErr w:type="spellStart"/>
+      <w:r>
+        <w:t>MessageLabel.Top</w:t>
+      </w:r>
+      <w:proofErr w:type="spellEnd"/>
+      <w:r>
+        <w:t xml:space="preserve"> = 125</w:t>
+      </w:r>
+    </w:p>
+    <w:p>
+      <w:pPr>
+        <w:spacing w:after="0"/>
+        <w:ind w:left="720"/>
+      </w:pPr>
+      <w:r>
+        <w:t xml:space="preserve">        </w:t>
+      </w:r>
+      <w:proofErr w:type="spellStart"/>
+      <w:r>
+        <w:t>MessageLabel.Width</w:t>
+      </w:r>
+      <w:proofErr w:type="spellEnd"/>
+      <w:r>
+        <w:t xml:space="preserve"> = 200</w:t>
+      </w:r>
+    </w:p>
+    <w:p>
+      <w:pPr>
+        <w:spacing w:after="0"/>
+        <w:ind w:left="720"/>
+      </w:pPr>
+      <w:r>
+        <w:t xml:space="preserve">        </w:t>
+      </w:r>
+      <w:proofErr w:type="spellStart"/>
+      <w:r>
+        <w:t>MessageLabel.Text</w:t>
+      </w:r>
+      <w:proofErr w:type="spellEnd"/>
+      <w:r>
+        <w:t xml:space="preserve"> = "[Label]”</w:t>
+      </w:r>
+    </w:p>
+    <w:p>
+      <w:pPr>
+        <w:spacing w:after="0"/>
+        <w:ind w:left="720"/>
+      </w:pPr>
+      <w:r>
+        <w:t xml:space="preserve">        </w:t>
+      </w:r>
+      <w:proofErr w:type="spellStart"/>
+      <w:r>
+        <w:t>Me.Controls.Add</w:t>
+      </w:r>
+      <w:proofErr w:type="spellEnd"/>
+      <w:r>
+        <w:t xml:space="preserve"> </w:t>
+      </w:r>
+      <w:proofErr w:type="gramStart"/>
+      <w:r>
+        <w:t>(</w:t>
+      </w:r>
+      <w:r>
+        <w:t xml:space="preserve"> </w:t>
+      </w:r>
+      <w:proofErr w:type="spellStart"/>
+      <w:r>
+        <w:t>MessageLabel</w:t>
+      </w:r>
+      <w:proofErr w:type="spellEnd"/>
+      <w:proofErr w:type="gramEnd"/>
+      <w:r>
+        <w:t xml:space="preserve"> </w:t>
+      </w:r>
+      <w:r>
+        <w:t>)</w:t>
+      </w:r>
+    </w:p>
+    <w:p>
+      <w:pPr>
+        <w:pStyle w:val="ListParagraph"/>
+        <w:numPr>
+          <w:ilvl w:val="0"/>
+          <w:numId w:val="44"/>
+        </w:numPr>
+      </w:pPr>
+      <w:r>
+        <w:t>Build and run the application.  The form and its controls display as expected.</w:t>
+      </w:r>
+    </w:p>
+    <w:p>
+      <w:pPr>
+        <w:pStyle w:val="Heading2"/>
+      </w:pPr>
+      <w:bookmarkStart w:id="5" w:name="_Demo:_Event_Handlers"/>
+      <w:bookmarkEnd w:id="5"/>
+      <w:r>
+        <w:t>Demo: Event Handlers</w:t>
       </w:r>
     </w:p>
     <w:sectPr>
@@ -1505,7 +2052,7 @@
           <w:rPr>
             <w:noProof/>
           </w:rPr>
-          <w:t>1</w:t>
+          <w:t>4</w:t>
         </w:r>
         <w:r>
           <w:rPr>
@@ -2908,6 +3455,119 @@
     </w:lvl>
   </w:abstractNum>
   <w:abstractNum w:abstractNumId="12">
+    <w:nsid w:val="1A433D95"/>
+    <w:multiLevelType w:val="hybridMultilevel"/>
+    <w:tmpl w:val="5E520786"/>
+    <w:lvl w:ilvl="0" w:tplc="102AA0D4">
+      <w:start w:val="1"/>
+      <w:numFmt w:val="bullet"/>
+      <w:lvlText w:val=""/>
+      <w:lvlJc w:val="left"/>
+      <w:pPr>
+        <w:ind w:left="360" w:hanging="360"/>
+      </w:pPr>
+      <w:rPr>
+        <w:rFonts w:ascii="Symbol" w:hAnsi="Symbol" w:hint="default"/>
+      </w:rPr>
+    </w:lvl>
+    <w:lvl w:ilvl="1" w:tplc="94DEA272">
+      <w:start w:val="1"/>
+      <w:numFmt w:val="bullet"/>
+      <w:lvlText w:val="o"/>
+      <w:lvlJc w:val="left"/>
+      <w:pPr>
+        <w:ind w:left="1080" w:hanging="360"/>
+      </w:pPr>
+      <w:rPr>
+        <w:rFonts w:ascii="Courier New" w:hAnsi="Courier New" w:hint="default"/>
+      </w:rPr>
+    </w:lvl>
+    <w:lvl w:ilvl="2" w:tplc="8BDCF0DC">
+      <w:start w:val="1"/>
+      <w:numFmt w:val="bullet"/>
+      <w:lvlText w:val=""/>
+      <w:lvlJc w:val="left"/>
+      <w:pPr>
+        <w:ind w:left="1800" w:hanging="360"/>
+      </w:pPr>
+      <w:rPr>
+        <w:rFonts w:ascii="Wingdings" w:hAnsi="Wingdings" w:hint="default"/>
+      </w:rPr>
+    </w:lvl>
+    <w:lvl w:ilvl="3" w:tplc="B8041C3E">
+      <w:start w:val="1"/>
+      <w:numFmt w:val="bullet"/>
+      <w:lvlText w:val=""/>
+      <w:lvlJc w:val="left"/>
+      <w:pPr>
+        <w:ind w:left="2520" w:hanging="360"/>
+      </w:pPr>
+      <w:rPr>
+        <w:rFonts w:ascii="Symbol" w:hAnsi="Symbol" w:hint="default"/>
+      </w:rPr>
+    </w:lvl>
+    <w:lvl w:ilvl="4" w:tplc="DC66E3C0">
+      <w:start w:val="1"/>
+      <w:numFmt w:val="bullet"/>
+      <w:lvlText w:val="o"/>
+      <w:lvlJc w:val="left"/>
+      <w:pPr>
+        <w:ind w:left="3240" w:hanging="360"/>
+      </w:pPr>
+      <w:rPr>
+        <w:rFonts w:ascii="Courier New" w:hAnsi="Courier New" w:hint="default"/>
+      </w:rPr>
+    </w:lvl>
+    <w:lvl w:ilvl="5" w:tplc="EACC4CB6">
+      <w:start w:val="1"/>
+      <w:numFmt w:val="bullet"/>
+      <w:lvlText w:val=""/>
+      <w:lvlJc w:val="left"/>
+      <w:pPr>
+        <w:ind w:left="3960" w:hanging="360"/>
+      </w:pPr>
+      <w:rPr>
+        <w:rFonts w:ascii="Wingdings" w:hAnsi="Wingdings" w:hint="default"/>
+      </w:rPr>
+    </w:lvl>
+    <w:lvl w:ilvl="6" w:tplc="75EA0016">
+      <w:start w:val="1"/>
+      <w:numFmt w:val="bullet"/>
+      <w:lvlText w:val=""/>
+      <w:lvlJc w:val="left"/>
+      <w:pPr>
+        <w:ind w:left="4680" w:hanging="360"/>
+      </w:pPr>
+      <w:rPr>
+        <w:rFonts w:ascii="Symbol" w:hAnsi="Symbol" w:hint="default"/>
+      </w:rPr>
+    </w:lvl>
+    <w:lvl w:ilvl="7" w:tplc="94A4CC22">
+      <w:start w:val="1"/>
+      <w:numFmt w:val="bullet"/>
+      <w:lvlText w:val="o"/>
+      <w:lvlJc w:val="left"/>
+      <w:pPr>
+        <w:ind w:left="5400" w:hanging="360"/>
+      </w:pPr>
+      <w:rPr>
+        <w:rFonts w:ascii="Courier New" w:hAnsi="Courier New" w:hint="default"/>
+      </w:rPr>
+    </w:lvl>
+    <w:lvl w:ilvl="8" w:tplc="C62045D4">
+      <w:start w:val="1"/>
+      <w:numFmt w:val="bullet"/>
+      <w:lvlText w:val=""/>
+      <w:lvlJc w:val="left"/>
+      <w:pPr>
+        <w:ind w:left="6120" w:hanging="360"/>
+      </w:pPr>
+      <w:rPr>
+        <w:rFonts w:ascii="Wingdings" w:hAnsi="Wingdings" w:hint="default"/>
+      </w:rPr>
+    </w:lvl>
+  </w:abstractNum>
+  <w:abstractNum w:abstractNumId="13">
     <w:nsid w:val="1E055F12"/>
     <w:multiLevelType w:val="hybridMultilevel"/>
     <w:tmpl w:val="053E589C"/>
@@ -3020,7 +3680,7 @@
       </w:rPr>
     </w:lvl>
   </w:abstractNum>
-  <w:abstractNum w:abstractNumId="13">
+  <w:abstractNum w:abstractNumId="14">
     <w:nsid w:val="1E2A5880"/>
     <w:multiLevelType w:val="hybridMultilevel"/>
     <w:tmpl w:val="D9D2DFE0"/>
@@ -3133,7 +3793,7 @@
       </w:rPr>
     </w:lvl>
   </w:abstractNum>
-  <w:abstractNum w:abstractNumId="14">
+  <w:abstractNum w:abstractNumId="15">
     <w:nsid w:val="210D3150"/>
     <w:multiLevelType w:val="hybridMultilevel"/>
     <w:tmpl w:val="33FCBF16"/>
@@ -3246,7 +3906,7 @@
       </w:rPr>
     </w:lvl>
   </w:abstractNum>
-  <w:abstractNum w:abstractNumId="15">
+  <w:abstractNum w:abstractNumId="16">
     <w:nsid w:val="27CA2B1A"/>
     <w:multiLevelType w:val="hybridMultilevel"/>
     <w:tmpl w:val="7BB40CC2"/>
@@ -3359,7 +4019,7 @@
       </w:rPr>
     </w:lvl>
   </w:abstractNum>
-  <w:abstractNum w:abstractNumId="16">
+  <w:abstractNum w:abstractNumId="17">
     <w:nsid w:val="2A8D2E88"/>
     <w:multiLevelType w:val="hybridMultilevel"/>
     <w:tmpl w:val="AAA87958"/>
@@ -3472,7 +4132,7 @@
       </w:rPr>
     </w:lvl>
   </w:abstractNum>
-  <w:abstractNum w:abstractNumId="17">
+  <w:abstractNum w:abstractNumId="18">
     <w:nsid w:val="2C155371"/>
     <w:multiLevelType w:val="hybridMultilevel"/>
     <w:tmpl w:val="ACF6FD46"/>
@@ -3585,7 +4245,7 @@
       </w:rPr>
     </w:lvl>
   </w:abstractNum>
-  <w:abstractNum w:abstractNumId="18">
+  <w:abstractNum w:abstractNumId="19">
     <w:nsid w:val="2D3D3DD9"/>
     <w:multiLevelType w:val="hybridMultilevel"/>
     <w:tmpl w:val="BD2CDA8A"/>
@@ -3698,7 +4358,7 @@
       </w:rPr>
     </w:lvl>
   </w:abstractNum>
-  <w:abstractNum w:abstractNumId="19">
+  <w:abstractNum w:abstractNumId="20">
     <w:nsid w:val="32EF291C"/>
     <w:multiLevelType w:val="hybridMultilevel"/>
     <w:tmpl w:val="7EC8436C"/>
@@ -3811,7 +4471,7 @@
       </w:rPr>
     </w:lvl>
   </w:abstractNum>
-  <w:abstractNum w:abstractNumId="20">
+  <w:abstractNum w:abstractNumId="21">
     <w:nsid w:val="331442AF"/>
     <w:multiLevelType w:val="hybridMultilevel"/>
     <w:tmpl w:val="05BA11AE"/>
@@ -3924,7 +4584,7 @@
       </w:rPr>
     </w:lvl>
   </w:abstractNum>
-  <w:abstractNum w:abstractNumId="21">
+  <w:abstractNum w:abstractNumId="22">
     <w:nsid w:val="36372679"/>
     <w:multiLevelType w:val="hybridMultilevel"/>
     <w:tmpl w:val="6A92D27C"/>
@@ -4037,7 +4697,7 @@
       </w:rPr>
     </w:lvl>
   </w:abstractNum>
-  <w:abstractNum w:abstractNumId="22">
+  <w:abstractNum w:abstractNumId="23">
     <w:nsid w:val="38805540"/>
     <w:multiLevelType w:val="hybridMultilevel"/>
     <w:tmpl w:val="6CD8FF56"/>
@@ -4150,7 +4810,7 @@
       </w:rPr>
     </w:lvl>
   </w:abstractNum>
-  <w:abstractNum w:abstractNumId="23">
+  <w:abstractNum w:abstractNumId="24">
     <w:nsid w:val="39D55E12"/>
     <w:multiLevelType w:val="hybridMultilevel"/>
     <w:tmpl w:val="23388BCE"/>
@@ -4263,7 +4923,7 @@
       </w:rPr>
     </w:lvl>
   </w:abstractNum>
-  <w:abstractNum w:abstractNumId="24">
+  <w:abstractNum w:abstractNumId="25">
     <w:nsid w:val="3D441E29"/>
     <w:multiLevelType w:val="hybridMultilevel"/>
     <w:tmpl w:val="99725618"/>
@@ -4376,7 +5036,7 @@
       </w:rPr>
     </w:lvl>
   </w:abstractNum>
-  <w:abstractNum w:abstractNumId="25">
+  <w:abstractNum w:abstractNumId="26">
     <w:nsid w:val="3D594953"/>
     <w:multiLevelType w:val="hybridMultilevel"/>
     <w:tmpl w:val="67024CDE"/>
@@ -4489,7 +5149,7 @@
       </w:rPr>
     </w:lvl>
   </w:abstractNum>
-  <w:abstractNum w:abstractNumId="26">
+  <w:abstractNum w:abstractNumId="27">
     <w:nsid w:val="42FD16DE"/>
     <w:multiLevelType w:val="hybridMultilevel"/>
     <w:tmpl w:val="FECA51BE"/>
@@ -4602,7 +5262,7 @@
       </w:rPr>
     </w:lvl>
   </w:abstractNum>
-  <w:abstractNum w:abstractNumId="27">
+  <w:abstractNum w:abstractNumId="28">
     <w:nsid w:val="478D280D"/>
     <w:multiLevelType w:val="hybridMultilevel"/>
     <w:tmpl w:val="6A84A5FE"/>
@@ -4715,7 +5375,7 @@
       </w:rPr>
     </w:lvl>
   </w:abstractNum>
-  <w:abstractNum w:abstractNumId="28">
+  <w:abstractNum w:abstractNumId="29">
     <w:nsid w:val="4C9E09ED"/>
     <w:multiLevelType w:val="hybridMultilevel"/>
     <w:tmpl w:val="16A40CD4"/>
@@ -4828,7 +5488,7 @@
       </w:rPr>
     </w:lvl>
   </w:abstractNum>
-  <w:abstractNum w:abstractNumId="29">
+  <w:abstractNum w:abstractNumId="30">
     <w:nsid w:val="4DF333DA"/>
     <w:multiLevelType w:val="hybridMultilevel"/>
     <w:tmpl w:val="C992663E"/>
@@ -4941,7 +5601,120 @@
       </w:rPr>
     </w:lvl>
   </w:abstractNum>
-  <w:abstractNum w:abstractNumId="30">
+  <w:abstractNum w:abstractNumId="31">
+    <w:nsid w:val="4EFD042C"/>
+    <w:multiLevelType w:val="hybridMultilevel"/>
+    <w:tmpl w:val="8C0052DA"/>
+    <w:lvl w:ilvl="0" w:tplc="06B21AF0">
+      <w:start w:val="1"/>
+      <w:numFmt w:val="bullet"/>
+      <w:lvlText w:val=""/>
+      <w:lvlJc w:val="left"/>
+      <w:pPr>
+        <w:ind w:left="360" w:hanging="360"/>
+      </w:pPr>
+      <w:rPr>
+        <w:rFonts w:ascii="Symbol" w:hAnsi="Symbol" w:hint="default"/>
+      </w:rPr>
+    </w:lvl>
+    <w:lvl w:ilvl="1" w:tplc="D61EE6B8">
+      <w:start w:val="1"/>
+      <w:numFmt w:val="bullet"/>
+      <w:lvlText w:val="o"/>
+      <w:lvlJc w:val="left"/>
+      <w:pPr>
+        <w:ind w:left="1080" w:hanging="360"/>
+      </w:pPr>
+      <w:rPr>
+        <w:rFonts w:ascii="Courier New" w:hAnsi="Courier New" w:hint="default"/>
+      </w:rPr>
+    </w:lvl>
+    <w:lvl w:ilvl="2" w:tplc="C80E7D8A">
+      <w:start w:val="1"/>
+      <w:numFmt w:val="bullet"/>
+      <w:lvlText w:val=""/>
+      <w:lvlJc w:val="left"/>
+      <w:pPr>
+        <w:ind w:left="1800" w:hanging="360"/>
+      </w:pPr>
+      <w:rPr>
+        <w:rFonts w:ascii="Wingdings" w:hAnsi="Wingdings" w:hint="default"/>
+      </w:rPr>
+    </w:lvl>
+    <w:lvl w:ilvl="3" w:tplc="7D9C52DE">
+      <w:start w:val="1"/>
+      <w:numFmt w:val="bullet"/>
+      <w:lvlText w:val=""/>
+      <w:lvlJc w:val="left"/>
+      <w:pPr>
+        <w:ind w:left="2520" w:hanging="360"/>
+      </w:pPr>
+      <w:rPr>
+        <w:rFonts w:ascii="Symbol" w:hAnsi="Symbol" w:hint="default"/>
+      </w:rPr>
+    </w:lvl>
+    <w:lvl w:ilvl="4" w:tplc="6B88DA8E">
+      <w:start w:val="1"/>
+      <w:numFmt w:val="bullet"/>
+      <w:lvlText w:val="o"/>
+      <w:lvlJc w:val="left"/>
+      <w:pPr>
+        <w:ind w:left="3240" w:hanging="360"/>
+      </w:pPr>
+      <w:rPr>
+        <w:rFonts w:ascii="Courier New" w:hAnsi="Courier New" w:hint="default"/>
+      </w:rPr>
+    </w:lvl>
+    <w:lvl w:ilvl="5" w:tplc="1AD22896">
+      <w:start w:val="1"/>
+      <w:numFmt w:val="bullet"/>
+      <w:lvlText w:val=""/>
+      <w:lvlJc w:val="left"/>
+      <w:pPr>
+        <w:ind w:left="3960" w:hanging="360"/>
+      </w:pPr>
+      <w:rPr>
+        <w:rFonts w:ascii="Wingdings" w:hAnsi="Wingdings" w:hint="default"/>
+      </w:rPr>
+    </w:lvl>
+    <w:lvl w:ilvl="6" w:tplc="5D70FEA0">
+      <w:start w:val="1"/>
+      <w:numFmt w:val="bullet"/>
+      <w:lvlText w:val=""/>
+      <w:lvlJc w:val="left"/>
+      <w:pPr>
+        <w:ind w:left="4680" w:hanging="360"/>
+      </w:pPr>
+      <w:rPr>
+        <w:rFonts w:ascii="Symbol" w:hAnsi="Symbol" w:hint="default"/>
+      </w:rPr>
+    </w:lvl>
+    <w:lvl w:ilvl="7" w:tplc="F96E7F4C">
+      <w:start w:val="1"/>
+      <w:numFmt w:val="bullet"/>
+      <w:lvlText w:val="o"/>
+      <w:lvlJc w:val="left"/>
+      <w:pPr>
+        <w:ind w:left="5400" w:hanging="360"/>
+      </w:pPr>
+      <w:rPr>
+        <w:rFonts w:ascii="Courier New" w:hAnsi="Courier New" w:hint="default"/>
+      </w:rPr>
+    </w:lvl>
+    <w:lvl w:ilvl="8" w:tplc="13FCF47E">
+      <w:start w:val="1"/>
+      <w:numFmt w:val="bullet"/>
+      <w:lvlText w:val=""/>
+      <w:lvlJc w:val="left"/>
+      <w:pPr>
+        <w:ind w:left="6120" w:hanging="360"/>
+      </w:pPr>
+      <w:rPr>
+        <w:rFonts w:ascii="Wingdings" w:hAnsi="Wingdings" w:hint="default"/>
+      </w:rPr>
+    </w:lvl>
+  </w:abstractNum>
+  <w:abstractNum w:abstractNumId="32">
     <w:nsid w:val="51BF61D9"/>
     <w:multiLevelType w:val="hybridMultilevel"/>
     <w:tmpl w:val="3384B07A"/>
@@ -5054,7 +5827,7 @@
       </w:rPr>
     </w:lvl>
   </w:abstractNum>
-  <w:abstractNum w:abstractNumId="31">
+  <w:abstractNum w:abstractNumId="33">
     <w:nsid w:val="55D87980"/>
     <w:multiLevelType w:val="hybridMultilevel"/>
     <w:tmpl w:val="C89A38AA"/>
@@ -5167,7 +5940,7 @@
       </w:rPr>
     </w:lvl>
   </w:abstractNum>
-  <w:abstractNum w:abstractNumId="32">
+  <w:abstractNum w:abstractNumId="34">
     <w:nsid w:val="57260528"/>
     <w:multiLevelType w:val="hybridMultilevel"/>
     <w:tmpl w:val="023E59EA"/>
@@ -5280,7 +6053,7 @@
       </w:rPr>
     </w:lvl>
   </w:abstractNum>
-  <w:abstractNum w:abstractNumId="33">
+  <w:abstractNum w:abstractNumId="35">
     <w:nsid w:val="58C01479"/>
     <w:multiLevelType w:val="hybridMultilevel"/>
     <w:tmpl w:val="5950EF4E"/>
@@ -5393,7 +6166,7 @@
       </w:rPr>
     </w:lvl>
   </w:abstractNum>
-  <w:abstractNum w:abstractNumId="34">
+  <w:abstractNum w:abstractNumId="36">
     <w:nsid w:val="5EA76580"/>
     <w:multiLevelType w:val="hybridMultilevel"/>
     <w:tmpl w:val="3EA8205C"/>
@@ -5506,7 +6279,7 @@
       </w:rPr>
     </w:lvl>
   </w:abstractNum>
-  <w:abstractNum w:abstractNumId="35">
+  <w:abstractNum w:abstractNumId="37">
     <w:nsid w:val="5F2E21EE"/>
     <w:multiLevelType w:val="hybridMultilevel"/>
     <w:tmpl w:val="7A7A2144"/>
@@ -5619,7 +6392,7 @@
       </w:rPr>
     </w:lvl>
   </w:abstractNum>
-  <w:abstractNum w:abstractNumId="36">
+  <w:abstractNum w:abstractNumId="38">
     <w:nsid w:val="60C23FCD"/>
     <w:multiLevelType w:val="hybridMultilevel"/>
     <w:tmpl w:val="CBA282F0"/>
@@ -5732,7 +6505,7 @@
       </w:rPr>
     </w:lvl>
   </w:abstractNum>
-  <w:abstractNum w:abstractNumId="37">
+  <w:abstractNum w:abstractNumId="39">
     <w:nsid w:val="61182F85"/>
     <w:multiLevelType w:val="hybridMultilevel"/>
     <w:tmpl w:val="917E0FDC"/>
@@ -5845,7 +6618,7 @@
       </w:rPr>
     </w:lvl>
   </w:abstractNum>
-  <w:abstractNum w:abstractNumId="38">
+  <w:abstractNum w:abstractNumId="40">
     <w:nsid w:val="67740B97"/>
     <w:multiLevelType w:val="hybridMultilevel"/>
     <w:tmpl w:val="A76665D2"/>
@@ -5958,7 +6731,7 @@
       </w:rPr>
     </w:lvl>
   </w:abstractNum>
-  <w:abstractNum w:abstractNumId="39">
+  <w:abstractNum w:abstractNumId="41">
     <w:nsid w:val="6D180D2D"/>
     <w:multiLevelType w:val="hybridMultilevel"/>
     <w:tmpl w:val="47783350"/>
@@ -6071,7 +6844,7 @@
       </w:rPr>
     </w:lvl>
   </w:abstractNum>
-  <w:abstractNum w:abstractNumId="40">
+  <w:abstractNum w:abstractNumId="42">
     <w:nsid w:val="733577AA"/>
     <w:multiLevelType w:val="hybridMultilevel"/>
     <w:tmpl w:val="0196280C"/>
@@ -6184,7 +6957,7 @@
       </w:rPr>
     </w:lvl>
   </w:abstractNum>
-  <w:abstractNum w:abstractNumId="41">
+  <w:abstractNum w:abstractNumId="43">
     <w:nsid w:val="787D27A6"/>
     <w:multiLevelType w:val="hybridMultilevel"/>
     <w:tmpl w:val="840886FC"/>
@@ -6297,7 +7070,7 @@
       </w:rPr>
     </w:lvl>
   </w:abstractNum>
-  <w:abstractNum w:abstractNumId="42">
+  <w:abstractNum w:abstractNumId="44">
     <w:nsid w:val="7C203691"/>
     <w:multiLevelType w:val="hybridMultilevel"/>
     <w:tmpl w:val="C710470C"/>
@@ -6411,22 +7184,22 @@
     </w:lvl>
   </w:abstractNum>
   <w:num w:numId="1">
-    <w:abstractNumId w:val="42"/>
+    <w:abstractNumId w:val="44"/>
   </w:num>
   <w:num w:numId="2">
-    <w:abstractNumId w:val="35"/>
+    <w:abstractNumId w:val="37"/>
   </w:num>
   <w:num w:numId="3">
     <w:abstractNumId w:val="11"/>
   </w:num>
   <w:num w:numId="4">
-    <w:abstractNumId w:val="19"/>
+    <w:abstractNumId w:val="20"/>
   </w:num>
   <w:num w:numId="5">
-    <w:abstractNumId w:val="31"/>
+    <w:abstractNumId w:val="33"/>
   </w:num>
   <w:num w:numId="6">
-    <w:abstractNumId w:val="27"/>
+    <w:abstractNumId w:val="28"/>
   </w:num>
   <w:num w:numId="7">
     <w:abstractNumId w:val="10"/>
@@ -6435,43 +7208,43 @@
     <w:abstractNumId w:val="9"/>
   </w:num>
   <w:num w:numId="9">
-    <w:abstractNumId w:val="29"/>
+    <w:abstractNumId w:val="30"/>
   </w:num>
   <w:num w:numId="10">
-    <w:abstractNumId w:val="26"/>
+    <w:abstractNumId w:val="27"/>
   </w:num>
   <w:num w:numId="11">
-    <w:abstractNumId w:val="21"/>
+    <w:abstractNumId w:val="22"/>
   </w:num>
   <w:num w:numId="12">
-    <w:abstractNumId w:val="39"/>
+    <w:abstractNumId w:val="41"/>
   </w:num>
   <w:num w:numId="13">
-    <w:abstractNumId w:val="32"/>
+    <w:abstractNumId w:val="34"/>
   </w:num>
   <w:num w:numId="14">
-    <w:abstractNumId w:val="15"/>
+    <w:abstractNumId w:val="16"/>
   </w:num>
   <w:num w:numId="15">
     <w:abstractNumId w:val="0"/>
   </w:num>
   <w:num w:numId="16">
-    <w:abstractNumId w:val="17"/>
+    <w:abstractNumId w:val="18"/>
   </w:num>
   <w:num w:numId="17">
-    <w:abstractNumId w:val="37"/>
+    <w:abstractNumId w:val="39"/>
   </w:num>
   <w:num w:numId="18">
     <w:abstractNumId w:val="7"/>
   </w:num>
   <w:num w:numId="19">
-    <w:abstractNumId w:val="22"/>
+    <w:abstractNumId w:val="23"/>
   </w:num>
   <w:num w:numId="20">
-    <w:abstractNumId w:val="24"/>
+    <w:abstractNumId w:val="25"/>
   </w:num>
   <w:num w:numId="21">
-    <w:abstractNumId w:val="36"/>
+    <w:abstractNumId w:val="38"/>
   </w:num>
   <w:num w:numId="22">
     <w:abstractNumId w:val="8"/>
@@ -6480,31 +7253,31 @@
     <w:abstractNumId w:val="2"/>
   </w:num>
   <w:num w:numId="24">
-    <w:abstractNumId w:val="38"/>
+    <w:abstractNumId w:val="40"/>
   </w:num>
   <w:num w:numId="25">
-    <w:abstractNumId w:val="41"/>
+    <w:abstractNumId w:val="43"/>
   </w:num>
   <w:num w:numId="26">
-    <w:abstractNumId w:val="23"/>
+    <w:abstractNumId w:val="24"/>
   </w:num>
   <w:num w:numId="27">
-    <w:abstractNumId w:val="28"/>
+    <w:abstractNumId w:val="29"/>
   </w:num>
   <w:num w:numId="28">
-    <w:abstractNumId w:val="25"/>
+    <w:abstractNumId w:val="26"/>
   </w:num>
   <w:num w:numId="29">
     <w:abstractNumId w:val="1"/>
   </w:num>
   <w:num w:numId="30">
-    <w:abstractNumId w:val="30"/>
+    <w:abstractNumId w:val="32"/>
   </w:num>
   <w:num w:numId="31">
-    <w:abstractNumId w:val="16"/>
+    <w:abstractNumId w:val="17"/>
   </w:num>
   <w:num w:numId="32">
-    <w:abstractNumId w:val="40"/>
+    <w:abstractNumId w:val="42"/>
   </w:num>
   <w:num w:numId="33">
     <w:abstractNumId w:val="3"/>
@@ -6513,49 +7286,37 @@
     <w:abstractNumId w:val="5"/>
   </w:num>
   <w:num w:numId="35">
-    <w:abstractNumId w:val="33"/>
+    <w:abstractNumId w:val="35"/>
   </w:num>
   <w:num w:numId="36">
     <w:abstractNumId w:val="4"/>
   </w:num>
   <w:num w:numId="37">
-    <w:abstractNumId w:val="20"/>
+    <w:abstractNumId w:val="21"/>
   </w:num>
   <w:num w:numId="38">
     <w:abstractNumId w:val="6"/>
   </w:num>
   <w:num w:numId="39">
-    <w:abstractNumId w:val="34"/>
+    <w:abstractNumId w:val="36"/>
   </w:num>
   <w:num w:numId="40">
-    <w:abstractNumId w:val="12"/>
+    <w:abstractNumId w:val="13"/>
   </w:num>
   <w:num w:numId="41">
-    <w:abstractNumId w:val="13"/>
+    <w:abstractNumId w:val="14"/>
   </w:num>
   <w:num w:numId="42">
-    <w:abstractNumId w:val="18"/>
-    <w:lvlOverride w:ilvl="0"/>
-    <w:lvlOverride w:ilvl="1"/>
-    <w:lvlOverride w:ilvl="2"/>
-    <w:lvlOverride w:ilvl="3"/>
-    <w:lvlOverride w:ilvl="4"/>
-    <w:lvlOverride w:ilvl="5"/>
-    <w:lvlOverride w:ilvl="6"/>
-    <w:lvlOverride w:ilvl="7"/>
-    <w:lvlOverride w:ilvl="8"/>
+    <w:abstractNumId w:val="19"/>
   </w:num>
   <w:num w:numId="43">
-    <w:abstractNumId w:val="14"/>
-    <w:lvlOverride w:ilvl="0"/>
-    <w:lvlOverride w:ilvl="1"/>
-    <w:lvlOverride w:ilvl="2"/>
-    <w:lvlOverride w:ilvl="3"/>
-    <w:lvlOverride w:ilvl="4"/>
-    <w:lvlOverride w:ilvl="5"/>
-    <w:lvlOverride w:ilvl="6"/>
-    <w:lvlOverride w:ilvl="7"/>
-    <w:lvlOverride w:ilvl="8"/>
+    <w:abstractNumId w:val="15"/>
+  </w:num>
+  <w:num w:numId="44">
+    <w:abstractNumId w:val="31"/>
+  </w:num>
+  <w:num w:numId="45">
+    <w:abstractNumId w:val="12"/>
   </w:num>
 </w:numbering>
 </file>

</xml_diff>

<commit_message>
Add a description of the clip "Demo: Using The Designer".
</commit_message>
<xml_diff>
--- a/IntroductionToWindowsForms/IntroductionToWindowsForms.docx
+++ b/IntroductionToWindowsForms/IntroductionToWindowsForms.docx
@@ -174,19 +174,7 @@
                 <w:rPr>
                   <w:rStyle w:val="Hyperlink"/>
                 </w:rPr>
-                <w:t>Demo: Even</w:t>
-              </w:r>
-              <w:r>
-                <w:rPr>
-                  <w:rStyle w:val="Hyperlink"/>
-                </w:rPr>
-                <w:t>t</w:t>
-              </w:r>
-              <w:r>
-                <w:rPr>
-                  <w:rStyle w:val="Hyperlink"/>
-                </w:rPr>
-                <w:t xml:space="preserve"> Handlers</w:t>
+                <w:t>Demo: Event Handlers</w:t>
               </w:r>
             </w:hyperlink>
           </w:p>
@@ -203,19 +191,7 @@
                 <w:rPr>
                   <w:rStyle w:val="Hyperlink"/>
                 </w:rPr>
-                <w:t>Demo: Using The</w:t>
-              </w:r>
-              <w:r>
-                <w:rPr>
-                  <w:rStyle w:val="Hyperlink"/>
-                </w:rPr>
-                <w:t xml:space="preserve"> </w:t>
-              </w:r>
-              <w:r>
-                <w:rPr>
-                  <w:rStyle w:val="Hyperlink"/>
-                </w:rPr>
-                <w:t>Designer</w:t>
+                <w:t>Demo: Using The Designer</w:t>
               </w:r>
             </w:hyperlink>
           </w:p>
@@ -2666,20 +2642,1178 @@
         <w:pStyle w:val="Heading2"/>
       </w:pPr>
       <w:bookmarkStart w:id="5" w:name="_Demo:_Using_The"/>
+      <w:bookmarkEnd w:id="5"/>
+      <w:r>
+        <w:t xml:space="preserve">Demo: Using </w:t>
+      </w:r>
+      <w:proofErr w:type="gramStart"/>
+      <w:r>
+        <w:t>The</w:t>
+      </w:r>
+      <w:proofErr w:type="gramEnd"/>
+      <w:r>
+        <w:t xml:space="preserve"> Designer</w:t>
+      </w:r>
+      <w:r>
+        <w:t xml:space="preserve"> </w:t>
+      </w:r>
+    </w:p>
+    <w:p>
+      <w:pPr>
+        <w:spacing w:after="0"/>
+      </w:pPr>
+      <w:r>
+        <w:t xml:space="preserve">This project will be similar to the code-only project; but this time we will use template code and the </w:t>
+      </w:r>
+      <w:r>
+        <w:rPr>
+          <w:b/>
+          <w:bCs/>
+        </w:rPr>
+        <w:t>Toolbox</w:t>
+      </w:r>
+      <w:r>
+        <w:t>.</w:t>
+      </w:r>
+    </w:p>
+    <w:p>
+      <w:pPr>
+        <w:pStyle w:val="ListParagraph"/>
+        <w:numPr>
+          <w:ilvl w:val="0"/>
+          <w:numId w:val="4"/>
+        </w:numPr>
+        <w:spacing w:after="0"/>
+        <w:rPr>
+          <w:rFonts w:eastAsiaTheme="minorEastAsia"/>
+        </w:rPr>
+      </w:pPr>
+      <w:r>
+        <w:t xml:space="preserve">Open Visual Studio.  In the right panel click </w:t>
+      </w:r>
+      <w:proofErr w:type="gramStart"/>
+      <w:r>
+        <w:rPr>
+          <w:b/>
+          <w:bCs/>
+        </w:rPr>
+        <w:t>Create</w:t>
+      </w:r>
+      <w:proofErr w:type="gramEnd"/>
+      <w:r>
+        <w:rPr>
+          <w:b/>
+          <w:bCs/>
+        </w:rPr>
+        <w:t xml:space="preserve"> a new project</w:t>
+      </w:r>
+      <w:r>
+        <w:t xml:space="preserve">.  Visual Studio displays the </w:t>
+      </w:r>
+      <w:r>
+        <w:rPr>
+          <w:b/>
+          <w:bCs/>
+        </w:rPr>
+        <w:t>Create a new project</w:t>
+      </w:r>
+      <w:r>
+        <w:t xml:space="preserve"> dialog.</w:t>
+      </w:r>
+    </w:p>
+    <w:p>
+      <w:pPr>
+        <w:pStyle w:val="ListParagraph"/>
+        <w:numPr>
+          <w:ilvl w:val="0"/>
+          <w:numId w:val="4"/>
+        </w:numPr>
+        <w:spacing w:after="0"/>
+        <w:rPr>
+          <w:rFonts w:eastAsiaTheme="minorEastAsia"/>
+        </w:rPr>
+      </w:pPr>
+      <w:r>
+        <w:t xml:space="preserve">Open the languages drop-down list near the top of the right panel.  Choose </w:t>
+      </w:r>
+      <w:r>
+        <w:rPr>
+          <w:b/>
+          <w:bCs/>
+        </w:rPr>
+        <w:t>Visual Basic</w:t>
+      </w:r>
+      <w:r>
+        <w:t xml:space="preserve">.  Type “windows” in the search box at the top of the right panel.  Visual Studio reduces the number of candidates in the right-panel list.  Select </w:t>
+      </w:r>
+      <w:r>
+        <w:rPr>
+          <w:b/>
+          <w:bCs/>
+        </w:rPr>
+        <w:t>Windows Forms App (.NET Framework)</w:t>
+      </w:r>
+      <w:r>
+        <w:t xml:space="preserve"> with </w:t>
+      </w:r>
+      <w:r>
+        <w:rPr>
+          <w:b/>
+          <w:bCs/>
+        </w:rPr>
+        <w:t>Visual Basic</w:t>
+      </w:r>
+      <w:r>
+        <w:t xml:space="preserve"> as the language.  Click </w:t>
+      </w:r>
+      <w:r>
+        <w:rPr>
+          <w:b/>
+          <w:bCs/>
+        </w:rPr>
+        <w:t>Next</w:t>
+      </w:r>
+      <w:r>
+        <w:t xml:space="preserve">.  Visual Studio displays the </w:t>
+      </w:r>
+      <w:r>
+        <w:rPr>
+          <w:b/>
+          <w:bCs/>
+        </w:rPr>
+        <w:t>Configure your new project</w:t>
+      </w:r>
+      <w:r>
+        <w:t xml:space="preserve"> dialog.</w:t>
+      </w:r>
+    </w:p>
+    <w:p>
+      <w:pPr>
+        <w:spacing w:after="0"/>
+      </w:pPr>
+      <w:r>
+        <w:rPr>
+          <w:b/>
+          <w:bCs/>
+          <w:i/>
+          <w:iCs/>
+        </w:rPr>
+        <w:t>It is not necessary to have allocated a folder for the solution before creating the solution and 1</w:t>
+      </w:r>
+      <w:r>
+        <w:rPr>
+          <w:b/>
+          <w:bCs/>
+          <w:i/>
+          <w:iCs/>
+          <w:vertAlign w:val="superscript"/>
+        </w:rPr>
+        <w:t>st</w:t>
+      </w:r>
+      <w:r>
+        <w:rPr>
+          <w:b/>
+          <w:bCs/>
+          <w:i/>
+          <w:iCs/>
+        </w:rPr>
+        <w:t xml:space="preserve"> project.  Visual Studio automatically allocates a new subfolder under the folder selected in the following step, and it copies the solution name as the name of this new subfolder.</w:t>
+      </w:r>
+    </w:p>
+    <w:p>
+      <w:pPr>
+        <w:pStyle w:val="ListParagraph"/>
+        <w:numPr>
+          <w:ilvl w:val="0"/>
+          <w:numId w:val="4"/>
+        </w:numPr>
+        <w:spacing w:after="0"/>
+        <w:rPr>
+          <w:rFonts w:eastAsiaTheme="minorEastAsia"/>
+        </w:rPr>
+      </w:pPr>
+      <w:r>
+        <w:t xml:space="preserve">Type “Designer” into the </w:t>
+      </w:r>
+      <w:r>
+        <w:rPr>
+          <w:b/>
+          <w:bCs/>
+        </w:rPr>
+        <w:t>Project name</w:t>
+      </w:r>
+      <w:r>
+        <w:t xml:space="preserve"> text box.  Use the </w:t>
+      </w:r>
+      <w:r>
+        <w:rPr>
+          <w:b/>
+          <w:bCs/>
+        </w:rPr>
+        <w:t>Location</w:t>
+      </w:r>
+      <w:r>
+        <w:t xml:space="preserve"> browser to select a folder into which the solution will reside.  Keep “Designer” as the </w:t>
+      </w:r>
+      <w:r>
+        <w:rPr>
+          <w:b/>
+          <w:bCs/>
+        </w:rPr>
+        <w:t>Solution name</w:t>
+      </w:r>
+      <w:r>
+        <w:t xml:space="preserve"> text box.  Check the check box titled </w:t>
+      </w:r>
+      <w:r>
+        <w:rPr>
+          <w:b/>
+          <w:bCs/>
+        </w:rPr>
+        <w:t>Place solution and project in the same directory</w:t>
+      </w:r>
+      <w:r>
+        <w:t xml:space="preserve">.  Click </w:t>
+      </w:r>
+      <w:r>
+        <w:rPr>
+          <w:b/>
+          <w:bCs/>
+        </w:rPr>
+        <w:t>Create</w:t>
+      </w:r>
+      <w:r>
+        <w:t xml:space="preserve">.  Visual Studio displays the solution with an empty form titled “Form1”.  If the </w:t>
+      </w:r>
+      <w:r>
+        <w:rPr>
+          <w:b/>
+          <w:bCs/>
+        </w:rPr>
+        <w:t>Solution Explorer</w:t>
+      </w:r>
+      <w:r>
+        <w:t xml:space="preserve"> is not visible in the right panel, navigate to make it visible.</w:t>
+      </w:r>
+    </w:p>
+    <w:p>
+      <w:pPr>
+        <w:spacing w:after="0"/>
+      </w:pPr>
+      <w:r>
+        <w:t xml:space="preserve">The form has two views – the design view and the code view.  One can switch between the 2 views by right-clicking </w:t>
+      </w:r>
+      <w:proofErr w:type="spellStart"/>
+      <w:r>
+        <w:rPr>
+          <w:i/>
+          <w:iCs/>
+        </w:rPr>
+        <w:t>FormName</w:t>
+      </w:r>
+      <w:r>
+        <w:t>.vb</w:t>
+      </w:r>
+      <w:proofErr w:type="spellEnd"/>
+      <w:r>
+        <w:t xml:space="preserve"> (in the </w:t>
+      </w:r>
+      <w:r>
+        <w:rPr>
+          <w:b/>
+          <w:bCs/>
+        </w:rPr>
+        <w:t>Solution Explorer</w:t>
+      </w:r>
+      <w:r>
+        <w:t xml:space="preserve">) and selecting either </w:t>
+      </w:r>
+      <w:r>
+        <w:rPr>
+          <w:b/>
+          <w:bCs/>
+        </w:rPr>
+        <w:t>View Code</w:t>
+      </w:r>
+      <w:r>
+        <w:t xml:space="preserve"> or </w:t>
+      </w:r>
+      <w:r>
+        <w:rPr>
+          <w:b/>
+          <w:bCs/>
+        </w:rPr>
+        <w:t>View Designer</w:t>
+      </w:r>
+      <w:r>
+        <w:t xml:space="preserve"> in the context menu.</w:t>
+      </w:r>
+    </w:p>
+    <w:p>
+      <w:pPr>
+        <w:pStyle w:val="ListParagraph"/>
+        <w:numPr>
+          <w:ilvl w:val="0"/>
+          <w:numId w:val="16"/>
+        </w:numPr>
+        <w:spacing w:after="0"/>
+        <w:rPr>
+          <w:rFonts w:eastAsiaTheme="minorEastAsia"/>
+        </w:rPr>
+      </w:pPr>
+      <w:r>
+        <w:t xml:space="preserve">Rename the form in the </w:t>
+      </w:r>
+      <w:r>
+        <w:rPr>
+          <w:b/>
+          <w:bCs/>
+        </w:rPr>
+        <w:t>Solution Explorer</w:t>
+      </w:r>
+      <w:r>
+        <w:t xml:space="preserve"> to “</w:t>
+      </w:r>
+      <w:proofErr w:type="spellStart"/>
+      <w:r>
+        <w:t>MyForm</w:t>
+      </w:r>
+      <w:proofErr w:type="spellEnd"/>
+      <w:r>
+        <w:t xml:space="preserve">”.  Visual Studio displays a pop-up dialog asking whether to rename all references to the code element ‘Form1’.  Click </w:t>
+      </w:r>
+      <w:r>
+        <w:rPr>
+          <w:b/>
+          <w:bCs/>
+        </w:rPr>
+        <w:t>Yes</w:t>
+      </w:r>
+      <w:r>
+        <w:t>.  Notice that Visual Studio has renamed the class (design view) to “</w:t>
+      </w:r>
+      <w:proofErr w:type="spellStart"/>
+      <w:r>
+        <w:t>MyForm</w:t>
+      </w:r>
+      <w:proofErr w:type="spellEnd"/>
+      <w:r>
+        <w:t>”.</w:t>
+      </w:r>
+    </w:p>
+    <w:p>
+      <w:pPr>
+        <w:pStyle w:val="ListParagraph"/>
+        <w:numPr>
+          <w:ilvl w:val="0"/>
+          <w:numId w:val="16"/>
+        </w:numPr>
+        <w:spacing w:after="0"/>
+      </w:pPr>
+      <w:r>
+        <w:t xml:space="preserve">Look at the </w:t>
+      </w:r>
+      <w:r>
+        <w:rPr>
+          <w:b/>
+          <w:bCs/>
+        </w:rPr>
+        <w:t>Properties</w:t>
+      </w:r>
+      <w:r>
+        <w:t xml:space="preserve"> window for </w:t>
+      </w:r>
+      <w:proofErr w:type="spellStart"/>
+      <w:r>
+        <w:t>MyForm</w:t>
+      </w:r>
+      <w:proofErr w:type="spellEnd"/>
+      <w:r>
+        <w:t>.</w:t>
+      </w:r>
+    </w:p>
+    <w:p>
+      <w:pPr>
+        <w:pStyle w:val="ListParagraph"/>
+        <w:numPr>
+          <w:ilvl w:val="0"/>
+          <w:numId w:val="16"/>
+        </w:numPr>
+        <w:spacing w:after="0"/>
+      </w:pPr>
+      <w:r>
+        <w:t xml:space="preserve">To change </w:t>
+      </w:r>
+      <w:proofErr w:type="spellStart"/>
+      <w:r>
+        <w:t>MyForm’s</w:t>
+      </w:r>
+      <w:proofErr w:type="spellEnd"/>
+      <w:r>
+        <w:t xml:space="preserve"> title, change the </w:t>
+      </w:r>
+      <w:r>
+        <w:rPr>
+          <w:b/>
+          <w:bCs/>
+        </w:rPr>
+        <w:t>Text</w:t>
+      </w:r>
+      <w:r>
+        <w:t xml:space="preserve"> property to “My Form”.</w:t>
+      </w:r>
+    </w:p>
+    <w:p>
+      <w:pPr>
+        <w:pStyle w:val="ListParagraph"/>
+        <w:numPr>
+          <w:ilvl w:val="0"/>
+          <w:numId w:val="16"/>
+        </w:numPr>
+        <w:spacing w:after="0"/>
+      </w:pPr>
+      <w:r>
+        <w:t xml:space="preserve">Change the </w:t>
+      </w:r>
+      <w:r>
+        <w:rPr>
+          <w:b/>
+          <w:bCs/>
+        </w:rPr>
+        <w:t>Size</w:t>
+      </w:r>
+      <w:r>
+        <w:t xml:space="preserve"> property to “500, 430”.</w:t>
+      </w:r>
+    </w:p>
+    <w:p>
+      <w:pPr>
+        <w:spacing w:after="0"/>
+      </w:pPr>
+      <w:r>
+        <w:t>Now we have enough room to add controls to the form.</w:t>
+      </w:r>
+    </w:p>
+    <w:p>
+      <w:pPr>
+        <w:pStyle w:val="ListParagraph"/>
+        <w:numPr>
+          <w:ilvl w:val="0"/>
+          <w:numId w:val="15"/>
+        </w:numPr>
+        <w:spacing w:after="0"/>
+        <w:rPr>
+          <w:rFonts w:eastAsiaTheme="minorEastAsia"/>
+        </w:rPr>
+      </w:pPr>
+      <w:r>
+        <w:t xml:space="preserve">Open the </w:t>
+      </w:r>
+      <w:r>
+        <w:rPr>
+          <w:b/>
+          <w:bCs/>
+        </w:rPr>
+        <w:t>Toolbox</w:t>
+      </w:r>
+      <w:r>
+        <w:t xml:space="preserve"> (in the left-hand panel).  Expand the </w:t>
+      </w:r>
+      <w:r>
+        <w:rPr>
+          <w:b/>
+          <w:bCs/>
+        </w:rPr>
+        <w:t>Common Controls</w:t>
+      </w:r>
+      <w:r>
+        <w:t xml:space="preserve"> node.</w:t>
+      </w:r>
+    </w:p>
+    <w:p>
+      <w:pPr>
+        <w:pStyle w:val="ListParagraph"/>
+        <w:numPr>
+          <w:ilvl w:val="0"/>
+          <w:numId w:val="15"/>
+        </w:numPr>
+        <w:spacing w:after="0"/>
+      </w:pPr>
+      <w:r>
+        <w:t xml:space="preserve">Drag/drop a </w:t>
+      </w:r>
+      <w:proofErr w:type="spellStart"/>
+      <w:r>
+        <w:rPr>
+          <w:b/>
+          <w:bCs/>
+        </w:rPr>
+        <w:t>TextBox</w:t>
+      </w:r>
+      <w:proofErr w:type="spellEnd"/>
+      <w:r>
+        <w:t xml:space="preserve"> from the </w:t>
+      </w:r>
+      <w:r>
+        <w:rPr>
+          <w:b/>
+          <w:bCs/>
+        </w:rPr>
+        <w:t>Toolbox</w:t>
+      </w:r>
+      <w:r>
+        <w:t xml:space="preserve"> to </w:t>
+      </w:r>
+      <w:proofErr w:type="spellStart"/>
+      <w:r>
+        <w:t>MyForm</w:t>
+      </w:r>
+      <w:proofErr w:type="spellEnd"/>
+      <w:r>
+        <w:t xml:space="preserve">.  Similarly drop a </w:t>
+      </w:r>
+      <w:r>
+        <w:rPr>
+          <w:b/>
+          <w:bCs/>
+        </w:rPr>
+        <w:t>Button</w:t>
+      </w:r>
+      <w:r>
+        <w:t xml:space="preserve"> and a </w:t>
+      </w:r>
+      <w:r>
+        <w:rPr>
+          <w:b/>
+          <w:bCs/>
+        </w:rPr>
+        <w:t>Label</w:t>
+      </w:r>
+      <w:r>
+        <w:t xml:space="preserve"> to </w:t>
+      </w:r>
+      <w:proofErr w:type="spellStart"/>
+      <w:r>
+        <w:t>MyForm</w:t>
+      </w:r>
+      <w:proofErr w:type="spellEnd"/>
+      <w:r>
+        <w:t>.</w:t>
+      </w:r>
+    </w:p>
+    <w:p>
+      <w:pPr>
+        <w:pStyle w:val="ListParagraph"/>
+        <w:numPr>
+          <w:ilvl w:val="0"/>
+          <w:numId w:val="15"/>
+        </w:numPr>
+        <w:spacing w:after="0"/>
+      </w:pPr>
+      <w:r>
+        <w:t xml:space="preserve">Play with moving the controls around on the form.  Notice vertical snap lines are displayed when the controls are aligned vertically.  If the controls have similar sizes, Visual Studio shows a snap line </w:t>
+      </w:r>
+      <w:r>
+        <w:lastRenderedPageBreak/>
+        <w:t xml:space="preserve">between their right edges when their sizes are the same.  Also, when a control is close to an edge of the form, Visual Studio shows a snap line from the center </w:t>
+      </w:r>
       <w:bookmarkStart w:id="6" w:name="_GoBack"/>
-      <w:bookmarkEnd w:id="5"/>
       <w:bookmarkEnd w:id="6"/>
       <w:r>
-        <w:t xml:space="preserve">Demo: Using </w:t>
+        <w:t>of the control’s edge to the edge of the form - indicating that the control is at the correct distance from the edge of the form in accordance with the standard Windows Forms guidelines.  Similarly, when two controls are positioned close to each other the same small snap line is displayed to indicate the correct distance between the controls.</w:t>
+      </w:r>
+    </w:p>
+    <w:p>
+      <w:pPr>
+        <w:pStyle w:val="ListParagraph"/>
+        <w:numPr>
+          <w:ilvl w:val="0"/>
+          <w:numId w:val="15"/>
+        </w:numPr>
+        <w:spacing w:after="0"/>
+      </w:pPr>
+      <w:r>
+        <w:t>In this example, we won’t follow the guidelines necessarily, because we are trying to make the controls look the same as in the code-only project.</w:t>
+      </w:r>
+    </w:p>
+    <w:p>
+      <w:pPr>
+        <w:pStyle w:val="ListParagraph"/>
+        <w:numPr>
+          <w:ilvl w:val="0"/>
+          <w:numId w:val="15"/>
+        </w:numPr>
+        <w:spacing w:after="0"/>
+      </w:pPr>
+      <w:r>
+        <w:t xml:space="preserve">Set the </w:t>
+      </w:r>
+      <w:proofErr w:type="spellStart"/>
+      <w:r>
+        <w:t>TextBox’s</w:t>
+      </w:r>
+      <w:proofErr w:type="spellEnd"/>
+      <w:r>
+        <w:rPr>
+          <w:b/>
+          <w:bCs/>
+        </w:rPr>
+        <w:t xml:space="preserve"> Name</w:t>
+      </w:r>
+      <w:r>
+        <w:t xml:space="preserve"> property to “</w:t>
+      </w:r>
+      <w:proofErr w:type="spellStart"/>
+      <w:r>
+        <w:t>MessageTextBox</w:t>
+      </w:r>
+      <w:proofErr w:type="spellEnd"/>
+      <w:r>
+        <w:t>”.</w:t>
+      </w:r>
+    </w:p>
+    <w:p>
+      <w:pPr>
+        <w:pStyle w:val="ListParagraph"/>
+        <w:numPr>
+          <w:ilvl w:val="0"/>
+          <w:numId w:val="15"/>
+        </w:numPr>
+        <w:spacing w:after="0"/>
+        <w:rPr>
+          <w:rFonts w:eastAsiaTheme="minorEastAsia"/>
+        </w:rPr>
+      </w:pPr>
+      <w:r>
+        <w:t xml:space="preserve">Expand the </w:t>
+      </w:r>
+      <w:proofErr w:type="spellStart"/>
+      <w:r>
+        <w:t>TextBox’s</w:t>
+      </w:r>
+      <w:proofErr w:type="spellEnd"/>
+      <w:r>
+        <w:rPr>
+          <w:b/>
+          <w:bCs/>
+        </w:rPr>
+        <w:t xml:space="preserve"> Location</w:t>
+      </w:r>
+      <w:r>
+        <w:t xml:space="preserve"> property; set both </w:t>
+      </w:r>
+      <w:r>
+        <w:rPr>
+          <w:b/>
+          <w:bCs/>
+        </w:rPr>
+        <w:t>X</w:t>
+      </w:r>
+      <w:r>
+        <w:t xml:space="preserve"> and </w:t>
+      </w:r>
+      <w:r>
+        <w:rPr>
+          <w:b/>
+          <w:bCs/>
+        </w:rPr>
+        <w:t>Y</w:t>
+      </w:r>
+      <w:r>
+        <w:t xml:space="preserve"> to 25.</w:t>
+      </w:r>
+    </w:p>
+    <w:p>
+      <w:pPr>
+        <w:pStyle w:val="ListParagraph"/>
+        <w:numPr>
+          <w:ilvl w:val="0"/>
+          <w:numId w:val="15"/>
+        </w:numPr>
+        <w:spacing w:after="0"/>
+        <w:rPr>
+          <w:rFonts w:eastAsiaTheme="minorEastAsia"/>
+        </w:rPr>
+      </w:pPr>
+      <w:r>
+        <w:t xml:space="preserve">Expand the </w:t>
+      </w:r>
+      <w:proofErr w:type="spellStart"/>
+      <w:r>
+        <w:t>TextBox’s</w:t>
+      </w:r>
+      <w:proofErr w:type="spellEnd"/>
+      <w:r>
+        <w:rPr>
+          <w:b/>
+          <w:bCs/>
+        </w:rPr>
+        <w:t xml:space="preserve"> Size</w:t>
+      </w:r>
+      <w:r>
+        <w:t xml:space="preserve"> property; set </w:t>
+      </w:r>
+      <w:r>
+        <w:rPr>
+          <w:b/>
+          <w:bCs/>
+        </w:rPr>
+        <w:t xml:space="preserve">Width </w:t>
+      </w:r>
+      <w:r>
+        <w:t>to 200.</w:t>
+      </w:r>
+    </w:p>
+    <w:p>
+      <w:pPr>
+        <w:pStyle w:val="ListParagraph"/>
+        <w:numPr>
+          <w:ilvl w:val="0"/>
+          <w:numId w:val="15"/>
+        </w:numPr>
+        <w:spacing w:after="0"/>
+        <w:rPr>
+          <w:rFonts w:eastAsiaTheme="minorEastAsia"/>
+        </w:rPr>
+      </w:pPr>
+      <w:r>
+        <w:t xml:space="preserve">Set the Button’s </w:t>
+      </w:r>
+      <w:r>
+        <w:rPr>
+          <w:b/>
+          <w:bCs/>
+        </w:rPr>
+        <w:t>Name</w:t>
+      </w:r>
+      <w:r>
+        <w:t xml:space="preserve"> property to “</w:t>
+      </w:r>
+      <w:proofErr w:type="spellStart"/>
+      <w:r>
+        <w:t>ShowMessageButton</w:t>
+      </w:r>
+      <w:proofErr w:type="spellEnd"/>
+      <w:r>
+        <w:t>”</w:t>
+      </w:r>
+    </w:p>
+    <w:p>
+      <w:pPr>
+        <w:pStyle w:val="ListParagraph"/>
+        <w:numPr>
+          <w:ilvl w:val="0"/>
+          <w:numId w:val="15"/>
+        </w:numPr>
+        <w:spacing w:after="0"/>
+      </w:pPr>
+      <w:r>
+        <w:t xml:space="preserve">Set the Button’s </w:t>
+      </w:r>
+      <w:r>
+        <w:rPr>
+          <w:b/>
+          <w:bCs/>
+        </w:rPr>
+        <w:t>Location</w:t>
+      </w:r>
+      <w:r>
+        <w:t xml:space="preserve"> property to “25, 75”.</w:t>
+      </w:r>
+    </w:p>
+    <w:p>
+      <w:pPr>
+        <w:pStyle w:val="ListParagraph"/>
+        <w:numPr>
+          <w:ilvl w:val="0"/>
+          <w:numId w:val="15"/>
+        </w:numPr>
+        <w:spacing w:after="0"/>
+        <w:rPr>
+          <w:rFonts w:eastAsiaTheme="minorEastAsia"/>
+        </w:rPr>
+      </w:pPr>
+      <w:r>
+        <w:t>Expand the Button’s</w:t>
+      </w:r>
+      <w:r>
+        <w:rPr>
+          <w:b/>
+          <w:bCs/>
+        </w:rPr>
+        <w:t xml:space="preserve"> Size</w:t>
+      </w:r>
+      <w:r>
+        <w:t xml:space="preserve"> property; set </w:t>
+      </w:r>
+      <w:r>
+        <w:rPr>
+          <w:b/>
+          <w:bCs/>
+        </w:rPr>
+        <w:t xml:space="preserve">Width </w:t>
+      </w:r>
+      <w:r>
+        <w:t>to 200.</w:t>
+      </w:r>
+    </w:p>
+    <w:p>
+      <w:pPr>
+        <w:pStyle w:val="ListParagraph"/>
+        <w:numPr>
+          <w:ilvl w:val="0"/>
+          <w:numId w:val="15"/>
+        </w:numPr>
+        <w:spacing w:after="0"/>
+        <w:rPr>
+          <w:rFonts w:eastAsiaTheme="minorEastAsia"/>
+        </w:rPr>
+      </w:pPr>
+      <w:r>
+        <w:t xml:space="preserve">Set the Button’s </w:t>
+      </w:r>
+      <w:r>
+        <w:rPr>
+          <w:b/>
+          <w:bCs/>
+        </w:rPr>
+        <w:t>Text</w:t>
+      </w:r>
+      <w:r>
+        <w:t xml:space="preserve"> property to “Show Message”.</w:t>
+      </w:r>
+    </w:p>
+    <w:p>
+      <w:pPr>
+        <w:pStyle w:val="ListParagraph"/>
+        <w:numPr>
+          <w:ilvl w:val="0"/>
+          <w:numId w:val="15"/>
+        </w:numPr>
+        <w:spacing w:after="0"/>
+        <w:rPr>
+          <w:rFonts w:eastAsiaTheme="minorEastAsia"/>
+        </w:rPr>
+      </w:pPr>
+      <w:r>
+        <w:t>Set the Label’s</w:t>
+      </w:r>
+      <w:r>
+        <w:rPr>
+          <w:b/>
+          <w:bCs/>
+        </w:rPr>
+        <w:t xml:space="preserve"> Name</w:t>
+      </w:r>
+      <w:r>
+        <w:t xml:space="preserve"> property to “</w:t>
+      </w:r>
+      <w:proofErr w:type="spellStart"/>
+      <w:r>
+        <w:t>MessageLabel</w:t>
+      </w:r>
+      <w:proofErr w:type="spellEnd"/>
+      <w:r>
+        <w:t>”.</w:t>
+      </w:r>
+    </w:p>
+    <w:p>
+      <w:pPr>
+        <w:pStyle w:val="ListParagraph"/>
+        <w:numPr>
+          <w:ilvl w:val="0"/>
+          <w:numId w:val="15"/>
+        </w:numPr>
+        <w:spacing w:after="0"/>
+        <w:rPr>
+          <w:rFonts w:eastAsiaTheme="minorEastAsia"/>
+        </w:rPr>
+      </w:pPr>
+      <w:r>
+        <w:t xml:space="preserve">Set the Label’s </w:t>
+      </w:r>
+      <w:r>
+        <w:rPr>
+          <w:b/>
+          <w:bCs/>
+        </w:rPr>
+        <w:t>Location</w:t>
+      </w:r>
+      <w:r>
+        <w:t xml:space="preserve"> property to “25, 125”.</w:t>
+      </w:r>
+    </w:p>
+    <w:p>
+      <w:pPr>
+        <w:pStyle w:val="ListParagraph"/>
+        <w:numPr>
+          <w:ilvl w:val="0"/>
+          <w:numId w:val="15"/>
+        </w:numPr>
+        <w:spacing w:after="0"/>
+        <w:rPr>
+          <w:rFonts w:eastAsiaTheme="minorEastAsia"/>
+        </w:rPr>
+      </w:pPr>
+      <w:r>
+        <w:t xml:space="preserve">Setting the Label’s </w:t>
+      </w:r>
+      <w:r>
+        <w:rPr>
+          <w:b/>
+          <w:bCs/>
+        </w:rPr>
+        <w:t>Width</w:t>
+      </w:r>
+      <w:r>
+        <w:t xml:space="preserve"> doesn’t work, because the </w:t>
+      </w:r>
+      <w:proofErr w:type="spellStart"/>
+      <w:r>
+        <w:rPr>
+          <w:b/>
+          <w:bCs/>
+        </w:rPr>
+        <w:t>AutoSize</w:t>
+      </w:r>
+      <w:proofErr w:type="spellEnd"/>
+      <w:r>
+        <w:t xml:space="preserve"> property is </w:t>
       </w:r>
       <w:proofErr w:type="gramStart"/>
       <w:r>
-        <w:t>The</w:t>
+        <w:rPr>
+          <w:b/>
+          <w:bCs/>
+        </w:rPr>
+        <w:t>True</w:t>
       </w:r>
       <w:proofErr w:type="gramEnd"/>
       <w:r>
-        <w:t xml:space="preserve"> Designer</w:t>
-      </w:r>
+        <w:t xml:space="preserve"> by default.  Change </w:t>
+      </w:r>
+      <w:proofErr w:type="spellStart"/>
+      <w:r>
+        <w:rPr>
+          <w:b/>
+          <w:bCs/>
+        </w:rPr>
+        <w:t>AutoSize</w:t>
+      </w:r>
+      <w:proofErr w:type="spellEnd"/>
+      <w:r>
+        <w:t xml:space="preserve"> to </w:t>
+      </w:r>
+      <w:r>
+        <w:rPr>
+          <w:b/>
+          <w:bCs/>
+        </w:rPr>
+        <w:t>False</w:t>
+      </w:r>
+      <w:r>
+        <w:t xml:space="preserve">, and then change </w:t>
+      </w:r>
+      <w:r>
+        <w:rPr>
+          <w:b/>
+          <w:bCs/>
+        </w:rPr>
+        <w:t>Width</w:t>
+      </w:r>
+      <w:r>
+        <w:t xml:space="preserve"> to 200.</w:t>
+      </w:r>
+    </w:p>
+    <w:p>
+      <w:pPr>
+        <w:pStyle w:val="ListParagraph"/>
+        <w:numPr>
+          <w:ilvl w:val="0"/>
+          <w:numId w:val="15"/>
+        </w:numPr>
+        <w:spacing w:after="0"/>
+        <w:rPr>
+          <w:rFonts w:eastAsiaTheme="minorEastAsia"/>
+        </w:rPr>
+      </w:pPr>
+      <w:r>
+        <w:t xml:space="preserve">Set the Label’s </w:t>
+      </w:r>
+      <w:r>
+        <w:rPr>
+          <w:b/>
+          <w:bCs/>
+        </w:rPr>
+        <w:t>Text</w:t>
+      </w:r>
+      <w:r>
+        <w:t xml:space="preserve"> property to “[Label]”.</w:t>
+      </w:r>
+    </w:p>
+    <w:p>
+      <w:pPr>
+        <w:pStyle w:val="ListParagraph"/>
+        <w:numPr>
+          <w:ilvl w:val="0"/>
+          <w:numId w:val="15"/>
+        </w:numPr>
+        <w:spacing w:after="0"/>
+      </w:pPr>
+      <w:r>
+        <w:t xml:space="preserve">Click the lightning icon at the top of the Button’s </w:t>
+      </w:r>
+      <w:r>
+        <w:rPr>
+          <w:b/>
+          <w:bCs/>
+        </w:rPr>
+        <w:t>Properties</w:t>
+      </w:r>
+      <w:r>
+        <w:t xml:space="preserve"> window to switch the “events” view.</w:t>
+      </w:r>
+    </w:p>
+    <w:p>
+      <w:pPr>
+        <w:pStyle w:val="ListParagraph"/>
+        <w:numPr>
+          <w:ilvl w:val="0"/>
+          <w:numId w:val="15"/>
+        </w:numPr>
+        <w:spacing w:after="0"/>
+        <w:rPr>
+          <w:rFonts w:eastAsiaTheme="minorEastAsia"/>
+        </w:rPr>
+      </w:pPr>
+      <w:r>
+        <w:t xml:space="preserve">Click the </w:t>
+      </w:r>
+      <w:r>
+        <w:rPr>
+          <w:b/>
+          <w:bCs/>
+        </w:rPr>
+        <w:t>Click</w:t>
+      </w:r>
+      <w:r>
+        <w:t xml:space="preserve"> event in the Button’s events view; verify that it is highlighted.  Then double-click </w:t>
+      </w:r>
+      <w:proofErr w:type="spellStart"/>
+      <w:r>
+        <w:t>ShowMessageButton</w:t>
+      </w:r>
+      <w:proofErr w:type="spellEnd"/>
+      <w:r>
+        <w:t xml:space="preserve"> in the form’s designer view.  Visual Studio creates a skeleton of the event handler, and displays it in the form’s code view.</w:t>
+      </w:r>
+    </w:p>
+    <w:p>
+      <w:pPr>
+        <w:pStyle w:val="ListParagraph"/>
+        <w:numPr>
+          <w:ilvl w:val="0"/>
+          <w:numId w:val="15"/>
+        </w:numPr>
+        <w:spacing w:after="0"/>
+        <w:rPr>
+          <w:rFonts w:eastAsiaTheme="minorEastAsia"/>
+        </w:rPr>
+      </w:pPr>
+      <w:r>
+        <w:t>Type the following statements into the body of the event handler.</w:t>
+      </w:r>
+    </w:p>
+    <w:p>
+      <w:pPr>
+        <w:spacing w:after="0"/>
+        <w:ind w:firstLine="720"/>
+      </w:pPr>
+      <w:proofErr w:type="spellStart"/>
+      <w:r>
+        <w:t>MessageLabel.Text</w:t>
+      </w:r>
+      <w:proofErr w:type="spellEnd"/>
+      <w:r>
+        <w:t xml:space="preserve"> = </w:t>
+      </w:r>
+      <w:proofErr w:type="spellStart"/>
+      <w:r>
+        <w:t>MessageTextBox.Text</w:t>
+      </w:r>
+      <w:proofErr w:type="spellEnd"/>
+      <w:r>
+        <w:t>;</w:t>
+      </w:r>
+    </w:p>
+    <w:p>
+      <w:pPr>
+        <w:spacing w:after="0"/>
+      </w:pPr>
+      <w:r>
+        <w:t>Build and run the application.  Note that the text is copied successfully after clicking the button.</w:t>
+      </w:r>
+    </w:p>
+    <w:p>
+      <w:pPr>
+        <w:spacing w:after="0"/>
+      </w:pPr>
+    </w:p>
+    <w:p>
+      <w:pPr>
+        <w:spacing w:after="0"/>
+        <w:rPr>
+          <w:b/>
+          <w:bCs/>
+          <w:i/>
+          <w:iCs/>
+        </w:rPr>
+      </w:pPr>
+      <w:r>
+        <w:rPr>
+          <w:b/>
+          <w:bCs/>
+          <w:i/>
+          <w:iCs/>
+        </w:rPr>
+        <w:t>I created a similar C# project named “</w:t>
+      </w:r>
+      <w:proofErr w:type="spellStart"/>
+      <w:r>
+        <w:rPr>
+          <w:b/>
+          <w:bCs/>
+          <w:i/>
+          <w:iCs/>
+        </w:rPr>
+        <w:t>DesignerCS</w:t>
+      </w:r>
+      <w:proofErr w:type="spellEnd"/>
+      <w:r>
+        <w:rPr>
+          <w:b/>
+          <w:bCs/>
+          <w:i/>
+          <w:iCs/>
+        </w:rPr>
+        <w:t>”.  I did it quickly, and I deliberately made it look different from the VB version.</w:t>
+      </w:r>
+    </w:p>
+    <w:p>
+      <w:pPr>
+        <w:spacing w:after="0"/>
+        <w:rPr>
+          <w:b/>
+          <w:bCs/>
+          <w:i/>
+          <w:iCs/>
+        </w:rPr>
+      </w:pPr>
+    </w:p>
+    <w:p>
+      <w:pPr>
+        <w:pStyle w:val="Heading2"/>
+      </w:pPr>
     </w:p>
     <w:sectPr>
       <w:footerReference w:type="default" r:id="rId8"/>
@@ -2751,7 +3885,7 @@
           <w:rPr>
             <w:noProof/>
           </w:rPr>
-          <w:t>4</w:t>
+          <w:t>6</w:t>
         </w:r>
         <w:r>
           <w:rPr>
@@ -3476,6 +4610,119 @@
     </w:lvl>
   </w:abstractNum>
   <w:abstractNum w:abstractNumId="6">
+    <w:nsid w:val="2B615299"/>
+    <w:multiLevelType w:val="hybridMultilevel"/>
+    <w:tmpl w:val="EFE017D0"/>
+    <w:lvl w:ilvl="0" w:tplc="E5F0B7D0">
+      <w:start w:val="1"/>
+      <w:numFmt w:val="bullet"/>
+      <w:lvlText w:val=""/>
+      <w:lvlJc w:val="left"/>
+      <w:pPr>
+        <w:ind w:left="360" w:hanging="360"/>
+      </w:pPr>
+      <w:rPr>
+        <w:rFonts w:ascii="Symbol" w:hAnsi="Symbol" w:hint="default"/>
+      </w:rPr>
+    </w:lvl>
+    <w:lvl w:ilvl="1" w:tplc="5C72EBF4">
+      <w:start w:val="1"/>
+      <w:numFmt w:val="bullet"/>
+      <w:lvlText w:val="o"/>
+      <w:lvlJc w:val="left"/>
+      <w:pPr>
+        <w:ind w:left="1080" w:hanging="360"/>
+      </w:pPr>
+      <w:rPr>
+        <w:rFonts w:ascii="Courier New" w:hAnsi="Courier New" w:hint="default"/>
+      </w:rPr>
+    </w:lvl>
+    <w:lvl w:ilvl="2" w:tplc="7696B7EA">
+      <w:start w:val="1"/>
+      <w:numFmt w:val="bullet"/>
+      <w:lvlText w:val=""/>
+      <w:lvlJc w:val="left"/>
+      <w:pPr>
+        <w:ind w:left="1800" w:hanging="360"/>
+      </w:pPr>
+      <w:rPr>
+        <w:rFonts w:ascii="Wingdings" w:hAnsi="Wingdings" w:hint="default"/>
+      </w:rPr>
+    </w:lvl>
+    <w:lvl w:ilvl="3" w:tplc="0218B978">
+      <w:start w:val="1"/>
+      <w:numFmt w:val="bullet"/>
+      <w:lvlText w:val=""/>
+      <w:lvlJc w:val="left"/>
+      <w:pPr>
+        <w:ind w:left="2520" w:hanging="360"/>
+      </w:pPr>
+      <w:rPr>
+        <w:rFonts w:ascii="Symbol" w:hAnsi="Symbol" w:hint="default"/>
+      </w:rPr>
+    </w:lvl>
+    <w:lvl w:ilvl="4" w:tplc="D922848C">
+      <w:start w:val="1"/>
+      <w:numFmt w:val="bullet"/>
+      <w:lvlText w:val="o"/>
+      <w:lvlJc w:val="left"/>
+      <w:pPr>
+        <w:ind w:left="3240" w:hanging="360"/>
+      </w:pPr>
+      <w:rPr>
+        <w:rFonts w:ascii="Courier New" w:hAnsi="Courier New" w:hint="default"/>
+      </w:rPr>
+    </w:lvl>
+    <w:lvl w:ilvl="5" w:tplc="5C1E86DC">
+      <w:start w:val="1"/>
+      <w:numFmt w:val="bullet"/>
+      <w:lvlText w:val=""/>
+      <w:lvlJc w:val="left"/>
+      <w:pPr>
+        <w:ind w:left="3960" w:hanging="360"/>
+      </w:pPr>
+      <w:rPr>
+        <w:rFonts w:ascii="Wingdings" w:hAnsi="Wingdings" w:hint="default"/>
+      </w:rPr>
+    </w:lvl>
+    <w:lvl w:ilvl="6" w:tplc="3F54FA90">
+      <w:start w:val="1"/>
+      <w:numFmt w:val="bullet"/>
+      <w:lvlText w:val=""/>
+      <w:lvlJc w:val="left"/>
+      <w:pPr>
+        <w:ind w:left="4680" w:hanging="360"/>
+      </w:pPr>
+      <w:rPr>
+        <w:rFonts w:ascii="Symbol" w:hAnsi="Symbol" w:hint="default"/>
+      </w:rPr>
+    </w:lvl>
+    <w:lvl w:ilvl="7" w:tplc="ECFE5E98">
+      <w:start w:val="1"/>
+      <w:numFmt w:val="bullet"/>
+      <w:lvlText w:val="o"/>
+      <w:lvlJc w:val="left"/>
+      <w:pPr>
+        <w:ind w:left="5400" w:hanging="360"/>
+      </w:pPr>
+      <w:rPr>
+        <w:rFonts w:ascii="Courier New" w:hAnsi="Courier New" w:hint="default"/>
+      </w:rPr>
+    </w:lvl>
+    <w:lvl w:ilvl="8" w:tplc="531CAD24">
+      <w:start w:val="1"/>
+      <w:numFmt w:val="bullet"/>
+      <w:lvlText w:val=""/>
+      <w:lvlJc w:val="left"/>
+      <w:pPr>
+        <w:ind w:left="6120" w:hanging="360"/>
+      </w:pPr>
+      <w:rPr>
+        <w:rFonts w:ascii="Wingdings" w:hAnsi="Wingdings" w:hint="default"/>
+      </w:rPr>
+    </w:lvl>
+  </w:abstractNum>
+  <w:abstractNum w:abstractNumId="7">
     <w:nsid w:val="2D3D3DD9"/>
     <w:multiLevelType w:val="hybridMultilevel"/>
     <w:tmpl w:val="BD2CDA8A"/>
@@ -3588,7 +4835,7 @@
       </w:rPr>
     </w:lvl>
   </w:abstractNum>
-  <w:abstractNum w:abstractNumId="7">
+  <w:abstractNum w:abstractNumId="8">
     <w:nsid w:val="49AD37ED"/>
     <w:multiLevelType w:val="hybridMultilevel"/>
     <w:tmpl w:val="9574298A"/>
@@ -3701,7 +4948,7 @@
       </w:rPr>
     </w:lvl>
   </w:abstractNum>
-  <w:abstractNum w:abstractNumId="8">
+  <w:abstractNum w:abstractNumId="9">
     <w:nsid w:val="4D2300F3"/>
     <w:multiLevelType w:val="hybridMultilevel"/>
     <w:tmpl w:val="4E3245CA"/>
@@ -3814,7 +5061,7 @@
       </w:rPr>
     </w:lvl>
   </w:abstractNum>
-  <w:abstractNum w:abstractNumId="9">
+  <w:abstractNum w:abstractNumId="10">
     <w:nsid w:val="4EFD042C"/>
     <w:multiLevelType w:val="hybridMultilevel"/>
     <w:tmpl w:val="8C0052DA"/>
@@ -3927,7 +5174,7 @@
       </w:rPr>
     </w:lvl>
   </w:abstractNum>
-  <w:abstractNum w:abstractNumId="10">
+  <w:abstractNum w:abstractNumId="11">
     <w:nsid w:val="5D3A317B"/>
     <w:multiLevelType w:val="hybridMultilevel"/>
     <w:tmpl w:val="E85EEF4C"/>
@@ -4040,7 +5287,7 @@
       </w:rPr>
     </w:lvl>
   </w:abstractNum>
-  <w:abstractNum w:abstractNumId="11">
+  <w:abstractNum w:abstractNumId="12">
     <w:nsid w:val="5EA76580"/>
     <w:multiLevelType w:val="hybridMultilevel"/>
     <w:tmpl w:val="3EA8205C"/>
@@ -4153,7 +5400,120 @@
       </w:rPr>
     </w:lvl>
   </w:abstractNum>
-  <w:abstractNum w:abstractNumId="12">
+  <w:abstractNum w:abstractNumId="13">
+    <w:nsid w:val="618152AC"/>
+    <w:multiLevelType w:val="hybridMultilevel"/>
+    <w:tmpl w:val="C0447F14"/>
+    <w:lvl w:ilvl="0" w:tplc="8668AE20">
+      <w:start w:val="1"/>
+      <w:numFmt w:val="bullet"/>
+      <w:lvlText w:val=""/>
+      <w:lvlJc w:val="left"/>
+      <w:pPr>
+        <w:ind w:left="360" w:hanging="360"/>
+      </w:pPr>
+      <w:rPr>
+        <w:rFonts w:ascii="Symbol" w:hAnsi="Symbol" w:hint="default"/>
+      </w:rPr>
+    </w:lvl>
+    <w:lvl w:ilvl="1" w:tplc="A2E83BA6">
+      <w:start w:val="1"/>
+      <w:numFmt w:val="bullet"/>
+      <w:lvlText w:val="o"/>
+      <w:lvlJc w:val="left"/>
+      <w:pPr>
+        <w:ind w:left="1080" w:hanging="360"/>
+      </w:pPr>
+      <w:rPr>
+        <w:rFonts w:ascii="Courier New" w:hAnsi="Courier New" w:hint="default"/>
+      </w:rPr>
+    </w:lvl>
+    <w:lvl w:ilvl="2" w:tplc="A106057C">
+      <w:start w:val="1"/>
+      <w:numFmt w:val="bullet"/>
+      <w:lvlText w:val=""/>
+      <w:lvlJc w:val="left"/>
+      <w:pPr>
+        <w:ind w:left="1800" w:hanging="360"/>
+      </w:pPr>
+      <w:rPr>
+        <w:rFonts w:ascii="Wingdings" w:hAnsi="Wingdings" w:hint="default"/>
+      </w:rPr>
+    </w:lvl>
+    <w:lvl w:ilvl="3" w:tplc="C5362DA8">
+      <w:start w:val="1"/>
+      <w:numFmt w:val="bullet"/>
+      <w:lvlText w:val=""/>
+      <w:lvlJc w:val="left"/>
+      <w:pPr>
+        <w:ind w:left="2520" w:hanging="360"/>
+      </w:pPr>
+      <w:rPr>
+        <w:rFonts w:ascii="Symbol" w:hAnsi="Symbol" w:hint="default"/>
+      </w:rPr>
+    </w:lvl>
+    <w:lvl w:ilvl="4" w:tplc="E2EC20CA">
+      <w:start w:val="1"/>
+      <w:numFmt w:val="bullet"/>
+      <w:lvlText w:val="o"/>
+      <w:lvlJc w:val="left"/>
+      <w:pPr>
+        <w:ind w:left="3240" w:hanging="360"/>
+      </w:pPr>
+      <w:rPr>
+        <w:rFonts w:ascii="Courier New" w:hAnsi="Courier New" w:hint="default"/>
+      </w:rPr>
+    </w:lvl>
+    <w:lvl w:ilvl="5" w:tplc="35322E02">
+      <w:start w:val="1"/>
+      <w:numFmt w:val="bullet"/>
+      <w:lvlText w:val=""/>
+      <w:lvlJc w:val="left"/>
+      <w:pPr>
+        <w:ind w:left="3960" w:hanging="360"/>
+      </w:pPr>
+      <w:rPr>
+        <w:rFonts w:ascii="Wingdings" w:hAnsi="Wingdings" w:hint="default"/>
+      </w:rPr>
+    </w:lvl>
+    <w:lvl w:ilvl="6" w:tplc="65C4856E">
+      <w:start w:val="1"/>
+      <w:numFmt w:val="bullet"/>
+      <w:lvlText w:val=""/>
+      <w:lvlJc w:val="left"/>
+      <w:pPr>
+        <w:ind w:left="4680" w:hanging="360"/>
+      </w:pPr>
+      <w:rPr>
+        <w:rFonts w:ascii="Symbol" w:hAnsi="Symbol" w:hint="default"/>
+      </w:rPr>
+    </w:lvl>
+    <w:lvl w:ilvl="7" w:tplc="777E9248">
+      <w:start w:val="1"/>
+      <w:numFmt w:val="bullet"/>
+      <w:lvlText w:val="o"/>
+      <w:lvlJc w:val="left"/>
+      <w:pPr>
+        <w:ind w:left="5400" w:hanging="360"/>
+      </w:pPr>
+      <w:rPr>
+        <w:rFonts w:ascii="Courier New" w:hAnsi="Courier New" w:hint="default"/>
+      </w:rPr>
+    </w:lvl>
+    <w:lvl w:ilvl="8" w:tplc="3E4A1736">
+      <w:start w:val="1"/>
+      <w:numFmt w:val="bullet"/>
+      <w:lvlText w:val=""/>
+      <w:lvlJc w:val="left"/>
+      <w:pPr>
+        <w:ind w:left="6120" w:hanging="360"/>
+      </w:pPr>
+      <w:rPr>
+        <w:rFonts w:ascii="Wingdings" w:hAnsi="Wingdings" w:hint="default"/>
+      </w:rPr>
+    </w:lvl>
+  </w:abstractNum>
+  <w:abstractNum w:abstractNumId="14">
     <w:nsid w:val="6CC47879"/>
     <w:multiLevelType w:val="hybridMultilevel"/>
     <w:tmpl w:val="0FDE140E"/>
@@ -4266,7 +5626,7 @@
       </w:rPr>
     </w:lvl>
   </w:abstractNum>
-  <w:abstractNum w:abstractNumId="13">
+  <w:abstractNum w:abstractNumId="15">
     <w:nsid w:val="769A5365"/>
     <w:multiLevelType w:val="hybridMultilevel"/>
     <w:tmpl w:val="3F18CB1E"/>
@@ -4383,7 +5743,7 @@
     <w:abstractNumId w:val="0"/>
   </w:num>
   <w:num w:numId="2">
-    <w:abstractNumId w:val="11"/>
+    <w:abstractNumId w:val="12"/>
   </w:num>
   <w:num w:numId="3">
     <w:abstractNumId w:val="2"/>
@@ -4392,34 +5752,40 @@
     <w:abstractNumId w:val="3"/>
   </w:num>
   <w:num w:numId="5">
-    <w:abstractNumId w:val="6"/>
+    <w:abstractNumId w:val="7"/>
   </w:num>
   <w:num w:numId="6">
     <w:abstractNumId w:val="4"/>
   </w:num>
   <w:num w:numId="7">
-    <w:abstractNumId w:val="9"/>
+    <w:abstractNumId w:val="10"/>
   </w:num>
   <w:num w:numId="8">
     <w:abstractNumId w:val="1"/>
   </w:num>
   <w:num w:numId="9">
-    <w:abstractNumId w:val="7"/>
+    <w:abstractNumId w:val="8"/>
   </w:num>
   <w:num w:numId="10">
-    <w:abstractNumId w:val="12"/>
+    <w:abstractNumId w:val="14"/>
   </w:num>
   <w:num w:numId="11">
-    <w:abstractNumId w:val="8"/>
+    <w:abstractNumId w:val="9"/>
   </w:num>
   <w:num w:numId="12">
-    <w:abstractNumId w:val="13"/>
+    <w:abstractNumId w:val="15"/>
   </w:num>
   <w:num w:numId="13">
-    <w:abstractNumId w:val="10"/>
+    <w:abstractNumId w:val="11"/>
   </w:num>
   <w:num w:numId="14">
     <w:abstractNumId w:val="5"/>
+  </w:num>
+  <w:num w:numId="15">
+    <w:abstractNumId w:val="6"/>
+  </w:num>
+  <w:num w:numId="16">
+    <w:abstractNumId w:val="13"/>
   </w:num>
   <w:numIdMacAtCleanup w:val="14"/>
 </w:numbering>

</xml_diff>

<commit_message>
Add descriptions of the Pluralsight clips "Generated Code" and "Demo: Generated Code".
</commit_message>
<xml_diff>
--- a/IntroductionToWindowsForms/IntroductionToWindowsForms.docx
+++ b/IntroductionToWindowsForms/IntroductionToWindowsForms.docx
@@ -200,7 +200,11 @@
           <w:tcPr>
             <w:tcW w:w="4788" w:type="dxa"/>
           </w:tcPr>
-          <w:p/>
+          <w:p>
+            <w:r>
+              <w:t>Generated Code &amp; Demo</w:t>
+            </w:r>
+          </w:p>
         </w:tc>
       </w:tr>
       <w:tr>
@@ -3215,12 +3219,7 @@
       </w:r>
       <w:r>
         <w:lastRenderedPageBreak/>
-        <w:t xml:space="preserve">between their right edges when their sizes are the same.  Also, when a control is close to an edge of the form, Visual Studio shows a snap line from the center </w:t>
-      </w:r>
-      <w:bookmarkStart w:id="6" w:name="_GoBack"/>
-      <w:bookmarkEnd w:id="6"/>
-      <w:r>
-        <w:t>of the control’s edge to the edge of the form - indicating that the control is at the correct distance from the edge of the form in accordance with the standard Windows Forms guidelines.  Similarly, when two controls are positioned close to each other the same small snap line is displayed to indicate the correct distance between the controls.</w:t>
+        <w:t>between their right edges when their sizes are the same.  Also, when a control is close to an edge of the form, Visual Studio shows a snap line from the center of the control’s edge to the edge of the form - indicating that the control is at the correct distance from the edge of the form in accordance with the standard Windows Forms guidelines.  Similarly, when two controls are positioned close to each other the same small snap line is displayed to indicate the correct distance between the controls.</w:t>
       </w:r>
     </w:p>
     <w:p>
@@ -3801,11 +3800,188 @@
     </w:p>
     <w:p>
       <w:pPr>
-        <w:spacing w:after="0"/>
-        <w:rPr>
-          <w:b/>
-          <w:bCs/>
-          <w:i/>
+        <w:pStyle w:val="Heading2"/>
+      </w:pPr>
+      <w:r>
+        <w:t>Generated Code &amp; Demo</w:t>
+      </w:r>
+    </w:p>
+    <w:p>
+      <w:r>
+        <w:t xml:space="preserve">The important take-away information from the two </w:t>
+      </w:r>
+      <w:proofErr w:type="spellStart"/>
+      <w:r>
+        <w:t>Pluralsight</w:t>
+      </w:r>
+      <w:proofErr w:type="spellEnd"/>
+      <w:r>
+        <w:t xml:space="preserve"> clips “Generated Code” and “Demo: Generated Code” are (1) the identity of the files that contain the generated code, and (2) how to navigate to these files.  (Since Current Pixel will not be concerned with Visual Basic, I have omitted the answers to these questions for VB from this document.)</w:t>
+      </w:r>
+    </w:p>
+    <w:p>
+      <w:r>
+        <w:t xml:space="preserve">In the Solution Explorer expand the node for </w:t>
+      </w:r>
+      <w:proofErr w:type="spellStart"/>
+      <w:r>
+        <w:t>MyForm.cs</w:t>
+      </w:r>
+      <w:proofErr w:type="spellEnd"/>
+      <w:r>
+        <w:t xml:space="preserve">, and examine </w:t>
+      </w:r>
+      <w:proofErr w:type="spellStart"/>
+      <w:r>
+        <w:t>MyForm.Designer.cs</w:t>
+      </w:r>
+      <w:proofErr w:type="spellEnd"/>
+      <w:r>
+        <w:t xml:space="preserve">.  We wrote button event handler in </w:t>
+      </w:r>
+      <w:proofErr w:type="spellStart"/>
+      <w:r>
+        <w:t>MyForm.cs</w:t>
+      </w:r>
+      <w:proofErr w:type="spellEnd"/>
+      <w:r>
+        <w:t xml:space="preserve">.  Visual Studio automatically generated </w:t>
+      </w:r>
+      <w:proofErr w:type="spellStart"/>
+      <w:r>
+        <w:t>MyForm.Designer.cs</w:t>
+      </w:r>
+      <w:bookmarkStart w:id="6" w:name="_GoBack"/>
+      <w:bookmarkEnd w:id="6"/>
+      <w:proofErr w:type="spellEnd"/>
+      <w:r>
+        <w:t xml:space="preserve">, which contains the method </w:t>
+      </w:r>
+      <w:proofErr w:type="spellStart"/>
+      <w:r>
+        <w:t>InitializeComponent</w:t>
+      </w:r>
+      <w:proofErr w:type="spellEnd"/>
+      <w:r>
+        <w:t xml:space="preserve">().  </w:t>
+      </w:r>
+      <w:proofErr w:type="spellStart"/>
+      <w:proofErr w:type="gramStart"/>
+      <w:r>
+        <w:t>InitializeComponent</w:t>
+      </w:r>
+      <w:proofErr w:type="spellEnd"/>
+      <w:r>
+        <w:t>(</w:t>
+      </w:r>
+      <w:proofErr w:type="gramEnd"/>
+      <w:r>
+        <w:t xml:space="preserve">) contains code that (1) declares and instantiates the classes for the controls, (2) sets the properties of the instances, and (3) adds the </w:t>
+      </w:r>
+      <w:r>
+        <w:lastRenderedPageBreak/>
+        <w:t xml:space="preserve">instances to the form’s controls collection.  Much of this code is hidden by default, but you can see it by expanding the </w:t>
+      </w:r>
+      <w:r>
+        <w:rPr>
+          <w:b/>
+          <w:bCs/>
+        </w:rPr>
+        <w:t>+</w:t>
+      </w:r>
+      <w:r>
+        <w:t xml:space="preserve"> (region) named “Windows Form Designer generated code”.</w:t>
+      </w:r>
+    </w:p>
+    <w:p>
+      <w:r>
+        <w:t xml:space="preserve">With regard to the start-up code, execution starts at </w:t>
+      </w:r>
+      <w:proofErr w:type="gramStart"/>
+      <w:r>
+        <w:t>Main(</w:t>
+      </w:r>
+      <w:proofErr w:type="gramEnd"/>
+      <w:r>
+        <w:t xml:space="preserve">) in </w:t>
+      </w:r>
+      <w:proofErr w:type="spellStart"/>
+      <w:r>
+        <w:t>Program.cs</w:t>
+      </w:r>
+      <w:proofErr w:type="spellEnd"/>
+      <w:r>
+        <w:t xml:space="preserve"> (which was automatically generated by Visual Studio).  In particular “</w:t>
+      </w:r>
+      <w:proofErr w:type="spellStart"/>
+      <w:proofErr w:type="gramStart"/>
+      <w:r>
+        <w:t>Application.Run</w:t>
+      </w:r>
+      <w:proofErr w:type="spellEnd"/>
+      <w:r>
+        <w:t>(</w:t>
+      </w:r>
+      <w:proofErr w:type="gramEnd"/>
+      <w:r>
+        <w:t xml:space="preserve">)” is the last statement in Main(), and </w:t>
+      </w:r>
+      <w:proofErr w:type="spellStart"/>
+      <w:r>
+        <w:t>Application.Run</w:t>
+      </w:r>
+      <w:proofErr w:type="spellEnd"/>
+      <w:r>
+        <w:t xml:space="preserve">() creates an instance of class </w:t>
+      </w:r>
+      <w:proofErr w:type="spellStart"/>
+      <w:r>
+        <w:t>MyForm</w:t>
+      </w:r>
+      <w:proofErr w:type="spellEnd"/>
+      <w:r>
+        <w:t xml:space="preserve">.  Note that Visual Studio has automatically added </w:t>
+      </w:r>
+      <w:proofErr w:type="spellStart"/>
+      <w:proofErr w:type="gramStart"/>
+      <w:r>
+        <w:t>MyForm’s</w:t>
+      </w:r>
+      <w:proofErr w:type="spellEnd"/>
+      <w:r>
+        <w:t xml:space="preserve">  constructor</w:t>
+      </w:r>
+      <w:proofErr w:type="gramEnd"/>
+      <w:r>
+        <w:t xml:space="preserve"> (in </w:t>
+      </w:r>
+      <w:proofErr w:type="spellStart"/>
+      <w:r>
+        <w:t>MyForm.cs</w:t>
+      </w:r>
+      <w:proofErr w:type="spellEnd"/>
+      <w:r>
+        <w:t>).  This constructor contains the statement “</w:t>
+      </w:r>
+      <w:proofErr w:type="spellStart"/>
+      <w:proofErr w:type="gramStart"/>
+      <w:r>
+        <w:t>InitializeComponent</w:t>
+      </w:r>
+      <w:proofErr w:type="spellEnd"/>
+      <w:r>
+        <w:t>(</w:t>
+      </w:r>
+      <w:proofErr w:type="gramEnd"/>
+      <w:r>
+        <w:t>);”, which we discussed above.</w:t>
+      </w:r>
+    </w:p>
+    <w:p>
+      <w:pPr>
+        <w:spacing w:after="0"/>
+        <w:rPr>
+          <w:bCs/>
           <w:iCs/>
         </w:rPr>
       </w:pPr>
@@ -3885,7 +4061,7 @@
           <w:rPr>
             <w:noProof/>
           </w:rPr>
-          <w:t>6</w:t>
+          <w:t>7</w:t>
         </w:r>
         <w:r>
           <w:rPr>

</xml_diff>

<commit_message>
Add descriptions of the Pluralsight clips "Form Lifecycle" and "Demo: Form Lifecycle".
</commit_message>
<xml_diff>
--- a/IntroductionToWindowsForms/IntroductionToWindowsForms.docx
+++ b/IntroductionToWindowsForms/IntroductionToWindowsForms.docx
@@ -40,15 +40,7 @@
         </w:rPr>
       </w:pPr>
       <w:r>
-        <w:t xml:space="preserve">This document contains notes pertaining to the </w:t>
-      </w:r>
-      <w:proofErr w:type="spellStart"/>
-      <w:r>
-        <w:t>Pluralsight</w:t>
-      </w:r>
-      <w:proofErr w:type="spellEnd"/>
-      <w:r>
-        <w:t xml:space="preserve"> course “</w:t>
+        <w:t>This document contains notes pertaining to the Pluralsight course “</w:t>
       </w:r>
       <w:r>
         <w:t>Introduction to Windows Forms</w:t>
@@ -57,15 +49,7 @@
         <w:t>”</w:t>
       </w:r>
       <w:r>
-        <w:t xml:space="preserve">.  Some of the clips of the </w:t>
-      </w:r>
-      <w:proofErr w:type="spellStart"/>
-      <w:r>
-        <w:t>Pluralsight</w:t>
-      </w:r>
-      <w:proofErr w:type="spellEnd"/>
-      <w:r>
-        <w:t xml:space="preserve"> course are documented.  The names of those clips are copied to the section headers in this document and to the table below.</w:t>
+        <w:t>.  Some of the clips of the Pluralsight course are documented.  The names of those clips are copied to the section headers in this document and to the table below.</w:t>
       </w:r>
       <w:r>
         <w:t xml:space="preserve">  Using Microsoft Word, you can use the names in the table as hyperlinks to navigate to any particular clip.  But </w:t>
@@ -201,9 +185,14 @@
             <w:tcW w:w="4788" w:type="dxa"/>
           </w:tcPr>
           <w:p>
-            <w:r>
-              <w:t>Generated Code &amp; Demo</w:t>
-            </w:r>
+            <w:hyperlink w:anchor="_Generated_Code_&amp;" w:history="1">
+              <w:r>
+                <w:rPr>
+                  <w:rStyle w:val="Hyperlink"/>
+                </w:rPr>
+                <w:t>Generated Code &amp; Demo</w:t>
+              </w:r>
+            </w:hyperlink>
           </w:p>
         </w:tc>
       </w:tr>
@@ -212,13 +201,31 @@
           <w:tcPr>
             <w:tcW w:w="4788" w:type="dxa"/>
           </w:tcPr>
-          <w:p/>
+          <w:p>
+            <w:hyperlink w:anchor="_Form_Lifecycle" w:history="1">
+              <w:r>
+                <w:rPr>
+                  <w:rStyle w:val="Hyperlink"/>
+                </w:rPr>
+                <w:t>Form Lifecycle</w:t>
+              </w:r>
+            </w:hyperlink>
+          </w:p>
         </w:tc>
         <w:tc>
           <w:tcPr>
             <w:tcW w:w="4788" w:type="dxa"/>
           </w:tcPr>
-          <w:p/>
+          <w:p>
+            <w:hyperlink w:anchor="_Demo:_Form_Lifecycle" w:history="1">
+              <w:r>
+                <w:rPr>
+                  <w:rStyle w:val="Hyperlink"/>
+                </w:rPr>
+                <w:t>Demo: Form Lifecycle (plus Anchor property)</w:t>
+              </w:r>
+            </w:hyperlink>
+          </w:p>
         </w:tc>
       </w:tr>
       <w:tr>
@@ -226,7 +233,28 @@
           <w:tcPr>
             <w:tcW w:w="4788" w:type="dxa"/>
           </w:tcPr>
-          <w:p/>
+          <w:p>
+            <w:hyperlink w:anchor="_Demo:_Dialogs_(MessageBox)" w:history="1">
+              <w:r>
+                <w:rPr>
+                  <w:rStyle w:val="Hyperlink"/>
+                </w:rPr>
+                <w:t>Demo: Dialo</w:t>
+              </w:r>
+              <w:r>
+                <w:rPr>
+                  <w:rStyle w:val="Hyperlink"/>
+                </w:rPr>
+                <w:t>g</w:t>
+              </w:r>
+              <w:r>
+                <w:rPr>
+                  <w:rStyle w:val="Hyperlink"/>
+                </w:rPr>
+                <w:t>s (MessageBox)</w:t>
+              </w:r>
+            </w:hyperlink>
+          </w:p>
         </w:tc>
         <w:tc>
           <w:tcPr>
@@ -262,22 +290,16 @@
       </w:pPr>
       <w:r>
         <w:tab/>
-      </w:r>
-      <w:proofErr w:type="gramStart"/>
-      <w:r>
         <w:t>Show()</w:t>
       </w:r>
-      <w:proofErr w:type="gramEnd"/>
-    </w:p>
-    <w:p>
-      <w:pPr>
-        <w:spacing w:after="0"/>
-      </w:pPr>
-      <w:proofErr w:type="gramStart"/>
+    </w:p>
+    <w:p>
+      <w:pPr>
+        <w:spacing w:after="0"/>
+      </w:pPr>
       <w:r>
         <w:t>or</w:t>
       </w:r>
-      <w:proofErr w:type="gramEnd"/>
     </w:p>
     <w:p>
       <w:pPr>
@@ -285,42 +307,12 @@
       </w:pPr>
       <w:r>
         <w:tab/>
-      </w:r>
-      <w:proofErr w:type="spellStart"/>
-      <w:proofErr w:type="gramStart"/>
-      <w:r>
-        <w:t>ShowDialog</w:t>
-      </w:r>
-      <w:proofErr w:type="spellEnd"/>
-      <w:r>
-        <w:t>()</w:t>
-      </w:r>
-      <w:proofErr w:type="gramEnd"/>
-    </w:p>
-    <w:p>
-      <w:proofErr w:type="gramStart"/>
-      <w:r>
-        <w:t>Show(</w:t>
-      </w:r>
-      <w:proofErr w:type="gramEnd"/>
-      <w:r>
-        <w:t xml:space="preserve">) displays the form </w:t>
-      </w:r>
-      <w:proofErr w:type="spellStart"/>
-      <w:r>
-        <w:t>modelessly</w:t>
-      </w:r>
-      <w:proofErr w:type="spellEnd"/>
-      <w:r>
-        <w:t xml:space="preserve">, whereas </w:t>
-      </w:r>
-      <w:proofErr w:type="spellStart"/>
-      <w:r>
-        <w:t>ShowDialog</w:t>
-      </w:r>
-      <w:proofErr w:type="spellEnd"/>
-      <w:r>
-        <w:t>() displays the form modally.</w:t>
+        <w:t>ShowDialog()</w:t>
+      </w:r>
+    </w:p>
+    <w:p>
+      <w:r>
+        <w:t>Show() displays the form modelessly, whereas ShowDialog() displays the form modally.</w:t>
       </w:r>
     </w:p>
     <w:p>
@@ -352,53 +344,23 @@
       </w:pPr>
       <w:r>
         <w:tab/>
-      </w:r>
-      <w:proofErr w:type="spellStart"/>
-      <w:proofErr w:type="gramStart"/>
-      <w:r>
-        <w:t>Application.Run</w:t>
-      </w:r>
-      <w:proofErr w:type="spellEnd"/>
-      <w:r>
-        <w:t>(</w:t>
-      </w:r>
-      <w:proofErr w:type="gramEnd"/>
-      <w:r>
-        <w:t>form)</w:t>
-      </w:r>
-    </w:p>
-    <w:p>
-      <w:pPr>
-        <w:spacing w:after="0"/>
-      </w:pPr>
-      <w:proofErr w:type="gramStart"/>
-      <w:r>
-        <w:t>performs</w:t>
-      </w:r>
-      <w:proofErr w:type="gramEnd"/>
-      <w:r>
-        <w:t xml:space="preserve"> initialization in addition to displaying the start-up form.  To end the application one could use</w:t>
-      </w:r>
-    </w:p>
-    <w:p>
-      <w:pPr>
-        <w:spacing w:after="0"/>
-      </w:pPr>
-      <w:proofErr w:type="spellStart"/>
-      <w:r>
-        <w:t>Application.Exit</w:t>
-      </w:r>
-      <w:proofErr w:type="spellEnd"/>
-      <w:r>
-        <w:t xml:space="preserve">, but this is not really necessary, because closing the start-up form implicitly invokes </w:t>
-      </w:r>
-      <w:proofErr w:type="spellStart"/>
-      <w:r>
-        <w:t>Application.Exit</w:t>
-      </w:r>
-      <w:proofErr w:type="spellEnd"/>
-      <w:r>
-        <w:t>.</w:t>
+        <w:t>Application.Run(form)</w:t>
+      </w:r>
+    </w:p>
+    <w:p>
+      <w:pPr>
+        <w:spacing w:after="0"/>
+      </w:pPr>
+      <w:r>
+        <w:t>performs initialization in addition to displaying the start-up form.  To end the application one could use</w:t>
+      </w:r>
+    </w:p>
+    <w:p>
+      <w:pPr>
+        <w:spacing w:after="0"/>
+      </w:pPr>
+      <w:r>
+        <w:t>Application.Exit, but this is not really necessary, because closing the start-up form implicitly invokes Application.Exit.</w:t>
       </w:r>
     </w:p>
     <w:p>
@@ -444,21 +406,12 @@
       <w:r>
         <w:t xml:space="preserve">Open Visual Studio.  In the right panel click </w:t>
       </w:r>
-      <w:proofErr w:type="gramStart"/>
-      <w:r>
-        <w:rPr>
-          <w:b/>
-          <w:bCs/>
-        </w:rPr>
-        <w:t>Create</w:t>
-      </w:r>
-      <w:proofErr w:type="gramEnd"/>
-      <w:r>
-        <w:rPr>
-          <w:b/>
-          <w:bCs/>
-        </w:rPr>
-        <w:t xml:space="preserve"> a new project</w:t>
+      <w:r>
+        <w:rPr>
+          <w:b/>
+          <w:bCs/>
+        </w:rPr>
+        <w:t>Create a new project</w:t>
       </w:r>
       <w:r>
         <w:t xml:space="preserve">.  Visual Studio displays the </w:t>
@@ -607,15 +560,7 @@
         <w:t>Location</w:t>
       </w:r>
       <w:r>
-        <w:t xml:space="preserve"> browser to select a folder into which the solution will reside.  Type “</w:t>
-      </w:r>
-      <w:proofErr w:type="spellStart"/>
-      <w:r>
-        <w:t>CodeOnly</w:t>
-      </w:r>
-      <w:proofErr w:type="spellEnd"/>
-      <w:r>
-        <w:t xml:space="preserve">” into the </w:t>
+        <w:t xml:space="preserve"> browser to select a folder into which the solution will reside.  Type “CodeOnly” into the </w:t>
       </w:r>
       <w:r>
         <w:rPr>
@@ -714,15 +659,7 @@
         <w:t>Name:</w:t>
       </w:r>
       <w:r>
-        <w:t xml:space="preserve"> text box (bottom left) to “</w:t>
-      </w:r>
-      <w:proofErr w:type="spellStart"/>
-      <w:r>
-        <w:t>MyForm</w:t>
-      </w:r>
-      <w:proofErr w:type="spellEnd"/>
-      <w:r>
-        <w:t xml:space="preserve">”.  Click </w:t>
+        <w:t xml:space="preserve"> text box (bottom left) to “MyForm”.  Click </w:t>
       </w:r>
       <w:r>
         <w:rPr>
@@ -732,15 +669,7 @@
         <w:t>Add</w:t>
       </w:r>
       <w:r>
-        <w:t xml:space="preserve">.  Visual Studio displays the class </w:t>
-      </w:r>
-      <w:proofErr w:type="spellStart"/>
-      <w:r>
-        <w:t>MyForm</w:t>
-      </w:r>
-      <w:proofErr w:type="spellEnd"/>
-      <w:r>
-        <w:t xml:space="preserve"> in the center panel.</w:t>
+        <w:t>.  Visual Studio displays the class MyForm in the center panel.</w:t>
       </w:r>
     </w:p>
     <w:p>
@@ -788,31 +717,7 @@
         </w:rPr>
       </w:pPr>
       <w:r>
-        <w:t xml:space="preserve">We want class </w:t>
-      </w:r>
-      <w:proofErr w:type="spellStart"/>
-      <w:r>
-        <w:t>MyForm</w:t>
-      </w:r>
-      <w:proofErr w:type="spellEnd"/>
-      <w:r>
-        <w:t xml:space="preserve"> to inherit from </w:t>
-      </w:r>
-      <w:proofErr w:type="spellStart"/>
-      <w:r>
-        <w:t>Systems.Windows.Forms.Form</w:t>
-      </w:r>
-      <w:proofErr w:type="spellEnd"/>
-      <w:r>
-        <w:t xml:space="preserve">.  In order to do that we will have to reference the </w:t>
-      </w:r>
-      <w:proofErr w:type="spellStart"/>
-      <w:r>
-        <w:t>Systems.Windows.Forms</w:t>
-      </w:r>
-      <w:proofErr w:type="spellEnd"/>
-      <w:r>
-        <w:t xml:space="preserve"> assembly.  Right-click “Simple”; then select </w:t>
+        <w:t xml:space="preserve">We want class MyForm to inherit from Systems.Windows.Forms.Form.  In order to do that we will have to reference the Systems.Windows.Forms assembly.  Right-click “Simple”; then select </w:t>
       </w:r>
       <w:r>
         <w:rPr>
@@ -870,7 +775,6 @@
       <w:r>
         <w:t xml:space="preserve"> to make it highlighted.  Scroll down the list in the center panel to </w:t>
       </w:r>
-      <w:proofErr w:type="spellStart"/>
       <w:r>
         <w:rPr>
           <w:b/>
@@ -878,7 +782,6 @@
         </w:rPr>
         <w:t>System.Windows.Forms</w:t>
       </w:r>
-      <w:proofErr w:type="spellEnd"/>
       <w:r>
         <w:t xml:space="preserve">, and hover the mouse over this item.  Click - to check - the checkbox to the left of this item.  Click </w:t>
       </w:r>
@@ -892,7 +795,6 @@
       <w:r>
         <w:t xml:space="preserve">.  Visual Studio displays </w:t>
       </w:r>
-      <w:proofErr w:type="spellStart"/>
       <w:r>
         <w:rPr>
           <w:b/>
@@ -900,7 +802,6 @@
         </w:rPr>
         <w:t>System.Windows.Forms</w:t>
       </w:r>
-      <w:proofErr w:type="spellEnd"/>
       <w:r>
         <w:t xml:space="preserve"> in the </w:t>
       </w:r>
@@ -935,15 +836,7 @@
         <w:spacing w:after="0"/>
       </w:pPr>
       <w:r>
-        <w:t xml:space="preserve">Navigate back to the body of Class </w:t>
-      </w:r>
-      <w:proofErr w:type="spellStart"/>
-      <w:r>
-        <w:t>MyForm</w:t>
-      </w:r>
-      <w:proofErr w:type="spellEnd"/>
-      <w:r>
-        <w:t>.  Type the line</w:t>
+        <w:t>Navigate back to the body of Class MyForm.  Type the line</w:t>
       </w:r>
     </w:p>
     <w:p>
@@ -961,23 +854,7 @@
         <w:ind w:left="360"/>
       </w:pPr>
       <w:r>
-        <w:t>Hover the mouse over “Form”, and type &lt;ctrl&gt;</w:t>
-      </w:r>
-      <w:proofErr w:type="gramStart"/>
-      <w:r>
-        <w:t>.;</w:t>
-      </w:r>
-      <w:proofErr w:type="gramEnd"/>
-      <w:r>
-        <w:t xml:space="preserve"> then accept the invitation “Imports </w:t>
-      </w:r>
-      <w:proofErr w:type="spellStart"/>
-      <w:r>
-        <w:t>System.Windows.Forms</w:t>
-      </w:r>
-      <w:proofErr w:type="spellEnd"/>
-      <w:r>
-        <w:t>”.</w:t>
+        <w:t>Hover the mouse over “Form”, and type &lt;ctrl&gt;.; then accept the invitation “Imports System.Windows.Forms”.</w:t>
       </w:r>
     </w:p>
     <w:p>
@@ -993,15 +870,7 @@
         </w:rPr>
       </w:pPr>
       <w:r>
-        <w:t xml:space="preserve">Add the following code to Class </w:t>
-      </w:r>
-      <w:proofErr w:type="spellStart"/>
-      <w:r>
-        <w:t>MyForm</w:t>
-      </w:r>
-      <w:proofErr w:type="spellEnd"/>
-      <w:r>
-        <w:t xml:space="preserve"> – a skeleton of the constructor.</w:t>
+        <w:t>Add the following code to Class MyForm – a skeleton of the constructor.</w:t>
       </w:r>
     </w:p>
     <w:p>
@@ -1010,15 +879,7 @@
         <w:ind w:firstLine="720"/>
       </w:pPr>
       <w:r>
-        <w:t xml:space="preserve">Public Sub </w:t>
-      </w:r>
-      <w:proofErr w:type="gramStart"/>
-      <w:r>
-        <w:t>New(</w:t>
-      </w:r>
-      <w:proofErr w:type="gramEnd"/>
-      <w:r>
-        <w:t>)</w:t>
+        <w:t>Public Sub New()</w:t>
       </w:r>
       <w:r>
         <w:tab/>
@@ -1055,13 +916,8 @@
         <w:spacing w:after="0"/>
         <w:ind w:firstLine="720"/>
       </w:pPr>
-      <w:proofErr w:type="spellStart"/>
-      <w:r>
-        <w:t>Me.Text</w:t>
-      </w:r>
-      <w:proofErr w:type="spellEnd"/>
-      <w:r>
-        <w:t xml:space="preserve"> = “My Form”</w:t>
+      <w:r>
+        <w:t>Me.Text = “My Form”</w:t>
       </w:r>
     </w:p>
     <w:p>
@@ -1185,13 +1041,8 @@
         <w:ind w:firstLine="720"/>
       </w:pPr>
       <w:r>
-        <w:t xml:space="preserve">Public Sub </w:t>
-      </w:r>
-      <w:proofErr w:type="gramStart"/>
-      <w:r>
-        <w:t>Main()</w:t>
-      </w:r>
-      <w:proofErr w:type="gramEnd"/>
+        <w:t>Public Sub Main()</w:t>
+      </w:r>
     </w:p>
     <w:p>
       <w:pPr>
@@ -1199,13 +1050,8 @@
         <w:ind w:left="1008"/>
       </w:pPr>
       <w:r>
-        <w:t xml:space="preserve">Dim form as New </w:t>
-      </w:r>
-      <w:proofErr w:type="spellStart"/>
-      <w:r>
-        <w:t>MyForm</w:t>
-      </w:r>
-      <w:proofErr w:type="spellEnd"/>
+        <w:t>Dim form as New MyForm</w:t>
+      </w:r>
     </w:p>
     <w:p>
       <w:pPr>
@@ -1244,27 +1090,7 @@
           <w:iCs/>
         </w:rPr>
         <w:lastRenderedPageBreak/>
-        <w:t xml:space="preserve">In C# we write “public static void </w:t>
-      </w:r>
-      <w:proofErr w:type="gramStart"/>
-      <w:r>
-        <w:rPr>
-          <w:b/>
-          <w:bCs/>
-          <w:i/>
-          <w:iCs/>
-        </w:rPr>
-        <w:t>Main(</w:t>
-      </w:r>
-      <w:proofErr w:type="gramEnd"/>
-      <w:r>
-        <w:rPr>
-          <w:b/>
-          <w:bCs/>
-          <w:i/>
-          <w:iCs/>
-        </w:rPr>
-        <w:t>)” instead of “Public Sub Main()”.</w:t>
+        <w:t>In C# we write “public static void Main()” instead of “Public Sub Main()”.</w:t>
       </w:r>
     </w:p>
     <w:p>
@@ -1280,23 +1106,7 @@
         </w:rPr>
       </w:pPr>
       <w:r>
-        <w:t>Hover the mouse over “Application”, and type &lt;ctrl&gt;</w:t>
-      </w:r>
-      <w:proofErr w:type="gramStart"/>
-      <w:r>
-        <w:t>.;</w:t>
-      </w:r>
-      <w:proofErr w:type="gramEnd"/>
-      <w:r>
-        <w:t xml:space="preserve"> then accept the invitation “Imports </w:t>
-      </w:r>
-      <w:proofErr w:type="spellStart"/>
-      <w:r>
-        <w:t>System.Windows.Forms</w:t>
-      </w:r>
-      <w:proofErr w:type="spellEnd"/>
-      <w:r>
-        <w:t>”.</w:t>
+        <w:t>Hover the mouse over “Application”, and type &lt;ctrl&gt;.; then accept the invitation “Imports System.Windows.Forms”.</w:t>
       </w:r>
     </w:p>
     <w:p>
@@ -1309,28 +1119,7 @@
         <w:spacing w:after="0"/>
       </w:pPr>
       <w:r>
-        <w:t>Append “.</w:t>
-      </w:r>
-      <w:proofErr w:type="gramStart"/>
-      <w:r>
-        <w:t>Run(</w:t>
-      </w:r>
-      <w:proofErr w:type="gramEnd"/>
-      <w:r>
-        <w:t>form)” after “Application”.  The statement “</w:t>
-      </w:r>
-      <w:proofErr w:type="spellStart"/>
-      <w:proofErr w:type="gramStart"/>
-      <w:r>
-        <w:t>Application.Run</w:t>
-      </w:r>
-      <w:proofErr w:type="spellEnd"/>
-      <w:r>
-        <w:t>(</w:t>
-      </w:r>
-      <w:proofErr w:type="gramEnd"/>
-      <w:r>
-        <w:t>form)” does 3 things.  (1) It starts listening in on the Windows message loop.  (2) It sets “form” as the main form for the application.  (3) It shows the form.</w:t>
+        <w:t>Append “.Run(form)” after “Application”.  The statement “Application.Run(form)” does 3 things.  (1) It starts listening in on the Windows message loop.  (2) It sets “form” as the main form for the application.  (3) It shows the form.</w:t>
       </w:r>
     </w:p>
     <w:p>
@@ -1463,15 +1252,7 @@
         </w:rPr>
       </w:pPr>
       <w:r>
-        <w:t xml:space="preserve">Navigate to Visual Studio, </w:t>
-      </w:r>
-      <w:proofErr w:type="spellStart"/>
-      <w:r>
-        <w:t>MyForm.vb</w:t>
-      </w:r>
-      <w:proofErr w:type="spellEnd"/>
-      <w:r>
-        <w:t>.</w:t>
+        <w:t>Navigate to Visual Studio, MyForm.vb.</w:t>
       </w:r>
     </w:p>
     <w:p>
@@ -1493,29 +1274,8 @@
         <w:ind w:left="720"/>
       </w:pPr>
       <w:r>
-        <w:t xml:space="preserve">Private </w:t>
-      </w:r>
-      <w:proofErr w:type="spellStart"/>
-      <w:r>
-        <w:t>MessageTextBox</w:t>
-      </w:r>
-      <w:proofErr w:type="spellEnd"/>
-      <w:r>
-        <w:t xml:space="preserve"> </w:t>
-      </w:r>
-      <w:proofErr w:type="gramStart"/>
-      <w:r>
-        <w:t>As</w:t>
-      </w:r>
-      <w:proofErr w:type="gramEnd"/>
-      <w:r>
-        <w:t xml:space="preserve"> </w:t>
-      </w:r>
-      <w:proofErr w:type="spellStart"/>
-      <w:r>
-        <w:t>TextBox</w:t>
-      </w:r>
-      <w:proofErr w:type="spellEnd"/>
+        <w:t>Private MessageTextBox As TextBox</w:t>
+      </w:r>
     </w:p>
     <w:p>
       <w:pPr>
@@ -1523,23 +1283,7 @@
         <w:ind w:left="720"/>
       </w:pPr>
       <w:r>
-        <w:t xml:space="preserve">Private </w:t>
-      </w:r>
-      <w:proofErr w:type="spellStart"/>
-      <w:r>
-        <w:t>MessageLabel</w:t>
-      </w:r>
-      <w:proofErr w:type="spellEnd"/>
-      <w:r>
-        <w:t xml:space="preserve"> </w:t>
-      </w:r>
-      <w:proofErr w:type="gramStart"/>
-      <w:r>
-        <w:t>As</w:t>
-      </w:r>
-      <w:proofErr w:type="gramEnd"/>
-      <w:r>
-        <w:t xml:space="preserve"> Label</w:t>
+        <w:t>Private MessageLabel As Label</w:t>
       </w:r>
     </w:p>
     <w:p>
@@ -1548,23 +1292,7 @@
         <w:ind w:left="720"/>
       </w:pPr>
       <w:r>
-        <w:t xml:space="preserve">Private </w:t>
-      </w:r>
-      <w:proofErr w:type="spellStart"/>
-      <w:r>
-        <w:t>ShowMessageButton</w:t>
-      </w:r>
-      <w:proofErr w:type="spellEnd"/>
-      <w:r>
-        <w:t xml:space="preserve"> </w:t>
-      </w:r>
-      <w:proofErr w:type="gramStart"/>
-      <w:r>
-        <w:t>As</w:t>
-      </w:r>
-      <w:proofErr w:type="gramEnd"/>
-      <w:r>
-        <w:t xml:space="preserve"> Button</w:t>
+        <w:t>Private ShowMessageButton As Button</w:t>
       </w:r>
     </w:p>
     <w:p>
@@ -1580,15 +1308,7 @@
         </w:rPr>
       </w:pPr>
       <w:r>
-        <w:t xml:space="preserve">To place these controls into the form, add the following code at the end of the constructor (Sub </w:t>
-      </w:r>
-      <w:proofErr w:type="gramStart"/>
-      <w:r>
-        <w:t>New(</w:t>
-      </w:r>
-      <w:proofErr w:type="gramEnd"/>
-      <w:r>
-        <w:t>)).  This code instantiates each of the controls, sets properties of that instance, and then adds that instance to the controls collection of the form.</w:t>
+        <w:t>To place these controls into the form, add the following code at the end of the constructor (Sub New()).  This code instantiates each of the controls, sets properties of that instance, and then adds that instance to the controls collection of the form.</w:t>
       </w:r>
     </w:p>
     <w:p>
@@ -1597,26 +1317,61 @@
         <w:ind w:left="720"/>
       </w:pPr>
       <w:r>
-        <w:t xml:space="preserve">        </w:t>
-      </w:r>
-      <w:proofErr w:type="spellStart"/>
+        <w:t xml:space="preserve">        MessageTextBox = New TextBox()</w:t>
+      </w:r>
+    </w:p>
+    <w:p>
+      <w:pPr>
+        <w:spacing w:after="0"/>
+        <w:ind w:left="720"/>
+      </w:pPr>
+      <w:r>
+        <w:t xml:space="preserve">        MessageTextBox.Left = 25</w:t>
+      </w:r>
+    </w:p>
+    <w:p>
+      <w:pPr>
+        <w:spacing w:after="0"/>
+        <w:ind w:left="720"/>
+      </w:pPr>
+      <w:r>
+        <w:t xml:space="preserve">        MessageTextBox.Top = 25</w:t>
+      </w:r>
+    </w:p>
+    <w:p>
+      <w:pPr>
+        <w:spacing w:after="0"/>
+        <w:ind w:left="720"/>
+      </w:pPr>
+      <w:r>
+        <w:t xml:space="preserve">        MessageTextBox.Width = 200</w:t>
+      </w:r>
+    </w:p>
+    <w:p>
+      <w:pPr>
+        <w:ind w:left="720"/>
+      </w:pPr>
+      <w:r>
+        <w:t xml:space="preserve">        Me.Controls.Add</w:t>
+      </w:r>
+      <w:r>
+        <w:t xml:space="preserve"> </w:t>
+      </w:r>
+      <w:r>
+        <w:t>(</w:t>
+      </w:r>
+      <w:r>
+        <w:t xml:space="preserve"> </w:t>
+      </w:r>
       <w:r>
         <w:t>MessageTextBox</w:t>
       </w:r>
-      <w:proofErr w:type="spellEnd"/>
-      <w:r>
-        <w:t xml:space="preserve"> = New </w:t>
-      </w:r>
-      <w:proofErr w:type="spellStart"/>
-      <w:proofErr w:type="gramStart"/>
-      <w:r>
-        <w:t>TextBox</w:t>
-      </w:r>
-      <w:proofErr w:type="spellEnd"/>
-      <w:r>
-        <w:t>()</w:t>
-      </w:r>
-      <w:proofErr w:type="gramEnd"/>
+      <w:r>
+        <w:t xml:space="preserve"> </w:t>
+      </w:r>
+      <w:r>
+        <w:t xml:space="preserve">) </w:t>
+      </w:r>
     </w:p>
     <w:p>
       <w:pPr>
@@ -1624,15 +1379,7 @@
         <w:ind w:left="720"/>
       </w:pPr>
       <w:r>
-        <w:t xml:space="preserve">        </w:t>
-      </w:r>
-      <w:proofErr w:type="spellStart"/>
-      <w:r>
-        <w:t>MessageTextBox.Left</w:t>
-      </w:r>
-      <w:proofErr w:type="spellEnd"/>
-      <w:r>
-        <w:t xml:space="preserve"> = 25</w:t>
+        <w:t xml:space="preserve">        ShowMessageButton = New Button()</w:t>
       </w:r>
     </w:p>
     <w:p>
@@ -1641,15 +1388,7 @@
         <w:ind w:left="720"/>
       </w:pPr>
       <w:r>
-        <w:t xml:space="preserve">        </w:t>
-      </w:r>
-      <w:proofErr w:type="spellStart"/>
-      <w:r>
-        <w:t>MessageTextBox.Top</w:t>
-      </w:r>
-      <w:proofErr w:type="spellEnd"/>
-      <w:r>
-        <w:t xml:space="preserve"> = 25</w:t>
+        <w:t xml:space="preserve">        ShowMessageButton.Left = 25</w:t>
       </w:r>
     </w:p>
     <w:p>
@@ -1658,50 +1397,51 @@
         <w:ind w:left="720"/>
       </w:pPr>
       <w:r>
-        <w:t xml:space="preserve">        </w:t>
-      </w:r>
-      <w:proofErr w:type="spellStart"/>
-      <w:r>
-        <w:t>MessageTextBox.Width</w:t>
-      </w:r>
-      <w:proofErr w:type="spellEnd"/>
-      <w:r>
-        <w:t xml:space="preserve"> = 200</w:t>
-      </w:r>
-    </w:p>
-    <w:p>
-      <w:pPr>
+        <w:t xml:space="preserve">        ShowMessageButton.Top = 75</w:t>
+      </w:r>
+    </w:p>
+    <w:p>
+      <w:pPr>
+        <w:spacing w:after="0"/>
         <w:ind w:left="720"/>
       </w:pPr>
       <w:r>
-        <w:t xml:space="preserve">        </w:t>
-      </w:r>
-      <w:proofErr w:type="spellStart"/>
-      <w:r>
-        <w:t>Me.Controls.Add</w:t>
-      </w:r>
-      <w:proofErr w:type="spellEnd"/>
+        <w:t xml:space="preserve">        ShowMessageButton.Width = 200</w:t>
+      </w:r>
+    </w:p>
+    <w:p>
+      <w:pPr>
+        <w:spacing w:after="0"/>
+        <w:ind w:left="720"/>
+      </w:pPr>
+      <w:r>
+        <w:t xml:space="preserve">        ShowMessageButton.Text  =  “Show Message”</w:t>
+      </w:r>
+    </w:p>
+    <w:p>
+      <w:pPr>
+        <w:ind w:left="720"/>
+      </w:pPr>
+      <w:r>
+        <w:t xml:space="preserve">        Me.Controls.Add</w:t>
+      </w:r>
       <w:r>
         <w:t xml:space="preserve"> </w:t>
       </w:r>
-      <w:proofErr w:type="gramStart"/>
       <w:r>
         <w:t>(</w:t>
       </w:r>
       <w:r>
         <w:t xml:space="preserve"> </w:t>
       </w:r>
-      <w:proofErr w:type="spellStart"/>
-      <w:r>
-        <w:t>MessageTextBox</w:t>
-      </w:r>
-      <w:proofErr w:type="spellEnd"/>
-      <w:proofErr w:type="gramEnd"/>
+      <w:r>
+        <w:t>ShowMessageButton</w:t>
+      </w:r>
       <w:r>
         <w:t xml:space="preserve"> </w:t>
       </w:r>
       <w:r>
-        <w:t xml:space="preserve">) </w:t>
+        <w:t>)</w:t>
       </w:r>
     </w:p>
     <w:p>
@@ -1710,21 +1450,8 @@
         <w:ind w:left="720"/>
       </w:pPr>
       <w:r>
-        <w:t xml:space="preserve">        </w:t>
-      </w:r>
-      <w:proofErr w:type="spellStart"/>
-      <w:r>
-        <w:t>ShowMessageButton</w:t>
-      </w:r>
-      <w:proofErr w:type="spellEnd"/>
-      <w:r>
-        <w:t xml:space="preserve"> = New </w:t>
-      </w:r>
-      <w:proofErr w:type="gramStart"/>
-      <w:r>
-        <w:t>Button()</w:t>
-      </w:r>
-      <w:proofErr w:type="gramEnd"/>
+        <w:t xml:space="preserve">        MessageLabel = New Label()</w:t>
+      </w:r>
     </w:p>
     <w:p>
       <w:pPr>
@@ -1732,15 +1459,8 @@
         <w:ind w:left="720"/>
       </w:pPr>
       <w:r>
-        <w:t xml:space="preserve">        </w:t>
-      </w:r>
-      <w:proofErr w:type="spellStart"/>
-      <w:r>
-        <w:t>ShowMessageButton.Left</w:t>
-      </w:r>
-      <w:proofErr w:type="spellEnd"/>
-      <w:r>
-        <w:t xml:space="preserve"> = 25</w:t>
+        <w:lastRenderedPageBreak/>
+        <w:t xml:space="preserve">        MessageLabel.Left = 25</w:t>
       </w:r>
     </w:p>
     <w:p>
@@ -1749,15 +1469,7 @@
         <w:ind w:left="720"/>
       </w:pPr>
       <w:r>
-        <w:t xml:space="preserve">        </w:t>
-      </w:r>
-      <w:proofErr w:type="spellStart"/>
-      <w:r>
-        <w:t>ShowMessageButton.Top</w:t>
-      </w:r>
-      <w:proofErr w:type="spellEnd"/>
-      <w:r>
-        <w:t xml:space="preserve"> = 75</w:t>
+        <w:t xml:space="preserve">        MessageLabel.Top = 125</w:t>
       </w:r>
     </w:p>
     <w:p>
@@ -1766,15 +1478,7 @@
         <w:ind w:left="720"/>
       </w:pPr>
       <w:r>
-        <w:t xml:space="preserve">        </w:t>
-      </w:r>
-      <w:proofErr w:type="spellStart"/>
-      <w:r>
-        <w:t>ShowMessageButton.Width</w:t>
-      </w:r>
-      <w:proofErr w:type="spellEnd"/>
-      <w:r>
-        <w:t xml:space="preserve"> = 200</w:t>
+        <w:t xml:space="preserve">        MessageLabel.Width = 200</w:t>
       </w:r>
     </w:p>
     <w:p>
@@ -1783,177 +1487,29 @@
         <w:ind w:left="720"/>
       </w:pPr>
       <w:r>
-        <w:t xml:space="preserve">        </w:t>
-      </w:r>
-      <w:proofErr w:type="spellStart"/>
-      <w:proofErr w:type="gramStart"/>
-      <w:r>
-        <w:t>ShowMessageButton.Text</w:t>
-      </w:r>
-      <w:proofErr w:type="spellEnd"/>
-      <w:r>
-        <w:t xml:space="preserve">  =</w:t>
-      </w:r>
-      <w:proofErr w:type="gramEnd"/>
-      <w:r>
-        <w:t xml:space="preserve">  “Show Message”</w:t>
-      </w:r>
-    </w:p>
-    <w:p>
-      <w:pPr>
+        <w:t xml:space="preserve">        MessageLabel.Text = "[Label]”</w:t>
+      </w:r>
+    </w:p>
+    <w:p>
+      <w:pPr>
+        <w:spacing w:after="0"/>
         <w:ind w:left="720"/>
       </w:pPr>
       <w:r>
-        <w:t xml:space="preserve">        </w:t>
-      </w:r>
-      <w:proofErr w:type="spellStart"/>
-      <w:r>
-        <w:t>Me.Controls.Add</w:t>
-      </w:r>
-      <w:proofErr w:type="spellEnd"/>
+        <w:t xml:space="preserve">        Me.Controls.Add</w:t>
+      </w:r>
       <w:r>
         <w:t xml:space="preserve"> </w:t>
       </w:r>
-      <w:proofErr w:type="gramStart"/>
       <w:r>
         <w:t>(</w:t>
       </w:r>
       <w:r>
         <w:t xml:space="preserve"> </w:t>
       </w:r>
-      <w:proofErr w:type="spellStart"/>
-      <w:r>
-        <w:t>ShowMessageButton</w:t>
-      </w:r>
-      <w:proofErr w:type="spellEnd"/>
-      <w:proofErr w:type="gramEnd"/>
-      <w:r>
-        <w:t xml:space="preserve"> </w:t>
-      </w:r>
-      <w:r>
-        <w:t>)</w:t>
-      </w:r>
-    </w:p>
-    <w:p>
-      <w:pPr>
-        <w:spacing w:after="0"/>
-        <w:ind w:left="720"/>
-      </w:pPr>
-      <w:r>
-        <w:t xml:space="preserve">        </w:t>
-      </w:r>
-      <w:proofErr w:type="spellStart"/>
       <w:r>
         <w:t>MessageLabel</w:t>
       </w:r>
-      <w:proofErr w:type="spellEnd"/>
-      <w:r>
-        <w:t xml:space="preserve"> = New </w:t>
-      </w:r>
-      <w:proofErr w:type="gramStart"/>
-      <w:r>
-        <w:t>Label()</w:t>
-      </w:r>
-      <w:proofErr w:type="gramEnd"/>
-    </w:p>
-    <w:p>
-      <w:pPr>
-        <w:spacing w:after="0"/>
-        <w:ind w:left="720"/>
-      </w:pPr>
-      <w:r>
-        <w:lastRenderedPageBreak/>
-        <w:t xml:space="preserve">        </w:t>
-      </w:r>
-      <w:proofErr w:type="spellStart"/>
-      <w:r>
-        <w:t>MessageLabel.Left</w:t>
-      </w:r>
-      <w:proofErr w:type="spellEnd"/>
-      <w:r>
-        <w:t xml:space="preserve"> = 25</w:t>
-      </w:r>
-    </w:p>
-    <w:p>
-      <w:pPr>
-        <w:spacing w:after="0"/>
-        <w:ind w:left="720"/>
-      </w:pPr>
-      <w:r>
-        <w:t xml:space="preserve">        </w:t>
-      </w:r>
-      <w:proofErr w:type="spellStart"/>
-      <w:r>
-        <w:t>MessageLabel.Top</w:t>
-      </w:r>
-      <w:proofErr w:type="spellEnd"/>
-      <w:r>
-        <w:t xml:space="preserve"> = 125</w:t>
-      </w:r>
-    </w:p>
-    <w:p>
-      <w:pPr>
-        <w:spacing w:after="0"/>
-        <w:ind w:left="720"/>
-      </w:pPr>
-      <w:r>
-        <w:t xml:space="preserve">        </w:t>
-      </w:r>
-      <w:proofErr w:type="spellStart"/>
-      <w:r>
-        <w:t>MessageLabel.Width</w:t>
-      </w:r>
-      <w:proofErr w:type="spellEnd"/>
-      <w:r>
-        <w:t xml:space="preserve"> = 200</w:t>
-      </w:r>
-    </w:p>
-    <w:p>
-      <w:pPr>
-        <w:spacing w:after="0"/>
-        <w:ind w:left="720"/>
-      </w:pPr>
-      <w:r>
-        <w:t xml:space="preserve">        </w:t>
-      </w:r>
-      <w:proofErr w:type="spellStart"/>
-      <w:r>
-        <w:t>MessageLabel.Text</w:t>
-      </w:r>
-      <w:proofErr w:type="spellEnd"/>
-      <w:r>
-        <w:t xml:space="preserve"> = "[Label]”</w:t>
-      </w:r>
-    </w:p>
-    <w:p>
-      <w:pPr>
-        <w:spacing w:after="0"/>
-        <w:ind w:left="720"/>
-      </w:pPr>
-      <w:r>
-        <w:t xml:space="preserve">        </w:t>
-      </w:r>
-      <w:proofErr w:type="spellStart"/>
-      <w:r>
-        <w:t>Me.Controls.Add</w:t>
-      </w:r>
-      <w:proofErr w:type="spellEnd"/>
-      <w:r>
-        <w:t xml:space="preserve"> </w:t>
-      </w:r>
-      <w:proofErr w:type="gramStart"/>
-      <w:r>
-        <w:t>(</w:t>
-      </w:r>
-      <w:r>
-        <w:t xml:space="preserve"> </w:t>
-      </w:r>
-      <w:proofErr w:type="spellStart"/>
-      <w:r>
-        <w:t>MessageLabel</w:t>
-      </w:r>
-      <w:proofErr w:type="spellEnd"/>
-      <w:proofErr w:type="gramEnd"/>
       <w:r>
         <w:t xml:space="preserve"> </w:t>
       </w:r>
@@ -2021,23 +1577,7 @@
         </w:rPr>
       </w:pPr>
       <w:r>
-        <w:t>Insert the “</w:t>
-      </w:r>
-      <w:proofErr w:type="spellStart"/>
-      <w:r>
-        <w:t>WithEvents</w:t>
-      </w:r>
-      <w:proofErr w:type="spellEnd"/>
-      <w:r>
-        <w:t xml:space="preserve">” keyword into the button’s declaration statement – near the top of the code in </w:t>
-      </w:r>
-      <w:proofErr w:type="spellStart"/>
-      <w:r>
-        <w:t>MyForm.vb</w:t>
-      </w:r>
-      <w:proofErr w:type="spellEnd"/>
-      <w:r>
-        <w:t>.  The result is</w:t>
+        <w:t>Insert the “WithEvents” keyword into the button’s declaration statement – near the top of the code in MyForm.vb.  The result is</w:t>
       </w:r>
     </w:p>
     <w:p>
@@ -2046,31 +1586,7 @@
         <w:ind w:firstLine="720"/>
       </w:pPr>
       <w:r>
-        <w:t xml:space="preserve">Private </w:t>
-      </w:r>
-      <w:proofErr w:type="spellStart"/>
-      <w:r>
-        <w:t>WithEvents</w:t>
-      </w:r>
-      <w:proofErr w:type="spellEnd"/>
-      <w:r>
-        <w:t xml:space="preserve"> </w:t>
-      </w:r>
-      <w:proofErr w:type="spellStart"/>
-      <w:r>
-        <w:t>ShowMessageButton</w:t>
-      </w:r>
-      <w:proofErr w:type="spellEnd"/>
-      <w:r>
-        <w:t xml:space="preserve"> </w:t>
-      </w:r>
-      <w:proofErr w:type="gramStart"/>
-      <w:r>
-        <w:t>As</w:t>
-      </w:r>
-      <w:proofErr w:type="gramEnd"/>
-      <w:r>
-        <w:t xml:space="preserve"> Button</w:t>
+        <w:t>Private WithEvents ShowMessageButton As Button</w:t>
       </w:r>
     </w:p>
     <w:p>
@@ -2116,7 +1632,6 @@
       <w:r>
         <w:t xml:space="preserve"> parameter – normally named “e” - is of type </w:t>
       </w:r>
-      <w:proofErr w:type="spellStart"/>
       <w:r>
         <w:rPr>
           <w:b/>
@@ -2124,11 +1639,9 @@
         </w:rPr>
         <w:t>EventArgs</w:t>
       </w:r>
-      <w:proofErr w:type="spellEnd"/>
       <w:r>
         <w:t xml:space="preserve"> (or a class derived from </w:t>
       </w:r>
-      <w:proofErr w:type="spellStart"/>
       <w:r>
         <w:rPr>
           <w:b/>
@@ -2136,7 +1649,6 @@
         </w:rPr>
         <w:t>EventArgs</w:t>
       </w:r>
-      <w:proofErr w:type="spellEnd"/>
       <w:r>
         <w:t>); e provides information that is specific to the event.  In Visual Basic the signature ends with a Handles clause.  To get help in coding the event handler signature . . .</w:t>
       </w:r>
@@ -2151,15 +1663,7 @@
         <w:spacing w:after="0"/>
       </w:pPr>
       <w:r>
-        <w:t>Refer to the dropdown list at the top of the center panel that contains (by default) the name of the form; click the down arrow, and select the name of the control that we want to work with (</w:t>
-      </w:r>
-      <w:proofErr w:type="spellStart"/>
-      <w:r>
-        <w:t>ShowMessageButton</w:t>
-      </w:r>
-      <w:proofErr w:type="spellEnd"/>
-      <w:r>
-        <w:t xml:space="preserve"> in this case). </w:t>
+        <w:t xml:space="preserve">Refer to the dropdown list at the top of the center panel that contains (by default) the name of the form; click the down arrow, and select the name of the control that we want to work with (ShowMessageButton in this case). </w:t>
       </w:r>
     </w:p>
     <w:p>
@@ -2194,11 +1698,9 @@
           <w:iCs/>
         </w:rPr>
       </w:pPr>
-      <w:proofErr w:type="gramStart"/>
       <w:r>
         <w:t xml:space="preserve">By default, Visual Studio uses – for the name of the event handler </w:t>
       </w:r>
-      <w:proofErr w:type="spellStart"/>
       <w:r>
         <w:rPr>
           <w:i/>
@@ -2206,13 +1708,8 @@
         </w:rPr>
         <w:t>NameOfControl_NameOfEvent</w:t>
       </w:r>
-      <w:proofErr w:type="spellEnd"/>
-      <w:r>
-        <w:t>.</w:t>
-      </w:r>
-      <w:proofErr w:type="gramEnd"/>
-      <w:r>
-        <w:t xml:space="preserve">  But there is nothing magic about this name; the </w:t>
+      <w:r>
+        <w:t xml:space="preserve">.  But there is nothing magic about this name; the </w:t>
       </w:r>
       <w:r>
         <w:rPr>
@@ -2222,23 +1719,7 @@
         <w:t>Handles</w:t>
       </w:r>
       <w:r>
-        <w:t xml:space="preserve"> clause at the end of the event signature specifies the name of the control and the name of the event.  Just to drive this point home, change “</w:t>
-      </w:r>
-      <w:proofErr w:type="spellStart"/>
-      <w:r>
-        <w:t>ShowMessageButton_Click</w:t>
-      </w:r>
-      <w:proofErr w:type="spellEnd"/>
-      <w:r>
-        <w:t>” to “</w:t>
-      </w:r>
-      <w:proofErr w:type="spellStart"/>
-      <w:r>
-        <w:t>ClickHandler</w:t>
-      </w:r>
-      <w:proofErr w:type="spellEnd"/>
-      <w:r>
-        <w:t>”.</w:t>
+        <w:t xml:space="preserve"> clause at the end of the event signature specifies the name of the control and the name of the event.  Just to drive this point home, change “ShowMessageButton_Click” to “ClickHandler”.</w:t>
       </w:r>
     </w:p>
     <w:p>
@@ -2254,20 +1735,7 @@
         </w:rPr>
       </w:pPr>
       <w:r>
-        <w:t xml:space="preserve">Type the following statements into the body of </w:t>
-      </w:r>
-      <w:proofErr w:type="spellStart"/>
-      <w:proofErr w:type="gramStart"/>
-      <w:r>
-        <w:t>ClickHandler</w:t>
-      </w:r>
-      <w:proofErr w:type="spellEnd"/>
-      <w:r>
-        <w:t>(</w:t>
-      </w:r>
-      <w:proofErr w:type="gramEnd"/>
-      <w:r>
-        <w:t>).</w:t>
+        <w:t>Type the following statements into the body of ClickHandler().</w:t>
       </w:r>
     </w:p>
     <w:p>
@@ -2275,37 +1743,17 @@
         <w:spacing w:after="0"/>
         <w:ind w:firstLine="720"/>
       </w:pPr>
-      <w:proofErr w:type="spellStart"/>
-      <w:r>
-        <w:t>MessageLabel.Text</w:t>
-      </w:r>
-      <w:proofErr w:type="spellEnd"/>
-      <w:r>
-        <w:t xml:space="preserve"> = </w:t>
-      </w:r>
-      <w:proofErr w:type="spellStart"/>
-      <w:r>
-        <w:t>MessageTextBox.Text</w:t>
-      </w:r>
-      <w:proofErr w:type="spellEnd"/>
+      <w:r>
+        <w:t>MessageLabel.Text = MessageTextBox.Text</w:t>
+      </w:r>
     </w:p>
     <w:p>
       <w:pPr>
         <w:spacing w:after="0"/>
         <w:ind w:firstLine="720"/>
       </w:pPr>
-      <w:proofErr w:type="spellStart"/>
-      <w:proofErr w:type="gramStart"/>
-      <w:r>
-        <w:t>MsgBox</w:t>
-      </w:r>
-      <w:proofErr w:type="spellEnd"/>
-      <w:r>
-        <w:t>(</w:t>
-      </w:r>
-      <w:proofErr w:type="gramEnd"/>
-      <w:r>
-        <w:t>"Button clicked")</w:t>
+      <w:r>
+        <w:t>MsgBox("Button clicked")</w:t>
       </w:r>
     </w:p>
     <w:p>
@@ -2329,15 +1777,7 @@
         </w:rPr>
       </w:pPr>
       <w:r>
-        <w:t>Remove the “</w:t>
-      </w:r>
-      <w:proofErr w:type="spellStart"/>
-      <w:r>
-        <w:t>WithEvents</w:t>
-      </w:r>
-      <w:proofErr w:type="spellEnd"/>
-      <w:r>
-        <w:t xml:space="preserve">” keyword </w:t>
+        <w:t xml:space="preserve">Remove the “WithEvents” keyword </w:t>
       </w:r>
       <w:r>
         <w:t>from</w:t>
@@ -2369,20 +1809,7 @@
         <w:t>Handles</w:t>
       </w:r>
       <w:r>
-        <w:t xml:space="preserve"> clause from the signature of </w:t>
-      </w:r>
-      <w:proofErr w:type="spellStart"/>
-      <w:proofErr w:type="gramStart"/>
-      <w:r>
-        <w:t>ClickHandler</w:t>
-      </w:r>
-      <w:proofErr w:type="spellEnd"/>
-      <w:r>
-        <w:t>(</w:t>
-      </w:r>
-      <w:proofErr w:type="gramEnd"/>
-      <w:r>
-        <w:t>).</w:t>
+        <w:t xml:space="preserve"> clause from the signature of ClickHandler().</w:t>
       </w:r>
     </w:p>
     <w:p>
@@ -2395,28 +1822,7 @@
         <w:spacing w:after="0"/>
       </w:pPr>
       <w:r>
-        <w:t>Insert the following statement after “</w:t>
-      </w:r>
-      <w:proofErr w:type="spellStart"/>
-      <w:r>
-        <w:t>Me.Controls.Add</w:t>
-      </w:r>
-      <w:proofErr w:type="spellEnd"/>
-      <w:r>
-        <w:t xml:space="preserve"> </w:t>
-      </w:r>
-      <w:proofErr w:type="gramStart"/>
-      <w:r>
-        <w:t xml:space="preserve">( </w:t>
-      </w:r>
-      <w:proofErr w:type="spellStart"/>
-      <w:r>
-        <w:t>ShowMessageButton</w:t>
-      </w:r>
-      <w:proofErr w:type="spellEnd"/>
-      <w:proofErr w:type="gramEnd"/>
-      <w:r>
-        <w:t xml:space="preserve"> )”.</w:t>
+        <w:t>Insert the following statement after “Me.Controls.Add ( ShowMessageButton )”.</w:t>
       </w:r>
     </w:p>
     <w:p>
@@ -2424,35 +1830,9 @@
         <w:spacing w:after="0"/>
         <w:ind w:firstLine="720"/>
       </w:pPr>
-      <w:proofErr w:type="spellStart"/>
-      <w:r>
-        <w:t>AddHandler</w:t>
-      </w:r>
-      <w:proofErr w:type="spellEnd"/>
-      <w:r>
-        <w:t xml:space="preserve"> </w:t>
-      </w:r>
-      <w:proofErr w:type="spellStart"/>
-      <w:r>
-        <w:t>ShowMessageButton.Click</w:t>
-      </w:r>
-      <w:proofErr w:type="spellEnd"/>
-      <w:r>
-        <w:t xml:space="preserve">, </w:t>
-      </w:r>
-      <w:proofErr w:type="spellStart"/>
-      <w:r>
-        <w:t>AddressOf</w:t>
-      </w:r>
-      <w:proofErr w:type="spellEnd"/>
-      <w:r>
-        <w:t xml:space="preserve"> </w:t>
-      </w:r>
-      <w:proofErr w:type="spellStart"/>
-      <w:r>
-        <w:t>ClickHandler</w:t>
-      </w:r>
-      <w:proofErr w:type="spellEnd"/>
+      <w:r>
+        <w:t>AddHandler ShowMessageButton.Click, AddressOf ClickHandler</w:t>
+      </w:r>
     </w:p>
     <w:p>
       <w:pPr>
@@ -2495,28 +1875,7 @@
         </w:rPr>
       </w:pPr>
       <w:r>
-        <w:t>Insert the following statements after “</w:t>
-      </w:r>
-      <w:proofErr w:type="spellStart"/>
-      <w:r>
-        <w:t>this.Controls.Add</w:t>
-      </w:r>
-      <w:proofErr w:type="spellEnd"/>
-      <w:r>
-        <w:t xml:space="preserve"> </w:t>
-      </w:r>
-      <w:proofErr w:type="gramStart"/>
-      <w:r>
-        <w:t xml:space="preserve">( </w:t>
-      </w:r>
-      <w:proofErr w:type="spellStart"/>
-      <w:r>
-        <w:t>ShowMessageButton</w:t>
-      </w:r>
-      <w:proofErr w:type="spellEnd"/>
-      <w:proofErr w:type="gramEnd"/>
-      <w:r>
-        <w:t xml:space="preserve"> )”.</w:t>
+        <w:t>Insert the following statements after “this.Controls.Add ( ShowMessageButton )”.</w:t>
       </w:r>
     </w:p>
     <w:p>
@@ -2524,21 +1883,8 @@
         <w:spacing w:after="0"/>
         <w:ind w:firstLine="720"/>
       </w:pPr>
-      <w:proofErr w:type="spellStart"/>
-      <w:r>
-        <w:t>ShowMessageButton.Click</w:t>
-      </w:r>
-      <w:proofErr w:type="spellEnd"/>
-      <w:r>
-        <w:t xml:space="preserve"> += </w:t>
-      </w:r>
-      <w:proofErr w:type="spellStart"/>
-      <w:r>
-        <w:t>ShowMessageButton_Click</w:t>
-      </w:r>
-      <w:proofErr w:type="spellEnd"/>
-      <w:r>
-        <w:t>;</w:t>
+      <w:r>
+        <w:t>ShowMessageButton.Click += ShowMessageButton_Click;</w:t>
       </w:r>
     </w:p>
     <w:p>
@@ -2547,15 +1893,7 @@
         <w:ind w:left="360"/>
       </w:pPr>
       <w:r>
-        <w:t>Visual Studio responds by creating a skeleton for the mouse-click event handler, and it displays an invitation to rename the event handler.  Accept the invitation and rename it to “</w:t>
-      </w:r>
-      <w:proofErr w:type="spellStart"/>
-      <w:r>
-        <w:t>ClickHandler</w:t>
-      </w:r>
-      <w:proofErr w:type="spellEnd"/>
-      <w:r>
-        <w:t>”.</w:t>
+        <w:t>Visual Studio responds by creating a skeleton for the mouse-click event handler, and it displays an invitation to rename the event handler.  Accept the invitation and rename it to “ClickHandler”.</w:t>
       </w:r>
     </w:p>
     <w:p>
@@ -2571,20 +1909,7 @@
         </w:rPr>
       </w:pPr>
       <w:r>
-        <w:t xml:space="preserve">Type the following statements into the body of </w:t>
-      </w:r>
-      <w:proofErr w:type="spellStart"/>
-      <w:proofErr w:type="gramStart"/>
-      <w:r>
-        <w:t>ClickHandler</w:t>
-      </w:r>
-      <w:proofErr w:type="spellEnd"/>
-      <w:r>
-        <w:t>(</w:t>
-      </w:r>
-      <w:proofErr w:type="gramEnd"/>
-      <w:r>
-        <w:t>).</w:t>
+        <w:t>Type the following statements into the body of ClickHandler().</w:t>
       </w:r>
     </w:p>
     <w:p>
@@ -2592,21 +1917,8 @@
         <w:spacing w:after="0"/>
         <w:ind w:firstLine="720"/>
       </w:pPr>
-      <w:proofErr w:type="spellStart"/>
-      <w:r>
-        <w:t>MessageLabel.Text</w:t>
-      </w:r>
-      <w:proofErr w:type="spellEnd"/>
-      <w:r>
-        <w:t xml:space="preserve"> = </w:t>
-      </w:r>
-      <w:proofErr w:type="spellStart"/>
-      <w:r>
-        <w:t>MessageTextBox.Text</w:t>
-      </w:r>
-      <w:proofErr w:type="spellEnd"/>
-      <w:r>
-        <w:t>;</w:t>
+      <w:r>
+        <w:t>MessageLabel.Text = MessageTextBox.Text;</w:t>
       </w:r>
     </w:p>
     <w:p>
@@ -2614,18 +1926,8 @@
         <w:spacing w:after="0"/>
         <w:ind w:firstLine="720"/>
       </w:pPr>
-      <w:proofErr w:type="spellStart"/>
-      <w:proofErr w:type="gramStart"/>
-      <w:r>
-        <w:t>MessageBox.Show</w:t>
-      </w:r>
-      <w:proofErr w:type="spellEnd"/>
-      <w:r>
-        <w:t xml:space="preserve">  (</w:t>
-      </w:r>
-      <w:proofErr w:type="gramEnd"/>
-      <w:r>
-        <w:t xml:space="preserve"> "Button clicked" );</w:t>
+      <w:r>
+        <w:t>MessageBox.Show  ( "Button clicked" );</w:t>
       </w:r>
     </w:p>
     <w:p>
@@ -2648,15 +1950,7 @@
       <w:bookmarkStart w:id="5" w:name="_Demo:_Using_The"/>
       <w:bookmarkEnd w:id="5"/>
       <w:r>
-        <w:t xml:space="preserve">Demo: Using </w:t>
-      </w:r>
-      <w:proofErr w:type="gramStart"/>
-      <w:r>
-        <w:t>The</w:t>
-      </w:r>
-      <w:proofErr w:type="gramEnd"/>
-      <w:r>
-        <w:t xml:space="preserve"> Designer</w:t>
+        <w:t>Demo: Using The Designer</w:t>
       </w:r>
       <w:r>
         <w:t xml:space="preserve"> </w:t>
@@ -2695,21 +1989,12 @@
       <w:r>
         <w:t xml:space="preserve">Open Visual Studio.  In the right panel click </w:t>
       </w:r>
-      <w:proofErr w:type="gramStart"/>
-      <w:r>
-        <w:rPr>
-          <w:b/>
-          <w:bCs/>
-        </w:rPr>
-        <w:t>Create</w:t>
-      </w:r>
-      <w:proofErr w:type="gramEnd"/>
-      <w:r>
-        <w:rPr>
-          <w:b/>
-          <w:bCs/>
-        </w:rPr>
-        <w:t xml:space="preserve"> a new project</w:t>
+      <w:r>
+        <w:rPr>
+          <w:b/>
+          <w:bCs/>
+        </w:rPr>
+        <w:t>Create a new project</w:t>
       </w:r>
       <w:r>
         <w:t xml:space="preserve">.  Visual Studio displays the </w:t>
@@ -2907,7 +2192,6 @@
       <w:r>
         <w:t xml:space="preserve">The form has two views – the design view and the code view.  One can switch between the 2 views by right-clicking </w:t>
       </w:r>
-      <w:proofErr w:type="spellStart"/>
       <w:r>
         <w:rPr>
           <w:i/>
@@ -2916,11 +2200,7 @@
         <w:t>FormName</w:t>
       </w:r>
       <w:r>
-        <w:t>.vb</w:t>
-      </w:r>
-      <w:proofErr w:type="spellEnd"/>
-      <w:r>
-        <w:t xml:space="preserve"> (in the </w:t>
+        <w:t xml:space="preserve">.vb (in the </w:t>
       </w:r>
       <w:r>
         <w:rPr>
@@ -2976,15 +2256,7 @@
         <w:t>Solution Explorer</w:t>
       </w:r>
       <w:r>
-        <w:t xml:space="preserve"> to “</w:t>
-      </w:r>
-      <w:proofErr w:type="spellStart"/>
-      <w:r>
-        <w:t>MyForm</w:t>
-      </w:r>
-      <w:proofErr w:type="spellEnd"/>
-      <w:r>
-        <w:t xml:space="preserve">”.  Visual Studio displays a pop-up dialog asking whether to rename all references to the code element ‘Form1’.  Click </w:t>
+        <w:t xml:space="preserve"> to “MyForm”.  Visual Studio displays a pop-up dialog asking whether to rename all references to the code element ‘Form1’.  Click </w:t>
       </w:r>
       <w:r>
         <w:rPr>
@@ -2994,15 +2266,7 @@
         <w:t>Yes</w:t>
       </w:r>
       <w:r>
-        <w:t>.  Notice that Visual Studio has renamed the class (design view) to “</w:t>
-      </w:r>
-      <w:proofErr w:type="spellStart"/>
-      <w:r>
-        <w:t>MyForm</w:t>
-      </w:r>
-      <w:proofErr w:type="spellEnd"/>
-      <w:r>
-        <w:t>”.</w:t>
+        <w:t>.  Notice that Visual Studio has renamed the class (design view) to “MyForm”.</w:t>
       </w:r>
     </w:p>
     <w:p>
@@ -3025,15 +2289,7 @@
         <w:t>Properties</w:t>
       </w:r>
       <w:r>
-        <w:t xml:space="preserve"> window for </w:t>
-      </w:r>
-      <w:proofErr w:type="spellStart"/>
-      <w:r>
-        <w:t>MyForm</w:t>
-      </w:r>
-      <w:proofErr w:type="spellEnd"/>
-      <w:r>
-        <w:t>.</w:t>
+        <w:t xml:space="preserve"> window for MyForm.</w:t>
       </w:r>
     </w:p>
     <w:p>
@@ -3046,15 +2302,7 @@
         <w:spacing w:after="0"/>
       </w:pPr>
       <w:r>
-        <w:t xml:space="preserve">To change </w:t>
-      </w:r>
-      <w:proofErr w:type="spellStart"/>
-      <w:r>
-        <w:t>MyForm’s</w:t>
-      </w:r>
-      <w:proofErr w:type="spellEnd"/>
-      <w:r>
-        <w:t xml:space="preserve"> title, change the </w:t>
+        <w:t xml:space="preserve">To change MyForm’s title, change the </w:t>
       </w:r>
       <w:r>
         <w:rPr>
@@ -3146,7 +2394,6 @@
       <w:r>
         <w:t xml:space="preserve">Drag/drop a </w:t>
       </w:r>
-      <w:proofErr w:type="spellStart"/>
       <w:r>
         <w:rPr>
           <w:b/>
@@ -3154,7 +2401,6 @@
         </w:rPr>
         <w:t>TextBox</w:t>
       </w:r>
-      <w:proofErr w:type="spellEnd"/>
       <w:r>
         <w:t xml:space="preserve"> from the </w:t>
       </w:r>
@@ -3166,15 +2412,7 @@
         <w:t>Toolbox</w:t>
       </w:r>
       <w:r>
-        <w:t xml:space="preserve"> to </w:t>
-      </w:r>
-      <w:proofErr w:type="spellStart"/>
-      <w:r>
-        <w:t>MyForm</w:t>
-      </w:r>
-      <w:proofErr w:type="spellEnd"/>
-      <w:r>
-        <w:t xml:space="preserve">.  Similarly drop a </w:t>
+        <w:t xml:space="preserve"> to MyForm.  Similarly drop a </w:t>
       </w:r>
       <w:r>
         <w:rPr>
@@ -3194,15 +2432,7 @@
         <w:t>Label</w:t>
       </w:r>
       <w:r>
-        <w:t xml:space="preserve"> to </w:t>
-      </w:r>
-      <w:proofErr w:type="spellStart"/>
-      <w:r>
-        <w:t>MyForm</w:t>
-      </w:r>
-      <w:proofErr w:type="spellEnd"/>
-      <w:r>
-        <w:t>.</w:t>
+        <w:t xml:space="preserve"> to MyForm.</w:t>
       </w:r>
     </w:p>
     <w:p>
@@ -3245,13 +2475,8 @@
         <w:spacing w:after="0"/>
       </w:pPr>
       <w:r>
-        <w:t xml:space="preserve">Set the </w:t>
-      </w:r>
-      <w:proofErr w:type="spellStart"/>
-      <w:r>
-        <w:t>TextBox’s</w:t>
-      </w:r>
-      <w:proofErr w:type="spellEnd"/>
+        <w:t>Set the TextBox’s</w:t>
+      </w:r>
       <w:r>
         <w:rPr>
           <w:b/>
@@ -3260,15 +2485,7 @@
         <w:t xml:space="preserve"> Name</w:t>
       </w:r>
       <w:r>
-        <w:t xml:space="preserve"> property to “</w:t>
-      </w:r>
-      <w:proofErr w:type="spellStart"/>
-      <w:r>
-        <w:t>MessageTextBox</w:t>
-      </w:r>
-      <w:proofErr w:type="spellEnd"/>
-      <w:r>
-        <w:t>”.</w:t>
+        <w:t xml:space="preserve"> property to “MessageTextBox”.</w:t>
       </w:r>
     </w:p>
     <w:p>
@@ -3284,13 +2501,8 @@
         </w:rPr>
       </w:pPr>
       <w:r>
-        <w:t xml:space="preserve">Expand the </w:t>
-      </w:r>
-      <w:proofErr w:type="spellStart"/>
-      <w:r>
-        <w:t>TextBox’s</w:t>
-      </w:r>
-      <w:proofErr w:type="spellEnd"/>
+        <w:t>Expand the TextBox’s</w:t>
+      </w:r>
       <w:r>
         <w:rPr>
           <w:b/>
@@ -3335,13 +2547,8 @@
         </w:rPr>
       </w:pPr>
       <w:r>
-        <w:t xml:space="preserve">Expand the </w:t>
-      </w:r>
-      <w:proofErr w:type="spellStart"/>
-      <w:r>
-        <w:t>TextBox’s</w:t>
-      </w:r>
-      <w:proofErr w:type="spellEnd"/>
+        <w:t>Expand the TextBox’s</w:t>
+      </w:r>
       <w:r>
         <w:rPr>
           <w:b/>
@@ -3386,15 +2593,7 @@
         <w:t>Name</w:t>
       </w:r>
       <w:r>
-        <w:t xml:space="preserve"> property to “</w:t>
-      </w:r>
-      <w:proofErr w:type="spellStart"/>
-      <w:r>
-        <w:t>ShowMessageButton</w:t>
-      </w:r>
-      <w:proofErr w:type="spellEnd"/>
-      <w:r>
-        <w:t>”</w:t>
+        <w:t xml:space="preserve"> property to “ShowMessageButton”</w:t>
       </w:r>
     </w:p>
     <w:p>
@@ -3505,15 +2704,7 @@
         <w:t xml:space="preserve"> Name</w:t>
       </w:r>
       <w:r>
-        <w:t xml:space="preserve"> property to “</w:t>
-      </w:r>
-      <w:proofErr w:type="spellStart"/>
-      <w:r>
-        <w:t>MessageLabel</w:t>
-      </w:r>
-      <w:proofErr w:type="spellEnd"/>
-      <w:r>
-        <w:t>”.</w:t>
+        <w:t xml:space="preserve"> property to “MessageLabel”.</w:t>
       </w:r>
     </w:p>
     <w:p>
@@ -3567,7 +2758,6 @@
       <w:r>
         <w:t xml:space="preserve"> doesn’t work, because the </w:t>
       </w:r>
-      <w:proofErr w:type="spellStart"/>
       <w:r>
         <w:rPr>
           <w:b/>
@@ -3575,11 +2765,9 @@
         </w:rPr>
         <w:t>AutoSize</w:t>
       </w:r>
-      <w:proofErr w:type="spellEnd"/>
       <w:r>
         <w:t xml:space="preserve"> property is </w:t>
       </w:r>
-      <w:proofErr w:type="gramStart"/>
       <w:r>
         <w:rPr>
           <w:b/>
@@ -3587,11 +2775,9 @@
         </w:rPr>
         <w:t>True</w:t>
       </w:r>
-      <w:proofErr w:type="gramEnd"/>
       <w:r>
         <w:t xml:space="preserve"> by default.  Change </w:t>
       </w:r>
-      <w:proofErr w:type="spellStart"/>
       <w:r>
         <w:rPr>
           <w:b/>
@@ -3599,7 +2785,6 @@
         </w:rPr>
         <w:t>AutoSize</w:t>
       </w:r>
-      <w:proofErr w:type="spellEnd"/>
       <w:r>
         <w:t xml:space="preserve"> to </w:t>
       </w:r>
@@ -3696,15 +2881,7 @@
         <w:t>Click</w:t>
       </w:r>
       <w:r>
-        <w:t xml:space="preserve"> event in the Button’s events view; verify that it is highlighted.  Then double-click </w:t>
-      </w:r>
-      <w:proofErr w:type="spellStart"/>
-      <w:r>
-        <w:t>ShowMessageButton</w:t>
-      </w:r>
-      <w:proofErr w:type="spellEnd"/>
-      <w:r>
-        <w:t xml:space="preserve"> in the form’s designer view.  Visual Studio creates a skeleton of the event handler, and displays it in the form’s code view.</w:t>
+        <w:t xml:space="preserve"> event in the Button’s events view; verify that it is highlighted.  Then double-click ShowMessageButton in the form’s designer view.  Visual Studio creates a skeleton of the event handler, and displays it in the form’s code view.</w:t>
       </w:r>
     </w:p>
     <w:p>
@@ -3728,21 +2905,8 @@
         <w:spacing w:after="0"/>
         <w:ind w:firstLine="720"/>
       </w:pPr>
-      <w:proofErr w:type="spellStart"/>
-      <w:r>
-        <w:t>MessageLabel.Text</w:t>
-      </w:r>
-      <w:proofErr w:type="spellEnd"/>
-      <w:r>
-        <w:t xml:space="preserve"> = </w:t>
-      </w:r>
-      <w:proofErr w:type="spellStart"/>
-      <w:r>
-        <w:t>MessageTextBox.Text</w:t>
-      </w:r>
-      <w:proofErr w:type="spellEnd"/>
-      <w:r>
-        <w:t>;</w:t>
+      <w:r>
+        <w:t>MessageLabel.Text = MessageTextBox.Text;</w:t>
       </w:r>
     </w:p>
     <w:p>
@@ -3775,108 +2939,27 @@
           <w:i/>
           <w:iCs/>
         </w:rPr>
-        <w:t>I created a similar C# project named “</w:t>
-      </w:r>
-      <w:proofErr w:type="spellStart"/>
-      <w:r>
-        <w:rPr>
-          <w:b/>
-          <w:bCs/>
-          <w:i/>
-          <w:iCs/>
-        </w:rPr>
-        <w:t>DesignerCS</w:t>
-      </w:r>
-      <w:proofErr w:type="spellEnd"/>
-      <w:r>
-        <w:rPr>
-          <w:b/>
-          <w:bCs/>
-          <w:i/>
-          <w:iCs/>
-        </w:rPr>
-        <w:t>”.  I did it quickly, and I deliberately made it look different from the VB version.</w:t>
+        <w:t>I created a similar C# project named “DesignerCS”.  I did it quickly, and I deliberately made it look different from the VB version.</w:t>
       </w:r>
     </w:p>
     <w:p>
       <w:pPr>
         <w:pStyle w:val="Heading2"/>
       </w:pPr>
+      <w:bookmarkStart w:id="6" w:name="_Generated_Code_&amp;"/>
+      <w:bookmarkEnd w:id="6"/>
       <w:r>
         <w:t>Generated Code &amp; Demo</w:t>
       </w:r>
     </w:p>
     <w:p>
       <w:r>
-        <w:t xml:space="preserve">The important take-away information from the two </w:t>
-      </w:r>
-      <w:proofErr w:type="spellStart"/>
-      <w:r>
-        <w:t>Pluralsight</w:t>
-      </w:r>
-      <w:proofErr w:type="spellEnd"/>
-      <w:r>
-        <w:t xml:space="preserve"> clips “Generated Code” and “Demo: Generated Code” are (1) the identity of the files that contain the generated code, and (2) how to navigate to these files.  (Since Current Pixel will not be concerned with Visual Basic, I have omitted the answers to these questions for VB from this document.)</w:t>
-      </w:r>
-    </w:p>
-    <w:p>
-      <w:r>
-        <w:t xml:space="preserve">In the Solution Explorer expand the node for </w:t>
-      </w:r>
-      <w:proofErr w:type="spellStart"/>
-      <w:r>
-        <w:t>MyForm.cs</w:t>
-      </w:r>
-      <w:proofErr w:type="spellEnd"/>
-      <w:r>
-        <w:t xml:space="preserve">, and examine </w:t>
-      </w:r>
-      <w:proofErr w:type="spellStart"/>
-      <w:r>
-        <w:t>MyForm.Designer.cs</w:t>
-      </w:r>
-      <w:proofErr w:type="spellEnd"/>
-      <w:r>
-        <w:t xml:space="preserve">.  We wrote button event handler in </w:t>
-      </w:r>
-      <w:proofErr w:type="spellStart"/>
-      <w:r>
-        <w:t>MyForm.cs</w:t>
-      </w:r>
-      <w:proofErr w:type="spellEnd"/>
-      <w:r>
-        <w:t xml:space="preserve">.  Visual Studio automatically generated </w:t>
-      </w:r>
-      <w:proofErr w:type="spellStart"/>
-      <w:r>
-        <w:t>MyForm.Designer.cs</w:t>
-      </w:r>
-      <w:bookmarkStart w:id="6" w:name="_GoBack"/>
-      <w:bookmarkEnd w:id="6"/>
-      <w:proofErr w:type="spellEnd"/>
-      <w:r>
-        <w:t xml:space="preserve">, which contains the method </w:t>
-      </w:r>
-      <w:proofErr w:type="spellStart"/>
-      <w:r>
-        <w:t>InitializeComponent</w:t>
-      </w:r>
-      <w:proofErr w:type="spellEnd"/>
-      <w:r>
-        <w:t xml:space="preserve">().  </w:t>
-      </w:r>
-      <w:proofErr w:type="spellStart"/>
-      <w:proofErr w:type="gramStart"/>
-      <w:r>
-        <w:t>InitializeComponent</w:t>
-      </w:r>
-      <w:proofErr w:type="spellEnd"/>
-      <w:r>
-        <w:t>(</w:t>
-      </w:r>
-      <w:proofErr w:type="gramEnd"/>
-      <w:r>
-        <w:t xml:space="preserve">) contains code that (1) declares and instantiates the classes for the controls, (2) sets the properties of the instances, and (3) adds the </w:t>
+        <w:t>The important take-away information from the two Pluralsight clips “Generated Code” and “Demo: Generated Code” are (1) the identity of the files that contain the generated code, and (2) how to navigate to these files.  (Since Current Pixel will not be concerned with Visual Basic, I have omitted the answers to these questions for VB from this document.)</w:t>
+      </w:r>
+    </w:p>
+    <w:p>
+      <w:r>
+        <w:t xml:space="preserve">In the Solution Explorer expand the node for MyForm.cs, and examine MyForm.Designer.cs.  We wrote button event handler in MyForm.cs.  Visual Studio automatically generated MyForm.Designer.cs, which contains the method InitializeComponent().  InitializeComponent() contains code that (1) declares and instantiates the classes for the controls, (2) sets the properties of the instances, and (3) adds the </w:t>
       </w:r>
       <w:r>
         <w:lastRenderedPageBreak/>
@@ -3895,102 +2978,379 @@
     </w:p>
     <w:p>
       <w:r>
-        <w:t xml:space="preserve">With regard to the start-up code, execution starts at </w:t>
-      </w:r>
-      <w:proofErr w:type="gramStart"/>
-      <w:r>
-        <w:t>Main(</w:t>
-      </w:r>
-      <w:proofErr w:type="gramEnd"/>
-      <w:r>
-        <w:t xml:space="preserve">) in </w:t>
-      </w:r>
-      <w:proofErr w:type="spellStart"/>
-      <w:r>
-        <w:t>Program.cs</w:t>
-      </w:r>
-      <w:proofErr w:type="spellEnd"/>
-      <w:r>
-        <w:t xml:space="preserve"> (which was automatically generated by Visual Studio).  In particular “</w:t>
-      </w:r>
-      <w:proofErr w:type="spellStart"/>
-      <w:proofErr w:type="gramStart"/>
-      <w:r>
-        <w:t>Application.Run</w:t>
-      </w:r>
-      <w:proofErr w:type="spellEnd"/>
-      <w:r>
-        <w:t>(</w:t>
-      </w:r>
-      <w:proofErr w:type="gramEnd"/>
-      <w:r>
-        <w:t xml:space="preserve">)” is the last statement in Main(), and </w:t>
-      </w:r>
-      <w:proofErr w:type="spellStart"/>
-      <w:r>
-        <w:t>Application.Run</w:t>
-      </w:r>
-      <w:proofErr w:type="spellEnd"/>
-      <w:r>
-        <w:t xml:space="preserve">() creates an instance of class </w:t>
-      </w:r>
-      <w:proofErr w:type="spellStart"/>
-      <w:r>
-        <w:t>MyForm</w:t>
-      </w:r>
-      <w:proofErr w:type="spellEnd"/>
-      <w:r>
-        <w:t xml:space="preserve">.  Note that Visual Studio has automatically added </w:t>
-      </w:r>
-      <w:proofErr w:type="spellStart"/>
-      <w:proofErr w:type="gramStart"/>
-      <w:r>
-        <w:t>MyForm’s</w:t>
-      </w:r>
-      <w:proofErr w:type="spellEnd"/>
-      <w:r>
-        <w:t xml:space="preserve">  constructor</w:t>
-      </w:r>
-      <w:proofErr w:type="gramEnd"/>
-      <w:r>
-        <w:t xml:space="preserve"> (in </w:t>
-      </w:r>
-      <w:proofErr w:type="spellStart"/>
-      <w:r>
-        <w:t>MyForm.cs</w:t>
-      </w:r>
-      <w:proofErr w:type="spellEnd"/>
-      <w:r>
-        <w:t>).  This constructor contains the statement “</w:t>
-      </w:r>
-      <w:proofErr w:type="spellStart"/>
-      <w:proofErr w:type="gramStart"/>
-      <w:r>
-        <w:t>InitializeComponent</w:t>
-      </w:r>
-      <w:proofErr w:type="spellEnd"/>
-      <w:r>
-        <w:t>(</w:t>
-      </w:r>
-      <w:proofErr w:type="gramEnd"/>
-      <w:r>
-        <w:t>);”, which we discussed above.</w:t>
-      </w:r>
-    </w:p>
-    <w:p>
-      <w:pPr>
-        <w:spacing w:after="0"/>
-        <w:rPr>
-          <w:bCs/>
-          <w:iCs/>
-        </w:rPr>
-      </w:pPr>
+        <w:t>With regard to the start-up code, execution starts at Main() in Program.cs (which was automatically generated by Visual Studio).  In particular “Application.Run()” is the last statement in Main(), and Application.Run() creates an instance of class MyForm.  Note that Visual Studio has automatically added MyForm’s  constructor (in MyForm.cs).  This constructor contains the statement “InitializeComponent();”, which we discussed above.</w:t>
+      </w:r>
     </w:p>
     <w:p>
       <w:pPr>
         <w:pStyle w:val="Heading2"/>
-      </w:pPr>
-    </w:p>
+        <w:spacing w:before="0"/>
+      </w:pPr>
+      <w:bookmarkStart w:id="7" w:name="_Form_Lifecycle"/>
+      <w:bookmarkEnd w:id="7"/>
+      <w:r>
+        <w:t>Form Lifecycle</w:t>
+      </w:r>
+    </w:p>
+    <w:p>
+      <w:r>
+        <w:t>The following are the names of event handlers pertaining to a form’s lifecycle events.</w:t>
+      </w:r>
+    </w:p>
+    <w:p>
+      <w:pPr>
+        <w:ind w:left="720"/>
+      </w:pPr>
+      <w:r>
+        <w:rPr>
+          <w:b/>
+        </w:rPr>
+        <w:t>Load</w:t>
+      </w:r>
+      <w:r>
+        <w:t xml:space="preserve"> – fires </w:t>
+      </w:r>
+      <w:r>
+        <w:t xml:space="preserve">after the form’s constructor is executed, </w:t>
+      </w:r>
+      <w:r>
+        <w:t>just before a form is shown</w:t>
+      </w:r>
+    </w:p>
+    <w:p>
+      <w:pPr>
+        <w:ind w:left="720"/>
+      </w:pPr>
+      <w:r>
+        <w:rPr>
+          <w:b/>
+        </w:rPr>
+        <w:t>Shown</w:t>
+      </w:r>
+      <w:r>
+        <w:t xml:space="preserve"> – fires just after the form shows on the screen</w:t>
+      </w:r>
+    </w:p>
+    <w:p>
+      <w:pPr>
+        <w:ind w:left="720"/>
+      </w:pPr>
+      <w:r>
+        <w:rPr>
+          <w:b/>
+        </w:rPr>
+        <w:t>Activated</w:t>
+      </w:r>
+      <w:r>
+        <w:t xml:space="preserve"> – fires when the form gets focus</w:t>
+      </w:r>
+    </w:p>
+    <w:p>
+      <w:pPr>
+        <w:ind w:left="720"/>
+      </w:pPr>
+      <w:r>
+        <w:rPr>
+          <w:b/>
+        </w:rPr>
+        <w:t>Deactivate</w:t>
+      </w:r>
+      <w:r>
+        <w:t xml:space="preserve"> – fires when the form loses focus</w:t>
+      </w:r>
+    </w:p>
+    <w:p>
+      <w:pPr>
+        <w:ind w:left="720"/>
+      </w:pPr>
+      <w:r>
+        <w:rPr>
+          <w:b/>
+        </w:rPr>
+        <w:t>Closing</w:t>
+      </w:r>
+      <w:r>
+        <w:t xml:space="preserve"> – fires just before the form is closed, and closing can be cancelled</w:t>
+      </w:r>
+    </w:p>
+    <w:p>
+      <w:pPr>
+        <w:ind w:left="720"/>
+      </w:pPr>
+      <w:r>
+        <w:rPr>
+          <w:b/>
+        </w:rPr>
+        <w:t>Closed</w:t>
+      </w:r>
+      <w:r>
+        <w:t xml:space="preserve"> – fires just after the form is closed</w:t>
+      </w:r>
+    </w:p>
+    <w:p>
+      <w:r>
+        <w:t xml:space="preserve">A fast way to start coding the </w:t>
+      </w:r>
+      <w:r>
+        <w:rPr>
+          <w:b/>
+        </w:rPr>
+        <w:t>Load</w:t>
+      </w:r>
+      <w:r>
+        <w:t xml:space="preserve"> event is to double-click anywhere on the form that does not contain a control; for example, double click the title bar of the form.</w:t>
+      </w:r>
+    </w:p>
+    <w:p>
+      <w:pPr>
+        <w:pStyle w:val="Heading2"/>
+      </w:pPr>
+      <w:bookmarkStart w:id="8" w:name="_Demo:_Form_Lifecycle"/>
+      <w:bookmarkEnd w:id="8"/>
+      <w:r>
+        <w:t>Demo: Form Lifecycle (plus Anchor property)</w:t>
+      </w:r>
+    </w:p>
+    <w:p>
+      <w:r>
+        <w:t>The 1</w:t>
+      </w:r>
+      <w:r>
+        <w:rPr>
+          <w:vertAlign w:val="superscript"/>
+        </w:rPr>
+        <w:t>st</w:t>
+      </w:r>
+      <w:r>
+        <w:t xml:space="preserve"> part of the clip illustrates using the form’s </w:t>
+      </w:r>
+      <w:r>
+        <w:rPr>
+          <w:b/>
+        </w:rPr>
+        <w:t>Load</w:t>
+      </w:r>
+      <w:r>
+        <w:t xml:space="preserve"> event to copy data into a listbox.</w:t>
+      </w:r>
+    </w:p>
+    <w:p>
+      <w:r>
+        <w:t>The 2</w:t>
+      </w:r>
+      <w:r>
+        <w:rPr>
+          <w:vertAlign w:val="superscript"/>
+        </w:rPr>
+        <w:t>nd</w:t>
+      </w:r>
+      <w:r>
+        <w:t xml:space="preserve"> part of the clip introduces the </w:t>
+      </w:r>
+      <w:r>
+        <w:rPr>
+          <w:b/>
+        </w:rPr>
+        <w:t>Anchor</w:t>
+      </w:r>
+      <w:r>
+        <w:t xml:space="preserve"> property for controls on Windows Forms.  There are four parts of the anchor:  top, right, bottom, and left.  Each part of the anchor can be present or missing.  For horizontal anchor parts…</w:t>
+      </w:r>
+    </w:p>
+    <w:p>
+      <w:pPr>
+        <w:spacing w:after="0"/>
+        <w:ind w:left="720"/>
+      </w:pPr>
+      <w:r>
+        <w:t xml:space="preserve">If the left part is present and the right part is missing, </w:t>
+      </w:r>
+      <w:r>
+        <w:t>then</w:t>
+      </w:r>
+    </w:p>
+    <w:p>
+      <w:pPr>
+        <w:spacing w:after="0"/>
+        <w:ind w:left="720"/>
+      </w:pPr>
+      <w:r>
+        <w:tab/>
+        <w:t>when the form is widened,</w:t>
+      </w:r>
+    </w:p>
+    <w:p>
+      <w:pPr>
+        <w:ind w:left="1440" w:firstLine="720"/>
+      </w:pPr>
+      <w:r>
+        <w:t xml:space="preserve">the distance between the control and the </w:t>
+      </w:r>
+      <w:r>
+        <w:t xml:space="preserve">form’s </w:t>
+      </w:r>
+      <w:r>
+        <w:t>left edge remains fixed.</w:t>
+      </w:r>
+    </w:p>
+    <w:p>
+      <w:pPr>
+        <w:spacing w:after="0"/>
+        <w:ind w:left="720"/>
+      </w:pPr>
+      <w:r>
+        <w:t xml:space="preserve">If the left part is </w:t>
+      </w:r>
+      <w:r>
+        <w:t>missing</w:t>
+      </w:r>
+      <w:r>
+        <w:t xml:space="preserve"> and the right part is </w:t>
+      </w:r>
+      <w:r>
+        <w:t>present</w:t>
+      </w:r>
+      <w:r>
+        <w:t xml:space="preserve">, </w:t>
+      </w:r>
+      <w:r>
+        <w:t>then</w:t>
+      </w:r>
+    </w:p>
+    <w:p>
+      <w:pPr>
+        <w:spacing w:after="0"/>
+        <w:ind w:left="720"/>
+      </w:pPr>
+      <w:r>
+        <w:tab/>
+        <w:t>when the form is widened,</w:t>
+      </w:r>
+    </w:p>
+    <w:p>
+      <w:pPr>
+        <w:ind w:left="2160"/>
+      </w:pPr>
+      <w:r>
+        <w:t xml:space="preserve">the distance between the control and the form’s </w:t>
+      </w:r>
+      <w:r>
+        <w:t>righ</w:t>
+      </w:r>
+      <w:r>
+        <w:t>t edge remains fixed.</w:t>
+      </w:r>
+    </w:p>
+    <w:p>
+      <w:pPr>
+        <w:spacing w:after="0"/>
+        <w:ind w:left="720"/>
+      </w:pPr>
+      <w:r>
+        <w:t>If both the left and right parts are present,</w:t>
+      </w:r>
+      <w:r>
+        <w:t xml:space="preserve"> then</w:t>
+      </w:r>
+    </w:p>
+    <w:p>
+      <w:pPr>
+        <w:spacing w:after="0"/>
+        <w:ind w:left="720"/>
+      </w:pPr>
+      <w:r>
+        <w:tab/>
+        <w:t>when the form is widened,</w:t>
+      </w:r>
+    </w:p>
+    <w:p>
+      <w:pPr>
+        <w:ind w:left="2160"/>
+      </w:pPr>
+      <w:r>
+        <w:t>the width of the control increases by the same amount</w:t>
+      </w:r>
+      <w:r>
+        <w:t>.</w:t>
+      </w:r>
+    </w:p>
+    <w:p>
+      <w:pPr>
+        <w:spacing w:after="0"/>
+        <w:ind w:left="720"/>
+      </w:pPr>
+      <w:r>
+        <w:t xml:space="preserve">If both the left and right parts are </w:t>
+      </w:r>
+      <w:r>
+        <w:t>missing</w:t>
+      </w:r>
+      <w:r>
+        <w:t>, the</w:t>
+      </w:r>
+      <w:r>
+        <w:t>n</w:t>
+      </w:r>
+    </w:p>
+    <w:p>
+      <w:pPr>
+        <w:spacing w:after="0"/>
+        <w:ind w:left="720"/>
+      </w:pPr>
+      <w:r>
+        <w:lastRenderedPageBreak/>
+        <w:tab/>
+        <w:t>when the form is widened,</w:t>
+      </w:r>
+    </w:p>
+    <w:p>
+      <w:pPr>
+        <w:spacing w:after="0"/>
+        <w:ind w:left="2160"/>
+      </w:pPr>
+      <w:r>
+        <w:t xml:space="preserve">the </w:t>
+      </w:r>
+      <w:r>
+        <w:t xml:space="preserve">control </w:t>
+      </w:r>
+      <w:r>
+        <w:t xml:space="preserve">is moved to the </w:t>
+      </w:r>
+      <w:r>
+        <w:t xml:space="preserve">left or </w:t>
+      </w:r>
+      <w:r>
+        <w:t xml:space="preserve">right </w:t>
+      </w:r>
+      <w:r>
+        <w:t>(relative to the form) to maintain the same proportional distance between the left and right edges of the form.</w:t>
+      </w:r>
+    </w:p>
+    <w:p>
+      <w:pPr>
+        <w:spacing w:before="200" w:after="0"/>
+      </w:pPr>
+      <w:r>
+        <w:t xml:space="preserve">The behavior for vertical anchor parts </w:t>
+      </w:r>
+      <w:r>
+        <w:t>is the same as for horizontal anchor parts – replacing “left” with “top”, and “right” with “bottom”.</w:t>
+      </w:r>
+    </w:p>
+    <w:p>
+      <w:pPr>
+        <w:pStyle w:val="Heading2"/>
+      </w:pPr>
+      <w:bookmarkStart w:id="9" w:name="_Demo:_Dialogs_(MessageBox)"/>
+      <w:bookmarkStart w:id="10" w:name="_GoBack"/>
+      <w:bookmarkEnd w:id="9"/>
+      <w:bookmarkEnd w:id="10"/>
+      <w:r>
+        <w:t>Demo: Dialogs (MessageBox)</w:t>
+      </w:r>
+    </w:p>
+    <w:p/>
     <w:sectPr>
       <w:footerReference w:type="default" r:id="rId8"/>
       <w:pgSz w:w="12240" w:h="15840"/>
@@ -4061,7 +3421,7 @@
           <w:rPr>
             <w:noProof/>
           </w:rPr>
-          <w:t>7</w:t>
+          <w:t>8</w:t>
         </w:r>
         <w:r>
           <w:rPr>

</xml_diff>

<commit_message>
Add the description of the Pluralsight clip "Demo: Dialogs".
</commit_message>
<xml_diff>
--- a/IntroductionToWindowsForms/IntroductionToWindowsForms.docx
+++ b/IntroductionToWindowsForms/IntroductionToWindowsForms.docx
@@ -40,7 +40,15 @@
         </w:rPr>
       </w:pPr>
       <w:r>
-        <w:t>This document contains notes pertaining to the Pluralsight course “</w:t>
+        <w:t xml:space="preserve">This document contains notes pertaining to the </w:t>
+      </w:r>
+      <w:proofErr w:type="spellStart"/>
+      <w:r>
+        <w:t>Pluralsight</w:t>
+      </w:r>
+      <w:proofErr w:type="spellEnd"/>
+      <w:r>
+        <w:t xml:space="preserve"> course “</w:t>
       </w:r>
       <w:r>
         <w:t>Introduction to Windows Forms</w:t>
@@ -49,7 +57,15 @@
         <w:t>”</w:t>
       </w:r>
       <w:r>
-        <w:t>.  Some of the clips of the Pluralsight course are documented.  The names of those clips are copied to the section headers in this document and to the table below.</w:t>
+        <w:t xml:space="preserve">.  Some of the clips of the </w:t>
+      </w:r>
+      <w:proofErr w:type="spellStart"/>
+      <w:r>
+        <w:t>Pluralsight</w:t>
+      </w:r>
+      <w:proofErr w:type="spellEnd"/>
+      <w:r>
+        <w:t xml:space="preserve"> course are documented.  The names of those clips are copied to the section headers in this document and to the table below.</w:t>
       </w:r>
       <w:r>
         <w:t xml:space="preserve">  Using Microsoft Word, you can use the names in the table as hyperlinks to navigate to any particular clip.  But </w:t>
@@ -239,19 +255,21 @@
                 <w:rPr>
                   <w:rStyle w:val="Hyperlink"/>
                 </w:rPr>
-                <w:t>Demo: Dialo</w:t>
+                <w:t>Demo: Dialogs (</w:t>
               </w:r>
+              <w:proofErr w:type="spellStart"/>
               <w:r>
                 <w:rPr>
                   <w:rStyle w:val="Hyperlink"/>
                 </w:rPr>
-                <w:t>g</w:t>
+                <w:t>MessageBox</w:t>
               </w:r>
+              <w:proofErr w:type="spellEnd"/>
               <w:r>
                 <w:rPr>
                   <w:rStyle w:val="Hyperlink"/>
                 </w:rPr>
-                <w:t>s (MessageBox)</w:t>
+                <w:t>)</w:t>
               </w:r>
             </w:hyperlink>
           </w:p>
@@ -260,7 +278,28 @@
           <w:tcPr>
             <w:tcW w:w="4788" w:type="dxa"/>
           </w:tcPr>
-          <w:p/>
+          <w:p>
+            <w:hyperlink w:anchor="_Custom_Dialogs" w:history="1">
+              <w:r>
+                <w:rPr>
+                  <w:rStyle w:val="Hyperlink"/>
+                </w:rPr>
+                <w:t>Custom</w:t>
+              </w:r>
+              <w:r>
+                <w:rPr>
+                  <w:rStyle w:val="Hyperlink"/>
+                </w:rPr>
+                <w:t xml:space="preserve"> </w:t>
+              </w:r>
+              <w:r>
+                <w:rPr>
+                  <w:rStyle w:val="Hyperlink"/>
+                </w:rPr>
+                <w:t>Dialogs</w:t>
+              </w:r>
+            </w:hyperlink>
+          </w:p>
         </w:tc>
       </w:tr>
     </w:tbl>
@@ -290,16 +329,22 @@
       </w:pPr>
       <w:r>
         <w:tab/>
+      </w:r>
+      <w:proofErr w:type="gramStart"/>
+      <w:r>
         <w:t>Show()</w:t>
       </w:r>
-    </w:p>
-    <w:p>
-      <w:pPr>
-        <w:spacing w:after="0"/>
-      </w:pPr>
+      <w:proofErr w:type="gramEnd"/>
+    </w:p>
+    <w:p>
+      <w:pPr>
+        <w:spacing w:after="0"/>
+      </w:pPr>
+      <w:proofErr w:type="gramStart"/>
       <w:r>
         <w:t>or</w:t>
       </w:r>
+      <w:proofErr w:type="gramEnd"/>
     </w:p>
     <w:p>
       <w:pPr>
@@ -307,12 +352,42 @@
       </w:pPr>
       <w:r>
         <w:tab/>
-        <w:t>ShowDialog()</w:t>
-      </w:r>
-    </w:p>
-    <w:p>
-      <w:r>
-        <w:t>Show() displays the form modelessly, whereas ShowDialog() displays the form modally.</w:t>
+      </w:r>
+      <w:proofErr w:type="spellStart"/>
+      <w:proofErr w:type="gramStart"/>
+      <w:r>
+        <w:t>ShowDialog</w:t>
+      </w:r>
+      <w:proofErr w:type="spellEnd"/>
+      <w:r>
+        <w:t>()</w:t>
+      </w:r>
+      <w:proofErr w:type="gramEnd"/>
+    </w:p>
+    <w:p>
+      <w:proofErr w:type="gramStart"/>
+      <w:r>
+        <w:t>Show(</w:t>
+      </w:r>
+      <w:proofErr w:type="gramEnd"/>
+      <w:r>
+        <w:t xml:space="preserve">) displays the form </w:t>
+      </w:r>
+      <w:proofErr w:type="spellStart"/>
+      <w:r>
+        <w:t>modelessly</w:t>
+      </w:r>
+      <w:proofErr w:type="spellEnd"/>
+      <w:r>
+        <w:t xml:space="preserve">, whereas </w:t>
+      </w:r>
+      <w:proofErr w:type="spellStart"/>
+      <w:r>
+        <w:t>ShowDialog</w:t>
+      </w:r>
+      <w:proofErr w:type="spellEnd"/>
+      <w:r>
+        <w:t>() displays the form modally.</w:t>
       </w:r>
     </w:p>
     <w:p>
@@ -344,23 +419,53 @@
       </w:pPr>
       <w:r>
         <w:tab/>
-        <w:t>Application.Run(form)</w:t>
-      </w:r>
-    </w:p>
-    <w:p>
-      <w:pPr>
-        <w:spacing w:after="0"/>
-      </w:pPr>
-      <w:r>
-        <w:t>performs initialization in addition to displaying the start-up form.  To end the application one could use</w:t>
-      </w:r>
-    </w:p>
-    <w:p>
-      <w:pPr>
-        <w:spacing w:after="0"/>
-      </w:pPr>
-      <w:r>
-        <w:t>Application.Exit, but this is not really necessary, because closing the start-up form implicitly invokes Application.Exit.</w:t>
+      </w:r>
+      <w:proofErr w:type="spellStart"/>
+      <w:proofErr w:type="gramStart"/>
+      <w:r>
+        <w:t>Application.Run</w:t>
+      </w:r>
+      <w:proofErr w:type="spellEnd"/>
+      <w:r>
+        <w:t>(</w:t>
+      </w:r>
+      <w:proofErr w:type="gramEnd"/>
+      <w:r>
+        <w:t>form)</w:t>
+      </w:r>
+    </w:p>
+    <w:p>
+      <w:pPr>
+        <w:spacing w:after="0"/>
+      </w:pPr>
+      <w:proofErr w:type="gramStart"/>
+      <w:r>
+        <w:t>performs</w:t>
+      </w:r>
+      <w:proofErr w:type="gramEnd"/>
+      <w:r>
+        <w:t xml:space="preserve"> initialization in addition to displaying the start-up form.  To end the application one could use</w:t>
+      </w:r>
+    </w:p>
+    <w:p>
+      <w:pPr>
+        <w:spacing w:after="0"/>
+      </w:pPr>
+      <w:proofErr w:type="spellStart"/>
+      <w:r>
+        <w:t>Application.Exit</w:t>
+      </w:r>
+      <w:proofErr w:type="spellEnd"/>
+      <w:r>
+        <w:t xml:space="preserve">, but this is not really necessary, because closing the start-up form implicitly invokes </w:t>
+      </w:r>
+      <w:proofErr w:type="spellStart"/>
+      <w:r>
+        <w:t>Application.Exit</w:t>
+      </w:r>
+      <w:proofErr w:type="spellEnd"/>
+      <w:r>
+        <w:t>.</w:t>
       </w:r>
     </w:p>
     <w:p>
@@ -406,12 +511,21 @@
       <w:r>
         <w:t xml:space="preserve">Open Visual Studio.  In the right panel click </w:t>
       </w:r>
-      <w:r>
-        <w:rPr>
-          <w:b/>
-          <w:bCs/>
-        </w:rPr>
-        <w:t>Create a new project</w:t>
+      <w:proofErr w:type="gramStart"/>
+      <w:r>
+        <w:rPr>
+          <w:b/>
+          <w:bCs/>
+        </w:rPr>
+        <w:t>Create</w:t>
+      </w:r>
+      <w:proofErr w:type="gramEnd"/>
+      <w:r>
+        <w:rPr>
+          <w:b/>
+          <w:bCs/>
+        </w:rPr>
+        <w:t xml:space="preserve"> a new project</w:t>
       </w:r>
       <w:r>
         <w:t xml:space="preserve">.  Visual Studio displays the </w:t>
@@ -450,7 +564,15 @@
         <w:t>Visual Basic</w:t>
       </w:r>
       <w:r>
-        <w:t xml:space="preserve">.  Type “empty” in the search box at the top of the right panel.  Visual Studio reduces the number of candidates in the right-panel list.  Select </w:t>
+        <w:t xml:space="preserve">.  Type “empty” in the search box at the top of the right panel.  Visual Studio reduces the number of </w:t>
+      </w:r>
+      <w:proofErr w:type="gramStart"/>
+      <w:r>
+        <w:t>candidates</w:t>
+      </w:r>
+      <w:proofErr w:type="gramEnd"/>
+      <w:r>
+        <w:t xml:space="preserve"> in the right-panel list.  Select </w:t>
       </w:r>
       <w:r>
         <w:rPr>
@@ -560,7 +682,15 @@
         <w:t>Location</w:t>
       </w:r>
       <w:r>
-        <w:t xml:space="preserve"> browser to select a folder into which the solution will reside.  Type “CodeOnly” into the </w:t>
+        <w:t xml:space="preserve"> browser to select a folder into which the solution will reside.  Type “</w:t>
+      </w:r>
+      <w:proofErr w:type="spellStart"/>
+      <w:r>
+        <w:t>CodeOnly</w:t>
+      </w:r>
+      <w:proofErr w:type="spellEnd"/>
+      <w:r>
+        <w:t xml:space="preserve">” into the </w:t>
       </w:r>
       <w:r>
         <w:rPr>
@@ -659,7 +789,15 @@
         <w:t>Name:</w:t>
       </w:r>
       <w:r>
-        <w:t xml:space="preserve"> text box (bottom left) to “MyForm”.  Click </w:t>
+        <w:t xml:space="preserve"> text box (bottom left) to “</w:t>
+      </w:r>
+      <w:proofErr w:type="spellStart"/>
+      <w:r>
+        <w:t>MyForm</w:t>
+      </w:r>
+      <w:proofErr w:type="spellEnd"/>
+      <w:r>
+        <w:t xml:space="preserve">”.  Click </w:t>
       </w:r>
       <w:r>
         <w:rPr>
@@ -669,7 +807,15 @@
         <w:t>Add</w:t>
       </w:r>
       <w:r>
-        <w:t>.  Visual Studio displays the class MyForm in the center panel.</w:t>
+        <w:t xml:space="preserve">.  Visual Studio displays the class </w:t>
+      </w:r>
+      <w:proofErr w:type="spellStart"/>
+      <w:r>
+        <w:t>MyForm</w:t>
+      </w:r>
+      <w:proofErr w:type="spellEnd"/>
+      <w:r>
+        <w:t xml:space="preserve"> in the center panel.</w:t>
       </w:r>
     </w:p>
     <w:p>
@@ -717,7 +863,31 @@
         </w:rPr>
       </w:pPr>
       <w:r>
-        <w:t xml:space="preserve">We want class MyForm to inherit from Systems.Windows.Forms.Form.  In order to do that we will have to reference the Systems.Windows.Forms assembly.  Right-click “Simple”; then select </w:t>
+        <w:t xml:space="preserve">We want class </w:t>
+      </w:r>
+      <w:proofErr w:type="spellStart"/>
+      <w:r>
+        <w:t>MyForm</w:t>
+      </w:r>
+      <w:proofErr w:type="spellEnd"/>
+      <w:r>
+        <w:t xml:space="preserve"> to inherit from </w:t>
+      </w:r>
+      <w:proofErr w:type="spellStart"/>
+      <w:r>
+        <w:t>Systems.Windows.Forms.Form</w:t>
+      </w:r>
+      <w:proofErr w:type="spellEnd"/>
+      <w:r>
+        <w:t xml:space="preserve">.  In order to do that we will have to reference the </w:t>
+      </w:r>
+      <w:proofErr w:type="spellStart"/>
+      <w:r>
+        <w:t>Systems.Windows.Forms</w:t>
+      </w:r>
+      <w:proofErr w:type="spellEnd"/>
+      <w:r>
+        <w:t xml:space="preserve"> assembly.  Right-click “Simple”; then select </w:t>
       </w:r>
       <w:r>
         <w:rPr>
@@ -775,6 +945,7 @@
       <w:r>
         <w:t xml:space="preserve"> to make it highlighted.  Scroll down the list in the center panel to </w:t>
       </w:r>
+      <w:proofErr w:type="spellStart"/>
       <w:r>
         <w:rPr>
           <w:b/>
@@ -782,6 +953,7 @@
         </w:rPr>
         <w:t>System.Windows.Forms</w:t>
       </w:r>
+      <w:proofErr w:type="spellEnd"/>
       <w:r>
         <w:t xml:space="preserve">, and hover the mouse over this item.  Click - to check - the checkbox to the left of this item.  Click </w:t>
       </w:r>
@@ -795,6 +967,7 @@
       <w:r>
         <w:t xml:space="preserve">.  Visual Studio displays </w:t>
       </w:r>
+      <w:proofErr w:type="spellStart"/>
       <w:r>
         <w:rPr>
           <w:b/>
@@ -802,6 +975,7 @@
         </w:rPr>
         <w:t>System.Windows.Forms</w:t>
       </w:r>
+      <w:proofErr w:type="spellEnd"/>
       <w:r>
         <w:t xml:space="preserve"> in the </w:t>
       </w:r>
@@ -836,7 +1010,15 @@
         <w:spacing w:after="0"/>
       </w:pPr>
       <w:r>
-        <w:t>Navigate back to the body of Class MyForm.  Type the line</w:t>
+        <w:t xml:space="preserve">Navigate back to the body of Class </w:t>
+      </w:r>
+      <w:proofErr w:type="spellStart"/>
+      <w:r>
+        <w:t>MyForm</w:t>
+      </w:r>
+      <w:proofErr w:type="spellEnd"/>
+      <w:r>
+        <w:t>.  Type the line</w:t>
       </w:r>
     </w:p>
     <w:p>
@@ -854,7 +1036,23 @@
         <w:ind w:left="360"/>
       </w:pPr>
       <w:r>
-        <w:t>Hover the mouse over “Form”, and type &lt;ctrl&gt;.; then accept the invitation “Imports System.Windows.Forms”.</w:t>
+        <w:t>Hover the mouse over “Form”, and type &lt;ctrl&gt;</w:t>
+      </w:r>
+      <w:proofErr w:type="gramStart"/>
+      <w:r>
+        <w:t>.;</w:t>
+      </w:r>
+      <w:proofErr w:type="gramEnd"/>
+      <w:r>
+        <w:t xml:space="preserve"> then accept the invitation “Imports </w:t>
+      </w:r>
+      <w:proofErr w:type="spellStart"/>
+      <w:r>
+        <w:t>System.Windows.Forms</w:t>
+      </w:r>
+      <w:proofErr w:type="spellEnd"/>
+      <w:r>
+        <w:t>”.</w:t>
       </w:r>
     </w:p>
     <w:p>
@@ -870,7 +1068,15 @@
         </w:rPr>
       </w:pPr>
       <w:r>
-        <w:t>Add the following code to Class MyForm – a skeleton of the constructor.</w:t>
+        <w:t xml:space="preserve">Add the following code to Class </w:t>
+      </w:r>
+      <w:proofErr w:type="spellStart"/>
+      <w:r>
+        <w:t>MyForm</w:t>
+      </w:r>
+      <w:proofErr w:type="spellEnd"/>
+      <w:r>
+        <w:t xml:space="preserve"> – a skeleton of the constructor.</w:t>
       </w:r>
     </w:p>
     <w:p>
@@ -879,7 +1085,15 @@
         <w:ind w:firstLine="720"/>
       </w:pPr>
       <w:r>
-        <w:t>Public Sub New()</w:t>
+        <w:t xml:space="preserve">Public Sub </w:t>
+      </w:r>
+      <w:proofErr w:type="gramStart"/>
+      <w:r>
+        <w:t>New(</w:t>
+      </w:r>
+      <w:proofErr w:type="gramEnd"/>
+      <w:r>
+        <w:t>)</w:t>
       </w:r>
       <w:r>
         <w:tab/>
@@ -916,8 +1130,13 @@
         <w:spacing w:after="0"/>
         <w:ind w:firstLine="720"/>
       </w:pPr>
-      <w:r>
-        <w:t>Me.Text = “My Form”</w:t>
+      <w:proofErr w:type="spellStart"/>
+      <w:r>
+        <w:t>Me.Text</w:t>
+      </w:r>
+      <w:proofErr w:type="spellEnd"/>
+      <w:r>
+        <w:t xml:space="preserve"> = “My Form”</w:t>
       </w:r>
     </w:p>
     <w:p>
@@ -1041,8 +1260,13 @@
         <w:ind w:firstLine="720"/>
       </w:pPr>
       <w:r>
-        <w:t>Public Sub Main()</w:t>
-      </w:r>
+        <w:t xml:space="preserve">Public Sub </w:t>
+      </w:r>
+      <w:proofErr w:type="gramStart"/>
+      <w:r>
+        <w:t>Main()</w:t>
+      </w:r>
+      <w:proofErr w:type="gramEnd"/>
     </w:p>
     <w:p>
       <w:pPr>
@@ -1050,8 +1274,13 @@
         <w:ind w:left="1008"/>
       </w:pPr>
       <w:r>
-        <w:t>Dim form as New MyForm</w:t>
-      </w:r>
+        <w:t xml:space="preserve">Dim form as New </w:t>
+      </w:r>
+      <w:proofErr w:type="spellStart"/>
+      <w:r>
+        <w:t>MyForm</w:t>
+      </w:r>
+      <w:proofErr w:type="spellEnd"/>
     </w:p>
     <w:p>
       <w:pPr>
@@ -1090,7 +1319,27 @@
           <w:iCs/>
         </w:rPr>
         <w:lastRenderedPageBreak/>
-        <w:t>In C# we write “public static void Main()” instead of “Public Sub Main()”.</w:t>
+        <w:t xml:space="preserve">In C# we write “public static void </w:t>
+      </w:r>
+      <w:proofErr w:type="gramStart"/>
+      <w:r>
+        <w:rPr>
+          <w:b/>
+          <w:bCs/>
+          <w:i/>
+          <w:iCs/>
+        </w:rPr>
+        <w:t>Main(</w:t>
+      </w:r>
+      <w:proofErr w:type="gramEnd"/>
+      <w:r>
+        <w:rPr>
+          <w:b/>
+          <w:bCs/>
+          <w:i/>
+          <w:iCs/>
+        </w:rPr>
+        <w:t>)” instead of “Public Sub Main()”.</w:t>
       </w:r>
     </w:p>
     <w:p>
@@ -1106,7 +1355,23 @@
         </w:rPr>
       </w:pPr>
       <w:r>
-        <w:t>Hover the mouse over “Application”, and type &lt;ctrl&gt;.; then accept the invitation “Imports System.Windows.Forms”.</w:t>
+        <w:t>Hover the mouse over “Application”, and type &lt;ctrl&gt;</w:t>
+      </w:r>
+      <w:proofErr w:type="gramStart"/>
+      <w:r>
+        <w:t>.;</w:t>
+      </w:r>
+      <w:proofErr w:type="gramEnd"/>
+      <w:r>
+        <w:t xml:space="preserve"> then accept the invitation “Imports </w:t>
+      </w:r>
+      <w:proofErr w:type="spellStart"/>
+      <w:r>
+        <w:t>System.Windows.Forms</w:t>
+      </w:r>
+      <w:proofErr w:type="spellEnd"/>
+      <w:r>
+        <w:t>”.</w:t>
       </w:r>
     </w:p>
     <w:p>
@@ -1119,7 +1384,28 @@
         <w:spacing w:after="0"/>
       </w:pPr>
       <w:r>
-        <w:t>Append “.Run(form)” after “Application”.  The statement “Application.Run(form)” does 3 things.  (1) It starts listening in on the Windows message loop.  (2) It sets “form” as the main form for the application.  (3) It shows the form.</w:t>
+        <w:t>Append “.</w:t>
+      </w:r>
+      <w:proofErr w:type="gramStart"/>
+      <w:r>
+        <w:t>Run(</w:t>
+      </w:r>
+      <w:proofErr w:type="gramEnd"/>
+      <w:r>
+        <w:t>form)” after “Application”.  The statement “</w:t>
+      </w:r>
+      <w:proofErr w:type="spellStart"/>
+      <w:proofErr w:type="gramStart"/>
+      <w:r>
+        <w:t>Application.Run</w:t>
+      </w:r>
+      <w:proofErr w:type="spellEnd"/>
+      <w:r>
+        <w:t>(</w:t>
+      </w:r>
+      <w:proofErr w:type="gramEnd"/>
+      <w:r>
+        <w:t>form)” does 3 things.  (1) It starts listening in on the Windows message loop.  (2) It sets “form” as the main form for the application.  (3) It shows the form.</w:t>
       </w:r>
     </w:p>
     <w:p>
@@ -1252,7 +1538,15 @@
         </w:rPr>
       </w:pPr>
       <w:r>
-        <w:t>Navigate to Visual Studio, MyForm.vb.</w:t>
+        <w:t xml:space="preserve">Navigate to Visual Studio, </w:t>
+      </w:r>
+      <w:proofErr w:type="spellStart"/>
+      <w:r>
+        <w:t>MyForm.vb</w:t>
+      </w:r>
+      <w:proofErr w:type="spellEnd"/>
+      <w:r>
+        <w:t>.</w:t>
       </w:r>
     </w:p>
     <w:p>
@@ -1274,8 +1568,29 @@
         <w:ind w:left="720"/>
       </w:pPr>
       <w:r>
-        <w:t>Private MessageTextBox As TextBox</w:t>
-      </w:r>
+        <w:t xml:space="preserve">Private </w:t>
+      </w:r>
+      <w:proofErr w:type="spellStart"/>
+      <w:r>
+        <w:t>MessageTextBox</w:t>
+      </w:r>
+      <w:proofErr w:type="spellEnd"/>
+      <w:r>
+        <w:t xml:space="preserve"> </w:t>
+      </w:r>
+      <w:proofErr w:type="gramStart"/>
+      <w:r>
+        <w:t>As</w:t>
+      </w:r>
+      <w:proofErr w:type="gramEnd"/>
+      <w:r>
+        <w:t xml:space="preserve"> </w:t>
+      </w:r>
+      <w:proofErr w:type="spellStart"/>
+      <w:r>
+        <w:t>TextBox</w:t>
+      </w:r>
+      <w:proofErr w:type="spellEnd"/>
     </w:p>
     <w:p>
       <w:pPr>
@@ -1283,7 +1598,23 @@
         <w:ind w:left="720"/>
       </w:pPr>
       <w:r>
-        <w:t>Private MessageLabel As Label</w:t>
+        <w:t xml:space="preserve">Private </w:t>
+      </w:r>
+      <w:proofErr w:type="spellStart"/>
+      <w:r>
+        <w:t>MessageLabel</w:t>
+      </w:r>
+      <w:proofErr w:type="spellEnd"/>
+      <w:r>
+        <w:t xml:space="preserve"> </w:t>
+      </w:r>
+      <w:proofErr w:type="gramStart"/>
+      <w:r>
+        <w:t>As</w:t>
+      </w:r>
+      <w:proofErr w:type="gramEnd"/>
+      <w:r>
+        <w:t xml:space="preserve"> Label</w:t>
       </w:r>
     </w:p>
     <w:p>
@@ -1292,7 +1623,23 @@
         <w:ind w:left="720"/>
       </w:pPr>
       <w:r>
-        <w:t>Private ShowMessageButton As Button</w:t>
+        <w:t xml:space="preserve">Private </w:t>
+      </w:r>
+      <w:proofErr w:type="spellStart"/>
+      <w:r>
+        <w:t>ShowMessageButton</w:t>
+      </w:r>
+      <w:proofErr w:type="spellEnd"/>
+      <w:r>
+        <w:t xml:space="preserve"> </w:t>
+      </w:r>
+      <w:proofErr w:type="gramStart"/>
+      <w:r>
+        <w:t>As</w:t>
+      </w:r>
+      <w:proofErr w:type="gramEnd"/>
+      <w:r>
+        <w:t xml:space="preserve"> Button</w:t>
       </w:r>
     </w:p>
     <w:p>
@@ -1308,7 +1655,15 @@
         </w:rPr>
       </w:pPr>
       <w:r>
-        <w:t>To place these controls into the form, add the following code at the end of the constructor (Sub New()).  This code instantiates each of the controls, sets properties of that instance, and then adds that instance to the controls collection of the form.</w:t>
+        <w:t xml:space="preserve">To place these controls into the form, add the following code at the end of the constructor (Sub </w:t>
+      </w:r>
+      <w:proofErr w:type="gramStart"/>
+      <w:r>
+        <w:t>New(</w:t>
+      </w:r>
+      <w:proofErr w:type="gramEnd"/>
+      <w:r>
+        <w:t>)).  This code instantiates each of the controls, sets properties of that instance, and then adds that instance to the controls collection of the form.</w:t>
       </w:r>
     </w:p>
     <w:p>
@@ -1317,8 +1672,26 @@
         <w:ind w:left="720"/>
       </w:pPr>
       <w:r>
-        <w:t xml:space="preserve">        MessageTextBox = New TextBox()</w:t>
-      </w:r>
+        <w:t xml:space="preserve">        </w:t>
+      </w:r>
+      <w:proofErr w:type="spellStart"/>
+      <w:r>
+        <w:t>MessageTextBox</w:t>
+      </w:r>
+      <w:proofErr w:type="spellEnd"/>
+      <w:r>
+        <w:t xml:space="preserve"> = New </w:t>
+      </w:r>
+      <w:proofErr w:type="spellStart"/>
+      <w:proofErr w:type="gramStart"/>
+      <w:r>
+        <w:t>TextBox</w:t>
+      </w:r>
+      <w:proofErr w:type="spellEnd"/>
+      <w:r>
+        <w:t>()</w:t>
+      </w:r>
+      <w:proofErr w:type="gramEnd"/>
     </w:p>
     <w:p>
       <w:pPr>
@@ -1326,7 +1699,15 @@
         <w:ind w:left="720"/>
       </w:pPr>
       <w:r>
-        <w:t xml:space="preserve">        MessageTextBox.Left = 25</w:t>
+        <w:t xml:space="preserve">        </w:t>
+      </w:r>
+      <w:proofErr w:type="spellStart"/>
+      <w:r>
+        <w:t>MessageTextBox.Left</w:t>
+      </w:r>
+      <w:proofErr w:type="spellEnd"/>
+      <w:r>
+        <w:t xml:space="preserve"> = 25</w:t>
       </w:r>
     </w:p>
     <w:p>
@@ -1335,7 +1716,15 @@
         <w:ind w:left="720"/>
       </w:pPr>
       <w:r>
-        <w:t xml:space="preserve">        MessageTextBox.Top = 25</w:t>
+        <w:t xml:space="preserve">        </w:t>
+      </w:r>
+      <w:proofErr w:type="spellStart"/>
+      <w:r>
+        <w:t>MessageTextBox.Top</w:t>
+      </w:r>
+      <w:proofErr w:type="spellEnd"/>
+      <w:r>
+        <w:t xml:space="preserve"> = 25</w:t>
       </w:r>
     </w:p>
     <w:p>
@@ -1344,7 +1733,15 @@
         <w:ind w:left="720"/>
       </w:pPr>
       <w:r>
-        <w:t xml:space="preserve">        MessageTextBox.Width = 200</w:t>
+        <w:t xml:space="preserve">        </w:t>
+      </w:r>
+      <w:proofErr w:type="spellStart"/>
+      <w:r>
+        <w:t>MessageTextBox.Width</w:t>
+      </w:r>
+      <w:proofErr w:type="spellEnd"/>
+      <w:r>
+        <w:t xml:space="preserve"> = 200</w:t>
       </w:r>
     </w:p>
     <w:p>
@@ -1352,20 +1749,29 @@
         <w:ind w:left="720"/>
       </w:pPr>
       <w:r>
-        <w:t xml:space="preserve">        Me.Controls.Add</w:t>
-      </w:r>
+        <w:t xml:space="preserve">        </w:t>
+      </w:r>
+      <w:proofErr w:type="spellStart"/>
+      <w:r>
+        <w:t>Me.Controls.Add</w:t>
+      </w:r>
+      <w:proofErr w:type="spellEnd"/>
       <w:r>
         <w:t xml:space="preserve"> </w:t>
       </w:r>
+      <w:proofErr w:type="gramStart"/>
       <w:r>
         <w:t>(</w:t>
       </w:r>
       <w:r>
         <w:t xml:space="preserve"> </w:t>
       </w:r>
+      <w:proofErr w:type="spellStart"/>
       <w:r>
         <w:t>MessageTextBox</w:t>
       </w:r>
+      <w:proofErr w:type="spellEnd"/>
+      <w:proofErr w:type="gramEnd"/>
       <w:r>
         <w:t xml:space="preserve"> </w:t>
       </w:r>
@@ -1379,8 +1785,21 @@
         <w:ind w:left="720"/>
       </w:pPr>
       <w:r>
-        <w:t xml:space="preserve">        ShowMessageButton = New Button()</w:t>
-      </w:r>
+        <w:t xml:space="preserve">        </w:t>
+      </w:r>
+      <w:proofErr w:type="spellStart"/>
+      <w:r>
+        <w:t>ShowMessageButton</w:t>
+      </w:r>
+      <w:proofErr w:type="spellEnd"/>
+      <w:r>
+        <w:t xml:space="preserve"> = New </w:t>
+      </w:r>
+      <w:proofErr w:type="gramStart"/>
+      <w:r>
+        <w:t>Button()</w:t>
+      </w:r>
+      <w:proofErr w:type="gramEnd"/>
     </w:p>
     <w:p>
       <w:pPr>
@@ -1388,7 +1807,15 @@
         <w:ind w:left="720"/>
       </w:pPr>
       <w:r>
-        <w:t xml:space="preserve">        ShowMessageButton.Left = 25</w:t>
+        <w:t xml:space="preserve">        </w:t>
+      </w:r>
+      <w:proofErr w:type="spellStart"/>
+      <w:r>
+        <w:t>ShowMessageButton.Left</w:t>
+      </w:r>
+      <w:proofErr w:type="spellEnd"/>
+      <w:r>
+        <w:t xml:space="preserve"> = 25</w:t>
       </w:r>
     </w:p>
     <w:p>
@@ -1397,7 +1824,15 @@
         <w:ind w:left="720"/>
       </w:pPr>
       <w:r>
-        <w:t xml:space="preserve">        ShowMessageButton.Top = 75</w:t>
+        <w:t xml:space="preserve">        </w:t>
+      </w:r>
+      <w:proofErr w:type="spellStart"/>
+      <w:r>
+        <w:t>ShowMessageButton.Top</w:t>
+      </w:r>
+      <w:proofErr w:type="spellEnd"/>
+      <w:r>
+        <w:t xml:space="preserve"> = 75</w:t>
       </w:r>
     </w:p>
     <w:p>
@@ -1406,7 +1841,15 @@
         <w:ind w:left="720"/>
       </w:pPr>
       <w:r>
-        <w:t xml:space="preserve">        ShowMessageButton.Width = 200</w:t>
+        <w:t xml:space="preserve">        </w:t>
+      </w:r>
+      <w:proofErr w:type="spellStart"/>
+      <w:r>
+        <w:t>ShowMessageButton.Width</w:t>
+      </w:r>
+      <w:proofErr w:type="spellEnd"/>
+      <w:r>
+        <w:t xml:space="preserve"> = 200</w:t>
       </w:r>
     </w:p>
     <w:p>
@@ -1415,7 +1858,20 @@
         <w:ind w:left="720"/>
       </w:pPr>
       <w:r>
-        <w:t xml:space="preserve">        ShowMessageButton.Text  =  “Show Message”</w:t>
+        <w:t xml:space="preserve">        </w:t>
+      </w:r>
+      <w:proofErr w:type="spellStart"/>
+      <w:proofErr w:type="gramStart"/>
+      <w:r>
+        <w:t>ShowMessageButton.Text</w:t>
+      </w:r>
+      <w:proofErr w:type="spellEnd"/>
+      <w:r>
+        <w:t xml:space="preserve">  =</w:t>
+      </w:r>
+      <w:proofErr w:type="gramEnd"/>
+      <w:r>
+        <w:t xml:space="preserve">  “Show Message”</w:t>
       </w:r>
     </w:p>
     <w:p>
@@ -1423,20 +1879,29 @@
         <w:ind w:left="720"/>
       </w:pPr>
       <w:r>
-        <w:t xml:space="preserve">        Me.Controls.Add</w:t>
-      </w:r>
+        <w:t xml:space="preserve">        </w:t>
+      </w:r>
+      <w:proofErr w:type="spellStart"/>
+      <w:r>
+        <w:t>Me.Controls.Add</w:t>
+      </w:r>
+      <w:proofErr w:type="spellEnd"/>
       <w:r>
         <w:t xml:space="preserve"> </w:t>
       </w:r>
+      <w:proofErr w:type="gramStart"/>
       <w:r>
         <w:t>(</w:t>
       </w:r>
       <w:r>
         <w:t xml:space="preserve"> </w:t>
       </w:r>
+      <w:proofErr w:type="spellStart"/>
       <w:r>
         <w:t>ShowMessageButton</w:t>
       </w:r>
+      <w:proofErr w:type="spellEnd"/>
+      <w:proofErr w:type="gramEnd"/>
       <w:r>
         <w:t xml:space="preserve"> </w:t>
       </w:r>
@@ -1450,8 +1915,21 @@
         <w:ind w:left="720"/>
       </w:pPr>
       <w:r>
-        <w:t xml:space="preserve">        MessageLabel = New Label()</w:t>
-      </w:r>
+        <w:t xml:space="preserve">        </w:t>
+      </w:r>
+      <w:proofErr w:type="spellStart"/>
+      <w:r>
+        <w:t>MessageLabel</w:t>
+      </w:r>
+      <w:proofErr w:type="spellEnd"/>
+      <w:r>
+        <w:t xml:space="preserve"> = New </w:t>
+      </w:r>
+      <w:proofErr w:type="gramStart"/>
+      <w:r>
+        <w:t>Label()</w:t>
+      </w:r>
+      <w:proofErr w:type="gramEnd"/>
     </w:p>
     <w:p>
       <w:pPr>
@@ -1460,7 +1938,15 @@
       </w:pPr>
       <w:r>
         <w:lastRenderedPageBreak/>
-        <w:t xml:space="preserve">        MessageLabel.Left = 25</w:t>
+        <w:t xml:space="preserve">        </w:t>
+      </w:r>
+      <w:proofErr w:type="spellStart"/>
+      <w:r>
+        <w:t>MessageLabel.Left</w:t>
+      </w:r>
+      <w:proofErr w:type="spellEnd"/>
+      <w:r>
+        <w:t xml:space="preserve"> = 25</w:t>
       </w:r>
     </w:p>
     <w:p>
@@ -1469,7 +1955,15 @@
         <w:ind w:left="720"/>
       </w:pPr>
       <w:r>
-        <w:t xml:space="preserve">        MessageLabel.Top = 125</w:t>
+        <w:t xml:space="preserve">        </w:t>
+      </w:r>
+      <w:proofErr w:type="spellStart"/>
+      <w:r>
+        <w:t>MessageLabel.Top</w:t>
+      </w:r>
+      <w:proofErr w:type="spellEnd"/>
+      <w:r>
+        <w:t xml:space="preserve"> = 125</w:t>
       </w:r>
     </w:p>
     <w:p>
@@ -1478,7 +1972,15 @@
         <w:ind w:left="720"/>
       </w:pPr>
       <w:r>
-        <w:t xml:space="preserve">        MessageLabel.Width = 200</w:t>
+        <w:t xml:space="preserve">        </w:t>
+      </w:r>
+      <w:proofErr w:type="spellStart"/>
+      <w:r>
+        <w:t>MessageLabel.Width</w:t>
+      </w:r>
+      <w:proofErr w:type="spellEnd"/>
+      <w:r>
+        <w:t xml:space="preserve"> = 200</w:t>
       </w:r>
     </w:p>
     <w:p>
@@ -1487,7 +1989,15 @@
         <w:ind w:left="720"/>
       </w:pPr>
       <w:r>
-        <w:t xml:space="preserve">        MessageLabel.Text = "[Label]”</w:t>
+        <w:t xml:space="preserve">        </w:t>
+      </w:r>
+      <w:proofErr w:type="spellStart"/>
+      <w:r>
+        <w:t>MessageLabel.Text</w:t>
+      </w:r>
+      <w:proofErr w:type="spellEnd"/>
+      <w:r>
+        <w:t xml:space="preserve"> = "[Label]”</w:t>
       </w:r>
     </w:p>
     <w:p>
@@ -1496,20 +2006,29 @@
         <w:ind w:left="720"/>
       </w:pPr>
       <w:r>
-        <w:t xml:space="preserve">        Me.Controls.Add</w:t>
-      </w:r>
+        <w:t xml:space="preserve">        </w:t>
+      </w:r>
+      <w:proofErr w:type="spellStart"/>
+      <w:r>
+        <w:t>Me.Controls.Add</w:t>
+      </w:r>
+      <w:proofErr w:type="spellEnd"/>
       <w:r>
         <w:t xml:space="preserve"> </w:t>
       </w:r>
+      <w:proofErr w:type="gramStart"/>
       <w:r>
         <w:t>(</w:t>
       </w:r>
       <w:r>
         <w:t xml:space="preserve"> </w:t>
       </w:r>
+      <w:proofErr w:type="spellStart"/>
       <w:r>
         <w:t>MessageLabel</w:t>
       </w:r>
+      <w:proofErr w:type="spellEnd"/>
+      <w:proofErr w:type="gramEnd"/>
       <w:r>
         <w:t xml:space="preserve"> </w:t>
       </w:r>
@@ -1577,7 +2096,23 @@
         </w:rPr>
       </w:pPr>
       <w:r>
-        <w:t>Insert the “WithEvents” keyword into the button’s declaration statement – near the top of the code in MyForm.vb.  The result is</w:t>
+        <w:t>Insert the “</w:t>
+      </w:r>
+      <w:proofErr w:type="spellStart"/>
+      <w:r>
+        <w:t>WithEvents</w:t>
+      </w:r>
+      <w:proofErr w:type="spellEnd"/>
+      <w:r>
+        <w:t xml:space="preserve">” keyword into the button’s declaration statement – near the top of the code in </w:t>
+      </w:r>
+      <w:proofErr w:type="spellStart"/>
+      <w:r>
+        <w:t>MyForm.vb</w:t>
+      </w:r>
+      <w:proofErr w:type="spellEnd"/>
+      <w:r>
+        <w:t>.  The result is</w:t>
       </w:r>
     </w:p>
     <w:p>
@@ -1586,7 +2121,31 @@
         <w:ind w:firstLine="720"/>
       </w:pPr>
       <w:r>
-        <w:t>Private WithEvents ShowMessageButton As Button</w:t>
+        <w:t xml:space="preserve">Private </w:t>
+      </w:r>
+      <w:proofErr w:type="spellStart"/>
+      <w:r>
+        <w:t>WithEvents</w:t>
+      </w:r>
+      <w:proofErr w:type="spellEnd"/>
+      <w:r>
+        <w:t xml:space="preserve"> </w:t>
+      </w:r>
+      <w:proofErr w:type="spellStart"/>
+      <w:r>
+        <w:t>ShowMessageButton</w:t>
+      </w:r>
+      <w:proofErr w:type="spellEnd"/>
+      <w:r>
+        <w:t xml:space="preserve"> </w:t>
+      </w:r>
+      <w:proofErr w:type="gramStart"/>
+      <w:r>
+        <w:t>As</w:t>
+      </w:r>
+      <w:proofErr w:type="gramEnd"/>
+      <w:r>
+        <w:t xml:space="preserve"> Button</w:t>
       </w:r>
     </w:p>
     <w:p>
@@ -1632,6 +2191,7 @@
       <w:r>
         <w:t xml:space="preserve"> parameter – normally named “e” - is of type </w:t>
       </w:r>
+      <w:proofErr w:type="spellStart"/>
       <w:r>
         <w:rPr>
           <w:b/>
@@ -1639,9 +2199,11 @@
         </w:rPr>
         <w:t>EventArgs</w:t>
       </w:r>
+      <w:proofErr w:type="spellEnd"/>
       <w:r>
         <w:t xml:space="preserve"> (or a class derived from </w:t>
       </w:r>
+      <w:proofErr w:type="spellStart"/>
       <w:r>
         <w:rPr>
           <w:b/>
@@ -1649,6 +2211,7 @@
         </w:rPr>
         <w:t>EventArgs</w:t>
       </w:r>
+      <w:proofErr w:type="spellEnd"/>
       <w:r>
         <w:t>); e provides information that is specific to the event.  In Visual Basic the signature ends with a Handles clause.  To get help in coding the event handler signature . . .</w:t>
       </w:r>
@@ -1663,7 +2226,15 @@
         <w:spacing w:after="0"/>
       </w:pPr>
       <w:r>
-        <w:t xml:space="preserve">Refer to the dropdown list at the top of the center panel that contains (by default) the name of the form; click the down arrow, and select the name of the control that we want to work with (ShowMessageButton in this case). </w:t>
+        <w:t>Refer to the dropdown list at the top of the center panel that contains (by default) the name of the form; click the down arrow, and select the name of the control that we want to work with (</w:t>
+      </w:r>
+      <w:proofErr w:type="spellStart"/>
+      <w:r>
+        <w:t>ShowMessageButton</w:t>
+      </w:r>
+      <w:proofErr w:type="spellEnd"/>
+      <w:r>
+        <w:t xml:space="preserve"> in this case). </w:t>
       </w:r>
     </w:p>
     <w:p>
@@ -1698,9 +2269,11 @@
           <w:iCs/>
         </w:rPr>
       </w:pPr>
+      <w:proofErr w:type="gramStart"/>
       <w:r>
         <w:t xml:space="preserve">By default, Visual Studio uses – for the name of the event handler </w:t>
       </w:r>
+      <w:proofErr w:type="spellStart"/>
       <w:r>
         <w:rPr>
           <w:i/>
@@ -1708,8 +2281,13 @@
         </w:rPr>
         <w:t>NameOfControl_NameOfEvent</w:t>
       </w:r>
-      <w:r>
-        <w:t xml:space="preserve">.  But there is nothing magic about this name; the </w:t>
+      <w:proofErr w:type="spellEnd"/>
+      <w:r>
+        <w:t>.</w:t>
+      </w:r>
+      <w:proofErr w:type="gramEnd"/>
+      <w:r>
+        <w:t xml:space="preserve">  But there is nothing magic about this name; the </w:t>
       </w:r>
       <w:r>
         <w:rPr>
@@ -1719,7 +2297,23 @@
         <w:t>Handles</w:t>
       </w:r>
       <w:r>
-        <w:t xml:space="preserve"> clause at the end of the event signature specifies the name of the control and the name of the event.  Just to drive this point home, change “ShowMessageButton_Click” to “ClickHandler”.</w:t>
+        <w:t xml:space="preserve"> clause at the end of the event signature specifies the name of the control and the name of the event.  Just to drive this point home, change “</w:t>
+      </w:r>
+      <w:proofErr w:type="spellStart"/>
+      <w:r>
+        <w:t>ShowMessageButton_Click</w:t>
+      </w:r>
+      <w:proofErr w:type="spellEnd"/>
+      <w:r>
+        <w:t>” to “</w:t>
+      </w:r>
+      <w:proofErr w:type="spellStart"/>
+      <w:r>
+        <w:t>ClickHandler</w:t>
+      </w:r>
+      <w:proofErr w:type="spellEnd"/>
+      <w:r>
+        <w:t>”.</w:t>
       </w:r>
     </w:p>
     <w:p>
@@ -1735,7 +2329,20 @@
         </w:rPr>
       </w:pPr>
       <w:r>
-        <w:t>Type the following statements into the body of ClickHandler().</w:t>
+        <w:t xml:space="preserve">Type the following statements into the body of </w:t>
+      </w:r>
+      <w:proofErr w:type="spellStart"/>
+      <w:proofErr w:type="gramStart"/>
+      <w:r>
+        <w:t>ClickHandler</w:t>
+      </w:r>
+      <w:proofErr w:type="spellEnd"/>
+      <w:r>
+        <w:t>(</w:t>
+      </w:r>
+      <w:proofErr w:type="gramEnd"/>
+      <w:r>
+        <w:t>).</w:t>
       </w:r>
     </w:p>
     <w:p>
@@ -1743,17 +2350,37 @@
         <w:spacing w:after="0"/>
         <w:ind w:firstLine="720"/>
       </w:pPr>
-      <w:r>
-        <w:t>MessageLabel.Text = MessageTextBox.Text</w:t>
-      </w:r>
+      <w:proofErr w:type="spellStart"/>
+      <w:r>
+        <w:t>MessageLabel.Text</w:t>
+      </w:r>
+      <w:proofErr w:type="spellEnd"/>
+      <w:r>
+        <w:t xml:space="preserve"> = </w:t>
+      </w:r>
+      <w:proofErr w:type="spellStart"/>
+      <w:r>
+        <w:t>MessageTextBox.Text</w:t>
+      </w:r>
+      <w:proofErr w:type="spellEnd"/>
     </w:p>
     <w:p>
       <w:pPr>
         <w:spacing w:after="0"/>
         <w:ind w:firstLine="720"/>
       </w:pPr>
-      <w:r>
-        <w:t>MsgBox("Button clicked")</w:t>
+      <w:proofErr w:type="spellStart"/>
+      <w:proofErr w:type="gramStart"/>
+      <w:r>
+        <w:t>MsgBox</w:t>
+      </w:r>
+      <w:proofErr w:type="spellEnd"/>
+      <w:r>
+        <w:t>(</w:t>
+      </w:r>
+      <w:proofErr w:type="gramEnd"/>
+      <w:r>
+        <w:t>"Button clicked")</w:t>
       </w:r>
     </w:p>
     <w:p>
@@ -1777,7 +2404,15 @@
         </w:rPr>
       </w:pPr>
       <w:r>
-        <w:t xml:space="preserve">Remove the “WithEvents” keyword </w:t>
+        <w:t>Remove the “</w:t>
+      </w:r>
+      <w:proofErr w:type="spellStart"/>
+      <w:r>
+        <w:t>WithEvents</w:t>
+      </w:r>
+      <w:proofErr w:type="spellEnd"/>
+      <w:r>
+        <w:t xml:space="preserve">” keyword </w:t>
       </w:r>
       <w:r>
         <w:t>from</w:t>
@@ -1809,7 +2444,20 @@
         <w:t>Handles</w:t>
       </w:r>
       <w:r>
-        <w:t xml:space="preserve"> clause from the signature of ClickHandler().</w:t>
+        <w:t xml:space="preserve"> clause from the signature of </w:t>
+      </w:r>
+      <w:proofErr w:type="spellStart"/>
+      <w:proofErr w:type="gramStart"/>
+      <w:r>
+        <w:t>ClickHandler</w:t>
+      </w:r>
+      <w:proofErr w:type="spellEnd"/>
+      <w:r>
+        <w:t>(</w:t>
+      </w:r>
+      <w:proofErr w:type="gramEnd"/>
+      <w:r>
+        <w:t>).</w:t>
       </w:r>
     </w:p>
     <w:p>
@@ -1822,7 +2470,28 @@
         <w:spacing w:after="0"/>
       </w:pPr>
       <w:r>
-        <w:t>Insert the following statement after “Me.Controls.Add ( ShowMessageButton )”.</w:t>
+        <w:t>Insert the following statement after “</w:t>
+      </w:r>
+      <w:proofErr w:type="spellStart"/>
+      <w:r>
+        <w:t>Me.Controls.Add</w:t>
+      </w:r>
+      <w:proofErr w:type="spellEnd"/>
+      <w:r>
+        <w:t xml:space="preserve"> </w:t>
+      </w:r>
+      <w:proofErr w:type="gramStart"/>
+      <w:r>
+        <w:t xml:space="preserve">( </w:t>
+      </w:r>
+      <w:proofErr w:type="spellStart"/>
+      <w:r>
+        <w:t>ShowMessageButton</w:t>
+      </w:r>
+      <w:proofErr w:type="spellEnd"/>
+      <w:proofErr w:type="gramEnd"/>
+      <w:r>
+        <w:t xml:space="preserve"> )”.</w:t>
       </w:r>
     </w:p>
     <w:p>
@@ -1830,9 +2499,35 @@
         <w:spacing w:after="0"/>
         <w:ind w:firstLine="720"/>
       </w:pPr>
-      <w:r>
-        <w:t>AddHandler ShowMessageButton.Click, AddressOf ClickHandler</w:t>
-      </w:r>
+      <w:proofErr w:type="spellStart"/>
+      <w:r>
+        <w:t>AddHandler</w:t>
+      </w:r>
+      <w:proofErr w:type="spellEnd"/>
+      <w:r>
+        <w:t xml:space="preserve"> </w:t>
+      </w:r>
+      <w:proofErr w:type="spellStart"/>
+      <w:r>
+        <w:t>ShowMessageButton.Click</w:t>
+      </w:r>
+      <w:proofErr w:type="spellEnd"/>
+      <w:r>
+        <w:t xml:space="preserve">, </w:t>
+      </w:r>
+      <w:proofErr w:type="spellStart"/>
+      <w:r>
+        <w:t>AddressOf</w:t>
+      </w:r>
+      <w:proofErr w:type="spellEnd"/>
+      <w:r>
+        <w:t xml:space="preserve"> </w:t>
+      </w:r>
+      <w:proofErr w:type="spellStart"/>
+      <w:r>
+        <w:t>ClickHandler</w:t>
+      </w:r>
+      <w:proofErr w:type="spellEnd"/>
     </w:p>
     <w:p>
       <w:pPr>
@@ -1875,7 +2570,28 @@
         </w:rPr>
       </w:pPr>
       <w:r>
-        <w:t>Insert the following statements after “this.Controls.Add ( ShowMessageButton )”.</w:t>
+        <w:t>Insert the following statements after “</w:t>
+      </w:r>
+      <w:proofErr w:type="spellStart"/>
+      <w:r>
+        <w:t>this.Controls.Add</w:t>
+      </w:r>
+      <w:proofErr w:type="spellEnd"/>
+      <w:r>
+        <w:t xml:space="preserve"> </w:t>
+      </w:r>
+      <w:proofErr w:type="gramStart"/>
+      <w:r>
+        <w:t xml:space="preserve">( </w:t>
+      </w:r>
+      <w:proofErr w:type="spellStart"/>
+      <w:r>
+        <w:t>ShowMessageButton</w:t>
+      </w:r>
+      <w:proofErr w:type="spellEnd"/>
+      <w:proofErr w:type="gramEnd"/>
+      <w:r>
+        <w:t xml:space="preserve"> )”.</w:t>
       </w:r>
     </w:p>
     <w:p>
@@ -1883,8 +2599,21 @@
         <w:spacing w:after="0"/>
         <w:ind w:firstLine="720"/>
       </w:pPr>
-      <w:r>
-        <w:t>ShowMessageButton.Click += ShowMessageButton_Click;</w:t>
+      <w:proofErr w:type="spellStart"/>
+      <w:r>
+        <w:t>ShowMessageButton.Click</w:t>
+      </w:r>
+      <w:proofErr w:type="spellEnd"/>
+      <w:r>
+        <w:t xml:space="preserve"> += </w:t>
+      </w:r>
+      <w:proofErr w:type="spellStart"/>
+      <w:r>
+        <w:t>ShowMessageButton_Click</w:t>
+      </w:r>
+      <w:proofErr w:type="spellEnd"/>
+      <w:r>
+        <w:t>;</w:t>
       </w:r>
     </w:p>
     <w:p>
@@ -1893,7 +2622,15 @@
         <w:ind w:left="360"/>
       </w:pPr>
       <w:r>
-        <w:t>Visual Studio responds by creating a skeleton for the mouse-click event handler, and it displays an invitation to rename the event handler.  Accept the invitation and rename it to “ClickHandler”.</w:t>
+        <w:t>Visual Studio responds by creating a skeleton for the mouse-click event handler, and it displays an invitation to rename the event handler.  Accept the invitation and rename it to “</w:t>
+      </w:r>
+      <w:proofErr w:type="spellStart"/>
+      <w:r>
+        <w:t>ClickHandler</w:t>
+      </w:r>
+      <w:proofErr w:type="spellEnd"/>
+      <w:r>
+        <w:t>”.</w:t>
       </w:r>
     </w:p>
     <w:p>
@@ -1909,7 +2646,20 @@
         </w:rPr>
       </w:pPr>
       <w:r>
-        <w:t>Type the following statements into the body of ClickHandler().</w:t>
+        <w:t xml:space="preserve">Type the following statements into the body of </w:t>
+      </w:r>
+      <w:proofErr w:type="spellStart"/>
+      <w:proofErr w:type="gramStart"/>
+      <w:r>
+        <w:t>ClickHandler</w:t>
+      </w:r>
+      <w:proofErr w:type="spellEnd"/>
+      <w:r>
+        <w:t>(</w:t>
+      </w:r>
+      <w:proofErr w:type="gramEnd"/>
+      <w:r>
+        <w:t>).</w:t>
       </w:r>
     </w:p>
     <w:p>
@@ -1917,8 +2667,21 @@
         <w:spacing w:after="0"/>
         <w:ind w:firstLine="720"/>
       </w:pPr>
-      <w:r>
-        <w:t>MessageLabel.Text = MessageTextBox.Text;</w:t>
+      <w:proofErr w:type="spellStart"/>
+      <w:r>
+        <w:t>MessageLabel.Text</w:t>
+      </w:r>
+      <w:proofErr w:type="spellEnd"/>
+      <w:r>
+        <w:t xml:space="preserve"> = </w:t>
+      </w:r>
+      <w:proofErr w:type="spellStart"/>
+      <w:r>
+        <w:t>MessageTextBox.Text</w:t>
+      </w:r>
+      <w:proofErr w:type="spellEnd"/>
+      <w:r>
+        <w:t>;</w:t>
       </w:r>
     </w:p>
     <w:p>
@@ -1926,8 +2689,18 @@
         <w:spacing w:after="0"/>
         <w:ind w:firstLine="720"/>
       </w:pPr>
-      <w:r>
-        <w:t>MessageBox.Show  ( "Button clicked" );</w:t>
+      <w:proofErr w:type="spellStart"/>
+      <w:proofErr w:type="gramStart"/>
+      <w:r>
+        <w:t>MessageBox.Show</w:t>
+      </w:r>
+      <w:proofErr w:type="spellEnd"/>
+      <w:r>
+        <w:t xml:space="preserve">  (</w:t>
+      </w:r>
+      <w:proofErr w:type="gramEnd"/>
+      <w:r>
+        <w:t xml:space="preserve"> "Button clicked" );</w:t>
       </w:r>
     </w:p>
     <w:p>
@@ -1950,7 +2723,15 @@
       <w:bookmarkStart w:id="5" w:name="_Demo:_Using_The"/>
       <w:bookmarkEnd w:id="5"/>
       <w:r>
-        <w:t>Demo: Using The Designer</w:t>
+        <w:t xml:space="preserve">Demo: Using </w:t>
+      </w:r>
+      <w:proofErr w:type="gramStart"/>
+      <w:r>
+        <w:t>The</w:t>
+      </w:r>
+      <w:proofErr w:type="gramEnd"/>
+      <w:r>
+        <w:t xml:space="preserve"> Designer</w:t>
       </w:r>
       <w:r>
         <w:t xml:space="preserve"> </w:t>
@@ -1989,12 +2770,21 @@
       <w:r>
         <w:t xml:space="preserve">Open Visual Studio.  In the right panel click </w:t>
       </w:r>
-      <w:r>
-        <w:rPr>
-          <w:b/>
-          <w:bCs/>
-        </w:rPr>
-        <w:t>Create a new project</w:t>
+      <w:proofErr w:type="gramStart"/>
+      <w:r>
+        <w:rPr>
+          <w:b/>
+          <w:bCs/>
+        </w:rPr>
+        <w:t>Create</w:t>
+      </w:r>
+      <w:proofErr w:type="gramEnd"/>
+      <w:r>
+        <w:rPr>
+          <w:b/>
+          <w:bCs/>
+        </w:rPr>
+        <w:t xml:space="preserve"> a new project</w:t>
       </w:r>
       <w:r>
         <w:t xml:space="preserve">.  Visual Studio displays the </w:t>
@@ -2192,6 +2982,7 @@
       <w:r>
         <w:t xml:space="preserve">The form has two views – the design view and the code view.  One can switch between the 2 views by right-clicking </w:t>
       </w:r>
+      <w:proofErr w:type="spellStart"/>
       <w:r>
         <w:rPr>
           <w:i/>
@@ -2200,7 +2991,11 @@
         <w:t>FormName</w:t>
       </w:r>
       <w:r>
-        <w:t xml:space="preserve">.vb (in the </w:t>
+        <w:t>.vb</w:t>
+      </w:r>
+      <w:proofErr w:type="spellEnd"/>
+      <w:r>
+        <w:t xml:space="preserve"> (in the </w:t>
       </w:r>
       <w:r>
         <w:rPr>
@@ -2256,7 +3051,15 @@
         <w:t>Solution Explorer</w:t>
       </w:r>
       <w:r>
-        <w:t xml:space="preserve"> to “MyForm”.  Visual Studio displays a pop-up dialog asking whether to rename all references to the code element ‘Form1’.  Click </w:t>
+        <w:t xml:space="preserve"> to “</w:t>
+      </w:r>
+      <w:proofErr w:type="spellStart"/>
+      <w:r>
+        <w:t>MyForm</w:t>
+      </w:r>
+      <w:proofErr w:type="spellEnd"/>
+      <w:r>
+        <w:t xml:space="preserve">”.  Visual Studio displays a pop-up dialog asking whether to rename all references to the code element ‘Form1’.  Click </w:t>
       </w:r>
       <w:r>
         <w:rPr>
@@ -2266,7 +3069,15 @@
         <w:t>Yes</w:t>
       </w:r>
       <w:r>
-        <w:t>.  Notice that Visual Studio has renamed the class (design view) to “MyForm”.</w:t>
+        <w:t>.  Notice that Visual Studio has renamed the class (design view) to “</w:t>
+      </w:r>
+      <w:proofErr w:type="spellStart"/>
+      <w:r>
+        <w:t>MyForm</w:t>
+      </w:r>
+      <w:proofErr w:type="spellEnd"/>
+      <w:r>
+        <w:t>”.</w:t>
       </w:r>
     </w:p>
     <w:p>
@@ -2289,7 +3100,15 @@
         <w:t>Properties</w:t>
       </w:r>
       <w:r>
-        <w:t xml:space="preserve"> window for MyForm.</w:t>
+        <w:t xml:space="preserve"> window for </w:t>
+      </w:r>
+      <w:proofErr w:type="spellStart"/>
+      <w:r>
+        <w:t>MyForm</w:t>
+      </w:r>
+      <w:proofErr w:type="spellEnd"/>
+      <w:r>
+        <w:t>.</w:t>
       </w:r>
     </w:p>
     <w:p>
@@ -2302,7 +3121,15 @@
         <w:spacing w:after="0"/>
       </w:pPr>
       <w:r>
-        <w:t xml:space="preserve">To change MyForm’s title, change the </w:t>
+        <w:t xml:space="preserve">To change </w:t>
+      </w:r>
+      <w:proofErr w:type="spellStart"/>
+      <w:r>
+        <w:t>MyForm’s</w:t>
+      </w:r>
+      <w:proofErr w:type="spellEnd"/>
+      <w:r>
+        <w:t xml:space="preserve"> title, change the </w:t>
       </w:r>
       <w:r>
         <w:rPr>
@@ -2394,6 +3221,7 @@
       <w:r>
         <w:t xml:space="preserve">Drag/drop a </w:t>
       </w:r>
+      <w:proofErr w:type="spellStart"/>
       <w:r>
         <w:rPr>
           <w:b/>
@@ -2401,6 +3229,7 @@
         </w:rPr>
         <w:t>TextBox</w:t>
       </w:r>
+      <w:proofErr w:type="spellEnd"/>
       <w:r>
         <w:t xml:space="preserve"> from the </w:t>
       </w:r>
@@ -2412,7 +3241,15 @@
         <w:t>Toolbox</w:t>
       </w:r>
       <w:r>
-        <w:t xml:space="preserve"> to MyForm.  Similarly drop a </w:t>
+        <w:t xml:space="preserve"> to </w:t>
+      </w:r>
+      <w:proofErr w:type="spellStart"/>
+      <w:r>
+        <w:t>MyForm</w:t>
+      </w:r>
+      <w:proofErr w:type="spellEnd"/>
+      <w:r>
+        <w:t xml:space="preserve">.  Similarly drop a </w:t>
       </w:r>
       <w:r>
         <w:rPr>
@@ -2432,7 +3269,15 @@
         <w:t>Label</w:t>
       </w:r>
       <w:r>
-        <w:t xml:space="preserve"> to MyForm.</w:t>
+        <w:t xml:space="preserve"> to </w:t>
+      </w:r>
+      <w:proofErr w:type="spellStart"/>
+      <w:r>
+        <w:t>MyForm</w:t>
+      </w:r>
+      <w:proofErr w:type="spellEnd"/>
+      <w:r>
+        <w:t>.</w:t>
       </w:r>
     </w:p>
     <w:p>
@@ -2475,8 +3320,13 @@
         <w:spacing w:after="0"/>
       </w:pPr>
       <w:r>
-        <w:t>Set the TextBox’s</w:t>
-      </w:r>
+        <w:t xml:space="preserve">Set the </w:t>
+      </w:r>
+      <w:proofErr w:type="spellStart"/>
+      <w:r>
+        <w:t>TextBox’s</w:t>
+      </w:r>
+      <w:proofErr w:type="spellEnd"/>
       <w:r>
         <w:rPr>
           <w:b/>
@@ -2485,7 +3335,15 @@
         <w:t xml:space="preserve"> Name</w:t>
       </w:r>
       <w:r>
-        <w:t xml:space="preserve"> property to “MessageTextBox”.</w:t>
+        <w:t xml:space="preserve"> property to “</w:t>
+      </w:r>
+      <w:proofErr w:type="spellStart"/>
+      <w:r>
+        <w:t>MessageTextBox</w:t>
+      </w:r>
+      <w:proofErr w:type="spellEnd"/>
+      <w:r>
+        <w:t>”.</w:t>
       </w:r>
     </w:p>
     <w:p>
@@ -2501,8 +3359,13 @@
         </w:rPr>
       </w:pPr>
       <w:r>
-        <w:t>Expand the TextBox’s</w:t>
-      </w:r>
+        <w:t xml:space="preserve">Expand the </w:t>
+      </w:r>
+      <w:proofErr w:type="spellStart"/>
+      <w:r>
+        <w:t>TextBox’s</w:t>
+      </w:r>
+      <w:proofErr w:type="spellEnd"/>
       <w:r>
         <w:rPr>
           <w:b/>
@@ -2547,8 +3410,13 @@
         </w:rPr>
       </w:pPr>
       <w:r>
-        <w:t>Expand the TextBox’s</w:t>
-      </w:r>
+        <w:t xml:space="preserve">Expand the </w:t>
+      </w:r>
+      <w:proofErr w:type="spellStart"/>
+      <w:r>
+        <w:t>TextBox’s</w:t>
+      </w:r>
+      <w:proofErr w:type="spellEnd"/>
       <w:r>
         <w:rPr>
           <w:b/>
@@ -2593,7 +3461,15 @@
         <w:t>Name</w:t>
       </w:r>
       <w:r>
-        <w:t xml:space="preserve"> property to “ShowMessageButton”</w:t>
+        <w:t xml:space="preserve"> property to “</w:t>
+      </w:r>
+      <w:proofErr w:type="spellStart"/>
+      <w:r>
+        <w:t>ShowMessageButton</w:t>
+      </w:r>
+      <w:proofErr w:type="spellEnd"/>
+      <w:r>
+        <w:t>”</w:t>
       </w:r>
     </w:p>
     <w:p>
@@ -2704,7 +3580,15 @@
         <w:t xml:space="preserve"> Name</w:t>
       </w:r>
       <w:r>
-        <w:t xml:space="preserve"> property to “MessageLabel”.</w:t>
+        <w:t xml:space="preserve"> property to “</w:t>
+      </w:r>
+      <w:proofErr w:type="spellStart"/>
+      <w:r>
+        <w:t>MessageLabel</w:t>
+      </w:r>
+      <w:proofErr w:type="spellEnd"/>
+      <w:r>
+        <w:t>”.</w:t>
       </w:r>
     </w:p>
     <w:p>
@@ -2758,6 +3642,7 @@
       <w:r>
         <w:t xml:space="preserve"> doesn’t work, because the </w:t>
       </w:r>
+      <w:proofErr w:type="spellStart"/>
       <w:r>
         <w:rPr>
           <w:b/>
@@ -2765,9 +3650,11 @@
         </w:rPr>
         <w:t>AutoSize</w:t>
       </w:r>
+      <w:proofErr w:type="spellEnd"/>
       <w:r>
         <w:t xml:space="preserve"> property is </w:t>
       </w:r>
+      <w:proofErr w:type="gramStart"/>
       <w:r>
         <w:rPr>
           <w:b/>
@@ -2775,9 +3662,11 @@
         </w:rPr>
         <w:t>True</w:t>
       </w:r>
+      <w:proofErr w:type="gramEnd"/>
       <w:r>
         <w:t xml:space="preserve"> by default.  Change </w:t>
       </w:r>
+      <w:proofErr w:type="spellStart"/>
       <w:r>
         <w:rPr>
           <w:b/>
@@ -2785,6 +3674,7 @@
         </w:rPr>
         <w:t>AutoSize</w:t>
       </w:r>
+      <w:proofErr w:type="spellEnd"/>
       <w:r>
         <w:t xml:space="preserve"> to </w:t>
       </w:r>
@@ -2881,7 +3771,15 @@
         <w:t>Click</w:t>
       </w:r>
       <w:r>
-        <w:t xml:space="preserve"> event in the Button’s events view; verify that it is highlighted.  Then double-click ShowMessageButton in the form’s designer view.  Visual Studio creates a skeleton of the event handler, and displays it in the form’s code view.</w:t>
+        <w:t xml:space="preserve"> event in the Button’s events view; verify that it is highlighted.  Then double-click </w:t>
+      </w:r>
+      <w:proofErr w:type="spellStart"/>
+      <w:r>
+        <w:t>ShowMessageButton</w:t>
+      </w:r>
+      <w:proofErr w:type="spellEnd"/>
+      <w:r>
+        <w:t xml:space="preserve"> in the form’s designer view.  Visual Studio creates a skeleton of the event handler, and displays it in the form’s code view.</w:t>
       </w:r>
     </w:p>
     <w:p>
@@ -2905,8 +3803,21 @@
         <w:spacing w:after="0"/>
         <w:ind w:firstLine="720"/>
       </w:pPr>
-      <w:r>
-        <w:t>MessageLabel.Text = MessageTextBox.Text;</w:t>
+      <w:proofErr w:type="spellStart"/>
+      <w:r>
+        <w:t>MessageLabel.Text</w:t>
+      </w:r>
+      <w:proofErr w:type="spellEnd"/>
+      <w:r>
+        <w:t xml:space="preserve"> = </w:t>
+      </w:r>
+      <w:proofErr w:type="spellStart"/>
+      <w:r>
+        <w:t>MessageTextBox.Text</w:t>
+      </w:r>
+      <w:proofErr w:type="spellEnd"/>
+      <w:r>
+        <w:t>;</w:t>
       </w:r>
     </w:p>
     <w:p>
@@ -2939,7 +3850,27 @@
           <w:i/>
           <w:iCs/>
         </w:rPr>
-        <w:t>I created a similar C# project named “DesignerCS”.  I did it quickly, and I deliberately made it look different from the VB version.</w:t>
+        <w:t>I created a similar C# project named “</w:t>
+      </w:r>
+      <w:proofErr w:type="spellStart"/>
+      <w:r>
+        <w:rPr>
+          <w:b/>
+          <w:bCs/>
+          <w:i/>
+          <w:iCs/>
+        </w:rPr>
+        <w:t>DesignerCS</w:t>
+      </w:r>
+      <w:proofErr w:type="spellEnd"/>
+      <w:r>
+        <w:rPr>
+          <w:b/>
+          <w:bCs/>
+          <w:i/>
+          <w:iCs/>
+        </w:rPr>
+        <w:t>”.  I did it quickly, and I deliberately made it look different from the VB version.</w:t>
       </w:r>
     </w:p>
     <w:p>
@@ -2954,12 +3885,78 @@
     </w:p>
     <w:p>
       <w:r>
-        <w:t>The important take-away information from the two Pluralsight clips “Generated Code” and “Demo: Generated Code” are (1) the identity of the files that contain the generated code, and (2) how to navigate to these files.  (Since Current Pixel will not be concerned with Visual Basic, I have omitted the answers to these questions for VB from this document.)</w:t>
-      </w:r>
-    </w:p>
-    <w:p>
-      <w:r>
-        <w:t xml:space="preserve">In the Solution Explorer expand the node for MyForm.cs, and examine MyForm.Designer.cs.  We wrote button event handler in MyForm.cs.  Visual Studio automatically generated MyForm.Designer.cs, which contains the method InitializeComponent().  InitializeComponent() contains code that (1) declares and instantiates the classes for the controls, (2) sets the properties of the instances, and (3) adds the </w:t>
+        <w:t xml:space="preserve">The important take-away information from the two </w:t>
+      </w:r>
+      <w:proofErr w:type="spellStart"/>
+      <w:r>
+        <w:t>Pluralsight</w:t>
+      </w:r>
+      <w:proofErr w:type="spellEnd"/>
+      <w:r>
+        <w:t xml:space="preserve"> clips “Generated Code” and “Demo: Generated Code” are (1) the identity of the files that contain the generated code, and (2) how to navigate to these files.  (Since Current Pixel will not be concerned with Visual Basic, I have omitted the answers to these questions for VB from this document.)</w:t>
+      </w:r>
+    </w:p>
+    <w:p>
+      <w:r>
+        <w:t xml:space="preserve">In the Solution Explorer expand the node for </w:t>
+      </w:r>
+      <w:proofErr w:type="spellStart"/>
+      <w:r>
+        <w:t>MyForm.cs</w:t>
+      </w:r>
+      <w:proofErr w:type="spellEnd"/>
+      <w:r>
+        <w:t xml:space="preserve">, and examine </w:t>
+      </w:r>
+      <w:proofErr w:type="spellStart"/>
+      <w:r>
+        <w:t>MyForm.Designer.cs</w:t>
+      </w:r>
+      <w:proofErr w:type="spellEnd"/>
+      <w:r>
+        <w:t xml:space="preserve">.  We wrote button event handler in </w:t>
+      </w:r>
+      <w:proofErr w:type="spellStart"/>
+      <w:r>
+        <w:t>MyForm.cs</w:t>
+      </w:r>
+      <w:proofErr w:type="spellEnd"/>
+      <w:r>
+        <w:t xml:space="preserve">.  Visual Studio automatically generated </w:t>
+      </w:r>
+      <w:proofErr w:type="spellStart"/>
+      <w:r>
+        <w:t>MyForm.Designer.cs</w:t>
+      </w:r>
+      <w:proofErr w:type="spellEnd"/>
+      <w:r>
+        <w:t xml:space="preserve">, which contains the method </w:t>
+      </w:r>
+      <w:proofErr w:type="spellStart"/>
+      <w:proofErr w:type="gramStart"/>
+      <w:r>
+        <w:t>InitializeComponent</w:t>
+      </w:r>
+      <w:proofErr w:type="spellEnd"/>
+      <w:r>
+        <w:t>(</w:t>
+      </w:r>
+      <w:proofErr w:type="gramEnd"/>
+      <w:r>
+        <w:t xml:space="preserve">).  </w:t>
+      </w:r>
+      <w:proofErr w:type="spellStart"/>
+      <w:proofErr w:type="gramStart"/>
+      <w:r>
+        <w:t>InitializeComponent</w:t>
+      </w:r>
+      <w:proofErr w:type="spellEnd"/>
+      <w:r>
+        <w:t>(</w:t>
+      </w:r>
+      <w:proofErr w:type="gramEnd"/>
+      <w:r>
+        <w:t xml:space="preserve">) contains code that (1) declares and instantiates the classes for the controls, (2) sets the properties of the instances, and (3) adds the </w:t>
       </w:r>
       <w:r>
         <w:lastRenderedPageBreak/>
@@ -2978,7 +3975,86 @@
     </w:p>
     <w:p>
       <w:r>
-        <w:t>With regard to the start-up code, execution starts at Main() in Program.cs (which was automatically generated by Visual Studio).  In particular “Application.Run()” is the last statement in Main(), and Application.Run() creates an instance of class MyForm.  Note that Visual Studio has automatically added MyForm’s  constructor (in MyForm.cs).  This constructor contains the statement “InitializeComponent();”, which we discussed above.</w:t>
+        <w:t xml:space="preserve">With regard to the start-up code, execution starts at </w:t>
+      </w:r>
+      <w:proofErr w:type="gramStart"/>
+      <w:r>
+        <w:t>Main(</w:t>
+      </w:r>
+      <w:proofErr w:type="gramEnd"/>
+      <w:r>
+        <w:t xml:space="preserve">) in </w:t>
+      </w:r>
+      <w:proofErr w:type="spellStart"/>
+      <w:r>
+        <w:t>Program.cs</w:t>
+      </w:r>
+      <w:proofErr w:type="spellEnd"/>
+      <w:r>
+        <w:t xml:space="preserve"> (which was automatically generated by Visual Studio).  In particular “</w:t>
+      </w:r>
+      <w:proofErr w:type="spellStart"/>
+      <w:proofErr w:type="gramStart"/>
+      <w:r>
+        <w:t>Application.Run</w:t>
+      </w:r>
+      <w:proofErr w:type="spellEnd"/>
+      <w:r>
+        <w:t>(</w:t>
+      </w:r>
+      <w:proofErr w:type="gramEnd"/>
+      <w:r>
+        <w:t xml:space="preserve">)” is the last statement in Main(), and </w:t>
+      </w:r>
+      <w:proofErr w:type="spellStart"/>
+      <w:r>
+        <w:t>Application.Run</w:t>
+      </w:r>
+      <w:proofErr w:type="spellEnd"/>
+      <w:r>
+        <w:t xml:space="preserve">() creates an instance of class </w:t>
+      </w:r>
+      <w:proofErr w:type="spellStart"/>
+      <w:r>
+        <w:t>MyForm</w:t>
+      </w:r>
+      <w:proofErr w:type="spellEnd"/>
+      <w:r>
+        <w:t xml:space="preserve">.  Note that Visual Studio has automatically added </w:t>
+      </w:r>
+      <w:proofErr w:type="spellStart"/>
+      <w:proofErr w:type="gramStart"/>
+      <w:r>
+        <w:t>MyForm’s</w:t>
+      </w:r>
+      <w:proofErr w:type="spellEnd"/>
+      <w:r>
+        <w:t xml:space="preserve">  constructor</w:t>
+      </w:r>
+      <w:proofErr w:type="gramEnd"/>
+      <w:r>
+        <w:t xml:space="preserve"> (in </w:t>
+      </w:r>
+      <w:proofErr w:type="spellStart"/>
+      <w:r>
+        <w:t>MyForm.cs</w:t>
+      </w:r>
+      <w:proofErr w:type="spellEnd"/>
+      <w:r>
+        <w:t>).  This constructor contains the statement “</w:t>
+      </w:r>
+      <w:proofErr w:type="spellStart"/>
+      <w:proofErr w:type="gramStart"/>
+      <w:r>
+        <w:t>InitializeComponent</w:t>
+      </w:r>
+      <w:proofErr w:type="spellEnd"/>
+      <w:r>
+        <w:t>(</w:t>
+      </w:r>
+      <w:proofErr w:type="gramEnd"/>
+      <w:r>
+        <w:t>);”, which we discussed above.</w:t>
       </w:r>
     </w:p>
     <w:p>
@@ -3063,26 +4139,50 @@
       <w:pPr>
         <w:ind w:left="720"/>
       </w:pPr>
+      <w:proofErr w:type="spellStart"/>
+      <w:r>
+        <w:rPr>
+          <w:b/>
+        </w:rPr>
+        <w:t>Form</w:t>
+      </w:r>
       <w:r>
         <w:rPr>
           <w:b/>
         </w:rPr>
         <w:t>Closing</w:t>
       </w:r>
-      <w:r>
-        <w:t xml:space="preserve"> – fires just before the form is closed, and closing can be cancelled</w:t>
+      <w:proofErr w:type="spellEnd"/>
+      <w:r>
+        <w:t xml:space="preserve"> – fires just before the form is </w:t>
+      </w:r>
+      <w:proofErr w:type="gramStart"/>
+      <w:r>
+        <w:t>closed,</w:t>
+      </w:r>
+      <w:proofErr w:type="gramEnd"/>
+      <w:r>
+        <w:t xml:space="preserve"> and closing can be cancelled</w:t>
       </w:r>
     </w:p>
     <w:p>
       <w:pPr>
         <w:ind w:left="720"/>
       </w:pPr>
+      <w:proofErr w:type="spellStart"/>
+      <w:r>
+        <w:rPr>
+          <w:b/>
+        </w:rPr>
+        <w:t>Form</w:t>
+      </w:r>
       <w:r>
         <w:rPr>
           <w:b/>
         </w:rPr>
         <w:t>Closed</w:t>
       </w:r>
+      <w:proofErr w:type="spellEnd"/>
       <w:r>
         <w:t xml:space="preserve"> – fires just after the form is closed</w:t>
       </w:r>
@@ -3131,7 +4231,15 @@
         <w:t>Load</w:t>
       </w:r>
       <w:r>
-        <w:t xml:space="preserve"> event to copy data into a listbox.</w:t>
+        <w:t xml:space="preserve"> event to copy data into a </w:t>
+      </w:r>
+      <w:proofErr w:type="spellStart"/>
+      <w:r>
+        <w:t>listbox</w:t>
+      </w:r>
+      <w:proofErr w:type="spellEnd"/>
+      <w:r>
+        <w:t>.</w:t>
       </w:r>
     </w:p>
     <w:p>
@@ -3154,8 +4262,13 @@
         <w:t>Anchor</w:t>
       </w:r>
       <w:r>
-        <w:t xml:space="preserve"> property for controls on Windows Forms.  There are four parts of the anchor:  top, right, bottom, and left.  Each part of the anchor can be present or missing.  For horizontal anchor parts…</w:t>
-      </w:r>
+        <w:t xml:space="preserve"> property for controls on Windows Forms.  There are four parts of the anchor:  top, right, bottom, and left.  Each part of the anchor can be present or missing.  </w:t>
+      </w:r>
+      <w:proofErr w:type="gramStart"/>
+      <w:r>
+        <w:t>For horizontal anchor parts…</w:t>
+      </w:r>
+      <w:proofErr w:type="gramEnd"/>
     </w:p>
     <w:p>
       <w:pPr>
@@ -3176,15 +4289,27 @@
       </w:pPr>
       <w:r>
         <w:tab/>
-        <w:t>when the form is widened,</w:t>
+      </w:r>
+      <w:proofErr w:type="gramStart"/>
+      <w:r>
+        <w:t>when</w:t>
+      </w:r>
+      <w:proofErr w:type="gramEnd"/>
+      <w:r>
+        <w:t xml:space="preserve"> the form is widened,</w:t>
       </w:r>
     </w:p>
     <w:p>
       <w:pPr>
         <w:ind w:left="1440" w:firstLine="720"/>
       </w:pPr>
-      <w:r>
-        <w:t xml:space="preserve">the distance between the control and the </w:t>
+      <w:proofErr w:type="gramStart"/>
+      <w:r>
+        <w:t>the</w:t>
+      </w:r>
+      <w:proofErr w:type="gramEnd"/>
+      <w:r>
+        <w:t xml:space="preserve"> distance between the control and the </w:t>
       </w:r>
       <w:r>
         <w:t xml:space="preserve">form’s </w:t>
@@ -3199,22 +4324,7 @@
         <w:ind w:left="720"/>
       </w:pPr>
       <w:r>
-        <w:t xml:space="preserve">If the left part is </w:t>
-      </w:r>
-      <w:r>
-        <w:t>missing</w:t>
-      </w:r>
-      <w:r>
-        <w:t xml:space="preserve"> and the right part is </w:t>
-      </w:r>
-      <w:r>
-        <w:t>present</w:t>
-      </w:r>
-      <w:r>
-        <w:t xml:space="preserve">, </w:t>
-      </w:r>
-      <w:r>
-        <w:t>then</w:t>
+        <w:t>If the left part is missing and the right part is present, then</w:t>
       </w:r>
     </w:p>
     <w:p>
@@ -3224,21 +4334,27 @@
       </w:pPr>
       <w:r>
         <w:tab/>
-        <w:t>when the form is widened,</w:t>
+      </w:r>
+      <w:proofErr w:type="gramStart"/>
+      <w:r>
+        <w:t>when</w:t>
+      </w:r>
+      <w:proofErr w:type="gramEnd"/>
+      <w:r>
+        <w:t xml:space="preserve"> the form is widened,</w:t>
       </w:r>
     </w:p>
     <w:p>
       <w:pPr>
         <w:ind w:left="2160"/>
       </w:pPr>
-      <w:r>
-        <w:t xml:space="preserve">the distance between the control and the form’s </w:t>
-      </w:r>
-      <w:r>
-        <w:t>righ</w:t>
-      </w:r>
-      <w:r>
-        <w:t>t edge remains fixed.</w:t>
+      <w:proofErr w:type="gramStart"/>
+      <w:r>
+        <w:t>the</w:t>
+      </w:r>
+      <w:proofErr w:type="gramEnd"/>
+      <w:r>
+        <w:t xml:space="preserve"> distance between the control and the form’s right edge remains fixed.</w:t>
       </w:r>
     </w:p>
     <w:p>
@@ -3260,18 +4376,27 @@
       </w:pPr>
       <w:r>
         <w:tab/>
-        <w:t>when the form is widened,</w:t>
+      </w:r>
+      <w:proofErr w:type="gramStart"/>
+      <w:r>
+        <w:t>when</w:t>
+      </w:r>
+      <w:proofErr w:type="gramEnd"/>
+      <w:r>
+        <w:t xml:space="preserve"> the form is widened,</w:t>
       </w:r>
     </w:p>
     <w:p>
       <w:pPr>
         <w:ind w:left="2160"/>
       </w:pPr>
-      <w:r>
-        <w:t>the width of the control increases by the same amount</w:t>
-      </w:r>
-      <w:r>
-        <w:t>.</w:t>
+      <w:proofErr w:type="gramStart"/>
+      <w:r>
+        <w:t>the</w:t>
+      </w:r>
+      <w:proofErr w:type="gramEnd"/>
+      <w:r>
+        <w:t xml:space="preserve"> width of the control increases by the same amount.</w:t>
       </w:r>
     </w:p>
     <w:p>
@@ -3280,13 +4405,7 @@
         <w:ind w:left="720"/>
       </w:pPr>
       <w:r>
-        <w:t xml:space="preserve">If both the left and right parts are </w:t>
-      </w:r>
-      <w:r>
-        <w:t>missing</w:t>
-      </w:r>
-      <w:r>
-        <w:t>, the</w:t>
+        <w:t>If both the left and right parts are missing, the</w:t>
       </w:r>
       <w:r>
         <w:t>n</w:t>
@@ -3300,7 +4419,14 @@
       <w:r>
         <w:lastRenderedPageBreak/>
         <w:tab/>
-        <w:t>when the form is widened,</w:t>
+      </w:r>
+      <w:proofErr w:type="gramStart"/>
+      <w:r>
+        <w:t>when</w:t>
+      </w:r>
+      <w:proofErr w:type="gramEnd"/>
+      <w:r>
+        <w:t xml:space="preserve"> the form is widened,</w:t>
       </w:r>
     </w:p>
     <w:p>
@@ -3308,14 +4434,16 @@
         <w:spacing w:after="0"/>
         <w:ind w:left="2160"/>
       </w:pPr>
-      <w:r>
-        <w:t xml:space="preserve">the </w:t>
-      </w:r>
-      <w:r>
-        <w:t xml:space="preserve">control </w:t>
-      </w:r>
-      <w:r>
-        <w:t xml:space="preserve">is moved to the </w:t>
+      <w:proofErr w:type="gramStart"/>
+      <w:r>
+        <w:t>the</w:t>
+      </w:r>
+      <w:proofErr w:type="gramEnd"/>
+      <w:r>
+        <w:t xml:space="preserve"> </w:t>
+      </w:r>
+      <w:r>
+        <w:t xml:space="preserve">control is moved to the </w:t>
       </w:r>
       <w:r>
         <w:t xml:space="preserve">left or </w:t>
@@ -3343,14 +4471,485 @@
         <w:pStyle w:val="Heading2"/>
       </w:pPr>
       <w:bookmarkStart w:id="9" w:name="_Demo:_Dialogs_(MessageBox)"/>
-      <w:bookmarkStart w:id="10" w:name="_GoBack"/>
       <w:bookmarkEnd w:id="9"/>
+      <w:r>
+        <w:t>Demo: Dialogs (</w:t>
+      </w:r>
+      <w:proofErr w:type="spellStart"/>
+      <w:r>
+        <w:t>MessageBox</w:t>
+      </w:r>
+      <w:proofErr w:type="spellEnd"/>
+      <w:r>
+        <w:t>)</w:t>
+      </w:r>
+    </w:p>
+    <w:p>
+      <w:r>
+        <w:t>This section shadows the 2</w:t>
+      </w:r>
+      <w:r>
+        <w:rPr>
+          <w:vertAlign w:val="superscript"/>
+        </w:rPr>
+        <w:t>nd</w:t>
+      </w:r>
+      <w:r>
+        <w:t xml:space="preserve"> </w:t>
+      </w:r>
+      <w:proofErr w:type="spellStart"/>
+      <w:r>
+        <w:t>MessageBox</w:t>
+      </w:r>
+      <w:proofErr w:type="spellEnd"/>
+      <w:r>
+        <w:t xml:space="preserve"> example in the </w:t>
+      </w:r>
+      <w:proofErr w:type="spellStart"/>
+      <w:r>
+        <w:t>Pluralsight</w:t>
+      </w:r>
+      <w:proofErr w:type="spellEnd"/>
+      <w:r>
+        <w:t xml:space="preserve"> clip “Demo: Dialogs”.  This </w:t>
+      </w:r>
+      <w:proofErr w:type="gramStart"/>
+      <w:r>
+        <w:t>2</w:t>
+      </w:r>
+      <w:r>
+        <w:rPr>
+          <w:vertAlign w:val="superscript"/>
+        </w:rPr>
+        <w:t>nd</w:t>
+      </w:r>
+      <w:r>
+        <w:t xml:space="preserve">  example</w:t>
+      </w:r>
+      <w:proofErr w:type="gramEnd"/>
+      <w:r>
+        <w:t xml:space="preserve"> deals with the situation where the user has clicked the close-form button (“x” in the upper-right corner); the example uses </w:t>
+      </w:r>
+      <w:proofErr w:type="spellStart"/>
+      <w:r>
+        <w:t>MessageBox</w:t>
+      </w:r>
+      <w:proofErr w:type="spellEnd"/>
+      <w:r>
+        <w:t xml:space="preserve"> to ask the user whether he really wants to exit.  The project that I am using as a vehicle for this example is the same C# project that I wrote for </w:t>
+      </w:r>
+      <w:hyperlink w:anchor="_Demo:_Using_The">
+        <w:r>
+          <w:rPr>
+            <w:rStyle w:val="Hyperlink"/>
+          </w:rPr>
+          <w:t xml:space="preserve">Demo: Using </w:t>
+        </w:r>
+        <w:proofErr w:type="gramStart"/>
+        <w:r>
+          <w:rPr>
+            <w:rStyle w:val="Hyperlink"/>
+          </w:rPr>
+          <w:t>The</w:t>
+        </w:r>
+        <w:proofErr w:type="gramEnd"/>
+        <w:r>
+          <w:rPr>
+            <w:rStyle w:val="Hyperlink"/>
+          </w:rPr>
+          <w:t xml:space="preserve"> Designer</w:t>
+        </w:r>
+        <w:r>
+          <w:rPr>
+            <w:rStyle w:val="Hyperlink"/>
+            <w:u w:val="none"/>
+          </w:rPr>
+          <w:t>.</w:t>
+        </w:r>
+      </w:hyperlink>
+    </w:p>
+    <w:p>
+      <w:pPr>
+        <w:pStyle w:val="ListParagraph"/>
+        <w:numPr>
+          <w:ilvl w:val="0"/>
+          <w:numId w:val="17"/>
+        </w:numPr>
+      </w:pPr>
+      <w:r>
+        <w:t xml:space="preserve">Navigate to the C# Visual Studio project, to the “designer” view of the form.  Open the Object Explorer.  Click the lightning bolt to get the list of events.  Double-click </w:t>
+      </w:r>
+      <w:proofErr w:type="spellStart"/>
+      <w:r>
+        <w:rPr>
+          <w:b/>
+          <w:bCs/>
+        </w:rPr>
+        <w:t>FormClosing</w:t>
+      </w:r>
+      <w:proofErr w:type="spellEnd"/>
+      <w:r>
+        <w:t xml:space="preserve"> in the list of events.  Visual Studio creates a skeleton of the event handler for </w:t>
+      </w:r>
+      <w:proofErr w:type="spellStart"/>
+      <w:r>
+        <w:rPr>
+          <w:b/>
+          <w:bCs/>
+        </w:rPr>
+        <w:t>FormClosing</w:t>
+      </w:r>
+      <w:proofErr w:type="spellEnd"/>
+      <w:r>
+        <w:t>.</w:t>
+      </w:r>
+    </w:p>
+    <w:p>
+      <w:pPr>
+        <w:pStyle w:val="ListParagraph"/>
+        <w:numPr>
+          <w:ilvl w:val="0"/>
+          <w:numId w:val="17"/>
+        </w:numPr>
+        <w:spacing w:after="0"/>
+      </w:pPr>
+      <w:r>
+        <w:t>Type the following code into the body of the event handler.</w:t>
+      </w:r>
+    </w:p>
+    <w:p>
+      <w:pPr>
+        <w:spacing w:after="0"/>
+        <w:ind w:firstLine="720"/>
+      </w:pPr>
+      <w:proofErr w:type="spellStart"/>
+      <w:proofErr w:type="gramStart"/>
+      <w:r>
+        <w:t>var</w:t>
+      </w:r>
+      <w:proofErr w:type="spellEnd"/>
+      <w:proofErr w:type="gramEnd"/>
+      <w:r>
+        <w:t xml:space="preserve"> </w:t>
+      </w:r>
+      <w:proofErr w:type="spellStart"/>
+      <w:r>
+        <w:t>msg</w:t>
+      </w:r>
+      <w:proofErr w:type="spellEnd"/>
+      <w:r>
+        <w:t xml:space="preserve"> = "Are you sure you want to close?";</w:t>
+      </w:r>
+    </w:p>
+    <w:p>
+      <w:pPr>
+        <w:spacing w:after="0"/>
+        <w:ind w:firstLine="720"/>
+      </w:pPr>
+      <w:proofErr w:type="gramStart"/>
+      <w:r>
+        <w:t>if</w:t>
+      </w:r>
+      <w:proofErr w:type="gramEnd"/>
+      <w:r>
+        <w:t xml:space="preserve"> ( </w:t>
+      </w:r>
+      <w:proofErr w:type="spellStart"/>
+      <w:r>
+        <w:t>MessageBox.Show</w:t>
+      </w:r>
+      <w:proofErr w:type="spellEnd"/>
+      <w:r>
+        <w:t xml:space="preserve"> ( </w:t>
+      </w:r>
+      <w:proofErr w:type="spellStart"/>
+      <w:r>
+        <w:t>msg</w:t>
+      </w:r>
+      <w:proofErr w:type="spellEnd"/>
+      <w:r>
+        <w:t xml:space="preserve">, </w:t>
+      </w:r>
+      <w:proofErr w:type="spellStart"/>
+      <w:r>
+        <w:t>this.Text</w:t>
+      </w:r>
+      <w:proofErr w:type="spellEnd"/>
+      <w:r>
+        <w:t xml:space="preserve">, </w:t>
+      </w:r>
+      <w:proofErr w:type="spellStart"/>
+      <w:r>
+        <w:t>MessageBoxButtons.YesNo</w:t>
+      </w:r>
+      <w:proofErr w:type="spellEnd"/>
+      <w:r>
+        <w:t xml:space="preserve">, </w:t>
+      </w:r>
+      <w:proofErr w:type="spellStart"/>
+      <w:r>
+        <w:t>MessageBoxIcon.Question</w:t>
+      </w:r>
+      <w:proofErr w:type="spellEnd"/>
+      <w:r>
+        <w:t xml:space="preserve"> )</w:t>
+      </w:r>
+    </w:p>
+    <w:p>
+      <w:pPr>
+        <w:spacing w:after="0"/>
+        <w:ind w:left="360" w:firstLine="720"/>
+      </w:pPr>
+      <w:r>
+        <w:t xml:space="preserve">== </w:t>
+      </w:r>
+      <w:proofErr w:type="spellStart"/>
+      <w:proofErr w:type="gramStart"/>
+      <w:r>
+        <w:t>DialogResult.No</w:t>
+      </w:r>
+      <w:proofErr w:type="spellEnd"/>
+      <w:r>
+        <w:t xml:space="preserve"> )</w:t>
+      </w:r>
+      <w:proofErr w:type="gramEnd"/>
+    </w:p>
+    <w:p>
+      <w:pPr>
+        <w:spacing w:after="0"/>
+        <w:ind w:firstLine="720"/>
+      </w:pPr>
+      <w:r>
+        <w:t>{</w:t>
+      </w:r>
+    </w:p>
+    <w:p>
+      <w:pPr>
+        <w:spacing w:after="0"/>
+        <w:ind w:left="1080"/>
+      </w:pPr>
+      <w:proofErr w:type="spellStart"/>
+      <w:r>
+        <w:t>e.Cancel</w:t>
+      </w:r>
+      <w:proofErr w:type="spellEnd"/>
+      <w:r>
+        <w:t xml:space="preserve"> = true;</w:t>
+      </w:r>
+    </w:p>
+    <w:p>
+      <w:pPr>
+        <w:spacing w:after="0"/>
+        <w:ind w:firstLine="720"/>
+      </w:pPr>
+      <w:r>
+        <w:t>}</w:t>
+      </w:r>
+    </w:p>
+    <w:p>
+      <w:pPr>
+        <w:spacing w:after="0"/>
+        <w:ind w:left="360"/>
+      </w:pPr>
+      <w:r>
+        <w:t xml:space="preserve">For this (overloaded) variant of </w:t>
+      </w:r>
+      <w:proofErr w:type="spellStart"/>
+      <w:proofErr w:type="gramStart"/>
+      <w:r>
+        <w:t>MessageBox.Show</w:t>
+      </w:r>
+      <w:proofErr w:type="spellEnd"/>
+      <w:r>
+        <w:t>()</w:t>
+      </w:r>
+      <w:proofErr w:type="gramEnd"/>
+    </w:p>
+    <w:p>
+      <w:pPr>
+        <w:spacing w:after="0"/>
+        <w:ind w:left="1080" w:hanging="360"/>
+      </w:pPr>
+      <w:r>
+        <w:t>The 1</w:t>
+      </w:r>
+      <w:r>
+        <w:rPr>
+          <w:vertAlign w:val="superscript"/>
+        </w:rPr>
+        <w:t>st</w:t>
+      </w:r>
+      <w:r>
+        <w:t xml:space="preserve"> argument is the text to display in the message-box window.</w:t>
+      </w:r>
+    </w:p>
+    <w:p>
+      <w:pPr>
+        <w:spacing w:after="0"/>
+        <w:ind w:left="1080" w:hanging="360"/>
+      </w:pPr>
+      <w:r>
+        <w:t>The 2</w:t>
+      </w:r>
+      <w:r>
+        <w:rPr>
+          <w:vertAlign w:val="superscript"/>
+        </w:rPr>
+        <w:t>nd</w:t>
+      </w:r>
+      <w:r>
+        <w:t xml:space="preserve"> argument specifies the text in the window’s title bar (the same text as in the form’s title bar).</w:t>
+      </w:r>
+    </w:p>
+    <w:p>
+      <w:pPr>
+        <w:spacing w:after="0"/>
+        <w:ind w:left="1080" w:hanging="360"/>
+      </w:pPr>
+      <w:r>
+        <w:t>The 3</w:t>
+      </w:r>
+      <w:r>
+        <w:rPr>
+          <w:vertAlign w:val="superscript"/>
+        </w:rPr>
+        <w:t>rd</w:t>
+      </w:r>
+      <w:r>
+        <w:t xml:space="preserve"> argument specifies the style: a box containing 2 buttons – </w:t>
+      </w:r>
+      <w:r>
+        <w:rPr>
+          <w:b/>
+          <w:bCs/>
+        </w:rPr>
+        <w:t>Yes</w:t>
+      </w:r>
+      <w:r>
+        <w:t xml:space="preserve"> and </w:t>
+      </w:r>
+      <w:r>
+        <w:rPr>
+          <w:b/>
+          <w:bCs/>
+        </w:rPr>
+        <w:t>No</w:t>
+      </w:r>
+      <w:r>
+        <w:t>.</w:t>
+      </w:r>
+    </w:p>
+    <w:p>
+      <w:pPr>
+        <w:spacing w:after="0"/>
+        <w:ind w:left="1080" w:hanging="360"/>
+      </w:pPr>
+      <w:r>
+        <w:t>The 4</w:t>
+      </w:r>
+      <w:r>
+        <w:rPr>
+          <w:vertAlign w:val="superscript"/>
+        </w:rPr>
+        <w:t>th</w:t>
+      </w:r>
+      <w:r>
+        <w:t xml:space="preserve"> argument specifies an icon to display in the dialog: a picture of a question mark.</w:t>
+      </w:r>
+    </w:p>
+    <w:p>
+      <w:pPr>
+        <w:ind w:left="360"/>
+      </w:pPr>
+      <w:r>
+        <w:t xml:space="preserve">The return value from </w:t>
+      </w:r>
+      <w:proofErr w:type="spellStart"/>
+      <w:r>
+        <w:t>MessageBox.Show</w:t>
+      </w:r>
+      <w:proofErr w:type="spellEnd"/>
+      <w:r>
+        <w:t xml:space="preserve"> is an element of an enumerator, </w:t>
+      </w:r>
+      <w:proofErr w:type="spellStart"/>
+      <w:r>
+        <w:rPr>
+          <w:b/>
+          <w:bCs/>
+        </w:rPr>
+        <w:t>DialogResult</w:t>
+      </w:r>
+      <w:proofErr w:type="spellEnd"/>
+      <w:r>
+        <w:t xml:space="preserve">.  When the user responds by clicking </w:t>
+      </w:r>
+      <w:r>
+        <w:rPr>
+          <w:b/>
+          <w:bCs/>
+        </w:rPr>
+        <w:t>No</w:t>
+      </w:r>
+      <w:r>
+        <w:t xml:space="preserve">, </w:t>
+      </w:r>
+      <w:proofErr w:type="spellStart"/>
+      <w:r>
+        <w:t>DialogResult.No</w:t>
+      </w:r>
+      <w:proofErr w:type="spellEnd"/>
+      <w:r>
+        <w:t xml:space="preserve"> is returned.</w:t>
+      </w:r>
+    </w:p>
+    <w:p>
+      <w:r>
+        <w:t xml:space="preserve">Build and run the application.  Click the “x” in the upper-right corner.  The message box will display.  Click </w:t>
+      </w:r>
+      <w:r>
+        <w:rPr>
+          <w:b/>
+          <w:bCs/>
+        </w:rPr>
+        <w:t>No</w:t>
+      </w:r>
+      <w:r>
+        <w:t xml:space="preserve">.  The form does not close.  </w:t>
+      </w:r>
+      <w:proofErr w:type="gramStart"/>
+      <w:r>
+        <w:t>Click “x” again.</w:t>
+      </w:r>
+      <w:proofErr w:type="gramEnd"/>
+      <w:r>
+        <w:t xml:space="preserve">  This time respond to the message box by clicking </w:t>
+      </w:r>
+      <w:proofErr w:type="gramStart"/>
+      <w:r>
+        <w:rPr>
+          <w:b/>
+          <w:bCs/>
+        </w:rPr>
+        <w:t>Yes</w:t>
+      </w:r>
+      <w:proofErr w:type="gramEnd"/>
+      <w:r>
+        <w:t>.  The form closes, and the application exits.</w:t>
+      </w:r>
+    </w:p>
+    <w:p>
+      <w:pPr>
+        <w:pStyle w:val="Heading2"/>
+      </w:pPr>
+      <w:bookmarkStart w:id="10" w:name="_Custom_Dialogs"/>
+      <w:bookmarkStart w:id="11" w:name="_GoBack"/>
       <w:bookmarkEnd w:id="10"/>
-      <w:r>
-        <w:t>Demo: Dialogs (MessageBox)</w:t>
-      </w:r>
-    </w:p>
-    <w:p/>
+      <w:bookmarkEnd w:id="11"/>
+      <w:r>
+        <w:t>Custom Dialogs</w:t>
+      </w:r>
+    </w:p>
     <w:sectPr>
       <w:footerReference w:type="default" r:id="rId8"/>
       <w:pgSz w:w="12240" w:h="15840"/>
@@ -3468,6 +5067,119 @@
 <file path=word/numbering.xml><?xml version="1.0" encoding="utf-8"?>
 <w:numbering xmlns:wpc="http://schemas.microsoft.com/office/word/2010/wordprocessingCanvas" xmlns:mc="http://schemas.openxmlformats.org/markup-compatibility/2006" xmlns:o="urn:schemas-microsoft-com:office:office" xmlns:r="http://schemas.openxmlformats.org/officeDocument/2006/relationships" xmlns:m="http://schemas.openxmlformats.org/officeDocument/2006/math" xmlns:v="urn:schemas-microsoft-com:vml" xmlns:wp14="http://schemas.microsoft.com/office/word/2010/wordprocessingDrawing" xmlns:wp="http://schemas.openxmlformats.org/drawingml/2006/wordprocessingDrawing" xmlns:w10="urn:schemas-microsoft-com:office:word" xmlns:w="http://schemas.openxmlformats.org/wordprocessingml/2006/main" xmlns:w14="http://schemas.microsoft.com/office/word/2010/wordml" xmlns:wpg="http://schemas.microsoft.com/office/word/2010/wordprocessingGroup" xmlns:wpi="http://schemas.microsoft.com/office/word/2010/wordprocessingInk" xmlns:wne="http://schemas.microsoft.com/office/word/2006/wordml" xmlns:wps="http://schemas.microsoft.com/office/word/2010/wordprocessingShape" mc:Ignorable="w14 wp14">
   <w:abstractNum w:abstractNumId="0">
+    <w:nsid w:val="0D650E79"/>
+    <w:multiLevelType w:val="hybridMultilevel"/>
+    <w:tmpl w:val="C450C7CC"/>
+    <w:lvl w:ilvl="0" w:tplc="7EEEE80A">
+      <w:start w:val="1"/>
+      <w:numFmt w:val="bullet"/>
+      <w:lvlText w:val=""/>
+      <w:lvlJc w:val="left"/>
+      <w:pPr>
+        <w:ind w:left="360" w:hanging="360"/>
+      </w:pPr>
+      <w:rPr>
+        <w:rFonts w:ascii="Symbol" w:hAnsi="Symbol" w:hint="default"/>
+      </w:rPr>
+    </w:lvl>
+    <w:lvl w:ilvl="1" w:tplc="5CF824B4">
+      <w:start w:val="1"/>
+      <w:numFmt w:val="bullet"/>
+      <w:lvlText w:val="o"/>
+      <w:lvlJc w:val="left"/>
+      <w:pPr>
+        <w:ind w:left="1080" w:hanging="360"/>
+      </w:pPr>
+      <w:rPr>
+        <w:rFonts w:ascii="Courier New" w:hAnsi="Courier New" w:hint="default"/>
+      </w:rPr>
+    </w:lvl>
+    <w:lvl w:ilvl="2" w:tplc="72965452">
+      <w:start w:val="1"/>
+      <w:numFmt w:val="bullet"/>
+      <w:lvlText w:val=""/>
+      <w:lvlJc w:val="left"/>
+      <w:pPr>
+        <w:ind w:left="1800" w:hanging="360"/>
+      </w:pPr>
+      <w:rPr>
+        <w:rFonts w:ascii="Wingdings" w:hAnsi="Wingdings" w:hint="default"/>
+      </w:rPr>
+    </w:lvl>
+    <w:lvl w:ilvl="3" w:tplc="34F2A184">
+      <w:start w:val="1"/>
+      <w:numFmt w:val="bullet"/>
+      <w:lvlText w:val=""/>
+      <w:lvlJc w:val="left"/>
+      <w:pPr>
+        <w:ind w:left="2520" w:hanging="360"/>
+      </w:pPr>
+      <w:rPr>
+        <w:rFonts w:ascii="Symbol" w:hAnsi="Symbol" w:hint="default"/>
+      </w:rPr>
+    </w:lvl>
+    <w:lvl w:ilvl="4" w:tplc="C388B23C">
+      <w:start w:val="1"/>
+      <w:numFmt w:val="bullet"/>
+      <w:lvlText w:val="o"/>
+      <w:lvlJc w:val="left"/>
+      <w:pPr>
+        <w:ind w:left="3240" w:hanging="360"/>
+      </w:pPr>
+      <w:rPr>
+        <w:rFonts w:ascii="Courier New" w:hAnsi="Courier New" w:hint="default"/>
+      </w:rPr>
+    </w:lvl>
+    <w:lvl w:ilvl="5" w:tplc="369078E6">
+      <w:start w:val="1"/>
+      <w:numFmt w:val="bullet"/>
+      <w:lvlText w:val=""/>
+      <w:lvlJc w:val="left"/>
+      <w:pPr>
+        <w:ind w:left="3960" w:hanging="360"/>
+      </w:pPr>
+      <w:rPr>
+        <w:rFonts w:ascii="Wingdings" w:hAnsi="Wingdings" w:hint="default"/>
+      </w:rPr>
+    </w:lvl>
+    <w:lvl w:ilvl="6" w:tplc="82BABA38">
+      <w:start w:val="1"/>
+      <w:numFmt w:val="bullet"/>
+      <w:lvlText w:val=""/>
+      <w:lvlJc w:val="left"/>
+      <w:pPr>
+        <w:ind w:left="4680" w:hanging="360"/>
+      </w:pPr>
+      <w:rPr>
+        <w:rFonts w:ascii="Symbol" w:hAnsi="Symbol" w:hint="default"/>
+      </w:rPr>
+    </w:lvl>
+    <w:lvl w:ilvl="7" w:tplc="64E065D6">
+      <w:start w:val="1"/>
+      <w:numFmt w:val="bullet"/>
+      <w:lvlText w:val="o"/>
+      <w:lvlJc w:val="left"/>
+      <w:pPr>
+        <w:ind w:left="5400" w:hanging="360"/>
+      </w:pPr>
+      <w:rPr>
+        <w:rFonts w:ascii="Courier New" w:hAnsi="Courier New" w:hint="default"/>
+      </w:rPr>
+    </w:lvl>
+    <w:lvl w:ilvl="8" w:tplc="1B70E5A8">
+      <w:start w:val="1"/>
+      <w:numFmt w:val="bullet"/>
+      <w:lvlText w:val=""/>
+      <w:lvlJc w:val="left"/>
+      <w:pPr>
+        <w:ind w:left="6120" w:hanging="360"/>
+      </w:pPr>
+      <w:rPr>
+        <w:rFonts w:ascii="Wingdings" w:hAnsi="Wingdings" w:hint="default"/>
+      </w:rPr>
+    </w:lvl>
+  </w:abstractNum>
+  <w:abstractNum w:abstractNumId="1">
     <w:nsid w:val="0E911486"/>
     <w:multiLevelType w:val="hybridMultilevel"/>
     <w:tmpl w:val="3DE85CC6"/>
@@ -3580,7 +5292,7 @@
       </w:rPr>
     </w:lvl>
   </w:abstractNum>
-  <w:abstractNum w:abstractNumId="1">
+  <w:abstractNum w:abstractNumId="2">
     <w:nsid w:val="1A433D95"/>
     <w:multiLevelType w:val="hybridMultilevel"/>
     <w:tmpl w:val="5E520786"/>
@@ -3693,7 +5405,7 @@
       </w:rPr>
     </w:lvl>
   </w:abstractNum>
-  <w:abstractNum w:abstractNumId="2">
+  <w:abstractNum w:abstractNumId="3">
     <w:nsid w:val="1E055F12"/>
     <w:multiLevelType w:val="hybridMultilevel"/>
     <w:tmpl w:val="053E589C"/>
@@ -3806,7 +5518,7 @@
       </w:rPr>
     </w:lvl>
   </w:abstractNum>
-  <w:abstractNum w:abstractNumId="3">
+  <w:abstractNum w:abstractNumId="4">
     <w:nsid w:val="1E2A5880"/>
     <w:multiLevelType w:val="hybridMultilevel"/>
     <w:tmpl w:val="D9D2DFE0"/>
@@ -3919,7 +5631,7 @@
       </w:rPr>
     </w:lvl>
   </w:abstractNum>
-  <w:abstractNum w:abstractNumId="4">
+  <w:abstractNum w:abstractNumId="5">
     <w:nsid w:val="210D3150"/>
     <w:multiLevelType w:val="hybridMultilevel"/>
     <w:tmpl w:val="33FCBF16"/>
@@ -4032,7 +5744,7 @@
       </w:rPr>
     </w:lvl>
   </w:abstractNum>
-  <w:abstractNum w:abstractNumId="5">
+  <w:abstractNum w:abstractNumId="6">
     <w:nsid w:val="278305D4"/>
     <w:multiLevelType w:val="hybridMultilevel"/>
     <w:tmpl w:val="9B48A286"/>
@@ -4145,7 +5857,7 @@
       </w:rPr>
     </w:lvl>
   </w:abstractNum>
-  <w:abstractNum w:abstractNumId="6">
+  <w:abstractNum w:abstractNumId="7">
     <w:nsid w:val="2B615299"/>
     <w:multiLevelType w:val="hybridMultilevel"/>
     <w:tmpl w:val="EFE017D0"/>
@@ -4258,7 +5970,7 @@
       </w:rPr>
     </w:lvl>
   </w:abstractNum>
-  <w:abstractNum w:abstractNumId="7">
+  <w:abstractNum w:abstractNumId="8">
     <w:nsid w:val="2D3D3DD9"/>
     <w:multiLevelType w:val="hybridMultilevel"/>
     <w:tmpl w:val="BD2CDA8A"/>
@@ -4371,7 +6083,7 @@
       </w:rPr>
     </w:lvl>
   </w:abstractNum>
-  <w:abstractNum w:abstractNumId="8">
+  <w:abstractNum w:abstractNumId="9">
     <w:nsid w:val="49AD37ED"/>
     <w:multiLevelType w:val="hybridMultilevel"/>
     <w:tmpl w:val="9574298A"/>
@@ -4484,7 +6196,7 @@
       </w:rPr>
     </w:lvl>
   </w:abstractNum>
-  <w:abstractNum w:abstractNumId="9">
+  <w:abstractNum w:abstractNumId="10">
     <w:nsid w:val="4D2300F3"/>
     <w:multiLevelType w:val="hybridMultilevel"/>
     <w:tmpl w:val="4E3245CA"/>
@@ -4597,7 +6309,7 @@
       </w:rPr>
     </w:lvl>
   </w:abstractNum>
-  <w:abstractNum w:abstractNumId="10">
+  <w:abstractNum w:abstractNumId="11">
     <w:nsid w:val="4EFD042C"/>
     <w:multiLevelType w:val="hybridMultilevel"/>
     <w:tmpl w:val="8C0052DA"/>
@@ -4710,7 +6422,7 @@
       </w:rPr>
     </w:lvl>
   </w:abstractNum>
-  <w:abstractNum w:abstractNumId="11">
+  <w:abstractNum w:abstractNumId="12">
     <w:nsid w:val="5D3A317B"/>
     <w:multiLevelType w:val="hybridMultilevel"/>
     <w:tmpl w:val="E85EEF4C"/>
@@ -4823,7 +6535,7 @@
       </w:rPr>
     </w:lvl>
   </w:abstractNum>
-  <w:abstractNum w:abstractNumId="12">
+  <w:abstractNum w:abstractNumId="13">
     <w:nsid w:val="5EA76580"/>
     <w:multiLevelType w:val="hybridMultilevel"/>
     <w:tmpl w:val="3EA8205C"/>
@@ -4936,7 +6648,7 @@
       </w:rPr>
     </w:lvl>
   </w:abstractNum>
-  <w:abstractNum w:abstractNumId="13">
+  <w:abstractNum w:abstractNumId="14">
     <w:nsid w:val="618152AC"/>
     <w:multiLevelType w:val="hybridMultilevel"/>
     <w:tmpl w:val="C0447F14"/>
@@ -5049,7 +6761,7 @@
       </w:rPr>
     </w:lvl>
   </w:abstractNum>
-  <w:abstractNum w:abstractNumId="14">
+  <w:abstractNum w:abstractNumId="15">
     <w:nsid w:val="6CC47879"/>
     <w:multiLevelType w:val="hybridMultilevel"/>
     <w:tmpl w:val="0FDE140E"/>
@@ -5162,7 +6874,7 @@
       </w:rPr>
     </w:lvl>
   </w:abstractNum>
-  <w:abstractNum w:abstractNumId="15">
+  <w:abstractNum w:abstractNumId="16">
     <w:nsid w:val="769A5365"/>
     <w:multiLevelType w:val="hybridMultilevel"/>
     <w:tmpl w:val="3F18CB1E"/>
@@ -5276,52 +6988,55 @@
     </w:lvl>
   </w:abstractNum>
   <w:num w:numId="1">
-    <w:abstractNumId w:val="0"/>
+    <w:abstractNumId w:val="1"/>
   </w:num>
   <w:num w:numId="2">
+    <w:abstractNumId w:val="13"/>
+  </w:num>
+  <w:num w:numId="3">
+    <w:abstractNumId w:val="3"/>
+  </w:num>
+  <w:num w:numId="4">
+    <w:abstractNumId w:val="4"/>
+  </w:num>
+  <w:num w:numId="5">
+    <w:abstractNumId w:val="8"/>
+  </w:num>
+  <w:num w:numId="6">
+    <w:abstractNumId w:val="5"/>
+  </w:num>
+  <w:num w:numId="7">
+    <w:abstractNumId w:val="11"/>
+  </w:num>
+  <w:num w:numId="8">
+    <w:abstractNumId w:val="2"/>
+  </w:num>
+  <w:num w:numId="9">
+    <w:abstractNumId w:val="9"/>
+  </w:num>
+  <w:num w:numId="10">
+    <w:abstractNumId w:val="15"/>
+  </w:num>
+  <w:num w:numId="11">
+    <w:abstractNumId w:val="10"/>
+  </w:num>
+  <w:num w:numId="12">
+    <w:abstractNumId w:val="16"/>
+  </w:num>
+  <w:num w:numId="13">
     <w:abstractNumId w:val="12"/>
   </w:num>
-  <w:num w:numId="3">
-    <w:abstractNumId w:val="2"/>
+  <w:num w:numId="14">
+    <w:abstractNumId w:val="6"/>
   </w:num>
-  <w:num w:numId="4">
-    <w:abstractNumId w:val="3"/>
-  </w:num>
-  <w:num w:numId="5">
+  <w:num w:numId="15">
     <w:abstractNumId w:val="7"/>
   </w:num>
-  <w:num w:numId="6">
-    <w:abstractNumId w:val="4"/>
-  </w:num>
-  <w:num w:numId="7">
-    <w:abstractNumId w:val="10"/>
-  </w:num>
-  <w:num w:numId="8">
-    <w:abstractNumId w:val="1"/>
-  </w:num>
-  <w:num w:numId="9">
-    <w:abstractNumId w:val="8"/>
-  </w:num>
-  <w:num w:numId="10">
+  <w:num w:numId="16">
     <w:abstractNumId w:val="14"/>
   </w:num>
-  <w:num w:numId="11">
-    <w:abstractNumId w:val="9"/>
-  </w:num>
-  <w:num w:numId="12">
-    <w:abstractNumId w:val="15"/>
-  </w:num>
-  <w:num w:numId="13">
-    <w:abstractNumId w:val="11"/>
-  </w:num>
-  <w:num w:numId="14">
-    <w:abstractNumId w:val="5"/>
-  </w:num>
-  <w:num w:numId="15">
-    <w:abstractNumId w:val="6"/>
-  </w:num>
-  <w:num w:numId="16">
-    <w:abstractNumId w:val="13"/>
+  <w:num w:numId="17">
+    <w:abstractNumId w:val="0"/>
   </w:num>
   <w:numIdMacAtCleanup w:val="14"/>
 </w:numbering>

</xml_diff>

<commit_message>
Modify the description of the Pluralsight clip "Demo: Dialogs".
</commit_message>
<xml_diff>
--- a/IntroductionToWindowsForms/IntroductionToWindowsForms.docx
+++ b/IntroductionToWindowsForms/IntroductionToWindowsForms.docx
@@ -284,19 +284,7 @@
                 <w:rPr>
                   <w:rStyle w:val="Hyperlink"/>
                 </w:rPr>
-                <w:t>Custom</w:t>
-              </w:r>
-              <w:r>
-                <w:rPr>
-                  <w:rStyle w:val="Hyperlink"/>
-                </w:rPr>
-                <w:t xml:space="preserve"> </w:t>
-              </w:r>
-              <w:r>
-                <w:rPr>
-                  <w:rStyle w:val="Hyperlink"/>
-                </w:rPr>
-                <w:t>Dialogs</w:t>
+                <w:t>Custom Dialogs</w:t>
               </w:r>
             </w:hyperlink>
           </w:p>
@@ -564,15 +552,7 @@
         <w:t>Visual Basic</w:t>
       </w:r>
       <w:r>
-        <w:t xml:space="preserve">.  Type “empty” in the search box at the top of the right panel.  Visual Studio reduces the number of </w:t>
-      </w:r>
-      <w:proofErr w:type="gramStart"/>
-      <w:r>
-        <w:t>candidates</w:t>
-      </w:r>
-      <w:proofErr w:type="gramEnd"/>
-      <w:r>
-        <w:t xml:space="preserve"> in the right-panel list.  Select </w:t>
+        <w:t xml:space="preserve">.  Type “empty” in the search box at the top of the right panel.  Visual Studio reduces the number of candidates in the right-panel list.  Select </w:t>
       </w:r>
       <w:r>
         <w:rPr>
@@ -4692,248 +4672,394 @@
       </w:r>
       <w:proofErr w:type="spellEnd"/>
       <w:r>
-        <w:t xml:space="preserve"> )</w:t>
-      </w:r>
-    </w:p>
-    <w:p>
-      <w:pPr>
-        <w:spacing w:after="0"/>
-        <w:ind w:left="360" w:firstLine="720"/>
-      </w:pPr>
-      <w:r>
-        <w:t xml:space="preserve">== </w:t>
-      </w:r>
-      <w:proofErr w:type="spellStart"/>
+        <w:t>,</w:t>
+      </w:r>
+    </w:p>
+    <w:p>
+      <w:pPr>
+        <w:spacing w:after="0"/>
+        <w:ind w:firstLine="1008"/>
+      </w:pPr>
       <w:proofErr w:type="gramStart"/>
       <w:r>
+        <w:t>MessageBoxDefaultButton.Button2 )</w:t>
+      </w:r>
+      <w:proofErr w:type="gramEnd"/>
+      <w:r>
+        <w:t xml:space="preserve"> </w:t>
+      </w:r>
+    </w:p>
+    <w:p>
+      <w:pPr>
+        <w:spacing w:after="0"/>
+        <w:ind w:firstLine="720"/>
+      </w:pPr>
+      <w:r>
+        <w:t>{</w:t>
+      </w:r>
+    </w:p>
+    <w:p>
+      <w:pPr>
+        <w:spacing w:after="0"/>
+        <w:ind w:left="1080"/>
+      </w:pPr>
+      <w:proofErr w:type="spellStart"/>
+      <w:r>
+        <w:t>e.Cancel</w:t>
+      </w:r>
+      <w:proofErr w:type="spellEnd"/>
+      <w:r>
+        <w:t xml:space="preserve"> = true;</w:t>
+      </w:r>
+    </w:p>
+    <w:p>
+      <w:pPr>
+        <w:spacing w:after="0"/>
+        <w:ind w:firstLine="720"/>
+      </w:pPr>
+      <w:r>
+        <w:t>}</w:t>
+      </w:r>
+    </w:p>
+    <w:p>
+      <w:pPr>
+        <w:spacing w:after="0"/>
+        <w:ind w:left="360"/>
+      </w:pPr>
+      <w:r>
+        <w:t xml:space="preserve">For this (overloaded) variant of </w:t>
+      </w:r>
+      <w:proofErr w:type="spellStart"/>
+      <w:proofErr w:type="gramStart"/>
+      <w:r>
+        <w:t>MessageBox.Show</w:t>
+      </w:r>
+      <w:proofErr w:type="spellEnd"/>
+      <w:r>
+        <w:t>()</w:t>
+      </w:r>
+      <w:proofErr w:type="gramEnd"/>
+    </w:p>
+    <w:p>
+      <w:pPr>
+        <w:spacing w:after="0"/>
+        <w:ind w:left="1080" w:hanging="360"/>
+      </w:pPr>
+      <w:r>
+        <w:t>The 1</w:t>
+      </w:r>
+      <w:r>
+        <w:rPr>
+          <w:vertAlign w:val="superscript"/>
+        </w:rPr>
+        <w:t>st</w:t>
+      </w:r>
+      <w:r>
+        <w:t xml:space="preserve"> argument </w:t>
+      </w:r>
+      <w:r>
+        <w:t>(</w:t>
+      </w:r>
+      <w:proofErr w:type="spellStart"/>
+      <w:r>
+        <w:t>msg</w:t>
+      </w:r>
+      <w:proofErr w:type="spellEnd"/>
+      <w:r>
+        <w:t xml:space="preserve">) </w:t>
+      </w:r>
+      <w:r>
+        <w:t>is the text to display in the message-box window.</w:t>
+      </w:r>
+    </w:p>
+    <w:p>
+      <w:pPr>
+        <w:spacing w:after="0"/>
+        <w:ind w:left="1080" w:hanging="360"/>
+      </w:pPr>
+      <w:r>
+        <w:t>The 2</w:t>
+      </w:r>
+      <w:r>
+        <w:rPr>
+          <w:vertAlign w:val="superscript"/>
+        </w:rPr>
+        <w:t>nd</w:t>
+      </w:r>
+      <w:r>
+        <w:t xml:space="preserve"> argument</w:t>
+      </w:r>
+      <w:r>
+        <w:t xml:space="preserve"> (</w:t>
+      </w:r>
+      <w:proofErr w:type="spellStart"/>
+      <w:r>
+        <w:t>this.Text</w:t>
+      </w:r>
+      <w:proofErr w:type="spellEnd"/>
+      <w:r>
+        <w:t>)</w:t>
+      </w:r>
+      <w:r>
+        <w:t xml:space="preserve"> specifies the text in the window’s title bar (the same text as in the form’s title bar).</w:t>
+      </w:r>
+    </w:p>
+    <w:p>
+      <w:pPr>
+        <w:spacing w:after="0"/>
+        <w:ind w:left="1080" w:hanging="360"/>
+      </w:pPr>
+      <w:r>
+        <w:t>The 3</w:t>
+      </w:r>
+      <w:r>
+        <w:rPr>
+          <w:vertAlign w:val="superscript"/>
+        </w:rPr>
+        <w:t>rd</w:t>
+      </w:r>
+      <w:r>
+        <w:t xml:space="preserve"> argument </w:t>
+      </w:r>
+      <w:r>
+        <w:t>(</w:t>
+      </w:r>
+      <w:proofErr w:type="spellStart"/>
+      <w:r>
+        <w:t>MessageBoxButtons.YesNo</w:t>
+      </w:r>
+      <w:proofErr w:type="spellEnd"/>
+      <w:r>
+        <w:t xml:space="preserve">) </w:t>
+      </w:r>
+      <w:r>
+        <w:t xml:space="preserve">specifies the style: a box containing 2 buttons – </w:t>
+      </w:r>
+      <w:r>
+        <w:rPr>
+          <w:b/>
+          <w:bCs/>
+        </w:rPr>
+        <w:t>Yes</w:t>
+      </w:r>
+      <w:r>
+        <w:t xml:space="preserve"> and </w:t>
+      </w:r>
+      <w:r>
+        <w:rPr>
+          <w:b/>
+          <w:bCs/>
+        </w:rPr>
+        <w:t>No</w:t>
+      </w:r>
+      <w:r>
+        <w:t>.</w:t>
+      </w:r>
+    </w:p>
+    <w:p>
+      <w:pPr>
+        <w:spacing w:after="0"/>
+        <w:ind w:left="1080" w:hanging="360"/>
+      </w:pPr>
+      <w:r>
+        <w:t>The 4</w:t>
+      </w:r>
+      <w:r>
+        <w:rPr>
+          <w:vertAlign w:val="superscript"/>
+        </w:rPr>
+        <w:t>th</w:t>
+      </w:r>
+      <w:r>
+        <w:t xml:space="preserve"> argument </w:t>
+      </w:r>
+      <w:r>
+        <w:t>(</w:t>
+      </w:r>
+      <w:proofErr w:type="spellStart"/>
+      <w:r>
+        <w:t>MessageBoxIcon.Question</w:t>
+      </w:r>
+      <w:proofErr w:type="spellEnd"/>
+      <w:r>
+        <w:t xml:space="preserve">) </w:t>
+      </w:r>
+      <w:r>
+        <w:t>specifies an icon to display in the dialog: a picture of a question mark.</w:t>
+      </w:r>
+    </w:p>
+    <w:p>
+      <w:pPr>
+        <w:spacing w:after="0"/>
+        <w:ind w:left="1080" w:hanging="360"/>
+      </w:pPr>
+      <w:r>
+        <w:t>The 5</w:t>
+      </w:r>
+      <w:r>
+        <w:rPr>
+          <w:vertAlign w:val="superscript"/>
+        </w:rPr>
+        <w:t>th</w:t>
+      </w:r>
+      <w:r>
+        <w:t xml:space="preserve"> argument (MessageBoxDefaultButton.Button2) specifies which of the buttons is highlighted by default: the 2</w:t>
+      </w:r>
+      <w:r>
+        <w:rPr>
+          <w:vertAlign w:val="superscript"/>
+        </w:rPr>
+        <w:t>nd</w:t>
+      </w:r>
+      <w:r>
+        <w:t xml:space="preserve"> button (</w:t>
+      </w:r>
+      <w:r>
+        <w:rPr>
+          <w:b/>
+          <w:bCs/>
+        </w:rPr>
+        <w:t>No</w:t>
+      </w:r>
+      <w:r>
+        <w:t>).  If the 1</w:t>
+      </w:r>
+      <w:r>
+        <w:rPr>
+          <w:vertAlign w:val="superscript"/>
+        </w:rPr>
+        <w:t>st</w:t>
+      </w:r>
+      <w:r>
+        <w:t xml:space="preserve"> button were highlighted instead, and if user pressed the </w:t>
+      </w:r>
+      <w:r>
+        <w:rPr>
+          <w:b/>
+          <w:bCs/>
+        </w:rPr>
+        <w:t>Enter</w:t>
+      </w:r>
+      <w:r>
+        <w:t xml:space="preserve"> key carelessly, the form would have closed.  But using the default argument in this way forces the user to select the </w:t>
+      </w:r>
+      <w:r>
+        <w:rPr>
+          <w:b/>
+          <w:bCs/>
+        </w:rPr>
+        <w:t>Yes</w:t>
+      </w:r>
+      <w:r>
+        <w:t xml:space="preserve"> button deliberately to close the form.</w:t>
+      </w:r>
+    </w:p>
+    <w:p>
+      <w:pPr>
+        <w:ind w:left="360"/>
+      </w:pPr>
+      <w:r>
+        <w:t xml:space="preserve">The return value from </w:t>
+      </w:r>
+      <w:proofErr w:type="spellStart"/>
+      <w:r>
+        <w:t>MessageBox.Show</w:t>
+      </w:r>
+      <w:proofErr w:type="spellEnd"/>
+      <w:r>
+        <w:t xml:space="preserve"> is an element of an enumerator, </w:t>
+      </w:r>
+      <w:proofErr w:type="spellStart"/>
+      <w:r>
+        <w:rPr>
+          <w:b/>
+          <w:bCs/>
+        </w:rPr>
+        <w:t>DialogResult</w:t>
+      </w:r>
+      <w:proofErr w:type="spellEnd"/>
+      <w:r>
+        <w:t xml:space="preserve">.  When the user responds by clicking </w:t>
+      </w:r>
+      <w:r>
+        <w:rPr>
+          <w:b/>
+          <w:bCs/>
+        </w:rPr>
+        <w:t>No</w:t>
+      </w:r>
+      <w:r>
+        <w:t xml:space="preserve">, </w:t>
+      </w:r>
+      <w:proofErr w:type="spellStart"/>
+      <w:r>
         <w:t>DialogResult.No</w:t>
       </w:r>
       <w:proofErr w:type="spellEnd"/>
       <w:r>
-        <w:t xml:space="preserve"> )</w:t>
+        <w:t xml:space="preserve"> is returned</w:t>
+      </w:r>
+      <w:r>
+        <w:t xml:space="preserve">, and the </w:t>
+      </w:r>
+      <w:proofErr w:type="spellStart"/>
+      <w:r>
+        <w:t>e.Cancel</w:t>
+      </w:r>
+      <w:proofErr w:type="spellEnd"/>
+      <w:r>
+        <w:t xml:space="preserve"> statement is executed</w:t>
+      </w:r>
+      <w:r>
+        <w:t>.</w:t>
+      </w:r>
+    </w:p>
+    <w:p>
+      <w:r>
+        <w:t xml:space="preserve">Build and run the application.  Click the “x” in the upper-right corner.  The message box will display.  Click </w:t>
+      </w:r>
+      <w:r>
+        <w:rPr>
+          <w:b/>
+          <w:bCs/>
+        </w:rPr>
+        <w:t>No</w:t>
+      </w:r>
+      <w:r>
+        <w:t xml:space="preserve">, or press the </w:t>
+      </w:r>
+      <w:r>
+        <w:rPr>
+          <w:b/>
+          <w:bCs/>
+        </w:rPr>
+        <w:t>Enter</w:t>
+      </w:r>
+      <w:r>
+        <w:t xml:space="preserve"> key</w:t>
+      </w:r>
+      <w:bookmarkStart w:id="10" w:name="_GoBack"/>
+      <w:bookmarkEnd w:id="10"/>
+      <w:r>
+        <w:t xml:space="preserve">.  The form does not close.  </w:t>
+      </w:r>
+      <w:proofErr w:type="gramStart"/>
+      <w:r>
+        <w:t>Click “x” again.</w:t>
       </w:r>
       <w:proofErr w:type="gramEnd"/>
-    </w:p>
-    <w:p>
-      <w:pPr>
-        <w:spacing w:after="0"/>
-        <w:ind w:firstLine="720"/>
-      </w:pPr>
-      <w:r>
-        <w:t>{</w:t>
-      </w:r>
-    </w:p>
-    <w:p>
-      <w:pPr>
-        <w:spacing w:after="0"/>
-        <w:ind w:left="1080"/>
-      </w:pPr>
-      <w:proofErr w:type="spellStart"/>
-      <w:r>
-        <w:t>e.Cancel</w:t>
-      </w:r>
-      <w:proofErr w:type="spellEnd"/>
-      <w:r>
-        <w:t xml:space="preserve"> = true;</w:t>
-      </w:r>
-    </w:p>
-    <w:p>
-      <w:pPr>
-        <w:spacing w:after="0"/>
-        <w:ind w:firstLine="720"/>
-      </w:pPr>
-      <w:r>
-        <w:t>}</w:t>
-      </w:r>
-    </w:p>
-    <w:p>
-      <w:pPr>
-        <w:spacing w:after="0"/>
-        <w:ind w:left="360"/>
-      </w:pPr>
-      <w:r>
-        <w:t xml:space="preserve">For this (overloaded) variant of </w:t>
-      </w:r>
-      <w:proofErr w:type="spellStart"/>
+      <w:r>
+        <w:t xml:space="preserve">  This time respond to the message box by clicking </w:t>
+      </w:r>
       <w:proofErr w:type="gramStart"/>
       <w:r>
-        <w:t>MessageBox.Show</w:t>
-      </w:r>
-      <w:proofErr w:type="spellEnd"/>
-      <w:r>
-        <w:t>()</w:t>
+        <w:rPr>
+          <w:b/>
+          <w:bCs/>
+        </w:rPr>
+        <w:t>Yes</w:t>
       </w:r>
       <w:proofErr w:type="gramEnd"/>
-    </w:p>
-    <w:p>
-      <w:pPr>
-        <w:spacing w:after="0"/>
-        <w:ind w:left="1080" w:hanging="360"/>
-      </w:pPr>
-      <w:r>
-        <w:t>The 1</w:t>
-      </w:r>
-      <w:r>
-        <w:rPr>
-          <w:vertAlign w:val="superscript"/>
-        </w:rPr>
-        <w:t>st</w:t>
-      </w:r>
-      <w:r>
-        <w:t xml:space="preserve"> argument is the text to display in the message-box window.</w:t>
-      </w:r>
-    </w:p>
-    <w:p>
-      <w:pPr>
-        <w:spacing w:after="0"/>
-        <w:ind w:left="1080" w:hanging="360"/>
-      </w:pPr>
-      <w:r>
-        <w:t>The 2</w:t>
-      </w:r>
-      <w:r>
-        <w:rPr>
-          <w:vertAlign w:val="superscript"/>
-        </w:rPr>
-        <w:t>nd</w:t>
-      </w:r>
-      <w:r>
-        <w:t xml:space="preserve"> argument specifies the text in the window’s title bar (the same text as in the form’s title bar).</w:t>
-      </w:r>
-    </w:p>
-    <w:p>
-      <w:pPr>
-        <w:spacing w:after="0"/>
-        <w:ind w:left="1080" w:hanging="360"/>
-      </w:pPr>
-      <w:r>
-        <w:t>The 3</w:t>
-      </w:r>
-      <w:r>
-        <w:rPr>
-          <w:vertAlign w:val="superscript"/>
-        </w:rPr>
-        <w:t>rd</w:t>
-      </w:r>
-      <w:r>
-        <w:t xml:space="preserve"> argument specifies the style: a box containing 2 buttons – </w:t>
-      </w:r>
-      <w:r>
-        <w:rPr>
-          <w:b/>
-          <w:bCs/>
-        </w:rPr>
-        <w:t>Yes</w:t>
-      </w:r>
-      <w:r>
-        <w:t xml:space="preserve"> and </w:t>
-      </w:r>
-      <w:r>
-        <w:rPr>
-          <w:b/>
-          <w:bCs/>
-        </w:rPr>
-        <w:t>No</w:t>
-      </w:r>
-      <w:r>
-        <w:t>.</w:t>
-      </w:r>
-    </w:p>
-    <w:p>
-      <w:pPr>
-        <w:spacing w:after="0"/>
-        <w:ind w:left="1080" w:hanging="360"/>
-      </w:pPr>
-      <w:r>
-        <w:t>The 4</w:t>
-      </w:r>
-      <w:r>
-        <w:rPr>
-          <w:vertAlign w:val="superscript"/>
-        </w:rPr>
-        <w:t>th</w:t>
-      </w:r>
-      <w:r>
-        <w:t xml:space="preserve"> argument specifies an icon to display in the dialog: a picture of a question mark.</w:t>
-      </w:r>
-    </w:p>
-    <w:p>
-      <w:pPr>
-        <w:ind w:left="360"/>
-      </w:pPr>
-      <w:r>
-        <w:t xml:space="preserve">The return value from </w:t>
-      </w:r>
-      <w:proofErr w:type="spellStart"/>
-      <w:r>
-        <w:t>MessageBox.Show</w:t>
-      </w:r>
-      <w:proofErr w:type="spellEnd"/>
-      <w:r>
-        <w:t xml:space="preserve"> is an element of an enumerator, </w:t>
-      </w:r>
-      <w:proofErr w:type="spellStart"/>
-      <w:r>
-        <w:rPr>
-          <w:b/>
-          <w:bCs/>
-        </w:rPr>
-        <w:t>DialogResult</w:t>
-      </w:r>
-      <w:proofErr w:type="spellEnd"/>
-      <w:r>
-        <w:t xml:space="preserve">.  When the user responds by clicking </w:t>
-      </w:r>
-      <w:r>
-        <w:rPr>
-          <w:b/>
-          <w:bCs/>
-        </w:rPr>
-        <w:t>No</w:t>
-      </w:r>
-      <w:r>
-        <w:t xml:space="preserve">, </w:t>
-      </w:r>
-      <w:proofErr w:type="spellStart"/>
-      <w:r>
-        <w:t>DialogResult.No</w:t>
-      </w:r>
-      <w:proofErr w:type="spellEnd"/>
-      <w:r>
-        <w:t xml:space="preserve"> is returned.</w:t>
-      </w:r>
-    </w:p>
-    <w:p>
-      <w:r>
-        <w:t xml:space="preserve">Build and run the application.  Click the “x” in the upper-right corner.  The message box will display.  Click </w:t>
-      </w:r>
-      <w:r>
-        <w:rPr>
-          <w:b/>
-          <w:bCs/>
-        </w:rPr>
-        <w:t>No</w:t>
-      </w:r>
-      <w:r>
-        <w:t xml:space="preserve">.  The form does not close.  </w:t>
-      </w:r>
-      <w:proofErr w:type="gramStart"/>
-      <w:r>
-        <w:t>Click “x” again.</w:t>
-      </w:r>
-      <w:proofErr w:type="gramEnd"/>
-      <w:r>
-        <w:t xml:space="preserve">  This time respond to the message box by clicking </w:t>
-      </w:r>
-      <w:proofErr w:type="gramStart"/>
-      <w:r>
-        <w:rPr>
-          <w:b/>
-          <w:bCs/>
-        </w:rPr>
-        <w:t>Yes</w:t>
-      </w:r>
-      <w:proofErr w:type="gramEnd"/>
       <w:r>
         <w:t>.  The form closes, and the application exits.</w:t>
       </w:r>
@@ -4942,11 +5068,10 @@
       <w:pPr>
         <w:pStyle w:val="Heading2"/>
       </w:pPr>
-      <w:bookmarkStart w:id="10" w:name="_Custom_Dialogs"/>
-      <w:bookmarkStart w:id="11" w:name="_GoBack"/>
-      <w:bookmarkEnd w:id="10"/>
+      <w:bookmarkStart w:id="11" w:name="_Custom_Dialogs"/>
       <w:bookmarkEnd w:id="11"/>
       <w:r>
+        <w:lastRenderedPageBreak/>
         <w:t>Custom Dialogs</w:t>
       </w:r>
     </w:p>
@@ -5020,7 +5145,7 @@
           <w:rPr>
             <w:noProof/>
           </w:rPr>
-          <w:t>8</w:t>
+          <w:t>9</w:t>
         </w:r>
         <w:r>
           <w:rPr>

</xml_diff>

<commit_message>
Write descriptions of the Pluralsight clips "Custom Dialogs" and "Demo: Custom Dialogs".  Add an example - not from Pluralsight - that illustrates retrieving a string as a return value from a dialog.
</commit_message>
<xml_diff>
--- a/IntroductionToWindowsForms/IntroductionToWindowsForms.docx
+++ b/IntroductionToWindowsForms/IntroductionToWindowsForms.docx
@@ -290,6 +290,29 @@
           </w:p>
         </w:tc>
       </w:tr>
+      <w:tr>
+        <w:tc>
+          <w:tcPr>
+            <w:tcW w:w="4788" w:type="dxa"/>
+          </w:tcPr>
+          <w:p>
+            <w:hyperlink w:anchor="_Demo:_Custom_Dialogs" w:history="1">
+              <w:r>
+                <w:rPr>
+                  <w:rStyle w:val="Hyperlink"/>
+                </w:rPr>
+                <w:t>Demo: Custom Dialogs</w:t>
+              </w:r>
+            </w:hyperlink>
+          </w:p>
+        </w:tc>
+        <w:tc>
+          <w:tcPr>
+            <w:tcW w:w="4788" w:type="dxa"/>
+          </w:tcPr>
+          <w:p/>
+        </w:tc>
+      </w:tr>
     </w:tbl>
     <w:p>
       <w:pPr>
@@ -606,6 +629,7 @@
           <w:i/>
           <w:iCs/>
         </w:rPr>
+        <w:lastRenderedPageBreak/>
         <w:t>It is not necessary to have allocated a folder for the solution before creating the solution and 1</w:t>
       </w:r>
       <w:r>
@@ -641,7 +665,6 @@
         </w:rPr>
       </w:pPr>
       <w:r>
-        <w:lastRenderedPageBreak/>
         <w:t xml:space="preserve">Type “Simple” into the </w:t>
       </w:r>
       <w:r>
@@ -1254,6 +1277,7 @@
         <w:ind w:left="1008"/>
       </w:pPr>
       <w:r>
+        <w:lastRenderedPageBreak/>
         <w:t xml:space="preserve">Dim form as New </w:t>
       </w:r>
       <w:proofErr w:type="spellStart"/>
@@ -1298,7 +1322,6 @@
           <w:i/>
           <w:iCs/>
         </w:rPr>
-        <w:lastRenderedPageBreak/>
         <w:t xml:space="preserve">In C# we write “public static void </w:t>
       </w:r>
       <w:proofErr w:type="gramStart"/>
@@ -1859,6 +1882,7 @@
         <w:ind w:left="720"/>
       </w:pPr>
       <w:r>
+        <w:lastRenderedPageBreak/>
         <w:t xml:space="preserve">        </w:t>
       </w:r>
       <w:proofErr w:type="spellStart"/>
@@ -1917,7 +1941,6 @@
         <w:ind w:left="720"/>
       </w:pPr>
       <w:r>
-        <w:lastRenderedPageBreak/>
         <w:t xml:space="preserve">        </w:t>
       </w:r>
       <w:proofErr w:type="spellStart"/>
@@ -2481,6 +2504,7 @@
       </w:pPr>
       <w:proofErr w:type="spellStart"/>
       <w:r>
+        <w:lastRenderedPageBreak/>
         <w:t>AddHandler</w:t>
       </w:r>
       <w:proofErr w:type="spellEnd"/>
@@ -2533,7 +2557,6 @@
           <w:i/>
           <w:iCs/>
         </w:rPr>
-        <w:lastRenderedPageBreak/>
         <w:t>Use the following steps to add an event handler in C# (dynamically).</w:t>
       </w:r>
     </w:p>
@@ -3270,11 +3293,8 @@
         <w:spacing w:after="0"/>
       </w:pPr>
       <w:r>
-        <w:t xml:space="preserve">Play with moving the controls around on the form.  Notice vertical snap lines are displayed when the controls are aligned vertically.  If the controls have similar sizes, Visual Studio shows a snap line </w:t>
-      </w:r>
-      <w:r>
         <w:lastRenderedPageBreak/>
-        <w:t>between their right edges when their sizes are the same.  Also, when a control is close to an edge of the form, Visual Studio shows a snap line from the center of the control’s edge to the edge of the form - indicating that the control is at the correct distance from the edge of the form in accordance with the standard Windows Forms guidelines.  Similarly, when two controls are positioned close to each other the same small snap line is displayed to indicate the correct distance between the controls.</w:t>
+        <w:t>Play with moving the controls around on the form.  Notice vertical snap lines are displayed when the controls are aligned vertically.  If the controls have similar sizes, Visual Studio shows a snap line between their right edges when their sizes are the same.  Also, when a control is close to an edge of the form, Visual Studio shows a snap line from the center of the control’s edge to the edge of the form - indicating that the control is at the correct distance from the edge of the form in accordance with the standard Windows Forms guidelines.  Similarly, when two controls are positioned close to each other the same small snap line is displayed to indicate the correct distance between the controls.</w:t>
       </w:r>
     </w:p>
     <w:p>
@@ -3936,11 +3956,11 @@
       </w:r>
       <w:proofErr w:type="gramEnd"/>
       <w:r>
-        <w:t xml:space="preserve">) contains code that (1) declares and instantiates the classes for the controls, (2) sets the properties of the instances, and (3) adds the </w:t>
+        <w:t xml:space="preserve">) contains code that (1) declares and </w:t>
       </w:r>
       <w:r>
         <w:lastRenderedPageBreak/>
-        <w:t xml:space="preserve">instances to the form’s controls collection.  Much of this code is hidden by default, but you can see it by expanding the </w:t>
+        <w:t xml:space="preserve">instantiates the classes for the controls, (2) sets the properties of the instances, and (3) adds the instances to the form’s controls collection.  Much of this code is hidden by default, but you can see it by expanding the </w:t>
       </w:r>
       <w:r>
         <w:rPr>
@@ -4385,6 +4405,7 @@
         <w:ind w:left="720"/>
       </w:pPr>
       <w:r>
+        <w:lastRenderedPageBreak/>
         <w:t>If both the left and right parts are missing, the</w:t>
       </w:r>
       <w:r>
@@ -4397,7 +4418,6 @@
         <w:ind w:left="720"/>
       </w:pPr>
       <w:r>
-        <w:lastRenderedPageBreak/>
         <w:tab/>
       </w:r>
       <w:proofErr w:type="gramStart"/>
@@ -4755,10 +4775,7 @@
         <w:t>st</w:t>
       </w:r>
       <w:r>
-        <w:t xml:space="preserve"> argument </w:t>
-      </w:r>
-      <w:r>
-        <w:t>(</w:t>
+        <w:t xml:space="preserve"> argument (</w:t>
       </w:r>
       <w:proofErr w:type="spellStart"/>
       <w:r>
@@ -4766,10 +4783,7 @@
       </w:r>
       <w:proofErr w:type="spellEnd"/>
       <w:r>
-        <w:t xml:space="preserve">) </w:t>
-      </w:r>
-      <w:r>
-        <w:t>is the text to display in the message-box window.</w:t>
+        <w:t>) is the text to display in the message-box window.</w:t>
       </w:r>
     </w:p>
     <w:p>
@@ -4787,10 +4801,7 @@
         <w:t>nd</w:t>
       </w:r>
       <w:r>
-        <w:t xml:space="preserve"> argument</w:t>
-      </w:r>
-      <w:r>
-        <w:t xml:space="preserve"> (</w:t>
+        <w:t xml:space="preserve"> argument (</w:t>
       </w:r>
       <w:proofErr w:type="spellStart"/>
       <w:r>
@@ -4798,10 +4809,7 @@
       </w:r>
       <w:proofErr w:type="spellEnd"/>
       <w:r>
-        <w:t>)</w:t>
-      </w:r>
-      <w:r>
-        <w:t xml:space="preserve"> specifies the text in the window’s title bar (the same text as in the form’s title bar).</w:t>
+        <w:t>) specifies the text in the window’s title bar (the same text as in the form’s title bar).</w:t>
       </w:r>
     </w:p>
     <w:p>
@@ -4819,10 +4827,7 @@
         <w:t>rd</w:t>
       </w:r>
       <w:r>
-        <w:t xml:space="preserve"> argument </w:t>
-      </w:r>
-      <w:r>
-        <w:t>(</w:t>
+        <w:t xml:space="preserve"> argument (</w:t>
       </w:r>
       <w:proofErr w:type="spellStart"/>
       <w:r>
@@ -4830,10 +4835,7 @@
       </w:r>
       <w:proofErr w:type="spellEnd"/>
       <w:r>
-        <w:t xml:space="preserve">) </w:t>
-      </w:r>
-      <w:r>
-        <w:t xml:space="preserve">specifies the style: a box containing 2 buttons – </w:t>
+        <w:t xml:space="preserve">) specifies the style: a box containing 2 buttons – </w:t>
       </w:r>
       <w:r>
         <w:rPr>
@@ -4871,10 +4873,7 @@
         <w:t>th</w:t>
       </w:r>
       <w:r>
-        <w:t xml:space="preserve"> argument </w:t>
-      </w:r>
-      <w:r>
-        <w:t>(</w:t>
+        <w:t xml:space="preserve"> argument (</w:t>
       </w:r>
       <w:proofErr w:type="spellStart"/>
       <w:r>
@@ -4882,10 +4881,7 @@
       </w:r>
       <w:proofErr w:type="spellEnd"/>
       <w:r>
-        <w:t xml:space="preserve">) </w:t>
-      </w:r>
-      <w:r>
-        <w:t>specifies an icon to display in the dialog: a picture of a question mark.</w:t>
+        <w:t>) specifies an icon to display in the dialog: a picture of a question mark.</w:t>
       </w:r>
     </w:p>
     <w:p>
@@ -5038,43 +5034,2102 @@
       <w:r>
         <w:t xml:space="preserve"> key</w:t>
       </w:r>
-      <w:bookmarkStart w:id="10" w:name="_GoBack"/>
+      <w:r>
+        <w:t xml:space="preserve">.  The form does not close.  </w:t>
+      </w:r>
+      <w:proofErr w:type="gramStart"/>
+      <w:r>
+        <w:t>Click “x” again.</w:t>
+      </w:r>
+      <w:proofErr w:type="gramEnd"/>
+      <w:r>
+        <w:t xml:space="preserve">  This time respond to the message box by clicking </w:t>
+      </w:r>
+      <w:proofErr w:type="gramStart"/>
+      <w:r>
+        <w:rPr>
+          <w:b/>
+          <w:bCs/>
+        </w:rPr>
+        <w:t>Yes</w:t>
+      </w:r>
+      <w:proofErr w:type="gramEnd"/>
+      <w:r>
+        <w:t>.  The form closes, and the application exits.</w:t>
+      </w:r>
+    </w:p>
+    <w:p>
+      <w:pPr>
+        <w:pStyle w:val="Heading2"/>
+      </w:pPr>
+      <w:bookmarkStart w:id="10" w:name="_Custom_Dialogs"/>
       <w:bookmarkEnd w:id="10"/>
-      <w:r>
-        <w:t xml:space="preserve">.  The form does not close.  </w:t>
-      </w:r>
-      <w:proofErr w:type="gramStart"/>
-      <w:r>
-        <w:t>Click “x” again.</w:t>
-      </w:r>
-      <w:proofErr w:type="gramEnd"/>
-      <w:r>
-        <w:t xml:space="preserve">  This time respond to the message box by clicking </w:t>
-      </w:r>
-      <w:proofErr w:type="gramStart"/>
-      <w:r>
-        <w:rPr>
-          <w:b/>
-          <w:bCs/>
-        </w:rPr>
-        <w:t>Yes</w:t>
-      </w:r>
-      <w:proofErr w:type="gramEnd"/>
-      <w:r>
-        <w:t>.  The form closes, and the application exits.</w:t>
-      </w:r>
-    </w:p>
-    <w:p>
-      <w:pPr>
-        <w:pStyle w:val="Heading2"/>
-      </w:pPr>
-      <w:bookmarkStart w:id="11" w:name="_Custom_Dialogs"/>
-      <w:bookmarkEnd w:id="11"/>
       <w:r>
         <w:lastRenderedPageBreak/>
         <w:t>Custom Dialogs</w:t>
       </w:r>
     </w:p>
+    <w:p>
+      <w:r>
+        <w:t xml:space="preserve">The following is – verbatim – what the </w:t>
+      </w:r>
+      <w:proofErr w:type="spellStart"/>
+      <w:r>
+        <w:t>Pluralsight</w:t>
+      </w:r>
+      <w:proofErr w:type="spellEnd"/>
+      <w:r>
+        <w:t xml:space="preserve"> instructor displayed at the beginning of this clip</w:t>
+      </w:r>
+      <w:r>
+        <w:t>.  It would seem to be a great checklist to use when building a custom dialog.</w:t>
+      </w:r>
+    </w:p>
+    <w:p>
+      <w:pPr>
+        <w:pStyle w:val="ListParagraph"/>
+        <w:numPr>
+          <w:ilvl w:val="0"/>
+          <w:numId w:val="14"/>
+        </w:numPr>
+      </w:pPr>
+      <w:r>
+        <w:t>Create the form as you would any other</w:t>
+      </w:r>
+    </w:p>
+    <w:p>
+      <w:pPr>
+        <w:pStyle w:val="ListParagraph"/>
+        <w:numPr>
+          <w:ilvl w:val="0"/>
+          <w:numId w:val="14"/>
+        </w:numPr>
+      </w:pPr>
+      <w:r>
+        <w:t>Set form properties to add dialog look, feel and behavior</w:t>
+      </w:r>
+    </w:p>
+    <w:p>
+      <w:pPr>
+        <w:pStyle w:val="ListParagraph"/>
+        <w:numPr>
+          <w:ilvl w:val="1"/>
+          <w:numId w:val="14"/>
+        </w:numPr>
+      </w:pPr>
+      <w:r>
+        <w:t xml:space="preserve">Set </w:t>
+      </w:r>
+      <w:proofErr w:type="spellStart"/>
+      <w:r>
+        <w:t>FormBorderStyle</w:t>
+      </w:r>
+      <w:proofErr w:type="spellEnd"/>
+      <w:r>
+        <w:t xml:space="preserve"> to </w:t>
+      </w:r>
+      <w:proofErr w:type="spellStart"/>
+      <w:r>
+        <w:t>FixedDialog</w:t>
+      </w:r>
+      <w:proofErr w:type="spellEnd"/>
+    </w:p>
+    <w:p>
+      <w:pPr>
+        <w:pStyle w:val="ListParagraph"/>
+        <w:numPr>
+          <w:ilvl w:val="2"/>
+          <w:numId w:val="14"/>
+        </w:numPr>
+      </w:pPr>
+      <w:r>
+        <w:t>Changes visual style</w:t>
+      </w:r>
+    </w:p>
+    <w:p>
+      <w:pPr>
+        <w:pStyle w:val="ListParagraph"/>
+        <w:numPr>
+          <w:ilvl w:val="2"/>
+          <w:numId w:val="14"/>
+        </w:numPr>
+      </w:pPr>
+      <w:r>
+        <w:t>Disables resizing of dialog</w:t>
+      </w:r>
+    </w:p>
+    <w:p>
+      <w:pPr>
+        <w:pStyle w:val="ListParagraph"/>
+        <w:numPr>
+          <w:ilvl w:val="1"/>
+          <w:numId w:val="14"/>
+        </w:numPr>
+      </w:pPr>
+      <w:r>
+        <w:t xml:space="preserve">Set </w:t>
+      </w:r>
+      <w:proofErr w:type="spellStart"/>
+      <w:r>
+        <w:t>ControlBox</w:t>
+      </w:r>
+      <w:proofErr w:type="spellEnd"/>
+      <w:r>
+        <w:t xml:space="preserve"> property to false</w:t>
+      </w:r>
+    </w:p>
+    <w:p>
+      <w:pPr>
+        <w:pStyle w:val="ListParagraph"/>
+        <w:numPr>
+          <w:ilvl w:val="2"/>
+          <w:numId w:val="14"/>
+        </w:numPr>
+      </w:pPr>
+      <w:r>
+        <w:t>Removes minimiz</w:t>
+      </w:r>
+      <w:r>
+        <w:t>e</w:t>
+      </w:r>
+      <w:r>
+        <w:t>, maximize and close buttons from title bar</w:t>
+      </w:r>
+    </w:p>
+    <w:p>
+      <w:pPr>
+        <w:pStyle w:val="ListParagraph"/>
+        <w:numPr>
+          <w:ilvl w:val="1"/>
+          <w:numId w:val="14"/>
+        </w:numPr>
+      </w:pPr>
+      <w:r>
+        <w:t xml:space="preserve">Set </w:t>
+      </w:r>
+      <w:proofErr w:type="spellStart"/>
+      <w:r>
+        <w:t>AcceptButton</w:t>
+      </w:r>
+      <w:proofErr w:type="spellEnd"/>
+      <w:r>
+        <w:t xml:space="preserve"> and </w:t>
+      </w:r>
+      <w:proofErr w:type="spellStart"/>
+      <w:r>
+        <w:t>CancelButton</w:t>
+      </w:r>
+      <w:proofErr w:type="spellEnd"/>
+      <w:r>
+        <w:t xml:space="preserve"> properties</w:t>
+      </w:r>
+    </w:p>
+    <w:p>
+      <w:pPr>
+        <w:pStyle w:val="ListParagraph"/>
+        <w:numPr>
+          <w:ilvl w:val="2"/>
+          <w:numId w:val="14"/>
+        </w:numPr>
+      </w:pPr>
+      <w:proofErr w:type="spellStart"/>
+      <w:r>
+        <w:t>AcceptButton</w:t>
+      </w:r>
+      <w:proofErr w:type="spellEnd"/>
+      <w:r>
+        <w:t>: pressing Enter is the same as clicking the butt</w:t>
+      </w:r>
+      <w:r>
+        <w:t>o</w:t>
+      </w:r>
+      <w:r>
+        <w:t>n</w:t>
+      </w:r>
+    </w:p>
+    <w:p>
+      <w:pPr>
+        <w:pStyle w:val="ListParagraph"/>
+        <w:numPr>
+          <w:ilvl w:val="2"/>
+          <w:numId w:val="14"/>
+        </w:numPr>
+      </w:pPr>
+      <w:proofErr w:type="spellStart"/>
+      <w:r>
+        <w:t>CancelButton</w:t>
+      </w:r>
+      <w:proofErr w:type="spellEnd"/>
+      <w:r>
+        <w:t>: pressing Escape is the same as clicking the button</w:t>
+      </w:r>
+    </w:p>
+    <w:p>
+      <w:pPr>
+        <w:pStyle w:val="ListParagraph"/>
+        <w:numPr>
+          <w:ilvl w:val="0"/>
+          <w:numId w:val="14"/>
+        </w:numPr>
+      </w:pPr>
+      <w:r>
+        <w:t>Set dialog return value on button clicks</w:t>
+      </w:r>
+    </w:p>
+    <w:p>
+      <w:pPr>
+        <w:pStyle w:val="ListParagraph"/>
+        <w:numPr>
+          <w:ilvl w:val="1"/>
+          <w:numId w:val="14"/>
+        </w:numPr>
+      </w:pPr>
+      <w:r>
+        <w:t>In event handler, or</w:t>
+      </w:r>
+    </w:p>
+    <w:p>
+      <w:pPr>
+        <w:pStyle w:val="ListParagraph"/>
+        <w:numPr>
+          <w:ilvl w:val="1"/>
+          <w:numId w:val="14"/>
+        </w:numPr>
+      </w:pPr>
+      <w:r>
+        <w:t xml:space="preserve">Using the </w:t>
+      </w:r>
+      <w:proofErr w:type="spellStart"/>
+      <w:r>
+        <w:t>DialogResult</w:t>
+      </w:r>
+      <w:proofErr w:type="spellEnd"/>
+      <w:r>
+        <w:t xml:space="preserve"> property of the Button</w:t>
+      </w:r>
+    </w:p>
+    <w:p>
+      <w:pPr>
+        <w:pStyle w:val="ListParagraph"/>
+        <w:ind w:left="1080"/>
+        <w:rPr>
+          <w:i/>
+        </w:rPr>
+      </w:pPr>
+      <w:r>
+        <w:rPr>
+          <w:i/>
+        </w:rPr>
+        <w:t xml:space="preserve">Important note:  Setting the </w:t>
+      </w:r>
+      <w:proofErr w:type="spellStart"/>
+      <w:r>
+        <w:rPr>
+          <w:i/>
+        </w:rPr>
+        <w:t>DialogResult</w:t>
+      </w:r>
+      <w:proofErr w:type="spellEnd"/>
+      <w:r>
+        <w:rPr>
+          <w:i/>
+        </w:rPr>
+        <w:t xml:space="preserve"> property closes the dialog</w:t>
+      </w:r>
+    </w:p>
+    <w:p>
+      <w:pPr>
+        <w:pStyle w:val="Heading2"/>
+      </w:pPr>
+      <w:bookmarkStart w:id="11" w:name="_Demo:_Custom_Dialogs"/>
+      <w:bookmarkEnd w:id="11"/>
+      <w:r>
+        <w:t>Demo: Custom Dialogs</w:t>
+      </w:r>
+    </w:p>
+    <w:p>
+      <w:r>
+        <w:t xml:space="preserve">In this demo we create a custom dialog to perform the same action that we provided in </w:t>
+      </w:r>
+      <w:hyperlink w:anchor="_Demo:_Dialogs_(MessageBox)">
+        <w:r>
+          <w:rPr>
+            <w:rStyle w:val="Hyperlink"/>
+          </w:rPr>
+          <w:t>Demo</w:t>
+        </w:r>
+        <w:r>
+          <w:rPr>
+            <w:rStyle w:val="Hyperlink"/>
+          </w:rPr>
+          <w:t>:</w:t>
+        </w:r>
+        <w:r>
+          <w:rPr>
+            <w:rStyle w:val="Hyperlink"/>
+          </w:rPr>
+          <w:t xml:space="preserve"> Dialogs (</w:t>
+        </w:r>
+        <w:proofErr w:type="spellStart"/>
+        <w:r>
+          <w:rPr>
+            <w:rStyle w:val="Hyperlink"/>
+          </w:rPr>
+          <w:t>MessageBox</w:t>
+        </w:r>
+        <w:proofErr w:type="spellEnd"/>
+        <w:r>
+          <w:rPr>
+            <w:rStyle w:val="Hyperlink"/>
+          </w:rPr>
+          <w:t>)</w:t>
+        </w:r>
+      </w:hyperlink>
+      <w:r>
+        <w:t xml:space="preserve"> using </w:t>
+      </w:r>
+      <w:proofErr w:type="spellStart"/>
+      <w:proofErr w:type="gramStart"/>
+      <w:r>
+        <w:t>MessageBox.Show</w:t>
+      </w:r>
+      <w:proofErr w:type="spellEnd"/>
+      <w:r>
+        <w:t>(</w:t>
+      </w:r>
+      <w:proofErr w:type="gramEnd"/>
+      <w:r>
+        <w:t>).  But I want t</w:t>
+      </w:r>
+      <w:r>
+        <w:t>o avoid creating a new project</w:t>
+      </w:r>
+      <w:r>
+        <w:t xml:space="preserve">, and </w:t>
+      </w:r>
+      <w:r>
+        <w:t xml:space="preserve">I </w:t>
+      </w:r>
+      <w:r>
+        <w:t xml:space="preserve">don’t want </w:t>
+      </w:r>
+      <w:r>
+        <w:t xml:space="preserve">to </w:t>
+      </w:r>
+      <w:r>
+        <w:t xml:space="preserve">lose the code used in </w:t>
+      </w:r>
+      <w:hyperlink w:anchor="_Demo:_Dialogs_(MessageBox)">
+        <w:r>
+          <w:rPr>
+            <w:rStyle w:val="Hyperlink"/>
+          </w:rPr>
+          <w:t>Demo: Dialogs (</w:t>
+        </w:r>
+        <w:proofErr w:type="spellStart"/>
+        <w:r>
+          <w:rPr>
+            <w:rStyle w:val="Hyperlink"/>
+          </w:rPr>
+          <w:t>MessageBox</w:t>
+        </w:r>
+        <w:proofErr w:type="spellEnd"/>
+        <w:r>
+          <w:rPr>
+            <w:rStyle w:val="Hyperlink"/>
+            <w:color w:val="auto"/>
+            <w:u w:val="none"/>
+          </w:rPr>
+          <w:t>.</w:t>
+        </w:r>
+      </w:hyperlink>
+      <w:r>
+        <w:t xml:space="preserve">  Therefore, I am going to add</w:t>
+      </w:r>
+      <w:r>
+        <w:t xml:space="preserve"> -</w:t>
+      </w:r>
+      <w:r>
+        <w:t xml:space="preserve"> to that project</w:t>
+      </w:r>
+      <w:r>
+        <w:t xml:space="preserve"> -</w:t>
+      </w:r>
+      <w:r>
+        <w:t xml:space="preserve"> a new button </w:t>
+      </w:r>
+      <w:r>
+        <w:rPr>
+          <w:b/>
+          <w:bCs/>
+        </w:rPr>
+        <w:t>Exit</w:t>
+      </w:r>
+      <w:r>
+        <w:t xml:space="preserve"> that will have the same functionality as the “x” in the upper-right corner.</w:t>
+      </w:r>
+    </w:p>
+    <w:p>
+      <w:pPr>
+        <w:pStyle w:val="ListParagraph"/>
+        <w:numPr>
+          <w:ilvl w:val="0"/>
+          <w:numId w:val="20"/>
+        </w:numPr>
+      </w:pPr>
+      <w:r>
+        <w:t xml:space="preserve">Navigate to the C# Visual Studio project that was written for </w:t>
+      </w:r>
+      <w:hyperlink w:anchor="_Demo:_Using_The">
+        <w:r>
+          <w:rPr>
+            <w:rStyle w:val="Hyperlink"/>
+          </w:rPr>
+          <w:t xml:space="preserve">Demo: Using </w:t>
+        </w:r>
+        <w:proofErr w:type="gramStart"/>
+        <w:r>
+          <w:rPr>
+            <w:rStyle w:val="Hyperlink"/>
+          </w:rPr>
+          <w:t>The</w:t>
+        </w:r>
+        <w:proofErr w:type="gramEnd"/>
+        <w:r>
+          <w:rPr>
+            <w:rStyle w:val="Hyperlink"/>
+          </w:rPr>
+          <w:t xml:space="preserve"> Designer</w:t>
+        </w:r>
+        <w:r>
+          <w:rPr>
+            <w:rStyle w:val="Hyperlink"/>
+            <w:u w:val="none"/>
+          </w:rPr>
+          <w:t>.</w:t>
+        </w:r>
+      </w:hyperlink>
+      <w:r>
+        <w:t xml:space="preserve"> Navigate to the “designer” view of the form. </w:t>
+      </w:r>
+    </w:p>
+    <w:p>
+      <w:pPr>
+        <w:pStyle w:val="ListParagraph"/>
+        <w:numPr>
+          <w:ilvl w:val="0"/>
+          <w:numId w:val="20"/>
+        </w:numPr>
+      </w:pPr>
+      <w:r>
+        <w:t xml:space="preserve">Add a button named </w:t>
+      </w:r>
+      <w:proofErr w:type="spellStart"/>
+      <w:r>
+        <w:t>btnExit</w:t>
+      </w:r>
+      <w:proofErr w:type="spellEnd"/>
+      <w:r>
+        <w:t xml:space="preserve"> with “Exit” for its </w:t>
+      </w:r>
+      <w:r>
+        <w:rPr>
+          <w:b/>
+          <w:bCs/>
+        </w:rPr>
+        <w:t>text</w:t>
+      </w:r>
+      <w:r>
+        <w:t xml:space="preserve"> property.</w:t>
+      </w:r>
+    </w:p>
+    <w:p>
+      <w:pPr>
+        <w:pStyle w:val="ListParagraph"/>
+        <w:numPr>
+          <w:ilvl w:val="0"/>
+          <w:numId w:val="20"/>
+        </w:numPr>
+      </w:pPr>
+      <w:r>
+        <w:t xml:space="preserve">Double-click </w:t>
+      </w:r>
+      <w:proofErr w:type="spellStart"/>
+      <w:r>
+        <w:t>btnExit</w:t>
+      </w:r>
+      <w:proofErr w:type="spellEnd"/>
+      <w:r>
+        <w:t xml:space="preserve"> to induce Visual Studio to create the skeleton for </w:t>
+      </w:r>
+      <w:proofErr w:type="spellStart"/>
+      <w:r>
+        <w:t>btnExit_</w:t>
+      </w:r>
+      <w:proofErr w:type="gramStart"/>
+      <w:r>
+        <w:t>Click</w:t>
+      </w:r>
+      <w:proofErr w:type="spellEnd"/>
+      <w:r>
+        <w:t>(</w:t>
+      </w:r>
+      <w:proofErr w:type="gramEnd"/>
+      <w:r>
+        <w:t>).</w:t>
+      </w:r>
+      <w:r>
+        <w:tab/>
+      </w:r>
+    </w:p>
+    <w:p>
+      <w:pPr>
+        <w:pStyle w:val="ListParagraph"/>
+        <w:numPr>
+          <w:ilvl w:val="0"/>
+          <w:numId w:val="20"/>
+        </w:numPr>
+      </w:pPr>
+      <w:r>
+        <w:t xml:space="preserve">In the </w:t>
+      </w:r>
+      <w:r>
+        <w:rPr>
+          <w:b/>
+          <w:bCs/>
+        </w:rPr>
+        <w:t>Solution Explorer</w:t>
+      </w:r>
+      <w:r>
+        <w:t xml:space="preserve"> right-click the project name.  Click </w:t>
+      </w:r>
+      <w:r>
+        <w:rPr>
+          <w:b/>
+          <w:bCs/>
+        </w:rPr>
+        <w:t xml:space="preserve">Add -&gt; Form (Windows Form)… </w:t>
+      </w:r>
+      <w:r>
+        <w:t xml:space="preserve">in the context menu.  Visual Studio displays a dialog titled </w:t>
+      </w:r>
+      <w:r>
+        <w:rPr>
+          <w:b/>
+          <w:bCs/>
+        </w:rPr>
+        <w:t>Add New Item</w:t>
+      </w:r>
+      <w:r>
+        <w:t xml:space="preserve"> with </w:t>
+      </w:r>
+      <w:r>
+        <w:rPr>
+          <w:b/>
+          <w:bCs/>
+        </w:rPr>
+        <w:t>Form (Windows Form)</w:t>
+      </w:r>
+      <w:r>
+        <w:t xml:space="preserve"> selected in the center panel.</w:t>
+      </w:r>
+    </w:p>
+    <w:p>
+      <w:pPr>
+        <w:pStyle w:val="ListParagraph"/>
+        <w:numPr>
+          <w:ilvl w:val="0"/>
+          <w:numId w:val="20"/>
+        </w:numPr>
+      </w:pPr>
+      <w:r>
+        <w:t>Rename the form “</w:t>
+      </w:r>
+      <w:proofErr w:type="spellStart"/>
+      <w:r>
+        <w:t>ConfirmDialog</w:t>
+      </w:r>
+      <w:proofErr w:type="spellEnd"/>
+      <w:r>
+        <w:t xml:space="preserve">” via the </w:t>
+      </w:r>
+      <w:r>
+        <w:rPr>
+          <w:b/>
+          <w:bCs/>
+        </w:rPr>
+        <w:t>Name:</w:t>
+      </w:r>
+      <w:r>
+        <w:t xml:space="preserve"> text box at the bottom of the dialog.  Click </w:t>
+      </w:r>
+      <w:r>
+        <w:rPr>
+          <w:b/>
+          <w:bCs/>
+        </w:rPr>
+        <w:t>Add</w:t>
+      </w:r>
+      <w:r>
+        <w:t xml:space="preserve">.  Visual Studio responds by adding </w:t>
+      </w:r>
+      <w:proofErr w:type="spellStart"/>
+      <w:r>
+        <w:t>ConfirmDialog.cs</w:t>
+      </w:r>
+      <w:proofErr w:type="spellEnd"/>
+      <w:r>
+        <w:t xml:space="preserve"> to the solution, and it displays </w:t>
+      </w:r>
+      <w:proofErr w:type="spellStart"/>
+      <w:r>
+        <w:t>ConfirmDialog.cs</w:t>
+      </w:r>
+      <w:proofErr w:type="spellEnd"/>
+      <w:r>
+        <w:t xml:space="preserve"> in designer mode.</w:t>
+      </w:r>
+    </w:p>
+    <w:p>
+      <w:pPr>
+        <w:pStyle w:val="ListParagraph"/>
+        <w:numPr>
+          <w:ilvl w:val="0"/>
+          <w:numId w:val="20"/>
+        </w:numPr>
+      </w:pPr>
+      <w:r>
+        <w:t xml:space="preserve">Resize </w:t>
+      </w:r>
+      <w:proofErr w:type="spellStart"/>
+      <w:r>
+        <w:t>ConfirmDialog.cs</w:t>
+      </w:r>
+      <w:proofErr w:type="spellEnd"/>
+      <w:r>
+        <w:t xml:space="preserve"> to make it smaller than the main form.  Change its </w:t>
+      </w:r>
+      <w:r>
+        <w:rPr>
+          <w:b/>
+          <w:bCs/>
+        </w:rPr>
+        <w:t>Text</w:t>
+      </w:r>
+      <w:r>
+        <w:t xml:space="preserve"> property to “Confirm”.</w:t>
+      </w:r>
+    </w:p>
+    <w:p>
+      <w:pPr>
+        <w:pStyle w:val="ListParagraph"/>
+        <w:numPr>
+          <w:ilvl w:val="0"/>
+          <w:numId w:val="20"/>
+        </w:numPr>
+      </w:pPr>
+      <w:r>
+        <w:t xml:space="preserve">Drop a </w:t>
+      </w:r>
+      <w:r>
+        <w:rPr>
+          <w:b/>
+          <w:bCs/>
+        </w:rPr>
+        <w:t>Panel</w:t>
+      </w:r>
+      <w:r>
+        <w:t xml:space="preserve"> (from the </w:t>
+      </w:r>
+      <w:r>
+        <w:rPr>
+          <w:b/>
+          <w:bCs/>
+        </w:rPr>
+        <w:t>Containers</w:t>
+      </w:r>
+      <w:r>
+        <w:t xml:space="preserve"> section of the </w:t>
+      </w:r>
+      <w:r>
+        <w:rPr>
+          <w:b/>
+          <w:bCs/>
+        </w:rPr>
+        <w:t>Toolbox</w:t>
+      </w:r>
+      <w:r>
+        <w:t xml:space="preserve">) onto </w:t>
+      </w:r>
+      <w:proofErr w:type="spellStart"/>
+      <w:r>
+        <w:t>ConfirmDialog</w:t>
+      </w:r>
+      <w:proofErr w:type="spellEnd"/>
+      <w:proofErr w:type="gramStart"/>
+      <w:r>
+        <w:t>,  Change</w:t>
+      </w:r>
+      <w:proofErr w:type="gramEnd"/>
+      <w:r>
+        <w:t xml:space="preserve"> the </w:t>
+      </w:r>
+      <w:r>
+        <w:rPr>
+          <w:b/>
+          <w:bCs/>
+        </w:rPr>
+        <w:t>Dock</w:t>
+      </w:r>
+      <w:r>
+        <w:t xml:space="preserve"> property of the </w:t>
+      </w:r>
+      <w:r>
+        <w:rPr>
+          <w:b/>
+          <w:bCs/>
+        </w:rPr>
+        <w:t>Panel</w:t>
+      </w:r>
+      <w:r>
+        <w:t xml:space="preserve"> to </w:t>
+      </w:r>
+      <w:r>
+        <w:rPr>
+          <w:b/>
+          <w:bCs/>
+        </w:rPr>
+        <w:t>Top</w:t>
+      </w:r>
+      <w:r>
+        <w:t xml:space="preserve">.  Change the </w:t>
+      </w:r>
+      <w:proofErr w:type="spellStart"/>
+      <w:r>
+        <w:rPr>
+          <w:b/>
+          <w:bCs/>
+        </w:rPr>
+        <w:t>BackColor</w:t>
+      </w:r>
+      <w:proofErr w:type="spellEnd"/>
+      <w:r>
+        <w:t xml:space="preserve"> property of the </w:t>
+      </w:r>
+      <w:r>
+        <w:rPr>
+          <w:b/>
+          <w:bCs/>
+        </w:rPr>
+        <w:t>Panel</w:t>
+      </w:r>
+      <w:r>
+        <w:t xml:space="preserve"> to </w:t>
+      </w:r>
+      <w:proofErr w:type="spellStart"/>
+      <w:r>
+        <w:rPr>
+          <w:b/>
+          <w:bCs/>
+        </w:rPr>
+        <w:t>HighlightText</w:t>
+      </w:r>
+      <w:proofErr w:type="spellEnd"/>
+      <w:r>
+        <w:t>.</w:t>
+      </w:r>
+    </w:p>
+    <w:p>
+      <w:pPr>
+        <w:pStyle w:val="ListParagraph"/>
+        <w:numPr>
+          <w:ilvl w:val="0"/>
+          <w:numId w:val="20"/>
+        </w:numPr>
+      </w:pPr>
+      <w:r>
+        <w:t xml:space="preserve">Add a </w:t>
+      </w:r>
+      <w:r>
+        <w:rPr>
+          <w:b/>
+          <w:bCs/>
+        </w:rPr>
+        <w:t>Label</w:t>
+      </w:r>
+      <w:r>
+        <w:t xml:space="preserve"> to the </w:t>
+      </w:r>
+      <w:r>
+        <w:rPr>
+          <w:b/>
+          <w:bCs/>
+        </w:rPr>
+        <w:t>Panel</w:t>
+      </w:r>
+      <w:r>
+        <w:t xml:space="preserve">.  Change the </w:t>
+      </w:r>
+      <w:r>
+        <w:rPr>
+          <w:b/>
+          <w:bCs/>
+        </w:rPr>
+        <w:t>Text</w:t>
+      </w:r>
+      <w:r>
+        <w:t xml:space="preserve"> property of the </w:t>
+      </w:r>
+      <w:r>
+        <w:rPr>
+          <w:b/>
+          <w:bCs/>
+        </w:rPr>
+        <w:t>Label</w:t>
+      </w:r>
+      <w:r>
+        <w:t xml:space="preserve"> to “Are you sure you want to close?”</w:t>
+      </w:r>
+    </w:p>
+    <w:p>
+      <w:pPr>
+        <w:pStyle w:val="ListParagraph"/>
+        <w:numPr>
+          <w:ilvl w:val="0"/>
+          <w:numId w:val="20"/>
+        </w:numPr>
+      </w:pPr>
+      <w:r>
+        <w:lastRenderedPageBreak/>
+        <w:t>Drop t</w:t>
+      </w:r>
+      <w:r>
+        <w:t xml:space="preserve">wo buttons onto </w:t>
+      </w:r>
+      <w:proofErr w:type="spellStart"/>
+      <w:r>
+        <w:t>ConfirmDialog</w:t>
+      </w:r>
+      <w:proofErr w:type="spellEnd"/>
+      <w:r>
+        <w:t xml:space="preserve">, </w:t>
+      </w:r>
+      <w:r>
+        <w:t>The left-hand button is named “</w:t>
+      </w:r>
+      <w:proofErr w:type="spellStart"/>
+      <w:r>
+        <w:t>YesButton</w:t>
+      </w:r>
+      <w:proofErr w:type="spellEnd"/>
+      <w:r>
+        <w:t xml:space="preserve">”, and its </w:t>
+      </w:r>
+      <w:r>
+        <w:rPr>
+          <w:b/>
+          <w:bCs/>
+        </w:rPr>
+        <w:t>Text</w:t>
+      </w:r>
+      <w:r>
+        <w:t xml:space="preserve"> property is “Yes”; the right-hand button is named “</w:t>
+      </w:r>
+      <w:proofErr w:type="spellStart"/>
+      <w:r>
+        <w:t>NoButton</w:t>
+      </w:r>
+      <w:proofErr w:type="spellEnd"/>
+      <w:r>
+        <w:t xml:space="preserve">”, and its </w:t>
+      </w:r>
+      <w:r>
+        <w:rPr>
+          <w:b/>
+          <w:bCs/>
+        </w:rPr>
+        <w:t>Text</w:t>
+      </w:r>
+      <w:r>
+        <w:t xml:space="preserve"> property is “No”.</w:t>
+      </w:r>
+    </w:p>
+    <w:p>
+      <w:pPr>
+        <w:pStyle w:val="ListParagraph"/>
+        <w:numPr>
+          <w:ilvl w:val="0"/>
+          <w:numId w:val="20"/>
+        </w:numPr>
+      </w:pPr>
+      <w:r>
+        <w:t xml:space="preserve">Following the checklist from </w:t>
+      </w:r>
+      <w:hyperlink w:anchor="_Custom_Dialogs">
+        <w:r>
+          <w:rPr>
+            <w:rStyle w:val="Hyperlink"/>
+          </w:rPr>
+          <w:t>Custom Dialogs</w:t>
+        </w:r>
+      </w:hyperlink>
+      <w:r>
+        <w:t xml:space="preserve"> we start by setting the </w:t>
+      </w:r>
+      <w:proofErr w:type="spellStart"/>
+      <w:r>
+        <w:rPr>
+          <w:b/>
+          <w:bCs/>
+        </w:rPr>
+        <w:t>FormBorderStyle</w:t>
+      </w:r>
+      <w:proofErr w:type="spellEnd"/>
+      <w:r>
+        <w:t xml:space="preserve"> property of </w:t>
+      </w:r>
+      <w:proofErr w:type="spellStart"/>
+      <w:r>
+        <w:t>ConfirmDialog</w:t>
+      </w:r>
+      <w:proofErr w:type="spellEnd"/>
+      <w:r>
+        <w:t xml:space="preserve">; change it to </w:t>
+      </w:r>
+      <w:proofErr w:type="spellStart"/>
+      <w:r>
+        <w:rPr>
+          <w:b/>
+          <w:bCs/>
+        </w:rPr>
+        <w:t>FixedDialog</w:t>
+      </w:r>
+      <w:proofErr w:type="spellEnd"/>
+      <w:r>
+        <w:t>; this prevents the user from resizing the dialog.</w:t>
+      </w:r>
+    </w:p>
+    <w:p>
+      <w:pPr>
+        <w:pStyle w:val="ListParagraph"/>
+        <w:numPr>
+          <w:ilvl w:val="0"/>
+          <w:numId w:val="20"/>
+        </w:numPr>
+      </w:pPr>
+      <w:r>
+        <w:t xml:space="preserve">Remove the 3 buttons in the upper-right corner; change the </w:t>
+      </w:r>
+      <w:proofErr w:type="spellStart"/>
+      <w:r>
+        <w:rPr>
+          <w:b/>
+          <w:bCs/>
+        </w:rPr>
+        <w:t>ControlBox</w:t>
+      </w:r>
+      <w:proofErr w:type="spellEnd"/>
+      <w:r>
+        <w:t xml:space="preserve"> to </w:t>
+      </w:r>
+      <w:r>
+        <w:rPr>
+          <w:b/>
+          <w:bCs/>
+        </w:rPr>
+        <w:t>False</w:t>
+      </w:r>
+      <w:r>
+        <w:t xml:space="preserve">.  (Double-click it to toggle from </w:t>
+      </w:r>
+      <w:r>
+        <w:rPr>
+          <w:b/>
+          <w:bCs/>
+        </w:rPr>
+        <w:t>True</w:t>
+      </w:r>
+      <w:r>
+        <w:t xml:space="preserve"> to </w:t>
+      </w:r>
+      <w:r>
+        <w:rPr>
+          <w:b/>
+          <w:bCs/>
+        </w:rPr>
+        <w:t>False</w:t>
+      </w:r>
+      <w:r>
+        <w:t>.)</w:t>
+      </w:r>
+    </w:p>
+    <w:p>
+      <w:pPr>
+        <w:pStyle w:val="ListParagraph"/>
+        <w:numPr>
+          <w:ilvl w:val="0"/>
+          <w:numId w:val="20"/>
+        </w:numPr>
+      </w:pPr>
+      <w:r>
+        <w:t xml:space="preserve">Set </w:t>
+      </w:r>
+      <w:proofErr w:type="spellStart"/>
+      <w:r>
+        <w:t>YesButton</w:t>
+      </w:r>
+      <w:proofErr w:type="spellEnd"/>
+      <w:r>
+        <w:t xml:space="preserve"> to be the </w:t>
+      </w:r>
+      <w:proofErr w:type="spellStart"/>
+      <w:r>
+        <w:rPr>
+          <w:b/>
+          <w:bCs/>
+        </w:rPr>
+        <w:t>AcceptButton</w:t>
+      </w:r>
+      <w:proofErr w:type="spellEnd"/>
+      <w:r>
+        <w:t xml:space="preserve">; change the </w:t>
+      </w:r>
+      <w:proofErr w:type="spellStart"/>
+      <w:r>
+        <w:rPr>
+          <w:b/>
+          <w:bCs/>
+        </w:rPr>
+        <w:t>AcceptButton</w:t>
+      </w:r>
+      <w:proofErr w:type="spellEnd"/>
+      <w:r>
+        <w:t xml:space="preserve"> property to </w:t>
+      </w:r>
+      <w:proofErr w:type="spellStart"/>
+      <w:r>
+        <w:rPr>
+          <w:b/>
+          <w:bCs/>
+        </w:rPr>
+        <w:t>YesButton</w:t>
+      </w:r>
+      <w:proofErr w:type="spellEnd"/>
+      <w:r>
+        <w:t>.</w:t>
+      </w:r>
+    </w:p>
+    <w:p>
+      <w:pPr>
+        <w:pStyle w:val="ListParagraph"/>
+        <w:numPr>
+          <w:ilvl w:val="0"/>
+          <w:numId w:val="20"/>
+        </w:numPr>
+      </w:pPr>
+      <w:r>
+        <w:t xml:space="preserve">Set </w:t>
+      </w:r>
+      <w:proofErr w:type="spellStart"/>
+      <w:r>
+        <w:t>NoButton</w:t>
+      </w:r>
+      <w:proofErr w:type="spellEnd"/>
+      <w:r>
+        <w:t xml:space="preserve"> to be the </w:t>
+      </w:r>
+      <w:proofErr w:type="spellStart"/>
+      <w:r>
+        <w:rPr>
+          <w:b/>
+          <w:bCs/>
+        </w:rPr>
+        <w:t>CancelButton</w:t>
+      </w:r>
+      <w:proofErr w:type="spellEnd"/>
+      <w:r>
+        <w:t xml:space="preserve">; change the </w:t>
+      </w:r>
+      <w:proofErr w:type="spellStart"/>
+      <w:r>
+        <w:rPr>
+          <w:b/>
+          <w:bCs/>
+        </w:rPr>
+        <w:t>CancelButton</w:t>
+      </w:r>
+      <w:proofErr w:type="spellEnd"/>
+      <w:r>
+        <w:t xml:space="preserve"> property to </w:t>
+      </w:r>
+      <w:proofErr w:type="spellStart"/>
+      <w:r>
+        <w:rPr>
+          <w:b/>
+          <w:bCs/>
+        </w:rPr>
+        <w:t>NoButton</w:t>
+      </w:r>
+      <w:proofErr w:type="spellEnd"/>
+      <w:r>
+        <w:t>.</w:t>
+      </w:r>
+    </w:p>
+    <w:p>
+      <w:pPr>
+        <w:pStyle w:val="ListParagraph"/>
+        <w:numPr>
+          <w:ilvl w:val="0"/>
+          <w:numId w:val="20"/>
+        </w:numPr>
+      </w:pPr>
+      <w:r>
+        <w:t xml:space="preserve">The </w:t>
+      </w:r>
+      <w:proofErr w:type="spellStart"/>
+      <w:r>
+        <w:t>Pluralsight</w:t>
+      </w:r>
+      <w:proofErr w:type="spellEnd"/>
+      <w:r>
+        <w:t xml:space="preserve"> instructor’s suggestion was to c</w:t>
+      </w:r>
+      <w:r>
+        <w:t xml:space="preserve">hange the </w:t>
+      </w:r>
+      <w:proofErr w:type="spellStart"/>
+      <w:r>
+        <w:rPr>
+          <w:b/>
+          <w:bCs/>
+        </w:rPr>
+        <w:t>DialogResult</w:t>
+      </w:r>
+      <w:proofErr w:type="spellEnd"/>
+      <w:r>
+        <w:t xml:space="preserve"> property of </w:t>
+      </w:r>
+      <w:proofErr w:type="spellStart"/>
+      <w:r>
+        <w:t>YesButton</w:t>
+      </w:r>
+      <w:proofErr w:type="spellEnd"/>
+      <w:r>
+        <w:t xml:space="preserve"> to be </w:t>
+      </w:r>
+      <w:proofErr w:type="gramStart"/>
+      <w:r>
+        <w:rPr>
+          <w:b/>
+          <w:bCs/>
+        </w:rPr>
+        <w:t>Yes</w:t>
+      </w:r>
+      <w:proofErr w:type="gramEnd"/>
+      <w:r>
+        <w:t>.</w:t>
+      </w:r>
+      <w:r>
+        <w:t xml:space="preserve">  This may work for Visual Basic, but it did seem to work for C#; instead I set the dialog property to </w:t>
+      </w:r>
+      <w:r>
+        <w:rPr>
+          <w:b/>
+        </w:rPr>
+        <w:t>OK.</w:t>
+      </w:r>
+      <w:r>
+        <w:tab/>
+      </w:r>
+    </w:p>
+    <w:p>
+      <w:pPr>
+        <w:pStyle w:val="ListParagraph"/>
+        <w:numPr>
+          <w:ilvl w:val="0"/>
+          <w:numId w:val="20"/>
+        </w:numPr>
+      </w:pPr>
+      <w:r>
+        <w:t xml:space="preserve">The </w:t>
+      </w:r>
+      <w:proofErr w:type="spellStart"/>
+      <w:r>
+        <w:t>Pluralsight</w:t>
+      </w:r>
+      <w:proofErr w:type="spellEnd"/>
+      <w:r>
+        <w:t xml:space="preserve"> instructor’s suggestion was to c</w:t>
+      </w:r>
+      <w:r>
+        <w:t xml:space="preserve">hange the </w:t>
+      </w:r>
+      <w:proofErr w:type="spellStart"/>
+      <w:r>
+        <w:rPr>
+          <w:b/>
+          <w:bCs/>
+        </w:rPr>
+        <w:t>DialogResult</w:t>
+      </w:r>
+      <w:proofErr w:type="spellEnd"/>
+      <w:r>
+        <w:t xml:space="preserve"> property of </w:t>
+      </w:r>
+      <w:proofErr w:type="spellStart"/>
+      <w:r>
+        <w:t>NoButton</w:t>
+      </w:r>
+      <w:proofErr w:type="spellEnd"/>
+      <w:r>
+        <w:t xml:space="preserve"> to be </w:t>
+      </w:r>
+      <w:r>
+        <w:rPr>
+          <w:b/>
+          <w:bCs/>
+        </w:rPr>
+        <w:t>No</w:t>
+      </w:r>
+      <w:r>
+        <w:rPr>
+          <w:b/>
+          <w:bCs/>
+        </w:rPr>
+        <w:t>.</w:t>
+      </w:r>
+      <w:r>
+        <w:t xml:space="preserve">  This may work for Visual Basic, but it did seem to work for C#; instead I set the dialog property to</w:t>
+      </w:r>
+      <w:r>
+        <w:t xml:space="preserve"> </w:t>
+      </w:r>
+      <w:proofErr w:type="gramStart"/>
+      <w:r>
+        <w:rPr>
+          <w:b/>
+        </w:rPr>
+        <w:t>Cancel</w:t>
+      </w:r>
+      <w:proofErr w:type="gramEnd"/>
+      <w:r>
+        <w:t>.</w:t>
+      </w:r>
+    </w:p>
+    <w:p>
+      <w:pPr>
+        <w:pStyle w:val="ListParagraph"/>
+        <w:numPr>
+          <w:ilvl w:val="0"/>
+          <w:numId w:val="20"/>
+        </w:numPr>
+      </w:pPr>
+      <w:r>
+        <w:t xml:space="preserve">Navigate to the handler </w:t>
+      </w:r>
+      <w:proofErr w:type="spellStart"/>
+      <w:r>
+        <w:t>btnExit_</w:t>
+      </w:r>
+      <w:proofErr w:type="gramStart"/>
+      <w:r>
+        <w:t>Click</w:t>
+      </w:r>
+      <w:proofErr w:type="spellEnd"/>
+      <w:r>
+        <w:t>(</w:t>
+      </w:r>
+      <w:proofErr w:type="gramEnd"/>
+      <w:r>
+        <w:t>).</w:t>
+      </w:r>
+    </w:p>
+    <w:p>
+      <w:pPr>
+        <w:pStyle w:val="ListParagraph"/>
+        <w:numPr>
+          <w:ilvl w:val="0"/>
+          <w:numId w:val="20"/>
+        </w:numPr>
+        <w:spacing w:after="0"/>
+      </w:pPr>
+      <w:r>
+        <w:t xml:space="preserve">Add the following code to the body of </w:t>
+      </w:r>
+      <w:proofErr w:type="spellStart"/>
+      <w:r>
+        <w:t>btnExit_</w:t>
+      </w:r>
+      <w:proofErr w:type="gramStart"/>
+      <w:r>
+        <w:t>Click</w:t>
+      </w:r>
+      <w:proofErr w:type="spellEnd"/>
+      <w:r>
+        <w:t>(</w:t>
+      </w:r>
+      <w:proofErr w:type="gramEnd"/>
+      <w:r>
+        <w:t>).</w:t>
+      </w:r>
+    </w:p>
+    <w:p>
+      <w:pPr>
+        <w:spacing w:after="0"/>
+      </w:pPr>
+      <w:r>
+        <w:t xml:space="preserve">            </w:t>
+      </w:r>
+      <w:proofErr w:type="spellStart"/>
+      <w:proofErr w:type="gramStart"/>
+      <w:r>
+        <w:t>var</w:t>
+      </w:r>
+      <w:proofErr w:type="spellEnd"/>
+      <w:proofErr w:type="gramEnd"/>
+      <w:r>
+        <w:t xml:space="preserve"> </w:t>
+      </w:r>
+      <w:proofErr w:type="spellStart"/>
+      <w:r>
+        <w:t>confirmDialog</w:t>
+      </w:r>
+      <w:proofErr w:type="spellEnd"/>
+      <w:r>
+        <w:t xml:space="preserve"> = new </w:t>
+      </w:r>
+      <w:proofErr w:type="spellStart"/>
+      <w:r>
+        <w:t>ConfirmDialog</w:t>
+      </w:r>
+      <w:proofErr w:type="spellEnd"/>
+      <w:r>
+        <w:t xml:space="preserve">();    </w:t>
+      </w:r>
+    </w:p>
+    <w:p>
+      <w:pPr>
+        <w:spacing w:after="0"/>
+      </w:pPr>
+      <w:r>
+        <w:t xml:space="preserve"> </w:t>
+      </w:r>
+    </w:p>
+    <w:p>
+      <w:pPr>
+        <w:spacing w:after="0"/>
+      </w:pPr>
+      <w:r>
+        <w:t xml:space="preserve">            </w:t>
+      </w:r>
+      <w:proofErr w:type="spellStart"/>
+      <w:proofErr w:type="gramStart"/>
+      <w:r>
+        <w:t>var</w:t>
+      </w:r>
+      <w:proofErr w:type="spellEnd"/>
+      <w:proofErr w:type="gramEnd"/>
+      <w:r>
+        <w:t xml:space="preserve"> </w:t>
+      </w:r>
+      <w:proofErr w:type="spellStart"/>
+      <w:r>
+        <w:t>dr</w:t>
+      </w:r>
+      <w:proofErr w:type="spellEnd"/>
+      <w:r>
+        <w:t xml:space="preserve"> = </w:t>
+      </w:r>
+      <w:proofErr w:type="spellStart"/>
+      <w:r>
+        <w:t>confirmDialog.ShowDialog</w:t>
+      </w:r>
+      <w:proofErr w:type="spellEnd"/>
+      <w:r>
+        <w:t>();</w:t>
+      </w:r>
+    </w:p>
+    <w:p>
+      <w:pPr>
+        <w:spacing w:after="0"/>
+      </w:pPr>
+      <w:r>
+        <w:t xml:space="preserve">            </w:t>
+      </w:r>
+      <w:proofErr w:type="gramStart"/>
+      <w:r>
+        <w:t>if</w:t>
+      </w:r>
+      <w:proofErr w:type="gramEnd"/>
+      <w:r>
+        <w:t xml:space="preserve"> ( </w:t>
+      </w:r>
+      <w:proofErr w:type="spellStart"/>
+      <w:r>
+        <w:t>dr</w:t>
+      </w:r>
+      <w:proofErr w:type="spellEnd"/>
+      <w:r>
+        <w:t xml:space="preserve"> == </w:t>
+      </w:r>
+      <w:proofErr w:type="spellStart"/>
+      <w:r>
+        <w:t>DialogResult.OK</w:t>
+      </w:r>
+      <w:proofErr w:type="spellEnd"/>
+      <w:r>
+        <w:t xml:space="preserve"> )</w:t>
+      </w:r>
+    </w:p>
+    <w:p>
+      <w:pPr>
+        <w:spacing w:after="0"/>
+      </w:pPr>
+      <w:r>
+        <w:t xml:space="preserve">            {</w:t>
+      </w:r>
+    </w:p>
+    <w:p>
+      <w:pPr>
+        <w:spacing w:after="0"/>
+      </w:pPr>
+      <w:r>
+        <w:t xml:space="preserve">                </w:t>
+      </w:r>
+      <w:proofErr w:type="spellStart"/>
+      <w:proofErr w:type="gramStart"/>
+      <w:r>
+        <w:t>this.Close</w:t>
+      </w:r>
+      <w:proofErr w:type="spellEnd"/>
+      <w:r>
+        <w:t>(</w:t>
+      </w:r>
+      <w:proofErr w:type="gramEnd"/>
+      <w:r>
+        <w:t>);</w:t>
+      </w:r>
+    </w:p>
+    <w:p>
+      <w:pPr>
+        <w:spacing w:after="0"/>
+      </w:pPr>
+      <w:r>
+        <w:t xml:space="preserve">            }</w:t>
+      </w:r>
+    </w:p>
+    <w:p>
+      <w:pPr>
+        <w:spacing w:after="0"/>
+        <w:ind w:left="360"/>
+      </w:pPr>
+      <w:r>
+        <w:t xml:space="preserve">You might notice a difference between </w:t>
+      </w:r>
+      <w:proofErr w:type="gramStart"/>
+      <w:r>
+        <w:t xml:space="preserve">the </w:t>
+      </w:r>
+      <w:r>
+        <w:rPr>
+          <w:b/>
+          <w:bCs/>
+        </w:rPr>
+        <w:t>if</w:t>
+      </w:r>
+      <w:proofErr w:type="gramEnd"/>
+      <w:r>
+        <w:t xml:space="preserve"> statement above and the </w:t>
+      </w:r>
+      <w:r>
+        <w:rPr>
+          <w:b/>
+          <w:bCs/>
+        </w:rPr>
+        <w:t>if</w:t>
+      </w:r>
+      <w:r>
+        <w:t xml:space="preserve"> statement suggested by the </w:t>
+      </w:r>
+      <w:proofErr w:type="spellStart"/>
+      <w:r>
+        <w:t>Pluralsight</w:t>
+      </w:r>
+      <w:proofErr w:type="spellEnd"/>
+      <w:r>
+        <w:t xml:space="preserve"> instructor.  </w:t>
+      </w:r>
+      <w:proofErr w:type="gramStart"/>
+      <w:r>
+        <w:t xml:space="preserve">The </w:t>
+      </w:r>
+      <w:r>
+        <w:rPr>
+          <w:b/>
+          <w:bCs/>
+        </w:rPr>
+        <w:t>if</w:t>
+      </w:r>
+      <w:proofErr w:type="gramEnd"/>
+      <w:r>
+        <w:t xml:space="preserve"> statement above tests the dialog-result value for the value </w:t>
+      </w:r>
+      <w:proofErr w:type="spellStart"/>
+      <w:r>
+        <w:rPr>
+          <w:b/>
+          <w:bCs/>
+        </w:rPr>
+        <w:t>DialogResult.OK</w:t>
+      </w:r>
+      <w:proofErr w:type="spellEnd"/>
+      <w:r>
+        <w:t xml:space="preserve">, not </w:t>
+      </w:r>
+      <w:proofErr w:type="spellStart"/>
+      <w:r>
+        <w:rPr>
+          <w:b/>
+          <w:bCs/>
+        </w:rPr>
+        <w:t>DialogResult.Yes</w:t>
+      </w:r>
+      <w:proofErr w:type="spellEnd"/>
+      <w:r>
+        <w:t xml:space="preserve">; the reason for this that </w:t>
+      </w:r>
+      <w:proofErr w:type="spellStart"/>
+      <w:r>
+        <w:rPr>
+          <w:b/>
+          <w:bCs/>
+        </w:rPr>
+        <w:t>ShowDialog</w:t>
+      </w:r>
+      <w:r>
+        <w:t>’s</w:t>
+      </w:r>
+      <w:proofErr w:type="spellEnd"/>
+      <w:r>
+        <w:t xml:space="preserve"> return value is either </w:t>
+      </w:r>
+      <w:proofErr w:type="spellStart"/>
+      <w:r>
+        <w:rPr>
+          <w:b/>
+          <w:bCs/>
+        </w:rPr>
+        <w:t>DialogResult.OK</w:t>
+      </w:r>
+      <w:proofErr w:type="spellEnd"/>
+      <w:r>
+        <w:t xml:space="preserve"> or </w:t>
+      </w:r>
+      <w:proofErr w:type="spellStart"/>
+      <w:r>
+        <w:rPr>
+          <w:b/>
+          <w:bCs/>
+        </w:rPr>
+        <w:t>DialogResult.Cancel</w:t>
+      </w:r>
+      <w:proofErr w:type="spellEnd"/>
+      <w:r>
+        <w:t>.  This might be because of the difference between Visual Basic and C#; I did not try this example in Visual Basic.</w:t>
+      </w:r>
+    </w:p>
+    <w:p>
+      <w:pPr>
+        <w:spacing w:before="200" w:after="0"/>
+      </w:pPr>
+      <w:r>
+        <w:t xml:space="preserve">I tried running the example, and it was successful, except for the use of the </w:t>
+      </w:r>
+      <w:r>
+        <w:rPr>
+          <w:b/>
+          <w:bCs/>
+        </w:rPr>
+        <w:t>Enter</w:t>
+      </w:r>
+      <w:r>
+        <w:t xml:space="preserve"> key.  (The </w:t>
+      </w:r>
+      <w:r>
+        <w:rPr>
+          <w:b/>
+          <w:bCs/>
+        </w:rPr>
+        <w:t>Esc</w:t>
+      </w:r>
+      <w:r>
+        <w:t xml:space="preserve"> key worked.)  The </w:t>
+      </w:r>
+      <w:r>
+        <w:rPr>
+          <w:b/>
+          <w:bCs/>
+        </w:rPr>
+        <w:t>Enter</w:t>
+      </w:r>
+      <w:r>
+        <w:t xml:space="preserve"> key failed, because the control in </w:t>
+      </w:r>
+      <w:proofErr w:type="spellStart"/>
+      <w:r>
+        <w:t>ConfirmDialog</w:t>
+      </w:r>
+      <w:proofErr w:type="spellEnd"/>
+      <w:r>
+        <w:t xml:space="preserve"> that had focus (immediately after the dialog was shown) was </w:t>
+      </w:r>
+      <w:proofErr w:type="spellStart"/>
+      <w:r>
+        <w:t>NoButton</w:t>
+      </w:r>
+      <w:proofErr w:type="spellEnd"/>
+      <w:r>
+        <w:t xml:space="preserve">, and typing the </w:t>
+      </w:r>
+      <w:r>
+        <w:rPr>
+          <w:b/>
+          <w:bCs/>
+        </w:rPr>
+        <w:t>Enter</w:t>
+      </w:r>
+      <w:r>
+        <w:t xml:space="preserve"> key with this focus is the same as clicking </w:t>
+      </w:r>
+      <w:proofErr w:type="spellStart"/>
+      <w:r>
+        <w:t>NoButton</w:t>
+      </w:r>
+      <w:proofErr w:type="spellEnd"/>
+      <w:r>
+        <w:t xml:space="preserve">.  I resolved this problem by changing the </w:t>
+      </w:r>
+      <w:proofErr w:type="spellStart"/>
+      <w:r>
+        <w:rPr>
+          <w:b/>
+          <w:bCs/>
+        </w:rPr>
+        <w:t>TabIndex</w:t>
+      </w:r>
+      <w:proofErr w:type="spellEnd"/>
+      <w:r>
+        <w:t xml:space="preserve"> properties of </w:t>
+      </w:r>
+      <w:proofErr w:type="spellStart"/>
+      <w:r>
+        <w:t>YesButton</w:t>
+      </w:r>
+      <w:proofErr w:type="spellEnd"/>
+      <w:r>
+        <w:t xml:space="preserve"> and </w:t>
+      </w:r>
+      <w:proofErr w:type="spellStart"/>
+      <w:r>
+        <w:t>NoButton</w:t>
+      </w:r>
+      <w:proofErr w:type="spellEnd"/>
+      <w:r>
+        <w:t xml:space="preserve"> to 1 and 2 respectively.</w:t>
+      </w:r>
+    </w:p>
+    <w:p>
+      <w:pPr>
+        <w:spacing w:after="0"/>
+      </w:pPr>
+    </w:p>
+    <w:p>
+      <w:pPr>
+        <w:spacing w:after="0"/>
+      </w:pPr>
+      <w:r>
+        <w:rPr>
+          <w:b/>
+          <w:bCs/>
+          <w:i/>
+          <w:iCs/>
+        </w:rPr>
+        <w:t xml:space="preserve">We do not have to rely on the return value from </w:t>
+      </w:r>
+      <w:proofErr w:type="spellStart"/>
+      <w:proofErr w:type="gramStart"/>
+      <w:r>
+        <w:rPr>
+          <w:b/>
+          <w:bCs/>
+        </w:rPr>
+        <w:t>ShowDialog</w:t>
+      </w:r>
+      <w:proofErr w:type="spellEnd"/>
+      <w:r>
+        <w:rPr>
+          <w:b/>
+          <w:bCs/>
+        </w:rPr>
+        <w:t>(</w:t>
+      </w:r>
+      <w:proofErr w:type="gramEnd"/>
+      <w:r>
+        <w:rPr>
+          <w:b/>
+          <w:bCs/>
+        </w:rPr>
+        <w:t>) as</w:t>
+      </w:r>
+      <w:r>
+        <w:rPr>
+          <w:b/>
+          <w:bCs/>
+          <w:i/>
+          <w:iCs/>
+        </w:rPr>
+        <w:t xml:space="preserve"> the example below illustrates.</w:t>
+      </w:r>
+    </w:p>
+    <w:p>
+      <w:pPr>
+        <w:spacing w:after="0"/>
+      </w:pPr>
+      <w:r>
+        <w:t>Add a button (</w:t>
+      </w:r>
+      <w:proofErr w:type="spellStart"/>
+      <w:r>
+        <w:t>btnNote</w:t>
+      </w:r>
+      <w:proofErr w:type="spellEnd"/>
+      <w:r>
+        <w:t>) and a label (</w:t>
+      </w:r>
+      <w:proofErr w:type="spellStart"/>
+      <w:r>
+        <w:t>lblNote</w:t>
+      </w:r>
+      <w:proofErr w:type="spellEnd"/>
+      <w:r>
+        <w:t xml:space="preserve">) to the form in </w:t>
+      </w:r>
+      <w:hyperlink w:anchor="_Demo:_Dialogs_(MessageBox)">
+        <w:r>
+          <w:rPr>
+            <w:rStyle w:val="Hyperlink"/>
+          </w:rPr>
+          <w:t>Demo: Dialogs (</w:t>
+        </w:r>
+        <w:proofErr w:type="spellStart"/>
+        <w:r>
+          <w:rPr>
+            <w:rStyle w:val="Hyperlink"/>
+          </w:rPr>
+          <w:t>MessageBox</w:t>
+        </w:r>
+        <w:proofErr w:type="spellEnd"/>
+        <w:r>
+          <w:rPr>
+            <w:rStyle w:val="Hyperlink"/>
+          </w:rPr>
+          <w:t>)</w:t>
+        </w:r>
+        <w:r>
+          <w:rPr>
+            <w:rStyle w:val="Hyperlink"/>
+            <w:u w:val="none"/>
+          </w:rPr>
+          <w:t>.</w:t>
+        </w:r>
+      </w:hyperlink>
+      <w:r>
+        <w:t xml:space="preserve">  Double-click </w:t>
+      </w:r>
+      <w:proofErr w:type="spellStart"/>
+      <w:r>
+        <w:t>btnNote</w:t>
+      </w:r>
+      <w:proofErr w:type="spellEnd"/>
+      <w:r>
+        <w:t xml:space="preserve"> to create a skeleton event handler (</w:t>
+      </w:r>
+      <w:proofErr w:type="spellStart"/>
+      <w:r>
+        <w:t>btnNote_</w:t>
+      </w:r>
+      <w:proofErr w:type="gramStart"/>
+      <w:r>
+        <w:t>Click</w:t>
+      </w:r>
+      <w:proofErr w:type="spellEnd"/>
+      <w:r>
+        <w:t>(</w:t>
+      </w:r>
+      <w:proofErr w:type="gramEnd"/>
+      <w:r>
+        <w:t>)).  Add a dialog (</w:t>
+      </w:r>
+      <w:proofErr w:type="spellStart"/>
+      <w:r>
+        <w:t>frmNote</w:t>
+      </w:r>
+      <w:proofErr w:type="spellEnd"/>
+      <w:r>
+        <w:t>) to the solution - that contains a text box (</w:t>
+      </w:r>
+      <w:proofErr w:type="spellStart"/>
+      <w:r>
+        <w:t>txtNote</w:t>
+      </w:r>
+      <w:proofErr w:type="spellEnd"/>
+      <w:r>
+        <w:t>) and a button (</w:t>
+      </w:r>
+      <w:proofErr w:type="spellStart"/>
+      <w:r>
+        <w:t>btnNote</w:t>
+      </w:r>
+      <w:proofErr w:type="spellEnd"/>
+      <w:r>
+        <w:t xml:space="preserve">).   Add the following code to </w:t>
+      </w:r>
+      <w:proofErr w:type="spellStart"/>
+      <w:r>
+        <w:t>btnNote_</w:t>
+      </w:r>
+      <w:proofErr w:type="gramStart"/>
+      <w:r>
+        <w:t>Click</w:t>
+      </w:r>
+      <w:proofErr w:type="spellEnd"/>
+      <w:r>
+        <w:t>(</w:t>
+      </w:r>
+      <w:proofErr w:type="gramEnd"/>
+      <w:r>
+        <w:t>).</w:t>
+      </w:r>
+    </w:p>
+    <w:p>
+      <w:pPr>
+        <w:spacing w:after="0"/>
+      </w:pPr>
+      <w:r>
+        <w:t xml:space="preserve">            </w:t>
+      </w:r>
+      <w:proofErr w:type="spellStart"/>
+      <w:proofErr w:type="gramStart"/>
+      <w:r>
+        <w:t>var</w:t>
+      </w:r>
+      <w:proofErr w:type="spellEnd"/>
+      <w:proofErr w:type="gramEnd"/>
+      <w:r>
+        <w:t xml:space="preserve"> </w:t>
+      </w:r>
+      <w:proofErr w:type="spellStart"/>
+      <w:r>
+        <w:t>dlgNote</w:t>
+      </w:r>
+      <w:proofErr w:type="spellEnd"/>
+      <w:r>
+        <w:t xml:space="preserve"> = new </w:t>
+      </w:r>
+      <w:proofErr w:type="spellStart"/>
+      <w:r>
+        <w:t>frmNote</w:t>
+      </w:r>
+      <w:proofErr w:type="spellEnd"/>
+      <w:r>
+        <w:t>();</w:t>
+      </w:r>
+    </w:p>
+    <w:p>
+      <w:pPr>
+        <w:spacing w:after="0"/>
+      </w:pPr>
+      <w:r>
+        <w:t xml:space="preserve">            </w:t>
+      </w:r>
+      <w:proofErr w:type="spellStart"/>
+      <w:proofErr w:type="gramStart"/>
+      <w:r>
+        <w:t>dlgNote.ShowDialog</w:t>
+      </w:r>
+      <w:proofErr w:type="spellEnd"/>
+      <w:r>
+        <w:t>(</w:t>
+      </w:r>
+      <w:proofErr w:type="gramEnd"/>
+      <w:r>
+        <w:t>);</w:t>
+      </w:r>
+    </w:p>
+    <w:p>
+      <w:pPr>
+        <w:spacing w:after="0"/>
+      </w:pPr>
+      <w:r>
+        <w:t xml:space="preserve">            </w:t>
+      </w:r>
+      <w:proofErr w:type="spellStart"/>
+      <w:proofErr w:type="gramStart"/>
+      <w:r>
+        <w:t>var</w:t>
+      </w:r>
+      <w:proofErr w:type="spellEnd"/>
+      <w:proofErr w:type="gramEnd"/>
+      <w:r>
+        <w:t xml:space="preserve"> </w:t>
+      </w:r>
+      <w:proofErr w:type="spellStart"/>
+      <w:r>
+        <w:t>textBoxCtls</w:t>
+      </w:r>
+      <w:proofErr w:type="spellEnd"/>
+      <w:r>
+        <w:t xml:space="preserve"> = </w:t>
+      </w:r>
+      <w:proofErr w:type="spellStart"/>
+      <w:r>
+        <w:t>dlgNote.Controls.Find</w:t>
+      </w:r>
+      <w:proofErr w:type="spellEnd"/>
+      <w:r>
+        <w:t xml:space="preserve"> ( "</w:t>
+      </w:r>
+      <w:proofErr w:type="spellStart"/>
+      <w:r>
+        <w:t>txtNote</w:t>
+      </w:r>
+      <w:proofErr w:type="spellEnd"/>
+      <w:r>
+        <w:t>", true );</w:t>
+      </w:r>
+    </w:p>
+    <w:p>
+      <w:pPr>
+        <w:spacing w:after="0"/>
+      </w:pPr>
+      <w:r>
+        <w:lastRenderedPageBreak/>
+        <w:t xml:space="preserve">            </w:t>
+      </w:r>
+      <w:proofErr w:type="spellStart"/>
+      <w:r>
+        <w:t>lblNote.Text</w:t>
+      </w:r>
+      <w:proofErr w:type="spellEnd"/>
+      <w:r>
+        <w:t xml:space="preserve"> = </w:t>
+      </w:r>
+      <w:proofErr w:type="spellStart"/>
+      <w:proofErr w:type="gramStart"/>
+      <w:r>
+        <w:t>textBoxCtls</w:t>
+      </w:r>
+      <w:proofErr w:type="spellEnd"/>
+      <w:r>
+        <w:t>[</w:t>
+      </w:r>
+      <w:proofErr w:type="gramEnd"/>
+      <w:r>
+        <w:t>0].Text;</w:t>
+      </w:r>
+    </w:p>
+    <w:p>
+      <w:pPr>
+        <w:spacing w:after="0"/>
+      </w:pPr>
+      <w:r>
+        <w:t xml:space="preserve">The code above instantiates </w:t>
+      </w:r>
+      <w:proofErr w:type="spellStart"/>
+      <w:r>
+        <w:t>dlgNote</w:t>
+      </w:r>
+      <w:proofErr w:type="spellEnd"/>
+      <w:r>
+        <w:t xml:space="preserve"> from the </w:t>
+      </w:r>
+      <w:proofErr w:type="spellStart"/>
+      <w:r>
+        <w:t>frmNote</w:t>
+      </w:r>
+      <w:proofErr w:type="spellEnd"/>
+      <w:r>
+        <w:t xml:space="preserve"> class, opens it modally, and copies the text from its text box, when control</w:t>
+      </w:r>
+      <w:r>
+        <w:t xml:space="preserve"> returns to the main form.  </w:t>
+      </w:r>
+      <w:proofErr w:type="spellStart"/>
+      <w:r>
+        <w:t>btnNote_</w:t>
+      </w:r>
+      <w:proofErr w:type="gramStart"/>
+      <w:r>
+        <w:t>Click</w:t>
+      </w:r>
+      <w:proofErr w:type="spellEnd"/>
+      <w:r>
+        <w:t>(</w:t>
+      </w:r>
+      <w:proofErr w:type="gramEnd"/>
+      <w:r>
+        <w:t xml:space="preserve">) in class </w:t>
+      </w:r>
+      <w:proofErr w:type="spellStart"/>
+      <w:r>
+        <w:t>frmNote</w:t>
+      </w:r>
+      <w:proofErr w:type="spellEnd"/>
+      <w:r>
+        <w:t xml:space="preserve"> contains the single statement</w:t>
+      </w:r>
+      <w:bookmarkStart w:id="12" w:name="_GoBack"/>
+      <w:bookmarkEnd w:id="12"/>
+    </w:p>
+    <w:p>
+      <w:pPr>
+        <w:spacing w:after="0"/>
+      </w:pPr>
+      <w:r>
+        <w:t xml:space="preserve">            </w:t>
+      </w:r>
+      <w:proofErr w:type="spellStart"/>
+      <w:proofErr w:type="gramStart"/>
+      <w:r>
+        <w:t>this.Close</w:t>
+      </w:r>
+      <w:proofErr w:type="spellEnd"/>
+      <w:r>
+        <w:t>(</w:t>
+      </w:r>
+      <w:proofErr w:type="gramEnd"/>
+      <w:r>
+        <w:t>);</w:t>
+      </w:r>
+    </w:p>
+    <w:p>
+      <w:pPr>
+        <w:spacing w:after="0"/>
+      </w:pPr>
+      <w:r>
+        <w:t xml:space="preserve">Run the application, and click the “Note” button.  When the “Note” dialog displays, type some text into its text box, and then click its “Exit” button.  Observe that the application copies its text to </w:t>
+      </w:r>
+      <w:proofErr w:type="spellStart"/>
+      <w:r>
+        <w:t>lblNote</w:t>
+      </w:r>
+      <w:proofErr w:type="spellEnd"/>
+      <w:r>
+        <w:t>.</w:t>
+      </w:r>
+    </w:p>
+    <w:p/>
+    <w:p/>
     <w:sectPr>
       <w:footerReference w:type="default" r:id="rId8"/>
       <w:pgSz w:w="12240" w:h="15840"/>
@@ -5145,7 +7200,7 @@
           <w:rPr>
             <w:noProof/>
           </w:rPr>
-          <w:t>9</w:t>
+          <w:t>11</w:t>
         </w:r>
         <w:r>
           <w:rPr>
@@ -5418,6 +7473,119 @@
     </w:lvl>
   </w:abstractNum>
   <w:abstractNum w:abstractNumId="2">
+    <w:nsid w:val="15465B72"/>
+    <w:multiLevelType w:val="hybridMultilevel"/>
+    <w:tmpl w:val="E8AA411E"/>
+    <w:lvl w:ilvl="0" w:tplc="AF886BCA">
+      <w:start w:val="1"/>
+      <w:numFmt w:val="bullet"/>
+      <w:lvlText w:val=""/>
+      <w:lvlJc w:val="left"/>
+      <w:pPr>
+        <w:ind w:left="360" w:hanging="360"/>
+      </w:pPr>
+      <w:rPr>
+        <w:rFonts w:ascii="Symbol" w:hAnsi="Symbol" w:hint="default"/>
+      </w:rPr>
+    </w:lvl>
+    <w:lvl w:ilvl="1" w:tplc="A95E27E2">
+      <w:start w:val="1"/>
+      <w:numFmt w:val="bullet"/>
+      <w:lvlText w:val="o"/>
+      <w:lvlJc w:val="left"/>
+      <w:pPr>
+        <w:ind w:left="1080" w:hanging="360"/>
+      </w:pPr>
+      <w:rPr>
+        <w:rFonts w:ascii="Courier New" w:hAnsi="Courier New" w:hint="default"/>
+      </w:rPr>
+    </w:lvl>
+    <w:lvl w:ilvl="2" w:tplc="7E10A1F6">
+      <w:start w:val="1"/>
+      <w:numFmt w:val="bullet"/>
+      <w:lvlText w:val=""/>
+      <w:lvlJc w:val="left"/>
+      <w:pPr>
+        <w:ind w:left="1800" w:hanging="360"/>
+      </w:pPr>
+      <w:rPr>
+        <w:rFonts w:ascii="Wingdings" w:hAnsi="Wingdings" w:hint="default"/>
+      </w:rPr>
+    </w:lvl>
+    <w:lvl w:ilvl="3" w:tplc="CEE48D28">
+      <w:start w:val="1"/>
+      <w:numFmt w:val="bullet"/>
+      <w:lvlText w:val=""/>
+      <w:lvlJc w:val="left"/>
+      <w:pPr>
+        <w:ind w:left="2520" w:hanging="360"/>
+      </w:pPr>
+      <w:rPr>
+        <w:rFonts w:ascii="Symbol" w:hAnsi="Symbol" w:hint="default"/>
+      </w:rPr>
+    </w:lvl>
+    <w:lvl w:ilvl="4" w:tplc="A4E8D60A">
+      <w:start w:val="1"/>
+      <w:numFmt w:val="bullet"/>
+      <w:lvlText w:val="o"/>
+      <w:lvlJc w:val="left"/>
+      <w:pPr>
+        <w:ind w:left="3240" w:hanging="360"/>
+      </w:pPr>
+      <w:rPr>
+        <w:rFonts w:ascii="Courier New" w:hAnsi="Courier New" w:hint="default"/>
+      </w:rPr>
+    </w:lvl>
+    <w:lvl w:ilvl="5" w:tplc="C6E49E90">
+      <w:start w:val="1"/>
+      <w:numFmt w:val="bullet"/>
+      <w:lvlText w:val=""/>
+      <w:lvlJc w:val="left"/>
+      <w:pPr>
+        <w:ind w:left="3960" w:hanging="360"/>
+      </w:pPr>
+      <w:rPr>
+        <w:rFonts w:ascii="Wingdings" w:hAnsi="Wingdings" w:hint="default"/>
+      </w:rPr>
+    </w:lvl>
+    <w:lvl w:ilvl="6" w:tplc="A96E8F86">
+      <w:start w:val="1"/>
+      <w:numFmt w:val="bullet"/>
+      <w:lvlText w:val=""/>
+      <w:lvlJc w:val="left"/>
+      <w:pPr>
+        <w:ind w:left="4680" w:hanging="360"/>
+      </w:pPr>
+      <w:rPr>
+        <w:rFonts w:ascii="Symbol" w:hAnsi="Symbol" w:hint="default"/>
+      </w:rPr>
+    </w:lvl>
+    <w:lvl w:ilvl="7" w:tplc="6C9E676A">
+      <w:start w:val="1"/>
+      <w:numFmt w:val="bullet"/>
+      <w:lvlText w:val="o"/>
+      <w:lvlJc w:val="left"/>
+      <w:pPr>
+        <w:ind w:left="5400" w:hanging="360"/>
+      </w:pPr>
+      <w:rPr>
+        <w:rFonts w:ascii="Courier New" w:hAnsi="Courier New" w:hint="default"/>
+      </w:rPr>
+    </w:lvl>
+    <w:lvl w:ilvl="8" w:tplc="BF4C81AC">
+      <w:start w:val="1"/>
+      <w:numFmt w:val="bullet"/>
+      <w:lvlText w:val=""/>
+      <w:lvlJc w:val="left"/>
+      <w:pPr>
+        <w:ind w:left="6120" w:hanging="360"/>
+      </w:pPr>
+      <w:rPr>
+        <w:rFonts w:ascii="Wingdings" w:hAnsi="Wingdings" w:hint="default"/>
+      </w:rPr>
+    </w:lvl>
+  </w:abstractNum>
+  <w:abstractNum w:abstractNumId="3">
     <w:nsid w:val="1A433D95"/>
     <w:multiLevelType w:val="hybridMultilevel"/>
     <w:tmpl w:val="5E520786"/>
@@ -5530,7 +7698,7 @@
       </w:rPr>
     </w:lvl>
   </w:abstractNum>
-  <w:abstractNum w:abstractNumId="3">
+  <w:abstractNum w:abstractNumId="4">
     <w:nsid w:val="1E055F12"/>
     <w:multiLevelType w:val="hybridMultilevel"/>
     <w:tmpl w:val="053E589C"/>
@@ -5643,7 +7811,7 @@
       </w:rPr>
     </w:lvl>
   </w:abstractNum>
-  <w:abstractNum w:abstractNumId="4">
+  <w:abstractNum w:abstractNumId="5">
     <w:nsid w:val="1E2A5880"/>
     <w:multiLevelType w:val="hybridMultilevel"/>
     <w:tmpl w:val="D9D2DFE0"/>
@@ -5756,7 +7924,7 @@
       </w:rPr>
     </w:lvl>
   </w:abstractNum>
-  <w:abstractNum w:abstractNumId="5">
+  <w:abstractNum w:abstractNumId="6">
     <w:nsid w:val="210D3150"/>
     <w:multiLevelType w:val="hybridMultilevel"/>
     <w:tmpl w:val="33FCBF16"/>
@@ -5869,10 +8037,10 @@
       </w:rPr>
     </w:lvl>
   </w:abstractNum>
-  <w:abstractNum w:abstractNumId="6">
+  <w:abstractNum w:abstractNumId="7">
     <w:nsid w:val="278305D4"/>
     <w:multiLevelType w:val="hybridMultilevel"/>
-    <w:tmpl w:val="9B48A286"/>
+    <w:tmpl w:val="46604A2A"/>
     <w:lvl w:ilvl="0" w:tplc="04090001">
       <w:start w:val="1"/>
       <w:numFmt w:val="bullet"/>
@@ -5885,7 +8053,7 @@
         <w:rFonts w:ascii="Symbol" w:hAnsi="Symbol" w:hint="default"/>
       </w:rPr>
     </w:lvl>
-    <w:lvl w:ilvl="1" w:tplc="04090003" w:tentative="1">
+    <w:lvl w:ilvl="1" w:tplc="04090003">
       <w:start w:val="1"/>
       <w:numFmt w:val="bullet"/>
       <w:lvlText w:val="o"/>
@@ -5897,7 +8065,7 @@
         <w:rFonts w:ascii="Courier New" w:hAnsi="Courier New" w:cs="Courier New" w:hint="default"/>
       </w:rPr>
     </w:lvl>
-    <w:lvl w:ilvl="2" w:tplc="04090005" w:tentative="1">
+    <w:lvl w:ilvl="2" w:tplc="04090005">
       <w:start w:val="1"/>
       <w:numFmt w:val="bullet"/>
       <w:lvlText w:val=""/>
@@ -5982,7 +8150,7 @@
       </w:rPr>
     </w:lvl>
   </w:abstractNum>
-  <w:abstractNum w:abstractNumId="7">
+  <w:abstractNum w:abstractNumId="8">
     <w:nsid w:val="2B615299"/>
     <w:multiLevelType w:val="hybridMultilevel"/>
     <w:tmpl w:val="EFE017D0"/>
@@ -6095,7 +8263,7 @@
       </w:rPr>
     </w:lvl>
   </w:abstractNum>
-  <w:abstractNum w:abstractNumId="8">
+  <w:abstractNum w:abstractNumId="9">
     <w:nsid w:val="2D3D3DD9"/>
     <w:multiLevelType w:val="hybridMultilevel"/>
     <w:tmpl w:val="BD2CDA8A"/>
@@ -6208,7 +8376,120 @@
       </w:rPr>
     </w:lvl>
   </w:abstractNum>
-  <w:abstractNum w:abstractNumId="9">
+  <w:abstractNum w:abstractNumId="10">
+    <w:nsid w:val="38444263"/>
+    <w:multiLevelType w:val="hybridMultilevel"/>
+    <w:tmpl w:val="00CCD3BE"/>
+    <w:lvl w:ilvl="0" w:tplc="04090003">
+      <w:start w:val="1"/>
+      <w:numFmt w:val="bullet"/>
+      <w:lvlText w:val="o"/>
+      <w:lvlJc w:val="left"/>
+      <w:pPr>
+        <w:ind w:left="720" w:hanging="360"/>
+      </w:pPr>
+      <w:rPr>
+        <w:rFonts w:ascii="Courier New" w:hAnsi="Courier New" w:cs="Courier New" w:hint="default"/>
+      </w:rPr>
+    </w:lvl>
+    <w:lvl w:ilvl="1" w:tplc="04090005">
+      <w:start w:val="1"/>
+      <w:numFmt w:val="bullet"/>
+      <w:lvlText w:val=""/>
+      <w:lvlJc w:val="left"/>
+      <w:pPr>
+        <w:ind w:left="1440" w:hanging="360"/>
+      </w:pPr>
+      <w:rPr>
+        <w:rFonts w:ascii="Wingdings" w:hAnsi="Wingdings" w:hint="default"/>
+      </w:rPr>
+    </w:lvl>
+    <w:lvl w:ilvl="2" w:tplc="04090005" w:tentative="1">
+      <w:start w:val="1"/>
+      <w:numFmt w:val="bullet"/>
+      <w:lvlText w:val=""/>
+      <w:lvlJc w:val="left"/>
+      <w:pPr>
+        <w:ind w:left="2160" w:hanging="360"/>
+      </w:pPr>
+      <w:rPr>
+        <w:rFonts w:ascii="Wingdings" w:hAnsi="Wingdings" w:hint="default"/>
+      </w:rPr>
+    </w:lvl>
+    <w:lvl w:ilvl="3" w:tplc="04090001" w:tentative="1">
+      <w:start w:val="1"/>
+      <w:numFmt w:val="bullet"/>
+      <w:lvlText w:val=""/>
+      <w:lvlJc w:val="left"/>
+      <w:pPr>
+        <w:ind w:left="2880" w:hanging="360"/>
+      </w:pPr>
+      <w:rPr>
+        <w:rFonts w:ascii="Symbol" w:hAnsi="Symbol" w:hint="default"/>
+      </w:rPr>
+    </w:lvl>
+    <w:lvl w:ilvl="4" w:tplc="04090003" w:tentative="1">
+      <w:start w:val="1"/>
+      <w:numFmt w:val="bullet"/>
+      <w:lvlText w:val="o"/>
+      <w:lvlJc w:val="left"/>
+      <w:pPr>
+        <w:ind w:left="3600" w:hanging="360"/>
+      </w:pPr>
+      <w:rPr>
+        <w:rFonts w:ascii="Courier New" w:hAnsi="Courier New" w:cs="Courier New" w:hint="default"/>
+      </w:rPr>
+    </w:lvl>
+    <w:lvl w:ilvl="5" w:tplc="04090005" w:tentative="1">
+      <w:start w:val="1"/>
+      <w:numFmt w:val="bullet"/>
+      <w:lvlText w:val=""/>
+      <w:lvlJc w:val="left"/>
+      <w:pPr>
+        <w:ind w:left="4320" w:hanging="360"/>
+      </w:pPr>
+      <w:rPr>
+        <w:rFonts w:ascii="Wingdings" w:hAnsi="Wingdings" w:hint="default"/>
+      </w:rPr>
+    </w:lvl>
+    <w:lvl w:ilvl="6" w:tplc="04090001" w:tentative="1">
+      <w:start w:val="1"/>
+      <w:numFmt w:val="bullet"/>
+      <w:lvlText w:val=""/>
+      <w:lvlJc w:val="left"/>
+      <w:pPr>
+        <w:ind w:left="5040" w:hanging="360"/>
+      </w:pPr>
+      <w:rPr>
+        <w:rFonts w:ascii="Symbol" w:hAnsi="Symbol" w:hint="default"/>
+      </w:rPr>
+    </w:lvl>
+    <w:lvl w:ilvl="7" w:tplc="04090003" w:tentative="1">
+      <w:start w:val="1"/>
+      <w:numFmt w:val="bullet"/>
+      <w:lvlText w:val="o"/>
+      <w:lvlJc w:val="left"/>
+      <w:pPr>
+        <w:ind w:left="5760" w:hanging="360"/>
+      </w:pPr>
+      <w:rPr>
+        <w:rFonts w:ascii="Courier New" w:hAnsi="Courier New" w:cs="Courier New" w:hint="default"/>
+      </w:rPr>
+    </w:lvl>
+    <w:lvl w:ilvl="8" w:tplc="04090005" w:tentative="1">
+      <w:start w:val="1"/>
+      <w:numFmt w:val="bullet"/>
+      <w:lvlText w:val=""/>
+      <w:lvlJc w:val="left"/>
+      <w:pPr>
+        <w:ind w:left="6480" w:hanging="360"/>
+      </w:pPr>
+      <w:rPr>
+        <w:rFonts w:ascii="Wingdings" w:hAnsi="Wingdings" w:hint="default"/>
+      </w:rPr>
+    </w:lvl>
+  </w:abstractNum>
+  <w:abstractNum w:abstractNumId="11">
     <w:nsid w:val="49AD37ED"/>
     <w:multiLevelType w:val="hybridMultilevel"/>
     <w:tmpl w:val="9574298A"/>
@@ -6321,7 +8602,7 @@
       </w:rPr>
     </w:lvl>
   </w:abstractNum>
-  <w:abstractNum w:abstractNumId="10">
+  <w:abstractNum w:abstractNumId="12">
     <w:nsid w:val="4D2300F3"/>
     <w:multiLevelType w:val="hybridMultilevel"/>
     <w:tmpl w:val="4E3245CA"/>
@@ -6434,7 +8715,7 @@
       </w:rPr>
     </w:lvl>
   </w:abstractNum>
-  <w:abstractNum w:abstractNumId="11">
+  <w:abstractNum w:abstractNumId="13">
     <w:nsid w:val="4EFD042C"/>
     <w:multiLevelType w:val="hybridMultilevel"/>
     <w:tmpl w:val="8C0052DA"/>
@@ -6547,7 +8828,7 @@
       </w:rPr>
     </w:lvl>
   </w:abstractNum>
-  <w:abstractNum w:abstractNumId="12">
+  <w:abstractNum w:abstractNumId="14">
     <w:nsid w:val="5D3A317B"/>
     <w:multiLevelType w:val="hybridMultilevel"/>
     <w:tmpl w:val="E85EEF4C"/>
@@ -6660,7 +8941,7 @@
       </w:rPr>
     </w:lvl>
   </w:abstractNum>
-  <w:abstractNum w:abstractNumId="13">
+  <w:abstractNum w:abstractNumId="15">
     <w:nsid w:val="5EA76580"/>
     <w:multiLevelType w:val="hybridMultilevel"/>
     <w:tmpl w:val="3EA8205C"/>
@@ -6773,7 +9054,7 @@
       </w:rPr>
     </w:lvl>
   </w:abstractNum>
-  <w:abstractNum w:abstractNumId="14">
+  <w:abstractNum w:abstractNumId="16">
     <w:nsid w:val="618152AC"/>
     <w:multiLevelType w:val="hybridMultilevel"/>
     <w:tmpl w:val="C0447F14"/>
@@ -6886,7 +9167,93 @@
       </w:rPr>
     </w:lvl>
   </w:abstractNum>
-  <w:abstractNum w:abstractNumId="15">
+  <w:abstractNum w:abstractNumId="17">
+    <w:nsid w:val="68DB79C2"/>
+    <w:multiLevelType w:val="hybridMultilevel"/>
+    <w:tmpl w:val="9F203924"/>
+    <w:lvl w:ilvl="0" w:tplc="0409000F">
+      <w:start w:val="1"/>
+      <w:numFmt w:val="decimal"/>
+      <w:lvlText w:val="%1."/>
+      <w:lvlJc w:val="left"/>
+      <w:pPr>
+        <w:ind w:left="720" w:hanging="360"/>
+      </w:pPr>
+    </w:lvl>
+    <w:lvl w:ilvl="1" w:tplc="04090019" w:tentative="1">
+      <w:start w:val="1"/>
+      <w:numFmt w:val="lowerLetter"/>
+      <w:lvlText w:val="%2."/>
+      <w:lvlJc w:val="left"/>
+      <w:pPr>
+        <w:ind w:left="1440" w:hanging="360"/>
+      </w:pPr>
+    </w:lvl>
+    <w:lvl w:ilvl="2" w:tplc="0409001B" w:tentative="1">
+      <w:start w:val="1"/>
+      <w:numFmt w:val="lowerRoman"/>
+      <w:lvlText w:val="%3."/>
+      <w:lvlJc w:val="right"/>
+      <w:pPr>
+        <w:ind w:left="2160" w:hanging="180"/>
+      </w:pPr>
+    </w:lvl>
+    <w:lvl w:ilvl="3" w:tplc="0409000F" w:tentative="1">
+      <w:start w:val="1"/>
+      <w:numFmt w:val="decimal"/>
+      <w:lvlText w:val="%4."/>
+      <w:lvlJc w:val="left"/>
+      <w:pPr>
+        <w:ind w:left="2880" w:hanging="360"/>
+      </w:pPr>
+    </w:lvl>
+    <w:lvl w:ilvl="4" w:tplc="04090019" w:tentative="1">
+      <w:start w:val="1"/>
+      <w:numFmt w:val="lowerLetter"/>
+      <w:lvlText w:val="%5."/>
+      <w:lvlJc w:val="left"/>
+      <w:pPr>
+        <w:ind w:left="3600" w:hanging="360"/>
+      </w:pPr>
+    </w:lvl>
+    <w:lvl w:ilvl="5" w:tplc="0409001B" w:tentative="1">
+      <w:start w:val="1"/>
+      <w:numFmt w:val="lowerRoman"/>
+      <w:lvlText w:val="%6."/>
+      <w:lvlJc w:val="right"/>
+      <w:pPr>
+        <w:ind w:left="4320" w:hanging="180"/>
+      </w:pPr>
+    </w:lvl>
+    <w:lvl w:ilvl="6" w:tplc="0409000F" w:tentative="1">
+      <w:start w:val="1"/>
+      <w:numFmt w:val="decimal"/>
+      <w:lvlText w:val="%7."/>
+      <w:lvlJc w:val="left"/>
+      <w:pPr>
+        <w:ind w:left="5040" w:hanging="360"/>
+      </w:pPr>
+    </w:lvl>
+    <w:lvl w:ilvl="7" w:tplc="04090019" w:tentative="1">
+      <w:start w:val="1"/>
+      <w:numFmt w:val="lowerLetter"/>
+      <w:lvlText w:val="%8."/>
+      <w:lvlJc w:val="left"/>
+      <w:pPr>
+        <w:ind w:left="5760" w:hanging="360"/>
+      </w:pPr>
+    </w:lvl>
+    <w:lvl w:ilvl="8" w:tplc="0409001B" w:tentative="1">
+      <w:start w:val="1"/>
+      <w:numFmt w:val="lowerRoman"/>
+      <w:lvlText w:val="%9."/>
+      <w:lvlJc w:val="right"/>
+      <w:pPr>
+        <w:ind w:left="6480" w:hanging="180"/>
+      </w:pPr>
+    </w:lvl>
+  </w:abstractNum>
+  <w:abstractNum w:abstractNumId="18">
     <w:nsid w:val="6CC47879"/>
     <w:multiLevelType w:val="hybridMultilevel"/>
     <w:tmpl w:val="0FDE140E"/>
@@ -6999,7 +9366,7 @@
       </w:rPr>
     </w:lvl>
   </w:abstractNum>
-  <w:abstractNum w:abstractNumId="16">
+  <w:abstractNum w:abstractNumId="19">
     <w:nsid w:val="769A5365"/>
     <w:multiLevelType w:val="hybridMultilevel"/>
     <w:tmpl w:val="3F18CB1E"/>
@@ -7116,52 +9483,61 @@
     <w:abstractNumId w:val="1"/>
   </w:num>
   <w:num w:numId="2">
+    <w:abstractNumId w:val="15"/>
+  </w:num>
+  <w:num w:numId="3">
+    <w:abstractNumId w:val="4"/>
+  </w:num>
+  <w:num w:numId="4">
+    <w:abstractNumId w:val="5"/>
+  </w:num>
+  <w:num w:numId="5">
+    <w:abstractNumId w:val="9"/>
+  </w:num>
+  <w:num w:numId="6">
+    <w:abstractNumId w:val="6"/>
+  </w:num>
+  <w:num w:numId="7">
     <w:abstractNumId w:val="13"/>
   </w:num>
-  <w:num w:numId="3">
+  <w:num w:numId="8">
     <w:abstractNumId w:val="3"/>
   </w:num>
-  <w:num w:numId="4">
-    <w:abstractNumId w:val="4"/>
+  <w:num w:numId="9">
+    <w:abstractNumId w:val="11"/>
   </w:num>
-  <w:num w:numId="5">
+  <w:num w:numId="10">
+    <w:abstractNumId w:val="18"/>
+  </w:num>
+  <w:num w:numId="11">
+    <w:abstractNumId w:val="12"/>
+  </w:num>
+  <w:num w:numId="12">
+    <w:abstractNumId w:val="19"/>
+  </w:num>
+  <w:num w:numId="13">
+    <w:abstractNumId w:val="14"/>
+  </w:num>
+  <w:num w:numId="14">
+    <w:abstractNumId w:val="7"/>
+  </w:num>
+  <w:num w:numId="15">
     <w:abstractNumId w:val="8"/>
   </w:num>
-  <w:num w:numId="6">
-    <w:abstractNumId w:val="5"/>
-  </w:num>
-  <w:num w:numId="7">
-    <w:abstractNumId w:val="11"/>
-  </w:num>
-  <w:num w:numId="8">
-    <w:abstractNumId w:val="2"/>
-  </w:num>
-  <w:num w:numId="9">
-    <w:abstractNumId w:val="9"/>
-  </w:num>
-  <w:num w:numId="10">
-    <w:abstractNumId w:val="15"/>
-  </w:num>
-  <w:num w:numId="11">
-    <w:abstractNumId w:val="10"/>
-  </w:num>
-  <w:num w:numId="12">
+  <w:num w:numId="16">
     <w:abstractNumId w:val="16"/>
-  </w:num>
-  <w:num w:numId="13">
-    <w:abstractNumId w:val="12"/>
-  </w:num>
-  <w:num w:numId="14">
-    <w:abstractNumId w:val="6"/>
-  </w:num>
-  <w:num w:numId="15">
-    <w:abstractNumId w:val="7"/>
-  </w:num>
-  <w:num w:numId="16">
-    <w:abstractNumId w:val="14"/>
   </w:num>
   <w:num w:numId="17">
     <w:abstractNumId w:val="0"/>
+  </w:num>
+  <w:num w:numId="18">
+    <w:abstractNumId w:val="17"/>
+  </w:num>
+  <w:num w:numId="19">
+    <w:abstractNumId w:val="10"/>
+  </w:num>
+  <w:num w:numId="20">
+    <w:abstractNumId w:val="2"/>
   </w:num>
   <w:numIdMacAtCleanup w:val="14"/>
 </w:numbering>

</xml_diff>

<commit_message>
Add notes to the bottom of the description of the Pluralsight clip "Demo: Creating the (MDI) Forms".  Add a description of the Pluralsight clip "Demo: Window Menu".
</commit_message>
<xml_diff>
--- a/IntroductionToWindowsForms/IntroductionToWindowsForms.docx
+++ b/IntroductionToWindowsForms/IntroductionToWindowsForms.docx
@@ -286,19 +286,7 @@
                 <w:rPr>
                   <w:rStyle w:val="Hyperlink"/>
                 </w:rPr>
-                <w:t xml:space="preserve">Menu and </w:t>
-              </w:r>
-              <w:r>
-                <w:rPr>
-                  <w:rStyle w:val="Hyperlink"/>
-                </w:rPr>
-                <w:t>T</w:t>
-              </w:r>
-              <w:r>
-                <w:rPr>
-                  <w:rStyle w:val="Hyperlink"/>
-                </w:rPr>
-                <w:t>oolbars</w:t>
+                <w:t>Menu and Toolbars</w:t>
               </w:r>
             </w:hyperlink>
           </w:p>
@@ -315,19 +303,7 @@
                 <w:rPr>
                   <w:rStyle w:val="Hyperlink"/>
                 </w:rPr>
-                <w:t>Demo: Menu and T</w:t>
-              </w:r>
-              <w:r>
-                <w:rPr>
-                  <w:rStyle w:val="Hyperlink"/>
-                </w:rPr>
-                <w:t>o</w:t>
-              </w:r>
-              <w:r>
-                <w:rPr>
-                  <w:rStyle w:val="Hyperlink"/>
-                </w:rPr>
-                <w:t>olbars</w:t>
+                <w:t>Demo: Menu and Toolbars</w:t>
               </w:r>
             </w:hyperlink>
           </w:p>
@@ -336,7 +312,60 @@
           <w:tcPr>
             <w:tcW w:w="4788" w:type="dxa"/>
           </w:tcPr>
-          <w:p/>
+          <w:p>
+            <w:hyperlink w:anchor="_Demo:_User_Controls" w:history="1">
+              <w:r>
+                <w:rPr>
+                  <w:rStyle w:val="Hyperlink"/>
+                </w:rPr>
+                <w:t>Demo: User Controls</w:t>
+              </w:r>
+            </w:hyperlink>
+          </w:p>
+        </w:tc>
+      </w:tr>
+      <w:tr>
+        <w:tc>
+          <w:tcPr>
+            <w:tcW w:w="4788" w:type="dxa"/>
+          </w:tcPr>
+          <w:p>
+            <w:hyperlink w:anchor="_Demo:_Creating_the" w:history="1">
+              <w:r>
+                <w:rPr>
+                  <w:rStyle w:val="Hyperlink"/>
+                </w:rPr>
+                <w:t>Demo: Creating the (MDI) Forms</w:t>
+              </w:r>
+            </w:hyperlink>
+          </w:p>
+        </w:tc>
+        <w:tc>
+          <w:tcPr>
+            <w:tcW w:w="4788" w:type="dxa"/>
+          </w:tcPr>
+          <w:p>
+            <w:hyperlink w:anchor="_Demo:_Window_Menu" w:history="1">
+              <w:r>
+                <w:rPr>
+                  <w:rStyle w:val="Hyperlink"/>
+                </w:rPr>
+                <w:t>Demo: Wi</w:t>
+              </w:r>
+              <w:r>
+                <w:rPr>
+                  <w:rStyle w:val="Hyperlink"/>
+                </w:rPr>
+                <w:t>n</w:t>
+              </w:r>
+              <w:r>
+                <w:rPr>
+                  <w:rStyle w:val="Hyperlink"/>
+                </w:rPr>
+                <w:t>dow Menu</w:t>
+              </w:r>
+            </w:hyperlink>
+          </w:p>
         </w:tc>
       </w:tr>
     </w:tbl>
@@ -2342,7 +2371,13 @@
         <w:t>Yes</w:t>
       </w:r>
       <w:r>
-        <w:t>.  Notice that Visual Studio has renamed the class (design view) to “MyForm”.</w:t>
+        <w:t>.  Notice that Visual Studio has renamed the class (</w:t>
+      </w:r>
+      <w:r>
+        <w:t>in code</w:t>
+      </w:r>
+      <w:r>
+        <w:t xml:space="preserve"> view) to “MyForm”.</w:t>
       </w:r>
     </w:p>
     <w:p>
@@ -5065,19 +5100,7 @@
         <w:t>ToolStripMenuItem</w:t>
       </w:r>
       <w:r>
-        <w:t xml:space="preserve"> controls.  Menu items are described by text, icons, and shortcut keys.  When a characte</w:t>
-      </w:r>
-      <w:r>
-        <w:t>r in menu text is preceded by “</w:t>
-      </w:r>
-      <w:r>
-        <w:t>&amp;</w:t>
-      </w:r>
-      <w:r>
-        <w:t>”</w:t>
-      </w:r>
-      <w:r>
-        <w:t xml:space="preserve">, the user can use &lt;alt&gt; + &lt;that character&gt; to invoke that text (instead of clicking it).  The user invokes a shortcut of a menu item by typing &lt;ctrl&gt; + &lt;some letter&gt;.  You can display images with menu entries.  Images are available from the Visual Studio image library.  </w:t>
+        <w:t xml:space="preserve"> controls.  Menu items are described by text, icons, and shortcut keys.  When a character in menu text is preceded by “&amp;”, the user can use &lt;alt&gt; + &lt;that character&gt; to invoke that text (instead of clicking it).  The user invokes a shortcut of a menu item by typing &lt;ctrl&gt; + &lt;some letter&gt;.  You can display images with menu entries.  Images are available from the Visual Studio image library.  </w:t>
       </w:r>
       <w:r>
         <w:rPr>
@@ -6877,9 +6900,2133 @@
       </w:r>
     </w:p>
     <w:p>
-      <w:bookmarkStart w:id="14" w:name="_GoBack"/>
+      <w:pPr>
+        <w:pStyle w:val="Heading2"/>
+      </w:pPr>
+      <w:bookmarkStart w:id="14" w:name="_Demo:_User_Controls"/>
       <w:bookmarkEnd w:id="14"/>
-    </w:p>
+      <w:r>
+        <w:t>Demo: User Controls</w:t>
+      </w:r>
+    </w:p>
+    <w:p>
+      <w:pPr>
+        <w:rPr>
+          <w:b/>
+          <w:bCs/>
+          <w:i/>
+          <w:iCs/>
+        </w:rPr>
+      </w:pPr>
+      <w:r>
+        <w:rPr>
+          <w:b/>
+          <w:bCs/>
+          <w:i/>
+          <w:iCs/>
+        </w:rPr>
+        <w:t xml:space="preserve">I have added the Visual Basic code for this demo to the Visual Studio solution </w:t>
+      </w:r>
+      <w:r>
+        <w:t>MenuTool.sln</w:t>
+      </w:r>
+      <w:r>
+        <w:rPr>
+          <w:b/>
+          <w:bCs/>
+          <w:i/>
+          <w:iCs/>
+        </w:rPr>
+        <w:t xml:space="preserve">.  Similarly, I have added the C# .NET code for this demo to the Visual Studio solution </w:t>
+      </w:r>
+      <w:r>
+        <w:t>MenuToolCS.sln</w:t>
+      </w:r>
+      <w:r>
+        <w:rPr>
+          <w:b/>
+          <w:bCs/>
+          <w:i/>
+          <w:iCs/>
+        </w:rPr>
+        <w:t>.</w:t>
+      </w:r>
+    </w:p>
+    <w:p>
+      <w:pPr>
+        <w:pStyle w:val="ListParagraph"/>
+        <w:numPr>
+          <w:ilvl w:val="0"/>
+          <w:numId w:val="26"/>
+        </w:numPr>
+      </w:pPr>
+      <w:r>
+        <w:t>Add a class called “Person”.</w:t>
+      </w:r>
+    </w:p>
+    <w:p>
+      <w:pPr>
+        <w:pStyle w:val="ListParagraph"/>
+        <w:numPr>
+          <w:ilvl w:val="0"/>
+          <w:numId w:val="26"/>
+        </w:numPr>
+      </w:pPr>
+      <w:r>
+        <w:t xml:space="preserve">Person has 3 </w:t>
+      </w:r>
+      <w:r>
+        <w:rPr>
+          <w:b/>
+          <w:bCs/>
+        </w:rPr>
+        <w:t xml:space="preserve">Public </w:t>
+      </w:r>
+      <w:r>
+        <w:t>properties:  FirstName (string), LastName (string), and Age (integer).</w:t>
+      </w:r>
+    </w:p>
+    <w:p>
+      <w:pPr>
+        <w:pStyle w:val="ListParagraph"/>
+        <w:numPr>
+          <w:ilvl w:val="0"/>
+          <w:numId w:val="26"/>
+        </w:numPr>
+      </w:pPr>
+      <w:r>
+        <w:t xml:space="preserve">Allocate a </w:t>
+      </w:r>
+      <w:r>
+        <w:rPr>
+          <w:b/>
+          <w:bCs/>
+        </w:rPr>
+        <w:t>Load</w:t>
+      </w:r>
+      <w:r>
+        <w:t xml:space="preserve"> event for the form.  In the body of this event type</w:t>
+      </w:r>
+    </w:p>
+    <w:p>
+      <w:pPr>
+        <w:spacing w:after="0"/>
+        <w:ind w:left="720"/>
+      </w:pPr>
+      <w:r>
+        <w:t>Dim p As New Person With {</w:t>
+      </w:r>
+    </w:p>
+    <w:p>
+      <w:pPr>
+        <w:spacing w:after="0"/>
+        <w:ind w:left="720"/>
+      </w:pPr>
+      <w:r>
+        <w:t xml:space="preserve">            .FirstName = "Rob",</w:t>
+      </w:r>
+    </w:p>
+    <w:p>
+      <w:pPr>
+        <w:spacing w:after="0"/>
+        <w:ind w:left="720"/>
+      </w:pPr>
+      <w:r>
+        <w:t xml:space="preserve">            .LastName = "Windsor",</w:t>
+      </w:r>
+    </w:p>
+    <w:p>
+      <w:pPr>
+        <w:spacing w:after="0"/>
+        <w:ind w:left="720"/>
+      </w:pPr>
+      <w:r>
+        <w:t xml:space="preserve">            .Age = 49</w:t>
+      </w:r>
+    </w:p>
+    <w:p>
+      <w:pPr>
+        <w:spacing w:after="0"/>
+        <w:ind w:left="720"/>
+      </w:pPr>
+      <w:r>
+        <w:t xml:space="preserve">        }</w:t>
+      </w:r>
+    </w:p>
+    <w:p>
+      <w:pPr>
+        <w:spacing w:after="0"/>
+        <w:ind w:left="360"/>
+      </w:pPr>
+      <w:r>
+        <w:t xml:space="preserve">This code instantiates and initializes p.  Notice that the “_”, which </w:t>
+      </w:r>
+      <w:r>
+        <w:t xml:space="preserve">(in Visual Basic) </w:t>
+      </w:r>
+      <w:r>
+        <w:t>indicates continuation to the next line, seems to be unnecessary – at least in this case.</w:t>
+      </w:r>
+    </w:p>
+    <w:p>
+      <w:pPr>
+        <w:pStyle w:val="ListParagraph"/>
+        <w:numPr>
+          <w:ilvl w:val="0"/>
+          <w:numId w:val="25"/>
+        </w:numPr>
+        <w:spacing w:after="0"/>
+      </w:pPr>
+      <w:r>
+        <w:t xml:space="preserve">Open a context menu for the project and click </w:t>
+      </w:r>
+      <w:r>
+        <w:rPr>
+          <w:b/>
+          <w:bCs/>
+        </w:rPr>
+        <w:t>Add -&gt; New Item</w:t>
+      </w:r>
+      <w:r>
+        <w:t xml:space="preserve">, then click </w:t>
+      </w:r>
+      <w:r>
+        <w:rPr>
+          <w:b/>
+          <w:bCs/>
+        </w:rPr>
+        <w:t>User Control (Windows Forms)</w:t>
+      </w:r>
+      <w:r>
+        <w:t xml:space="preserve"> in the center pane of the popup dialog.  Change the name to “PersonControl”; then click </w:t>
+      </w:r>
+      <w:r>
+        <w:rPr>
+          <w:b/>
+          <w:bCs/>
+        </w:rPr>
+        <w:t>Add</w:t>
+      </w:r>
+      <w:r>
+        <w:t>.  Visual Studio displays a designer square to be used by the programmer to add controls.</w:t>
+      </w:r>
+    </w:p>
+    <w:p>
+      <w:pPr>
+        <w:pStyle w:val="ListParagraph"/>
+        <w:numPr>
+          <w:ilvl w:val="0"/>
+          <w:numId w:val="25"/>
+        </w:numPr>
+        <w:spacing w:after="0"/>
+      </w:pPr>
+      <w:r>
+        <w:t>Enlarge the square to accommodate 3 text boxes and 3 labels.  Add the 3 text boxes from the toolbox stacked vertically. Add the 3 labels from the toolbox stacked vertically – to the left of the 3 text boxes.  Change the text in Label1 to “First Name”.  Change the name TextBox1 to FirstNameTextBox.  Change the properties of the other controls similarly.</w:t>
+      </w:r>
+    </w:p>
+    <w:p>
+      <w:pPr>
+        <w:pStyle w:val="ListParagraph"/>
+        <w:numPr>
+          <w:ilvl w:val="0"/>
+          <w:numId w:val="25"/>
+        </w:numPr>
+        <w:spacing w:after="0"/>
+      </w:pPr>
+      <w:r>
+        <w:t xml:space="preserve">Lasso the 6 controls and move them close to the upper-left corner.  </w:t>
+      </w:r>
+      <w:r>
+        <w:t>(Once lassoed, you can move them</w:t>
+      </w:r>
+      <w:r>
+        <w:t xml:space="preserve"> with the keyboard arrow keys.)  Shrink the control to remove the wasted space.</w:t>
+      </w:r>
+    </w:p>
+    <w:p>
+      <w:pPr>
+        <w:pStyle w:val="ListParagraph"/>
+        <w:numPr>
+          <w:ilvl w:val="0"/>
+          <w:numId w:val="25"/>
+        </w:numPr>
+        <w:spacing w:after="0"/>
+      </w:pPr>
+      <w:r>
+        <w:t xml:space="preserve">Navigate to the body of PersonControl.  Type “Property”, and then the </w:t>
+      </w:r>
+      <w:r>
+        <w:rPr>
+          <w:b/>
+          <w:bCs/>
+        </w:rPr>
+        <w:t>Tab</w:t>
+      </w:r>
+      <w:r>
+        <w:t xml:space="preserve"> keyboard key twice.  Visual Studio responds by creating skeleton code for (1) a </w:t>
+      </w:r>
+      <w:r>
+        <w:rPr>
+          <w:b/>
+          <w:bCs/>
+        </w:rPr>
+        <w:t>Private</w:t>
+      </w:r>
+      <w:r>
+        <w:t xml:space="preserve"> property, and (2) a </w:t>
+      </w:r>
+      <w:r>
+        <w:rPr>
+          <w:b/>
+          <w:bCs/>
+        </w:rPr>
+        <w:t>Public</w:t>
+      </w:r>
+      <w:r>
+        <w:t xml:space="preserve"> property to </w:t>
+      </w:r>
+      <w:r>
+        <w:rPr>
+          <w:b/>
+          <w:bCs/>
+        </w:rPr>
+        <w:t>Get</w:t>
+      </w:r>
+      <w:r>
+        <w:t xml:space="preserve"> and </w:t>
+      </w:r>
+      <w:r>
+        <w:rPr>
+          <w:b/>
+          <w:bCs/>
+        </w:rPr>
+        <w:t>Set</w:t>
+      </w:r>
+      <w:r>
+        <w:t xml:space="preserve"> values.</w:t>
+      </w:r>
+    </w:p>
+    <w:p>
+      <w:pPr>
+        <w:pStyle w:val="ListParagraph"/>
+        <w:numPr>
+          <w:ilvl w:val="0"/>
+          <w:numId w:val="25"/>
+        </w:numPr>
+        <w:spacing w:after="0"/>
+      </w:pPr>
+      <w:r>
+        <w:t xml:space="preserve">In the </w:t>
+      </w:r>
+      <w:r>
+        <w:rPr>
+          <w:b/>
+          <w:bCs/>
+        </w:rPr>
+        <w:t>Private</w:t>
+      </w:r>
+      <w:r>
+        <w:t xml:space="preserve"> statement, change NewPropertyValue to _person, and change the type String to Person.</w:t>
+      </w:r>
+    </w:p>
+    <w:p>
+      <w:pPr>
+        <w:pStyle w:val="ListParagraph"/>
+        <w:numPr>
+          <w:ilvl w:val="0"/>
+          <w:numId w:val="25"/>
+        </w:numPr>
+        <w:spacing w:after="0"/>
+      </w:pPr>
+      <w:r>
+        <w:lastRenderedPageBreak/>
+        <w:t xml:space="preserve">In the </w:t>
+      </w:r>
+      <w:r>
+        <w:rPr>
+          <w:b/>
+          <w:bCs/>
+        </w:rPr>
+        <w:t xml:space="preserve">Public </w:t>
+      </w:r>
+      <w:r>
+        <w:t>property, change NewProperty to Person, and make certain that the end of the statement is “As Person”.</w:t>
+      </w:r>
+    </w:p>
+    <w:p>
+      <w:pPr>
+        <w:pStyle w:val="ListParagraph"/>
+        <w:numPr>
+          <w:ilvl w:val="0"/>
+          <w:numId w:val="25"/>
+        </w:numPr>
+        <w:spacing w:after="0"/>
+      </w:pPr>
+      <w:r>
+        <w:t xml:space="preserve">The names and types are settled, but we need to pack and unpack values from PersonControl’s text boxes in the </w:t>
+      </w:r>
+      <w:r>
+        <w:rPr>
+          <w:b/>
+          <w:bCs/>
+        </w:rPr>
+        <w:t xml:space="preserve">Public </w:t>
+      </w:r>
+      <w:r>
+        <w:t>property.  Add the following code immediately before “Return _person”.</w:t>
+      </w:r>
+    </w:p>
+    <w:p>
+      <w:pPr>
+        <w:spacing w:after="0"/>
+      </w:pPr>
+      <w:r>
+        <w:t xml:space="preserve">            _person.FirstName = FirstNameTextBox.Text</w:t>
+      </w:r>
+    </w:p>
+    <w:p>
+      <w:pPr>
+        <w:spacing w:after="0"/>
+      </w:pPr>
+      <w:r>
+        <w:t xml:space="preserve">            _person.LastName = LastNameTextBox.Text</w:t>
+      </w:r>
+    </w:p>
+    <w:p>
+      <w:pPr>
+        <w:spacing w:after="0"/>
+      </w:pPr>
+      <w:r>
+        <w:t xml:space="preserve">            _person.Age = CInt(AgeTextBox.Text)</w:t>
+      </w:r>
+    </w:p>
+    <w:p>
+      <w:pPr>
+        <w:spacing w:after="0"/>
+        <w:ind w:left="360"/>
+      </w:pPr>
+      <w:r>
+        <w:t>Add the following code immediately before “_person = value”.</w:t>
+      </w:r>
+    </w:p>
+    <w:p>
+      <w:pPr>
+        <w:spacing w:after="0"/>
+      </w:pPr>
+      <w:r>
+        <w:t xml:space="preserve">            FirstNameTextBox.Text = value.FirstName</w:t>
+      </w:r>
+    </w:p>
+    <w:p>
+      <w:pPr>
+        <w:spacing w:after="0"/>
+      </w:pPr>
+      <w:r>
+        <w:t xml:space="preserve">            LastNameTextBox.Text = value.LastName</w:t>
+      </w:r>
+    </w:p>
+    <w:p>
+      <w:pPr>
+        <w:spacing w:after="0"/>
+      </w:pPr>
+      <w:r>
+        <w:t xml:space="preserve">            AgeTextBox.Text = value.Age</w:t>
+      </w:r>
+    </w:p>
+    <w:p>
+      <w:pPr>
+        <w:pStyle w:val="ListParagraph"/>
+        <w:numPr>
+          <w:ilvl w:val="0"/>
+          <w:numId w:val="24"/>
+        </w:numPr>
+        <w:spacing w:after="0"/>
+      </w:pPr>
+      <w:r>
+        <w:t xml:space="preserve">Next we want to add an instance of PersonControl to the main form.  Navigate to the main form in design mode.  Notice that PersonControl does not show up in the </w:t>
+      </w:r>
+      <w:r>
+        <w:rPr>
+          <w:b/>
+          <w:bCs/>
+        </w:rPr>
+        <w:t>Toolbox</w:t>
+      </w:r>
+      <w:r>
+        <w:t xml:space="preserve">.  We can make that happen by building the project.  I rebuilt the entire solution, and PersonControl appeared in the </w:t>
+      </w:r>
+      <w:r>
+        <w:rPr>
+          <w:b/>
+          <w:bCs/>
+        </w:rPr>
+        <w:t xml:space="preserve">Toolbox </w:t>
+      </w:r>
+      <w:r>
+        <w:t xml:space="preserve">at the top.  </w:t>
+      </w:r>
+      <w:r>
+        <w:rPr>
+          <w:b/>
+          <w:bCs/>
+          <w:i/>
+          <w:iCs/>
+        </w:rPr>
+        <w:t>In C#, however, rebuilding the solution did not seem to work immediately.  I was looking for a resolution via Google, and trying different remedies – none of which seemed to work.  Then (magically) the control appeared in the toolbox.</w:t>
+      </w:r>
+    </w:p>
+    <w:p>
+      <w:pPr>
+        <w:pStyle w:val="ListParagraph"/>
+        <w:numPr>
+          <w:ilvl w:val="0"/>
+          <w:numId w:val="24"/>
+        </w:numPr>
+        <w:spacing w:after="0"/>
+      </w:pPr>
+      <w:r>
+        <w:t>Drag/drop PersonControl onto the main form.</w:t>
+      </w:r>
+    </w:p>
+    <w:p>
+      <w:pPr>
+        <w:pStyle w:val="ListParagraph"/>
+        <w:numPr>
+          <w:ilvl w:val="0"/>
+          <w:numId w:val="24"/>
+        </w:numPr>
+        <w:spacing w:after="0"/>
+      </w:pPr>
+      <w:r>
+        <w:t xml:space="preserve">Navigate back to the </w:t>
+      </w:r>
+      <w:r>
+        <w:rPr>
+          <w:b/>
+          <w:bCs/>
+        </w:rPr>
+        <w:t>Load</w:t>
+      </w:r>
+      <w:r>
+        <w:t xml:space="preserve"> event for the main form.  Add a final statement “PersonControl1.Person = p”.  PersonControl1 is the name of the PersonControl instance on the Main form.  .Person is the </w:t>
+      </w:r>
+      <w:r>
+        <w:rPr>
+          <w:b/>
+          <w:bCs/>
+        </w:rPr>
+        <w:t xml:space="preserve">Public </w:t>
+      </w:r>
+      <w:r>
+        <w:t xml:space="preserve">property that we built above.  “p” is the initial value defined at the start of the </w:t>
+      </w:r>
+      <w:r>
+        <w:rPr>
+          <w:b/>
+          <w:bCs/>
+        </w:rPr>
+        <w:t>Load</w:t>
+      </w:r>
+      <w:r>
+        <w:t xml:space="preserve"> event.</w:t>
+      </w:r>
+    </w:p>
+    <w:p>
+      <w:pPr>
+        <w:pStyle w:val="ListParagraph"/>
+        <w:numPr>
+          <w:ilvl w:val="0"/>
+          <w:numId w:val="24"/>
+        </w:numPr>
+        <w:spacing w:after="0"/>
+      </w:pPr>
+      <w:r>
+        <w:t>We can build and run the application now.  The initial value is displayed.  But we would also like to test our ability to change the value, and prove that the main form can obtain the changed value by copying a value from a property of the user control.</w:t>
+      </w:r>
+    </w:p>
+    <w:p>
+      <w:pPr>
+        <w:pStyle w:val="ListParagraph"/>
+        <w:numPr>
+          <w:ilvl w:val="0"/>
+          <w:numId w:val="24"/>
+        </w:numPr>
+        <w:spacing w:after="0"/>
+      </w:pPr>
+      <w:r>
+        <w:t>Add a button to the main form.  In the event handler for that button display – for example – the last name from the user control.  Use “MsgBox(PersonControl1.Person.LastName)”  in the button’s event handler.</w:t>
+      </w:r>
+    </w:p>
+    <w:p>
+      <w:pPr>
+        <w:spacing w:after="0"/>
+        <w:rPr>
+          <w:b/>
+          <w:bCs/>
+          <w:i/>
+          <w:iCs/>
+        </w:rPr>
+      </w:pPr>
+    </w:p>
+    <w:p>
+      <w:pPr>
+        <w:spacing w:after="0"/>
+      </w:pPr>
+      <w:r>
+        <w:rPr>
+          <w:b/>
+          <w:bCs/>
+          <w:i/>
+          <w:iCs/>
+        </w:rPr>
+        <w:t>In the C# code, I experimented with an alternative that avoids the “Person” class, at least for the last step.</w:t>
+      </w:r>
+    </w:p>
+    <w:p>
+      <w:pPr>
+        <w:spacing w:after="0"/>
+        <w:rPr>
+          <w:b/>
+          <w:bCs/>
+          <w:i/>
+          <w:iCs/>
+        </w:rPr>
+      </w:pPr>
+      <w:r>
+        <w:rPr>
+          <w:b/>
+          <w:bCs/>
+          <w:i/>
+          <w:iCs/>
+        </w:rPr>
+        <w:t xml:space="preserve">        private void button1_Click_1(object sender, EventArgs e)</w:t>
+      </w:r>
+    </w:p>
+    <w:p>
+      <w:pPr>
+        <w:spacing w:after="0"/>
+      </w:pPr>
+      <w:r>
+        <w:rPr>
+          <w:b/>
+          <w:bCs/>
+          <w:i/>
+          <w:iCs/>
+        </w:rPr>
+        <w:t xml:space="preserve">        {</w:t>
+      </w:r>
+    </w:p>
+    <w:p>
+      <w:pPr>
+        <w:spacing w:after="0"/>
+        <w:rPr>
+          <w:b/>
+          <w:bCs/>
+          <w:i/>
+          <w:iCs/>
+        </w:rPr>
+      </w:pPr>
+      <w:r>
+        <w:rPr>
+          <w:b/>
+          <w:bCs/>
+          <w:i/>
+          <w:iCs/>
+        </w:rPr>
+        <w:t xml:space="preserve">            var textBoxCtls = personControl1.Controls.Find ( "txtLastName", true );</w:t>
+      </w:r>
+    </w:p>
+    <w:p>
+      <w:pPr>
+        <w:spacing w:after="0"/>
+      </w:pPr>
+      <w:r>
+        <w:rPr>
+          <w:b/>
+          <w:bCs/>
+          <w:i/>
+          <w:iCs/>
+        </w:rPr>
+        <w:t xml:space="preserve">            MessageBox.Show ( "last name: " + textBoxCtls[0].Text );</w:t>
+      </w:r>
+    </w:p>
+    <w:p>
+      <w:pPr>
+        <w:spacing w:after="0"/>
+      </w:pPr>
+      <w:r>
+        <w:rPr>
+          <w:b/>
+          <w:bCs/>
+          <w:i/>
+          <w:iCs/>
+        </w:rPr>
+        <w:t xml:space="preserve">        }</w:t>
+      </w:r>
+    </w:p>
+    <w:p>
+      <w:pPr>
+        <w:spacing w:after="0"/>
+      </w:pPr>
+      <w:r>
+        <w:rPr>
+          <w:b/>
+          <w:bCs/>
+          <w:i/>
+          <w:iCs/>
+        </w:rPr>
+        <w:t>I am confident that I could dispense entirely with the “Person” class, unless there are future situations where it would be convenient to have first name, last name, and age wrapped into a class.</w:t>
+      </w:r>
+    </w:p>
+    <w:p>
+      <w:pPr>
+        <w:pStyle w:val="Heading2"/>
+      </w:pPr>
+      <w:bookmarkStart w:id="15" w:name="_Demo:_Creating_the"/>
+      <w:bookmarkEnd w:id="15"/>
+      <w:r>
+        <w:t>Demo: Creating the (MDI) Forms</w:t>
+      </w:r>
+    </w:p>
+    <w:p>
+      <w:r>
+        <w:t>This Pluralsight clip illustrates how to create the project and forms for an MDI application.</w:t>
+      </w:r>
+    </w:p>
+    <w:p>
+      <w:pPr>
+        <w:pStyle w:val="ListParagraph"/>
+        <w:numPr>
+          <w:ilvl w:val="0"/>
+          <w:numId w:val="4"/>
+        </w:numPr>
+        <w:spacing w:after="0"/>
+        <w:rPr>
+          <w:rFonts w:eastAsiaTheme="minorEastAsia"/>
+        </w:rPr>
+      </w:pPr>
+      <w:r>
+        <w:lastRenderedPageBreak/>
+        <w:t xml:space="preserve">Open Visual Studio.  In the right panel click </w:t>
+      </w:r>
+      <w:r>
+        <w:rPr>
+          <w:b/>
+          <w:bCs/>
+        </w:rPr>
+        <w:t>Create a new project</w:t>
+      </w:r>
+      <w:r>
+        <w:t xml:space="preserve">.  Visual Studio displays the </w:t>
+      </w:r>
+      <w:r>
+        <w:rPr>
+          <w:b/>
+          <w:bCs/>
+        </w:rPr>
+        <w:t>Create a new project</w:t>
+      </w:r>
+      <w:r>
+        <w:t xml:space="preserve"> dialog.</w:t>
+      </w:r>
+    </w:p>
+    <w:p>
+      <w:pPr>
+        <w:pStyle w:val="ListParagraph"/>
+        <w:numPr>
+          <w:ilvl w:val="0"/>
+          <w:numId w:val="4"/>
+        </w:numPr>
+        <w:spacing w:after="0"/>
+        <w:rPr>
+          <w:rFonts w:eastAsiaTheme="minorEastAsia"/>
+        </w:rPr>
+      </w:pPr>
+      <w:r>
+        <w:t xml:space="preserve">Open the languages drop-down list near the top of the right panel.  Choose </w:t>
+      </w:r>
+      <w:r>
+        <w:rPr>
+          <w:b/>
+          <w:bCs/>
+        </w:rPr>
+        <w:t>Visual Basic</w:t>
+      </w:r>
+      <w:r>
+        <w:t xml:space="preserve">.  Type “windows” in the search box at the top of the right panel.  Visual Studio reduces the number of candidates in the right-panel list.  Select </w:t>
+      </w:r>
+      <w:r>
+        <w:rPr>
+          <w:b/>
+          <w:bCs/>
+        </w:rPr>
+        <w:t>Windows Forms App (.NET Framework)</w:t>
+      </w:r>
+      <w:r>
+        <w:t xml:space="preserve"> with </w:t>
+      </w:r>
+      <w:r>
+        <w:rPr>
+          <w:b/>
+          <w:bCs/>
+        </w:rPr>
+        <w:t>Visual Basic</w:t>
+      </w:r>
+      <w:r>
+        <w:t xml:space="preserve"> as the language.  Click </w:t>
+      </w:r>
+      <w:r>
+        <w:rPr>
+          <w:b/>
+          <w:bCs/>
+        </w:rPr>
+        <w:t>Next</w:t>
+      </w:r>
+      <w:r>
+        <w:t xml:space="preserve">.  Visual Studio displays the </w:t>
+      </w:r>
+      <w:r>
+        <w:rPr>
+          <w:b/>
+          <w:bCs/>
+        </w:rPr>
+        <w:t>Configure your new project</w:t>
+      </w:r>
+      <w:r>
+        <w:t xml:space="preserve"> dialog.</w:t>
+      </w:r>
+    </w:p>
+    <w:p>
+      <w:pPr>
+        <w:pStyle w:val="ListParagraph"/>
+        <w:numPr>
+          <w:ilvl w:val="0"/>
+          <w:numId w:val="4"/>
+        </w:numPr>
+        <w:spacing w:after="0"/>
+      </w:pPr>
+      <w:r>
+        <w:t xml:space="preserve">Type “MDI” into the </w:t>
+      </w:r>
+      <w:r>
+        <w:rPr>
+          <w:b/>
+          <w:bCs/>
+        </w:rPr>
+        <w:t>Project name</w:t>
+      </w:r>
+      <w:r>
+        <w:t xml:space="preserve"> text box.  Use the </w:t>
+      </w:r>
+      <w:r>
+        <w:rPr>
+          <w:b/>
+          <w:bCs/>
+        </w:rPr>
+        <w:t>Location</w:t>
+      </w:r>
+      <w:r>
+        <w:t xml:space="preserve"> browser to select a folder into which the solution will reside.  Keep “MDI” as the </w:t>
+      </w:r>
+      <w:r>
+        <w:rPr>
+          <w:b/>
+          <w:bCs/>
+        </w:rPr>
+        <w:t>Solution name</w:t>
+      </w:r>
+      <w:r>
+        <w:t xml:space="preserve"> text box.  Check the check box titled </w:t>
+      </w:r>
+      <w:r>
+        <w:rPr>
+          <w:b/>
+          <w:bCs/>
+        </w:rPr>
+        <w:t>Place solution and project in the same directory</w:t>
+      </w:r>
+      <w:r>
+        <w:t xml:space="preserve">.  Click </w:t>
+      </w:r>
+      <w:r>
+        <w:rPr>
+          <w:b/>
+          <w:bCs/>
+        </w:rPr>
+        <w:t>Create</w:t>
+      </w:r>
+      <w:r>
+        <w:t xml:space="preserve">.  Visual Studio displays the solution with an empty form titled “Form1”.  If the </w:t>
+      </w:r>
+      <w:r>
+        <w:rPr>
+          <w:b/>
+          <w:bCs/>
+        </w:rPr>
+        <w:t>Solution Explorer</w:t>
+      </w:r>
+      <w:r>
+        <w:t xml:space="preserve"> is not visible in the right panel, navigate to make it visible.</w:t>
+      </w:r>
+    </w:p>
+    <w:p>
+      <w:pPr>
+        <w:pStyle w:val="ListParagraph"/>
+        <w:numPr>
+          <w:ilvl w:val="0"/>
+          <w:numId w:val="16"/>
+        </w:numPr>
+        <w:spacing w:after="0"/>
+      </w:pPr>
+      <w:r>
+        <w:t xml:space="preserve">Rename the form in the </w:t>
+      </w:r>
+      <w:r>
+        <w:rPr>
+          <w:b/>
+          <w:bCs/>
+        </w:rPr>
+        <w:t>Solution Explorer</w:t>
+      </w:r>
+      <w:r>
+        <w:t xml:space="preserve"> to “MainForm”.  Visual Studio displays a pop-up dialog asking whether to rename all references to the code element ‘Form1’.  Click </w:t>
+      </w:r>
+      <w:r>
+        <w:rPr>
+          <w:b/>
+          <w:bCs/>
+        </w:rPr>
+        <w:t>Yes</w:t>
+      </w:r>
+      <w:r>
+        <w:t>.  Notice that Visual Studio has renamed the class (in code view) to “MainForm”.</w:t>
+      </w:r>
+    </w:p>
+    <w:p>
+      <w:pPr>
+        <w:pStyle w:val="ListParagraph"/>
+        <w:numPr>
+          <w:ilvl w:val="0"/>
+          <w:numId w:val="16"/>
+        </w:numPr>
+        <w:spacing w:after="0"/>
+        <w:rPr>
+          <w:rFonts w:eastAsiaTheme="minorEastAsia"/>
+        </w:rPr>
+      </w:pPr>
+      <w:r>
+        <w:rPr>
+          <w:rFonts w:eastAsiaTheme="minorEastAsia"/>
+        </w:rPr>
+        <w:t>Resize the form, so that occupies the majority of the center pane in Visual Studio.</w:t>
+      </w:r>
+    </w:p>
+    <w:p>
+      <w:pPr>
+        <w:pStyle w:val="ListParagraph"/>
+        <w:numPr>
+          <w:ilvl w:val="0"/>
+          <w:numId w:val="16"/>
+        </w:numPr>
+        <w:spacing w:after="0"/>
+        <w:rPr>
+          <w:rFonts w:eastAsiaTheme="minorEastAsia"/>
+        </w:rPr>
+      </w:pPr>
+      <w:r>
+        <w:rPr>
+          <w:rFonts w:eastAsiaTheme="minorEastAsia"/>
+        </w:rPr>
+        <w:t>Change the title of the form (</w:t>
+      </w:r>
+      <w:r>
+        <w:rPr>
+          <w:rFonts w:eastAsiaTheme="minorEastAsia"/>
+          <w:b/>
+          <w:bCs/>
+        </w:rPr>
+        <w:t>Text</w:t>
+      </w:r>
+      <w:r>
+        <w:rPr>
+          <w:rFonts w:eastAsiaTheme="minorEastAsia"/>
+        </w:rPr>
+        <w:t xml:space="preserve"> property) to “MDI Text Editor”.  In response you should see “MDI Text Editor” in the title bar (top left) of the form.</w:t>
+      </w:r>
+    </w:p>
+    <w:p>
+      <w:pPr>
+        <w:pStyle w:val="ListParagraph"/>
+        <w:numPr>
+          <w:ilvl w:val="0"/>
+          <w:numId w:val="16"/>
+        </w:numPr>
+        <w:spacing w:after="0"/>
+        <w:rPr>
+          <w:rFonts w:eastAsiaTheme="minorEastAsia"/>
+        </w:rPr>
+      </w:pPr>
+      <w:r>
+        <w:rPr>
+          <w:rFonts w:eastAsiaTheme="minorEastAsia"/>
+        </w:rPr>
+        <w:t xml:space="preserve">Change the </w:t>
+      </w:r>
+      <w:r>
+        <w:rPr>
+          <w:rFonts w:eastAsiaTheme="minorEastAsia"/>
+          <w:b/>
+          <w:bCs/>
+        </w:rPr>
+        <w:t>IsMdiContainer</w:t>
+      </w:r>
+      <w:r>
+        <w:rPr>
+          <w:rFonts w:eastAsiaTheme="minorEastAsia"/>
+        </w:rPr>
+        <w:t xml:space="preserve"> property to </w:t>
+      </w:r>
+      <w:r>
+        <w:rPr>
+          <w:rFonts w:eastAsiaTheme="minorEastAsia"/>
+          <w:b/>
+          <w:bCs/>
+        </w:rPr>
+        <w:t>True</w:t>
+      </w:r>
+      <w:r>
+        <w:rPr>
+          <w:rFonts w:eastAsiaTheme="minorEastAsia"/>
+        </w:rPr>
+        <w:t>.  This is the key to making this an MDI application.  In response Visual Studio darkens the form’s background color.</w:t>
+      </w:r>
+    </w:p>
+    <w:p>
+      <w:pPr>
+        <w:pStyle w:val="ListParagraph"/>
+        <w:numPr>
+          <w:ilvl w:val="0"/>
+          <w:numId w:val="16"/>
+        </w:numPr>
+        <w:spacing w:after="0"/>
+      </w:pPr>
+      <w:r>
+        <w:t xml:space="preserve">Open a context menu for the project and click </w:t>
+      </w:r>
+      <w:r>
+        <w:rPr>
+          <w:b/>
+          <w:bCs/>
+        </w:rPr>
+        <w:t>Add -&gt; New Item</w:t>
+      </w:r>
+      <w:r>
+        <w:t xml:space="preserve">, then click </w:t>
+      </w:r>
+      <w:r>
+        <w:rPr>
+          <w:b/>
+          <w:bCs/>
+        </w:rPr>
+        <w:t>Form (Windows Forms)</w:t>
+      </w:r>
+      <w:r>
+        <w:t xml:space="preserve"> in the center pane of the popup dialog.  Change the name to “ChildForm”; then click </w:t>
+      </w:r>
+      <w:r>
+        <w:rPr>
+          <w:b/>
+          <w:bCs/>
+        </w:rPr>
+        <w:t>Add</w:t>
+      </w:r>
+      <w:r>
+        <w:t>.  Visual Studio displays a new form in Visual Studio’s center panel.</w:t>
+      </w:r>
+    </w:p>
+    <w:p>
+      <w:pPr>
+        <w:pStyle w:val="ListParagraph"/>
+        <w:numPr>
+          <w:ilvl w:val="0"/>
+          <w:numId w:val="16"/>
+        </w:numPr>
+        <w:spacing w:after="0"/>
+      </w:pPr>
+      <w:r>
+        <w:t xml:space="preserve">Change the </w:t>
+      </w:r>
+      <w:r>
+        <w:rPr>
+          <w:b/>
+          <w:bCs/>
+        </w:rPr>
+        <w:t>Text</w:t>
+      </w:r>
+      <w:r>
+        <w:t xml:space="preserve"> property of ChildForm to “New Document”.</w:t>
+      </w:r>
+    </w:p>
+    <w:p>
+      <w:pPr>
+        <w:pStyle w:val="ListParagraph"/>
+        <w:numPr>
+          <w:ilvl w:val="0"/>
+          <w:numId w:val="16"/>
+        </w:numPr>
+        <w:spacing w:after="0"/>
+      </w:pPr>
+      <w:r>
+        <w:t xml:space="preserve">Drag/drop an instance of the </w:t>
+      </w:r>
+      <w:r>
+        <w:rPr>
+          <w:b/>
+          <w:bCs/>
+        </w:rPr>
+        <w:t>RichTextBox</w:t>
+      </w:r>
+      <w:r>
+        <w:t xml:space="preserve"> control onto ChildForm.</w:t>
+      </w:r>
+    </w:p>
+    <w:p>
+      <w:pPr>
+        <w:pStyle w:val="ListParagraph"/>
+        <w:numPr>
+          <w:ilvl w:val="0"/>
+          <w:numId w:val="16"/>
+        </w:numPr>
+        <w:spacing w:after="0"/>
+      </w:pPr>
+      <w:r>
+        <w:t xml:space="preserve">We want the </w:t>
+      </w:r>
+      <w:r>
+        <w:rPr>
+          <w:b/>
+          <w:bCs/>
+        </w:rPr>
+        <w:t>RichTextBox</w:t>
+      </w:r>
+      <w:r>
+        <w:t xml:space="preserve"> to occupy the entire form. There are 2 convenient methods to do this.  (1) Click the “smart tag” of the </w:t>
+      </w:r>
+      <w:r>
+        <w:rPr>
+          <w:b/>
+          <w:bCs/>
+        </w:rPr>
+        <w:t>RichTextBox</w:t>
+      </w:r>
+      <w:r>
+        <w:t xml:space="preserve"> (an arrow at the upper-right corner), and select </w:t>
+      </w:r>
+      <w:r>
+        <w:rPr>
+          <w:b/>
+          <w:bCs/>
+        </w:rPr>
+        <w:t>Dock in Parent Container</w:t>
+      </w:r>
+      <w:r>
+        <w:t xml:space="preserve"> from the context menu.  (2) Set the </w:t>
+      </w:r>
+      <w:r>
+        <w:rPr>
+          <w:b/>
+          <w:bCs/>
+        </w:rPr>
+        <w:t>Dock</w:t>
+      </w:r>
+      <w:r>
+        <w:t xml:space="preserve"> property of the </w:t>
+      </w:r>
+      <w:r>
+        <w:rPr>
+          <w:b/>
+          <w:bCs/>
+        </w:rPr>
+        <w:t>RichTextBox</w:t>
+      </w:r>
+      <w:r>
+        <w:t xml:space="preserve"> to </w:t>
+      </w:r>
+      <w:r>
+        <w:rPr>
+          <w:b/>
+          <w:bCs/>
+        </w:rPr>
+        <w:t>Fill</w:t>
+      </w:r>
+      <w:r>
+        <w:t>.</w:t>
+      </w:r>
+    </w:p>
+    <w:p>
+      <w:pPr>
+        <w:pStyle w:val="ListParagraph"/>
+        <w:numPr>
+          <w:ilvl w:val="0"/>
+          <w:numId w:val="16"/>
+        </w:numPr>
+        <w:spacing w:after="0"/>
+      </w:pPr>
+      <w:r>
+        <w:t xml:space="preserve">Rename the </w:t>
+      </w:r>
+      <w:r>
+        <w:rPr>
+          <w:b/>
+          <w:bCs/>
+        </w:rPr>
+        <w:t>RichTextBox</w:t>
+      </w:r>
+      <w:r>
+        <w:t xml:space="preserve"> to DocumentTextBox.</w:t>
+      </w:r>
+    </w:p>
+    <w:p>
+      <w:pPr>
+        <w:pStyle w:val="ListParagraph"/>
+        <w:numPr>
+          <w:ilvl w:val="0"/>
+          <w:numId w:val="16"/>
+        </w:numPr>
+        <w:spacing w:after="0"/>
+      </w:pPr>
+      <w:r>
+        <w:t xml:space="preserve">Drag/drop a </w:t>
+      </w:r>
+      <w:r>
+        <w:rPr>
+          <w:b/>
+          <w:bCs/>
+        </w:rPr>
+        <w:t>MenuStrip</w:t>
+      </w:r>
+      <w:r>
+        <w:t xml:space="preserve"> onto MainForm.</w:t>
+      </w:r>
+    </w:p>
+    <w:p>
+      <w:pPr>
+        <w:pStyle w:val="ListParagraph"/>
+        <w:numPr>
+          <w:ilvl w:val="0"/>
+          <w:numId w:val="16"/>
+        </w:numPr>
+        <w:spacing w:after="0"/>
+      </w:pPr>
+      <w:r>
+        <w:t xml:space="preserve">Click the “smart tag” of the </w:t>
+      </w:r>
+      <w:r>
+        <w:rPr>
+          <w:b/>
+          <w:bCs/>
+        </w:rPr>
+        <w:t>MenuStrip</w:t>
+      </w:r>
+      <w:r>
+        <w:t xml:space="preserve"> (an arrow at the upper-right corner), and select </w:t>
+      </w:r>
+      <w:r>
+        <w:rPr>
+          <w:b/>
+          <w:bCs/>
+        </w:rPr>
+        <w:t>Insert Standard Items</w:t>
+      </w:r>
+      <w:r>
+        <w:t>.  In response Visual Studio adds 4 frequently used menu items – File, Edit, Tools, and Help.</w:t>
+      </w:r>
+    </w:p>
+    <w:p>
+      <w:pPr>
+        <w:pStyle w:val="ListParagraph"/>
+        <w:numPr>
+          <w:ilvl w:val="0"/>
+          <w:numId w:val="16"/>
+        </w:numPr>
+        <w:spacing w:after="0"/>
+      </w:pPr>
+      <w:r>
+        <w:t xml:space="preserve">There are two ways to implement the </w:t>
+      </w:r>
+      <w:r>
+        <w:rPr>
+          <w:b/>
+          <w:bCs/>
+        </w:rPr>
+        <w:t xml:space="preserve">Click </w:t>
+      </w:r>
+      <w:r>
+        <w:t xml:space="preserve">event for File -&gt; New.  (1) In the </w:t>
+      </w:r>
+      <w:r>
+        <w:rPr>
+          <w:b/>
+          <w:bCs/>
+        </w:rPr>
+        <w:t>Properties</w:t>
+      </w:r>
+      <w:r>
+        <w:t xml:space="preserve"> window for File -&gt; New, choose the </w:t>
+      </w:r>
+      <w:r>
+        <w:rPr>
+          <w:b/>
+          <w:bCs/>
+        </w:rPr>
+        <w:t>Events</w:t>
+      </w:r>
+      <w:r>
+        <w:rPr>
+          <w:bCs/>
+        </w:rPr>
+        <w:t xml:space="preserve"> (</w:t>
+      </w:r>
+      <w:r>
+        <w:t xml:space="preserve">lightning-bolt) view.  Double-click the </w:t>
+      </w:r>
+      <w:r>
+        <w:rPr>
+          <w:b/>
+          <w:bCs/>
+        </w:rPr>
+        <w:t>Click</w:t>
+      </w:r>
+      <w:r>
+        <w:t xml:space="preserve"> event.  (2) Use the default event for menu items:  double-click File -&gt; New.  As a result of either technique Visual Studio creates the skeleton of the event handler.</w:t>
+      </w:r>
+    </w:p>
+    <w:p>
+      <w:pPr>
+        <w:pStyle w:val="ListParagraph"/>
+        <w:numPr>
+          <w:ilvl w:val="0"/>
+          <w:numId w:val="16"/>
+        </w:numPr>
+        <w:spacing w:after="0"/>
+      </w:pPr>
+      <w:r>
+        <w:t>Now we use the event handler to create a new child form, and make it visible.  Add the following code to the skeleton event handler created in the previous step.</w:t>
+      </w:r>
+    </w:p>
+    <w:p>
+      <w:pPr>
+        <w:spacing w:after="0"/>
+        <w:ind w:left="720"/>
+      </w:pPr>
+      <w:r>
+        <w:t>Dim childForm As New ChildForm()</w:t>
+      </w:r>
+    </w:p>
+    <w:p>
+      <w:pPr>
+        <w:spacing w:after="0"/>
+        <w:ind w:left="720"/>
+      </w:pPr>
+      <w:r>
+        <w:t>childForm.TopLevel = False</w:t>
+      </w:r>
+    </w:p>
+    <w:p>
+      <w:pPr>
+        <w:spacing w:after="0"/>
+        <w:ind w:left="720"/>
+      </w:pPr>
+      <w:r>
+        <w:t>childForm.MdiParent = Me</w:t>
+      </w:r>
+    </w:p>
+    <w:p>
+      <w:pPr>
+        <w:spacing w:after="0"/>
+        <w:ind w:left="360" w:firstLine="360"/>
+      </w:pPr>
+      <w:r>
+        <w:lastRenderedPageBreak/>
+        <w:t>childForm.Show()</w:t>
+      </w:r>
+    </w:p>
+    <w:p>
+      <w:pPr>
+        <w:spacing w:after="0"/>
+        <w:ind w:left="360"/>
+      </w:pPr>
+      <w:r>
+        <w:t>I had to add the 2</w:t>
+      </w:r>
+      <w:r>
+        <w:rPr>
+          <w:vertAlign w:val="superscript"/>
+        </w:rPr>
+        <w:t>nd</w:t>
+      </w:r>
+      <w:r>
+        <w:t xml:space="preserve"> statement to get around an exception; by default ChildForm forms have the </w:t>
+      </w:r>
+      <w:r>
+        <w:rPr>
+          <w:b/>
+        </w:rPr>
+        <w:t>TopLevel</w:t>
+      </w:r>
+      <w:r>
+        <w:t xml:space="preserve"> property set to True.</w:t>
+      </w:r>
+    </w:p>
+    <w:p>
+      <w:pPr>
+        <w:pStyle w:val="ListParagraph"/>
+        <w:numPr>
+          <w:ilvl w:val="0"/>
+          <w:numId w:val="27"/>
+        </w:numPr>
+        <w:spacing w:after="0"/>
+      </w:pPr>
+      <w:r>
+        <w:t>Before running the application, resize ChildForm to make it considerably smaller than MainForm.</w:t>
+      </w:r>
+    </w:p>
+    <w:p>
+      <w:pPr>
+        <w:pStyle w:val="ListParagraph"/>
+        <w:numPr>
+          <w:ilvl w:val="0"/>
+          <w:numId w:val="27"/>
+        </w:numPr>
+        <w:spacing w:after="0"/>
+      </w:pPr>
+      <w:r>
+        <w:t>Run the application, and try clicking File -&gt; New a few times.  After each time the application adds a new ChildForm to the MainForm’s window.</w:t>
+      </w:r>
+      <w:r>
+        <w:t xml:space="preserve">  But refer to the notes a few lines farther down this document.</w:t>
+      </w:r>
+    </w:p>
+    <w:p>
+      <w:pPr>
+        <w:pStyle w:val="ListParagraph"/>
+        <w:numPr>
+          <w:ilvl w:val="0"/>
+          <w:numId w:val="27"/>
+        </w:numPr>
+        <w:spacing w:after="0"/>
+        <w:rPr>
+          <w:rFonts w:eastAsiaTheme="minorEastAsia"/>
+        </w:rPr>
+      </w:pPr>
+      <w:r>
+        <w:t xml:space="preserve">The C# version is almost identical.  I deliberately set the </w:t>
+      </w:r>
+      <w:r>
+        <w:rPr>
+          <w:b/>
+          <w:bCs/>
+        </w:rPr>
+        <w:t>Text</w:t>
+      </w:r>
+      <w:r>
+        <w:t xml:space="preserve"> property of MainForm to </w:t>
+      </w:r>
+      <w:r>
+        <w:rPr>
+          <w:rFonts w:eastAsiaTheme="minorEastAsia"/>
+        </w:rPr>
+        <w:t>“MDI Text Editor (C#)”.</w:t>
+      </w:r>
+    </w:p>
+    <w:p>
+      <w:pPr>
+        <w:pStyle w:val="ListParagraph"/>
+        <w:spacing w:after="0"/>
+        <w:ind w:left="0"/>
+        <w:rPr>
+          <w:rFonts w:eastAsiaTheme="minorEastAsia"/>
+          <w:b/>
+          <w:i/>
+        </w:rPr>
+      </w:pPr>
+      <w:r>
+        <w:rPr>
+          <w:rFonts w:eastAsiaTheme="minorEastAsia"/>
+          <w:b/>
+          <w:i/>
+        </w:rPr>
+        <w:t>There were a few problems with the Visual Basic version</w:t>
+      </w:r>
+      <w:r>
+        <w:rPr>
+          <w:rFonts w:eastAsiaTheme="minorEastAsia"/>
+          <w:b/>
+          <w:i/>
+        </w:rPr>
+        <w:t xml:space="preserve"> – as follows; the C# version did not encounter these problems.</w:t>
+      </w:r>
+    </w:p>
+    <w:p>
+      <w:pPr>
+        <w:pStyle w:val="ListParagraph"/>
+        <w:numPr>
+          <w:ilvl w:val="0"/>
+          <w:numId w:val="29"/>
+        </w:numPr>
+        <w:spacing w:after="0"/>
+        <w:rPr>
+          <w:rFonts w:eastAsiaTheme="minorEastAsia"/>
+        </w:rPr>
+      </w:pPr>
+      <w:r>
+        <w:rPr>
+          <w:rFonts w:eastAsiaTheme="minorEastAsia"/>
+        </w:rPr>
+        <w:t>If the statement</w:t>
+      </w:r>
+    </w:p>
+    <w:p>
+      <w:pPr>
+        <w:pStyle w:val="ListParagraph"/>
+        <w:spacing w:after="0"/>
+        <w:rPr>
+          <w:rFonts w:eastAsiaTheme="minorEastAsia"/>
+        </w:rPr>
+      </w:pPr>
+      <w:r>
+        <w:rPr>
+          <w:rFonts w:eastAsiaTheme="minorEastAsia"/>
+        </w:rPr>
+        <w:t>childForm.TopLevel = False</w:t>
+      </w:r>
+    </w:p>
+    <w:p>
+      <w:pPr>
+        <w:spacing w:after="0"/>
+        <w:ind w:left="360"/>
+        <w:rPr>
+          <w:rFonts w:eastAsiaTheme="minorEastAsia"/>
+        </w:rPr>
+      </w:pPr>
+      <w:r>
+        <w:rPr>
+          <w:rFonts w:eastAsiaTheme="minorEastAsia"/>
+        </w:rPr>
+        <w:t xml:space="preserve">is not present, an exception is raised in response to the </w:t>
+      </w:r>
+      <w:r>
+        <w:rPr>
+          <w:rFonts w:eastAsiaTheme="minorEastAsia"/>
+          <w:i/>
+        </w:rPr>
+        <w:t>childForm.MDIParent = Me</w:t>
+      </w:r>
+      <w:r>
+        <w:rPr>
+          <w:rFonts w:eastAsiaTheme="minorEastAsia"/>
+        </w:rPr>
+        <w:t xml:space="preserve"> statement:</w:t>
+      </w:r>
+    </w:p>
+    <w:p>
+      <w:pPr>
+        <w:spacing w:after="0"/>
+        <w:ind w:left="360"/>
+        <w:rPr>
+          <w:rFonts w:eastAsiaTheme="minorEastAsia"/>
+          <w:b/>
+        </w:rPr>
+      </w:pPr>
+      <w:r>
+        <w:rPr>
+          <w:rFonts w:eastAsiaTheme="minorEastAsia"/>
+        </w:rPr>
+        <w:tab/>
+      </w:r>
+      <w:r>
+        <w:rPr>
+          <w:rFonts w:eastAsiaTheme="minorEastAsia"/>
+          <w:b/>
+        </w:rPr>
+        <w:t>Top-level control cannot be added to a control</w:t>
+      </w:r>
+      <w:r>
+        <w:rPr>
+          <w:rFonts w:eastAsiaTheme="minorEastAsia"/>
+          <w:b/>
+        </w:rPr>
+        <w:t>.</w:t>
+      </w:r>
+    </w:p>
+    <w:p>
+      <w:pPr>
+        <w:spacing w:after="0"/>
+        <w:ind w:left="360"/>
+        <w:rPr>
+          <w:rFonts w:eastAsiaTheme="minorEastAsia"/>
+        </w:rPr>
+      </w:pPr>
+      <w:r>
+        <w:rPr>
+          <w:rFonts w:eastAsiaTheme="minorEastAsia"/>
+        </w:rPr>
+        <w:t xml:space="preserve">The only work-around that I could find is to include the </w:t>
+      </w:r>
+      <w:r>
+        <w:rPr>
+          <w:rFonts w:eastAsiaTheme="minorEastAsia"/>
+          <w:i/>
+        </w:rPr>
+        <w:t>childForm.TopLevel = False</w:t>
+      </w:r>
+    </w:p>
+    <w:p>
+      <w:pPr>
+        <w:pStyle w:val="ListParagraph"/>
+        <w:numPr>
+          <w:ilvl w:val="0"/>
+          <w:numId w:val="29"/>
+        </w:numPr>
+        <w:spacing w:after="0"/>
+        <w:rPr>
+          <w:rFonts w:eastAsiaTheme="minorEastAsia"/>
+        </w:rPr>
+      </w:pPr>
+      <w:r>
+        <w:rPr>
+          <w:rFonts w:eastAsiaTheme="minorEastAsia"/>
+        </w:rPr>
+        <w:t xml:space="preserve">When </w:t>
+      </w:r>
+      <w:r>
+        <w:t>File -&gt; New</w:t>
+      </w:r>
+      <w:r>
+        <w:t xml:space="preserve"> is used to add a new child form, this child form is placed at the top of the parent form with half of its title bar hidden.</w:t>
+      </w:r>
+    </w:p>
+    <w:p>
+      <w:pPr>
+        <w:pStyle w:val="ListParagraph"/>
+        <w:numPr>
+          <w:ilvl w:val="0"/>
+          <w:numId w:val="29"/>
+        </w:numPr>
+        <w:spacing w:after="0"/>
+        <w:rPr>
+          <w:rFonts w:eastAsiaTheme="minorEastAsia"/>
+        </w:rPr>
+      </w:pPr>
+      <w:r>
+        <w:t xml:space="preserve">When a child form is minimized, it temporarily disappears completely.  It reappears (minimized) when </w:t>
+      </w:r>
+      <w:r>
+        <w:t>File -&gt; New</w:t>
+      </w:r>
+      <w:r>
+        <w:t xml:space="preserve"> is invoked to add a subsequent child form.</w:t>
+      </w:r>
+    </w:p>
+    <w:p>
+      <w:pPr>
+        <w:pStyle w:val="ListParagraph"/>
+        <w:numPr>
+          <w:ilvl w:val="0"/>
+          <w:numId w:val="29"/>
+        </w:numPr>
+        <w:spacing w:after="0"/>
+        <w:rPr>
+          <w:rFonts w:eastAsiaTheme="minorEastAsia"/>
+        </w:rPr>
+      </w:pPr>
+      <w:r>
+        <w:t>I used the debugger in (</w:t>
+      </w:r>
+      <w:r>
+        <w:t>File -&gt; New</w:t>
+      </w:r>
+      <w:r>
+        <w:t>)’s</w:t>
+      </w:r>
+      <w:r>
+        <w:t xml:space="preserve"> </w:t>
+      </w:r>
+      <w:r>
+        <w:t>event handler.  I set a breakpoint at the last statement.  When the breakpoint caused the execution to pause . . .</w:t>
+      </w:r>
+    </w:p>
+    <w:p>
+      <w:pPr>
+        <w:pStyle w:val="ListParagraph"/>
+        <w:numPr>
+          <w:ilvl w:val="1"/>
+          <w:numId w:val="29"/>
+        </w:numPr>
+        <w:spacing w:after="0"/>
+        <w:rPr>
+          <w:rFonts w:eastAsiaTheme="minorEastAsia"/>
+        </w:rPr>
+      </w:pPr>
+      <w:r>
+        <w:t>I examined childForm.IsMdiChild, and I found that the value was False.  The value should have been True.</w:t>
+      </w:r>
+    </w:p>
+    <w:p>
+      <w:pPr>
+        <w:pStyle w:val="ListParagraph"/>
+        <w:numPr>
+          <w:ilvl w:val="1"/>
+          <w:numId w:val="29"/>
+        </w:numPr>
+        <w:spacing w:after="0"/>
+        <w:rPr>
+          <w:rFonts w:eastAsiaTheme="minorEastAsia"/>
+        </w:rPr>
+      </w:pPr>
+      <w:r>
+        <w:t xml:space="preserve">I examined me.MdiChildren, and I found that its Length was 0.  The value </w:t>
+      </w:r>
+      <w:r>
+        <w:t>remained at 0 even after I added a few more child forms.</w:t>
+      </w:r>
+    </w:p>
+    <w:p>
+      <w:pPr>
+        <w:pStyle w:val="ListParagraph"/>
+        <w:numPr>
+          <w:ilvl w:val="0"/>
+          <w:numId w:val="29"/>
+        </w:numPr>
+        <w:spacing w:after="0"/>
+        <w:rPr>
+          <w:rFonts w:eastAsiaTheme="minorEastAsia"/>
+        </w:rPr>
+      </w:pPr>
+      <w:r>
+        <w:rPr>
+          <w:rFonts w:eastAsiaTheme="minorEastAsia"/>
+        </w:rPr>
+        <w:t>While shadowing the Pluralsight instructor in the next clip (Demo: Window Menu) . . .</w:t>
+      </w:r>
+    </w:p>
+    <w:p>
+      <w:pPr>
+        <w:pStyle w:val="ListParagraph"/>
+        <w:numPr>
+          <w:ilvl w:val="1"/>
+          <w:numId w:val="29"/>
+        </w:numPr>
+        <w:spacing w:after="0"/>
+        <w:rPr>
+          <w:rFonts w:eastAsiaTheme="minorEastAsia"/>
+        </w:rPr>
+      </w:pPr>
+      <w:r>
+        <w:rPr>
+          <w:rFonts w:eastAsiaTheme="minorEastAsia"/>
+        </w:rPr>
+        <w:t xml:space="preserve">When I tried the </w:t>
+      </w:r>
+      <w:r>
+        <w:rPr>
+          <w:rFonts w:eastAsiaTheme="minorEastAsia"/>
+          <w:u w:val="single"/>
+        </w:rPr>
+        <w:t>W</w:t>
+      </w:r>
+      <w:r>
+        <w:rPr>
+          <w:rFonts w:eastAsiaTheme="minorEastAsia"/>
+        </w:rPr>
+        <w:t>indow submenus – Cascade, Tile Horizontally, and Tile Vertically, nothing changed on the screen.</w:t>
+      </w:r>
+    </w:p>
+    <w:p>
+      <w:pPr>
+        <w:pStyle w:val="ListParagraph"/>
+        <w:numPr>
+          <w:ilvl w:val="1"/>
+          <w:numId w:val="29"/>
+        </w:numPr>
+        <w:spacing w:after="0"/>
+        <w:rPr>
+          <w:rFonts w:eastAsiaTheme="minorEastAsia"/>
+        </w:rPr>
+      </w:pPr>
+      <w:r>
+        <w:rPr>
+          <w:rFonts w:eastAsiaTheme="minorEastAsia"/>
+        </w:rPr>
+        <w:t xml:space="preserve">The list of child windows was missing from the bottom of the </w:t>
+      </w:r>
+      <w:r>
+        <w:rPr>
+          <w:rFonts w:eastAsiaTheme="minorEastAsia"/>
+          <w:u w:val="single"/>
+        </w:rPr>
+        <w:t>W</w:t>
+      </w:r>
+      <w:r>
+        <w:rPr>
+          <w:rFonts w:eastAsiaTheme="minorEastAsia"/>
+        </w:rPr>
+        <w:t>indow menu.</w:t>
+      </w:r>
+    </w:p>
+    <w:p>
+      <w:pPr>
+        <w:spacing w:after="0"/>
+        <w:ind w:left="360"/>
+        <w:rPr>
+          <w:rFonts w:eastAsiaTheme="minorEastAsia"/>
+        </w:rPr>
+      </w:pPr>
+      <w:r>
+        <w:rPr>
+          <w:rFonts w:eastAsiaTheme="minorEastAsia"/>
+        </w:rPr>
+        <w:t>These anomalies are not surprising, since the child forms are missing from the MdiChildren list.</w:t>
+      </w:r>
+    </w:p>
+    <w:p>
+      <w:pPr>
+        <w:spacing w:after="0"/>
+        <w:rPr>
+          <w:rFonts w:eastAsiaTheme="minorEastAsia"/>
+          <w:b/>
+          <w:i/>
+        </w:rPr>
+      </w:pPr>
+      <w:r>
+        <w:rPr>
+          <w:rFonts w:eastAsiaTheme="minorEastAsia"/>
+          <w:b/>
+          <w:i/>
+        </w:rPr>
+        <w:t xml:space="preserve">I have not been able to find a work-around for the problems listed above.  Therefore, for the remainder of the MDI clips, I will </w:t>
+      </w:r>
+      <w:r>
+        <w:rPr>
+          <w:rFonts w:eastAsiaTheme="minorEastAsia"/>
+          <w:b/>
+          <w:i/>
+        </w:rPr>
+        <w:t>develop only with C# code, and abandon Visual Basic.</w:t>
+      </w:r>
+    </w:p>
+    <w:p>
+      <w:pPr>
+        <w:pStyle w:val="Heading2"/>
+      </w:pPr>
+      <w:bookmarkStart w:id="16" w:name="_Demo:_Window_Menu"/>
+      <w:bookmarkEnd w:id="16"/>
+      <w:r>
+        <w:t>Demo: Window Menu</w:t>
+      </w:r>
+    </w:p>
+    <w:p>
+      <w:pPr>
+        <w:pStyle w:val="ListParagraph"/>
+        <w:numPr>
+          <w:ilvl w:val="0"/>
+          <w:numId w:val="28"/>
+        </w:numPr>
+      </w:pPr>
+      <w:r>
+        <w:t xml:space="preserve">Delete the </w:t>
+      </w:r>
+      <w:r>
+        <w:rPr>
+          <w:b/>
+          <w:bCs/>
+        </w:rPr>
+        <w:t>Help</w:t>
+      </w:r>
+      <w:r>
+        <w:t xml:space="preserve"> menu from the MainForm by</w:t>
+      </w:r>
+      <w:r>
+        <w:t xml:space="preserve"> </w:t>
+      </w:r>
+      <w:r>
+        <w:t>c</w:t>
+      </w:r>
+      <w:r>
+        <w:t>lick</w:t>
+      </w:r>
+      <w:r>
+        <w:t>ing</w:t>
+      </w:r>
+      <w:r>
+        <w:t xml:space="preserve"> the </w:t>
+      </w:r>
+      <w:r>
+        <w:rPr>
+          <w:b/>
+          <w:bCs/>
+        </w:rPr>
+        <w:t>Help</w:t>
+      </w:r>
+      <w:r>
+        <w:t xml:space="preserve"> menu</w:t>
+      </w:r>
+      <w:r>
+        <w:t>, and by</w:t>
+      </w:r>
+      <w:r>
+        <w:t xml:space="preserve"> press</w:t>
+      </w:r>
+      <w:r>
+        <w:t>ing</w:t>
+      </w:r>
+      <w:r>
+        <w:t xml:space="preserve"> the </w:t>
+      </w:r>
+      <w:r>
+        <w:rPr>
+          <w:b/>
+          <w:bCs/>
+        </w:rPr>
+        <w:t>Delete</w:t>
+      </w:r>
+      <w:r>
+        <w:t xml:space="preserve"> key on the keyboard.  Delete the </w:t>
+      </w:r>
+      <w:r>
+        <w:rPr>
+          <w:b/>
+          <w:bCs/>
+        </w:rPr>
+        <w:t>Tools</w:t>
+      </w:r>
+      <w:r>
+        <w:t xml:space="preserve"> menu</w:t>
+      </w:r>
+      <w:r>
+        <w:t xml:space="preserve"> by</w:t>
+      </w:r>
+      <w:r>
+        <w:t xml:space="preserve"> </w:t>
+      </w:r>
+      <w:r>
+        <w:t>c</w:t>
+      </w:r>
+      <w:r>
+        <w:t>lick</w:t>
+      </w:r>
+      <w:r>
+        <w:t>ing</w:t>
+      </w:r>
+      <w:r>
+        <w:t xml:space="preserve"> the </w:t>
+      </w:r>
+      <w:r>
+        <w:rPr>
+          <w:b/>
+          <w:bCs/>
+        </w:rPr>
+        <w:t>Tools</w:t>
+      </w:r>
+      <w:r>
+        <w:t xml:space="preserve"> menu, and</w:t>
+      </w:r>
+      <w:r>
+        <w:t xml:space="preserve"> press</w:t>
+      </w:r>
+      <w:r>
+        <w:t>ing</w:t>
+      </w:r>
+      <w:r>
+        <w:t xml:space="preserve"> the </w:t>
+      </w:r>
+      <w:r>
+        <w:rPr>
+          <w:b/>
+          <w:bCs/>
+        </w:rPr>
+        <w:t>Delete</w:t>
+      </w:r>
+      <w:r>
+        <w:t xml:space="preserve"> key.</w:t>
+      </w:r>
+    </w:p>
+    <w:p>
+      <w:pPr>
+        <w:pStyle w:val="ListParagraph"/>
+        <w:numPr>
+          <w:ilvl w:val="0"/>
+          <w:numId w:val="28"/>
+        </w:numPr>
+      </w:pPr>
+      <w:r>
+        <w:t xml:space="preserve">Add the </w:t>
+      </w:r>
+      <w:r>
+        <w:rPr>
+          <w:u w:val="single"/>
+        </w:rPr>
+        <w:t>W</w:t>
+      </w:r>
+      <w:r>
+        <w:t>indow menu (type &amp;Window).</w:t>
+      </w:r>
+    </w:p>
+    <w:p>
+      <w:pPr>
+        <w:pStyle w:val="ListParagraph"/>
+        <w:numPr>
+          <w:ilvl w:val="0"/>
+          <w:numId w:val="28"/>
+        </w:numPr>
+      </w:pPr>
+      <w:r>
+        <w:lastRenderedPageBreak/>
+        <w:t xml:space="preserve">Add submenus under the </w:t>
+      </w:r>
+      <w:r>
+        <w:rPr>
+          <w:u w:val="single"/>
+        </w:rPr>
+        <w:t>W</w:t>
+      </w:r>
+      <w:r>
+        <w:t xml:space="preserve">indow menu:  &amp;Cascade, Tile &amp;Horizontally, and Tile &amp;Vertically.  Notice – in the </w:t>
+      </w:r>
+      <w:r>
+        <w:rPr>
+          <w:b/>
+          <w:bCs/>
+        </w:rPr>
+        <w:t>Properties</w:t>
+      </w:r>
+      <w:r>
+        <w:t xml:space="preserve"> window - that Visual Studio has already provided sensible names for these submenus.</w:t>
+      </w:r>
+      <w:bookmarkStart w:id="17" w:name="_GoBack"/>
+      <w:bookmarkEnd w:id="17"/>
+    </w:p>
+    <w:p>
+      <w:pPr>
+        <w:pStyle w:val="ListParagraph"/>
+        <w:numPr>
+          <w:ilvl w:val="0"/>
+          <w:numId w:val="28"/>
+        </w:numPr>
+      </w:pPr>
+      <w:r>
+        <w:t xml:space="preserve">Change a property of the menu strip itself.  Click the menu strip, and examine the </w:t>
+      </w:r>
+      <w:r>
+        <w:rPr>
+          <w:b/>
+          <w:bCs/>
+        </w:rPr>
+        <w:t>Properties</w:t>
+      </w:r>
+      <w:r>
+        <w:t xml:space="preserve"> window.  Click the property </w:t>
+      </w:r>
+      <w:r>
+        <w:rPr>
+          <w:b/>
+          <w:bCs/>
+        </w:rPr>
+        <w:t>MdiWindowListItem</w:t>
+      </w:r>
+      <w:r>
+        <w:t xml:space="preserve">; open the dropdown list to the right, and select WindowToolStripMenuItem.  As we will see, this selection automatically creates a list of all of the child forms, and it places </w:t>
+      </w:r>
+      <w:r>
+        <w:t xml:space="preserve">this list at the bottom of the </w:t>
+      </w:r>
+      <w:r>
+        <w:rPr>
+          <w:u w:val="single"/>
+        </w:rPr>
+        <w:t>W</w:t>
+      </w:r>
+      <w:r>
+        <w:t>indow</w:t>
+      </w:r>
+      <w:r>
+        <w:t xml:space="preserve"> pull-down menu.  It will also indicate which of these is the “active” form, and </w:t>
+      </w:r>
+      <w:r>
+        <w:t>can be used to</w:t>
+      </w:r>
+      <w:r>
+        <w:t xml:space="preserve"> facilitate switching “active” to a different child form.</w:t>
+      </w:r>
+    </w:p>
+    <w:p>
+      <w:pPr>
+        <w:pStyle w:val="ListParagraph"/>
+        <w:numPr>
+          <w:ilvl w:val="0"/>
+          <w:numId w:val="28"/>
+        </w:numPr>
+      </w:pPr>
+      <w:r>
+        <w:t>Double-click “Window-&gt;Cascade” to add its event handler.  Add “This.LayoutMdi(MdiLayout.Cascade);” to the body of this event handler.</w:t>
+      </w:r>
+    </w:p>
+    <w:p>
+      <w:pPr>
+        <w:pStyle w:val="ListParagraph"/>
+        <w:numPr>
+          <w:ilvl w:val="0"/>
+          <w:numId w:val="28"/>
+        </w:numPr>
+      </w:pPr>
+      <w:r>
+        <w:t>Double-click “Window-&gt;Tile Horizontally” to add its event handler.  Add “This.LayoutMdi(MdiLayout.TileHorizontal);” to the body of this event handler.</w:t>
+      </w:r>
+    </w:p>
+    <w:p>
+      <w:pPr>
+        <w:pStyle w:val="ListParagraph"/>
+        <w:numPr>
+          <w:ilvl w:val="0"/>
+          <w:numId w:val="28"/>
+        </w:numPr>
+      </w:pPr>
+      <w:r>
+        <w:t>Double-click “Window-&gt;Tile Vertically” to add its event handler.  Add “This.LayoutMdi(MdiLayout.TileVertical);” to the body of this event handler.</w:t>
+      </w:r>
+    </w:p>
+    <w:p>
+      <w:pPr>
+        <w:pStyle w:val="ListParagraph"/>
+        <w:numPr>
+          <w:ilvl w:val="0"/>
+          <w:numId w:val="28"/>
+        </w:numPr>
+      </w:pPr>
+      <w:r>
+        <w:t xml:space="preserve">Build and test the application.  Observe that the </w:t>
+      </w:r>
+      <w:r>
+        <w:rPr>
+          <w:u w:val="single"/>
+        </w:rPr>
+        <w:t>W</w:t>
+      </w:r>
+      <w:r>
+        <w:t xml:space="preserve">indow menu buttons provide the appropriate functionality.  Observe, also, that </w:t>
+      </w:r>
+      <w:r>
+        <w:rPr>
+          <w:b/>
+          <w:bCs/>
+        </w:rPr>
+        <w:t>MdiWindowListItem</w:t>
+      </w:r>
+      <w:r>
+        <w:t xml:space="preserve"> provides the functionality described above.</w:t>
+      </w:r>
+    </w:p>
+    <w:p/>
     <w:sectPr>
       <w:footerReference w:type="default" r:id="rId8"/>
       <w:pgSz w:w="12240" w:h="15840"/>
@@ -6950,7 +9097,7 @@
           <w:rPr>
             <w:noProof/>
           </w:rPr>
-          <w:t>13</w:t>
+          <w:t>18</w:t>
         </w:r>
         <w:r>
           <w:rPr>
@@ -6997,6 +9144,119 @@
 <file path=word/numbering.xml><?xml version="1.0" encoding="utf-8"?>
 <w:numbering xmlns:wpc="http://schemas.microsoft.com/office/word/2010/wordprocessingCanvas" xmlns:mc="http://schemas.openxmlformats.org/markup-compatibility/2006" xmlns:o="urn:schemas-microsoft-com:office:office" xmlns:r="http://schemas.openxmlformats.org/officeDocument/2006/relationships" xmlns:m="http://schemas.openxmlformats.org/officeDocument/2006/math" xmlns:v="urn:schemas-microsoft-com:vml" xmlns:wp14="http://schemas.microsoft.com/office/word/2010/wordprocessingDrawing" xmlns:wp="http://schemas.openxmlformats.org/drawingml/2006/wordprocessingDrawing" xmlns:w10="urn:schemas-microsoft-com:office:word" xmlns:w="http://schemas.openxmlformats.org/wordprocessingml/2006/main" xmlns:w14="http://schemas.microsoft.com/office/word/2010/wordml" xmlns:wpg="http://schemas.microsoft.com/office/word/2010/wordprocessingGroup" xmlns:wpi="http://schemas.microsoft.com/office/word/2010/wordprocessingInk" xmlns:wne="http://schemas.microsoft.com/office/word/2006/wordml" xmlns:wps="http://schemas.microsoft.com/office/word/2010/wordprocessingShape" mc:Ignorable="w14 wp14">
   <w:abstractNum w:abstractNumId="0">
+    <w:nsid w:val="039219BC"/>
+    <w:multiLevelType w:val="hybridMultilevel"/>
+    <w:tmpl w:val="EA5ED0D8"/>
+    <w:lvl w:ilvl="0" w:tplc="74E033DE">
+      <w:start w:val="1"/>
+      <w:numFmt w:val="bullet"/>
+      <w:lvlText w:val=""/>
+      <w:lvlJc w:val="left"/>
+      <w:pPr>
+        <w:ind w:left="360" w:hanging="360"/>
+      </w:pPr>
+      <w:rPr>
+        <w:rFonts w:ascii="Symbol" w:hAnsi="Symbol" w:hint="default"/>
+      </w:rPr>
+    </w:lvl>
+    <w:lvl w:ilvl="1" w:tplc="2676CD00">
+      <w:start w:val="1"/>
+      <w:numFmt w:val="bullet"/>
+      <w:lvlText w:val="o"/>
+      <w:lvlJc w:val="left"/>
+      <w:pPr>
+        <w:ind w:left="1080" w:hanging="360"/>
+      </w:pPr>
+      <w:rPr>
+        <w:rFonts w:ascii="Courier New" w:hAnsi="Courier New" w:hint="default"/>
+      </w:rPr>
+    </w:lvl>
+    <w:lvl w:ilvl="2" w:tplc="14C40DD0">
+      <w:start w:val="1"/>
+      <w:numFmt w:val="bullet"/>
+      <w:lvlText w:val=""/>
+      <w:lvlJc w:val="left"/>
+      <w:pPr>
+        <w:ind w:left="1800" w:hanging="360"/>
+      </w:pPr>
+      <w:rPr>
+        <w:rFonts w:ascii="Wingdings" w:hAnsi="Wingdings" w:hint="default"/>
+      </w:rPr>
+    </w:lvl>
+    <w:lvl w:ilvl="3" w:tplc="45367ACE">
+      <w:start w:val="1"/>
+      <w:numFmt w:val="bullet"/>
+      <w:lvlText w:val=""/>
+      <w:lvlJc w:val="left"/>
+      <w:pPr>
+        <w:ind w:left="2520" w:hanging="360"/>
+      </w:pPr>
+      <w:rPr>
+        <w:rFonts w:ascii="Symbol" w:hAnsi="Symbol" w:hint="default"/>
+      </w:rPr>
+    </w:lvl>
+    <w:lvl w:ilvl="4" w:tplc="D6FAB8BA">
+      <w:start w:val="1"/>
+      <w:numFmt w:val="bullet"/>
+      <w:lvlText w:val="o"/>
+      <w:lvlJc w:val="left"/>
+      <w:pPr>
+        <w:ind w:left="3240" w:hanging="360"/>
+      </w:pPr>
+      <w:rPr>
+        <w:rFonts w:ascii="Courier New" w:hAnsi="Courier New" w:hint="default"/>
+      </w:rPr>
+    </w:lvl>
+    <w:lvl w:ilvl="5" w:tplc="564AC080">
+      <w:start w:val="1"/>
+      <w:numFmt w:val="bullet"/>
+      <w:lvlText w:val=""/>
+      <w:lvlJc w:val="left"/>
+      <w:pPr>
+        <w:ind w:left="3960" w:hanging="360"/>
+      </w:pPr>
+      <w:rPr>
+        <w:rFonts w:ascii="Wingdings" w:hAnsi="Wingdings" w:hint="default"/>
+      </w:rPr>
+    </w:lvl>
+    <w:lvl w:ilvl="6" w:tplc="796C94C6">
+      <w:start w:val="1"/>
+      <w:numFmt w:val="bullet"/>
+      <w:lvlText w:val=""/>
+      <w:lvlJc w:val="left"/>
+      <w:pPr>
+        <w:ind w:left="4680" w:hanging="360"/>
+      </w:pPr>
+      <w:rPr>
+        <w:rFonts w:ascii="Symbol" w:hAnsi="Symbol" w:hint="default"/>
+      </w:rPr>
+    </w:lvl>
+    <w:lvl w:ilvl="7" w:tplc="12BE66F2">
+      <w:start w:val="1"/>
+      <w:numFmt w:val="bullet"/>
+      <w:lvlText w:val="o"/>
+      <w:lvlJc w:val="left"/>
+      <w:pPr>
+        <w:ind w:left="5400" w:hanging="360"/>
+      </w:pPr>
+      <w:rPr>
+        <w:rFonts w:ascii="Courier New" w:hAnsi="Courier New" w:hint="default"/>
+      </w:rPr>
+    </w:lvl>
+    <w:lvl w:ilvl="8" w:tplc="F020C608">
+      <w:start w:val="1"/>
+      <w:numFmt w:val="bullet"/>
+      <w:lvlText w:val=""/>
+      <w:lvlJc w:val="left"/>
+      <w:pPr>
+        <w:ind w:left="6120" w:hanging="360"/>
+      </w:pPr>
+      <w:rPr>
+        <w:rFonts w:ascii="Wingdings" w:hAnsi="Wingdings" w:hint="default"/>
+      </w:rPr>
+    </w:lvl>
+  </w:abstractNum>
+  <w:abstractNum w:abstractNumId="1">
     <w:nsid w:val="0D650E79"/>
     <w:multiLevelType w:val="hybridMultilevel"/>
     <w:tmpl w:val="C450C7CC"/>
@@ -7109,7 +9369,7 @@
       </w:rPr>
     </w:lvl>
   </w:abstractNum>
-  <w:abstractNum w:abstractNumId="1">
+  <w:abstractNum w:abstractNumId="2">
     <w:nsid w:val="0E911486"/>
     <w:multiLevelType w:val="hybridMultilevel"/>
     <w:tmpl w:val="3DE85CC6"/>
@@ -7222,7 +9482,7 @@
       </w:rPr>
     </w:lvl>
   </w:abstractNum>
-  <w:abstractNum w:abstractNumId="2">
+  <w:abstractNum w:abstractNumId="3">
     <w:nsid w:val="15465B72"/>
     <w:multiLevelType w:val="hybridMultilevel"/>
     <w:tmpl w:val="E8AA411E"/>
@@ -7335,7 +9595,7 @@
       </w:rPr>
     </w:lvl>
   </w:abstractNum>
-  <w:abstractNum w:abstractNumId="3">
+  <w:abstractNum w:abstractNumId="4">
     <w:nsid w:val="1A433D95"/>
     <w:multiLevelType w:val="hybridMultilevel"/>
     <w:tmpl w:val="5E520786"/>
@@ -7448,7 +9708,7 @@
       </w:rPr>
     </w:lvl>
   </w:abstractNum>
-  <w:abstractNum w:abstractNumId="4">
+  <w:abstractNum w:abstractNumId="5">
     <w:nsid w:val="1E055F12"/>
     <w:multiLevelType w:val="hybridMultilevel"/>
     <w:tmpl w:val="053E589C"/>
@@ -7561,7 +9821,7 @@
       </w:rPr>
     </w:lvl>
   </w:abstractNum>
-  <w:abstractNum w:abstractNumId="5">
+  <w:abstractNum w:abstractNumId="6">
     <w:nsid w:val="1E2A5880"/>
     <w:multiLevelType w:val="hybridMultilevel"/>
     <w:tmpl w:val="D9D2DFE0"/>
@@ -7674,7 +9934,7 @@
       </w:rPr>
     </w:lvl>
   </w:abstractNum>
-  <w:abstractNum w:abstractNumId="6">
+  <w:abstractNum w:abstractNumId="7">
     <w:nsid w:val="210D3150"/>
     <w:multiLevelType w:val="hybridMultilevel"/>
     <w:tmpl w:val="33FCBF16"/>
@@ -7787,7 +10047,7 @@
       </w:rPr>
     </w:lvl>
   </w:abstractNum>
-  <w:abstractNum w:abstractNumId="7">
+  <w:abstractNum w:abstractNumId="8">
     <w:nsid w:val="278305D4"/>
     <w:multiLevelType w:val="hybridMultilevel"/>
     <w:tmpl w:val="46604A2A"/>
@@ -7900,7 +10160,7 @@
       </w:rPr>
     </w:lvl>
   </w:abstractNum>
-  <w:abstractNum w:abstractNumId="8">
+  <w:abstractNum w:abstractNumId="9">
     <w:nsid w:val="2B615299"/>
     <w:multiLevelType w:val="hybridMultilevel"/>
     <w:tmpl w:val="EFE017D0"/>
@@ -8013,7 +10273,7 @@
       </w:rPr>
     </w:lvl>
   </w:abstractNum>
-  <w:abstractNum w:abstractNumId="9">
+  <w:abstractNum w:abstractNumId="10">
     <w:nsid w:val="2D3D3DD9"/>
     <w:multiLevelType w:val="hybridMultilevel"/>
     <w:tmpl w:val="BD2CDA8A"/>
@@ -8126,7 +10386,7 @@
       </w:rPr>
     </w:lvl>
   </w:abstractNum>
-  <w:abstractNum w:abstractNumId="10">
+  <w:abstractNum w:abstractNumId="11">
     <w:nsid w:val="31653014"/>
     <w:multiLevelType w:val="hybridMultilevel"/>
     <w:tmpl w:val="6A78F654"/>
@@ -8239,7 +10499,233 @@
       </w:rPr>
     </w:lvl>
   </w:abstractNum>
-  <w:abstractNum w:abstractNumId="11">
+  <w:abstractNum w:abstractNumId="12">
+    <w:nsid w:val="35497A84"/>
+    <w:multiLevelType w:val="hybridMultilevel"/>
+    <w:tmpl w:val="BA10ACE0"/>
+    <w:lvl w:ilvl="0" w:tplc="9880ED2A">
+      <w:start w:val="1"/>
+      <w:numFmt w:val="bullet"/>
+      <w:lvlText w:val=""/>
+      <w:lvlJc w:val="left"/>
+      <w:pPr>
+        <w:ind w:left="360" w:hanging="360"/>
+      </w:pPr>
+      <w:rPr>
+        <w:rFonts w:ascii="Symbol" w:hAnsi="Symbol" w:hint="default"/>
+      </w:rPr>
+    </w:lvl>
+    <w:lvl w:ilvl="1" w:tplc="2D884402">
+      <w:start w:val="1"/>
+      <w:numFmt w:val="bullet"/>
+      <w:lvlText w:val="o"/>
+      <w:lvlJc w:val="left"/>
+      <w:pPr>
+        <w:ind w:left="1080" w:hanging="360"/>
+      </w:pPr>
+      <w:rPr>
+        <w:rFonts w:ascii="Courier New" w:hAnsi="Courier New" w:hint="default"/>
+      </w:rPr>
+    </w:lvl>
+    <w:lvl w:ilvl="2" w:tplc="4E9637BA">
+      <w:start w:val="1"/>
+      <w:numFmt w:val="bullet"/>
+      <w:lvlText w:val=""/>
+      <w:lvlJc w:val="left"/>
+      <w:pPr>
+        <w:ind w:left="1800" w:hanging="360"/>
+      </w:pPr>
+      <w:rPr>
+        <w:rFonts w:ascii="Wingdings" w:hAnsi="Wingdings" w:hint="default"/>
+      </w:rPr>
+    </w:lvl>
+    <w:lvl w:ilvl="3" w:tplc="2DE2B3DE">
+      <w:start w:val="1"/>
+      <w:numFmt w:val="bullet"/>
+      <w:lvlText w:val=""/>
+      <w:lvlJc w:val="left"/>
+      <w:pPr>
+        <w:ind w:left="2520" w:hanging="360"/>
+      </w:pPr>
+      <w:rPr>
+        <w:rFonts w:ascii="Symbol" w:hAnsi="Symbol" w:hint="default"/>
+      </w:rPr>
+    </w:lvl>
+    <w:lvl w:ilvl="4" w:tplc="C6ECC91C">
+      <w:start w:val="1"/>
+      <w:numFmt w:val="bullet"/>
+      <w:lvlText w:val="o"/>
+      <w:lvlJc w:val="left"/>
+      <w:pPr>
+        <w:ind w:left="3240" w:hanging="360"/>
+      </w:pPr>
+      <w:rPr>
+        <w:rFonts w:ascii="Courier New" w:hAnsi="Courier New" w:hint="default"/>
+      </w:rPr>
+    </w:lvl>
+    <w:lvl w:ilvl="5" w:tplc="C72C92B2">
+      <w:start w:val="1"/>
+      <w:numFmt w:val="bullet"/>
+      <w:lvlText w:val=""/>
+      <w:lvlJc w:val="left"/>
+      <w:pPr>
+        <w:ind w:left="3960" w:hanging="360"/>
+      </w:pPr>
+      <w:rPr>
+        <w:rFonts w:ascii="Wingdings" w:hAnsi="Wingdings" w:hint="default"/>
+      </w:rPr>
+    </w:lvl>
+    <w:lvl w:ilvl="6" w:tplc="24506F12">
+      <w:start w:val="1"/>
+      <w:numFmt w:val="bullet"/>
+      <w:lvlText w:val=""/>
+      <w:lvlJc w:val="left"/>
+      <w:pPr>
+        <w:ind w:left="4680" w:hanging="360"/>
+      </w:pPr>
+      <w:rPr>
+        <w:rFonts w:ascii="Symbol" w:hAnsi="Symbol" w:hint="default"/>
+      </w:rPr>
+    </w:lvl>
+    <w:lvl w:ilvl="7" w:tplc="6306671C">
+      <w:start w:val="1"/>
+      <w:numFmt w:val="bullet"/>
+      <w:lvlText w:val="o"/>
+      <w:lvlJc w:val="left"/>
+      <w:pPr>
+        <w:ind w:left="5400" w:hanging="360"/>
+      </w:pPr>
+      <w:rPr>
+        <w:rFonts w:ascii="Courier New" w:hAnsi="Courier New" w:hint="default"/>
+      </w:rPr>
+    </w:lvl>
+    <w:lvl w:ilvl="8" w:tplc="3B94130E">
+      <w:start w:val="1"/>
+      <w:numFmt w:val="bullet"/>
+      <w:lvlText w:val=""/>
+      <w:lvlJc w:val="left"/>
+      <w:pPr>
+        <w:ind w:left="6120" w:hanging="360"/>
+      </w:pPr>
+      <w:rPr>
+        <w:rFonts w:ascii="Wingdings" w:hAnsi="Wingdings" w:hint="default"/>
+      </w:rPr>
+    </w:lvl>
+  </w:abstractNum>
+  <w:abstractNum w:abstractNumId="13">
+    <w:nsid w:val="37B13D6D"/>
+    <w:multiLevelType w:val="hybridMultilevel"/>
+    <w:tmpl w:val="65B8B1A6"/>
+    <w:lvl w:ilvl="0" w:tplc="E2D233CA">
+      <w:start w:val="1"/>
+      <w:numFmt w:val="bullet"/>
+      <w:lvlText w:val=""/>
+      <w:lvlJc w:val="left"/>
+      <w:pPr>
+        <w:ind w:left="360" w:hanging="360"/>
+      </w:pPr>
+      <w:rPr>
+        <w:rFonts w:ascii="Symbol" w:hAnsi="Symbol" w:hint="default"/>
+      </w:rPr>
+    </w:lvl>
+    <w:lvl w:ilvl="1" w:tplc="2DC44522">
+      <w:start w:val="1"/>
+      <w:numFmt w:val="bullet"/>
+      <w:lvlText w:val="o"/>
+      <w:lvlJc w:val="left"/>
+      <w:pPr>
+        <w:ind w:left="1080" w:hanging="360"/>
+      </w:pPr>
+      <w:rPr>
+        <w:rFonts w:ascii="Courier New" w:hAnsi="Courier New" w:hint="default"/>
+      </w:rPr>
+    </w:lvl>
+    <w:lvl w:ilvl="2" w:tplc="A426DA4C">
+      <w:start w:val="1"/>
+      <w:numFmt w:val="bullet"/>
+      <w:lvlText w:val=""/>
+      <w:lvlJc w:val="left"/>
+      <w:pPr>
+        <w:ind w:left="1800" w:hanging="360"/>
+      </w:pPr>
+      <w:rPr>
+        <w:rFonts w:ascii="Wingdings" w:hAnsi="Wingdings" w:hint="default"/>
+      </w:rPr>
+    </w:lvl>
+    <w:lvl w:ilvl="3" w:tplc="56C403F8">
+      <w:start w:val="1"/>
+      <w:numFmt w:val="bullet"/>
+      <w:lvlText w:val=""/>
+      <w:lvlJc w:val="left"/>
+      <w:pPr>
+        <w:ind w:left="2520" w:hanging="360"/>
+      </w:pPr>
+      <w:rPr>
+        <w:rFonts w:ascii="Symbol" w:hAnsi="Symbol" w:hint="default"/>
+      </w:rPr>
+    </w:lvl>
+    <w:lvl w:ilvl="4" w:tplc="8C80997E">
+      <w:start w:val="1"/>
+      <w:numFmt w:val="bullet"/>
+      <w:lvlText w:val="o"/>
+      <w:lvlJc w:val="left"/>
+      <w:pPr>
+        <w:ind w:left="3240" w:hanging="360"/>
+      </w:pPr>
+      <w:rPr>
+        <w:rFonts w:ascii="Courier New" w:hAnsi="Courier New" w:hint="default"/>
+      </w:rPr>
+    </w:lvl>
+    <w:lvl w:ilvl="5" w:tplc="E27E87EE">
+      <w:start w:val="1"/>
+      <w:numFmt w:val="bullet"/>
+      <w:lvlText w:val=""/>
+      <w:lvlJc w:val="left"/>
+      <w:pPr>
+        <w:ind w:left="3960" w:hanging="360"/>
+      </w:pPr>
+      <w:rPr>
+        <w:rFonts w:ascii="Wingdings" w:hAnsi="Wingdings" w:hint="default"/>
+      </w:rPr>
+    </w:lvl>
+    <w:lvl w:ilvl="6" w:tplc="5894B7B2">
+      <w:start w:val="1"/>
+      <w:numFmt w:val="bullet"/>
+      <w:lvlText w:val=""/>
+      <w:lvlJc w:val="left"/>
+      <w:pPr>
+        <w:ind w:left="4680" w:hanging="360"/>
+      </w:pPr>
+      <w:rPr>
+        <w:rFonts w:ascii="Symbol" w:hAnsi="Symbol" w:hint="default"/>
+      </w:rPr>
+    </w:lvl>
+    <w:lvl w:ilvl="7" w:tplc="AB2078D8">
+      <w:start w:val="1"/>
+      <w:numFmt w:val="bullet"/>
+      <w:lvlText w:val="o"/>
+      <w:lvlJc w:val="left"/>
+      <w:pPr>
+        <w:ind w:left="5400" w:hanging="360"/>
+      </w:pPr>
+      <w:rPr>
+        <w:rFonts w:ascii="Courier New" w:hAnsi="Courier New" w:hint="default"/>
+      </w:rPr>
+    </w:lvl>
+    <w:lvl w:ilvl="8" w:tplc="58AE673C">
+      <w:start w:val="1"/>
+      <w:numFmt w:val="bullet"/>
+      <w:lvlText w:val=""/>
+      <w:lvlJc w:val="left"/>
+      <w:pPr>
+        <w:ind w:left="6120" w:hanging="360"/>
+      </w:pPr>
+      <w:rPr>
+        <w:rFonts w:ascii="Wingdings" w:hAnsi="Wingdings" w:hint="default"/>
+      </w:rPr>
+    </w:lvl>
+  </w:abstractNum>
+  <w:abstractNum w:abstractNumId="14">
     <w:nsid w:val="38444263"/>
     <w:multiLevelType w:val="hybridMultilevel"/>
     <w:tmpl w:val="00CCD3BE"/>
@@ -8352,7 +10838,120 @@
       </w:rPr>
     </w:lvl>
   </w:abstractNum>
-  <w:abstractNum w:abstractNumId="12">
+  <w:abstractNum w:abstractNumId="15">
+    <w:nsid w:val="44634D54"/>
+    <w:multiLevelType w:val="hybridMultilevel"/>
+    <w:tmpl w:val="A07E8630"/>
+    <w:lvl w:ilvl="0" w:tplc="80F6DBE6">
+      <w:start w:val="1"/>
+      <w:numFmt w:val="bullet"/>
+      <w:lvlText w:val=""/>
+      <w:lvlJc w:val="left"/>
+      <w:pPr>
+        <w:ind w:left="360" w:hanging="360"/>
+      </w:pPr>
+      <w:rPr>
+        <w:rFonts w:ascii="Symbol" w:hAnsi="Symbol" w:hint="default"/>
+      </w:rPr>
+    </w:lvl>
+    <w:lvl w:ilvl="1" w:tplc="C692863C">
+      <w:start w:val="1"/>
+      <w:numFmt w:val="bullet"/>
+      <w:lvlText w:val="o"/>
+      <w:lvlJc w:val="left"/>
+      <w:pPr>
+        <w:ind w:left="1080" w:hanging="360"/>
+      </w:pPr>
+      <w:rPr>
+        <w:rFonts w:ascii="Courier New" w:hAnsi="Courier New" w:hint="default"/>
+      </w:rPr>
+    </w:lvl>
+    <w:lvl w:ilvl="2" w:tplc="18A84422">
+      <w:start w:val="1"/>
+      <w:numFmt w:val="bullet"/>
+      <w:lvlText w:val=""/>
+      <w:lvlJc w:val="left"/>
+      <w:pPr>
+        <w:ind w:left="1800" w:hanging="360"/>
+      </w:pPr>
+      <w:rPr>
+        <w:rFonts w:ascii="Wingdings" w:hAnsi="Wingdings" w:hint="default"/>
+      </w:rPr>
+    </w:lvl>
+    <w:lvl w:ilvl="3" w:tplc="1A929FEA">
+      <w:start w:val="1"/>
+      <w:numFmt w:val="bullet"/>
+      <w:lvlText w:val=""/>
+      <w:lvlJc w:val="left"/>
+      <w:pPr>
+        <w:ind w:left="2520" w:hanging="360"/>
+      </w:pPr>
+      <w:rPr>
+        <w:rFonts w:ascii="Symbol" w:hAnsi="Symbol" w:hint="default"/>
+      </w:rPr>
+    </w:lvl>
+    <w:lvl w:ilvl="4" w:tplc="49A0FADA">
+      <w:start w:val="1"/>
+      <w:numFmt w:val="bullet"/>
+      <w:lvlText w:val="o"/>
+      <w:lvlJc w:val="left"/>
+      <w:pPr>
+        <w:ind w:left="3240" w:hanging="360"/>
+      </w:pPr>
+      <w:rPr>
+        <w:rFonts w:ascii="Courier New" w:hAnsi="Courier New" w:hint="default"/>
+      </w:rPr>
+    </w:lvl>
+    <w:lvl w:ilvl="5" w:tplc="194CFB44">
+      <w:start w:val="1"/>
+      <w:numFmt w:val="bullet"/>
+      <w:lvlText w:val=""/>
+      <w:lvlJc w:val="left"/>
+      <w:pPr>
+        <w:ind w:left="3960" w:hanging="360"/>
+      </w:pPr>
+      <w:rPr>
+        <w:rFonts w:ascii="Wingdings" w:hAnsi="Wingdings" w:hint="default"/>
+      </w:rPr>
+    </w:lvl>
+    <w:lvl w:ilvl="6" w:tplc="15FCAA16">
+      <w:start w:val="1"/>
+      <w:numFmt w:val="bullet"/>
+      <w:lvlText w:val=""/>
+      <w:lvlJc w:val="left"/>
+      <w:pPr>
+        <w:ind w:left="4680" w:hanging="360"/>
+      </w:pPr>
+      <w:rPr>
+        <w:rFonts w:ascii="Symbol" w:hAnsi="Symbol" w:hint="default"/>
+      </w:rPr>
+    </w:lvl>
+    <w:lvl w:ilvl="7" w:tplc="8FBA6FD4">
+      <w:start w:val="1"/>
+      <w:numFmt w:val="bullet"/>
+      <w:lvlText w:val="o"/>
+      <w:lvlJc w:val="left"/>
+      <w:pPr>
+        <w:ind w:left="5400" w:hanging="360"/>
+      </w:pPr>
+      <w:rPr>
+        <w:rFonts w:ascii="Courier New" w:hAnsi="Courier New" w:hint="default"/>
+      </w:rPr>
+    </w:lvl>
+    <w:lvl w:ilvl="8" w:tplc="78D06202">
+      <w:start w:val="1"/>
+      <w:numFmt w:val="bullet"/>
+      <w:lvlText w:val=""/>
+      <w:lvlJc w:val="left"/>
+      <w:pPr>
+        <w:ind w:left="6120" w:hanging="360"/>
+      </w:pPr>
+      <w:rPr>
+        <w:rFonts w:ascii="Wingdings" w:hAnsi="Wingdings" w:hint="default"/>
+      </w:rPr>
+    </w:lvl>
+  </w:abstractNum>
+  <w:abstractNum w:abstractNumId="16">
     <w:nsid w:val="49AD37ED"/>
     <w:multiLevelType w:val="hybridMultilevel"/>
     <w:tmpl w:val="9574298A"/>
@@ -8465,7 +11064,7 @@
       </w:rPr>
     </w:lvl>
   </w:abstractNum>
-  <w:abstractNum w:abstractNumId="13">
+  <w:abstractNum w:abstractNumId="17">
     <w:nsid w:val="4D2300F3"/>
     <w:multiLevelType w:val="hybridMultilevel"/>
     <w:tmpl w:val="4E3245CA"/>
@@ -8578,7 +11177,7 @@
       </w:rPr>
     </w:lvl>
   </w:abstractNum>
-  <w:abstractNum w:abstractNumId="14">
+  <w:abstractNum w:abstractNumId="18">
     <w:nsid w:val="4EFD042C"/>
     <w:multiLevelType w:val="hybridMultilevel"/>
     <w:tmpl w:val="8C0052DA"/>
@@ -8691,7 +11290,120 @@
       </w:rPr>
     </w:lvl>
   </w:abstractNum>
-  <w:abstractNum w:abstractNumId="15">
+  <w:abstractNum w:abstractNumId="19">
+    <w:nsid w:val="533013DF"/>
+    <w:multiLevelType w:val="hybridMultilevel"/>
+    <w:tmpl w:val="BAE21180"/>
+    <w:lvl w:ilvl="0" w:tplc="04090001">
+      <w:start w:val="1"/>
+      <w:numFmt w:val="bullet"/>
+      <w:lvlText w:val=""/>
+      <w:lvlJc w:val="left"/>
+      <w:pPr>
+        <w:ind w:left="360" w:hanging="360"/>
+      </w:pPr>
+      <w:rPr>
+        <w:rFonts w:ascii="Symbol" w:hAnsi="Symbol" w:hint="default"/>
+      </w:rPr>
+    </w:lvl>
+    <w:lvl w:ilvl="1" w:tplc="04090003">
+      <w:start w:val="1"/>
+      <w:numFmt w:val="bullet"/>
+      <w:lvlText w:val="o"/>
+      <w:lvlJc w:val="left"/>
+      <w:pPr>
+        <w:ind w:left="1080" w:hanging="360"/>
+      </w:pPr>
+      <w:rPr>
+        <w:rFonts w:ascii="Courier New" w:hAnsi="Courier New" w:cs="Courier New" w:hint="default"/>
+      </w:rPr>
+    </w:lvl>
+    <w:lvl w:ilvl="2" w:tplc="04090005" w:tentative="1">
+      <w:start w:val="1"/>
+      <w:numFmt w:val="bullet"/>
+      <w:lvlText w:val=""/>
+      <w:lvlJc w:val="left"/>
+      <w:pPr>
+        <w:ind w:left="1800" w:hanging="360"/>
+      </w:pPr>
+      <w:rPr>
+        <w:rFonts w:ascii="Wingdings" w:hAnsi="Wingdings" w:hint="default"/>
+      </w:rPr>
+    </w:lvl>
+    <w:lvl w:ilvl="3" w:tplc="04090001" w:tentative="1">
+      <w:start w:val="1"/>
+      <w:numFmt w:val="bullet"/>
+      <w:lvlText w:val=""/>
+      <w:lvlJc w:val="left"/>
+      <w:pPr>
+        <w:ind w:left="2520" w:hanging="360"/>
+      </w:pPr>
+      <w:rPr>
+        <w:rFonts w:ascii="Symbol" w:hAnsi="Symbol" w:hint="default"/>
+      </w:rPr>
+    </w:lvl>
+    <w:lvl w:ilvl="4" w:tplc="04090003" w:tentative="1">
+      <w:start w:val="1"/>
+      <w:numFmt w:val="bullet"/>
+      <w:lvlText w:val="o"/>
+      <w:lvlJc w:val="left"/>
+      <w:pPr>
+        <w:ind w:left="3240" w:hanging="360"/>
+      </w:pPr>
+      <w:rPr>
+        <w:rFonts w:ascii="Courier New" w:hAnsi="Courier New" w:cs="Courier New" w:hint="default"/>
+      </w:rPr>
+    </w:lvl>
+    <w:lvl w:ilvl="5" w:tplc="04090005" w:tentative="1">
+      <w:start w:val="1"/>
+      <w:numFmt w:val="bullet"/>
+      <w:lvlText w:val=""/>
+      <w:lvlJc w:val="left"/>
+      <w:pPr>
+        <w:ind w:left="3960" w:hanging="360"/>
+      </w:pPr>
+      <w:rPr>
+        <w:rFonts w:ascii="Wingdings" w:hAnsi="Wingdings" w:hint="default"/>
+      </w:rPr>
+    </w:lvl>
+    <w:lvl w:ilvl="6" w:tplc="04090001" w:tentative="1">
+      <w:start w:val="1"/>
+      <w:numFmt w:val="bullet"/>
+      <w:lvlText w:val=""/>
+      <w:lvlJc w:val="left"/>
+      <w:pPr>
+        <w:ind w:left="4680" w:hanging="360"/>
+      </w:pPr>
+      <w:rPr>
+        <w:rFonts w:ascii="Symbol" w:hAnsi="Symbol" w:hint="default"/>
+      </w:rPr>
+    </w:lvl>
+    <w:lvl w:ilvl="7" w:tplc="04090003" w:tentative="1">
+      <w:start w:val="1"/>
+      <w:numFmt w:val="bullet"/>
+      <w:lvlText w:val="o"/>
+      <w:lvlJc w:val="left"/>
+      <w:pPr>
+        <w:ind w:left="5400" w:hanging="360"/>
+      </w:pPr>
+      <w:rPr>
+        <w:rFonts w:ascii="Courier New" w:hAnsi="Courier New" w:cs="Courier New" w:hint="default"/>
+      </w:rPr>
+    </w:lvl>
+    <w:lvl w:ilvl="8" w:tplc="04090005" w:tentative="1">
+      <w:start w:val="1"/>
+      <w:numFmt w:val="bullet"/>
+      <w:lvlText w:val=""/>
+      <w:lvlJc w:val="left"/>
+      <w:pPr>
+        <w:ind w:left="6120" w:hanging="360"/>
+      </w:pPr>
+      <w:rPr>
+        <w:rFonts w:ascii="Wingdings" w:hAnsi="Wingdings" w:hint="default"/>
+      </w:rPr>
+    </w:lvl>
+  </w:abstractNum>
+  <w:abstractNum w:abstractNumId="20">
     <w:nsid w:val="5D3A317B"/>
     <w:multiLevelType w:val="hybridMultilevel"/>
     <w:tmpl w:val="E85EEF4C"/>
@@ -8804,7 +11516,7 @@
       </w:rPr>
     </w:lvl>
   </w:abstractNum>
-  <w:abstractNum w:abstractNumId="16">
+  <w:abstractNum w:abstractNumId="21">
     <w:nsid w:val="5EA76580"/>
     <w:multiLevelType w:val="hybridMultilevel"/>
     <w:tmpl w:val="3EA8205C"/>
@@ -8917,7 +11629,7 @@
       </w:rPr>
     </w:lvl>
   </w:abstractNum>
-  <w:abstractNum w:abstractNumId="17">
+  <w:abstractNum w:abstractNumId="22">
     <w:nsid w:val="618152AC"/>
     <w:multiLevelType w:val="hybridMultilevel"/>
     <w:tmpl w:val="C0447F14"/>
@@ -9030,7 +11742,7 @@
       </w:rPr>
     </w:lvl>
   </w:abstractNum>
-  <w:abstractNum w:abstractNumId="18">
+  <w:abstractNum w:abstractNumId="23">
     <w:nsid w:val="62D711EE"/>
     <w:multiLevelType w:val="hybridMultilevel"/>
     <w:tmpl w:val="23F24838"/>
@@ -9143,7 +11855,7 @@
       </w:rPr>
     </w:lvl>
   </w:abstractNum>
-  <w:abstractNum w:abstractNumId="19">
+  <w:abstractNum w:abstractNumId="24">
     <w:nsid w:val="675F7F03"/>
     <w:multiLevelType w:val="hybridMultilevel"/>
     <w:tmpl w:val="AF106726"/>
@@ -9256,7 +11968,7 @@
       </w:rPr>
     </w:lvl>
   </w:abstractNum>
-  <w:abstractNum w:abstractNumId="20">
+  <w:abstractNum w:abstractNumId="25">
     <w:nsid w:val="68DB79C2"/>
     <w:multiLevelType w:val="hybridMultilevel"/>
     <w:tmpl w:val="9F203924"/>
@@ -9342,7 +12054,7 @@
       </w:pPr>
     </w:lvl>
   </w:abstractNum>
-  <w:abstractNum w:abstractNumId="21">
+  <w:abstractNum w:abstractNumId="26">
     <w:nsid w:val="6CC47879"/>
     <w:multiLevelType w:val="hybridMultilevel"/>
     <w:tmpl w:val="0FDE140E"/>
@@ -9455,7 +12167,7 @@
       </w:rPr>
     </w:lvl>
   </w:abstractNum>
-  <w:abstractNum w:abstractNumId="22">
+  <w:abstractNum w:abstractNumId="27">
     <w:nsid w:val="769A5365"/>
     <w:multiLevelType w:val="hybridMultilevel"/>
     <w:tmpl w:val="3F18CB1E"/>
@@ -9568,73 +12280,204 @@
       </w:rPr>
     </w:lvl>
   </w:abstractNum>
+  <w:abstractNum w:abstractNumId="28">
+    <w:nsid w:val="7E9F7D87"/>
+    <w:multiLevelType w:val="hybridMultilevel"/>
+    <w:tmpl w:val="FDDEFA5C"/>
+    <w:lvl w:ilvl="0" w:tplc="5A5AA1F8">
+      <w:start w:val="1"/>
+      <w:numFmt w:val="bullet"/>
+      <w:lvlText w:val=""/>
+      <w:lvlJc w:val="left"/>
+      <w:pPr>
+        <w:ind w:left="360" w:hanging="360"/>
+      </w:pPr>
+      <w:rPr>
+        <w:rFonts w:ascii="Symbol" w:hAnsi="Symbol" w:hint="default"/>
+      </w:rPr>
+    </w:lvl>
+    <w:lvl w:ilvl="1" w:tplc="0F72068E">
+      <w:start w:val="1"/>
+      <w:numFmt w:val="bullet"/>
+      <w:lvlText w:val="o"/>
+      <w:lvlJc w:val="left"/>
+      <w:pPr>
+        <w:ind w:left="1080" w:hanging="360"/>
+      </w:pPr>
+      <w:rPr>
+        <w:rFonts w:ascii="Courier New" w:hAnsi="Courier New" w:hint="default"/>
+      </w:rPr>
+    </w:lvl>
+    <w:lvl w:ilvl="2" w:tplc="F9943586">
+      <w:start w:val="1"/>
+      <w:numFmt w:val="bullet"/>
+      <w:lvlText w:val=""/>
+      <w:lvlJc w:val="left"/>
+      <w:pPr>
+        <w:ind w:left="1800" w:hanging="360"/>
+      </w:pPr>
+      <w:rPr>
+        <w:rFonts w:ascii="Wingdings" w:hAnsi="Wingdings" w:hint="default"/>
+      </w:rPr>
+    </w:lvl>
+    <w:lvl w:ilvl="3" w:tplc="C3CAD02A">
+      <w:start w:val="1"/>
+      <w:numFmt w:val="bullet"/>
+      <w:lvlText w:val=""/>
+      <w:lvlJc w:val="left"/>
+      <w:pPr>
+        <w:ind w:left="2520" w:hanging="360"/>
+      </w:pPr>
+      <w:rPr>
+        <w:rFonts w:ascii="Symbol" w:hAnsi="Symbol" w:hint="default"/>
+      </w:rPr>
+    </w:lvl>
+    <w:lvl w:ilvl="4" w:tplc="54800696">
+      <w:start w:val="1"/>
+      <w:numFmt w:val="bullet"/>
+      <w:lvlText w:val="o"/>
+      <w:lvlJc w:val="left"/>
+      <w:pPr>
+        <w:ind w:left="3240" w:hanging="360"/>
+      </w:pPr>
+      <w:rPr>
+        <w:rFonts w:ascii="Courier New" w:hAnsi="Courier New" w:hint="default"/>
+      </w:rPr>
+    </w:lvl>
+    <w:lvl w:ilvl="5" w:tplc="F0962A7A">
+      <w:start w:val="1"/>
+      <w:numFmt w:val="bullet"/>
+      <w:lvlText w:val=""/>
+      <w:lvlJc w:val="left"/>
+      <w:pPr>
+        <w:ind w:left="3960" w:hanging="360"/>
+      </w:pPr>
+      <w:rPr>
+        <w:rFonts w:ascii="Wingdings" w:hAnsi="Wingdings" w:hint="default"/>
+      </w:rPr>
+    </w:lvl>
+    <w:lvl w:ilvl="6" w:tplc="D256D19A">
+      <w:start w:val="1"/>
+      <w:numFmt w:val="bullet"/>
+      <w:lvlText w:val=""/>
+      <w:lvlJc w:val="left"/>
+      <w:pPr>
+        <w:ind w:left="4680" w:hanging="360"/>
+      </w:pPr>
+      <w:rPr>
+        <w:rFonts w:ascii="Symbol" w:hAnsi="Symbol" w:hint="default"/>
+      </w:rPr>
+    </w:lvl>
+    <w:lvl w:ilvl="7" w:tplc="7E063BFA">
+      <w:start w:val="1"/>
+      <w:numFmt w:val="bullet"/>
+      <w:lvlText w:val="o"/>
+      <w:lvlJc w:val="left"/>
+      <w:pPr>
+        <w:ind w:left="5400" w:hanging="360"/>
+      </w:pPr>
+      <w:rPr>
+        <w:rFonts w:ascii="Courier New" w:hAnsi="Courier New" w:hint="default"/>
+      </w:rPr>
+    </w:lvl>
+    <w:lvl w:ilvl="8" w:tplc="76425C12">
+      <w:start w:val="1"/>
+      <w:numFmt w:val="bullet"/>
+      <w:lvlText w:val=""/>
+      <w:lvlJc w:val="left"/>
+      <w:pPr>
+        <w:ind w:left="6120" w:hanging="360"/>
+      </w:pPr>
+      <w:rPr>
+        <w:rFonts w:ascii="Wingdings" w:hAnsi="Wingdings" w:hint="default"/>
+      </w:rPr>
+    </w:lvl>
+  </w:abstractNum>
   <w:num w:numId="1">
+    <w:abstractNumId w:val="2"/>
+  </w:num>
+  <w:num w:numId="2">
+    <w:abstractNumId w:val="21"/>
+  </w:num>
+  <w:num w:numId="3">
+    <w:abstractNumId w:val="5"/>
+  </w:num>
+  <w:num w:numId="4">
+    <w:abstractNumId w:val="6"/>
+  </w:num>
+  <w:num w:numId="5">
+    <w:abstractNumId w:val="10"/>
+  </w:num>
+  <w:num w:numId="6">
+    <w:abstractNumId w:val="7"/>
+  </w:num>
+  <w:num w:numId="7">
+    <w:abstractNumId w:val="18"/>
+  </w:num>
+  <w:num w:numId="8">
+    <w:abstractNumId w:val="4"/>
+  </w:num>
+  <w:num w:numId="9">
+    <w:abstractNumId w:val="16"/>
+  </w:num>
+  <w:num w:numId="10">
+    <w:abstractNumId w:val="26"/>
+  </w:num>
+  <w:num w:numId="11">
+    <w:abstractNumId w:val="17"/>
+  </w:num>
+  <w:num w:numId="12">
+    <w:abstractNumId w:val="27"/>
+  </w:num>
+  <w:num w:numId="13">
+    <w:abstractNumId w:val="20"/>
+  </w:num>
+  <w:num w:numId="14">
+    <w:abstractNumId w:val="8"/>
+  </w:num>
+  <w:num w:numId="15">
+    <w:abstractNumId w:val="9"/>
+  </w:num>
+  <w:num w:numId="16">
+    <w:abstractNumId w:val="22"/>
+  </w:num>
+  <w:num w:numId="17">
     <w:abstractNumId w:val="1"/>
   </w:num>
-  <w:num w:numId="2">
-    <w:abstractNumId w:val="16"/>
+  <w:num w:numId="18">
+    <w:abstractNumId w:val="25"/>
   </w:num>
-  <w:num w:numId="3">
-    <w:abstractNumId w:val="4"/>
-  </w:num>
-  <w:num w:numId="4">
-    <w:abstractNumId w:val="5"/>
-  </w:num>
-  <w:num w:numId="5">
-    <w:abstractNumId w:val="9"/>
-  </w:num>
-  <w:num w:numId="6">
-    <w:abstractNumId w:val="6"/>
-  </w:num>
-  <w:num w:numId="7">
+  <w:num w:numId="19">
     <w:abstractNumId w:val="14"/>
   </w:num>
-  <w:num w:numId="8">
+  <w:num w:numId="20">
     <w:abstractNumId w:val="3"/>
   </w:num>
-  <w:num w:numId="9">
+  <w:num w:numId="21">
+    <w:abstractNumId w:val="23"/>
+  </w:num>
+  <w:num w:numId="22">
+    <w:abstractNumId w:val="11"/>
+  </w:num>
+  <w:num w:numId="23">
+    <w:abstractNumId w:val="24"/>
+  </w:num>
+  <w:num w:numId="24">
+    <w:abstractNumId w:val="28"/>
+  </w:num>
+  <w:num w:numId="25">
+    <w:abstractNumId w:val="15"/>
+  </w:num>
+  <w:num w:numId="26">
+    <w:abstractNumId w:val="13"/>
+  </w:num>
+  <w:num w:numId="27">
     <w:abstractNumId w:val="12"/>
   </w:num>
-  <w:num w:numId="10">
-    <w:abstractNumId w:val="21"/>
-  </w:num>
-  <w:num w:numId="11">
-    <w:abstractNumId w:val="13"/>
-  </w:num>
-  <w:num w:numId="12">
-    <w:abstractNumId w:val="22"/>
-  </w:num>
-  <w:num w:numId="13">
-    <w:abstractNumId w:val="15"/>
-  </w:num>
-  <w:num w:numId="14">
-    <w:abstractNumId w:val="7"/>
-  </w:num>
-  <w:num w:numId="15">
-    <w:abstractNumId w:val="8"/>
-  </w:num>
-  <w:num w:numId="16">
-    <w:abstractNumId w:val="17"/>
-  </w:num>
-  <w:num w:numId="17">
+  <w:num w:numId="28">
     <w:abstractNumId w:val="0"/>
   </w:num>
-  <w:num w:numId="18">
-    <w:abstractNumId w:val="20"/>
-  </w:num>
-  <w:num w:numId="19">
-    <w:abstractNumId w:val="11"/>
-  </w:num>
-  <w:num w:numId="20">
-    <w:abstractNumId w:val="2"/>
-  </w:num>
-  <w:num w:numId="21">
-    <w:abstractNumId w:val="18"/>
-  </w:num>
-  <w:num w:numId="22">
-    <w:abstractNumId w:val="10"/>
-  </w:num>
-  <w:num w:numId="23">
+  <w:num w:numId="29">
     <w:abstractNumId w:val="19"/>
   </w:num>
   <w:numIdMacAtCleanup w:val="14"/>

</xml_diff>

<commit_message>
Add a description of the "Demo: Toolbar" clip.
</commit_message>
<xml_diff>
--- a/IntroductionToWindowsForms/IntroductionToWindowsForms.docx
+++ b/IntroductionToWindowsForms/IntroductionToWindowsForms.docx
@@ -335,19 +335,7 @@
                 <w:rPr>
                   <w:rStyle w:val="Hyperlink"/>
                 </w:rPr>
-                <w:t>Demo: Cre</w:t>
-              </w:r>
-              <w:r>
-                <w:rPr>
-                  <w:rStyle w:val="Hyperlink"/>
-                </w:rPr>
-                <w:t>a</w:t>
-              </w:r>
-              <w:r>
-                <w:rPr>
-                  <w:rStyle w:val="Hyperlink"/>
-                </w:rPr>
-                <w:t>ting the (MDI) Forms</w:t>
+                <w:t>Demo: Creating the (MDI) Forms</w:t>
               </w:r>
             </w:hyperlink>
           </w:p>
@@ -394,22 +382,45 @@
                 <w:rPr>
                   <w:rStyle w:val="Hyperlink"/>
                 </w:rPr>
-                <w:t>Demo</w:t>
+                <w:t>Demo: File Menu</w:t>
+              </w:r>
+            </w:hyperlink>
+          </w:p>
+        </w:tc>
+      </w:tr>
+      <w:tr>
+        <w:tc>
+          <w:tcPr>
+            <w:tcW w:w="4788" w:type="dxa"/>
+          </w:tcPr>
+          <w:p>
+            <w:hyperlink w:anchor="_Demo:_Toolbar" w:history="1">
+              <w:r>
+                <w:rPr>
+                  <w:rStyle w:val="Hyperlink"/>
+                </w:rPr>
+                <w:t>Demo: T</w:t>
               </w:r>
               <w:r>
                 <w:rPr>
                   <w:rStyle w:val="Hyperlink"/>
                 </w:rPr>
-                <w:t>:</w:t>
+                <w:t>o</w:t>
               </w:r>
               <w:r>
                 <w:rPr>
                   <w:rStyle w:val="Hyperlink"/>
                 </w:rPr>
-                <w:t xml:space="preserve"> File Menu</w:t>
+                <w:t>olbar</w:t>
               </w:r>
             </w:hyperlink>
           </w:p>
+        </w:tc>
+        <w:tc>
+          <w:tcPr>
+            <w:tcW w:w="4788" w:type="dxa"/>
+          </w:tcPr>
+          <w:p/>
         </w:tc>
       </w:tr>
     </w:tbl>
@@ -10001,9 +10012,248 @@
       </w:r>
     </w:p>
     <w:p>
-      <w:bookmarkStart w:id="19" w:name="_GoBack"/>
+      <w:pPr>
+        <w:pStyle w:val="Heading2"/>
+      </w:pPr>
+      <w:bookmarkStart w:id="19" w:name="_Demo:_Toolbar"/>
       <w:bookmarkEnd w:id="19"/>
-    </w:p>
+      <w:r>
+        <w:t>Demo: Toolbar</w:t>
+      </w:r>
+    </w:p>
+    <w:p>
+      <w:pPr>
+        <w:spacing w:after="0"/>
+      </w:pPr>
+      <w:r>
+        <w:t>In this clip we will add a toolbar.</w:t>
+      </w:r>
+    </w:p>
+    <w:p>
+      <w:pPr>
+        <w:pStyle w:val="ListParagraph"/>
+        <w:numPr>
+          <w:ilvl w:val="0"/>
+          <w:numId w:val="35"/>
+        </w:numPr>
+      </w:pPr>
+      <w:r>
+        <w:t xml:space="preserve">Drag/drop the </w:t>
+      </w:r>
+      <w:r>
+        <w:rPr>
+          <w:b/>
+          <w:bCs/>
+        </w:rPr>
+        <w:t>ToolStrip</w:t>
+      </w:r>
+      <w:r>
+        <w:t xml:space="preserve"> control from the </w:t>
+      </w:r>
+      <w:r>
+        <w:rPr>
+          <w:b/>
+          <w:bCs/>
+        </w:rPr>
+        <w:t>Toolbox</w:t>
+      </w:r>
+      <w:r>
+        <w:t>.</w:t>
+      </w:r>
+    </w:p>
+    <w:p>
+      <w:pPr>
+        <w:pStyle w:val="ListParagraph"/>
+        <w:numPr>
+          <w:ilvl w:val="0"/>
+          <w:numId w:val="35"/>
+        </w:numPr>
+      </w:pPr>
+      <w:r>
+        <w:t xml:space="preserve">Click the “smart tag” of the </w:t>
+      </w:r>
+      <w:r>
+        <w:rPr>
+          <w:b/>
+          <w:bCs/>
+        </w:rPr>
+        <w:t>ToolStrip</w:t>
+      </w:r>
+      <w:r>
+        <w:t xml:space="preserve"> (an arrow at the upper-right corner), and select </w:t>
+      </w:r>
+      <w:r>
+        <w:rPr>
+          <w:b/>
+          <w:bCs/>
+        </w:rPr>
+        <w:t>Insert Standard Items</w:t>
+      </w:r>
+      <w:r>
+        <w:t>.  In response Visual Studio adds several frequently used toolbar icons.</w:t>
+      </w:r>
+    </w:p>
+    <w:p>
+      <w:pPr>
+        <w:pStyle w:val="ListParagraph"/>
+        <w:numPr>
+          <w:ilvl w:val="0"/>
+          <w:numId w:val="35"/>
+        </w:numPr>
+      </w:pPr>
+      <w:r>
+        <w:t>Delete “print”, “help” (</w:t>
+      </w:r>
+      <w:r>
+        <w:rPr>
+          <w:b/>
+          <w:bCs/>
+        </w:rPr>
+        <w:t>?</w:t>
+      </w:r>
+      <w:r>
+        <w:t xml:space="preserve">), and the final separator.  (To delete, use right-click; then click </w:t>
+      </w:r>
+      <w:r>
+        <w:rPr>
+          <w:b/>
+          <w:bCs/>
+        </w:rPr>
+        <w:t>Delete</w:t>
+      </w:r>
+      <w:r>
+        <w:t xml:space="preserve"> in the context menu.)</w:t>
+      </w:r>
+    </w:p>
+    <w:p>
+      <w:pPr>
+        <w:pStyle w:val="ListParagraph"/>
+        <w:numPr>
+          <w:ilvl w:val="0"/>
+          <w:numId w:val="35"/>
+        </w:numPr>
+      </w:pPr>
+      <w:r>
+        <w:t xml:space="preserve">We need an event handler for the “New” toolbar button.  The simple way to do this is to invoke the File-&gt;New event handler to this button. </w:t>
+      </w:r>
+    </w:p>
+    <w:p>
+      <w:pPr>
+        <w:pStyle w:val="ListParagraph"/>
+        <w:numPr>
+          <w:ilvl w:val="1"/>
+          <w:numId w:val="35"/>
+        </w:numPr>
+      </w:pPr>
+      <w:r>
+        <w:t>Click the “New” toolbar button.</w:t>
+      </w:r>
+    </w:p>
+    <w:p>
+      <w:pPr>
+        <w:pStyle w:val="ListParagraph"/>
+        <w:numPr>
+          <w:ilvl w:val="1"/>
+          <w:numId w:val="35"/>
+        </w:numPr>
+      </w:pPr>
+      <w:r>
+        <w:t xml:space="preserve">Navigate to the </w:t>
+      </w:r>
+      <w:r>
+        <w:rPr>
+          <w:b/>
+          <w:bCs/>
+        </w:rPr>
+        <w:t>events</w:t>
+      </w:r>
+      <w:r>
+        <w:t xml:space="preserve"> view in the </w:t>
+      </w:r>
+      <w:r>
+        <w:rPr>
+          <w:b/>
+          <w:bCs/>
+        </w:rPr>
+        <w:t>Properties</w:t>
+      </w:r>
+      <w:r>
+        <w:t xml:space="preserve"> window.</w:t>
+      </w:r>
+    </w:p>
+    <w:p>
+      <w:pPr>
+        <w:pStyle w:val="ListParagraph"/>
+        <w:numPr>
+          <w:ilvl w:val="1"/>
+          <w:numId w:val="35"/>
+        </w:numPr>
+      </w:pPr>
+      <w:r>
+        <w:lastRenderedPageBreak/>
+        <w:t xml:space="preserve">Expand the drop-down list to the right of the </w:t>
+      </w:r>
+      <w:r>
+        <w:rPr>
+          <w:b/>
+          <w:bCs/>
+        </w:rPr>
+        <w:t>Click</w:t>
+      </w:r>
+      <w:r>
+        <w:t xml:space="preserve"> event.</w:t>
+      </w:r>
+    </w:p>
+    <w:p>
+      <w:pPr>
+        <w:pStyle w:val="ListParagraph"/>
+        <w:numPr>
+          <w:ilvl w:val="1"/>
+          <w:numId w:val="35"/>
+        </w:numPr>
+      </w:pPr>
+      <w:r>
+        <w:t>Click newToolStripMenuItem_Click in the context menu.</w:t>
+      </w:r>
+    </w:p>
+    <w:p>
+      <w:pPr>
+        <w:pStyle w:val="ListParagraph"/>
+        <w:numPr>
+          <w:ilvl w:val="0"/>
+          <w:numId w:val="35"/>
+        </w:numPr>
+      </w:pPr>
+      <w:r>
+        <w:t>Repeat the above for the remaining tool-strip items.</w:t>
+      </w:r>
+    </w:p>
+    <w:p>
+      <w:pPr>
+        <w:pStyle w:val="ListParagraph"/>
+        <w:numPr>
+          <w:ilvl w:val="0"/>
+          <w:numId w:val="35"/>
+        </w:numPr>
+      </w:pPr>
+      <w:r>
+        <w:t>Build and test the MDI application</w:t>
+      </w:r>
+      <w:r>
+        <w:t xml:space="preserve"> – specifically the toolbar buttons</w:t>
+      </w:r>
+      <w:bookmarkStart w:id="20" w:name="_GoBack"/>
+      <w:bookmarkEnd w:id="20"/>
+      <w:r>
+        <w:t>.</w:t>
+      </w:r>
+    </w:p>
+    <w:p>
+      <w:pPr>
+        <w:ind w:left="360"/>
+      </w:pPr>
+    </w:p>
+    <w:p/>
     <w:sectPr>
       <w:footerReference w:type="default" r:id="rId8"/>
       <w:pgSz w:w="12240" w:h="15840"/>
@@ -10074,7 +10324,7 @@
           <w:rPr>
             <w:noProof/>
           </w:rPr>
-          <w:t>20</w:t>
+          <w:t>21</w:t>
         </w:r>
         <w:r>
           <w:rPr>
@@ -12042,6 +12292,119 @@
     </w:lvl>
   </w:abstractNum>
   <w:abstractNum w:abstractNumId="17">
+    <w:nsid w:val="3C345033"/>
+    <w:multiLevelType w:val="hybridMultilevel"/>
+    <w:tmpl w:val="0FC2F6A6"/>
+    <w:lvl w:ilvl="0" w:tplc="DEEC83F2">
+      <w:start w:val="1"/>
+      <w:numFmt w:val="bullet"/>
+      <w:lvlText w:val=""/>
+      <w:lvlJc w:val="left"/>
+      <w:pPr>
+        <w:ind w:left="360" w:hanging="360"/>
+      </w:pPr>
+      <w:rPr>
+        <w:rFonts w:ascii="Symbol" w:hAnsi="Symbol" w:hint="default"/>
+      </w:rPr>
+    </w:lvl>
+    <w:lvl w:ilvl="1" w:tplc="78AA93CC">
+      <w:start w:val="1"/>
+      <w:numFmt w:val="bullet"/>
+      <w:lvlText w:val="o"/>
+      <w:lvlJc w:val="left"/>
+      <w:pPr>
+        <w:ind w:left="1080" w:hanging="360"/>
+      </w:pPr>
+      <w:rPr>
+        <w:rFonts w:ascii="Courier New" w:hAnsi="Courier New" w:hint="default"/>
+      </w:rPr>
+    </w:lvl>
+    <w:lvl w:ilvl="2" w:tplc="857E989E">
+      <w:start w:val="1"/>
+      <w:numFmt w:val="bullet"/>
+      <w:lvlText w:val=""/>
+      <w:lvlJc w:val="left"/>
+      <w:pPr>
+        <w:ind w:left="1800" w:hanging="360"/>
+      </w:pPr>
+      <w:rPr>
+        <w:rFonts w:ascii="Wingdings" w:hAnsi="Wingdings" w:hint="default"/>
+      </w:rPr>
+    </w:lvl>
+    <w:lvl w:ilvl="3" w:tplc="86A2793C">
+      <w:start w:val="1"/>
+      <w:numFmt w:val="bullet"/>
+      <w:lvlText w:val=""/>
+      <w:lvlJc w:val="left"/>
+      <w:pPr>
+        <w:ind w:left="2520" w:hanging="360"/>
+      </w:pPr>
+      <w:rPr>
+        <w:rFonts w:ascii="Symbol" w:hAnsi="Symbol" w:hint="default"/>
+      </w:rPr>
+    </w:lvl>
+    <w:lvl w:ilvl="4" w:tplc="64964B54">
+      <w:start w:val="1"/>
+      <w:numFmt w:val="bullet"/>
+      <w:lvlText w:val="o"/>
+      <w:lvlJc w:val="left"/>
+      <w:pPr>
+        <w:ind w:left="3240" w:hanging="360"/>
+      </w:pPr>
+      <w:rPr>
+        <w:rFonts w:ascii="Courier New" w:hAnsi="Courier New" w:hint="default"/>
+      </w:rPr>
+    </w:lvl>
+    <w:lvl w:ilvl="5" w:tplc="3ED041C4">
+      <w:start w:val="1"/>
+      <w:numFmt w:val="bullet"/>
+      <w:lvlText w:val=""/>
+      <w:lvlJc w:val="left"/>
+      <w:pPr>
+        <w:ind w:left="3960" w:hanging="360"/>
+      </w:pPr>
+      <w:rPr>
+        <w:rFonts w:ascii="Wingdings" w:hAnsi="Wingdings" w:hint="default"/>
+      </w:rPr>
+    </w:lvl>
+    <w:lvl w:ilvl="6" w:tplc="89A6446E">
+      <w:start w:val="1"/>
+      <w:numFmt w:val="bullet"/>
+      <w:lvlText w:val=""/>
+      <w:lvlJc w:val="left"/>
+      <w:pPr>
+        <w:ind w:left="4680" w:hanging="360"/>
+      </w:pPr>
+      <w:rPr>
+        <w:rFonts w:ascii="Symbol" w:hAnsi="Symbol" w:hint="default"/>
+      </w:rPr>
+    </w:lvl>
+    <w:lvl w:ilvl="7" w:tplc="82A68CFC">
+      <w:start w:val="1"/>
+      <w:numFmt w:val="bullet"/>
+      <w:lvlText w:val="o"/>
+      <w:lvlJc w:val="left"/>
+      <w:pPr>
+        <w:ind w:left="5400" w:hanging="360"/>
+      </w:pPr>
+      <w:rPr>
+        <w:rFonts w:ascii="Courier New" w:hAnsi="Courier New" w:hint="default"/>
+      </w:rPr>
+    </w:lvl>
+    <w:lvl w:ilvl="8" w:tplc="3BEC54E0">
+      <w:start w:val="1"/>
+      <w:numFmt w:val="bullet"/>
+      <w:lvlText w:val=""/>
+      <w:lvlJc w:val="left"/>
+      <w:pPr>
+        <w:ind w:left="6120" w:hanging="360"/>
+      </w:pPr>
+      <w:rPr>
+        <w:rFonts w:ascii="Wingdings" w:hAnsi="Wingdings" w:hint="default"/>
+      </w:rPr>
+    </w:lvl>
+  </w:abstractNum>
+  <w:abstractNum w:abstractNumId="18">
     <w:nsid w:val="44634D54"/>
     <w:multiLevelType w:val="hybridMultilevel"/>
     <w:tmpl w:val="A07E8630"/>
@@ -12154,7 +12517,7 @@
       </w:rPr>
     </w:lvl>
   </w:abstractNum>
-  <w:abstractNum w:abstractNumId="18">
+  <w:abstractNum w:abstractNumId="19">
     <w:nsid w:val="49AD37ED"/>
     <w:multiLevelType w:val="hybridMultilevel"/>
     <w:tmpl w:val="9574298A"/>
@@ -12267,7 +12630,7 @@
       </w:rPr>
     </w:lvl>
   </w:abstractNum>
-  <w:abstractNum w:abstractNumId="19">
+  <w:abstractNum w:abstractNumId="20">
     <w:nsid w:val="4D2300F3"/>
     <w:multiLevelType w:val="hybridMultilevel"/>
     <w:tmpl w:val="4E3245CA"/>
@@ -12380,7 +12743,7 @@
       </w:rPr>
     </w:lvl>
   </w:abstractNum>
-  <w:abstractNum w:abstractNumId="20">
+  <w:abstractNum w:abstractNumId="21">
     <w:nsid w:val="4E4F0280"/>
     <w:multiLevelType w:val="hybridMultilevel"/>
     <w:tmpl w:val="473E8AF0"/>
@@ -12493,7 +12856,7 @@
       </w:rPr>
     </w:lvl>
   </w:abstractNum>
-  <w:abstractNum w:abstractNumId="21">
+  <w:abstractNum w:abstractNumId="22">
     <w:nsid w:val="4EFD042C"/>
     <w:multiLevelType w:val="hybridMultilevel"/>
     <w:tmpl w:val="8C0052DA"/>
@@ -12606,7 +12969,7 @@
       </w:rPr>
     </w:lvl>
   </w:abstractNum>
-  <w:abstractNum w:abstractNumId="22">
+  <w:abstractNum w:abstractNumId="23">
     <w:nsid w:val="533013DF"/>
     <w:multiLevelType w:val="hybridMultilevel"/>
     <w:tmpl w:val="BAE21180"/>
@@ -12719,7 +13082,7 @@
       </w:rPr>
     </w:lvl>
   </w:abstractNum>
-  <w:abstractNum w:abstractNumId="23">
+  <w:abstractNum w:abstractNumId="24">
     <w:nsid w:val="5D3A317B"/>
     <w:multiLevelType w:val="hybridMultilevel"/>
     <w:tmpl w:val="E85EEF4C"/>
@@ -12832,7 +13195,7 @@
       </w:rPr>
     </w:lvl>
   </w:abstractNum>
-  <w:abstractNum w:abstractNumId="24">
+  <w:abstractNum w:abstractNumId="25">
     <w:nsid w:val="5EA76580"/>
     <w:multiLevelType w:val="hybridMultilevel"/>
     <w:tmpl w:val="3EA8205C"/>
@@ -12945,7 +13308,7 @@
       </w:rPr>
     </w:lvl>
   </w:abstractNum>
-  <w:abstractNum w:abstractNumId="25">
+  <w:abstractNum w:abstractNumId="26">
     <w:nsid w:val="5F243081"/>
     <w:multiLevelType w:val="hybridMultilevel"/>
     <w:tmpl w:val="03DECEC8"/>
@@ -13058,7 +13421,7 @@
       </w:rPr>
     </w:lvl>
   </w:abstractNum>
-  <w:abstractNum w:abstractNumId="26">
+  <w:abstractNum w:abstractNumId="27">
     <w:nsid w:val="618152AC"/>
     <w:multiLevelType w:val="hybridMultilevel"/>
     <w:tmpl w:val="C0447F14"/>
@@ -13171,7 +13534,7 @@
       </w:rPr>
     </w:lvl>
   </w:abstractNum>
-  <w:abstractNum w:abstractNumId="27">
+  <w:abstractNum w:abstractNumId="28">
     <w:nsid w:val="62D711EE"/>
     <w:multiLevelType w:val="hybridMultilevel"/>
     <w:tmpl w:val="23F24838"/>
@@ -13284,7 +13647,7 @@
       </w:rPr>
     </w:lvl>
   </w:abstractNum>
-  <w:abstractNum w:abstractNumId="28">
+  <w:abstractNum w:abstractNumId="29">
     <w:nsid w:val="675F7F03"/>
     <w:multiLevelType w:val="hybridMultilevel"/>
     <w:tmpl w:val="AF106726"/>
@@ -13397,7 +13760,7 @@
       </w:rPr>
     </w:lvl>
   </w:abstractNum>
-  <w:abstractNum w:abstractNumId="29">
+  <w:abstractNum w:abstractNumId="30">
     <w:nsid w:val="68DB79C2"/>
     <w:multiLevelType w:val="hybridMultilevel"/>
     <w:tmpl w:val="9F203924"/>
@@ -13483,7 +13846,7 @@
       </w:pPr>
     </w:lvl>
   </w:abstractNum>
-  <w:abstractNum w:abstractNumId="30">
+  <w:abstractNum w:abstractNumId="31">
     <w:nsid w:val="6CC47879"/>
     <w:multiLevelType w:val="hybridMultilevel"/>
     <w:tmpl w:val="0FDE140E"/>
@@ -13596,7 +13959,7 @@
       </w:rPr>
     </w:lvl>
   </w:abstractNum>
-  <w:abstractNum w:abstractNumId="31">
+  <w:abstractNum w:abstractNumId="32">
     <w:nsid w:val="769A5365"/>
     <w:multiLevelType w:val="hybridMultilevel"/>
     <w:tmpl w:val="3F18CB1E"/>
@@ -13709,7 +14072,7 @@
       </w:rPr>
     </w:lvl>
   </w:abstractNum>
-  <w:abstractNum w:abstractNumId="32">
+  <w:abstractNum w:abstractNumId="33">
     <w:nsid w:val="7A060A49"/>
     <w:multiLevelType w:val="hybridMultilevel"/>
     <w:tmpl w:val="7ABC2582"/>
@@ -13822,7 +14185,7 @@
       </w:rPr>
     </w:lvl>
   </w:abstractNum>
-  <w:abstractNum w:abstractNumId="33">
+  <w:abstractNum w:abstractNumId="34">
     <w:nsid w:val="7E9F7D87"/>
     <w:multiLevelType w:val="hybridMultilevel"/>
     <w:tmpl w:val="FDDEFA5C"/>
@@ -13939,7 +14302,7 @@
     <w:abstractNumId w:val="2"/>
   </w:num>
   <w:num w:numId="2">
-    <w:abstractNumId w:val="24"/>
+    <w:abstractNumId w:val="25"/>
   </w:num>
   <w:num w:numId="3">
     <w:abstractNumId w:val="5"/>
@@ -13954,25 +14317,25 @@
     <w:abstractNumId w:val="7"/>
   </w:num>
   <w:num w:numId="7">
-    <w:abstractNumId w:val="21"/>
+    <w:abstractNumId w:val="22"/>
   </w:num>
   <w:num w:numId="8">
     <w:abstractNumId w:val="4"/>
   </w:num>
   <w:num w:numId="9">
-    <w:abstractNumId w:val="18"/>
+    <w:abstractNumId w:val="19"/>
   </w:num>
   <w:num w:numId="10">
-    <w:abstractNumId w:val="30"/>
+    <w:abstractNumId w:val="31"/>
   </w:num>
   <w:num w:numId="11">
-    <w:abstractNumId w:val="19"/>
+    <w:abstractNumId w:val="20"/>
   </w:num>
   <w:num w:numId="12">
-    <w:abstractNumId w:val="31"/>
+    <w:abstractNumId w:val="32"/>
   </w:num>
   <w:num w:numId="13">
-    <w:abstractNumId w:val="23"/>
+    <w:abstractNumId w:val="24"/>
   </w:num>
   <w:num w:numId="14">
     <w:abstractNumId w:val="10"/>
@@ -13981,13 +14344,13 @@
     <w:abstractNumId w:val="11"/>
   </w:num>
   <w:num w:numId="16">
-    <w:abstractNumId w:val="26"/>
+    <w:abstractNumId w:val="27"/>
   </w:num>
   <w:num w:numId="17">
     <w:abstractNumId w:val="1"/>
   </w:num>
   <w:num w:numId="18">
-    <w:abstractNumId w:val="29"/>
+    <w:abstractNumId w:val="30"/>
   </w:num>
   <w:num w:numId="19">
     <w:abstractNumId w:val="16"/>
@@ -13996,19 +14359,19 @@
     <w:abstractNumId w:val="3"/>
   </w:num>
   <w:num w:numId="21">
-    <w:abstractNumId w:val="27"/>
+    <w:abstractNumId w:val="28"/>
   </w:num>
   <w:num w:numId="22">
     <w:abstractNumId w:val="13"/>
   </w:num>
   <w:num w:numId="23">
-    <w:abstractNumId w:val="28"/>
+    <w:abstractNumId w:val="29"/>
   </w:num>
   <w:num w:numId="24">
-    <w:abstractNumId w:val="33"/>
+    <w:abstractNumId w:val="34"/>
   </w:num>
   <w:num w:numId="25">
-    <w:abstractNumId w:val="17"/>
+    <w:abstractNumId w:val="18"/>
   </w:num>
   <w:num w:numId="26">
     <w:abstractNumId w:val="15"/>
@@ -14020,22 +14383,25 @@
     <w:abstractNumId w:val="0"/>
   </w:num>
   <w:num w:numId="29">
-    <w:abstractNumId w:val="22"/>
+    <w:abstractNumId w:val="23"/>
   </w:num>
   <w:num w:numId="30">
-    <w:abstractNumId w:val="20"/>
+    <w:abstractNumId w:val="21"/>
   </w:num>
   <w:num w:numId="31">
-    <w:abstractNumId w:val="32"/>
+    <w:abstractNumId w:val="33"/>
   </w:num>
   <w:num w:numId="32">
-    <w:abstractNumId w:val="25"/>
+    <w:abstractNumId w:val="26"/>
   </w:num>
   <w:num w:numId="33">
     <w:abstractNumId w:val="8"/>
   </w:num>
   <w:num w:numId="34">
     <w:abstractNumId w:val="9"/>
+  </w:num>
+  <w:num w:numId="35">
+    <w:abstractNumId w:val="17"/>
   </w:num>
   <w:numIdMacAtCleanup w:val="14"/>
 </w:numbering>

</xml_diff>

<commit_message>
Add descriptions of the clips "SDI Applications" and "Creating the Project".
</commit_message>
<xml_diff>
--- a/IntroductionToWindowsForms/IntroductionToWindowsForms.docx
+++ b/IntroductionToWindowsForms/IntroductionToWindowsForms.docx
@@ -399,19 +399,63 @@
                 <w:rPr>
                   <w:rStyle w:val="Hyperlink"/>
                 </w:rPr>
-                <w:t>Demo: T</w:t>
+                <w:t>Demo: Toolbar</w:t>
+              </w:r>
+            </w:hyperlink>
+          </w:p>
+        </w:tc>
+        <w:tc>
+          <w:tcPr>
+            <w:tcW w:w="4788" w:type="dxa"/>
+          </w:tcPr>
+          <w:p>
+            <w:hyperlink w:anchor="_SDI_Applications" w:history="1">
+              <w:r>
+                <w:rPr>
+                  <w:rStyle w:val="Hyperlink"/>
+                </w:rPr>
+                <w:t>SDI App</w:t>
               </w:r>
               <w:r>
                 <w:rPr>
                   <w:rStyle w:val="Hyperlink"/>
                 </w:rPr>
-                <w:t>o</w:t>
+                <w:t>l</w:t>
               </w:r>
               <w:r>
                 <w:rPr>
                   <w:rStyle w:val="Hyperlink"/>
                 </w:rPr>
-                <w:t>olbar</w:t>
+                <w:t>ications</w:t>
+              </w:r>
+            </w:hyperlink>
+          </w:p>
+        </w:tc>
+      </w:tr>
+      <w:tr>
+        <w:tc>
+          <w:tcPr>
+            <w:tcW w:w="4788" w:type="dxa"/>
+          </w:tcPr>
+          <w:p>
+            <w:hyperlink w:anchor="_Demo:_Creating_the_1" w:history="1">
+              <w:r>
+                <w:rPr>
+                  <w:rStyle w:val="Hyperlink"/>
+                </w:rPr>
+                <w:t>Demo: Creatin</w:t>
+              </w:r>
+              <w:r>
+                <w:rPr>
+                  <w:rStyle w:val="Hyperlink"/>
+                </w:rPr>
+                <w:t>g</w:t>
+              </w:r>
+              <w:r>
+                <w:rPr>
+                  <w:rStyle w:val="Hyperlink"/>
+                </w:rPr>
+                <w:t xml:space="preserve"> the (SDI) Project</w:t>
               </w:r>
             </w:hyperlink>
           </w:p>
@@ -600,6 +644,7 @@
         </w:rPr>
       </w:pPr>
       <w:r>
+        <w:lastRenderedPageBreak/>
         <w:t xml:space="preserve">Open the languages drop-down list near the top of the right panel.  Choose </w:t>
       </w:r>
       <w:r>
@@ -610,11 +655,7 @@
         <w:t>Visual Basic</w:t>
       </w:r>
       <w:r>
-        <w:t xml:space="preserve">.  Type “empty” in the search box at the top of the right panel.  Visual Studio reduces the number of </w:t>
-      </w:r>
-      <w:r>
-        <w:lastRenderedPageBreak/>
-        <w:t xml:space="preserve">candidates in the right-panel list.  Select </w:t>
+        <w:t xml:space="preserve">.  Type “empty” in the search box at the top of the right panel.  Visual Studio reduces the number of candidates in the right-panel list.  Select </w:t>
       </w:r>
       <w:r>
         <w:rPr>
@@ -1162,6 +1203,7 @@
         </w:rPr>
       </w:pPr>
       <w:r>
+        <w:lastRenderedPageBreak/>
         <w:t xml:space="preserve">Change the name in the </w:t>
       </w:r>
       <w:r>
@@ -1195,7 +1237,6 @@
         <w:spacing w:after="0"/>
       </w:pPr>
       <w:r>
-        <w:lastRenderedPageBreak/>
         <w:t>Type the following code in the body of Startup.</w:t>
       </w:r>
     </w:p>
@@ -1551,6 +1592,7 @@
         <w:ind w:left="720"/>
       </w:pPr>
       <w:r>
+        <w:lastRenderedPageBreak/>
         <w:t xml:space="preserve">        ShowMessageButton.Left = 25</w:t>
       </w:r>
     </w:p>
@@ -1569,7 +1611,6 @@
         <w:ind w:left="720"/>
       </w:pPr>
       <w:r>
-        <w:lastRenderedPageBreak/>
         <w:t xml:space="preserve">        ShowMessageButton.Width = 200</w:t>
       </w:r>
     </w:p>
@@ -1924,6 +1965,7 @@
         <w:spacing w:before="200" w:after="0"/>
       </w:pPr>
       <w:r>
+        <w:lastRenderedPageBreak/>
         <w:t>Now we’ll repeat the exercise using the dynamic method of adding an event handler.</w:t>
       </w:r>
     </w:p>
@@ -1962,7 +2004,6 @@
         </w:rPr>
       </w:pPr>
       <w:r>
-        <w:lastRenderedPageBreak/>
         <w:t xml:space="preserve">Remove the </w:t>
       </w:r>
       <w:r>
@@ -2494,6 +2535,7 @@
         <w:spacing w:after="0"/>
       </w:pPr>
       <w:r>
+        <w:lastRenderedPageBreak/>
         <w:t xml:space="preserve">Change the </w:t>
       </w:r>
       <w:r>
@@ -2528,7 +2570,6 @@
         </w:rPr>
       </w:pPr>
       <w:r>
-        <w:lastRenderedPageBreak/>
         <w:t xml:space="preserve">Open the </w:t>
       </w:r>
       <w:r>
@@ -3120,12 +3161,15 @@
     </w:p>
     <w:p>
       <w:r>
-        <w:t>The important take-away information from the two Pluralsight clips “Generated Code” and “Demo: Generated Code” are (1) the identity of the files that contain the generated code, and (2) how to navigate to these files.  (Since Current Pixel will not be concerned with Visual Basic, I have omitted the answers to these questions for VB from this document.)</w:t>
-      </w:r>
-    </w:p>
-    <w:p>
+        <w:t xml:space="preserve">The important take-away information from the two Pluralsight clips “Generated Code” and “Demo: Generated Code” are (1) the identity of the files that contain the generated code, and (2) how to </w:t>
+      </w:r>
       <w:r>
         <w:lastRenderedPageBreak/>
+        <w:t>navigate to these files.  (Since Current Pixel will not be concerned with Visual Basic, I have omitted the answers to these questions for VB from this document.)</w:t>
+      </w:r>
+    </w:p>
+    <w:p>
+      <w:r>
         <w:t xml:space="preserve">In the Solution Explorer expand the node for MyForm.cs, and examine MyForm.Designer.cs.  We wrote button event handler in MyForm.cs.  Visual Studio automatically generated MyForm.Designer.cs, which contains the method InitializeComponent().  InitializeComponent() contains code that (1) declares and instantiates the classes for the controls, (2) sets the properties of the instances, and (3) adds the instances to the form’s controls collection.  Much of this code is hidden by default, but you can see it by expanding the </w:t>
       </w:r>
       <w:r>
@@ -3383,6 +3427,7 @@
         <w:ind w:left="720"/>
       </w:pPr>
       <w:r>
+        <w:lastRenderedPageBreak/>
         <w:tab/>
         <w:t>when the form is widened,</w:t>
       </w:r>
@@ -3401,7 +3446,6 @@
         <w:ind w:left="720"/>
       </w:pPr>
       <w:r>
-        <w:lastRenderedPageBreak/>
         <w:t>If both the left and right parts are present,</w:t>
       </w:r>
       <w:r>
@@ -3774,7 +3818,11 @@
         <w:t>st</w:t>
       </w:r>
       <w:r>
-        <w:t xml:space="preserve"> button were highlighted instead, and if user pressed the </w:t>
+        <w:t xml:space="preserve"> button were highlighted instead, and if </w:t>
+      </w:r>
+      <w:r>
+        <w:lastRenderedPageBreak/>
+        <w:t xml:space="preserve">user pressed the </w:t>
       </w:r>
       <w:r>
         <w:rPr>
@@ -3833,7 +3881,6 @@
     </w:p>
     <w:p>
       <w:r>
-        <w:lastRenderedPageBreak/>
         <w:t xml:space="preserve">Build and run the application.  Click the “x” in the upper-right corner.  The message box will display.  Click </w:t>
       </w:r>
       <w:r>
@@ -4254,6 +4301,7 @@
         </w:numPr>
       </w:pPr>
       <w:r>
+        <w:lastRenderedPageBreak/>
         <w:t xml:space="preserve">Rename the form “ConfirmDialog” via the </w:t>
       </w:r>
       <w:r>
@@ -4308,7 +4356,6 @@
         </w:numPr>
       </w:pPr>
       <w:r>
-        <w:lastRenderedPageBreak/>
         <w:t xml:space="preserve">Drop a </w:t>
       </w:r>
       <w:r>
@@ -4978,7 +5025,11 @@
         <w:t>Enter</w:t>
       </w:r>
       <w:r>
-        <w:t xml:space="preserve"> key with this focus is the same as clicking NoButton.  I resolved this problem by changing the </w:t>
+        <w:t xml:space="preserve"> key with this focus is the same as clicking </w:t>
+      </w:r>
+      <w:r>
+        <w:lastRenderedPageBreak/>
+        <w:t xml:space="preserve">NoButton.  I resolved this problem by changing the </w:t>
       </w:r>
       <w:r>
         <w:rPr>
@@ -5031,7 +5082,6 @@
         <w:spacing w:after="0"/>
       </w:pPr>
       <w:r>
-        <w:lastRenderedPageBreak/>
         <w:t xml:space="preserve">Add a button (btnNote) and a label (lblNote) to the form in </w:t>
       </w:r>
       <w:hyperlink w:anchor="_Demo:_Dialogs_(MessageBox)">
@@ -5251,6 +5301,7 @@
     </w:p>
     <w:p>
       <w:r>
+        <w:lastRenderedPageBreak/>
         <w:t>But I found it very difficult to find the appropriate .png files from either of these Image Libraries.  Ultimately, I copied a folder from the Pluralsight “Exercise Files” titled “Images” that contains the 9 .png files that we need for this course.  I copied this folder to a location that makes it the sister folder to the folders that contain the various Visual Studio solution (.sln) files that shadow this course.</w:t>
       </w:r>
     </w:p>
@@ -5263,7 +5314,6 @@
         </w:numPr>
       </w:pPr>
       <w:r>
-        <w:lastRenderedPageBreak/>
         <w:t>Create a new solution and application.  Name the solution and project “MenuTool”; we’ll use “MenuToolCS” for the C# version.</w:t>
       </w:r>
     </w:p>
@@ -6145,6 +6195,7 @@
           <w:i/>
           <w:iCs/>
         </w:rPr>
+        <w:lastRenderedPageBreak/>
         <w:t xml:space="preserve">The first time I tried adding images to the menu items, I may have failed to follow the steps exactly, and the box the box under Properties\Resources.resx showed some strange file names.  I saw files named </w:t>
       </w:r>
       <w:r>
@@ -6169,7 +6220,7 @@
           <w:i/>
           <w:iCs/>
         </w:rPr>
-        <w:t xml:space="preserve">There is a remedy.  Open Resources.resx - via the Solution Explorer; in Visual Basic by double-clicking My Project , and then selecting the Resources tab (in the left panel).  You will see these same strange files displayed in Visual Studio’s </w:t>
+        <w:t>There is a remedy.  Open Resources.resx - via the Solution Explorer; in Visual Basic by double-clicking My Project , and then selecting the Resources tab (in the left panel).  You will see these same strange files displayed in Visual Studio’s center pane.  To remove one of these files, click the file, and then click RemoveResource in the toolbar at th</w:t>
       </w:r>
       <w:r>
         <w:rPr>
@@ -6178,8 +6229,7 @@
           <w:i/>
           <w:iCs/>
         </w:rPr>
-        <w:lastRenderedPageBreak/>
-        <w:t>center pane.  To remove one of these files, click the file, and then click RemoveResource in the toolbar at th</w:t>
+        <w:t>e top of the center pane.  But,</w:t>
       </w:r>
       <w:r>
         <w:rPr>
@@ -6188,7 +6238,10 @@
           <w:i/>
           <w:iCs/>
         </w:rPr>
-        <w:t>e top of the center pane.  But,</w:t>
+        <w:t xml:space="preserve"> as a result of removing a resource, when you return to the designer view of the form, Visual Studio – at least in the C# version - might display an error message complaining that the removed resource is needed (e.g. in a menu item).  The error message refers to a line of code in Form1.Designer.cs - in the region titled</w:t>
+      </w:r>
+      <w:r>
+        <w:t xml:space="preserve"> “Windows Form Designer Generated Code” - </w:t>
       </w:r>
       <w:r>
         <w:rPr>
@@ -6197,10 +6250,51 @@
           <w:i/>
           <w:iCs/>
         </w:rPr>
-        <w:t xml:space="preserve"> as a result of removing a resource, when you return to the designer view of the form, Visual Studio – at least in the C# version - might display an error message complaining that the removed resource is needed (e.g. in a menu item).  The error message refers to a line of code in Form1.Designer.cs - in the region titled</w:t>
-      </w:r>
-      <w:r>
-        <w:t xml:space="preserve"> “Windows Form Designer Generated Code” - </w:t>
+        <w:t>where the programmer is warned not to make modifications.  The example that I encountered was in a statement that ended with</w:t>
+      </w:r>
+    </w:p>
+    <w:p>
+      <w:pPr>
+        <w:spacing w:after="0"/>
+        <w:ind w:firstLine="720"/>
+      </w:pPr>
+      <w:r>
+        <w:t>= global::MenuToolCS.Properties.Resources.openHS1;</w:t>
+      </w:r>
+    </w:p>
+    <w:p>
+      <w:pPr>
+        <w:rPr>
+          <w:bCs/>
+          <w:iCs/>
+        </w:rPr>
+      </w:pPr>
+      <w:r>
+        <w:t xml:space="preserve">“openHS” </w:t>
+      </w:r>
+      <w:r>
+        <w:rPr>
+          <w:b/>
+          <w:i/>
+        </w:rPr>
+        <w:t>was the correct name of the image;</w:t>
+      </w:r>
+      <w:r>
+        <w:t xml:space="preserve"> “openHS1” </w:t>
+      </w:r>
+      <w:r>
+        <w:rPr>
+          <w:b/>
+          <w:i/>
+        </w:rPr>
+        <w:t>was erroneous.</w:t>
+      </w:r>
+      <w:r>
+        <w:rPr>
+          <w:b/>
+          <w:i/>
+        </w:rPr>
+        <w:t xml:space="preserve"> </w:t>
       </w:r>
       <w:r>
         <w:rPr>
@@ -6209,51 +6303,14 @@
           <w:i/>
           <w:iCs/>
         </w:rPr>
-        <w:t>where the programmer is warned not to make modifications.  The example that I encountered was in a statement that ended with</w:t>
-      </w:r>
-    </w:p>
-    <w:p>
-      <w:pPr>
-        <w:spacing w:after="0"/>
-        <w:ind w:firstLine="720"/>
-      </w:pPr>
-      <w:r>
-        <w:t>= global::MenuToolCS.Properties.Resources.openHS1;</w:t>
-      </w:r>
-    </w:p>
-    <w:p>
-      <w:pPr>
-        <w:rPr>
-          <w:bCs/>
-          <w:iCs/>
-        </w:rPr>
-      </w:pPr>
-      <w:r>
-        <w:t xml:space="preserve">“openHS” </w:t>
-      </w:r>
-      <w:r>
-        <w:rPr>
-          <w:b/>
-          <w:i/>
-        </w:rPr>
-        <w:t>was the correct name of the image;</w:t>
-      </w:r>
-      <w:r>
-        <w:t xml:space="preserve"> “openHS1” </w:t>
-      </w:r>
-      <w:r>
-        <w:rPr>
-          <w:b/>
-          <w:i/>
-        </w:rPr>
-        <w:t>was erroneous.</w:t>
-      </w:r>
-      <w:r>
-        <w:rPr>
-          <w:b/>
-          <w:i/>
-        </w:rPr>
-        <w:t xml:space="preserve"> </w:t>
+        <w:t>In spite of the warning, I deleted “</w:t>
+      </w:r>
+      <w:r>
+        <w:rPr>
+          <w:b/>
+          <w:bCs/>
+        </w:rPr>
+        <w:t>1</w:t>
       </w:r>
       <w:r>
         <w:rPr>
@@ -6262,717 +6319,713 @@
           <w:i/>
           <w:iCs/>
         </w:rPr>
-        <w:t>In spite of the warning, I deleted “</w:t>
-      </w:r>
-      <w:r>
-        <w:rPr>
-          <w:b/>
-          <w:bCs/>
-        </w:rPr>
-        <w:t>1</w:t>
-      </w:r>
-      <w:r>
+        <w:t>” from the statement, and that resolved the problem.</w:t>
+      </w:r>
+    </w:p>
+    <w:p>
+      <w:pPr>
+        <w:pStyle w:val="ListParagraph"/>
+        <w:numPr>
+          <w:ilvl w:val="0"/>
+          <w:numId w:val="23"/>
+        </w:numPr>
+      </w:pPr>
+      <w:r>
+        <w:t xml:space="preserve">Drag a </w:t>
+      </w:r>
+      <w:r>
+        <w:rPr>
+          <w:b/>
+          <w:bCs/>
+        </w:rPr>
+        <w:t>ToolStrip</w:t>
+      </w:r>
+      <w:r>
+        <w:t xml:space="preserve"> from the toolbox to the main form.  Visual Studio automatically docks the control at the top of the form.</w:t>
+      </w:r>
+    </w:p>
+    <w:p>
+      <w:pPr>
+        <w:pStyle w:val="ListParagraph"/>
+        <w:numPr>
+          <w:ilvl w:val="0"/>
+          <w:numId w:val="23"/>
+        </w:numPr>
+      </w:pPr>
+      <w:r>
+        <w:t xml:space="preserve">Click the dropdown button at the right edge of the </w:t>
+      </w:r>
+      <w:r>
+        <w:rPr>
+          <w:b/>
+          <w:bCs/>
+        </w:rPr>
+        <w:t>ToolStrip</w:t>
+      </w:r>
+      <w:r>
+        <w:t xml:space="preserve">.  Visual Studio displays a dropdown list showing the various toolbar options.  </w:t>
+      </w:r>
+      <w:r>
+        <w:rPr>
+          <w:b/>
+          <w:bCs/>
+        </w:rPr>
+        <w:t>Button</w:t>
+      </w:r>
+      <w:r>
+        <w:t xml:space="preserve"> is very commonly used.</w:t>
+      </w:r>
+    </w:p>
+    <w:p>
+      <w:pPr>
+        <w:pStyle w:val="ListParagraph"/>
+        <w:numPr>
+          <w:ilvl w:val="0"/>
+          <w:numId w:val="23"/>
+        </w:numPr>
+      </w:pPr>
+      <w:r>
+        <w:t xml:space="preserve">Select </w:t>
+      </w:r>
+      <w:r>
+        <w:rPr>
+          <w:b/>
+          <w:bCs/>
+        </w:rPr>
+        <w:t>Button</w:t>
+      </w:r>
+      <w:r>
+        <w:t>, and Visual Studio automatically adds it to the horizontal list of tools.  This button will be used for “new”.</w:t>
+      </w:r>
+    </w:p>
+    <w:p>
+      <w:pPr>
+        <w:pStyle w:val="ListParagraph"/>
+        <w:numPr>
+          <w:ilvl w:val="0"/>
+          <w:numId w:val="23"/>
+        </w:numPr>
+      </w:pPr>
+      <w:r>
+        <w:t>Add two more buttons for “open” and “save”.  Add a vertical separator.  Add three more buttons for “cut”, “copy”, and “paste”.</w:t>
+      </w:r>
+    </w:p>
+    <w:p>
+      <w:pPr>
+        <w:pStyle w:val="ListParagraph"/>
+        <w:numPr>
+          <w:ilvl w:val="0"/>
+          <w:numId w:val="23"/>
+        </w:numPr>
+      </w:pPr>
+      <w:r>
+        <w:t xml:space="preserve">Click the leftmost button, and open the </w:t>
+      </w:r>
+      <w:r>
+        <w:rPr>
+          <w:b/>
+          <w:bCs/>
+        </w:rPr>
+        <w:t xml:space="preserve">Properties </w:t>
+      </w:r>
+      <w:r>
+        <w:t xml:space="preserve"> window.  Rename the toolbar button to “NewToolStripButton”.</w:t>
+      </w:r>
+    </w:p>
+    <w:p>
+      <w:pPr>
+        <w:pStyle w:val="ListParagraph"/>
+        <w:numPr>
+          <w:ilvl w:val="0"/>
+          <w:numId w:val="23"/>
+        </w:numPr>
+      </w:pPr>
+      <w:r>
+        <w:t xml:space="preserve">Next to change its image, click </w:t>
+      </w:r>
+      <w:r>
+        <w:rPr>
+          <w:b/>
+          <w:bCs/>
+        </w:rPr>
+        <w:t xml:space="preserve">Image </w:t>
+      </w:r>
+      <w:r>
+        <w:t xml:space="preserve">property.  Visual Studio responds by displaying a small box containing “...” to the right of </w:t>
+      </w:r>
+      <w:r>
+        <w:rPr>
+          <w:b/>
+          <w:bCs/>
+        </w:rPr>
+        <w:t>Image</w:t>
+      </w:r>
+      <w:r>
+        <w:t>.</w:t>
+      </w:r>
+    </w:p>
+    <w:p>
+      <w:pPr>
+        <w:pStyle w:val="ListParagraph"/>
+        <w:numPr>
+          <w:ilvl w:val="0"/>
+          <w:numId w:val="23"/>
+        </w:numPr>
+      </w:pPr>
+      <w:r>
+        <w:t xml:space="preserve">Click “...”.  Visual Studio responds by displaying the </w:t>
+      </w:r>
+      <w:r>
+        <w:rPr>
+          <w:b/>
+          <w:bCs/>
+        </w:rPr>
+        <w:t>Select Resource</w:t>
+      </w:r>
+      <w:r>
+        <w:t xml:space="preserve"> dialog.</w:t>
+      </w:r>
+    </w:p>
+    <w:p>
+      <w:pPr>
+        <w:pStyle w:val="ListParagraph"/>
+        <w:numPr>
+          <w:ilvl w:val="0"/>
+          <w:numId w:val="23"/>
+        </w:numPr>
+      </w:pPr>
+      <w:r>
+        <w:t xml:space="preserve">Click the </w:t>
+      </w:r>
+      <w:r>
+        <w:rPr>
+          <w:b/>
+          <w:bCs/>
+        </w:rPr>
+        <w:t>Project Resource</w:t>
+      </w:r>
+      <w:r>
+        <w:t xml:space="preserve"> radio button.  Visual Studio enables the list of resources below the </w:t>
+      </w:r>
+      <w:r>
+        <w:rPr>
+          <w:b/>
+          <w:bCs/>
+        </w:rPr>
+        <w:t>Project Resource</w:t>
+      </w:r>
+      <w:r>
+        <w:t xml:space="preserve"> radio button.</w:t>
+      </w:r>
+    </w:p>
+    <w:p>
+      <w:pPr>
+        <w:pStyle w:val="ListParagraph"/>
+        <w:numPr>
+          <w:ilvl w:val="0"/>
+          <w:numId w:val="23"/>
+        </w:numPr>
+      </w:pPr>
+      <w:r>
+        <w:t xml:space="preserve">Select DocumentHS from the list of resources.  Then click </w:t>
+      </w:r>
+      <w:r>
+        <w:rPr>
+          <w:b/>
+          <w:bCs/>
+        </w:rPr>
+        <w:t>OK</w:t>
+      </w:r>
+      <w:r>
+        <w:t>.  Visual Studio changes NewToolStripButton’s image to the DocumentHS image.</w:t>
+      </w:r>
+    </w:p>
+    <w:p>
+      <w:pPr>
+        <w:pStyle w:val="ListParagraph"/>
+        <w:numPr>
+          <w:ilvl w:val="0"/>
+          <w:numId w:val="23"/>
+        </w:numPr>
+      </w:pPr>
+      <w:r>
+        <w:t xml:space="preserve">Click the </w:t>
+      </w:r>
+      <w:r>
+        <w:rPr>
+          <w:b/>
+          <w:bCs/>
+        </w:rPr>
+        <w:t>ToolTip Text</w:t>
+      </w:r>
+      <w:r>
+        <w:t xml:space="preserve"> property; then type “New” to set its property.  This text is shown when the mouse hovers over a control.</w:t>
+      </w:r>
+    </w:p>
+    <w:p>
+      <w:pPr>
+        <w:pStyle w:val="ListParagraph"/>
+        <w:numPr>
+          <w:ilvl w:val="0"/>
+          <w:numId w:val="23"/>
+        </w:numPr>
+      </w:pPr>
+      <w:r>
+        <w:t>Rename tool-strip buttons, add images, and supply tool-tip text for the remaining tool-strip buttons.  You will need to import images for “cut”, “copy”, and “paste”.</w:t>
+      </w:r>
+    </w:p>
+    <w:p>
+      <w:pPr>
+        <w:pStyle w:val="ListParagraph"/>
+        <w:numPr>
+          <w:ilvl w:val="0"/>
+          <w:numId w:val="23"/>
+        </w:numPr>
+      </w:pPr>
+      <w:r>
+        <w:t xml:space="preserve">Select the </w:t>
+      </w:r>
+      <w:r>
+        <w:rPr>
+          <w:u w:val="single"/>
+        </w:rPr>
+        <w:t>F</w:t>
+      </w:r>
+      <w:r>
+        <w:t xml:space="preserve">ile -&gt; </w:t>
+      </w:r>
+      <w:r>
+        <w:rPr>
+          <w:u w:val="single"/>
+        </w:rPr>
+        <w:t>N</w:t>
+      </w:r>
+      <w:r>
+        <w:t xml:space="preserve">ew menu item.  Click the lightning icon at the top of the item’s </w:t>
+      </w:r>
+      <w:r>
+        <w:rPr>
+          <w:b/>
+          <w:bCs/>
+        </w:rPr>
+        <w:t>Properties</w:t>
+      </w:r>
+      <w:r>
+        <w:t xml:space="preserve"> window to switch the “events” view.  </w:t>
+      </w:r>
+    </w:p>
+    <w:p>
+      <w:pPr>
+        <w:pStyle w:val="ListParagraph"/>
+        <w:numPr>
+          <w:ilvl w:val="0"/>
+          <w:numId w:val="23"/>
+        </w:numPr>
+      </w:pPr>
+      <w:r>
+        <w:t xml:space="preserve">Select </w:t>
+      </w:r>
+      <w:r>
+        <w:rPr>
+          <w:b/>
+          <w:bCs/>
+        </w:rPr>
+        <w:t>Click</w:t>
+      </w:r>
+      <w:r>
+        <w:t xml:space="preserve"> in the list of events.  Double-click the menu item.  Visual Studio creates a skeleton of the event handler.  Repeat this for </w:t>
+      </w:r>
+      <w:r>
+        <w:rPr>
+          <w:u w:val="single"/>
+        </w:rPr>
+        <w:t>F</w:t>
+      </w:r>
+      <w:r>
+        <w:t xml:space="preserve">ile -&gt; </w:t>
+      </w:r>
+      <w:r>
+        <w:rPr>
+          <w:u w:val="single"/>
+        </w:rPr>
+        <w:t>O</w:t>
+      </w:r>
+      <w:r>
+        <w:t>pen and</w:t>
+      </w:r>
+      <w:r>
+        <w:rPr>
+          <w:u w:val="single"/>
+        </w:rPr>
+        <w:t xml:space="preserve"> F</w:t>
+      </w:r>
+      <w:r>
+        <w:t xml:space="preserve">ile -&gt; </w:t>
+      </w:r>
+      <w:r>
+        <w:rPr>
+          <w:u w:val="single"/>
+        </w:rPr>
+        <w:t>S</w:t>
+      </w:r>
+      <w:r>
+        <w:t>ave.</w:t>
+      </w:r>
+    </w:p>
+    <w:p>
+      <w:pPr>
+        <w:pStyle w:val="ListParagraph"/>
+        <w:numPr>
+          <w:ilvl w:val="0"/>
+          <w:numId w:val="23"/>
+        </w:numPr>
+        <w:spacing w:after="0"/>
+      </w:pPr>
+      <w:r>
+        <w:lastRenderedPageBreak/>
+        <w:t xml:space="preserve">In the body of the </w:t>
+      </w:r>
+      <w:r>
+        <w:rPr>
+          <w:u w:val="single"/>
+        </w:rPr>
+        <w:t>F</w:t>
+      </w:r>
+      <w:r>
+        <w:t xml:space="preserve">ile -&gt; </w:t>
+      </w:r>
+      <w:r>
+        <w:rPr>
+          <w:u w:val="single"/>
+        </w:rPr>
+        <w:t>N</w:t>
+      </w:r>
+      <w:r>
+        <w:t>ew’s</w:t>
+      </w:r>
+      <w:r>
+        <w:t xml:space="preserve"> </w:t>
+      </w:r>
+      <w:r>
+        <w:rPr>
+          <w:b/>
+          <w:bCs/>
+        </w:rPr>
+        <w:t>Click</w:t>
+      </w:r>
+      <w:r>
+        <w:t xml:space="preserve"> event handler, type</w:t>
+      </w:r>
+    </w:p>
+    <w:p>
+      <w:pPr>
+        <w:spacing w:after="0"/>
+        <w:ind w:firstLine="720"/>
+      </w:pPr>
+      <w:r>
+        <w:t>MsgBox("You have click</w:t>
+      </w:r>
+      <w:r>
+        <w:t>ed</w:t>
+      </w:r>
+      <w:r>
+        <w:t xml:space="preserve"> New")</w:t>
+      </w:r>
+    </w:p>
+    <w:p>
+      <w:pPr>
+        <w:pStyle w:val="ListParagraph"/>
+        <w:numPr>
+          <w:ilvl w:val="0"/>
+          <w:numId w:val="22"/>
+        </w:numPr>
+        <w:spacing w:after="0"/>
+      </w:pPr>
+      <w:r>
+        <w:t xml:space="preserve">Put similar code into the event handlers for </w:t>
+      </w:r>
+      <w:r>
+        <w:rPr>
+          <w:u w:val="single"/>
+        </w:rPr>
+        <w:t>F</w:t>
+      </w:r>
+      <w:r>
+        <w:t xml:space="preserve">ile -&gt; </w:t>
+      </w:r>
+      <w:r>
+        <w:rPr>
+          <w:u w:val="single"/>
+        </w:rPr>
+        <w:t>O</w:t>
+      </w:r>
+      <w:r>
+        <w:t>pen and</w:t>
+      </w:r>
+      <w:r>
+        <w:rPr>
+          <w:u w:val="single"/>
+        </w:rPr>
+        <w:t xml:space="preserve"> F</w:t>
+      </w:r>
+      <w:r>
+        <w:t xml:space="preserve">ile -&gt; </w:t>
+      </w:r>
+      <w:r>
+        <w:rPr>
+          <w:u w:val="single"/>
+        </w:rPr>
+        <w:t>S</w:t>
+      </w:r>
+      <w:r>
+        <w:t>ave.</w:t>
+      </w:r>
+    </w:p>
+    <w:p>
+      <w:pPr>
+        <w:pStyle w:val="ListParagraph"/>
+        <w:numPr>
+          <w:ilvl w:val="0"/>
+          <w:numId w:val="22"/>
+        </w:numPr>
+        <w:spacing w:after="0"/>
+      </w:pPr>
+      <w:r>
+        <w:t xml:space="preserve">Select the “new” toolstrip button.  Click the lightning icon at the top of the item’s </w:t>
+      </w:r>
+      <w:r>
+        <w:rPr>
+          <w:b/>
+          <w:bCs/>
+        </w:rPr>
+        <w:t>Properties</w:t>
+      </w:r>
+      <w:r>
+        <w:t xml:space="preserve"> window to switch the “events” view.</w:t>
+      </w:r>
+    </w:p>
+    <w:p>
+      <w:pPr>
+        <w:pStyle w:val="ListParagraph"/>
+        <w:numPr>
+          <w:ilvl w:val="0"/>
+          <w:numId w:val="22"/>
+        </w:numPr>
+      </w:pPr>
+      <w:r>
+        <w:t xml:space="preserve">Select </w:t>
+      </w:r>
+      <w:r>
+        <w:rPr>
+          <w:b/>
+          <w:bCs/>
+        </w:rPr>
+        <w:t>Click</w:t>
+      </w:r>
+      <w:r>
+        <w:t xml:space="preserve"> in the list of events.  Click the down-arrow at the right edge of the “value” for this event.  Visual studio displays a candidate list of events.  Select the event handler for the </w:t>
+      </w:r>
+      <w:r>
+        <w:rPr>
+          <w:u w:val="single"/>
+        </w:rPr>
+        <w:t>F</w:t>
+      </w:r>
+      <w:r>
+        <w:t xml:space="preserve">ile -&gt; </w:t>
+      </w:r>
+      <w:r>
+        <w:rPr>
+          <w:u w:val="single"/>
+        </w:rPr>
+        <w:t>N</w:t>
+      </w:r>
+      <w:r>
+        <w:t>ew menu item.  (We are letting the menu item share an event handler with the toolstrip item.)</w:t>
+      </w:r>
+      <w:r>
+        <w:tab/>
+      </w:r>
+    </w:p>
+    <w:p>
+      <w:pPr>
+        <w:pStyle w:val="ListParagraph"/>
+        <w:numPr>
+          <w:ilvl w:val="0"/>
+          <w:numId w:val="22"/>
+        </w:numPr>
+      </w:pPr>
+      <w:r>
+        <w:t>Repeat the last two steps for the “open” and “save” toolstrip buttons.</w:t>
+      </w:r>
+    </w:p>
+    <w:p>
+      <w:pPr>
+        <w:pStyle w:val="ListParagraph"/>
+        <w:numPr>
+          <w:ilvl w:val="0"/>
+          <w:numId w:val="22"/>
+        </w:numPr>
+      </w:pPr>
+      <w:r>
+        <w:t>The “cut”, “copy”, and “paste” toolstrip buttons could also have event handlers, but for now they would be new event handlers; we don’t yet have “cut”, “copy”, and “paste” menu items.</w:t>
+      </w:r>
+    </w:p>
+    <w:p>
+      <w:pPr>
+        <w:spacing w:after="0"/>
+      </w:pPr>
+      <w:r>
+        <w:t xml:space="preserve">You can repeat </w:t>
+      </w:r>
+      <w:r>
+        <w:t>all of the steps in this section</w:t>
+      </w:r>
+      <w:r>
+        <w:t xml:space="preserve"> for MenuToolCS, the C# version of this project.  To make it possible to use this application without the mouse, I have made the following enhancements.</w:t>
+      </w:r>
+    </w:p>
+    <w:p>
+      <w:pPr>
+        <w:pStyle w:val="ListParagraph"/>
+        <w:numPr>
+          <w:ilvl w:val="0"/>
+          <w:numId w:val="21"/>
+        </w:numPr>
+      </w:pPr>
+      <w:r>
+        <w:t xml:space="preserve">Change the </w:t>
+      </w:r>
+      <w:r>
+        <w:rPr>
+          <w:b/>
+          <w:bCs/>
+        </w:rPr>
+        <w:t>TabStop</w:t>
+      </w:r>
+      <w:r>
+        <w:t xml:space="preserve"> property to </w:t>
+      </w:r>
+      <w:r>
+        <w:rPr>
+          <w:b/>
+          <w:bCs/>
+        </w:rPr>
+        <w:t>True</w:t>
+      </w:r>
+      <w:r>
+        <w:t xml:space="preserve"> for the Menu Strip and for the Tool Strip.</w:t>
+      </w:r>
+    </w:p>
+    <w:p>
+      <w:pPr>
+        <w:pStyle w:val="ListParagraph"/>
+        <w:numPr>
+          <w:ilvl w:val="0"/>
+          <w:numId w:val="21"/>
+        </w:numPr>
+      </w:pPr>
+      <w:r>
+        <w:t xml:space="preserve">Set the </w:t>
+      </w:r>
+      <w:r>
+        <w:rPr>
+          <w:b/>
+          <w:bCs/>
+        </w:rPr>
+        <w:t>TabIndex</w:t>
+      </w:r>
+      <w:r>
+        <w:t xml:space="preserve"> property to 1 for the Menu Strip and to 2 for the Tab Strip.</w:t>
+      </w:r>
+    </w:p>
+    <w:p>
+      <w:r>
+        <w:t xml:space="preserve">The </w:t>
+      </w:r>
+      <w:r>
+        <w:rPr>
+          <w:b/>
+          <w:bCs/>
+        </w:rPr>
+        <w:t>TabStop</w:t>
+      </w:r>
+      <w:r>
+        <w:t xml:space="preserve"> </w:t>
+      </w:r>
+      <w:r>
+        <w:rPr>
+          <w:b/>
+          <w:bCs/>
+        </w:rPr>
+        <w:t>True</w:t>
+      </w:r>
+      <w:r>
+        <w:t xml:space="preserve"> value makes it possible for the</w:t>
+      </w:r>
+      <w:r>
+        <w:t xml:space="preserve"> user</w:t>
+      </w:r>
+      <w:r>
+        <w:t xml:space="preserve"> to navigate to the Menu Strip and to the Tool Strip by typing the </w:t>
+      </w:r>
+      <w:r>
+        <w:rPr>
+          <w:b/>
+          <w:bCs/>
+        </w:rPr>
+        <w:t>Tab</w:t>
+      </w:r>
+      <w:r>
+        <w:t xml:space="preserve"> key on the keyboard.  When the cursor is at the Menu Strip, the user </w:t>
+      </w:r>
+      <w:r>
+        <w:t>employ</w:t>
+      </w:r>
+      <w:r>
+        <w:t xml:space="preserve"> use all 4 arrow keys on the keyboard to navigate through the menu.  When the cursor is at the Tool Strip, the user can </w:t>
+      </w:r>
+      <w:r>
+        <w:t>employ</w:t>
+      </w:r>
+      <w:r>
+        <w:t xml:space="preserve"> </w:t>
+      </w:r>
+      <w:r>
+        <w:t>the right and left arrow keys to navigate.</w:t>
+      </w:r>
+    </w:p>
+    <w:p>
+      <w:pPr>
+        <w:pStyle w:val="Heading2"/>
+      </w:pPr>
+      <w:bookmarkStart w:id="14" w:name="_Demo:_User_Controls"/>
+      <w:bookmarkEnd w:id="14"/>
+      <w:r>
+        <w:t>Demo: User Controls</w:t>
+      </w:r>
+    </w:p>
+    <w:p>
+      <w:pPr>
         <w:rPr>
           <w:b/>
           <w:bCs/>
           <w:i/>
           <w:iCs/>
         </w:rPr>
-        <w:t>” from the statement, and that resolved the problem.</w:t>
-      </w:r>
-    </w:p>
-    <w:p>
-      <w:pPr>
-        <w:pStyle w:val="ListParagraph"/>
-        <w:numPr>
-          <w:ilvl w:val="0"/>
-          <w:numId w:val="23"/>
-        </w:numPr>
-      </w:pPr>
-      <w:r>
-        <w:t xml:space="preserve">Drag a </w:t>
-      </w:r>
-      <w:r>
-        <w:rPr>
-          <w:b/>
-          <w:bCs/>
-        </w:rPr>
-        <w:t>ToolStrip</w:t>
-      </w:r>
-      <w:r>
-        <w:t xml:space="preserve"> from the toolbox to the main form.  Visual Studio automatically docks the control at the top of the form.</w:t>
-      </w:r>
-    </w:p>
-    <w:p>
-      <w:pPr>
-        <w:pStyle w:val="ListParagraph"/>
-        <w:numPr>
-          <w:ilvl w:val="0"/>
-          <w:numId w:val="23"/>
-        </w:numPr>
-      </w:pPr>
-      <w:r>
-        <w:t xml:space="preserve">Click the dropdown button at the right edge of the </w:t>
-      </w:r>
-      <w:r>
-        <w:rPr>
-          <w:b/>
-          <w:bCs/>
-        </w:rPr>
-        <w:t>ToolStrip</w:t>
-      </w:r>
-      <w:r>
-        <w:t xml:space="preserve">.  Visual Studio displays a dropdown list showing the various toolbar options.  </w:t>
-      </w:r>
-      <w:r>
-        <w:rPr>
-          <w:b/>
-          <w:bCs/>
-        </w:rPr>
-        <w:t>Button</w:t>
-      </w:r>
-      <w:r>
-        <w:t xml:space="preserve"> is very commonly used.</w:t>
-      </w:r>
-    </w:p>
-    <w:p>
-      <w:pPr>
-        <w:pStyle w:val="ListParagraph"/>
-        <w:numPr>
-          <w:ilvl w:val="0"/>
-          <w:numId w:val="23"/>
-        </w:numPr>
-      </w:pPr>
-      <w:r>
-        <w:t xml:space="preserve">Select </w:t>
-      </w:r>
-      <w:r>
-        <w:rPr>
-          <w:b/>
-          <w:bCs/>
-        </w:rPr>
-        <w:t>Button</w:t>
-      </w:r>
-      <w:r>
-        <w:t>, and Visual Studio automatically adds it to the horizontal list of tools.  This button will be used for “new”.</w:t>
-      </w:r>
-    </w:p>
-    <w:p>
-      <w:pPr>
-        <w:pStyle w:val="ListParagraph"/>
-        <w:numPr>
-          <w:ilvl w:val="0"/>
-          <w:numId w:val="23"/>
-        </w:numPr>
-      </w:pPr>
-      <w:r>
-        <w:t>Add two more buttons for “open” and “save”.  Add a vertical separator.  Add three more buttons for “cut”, “copy”, and “paste”.</w:t>
-      </w:r>
-    </w:p>
-    <w:p>
-      <w:pPr>
-        <w:pStyle w:val="ListParagraph"/>
-        <w:numPr>
-          <w:ilvl w:val="0"/>
-          <w:numId w:val="23"/>
-        </w:numPr>
-      </w:pPr>
-      <w:r>
-        <w:t xml:space="preserve">Click the leftmost button, and open the </w:t>
-      </w:r>
-      <w:r>
-        <w:rPr>
-          <w:b/>
-          <w:bCs/>
-        </w:rPr>
-        <w:t xml:space="preserve">Properties </w:t>
-      </w:r>
-      <w:r>
-        <w:t xml:space="preserve"> window.  Rename the toolbar button to “NewToolStripButton”.</w:t>
-      </w:r>
-    </w:p>
-    <w:p>
-      <w:pPr>
-        <w:pStyle w:val="ListParagraph"/>
-        <w:numPr>
-          <w:ilvl w:val="0"/>
-          <w:numId w:val="23"/>
-        </w:numPr>
-      </w:pPr>
-      <w:r>
-        <w:t xml:space="preserve">Next to change its image, click </w:t>
-      </w:r>
-      <w:r>
-        <w:rPr>
-          <w:b/>
-          <w:bCs/>
-        </w:rPr>
-        <w:t xml:space="preserve">Image </w:t>
-      </w:r>
-      <w:r>
-        <w:t xml:space="preserve">property.  Visual Studio responds by displaying a small box containing “...” to the right of </w:t>
-      </w:r>
-      <w:r>
-        <w:rPr>
-          <w:b/>
-          <w:bCs/>
-        </w:rPr>
-        <w:t>Image</w:t>
-      </w:r>
-      <w:r>
-        <w:t>.</w:t>
-      </w:r>
-    </w:p>
-    <w:p>
-      <w:pPr>
-        <w:pStyle w:val="ListParagraph"/>
-        <w:numPr>
-          <w:ilvl w:val="0"/>
-          <w:numId w:val="23"/>
-        </w:numPr>
-      </w:pPr>
-      <w:r>
-        <w:t xml:space="preserve">Click “...”.  Visual Studio responds by displaying the </w:t>
-      </w:r>
-      <w:r>
-        <w:rPr>
-          <w:b/>
-          <w:bCs/>
-        </w:rPr>
-        <w:t>Select Resource</w:t>
-      </w:r>
-      <w:r>
-        <w:t xml:space="preserve"> dialog.</w:t>
-      </w:r>
-    </w:p>
-    <w:p>
-      <w:pPr>
-        <w:pStyle w:val="ListParagraph"/>
-        <w:numPr>
-          <w:ilvl w:val="0"/>
-          <w:numId w:val="23"/>
-        </w:numPr>
-      </w:pPr>
-      <w:r>
-        <w:t xml:space="preserve">Click the </w:t>
-      </w:r>
-      <w:r>
-        <w:rPr>
-          <w:b/>
-          <w:bCs/>
-        </w:rPr>
-        <w:t>Project Resource</w:t>
-      </w:r>
-      <w:r>
-        <w:t xml:space="preserve"> radio button.  Visual Studio enables the list of resources below the </w:t>
-      </w:r>
-      <w:r>
-        <w:rPr>
-          <w:b/>
-          <w:bCs/>
-        </w:rPr>
-        <w:t>Project Resource</w:t>
-      </w:r>
-      <w:r>
-        <w:t xml:space="preserve"> radio button.</w:t>
-      </w:r>
-    </w:p>
-    <w:p>
-      <w:pPr>
-        <w:pStyle w:val="ListParagraph"/>
-        <w:numPr>
-          <w:ilvl w:val="0"/>
-          <w:numId w:val="23"/>
-        </w:numPr>
-      </w:pPr>
-      <w:r>
-        <w:t xml:space="preserve">Select DocumentHS from the list of resources.  Then click </w:t>
-      </w:r>
-      <w:r>
-        <w:rPr>
-          <w:b/>
-          <w:bCs/>
-        </w:rPr>
-        <w:t>OK</w:t>
-      </w:r>
-      <w:r>
-        <w:t>.  Visual Studio changes NewToolStripButton’s image to the DocumentHS image.</w:t>
-      </w:r>
-    </w:p>
-    <w:p>
-      <w:pPr>
-        <w:pStyle w:val="ListParagraph"/>
-        <w:numPr>
-          <w:ilvl w:val="0"/>
-          <w:numId w:val="23"/>
-        </w:numPr>
-      </w:pPr>
-      <w:r>
-        <w:t xml:space="preserve">Click the </w:t>
-      </w:r>
-      <w:r>
-        <w:rPr>
-          <w:b/>
-          <w:bCs/>
-        </w:rPr>
-        <w:t>ToolTip Text</w:t>
-      </w:r>
-      <w:r>
-        <w:t xml:space="preserve"> property; then type “New” to set its property.  This text is shown when the mouse hovers over a control.</w:t>
-      </w:r>
-    </w:p>
-    <w:p>
-      <w:pPr>
-        <w:pStyle w:val="ListParagraph"/>
-        <w:numPr>
-          <w:ilvl w:val="0"/>
-          <w:numId w:val="23"/>
-        </w:numPr>
-      </w:pPr>
-      <w:r>
-        <w:t>Rename tool-strip buttons, add images, and supply tool-tip text for the remaining tool-strip buttons.  You will need to import images for “cut”, “copy”, and “paste”.</w:t>
-      </w:r>
-    </w:p>
-    <w:p>
-      <w:pPr>
-        <w:pStyle w:val="ListParagraph"/>
-        <w:numPr>
-          <w:ilvl w:val="0"/>
-          <w:numId w:val="23"/>
-        </w:numPr>
-      </w:pPr>
-      <w:r>
-        <w:t xml:space="preserve">Select the </w:t>
-      </w:r>
-      <w:r>
-        <w:rPr>
-          <w:u w:val="single"/>
-        </w:rPr>
-        <w:t>F</w:t>
-      </w:r>
-      <w:r>
-        <w:t xml:space="preserve">ile -&gt; </w:t>
-      </w:r>
-      <w:r>
-        <w:rPr>
-          <w:u w:val="single"/>
-        </w:rPr>
-        <w:t>N</w:t>
-      </w:r>
-      <w:r>
-        <w:t xml:space="preserve">ew menu item.  Click the lightning icon at the top of the item’s </w:t>
-      </w:r>
-      <w:r>
-        <w:rPr>
-          <w:b/>
-          <w:bCs/>
-        </w:rPr>
-        <w:t>Properties</w:t>
-      </w:r>
-      <w:r>
-        <w:t xml:space="preserve"> window to switch the “events” view.  </w:t>
-      </w:r>
-    </w:p>
-    <w:p>
-      <w:pPr>
-        <w:pStyle w:val="ListParagraph"/>
-        <w:numPr>
-          <w:ilvl w:val="0"/>
-          <w:numId w:val="23"/>
-        </w:numPr>
-      </w:pPr>
-      <w:r>
-        <w:t xml:space="preserve">Select </w:t>
-      </w:r>
-      <w:r>
-        <w:rPr>
-          <w:b/>
-          <w:bCs/>
-        </w:rPr>
-        <w:t>Click</w:t>
-      </w:r>
-      <w:r>
-        <w:t xml:space="preserve"> in the list of events.  Double-click the menu item.  Visual Studio creates a skeleton of the event handler.  Repeat this for </w:t>
-      </w:r>
-      <w:r>
-        <w:rPr>
-          <w:u w:val="single"/>
-        </w:rPr>
-        <w:t>F</w:t>
-      </w:r>
-      <w:r>
-        <w:t xml:space="preserve">ile -&gt; </w:t>
-      </w:r>
-      <w:r>
-        <w:rPr>
-          <w:u w:val="single"/>
-        </w:rPr>
-        <w:t>O</w:t>
-      </w:r>
-      <w:r>
-        <w:t>pen and</w:t>
-      </w:r>
-      <w:r>
-        <w:rPr>
-          <w:u w:val="single"/>
-        </w:rPr>
-        <w:t xml:space="preserve"> F</w:t>
-      </w:r>
-      <w:r>
-        <w:t xml:space="preserve">ile -&gt; </w:t>
-      </w:r>
-      <w:r>
-        <w:rPr>
-          <w:u w:val="single"/>
-        </w:rPr>
-        <w:t>S</w:t>
-      </w:r>
-      <w:r>
-        <w:t>ave.</w:t>
-      </w:r>
-    </w:p>
-    <w:p>
-      <w:pPr>
-        <w:pStyle w:val="ListParagraph"/>
-        <w:numPr>
-          <w:ilvl w:val="0"/>
-          <w:numId w:val="23"/>
-        </w:numPr>
-        <w:spacing w:after="0"/>
-      </w:pPr>
-      <w:r>
-        <w:t xml:space="preserve">In the body of the </w:t>
-      </w:r>
-      <w:r>
-        <w:rPr>
-          <w:u w:val="single"/>
-        </w:rPr>
-        <w:t>F</w:t>
-      </w:r>
-      <w:r>
-        <w:t xml:space="preserve">ile -&gt; </w:t>
-      </w:r>
-      <w:r>
-        <w:rPr>
-          <w:u w:val="single"/>
-        </w:rPr>
-        <w:t>N</w:t>
-      </w:r>
-      <w:r>
-        <w:t>ew’s</w:t>
-      </w:r>
-      <w:r>
-        <w:t xml:space="preserve"> </w:t>
-      </w:r>
-      <w:r>
-        <w:rPr>
-          <w:b/>
-          <w:bCs/>
-        </w:rPr>
-        <w:t>Click</w:t>
-      </w:r>
-      <w:r>
-        <w:t xml:space="preserve"> event handler, type</w:t>
-      </w:r>
-    </w:p>
-    <w:p>
-      <w:pPr>
-        <w:spacing w:after="0"/>
-        <w:ind w:firstLine="720"/>
-      </w:pPr>
-      <w:r>
-        <w:t>MsgBox("You have click</w:t>
-      </w:r>
-      <w:r>
-        <w:t>ed</w:t>
-      </w:r>
-      <w:r>
-        <w:t xml:space="preserve"> New")</w:t>
-      </w:r>
-    </w:p>
-    <w:p>
-      <w:pPr>
-        <w:pStyle w:val="ListParagraph"/>
-        <w:numPr>
-          <w:ilvl w:val="0"/>
-          <w:numId w:val="22"/>
-        </w:numPr>
-        <w:spacing w:after="0"/>
-      </w:pPr>
-      <w:r>
-        <w:t xml:space="preserve">Put similar code into the event handlers for </w:t>
-      </w:r>
-      <w:r>
-        <w:rPr>
-          <w:u w:val="single"/>
-        </w:rPr>
-        <w:t>F</w:t>
-      </w:r>
-      <w:r>
-        <w:t xml:space="preserve">ile -&gt; </w:t>
-      </w:r>
-      <w:r>
-        <w:rPr>
-          <w:u w:val="single"/>
-        </w:rPr>
-        <w:t>O</w:t>
-      </w:r>
-      <w:r>
-        <w:t>pen and</w:t>
-      </w:r>
-      <w:r>
-        <w:rPr>
-          <w:u w:val="single"/>
-        </w:rPr>
-        <w:t xml:space="preserve"> F</w:t>
-      </w:r>
-      <w:r>
-        <w:t xml:space="preserve">ile -&gt; </w:t>
-      </w:r>
-      <w:r>
-        <w:rPr>
-          <w:u w:val="single"/>
-        </w:rPr>
-        <w:t>S</w:t>
-      </w:r>
-      <w:r>
-        <w:t>ave.</w:t>
-      </w:r>
-    </w:p>
-    <w:p>
-      <w:pPr>
-        <w:pStyle w:val="ListParagraph"/>
-        <w:numPr>
-          <w:ilvl w:val="0"/>
-          <w:numId w:val="22"/>
-        </w:numPr>
-        <w:spacing w:after="0"/>
-      </w:pPr>
-      <w:r>
-        <w:t xml:space="preserve">Select the “new” toolstrip button.  Click the lightning icon at the top of the item’s </w:t>
-      </w:r>
-      <w:r>
-        <w:rPr>
-          <w:b/>
-          <w:bCs/>
-        </w:rPr>
-        <w:t>Properties</w:t>
-      </w:r>
-      <w:r>
-        <w:t xml:space="preserve"> window to switch the “events” view.</w:t>
-      </w:r>
-    </w:p>
-    <w:p>
-      <w:pPr>
-        <w:pStyle w:val="ListParagraph"/>
-        <w:numPr>
-          <w:ilvl w:val="0"/>
-          <w:numId w:val="22"/>
-        </w:numPr>
-      </w:pPr>
-      <w:r>
-        <w:lastRenderedPageBreak/>
-        <w:t xml:space="preserve">Select </w:t>
-      </w:r>
-      <w:r>
-        <w:rPr>
-          <w:b/>
-          <w:bCs/>
-        </w:rPr>
-        <w:t>Click</w:t>
-      </w:r>
-      <w:r>
-        <w:t xml:space="preserve"> in the list of events.  Click the down-arrow at the right edge of the “value” for this event.  Visual studio displays a candidate list of events.  Select the event handler for the </w:t>
-      </w:r>
-      <w:r>
-        <w:rPr>
-          <w:u w:val="single"/>
-        </w:rPr>
-        <w:t>F</w:t>
-      </w:r>
-      <w:r>
-        <w:t xml:space="preserve">ile -&gt; </w:t>
-      </w:r>
-      <w:r>
-        <w:rPr>
-          <w:u w:val="single"/>
-        </w:rPr>
-        <w:t>N</w:t>
-      </w:r>
-      <w:r>
-        <w:t>ew menu item.  (We are letting the menu item share an event handler with the toolstrip item.)</w:t>
-      </w:r>
-      <w:r>
-        <w:tab/>
-      </w:r>
-    </w:p>
-    <w:p>
-      <w:pPr>
-        <w:pStyle w:val="ListParagraph"/>
-        <w:numPr>
-          <w:ilvl w:val="0"/>
-          <w:numId w:val="22"/>
-        </w:numPr>
-      </w:pPr>
-      <w:r>
-        <w:t>Repeat the last two steps for the “open” and “save” toolstrip buttons.</w:t>
-      </w:r>
-    </w:p>
-    <w:p>
-      <w:pPr>
-        <w:pStyle w:val="ListParagraph"/>
-        <w:numPr>
-          <w:ilvl w:val="0"/>
-          <w:numId w:val="22"/>
-        </w:numPr>
-      </w:pPr>
-      <w:r>
-        <w:t>The “cut”, “copy”, and “paste” toolstrip buttons could also have event handlers, but for now they would be new event handlers; we don’t yet have “cut”, “copy”, and “paste” menu items.</w:t>
-      </w:r>
-    </w:p>
-    <w:p>
-      <w:pPr>
-        <w:spacing w:after="0"/>
-      </w:pPr>
-      <w:r>
-        <w:t xml:space="preserve">You can repeat </w:t>
-      </w:r>
-      <w:r>
-        <w:t>all of the steps in this section</w:t>
-      </w:r>
-      <w:r>
-        <w:t xml:space="preserve"> for MenuToolCS, the C# version of this project.  To make it possible to use this application without the mouse, I have made the following enhancements.</w:t>
-      </w:r>
-    </w:p>
-    <w:p>
-      <w:pPr>
-        <w:pStyle w:val="ListParagraph"/>
-        <w:numPr>
-          <w:ilvl w:val="0"/>
-          <w:numId w:val="21"/>
-        </w:numPr>
-      </w:pPr>
-      <w:r>
-        <w:t xml:space="preserve">Change the </w:t>
-      </w:r>
-      <w:r>
-        <w:rPr>
-          <w:b/>
-          <w:bCs/>
-        </w:rPr>
-        <w:t>TabStop</w:t>
-      </w:r>
-      <w:r>
-        <w:t xml:space="preserve"> property to </w:t>
-      </w:r>
-      <w:r>
-        <w:rPr>
-          <w:b/>
-          <w:bCs/>
-        </w:rPr>
-        <w:t>True</w:t>
-      </w:r>
-      <w:r>
-        <w:t xml:space="preserve"> for the Menu Strip and for the Tool Strip.</w:t>
-      </w:r>
-    </w:p>
-    <w:p>
-      <w:pPr>
-        <w:pStyle w:val="ListParagraph"/>
-        <w:numPr>
-          <w:ilvl w:val="0"/>
-          <w:numId w:val="21"/>
-        </w:numPr>
-      </w:pPr>
-      <w:r>
-        <w:t xml:space="preserve">Set the </w:t>
-      </w:r>
-      <w:r>
-        <w:rPr>
-          <w:b/>
-          <w:bCs/>
-        </w:rPr>
-        <w:t>TabIndex</w:t>
-      </w:r>
-      <w:r>
-        <w:t xml:space="preserve"> property to 1 for the Menu Strip and to 2 for the Tab Strip.</w:t>
-      </w:r>
-    </w:p>
-    <w:p>
-      <w:r>
-        <w:t xml:space="preserve">The </w:t>
-      </w:r>
-      <w:r>
-        <w:rPr>
-          <w:b/>
-          <w:bCs/>
-        </w:rPr>
-        <w:t>TabStop</w:t>
-      </w:r>
-      <w:r>
-        <w:t xml:space="preserve"> </w:t>
-      </w:r>
-      <w:r>
-        <w:rPr>
-          <w:b/>
-          <w:bCs/>
-        </w:rPr>
-        <w:t>True</w:t>
-      </w:r>
-      <w:r>
-        <w:t xml:space="preserve"> value makes it possible for the</w:t>
-      </w:r>
-      <w:r>
-        <w:t xml:space="preserve"> user</w:t>
-      </w:r>
-      <w:r>
-        <w:t xml:space="preserve"> to navigate to the Menu Strip and to the Tool Strip by typing the </w:t>
-      </w:r>
-      <w:r>
-        <w:rPr>
-          <w:b/>
-          <w:bCs/>
-        </w:rPr>
-        <w:t>Tab</w:t>
-      </w:r>
-      <w:r>
-        <w:t xml:space="preserve"> key on the keyboard.  When the cursor is at the Menu Strip, the user </w:t>
-      </w:r>
-      <w:r>
-        <w:t>employ</w:t>
-      </w:r>
-      <w:r>
-        <w:t xml:space="preserve"> use all 4 arrow keys on the keyboard to navigate through the menu.  When the cursor is at the Tool Strip, the user can </w:t>
-      </w:r>
-      <w:r>
-        <w:t>employ</w:t>
-      </w:r>
-      <w:r>
-        <w:t xml:space="preserve"> </w:t>
-      </w:r>
-      <w:r>
-        <w:t>the right and left arrow keys to navigate.</w:t>
-      </w:r>
-    </w:p>
-    <w:p>
-      <w:pPr>
-        <w:pStyle w:val="Heading2"/>
-      </w:pPr>
-      <w:bookmarkStart w:id="14" w:name="_Demo:_User_Controls"/>
-      <w:bookmarkEnd w:id="14"/>
-      <w:r>
-        <w:t>Demo: User Controls</w:t>
-      </w:r>
-    </w:p>
-    <w:p>
-      <w:pPr>
+      </w:pPr>
+      <w:r>
         <w:rPr>
           <w:b/>
           <w:bCs/>
           <w:i/>
           <w:iCs/>
         </w:rPr>
-      </w:pPr>
+        <w:t xml:space="preserve">I have added the Visual Basic code for this demo to the Visual Studio solution </w:t>
+      </w:r>
+      <w:r>
+        <w:t>MenuTool.sln</w:t>
+      </w:r>
       <w:r>
         <w:rPr>
           <w:b/>
@@ -6980,10 +7033,10 @@
           <w:i/>
           <w:iCs/>
         </w:rPr>
-        <w:t xml:space="preserve">I have added the Visual Basic code for this demo to the Visual Studio solution </w:t>
-      </w:r>
-      <w:r>
-        <w:t>MenuTool.sln</w:t>
+        <w:t xml:space="preserve">.  Similarly, I have added the C# .NET code for this demo to the Visual Studio solution </w:t>
+      </w:r>
+      <w:r>
+        <w:t>MenuToolCS.sln</w:t>
       </w:r>
       <w:r>
         <w:rPr>
@@ -6992,10 +7045,424 @@
           <w:i/>
           <w:iCs/>
         </w:rPr>
-        <w:t xml:space="preserve">.  Similarly, I have added the C# .NET code for this demo to the Visual Studio solution </w:t>
-      </w:r>
-      <w:r>
-        <w:t>MenuToolCS.sln</w:t>
+        <w:t>.</w:t>
+      </w:r>
+    </w:p>
+    <w:p>
+      <w:pPr>
+        <w:pStyle w:val="ListParagraph"/>
+        <w:numPr>
+          <w:ilvl w:val="0"/>
+          <w:numId w:val="26"/>
+        </w:numPr>
+      </w:pPr>
+      <w:r>
+        <w:t>Add a class called “Person”.</w:t>
+      </w:r>
+    </w:p>
+    <w:p>
+      <w:pPr>
+        <w:pStyle w:val="ListParagraph"/>
+        <w:numPr>
+          <w:ilvl w:val="0"/>
+          <w:numId w:val="26"/>
+        </w:numPr>
+      </w:pPr>
+      <w:r>
+        <w:t xml:space="preserve">Person has 3 </w:t>
+      </w:r>
+      <w:r>
+        <w:rPr>
+          <w:b/>
+          <w:bCs/>
+        </w:rPr>
+        <w:t xml:space="preserve">Public </w:t>
+      </w:r>
+      <w:r>
+        <w:t>properties:  FirstName (string), LastName (string), and Age (integer).</w:t>
+      </w:r>
+    </w:p>
+    <w:p>
+      <w:pPr>
+        <w:pStyle w:val="ListParagraph"/>
+        <w:numPr>
+          <w:ilvl w:val="0"/>
+          <w:numId w:val="26"/>
+        </w:numPr>
+      </w:pPr>
+      <w:r>
+        <w:t xml:space="preserve">Allocate a </w:t>
+      </w:r>
+      <w:r>
+        <w:rPr>
+          <w:b/>
+          <w:bCs/>
+        </w:rPr>
+        <w:t>Load</w:t>
+      </w:r>
+      <w:r>
+        <w:t xml:space="preserve"> event for the form.  In the body of this event type</w:t>
+      </w:r>
+    </w:p>
+    <w:p>
+      <w:pPr>
+        <w:spacing w:after="0"/>
+        <w:ind w:left="720"/>
+      </w:pPr>
+      <w:r>
+        <w:t>Dim p As New Person With {</w:t>
+      </w:r>
+    </w:p>
+    <w:p>
+      <w:pPr>
+        <w:spacing w:after="0"/>
+        <w:ind w:left="720"/>
+      </w:pPr>
+      <w:r>
+        <w:t xml:space="preserve">            .FirstName = "Rob",</w:t>
+      </w:r>
+    </w:p>
+    <w:p>
+      <w:pPr>
+        <w:spacing w:after="0"/>
+        <w:ind w:left="720"/>
+      </w:pPr>
+      <w:r>
+        <w:t xml:space="preserve">            .LastName = "Windsor",</w:t>
+      </w:r>
+    </w:p>
+    <w:p>
+      <w:pPr>
+        <w:spacing w:after="0"/>
+        <w:ind w:left="720"/>
+      </w:pPr>
+      <w:r>
+        <w:t xml:space="preserve">            .Age = 49</w:t>
+      </w:r>
+    </w:p>
+    <w:p>
+      <w:pPr>
+        <w:spacing w:after="0"/>
+        <w:ind w:left="720"/>
+      </w:pPr>
+      <w:r>
+        <w:t xml:space="preserve">        }</w:t>
+      </w:r>
+    </w:p>
+    <w:p>
+      <w:pPr>
+        <w:spacing w:after="0"/>
+        <w:ind w:left="360"/>
+      </w:pPr>
+      <w:r>
+        <w:t xml:space="preserve">This code instantiates and initializes p.  Notice that the “_”, which </w:t>
+      </w:r>
+      <w:r>
+        <w:t xml:space="preserve">(in Visual Basic) </w:t>
+      </w:r>
+      <w:r>
+        <w:t>indicates continuation to the next line, seems to be unnecessary – at least in this case.</w:t>
+      </w:r>
+    </w:p>
+    <w:p>
+      <w:pPr>
+        <w:pStyle w:val="ListParagraph"/>
+        <w:numPr>
+          <w:ilvl w:val="0"/>
+          <w:numId w:val="25"/>
+        </w:numPr>
+        <w:spacing w:after="0"/>
+      </w:pPr>
+      <w:r>
+        <w:t xml:space="preserve">Open a context menu for the project and click </w:t>
+      </w:r>
+      <w:r>
+        <w:rPr>
+          <w:b/>
+          <w:bCs/>
+        </w:rPr>
+        <w:t>Add -&gt; New Item</w:t>
+      </w:r>
+      <w:r>
+        <w:t xml:space="preserve">, then click </w:t>
+      </w:r>
+      <w:r>
+        <w:rPr>
+          <w:b/>
+          <w:bCs/>
+        </w:rPr>
+        <w:t>User Control (Windows Forms)</w:t>
+      </w:r>
+      <w:r>
+        <w:t xml:space="preserve"> in the center pane of the popup dialog.  Change the name to “PersonControl”; then click </w:t>
+      </w:r>
+      <w:r>
+        <w:rPr>
+          <w:b/>
+          <w:bCs/>
+        </w:rPr>
+        <w:t>Add</w:t>
+      </w:r>
+      <w:r>
+        <w:t>.  Visual Studio displays a designer square to be used by the programmer to add controls.</w:t>
+      </w:r>
+    </w:p>
+    <w:p>
+      <w:pPr>
+        <w:pStyle w:val="ListParagraph"/>
+        <w:numPr>
+          <w:ilvl w:val="0"/>
+          <w:numId w:val="25"/>
+        </w:numPr>
+        <w:spacing w:after="0"/>
+      </w:pPr>
+      <w:r>
+        <w:t xml:space="preserve">Enlarge the square to accommodate 3 text boxes and 3 labels.  Add the 3 text boxes from the toolbox stacked vertically. Add the 3 labels from the toolbox stacked vertically – to the left of the 3 </w:t>
+      </w:r>
+      <w:r>
+        <w:lastRenderedPageBreak/>
+        <w:t>text boxes.  Change the text in Label1 to “First Name”.  Change the name TextBox1 to FirstNameTextBox.  Change the properties of the other controls similarly.</w:t>
+      </w:r>
+    </w:p>
+    <w:p>
+      <w:pPr>
+        <w:pStyle w:val="ListParagraph"/>
+        <w:numPr>
+          <w:ilvl w:val="0"/>
+          <w:numId w:val="25"/>
+        </w:numPr>
+        <w:spacing w:after="0"/>
+      </w:pPr>
+      <w:r>
+        <w:t xml:space="preserve">Lasso the 6 controls and move them close to the upper-left corner.  </w:t>
+      </w:r>
+      <w:r>
+        <w:t>(Once lassoed, you can move them</w:t>
+      </w:r>
+      <w:r>
+        <w:t xml:space="preserve"> with the keyboard arrow keys.)  Shrink the control to remove the wasted space.</w:t>
+      </w:r>
+    </w:p>
+    <w:p>
+      <w:pPr>
+        <w:pStyle w:val="ListParagraph"/>
+        <w:numPr>
+          <w:ilvl w:val="0"/>
+          <w:numId w:val="25"/>
+        </w:numPr>
+        <w:spacing w:after="0"/>
+      </w:pPr>
+      <w:r>
+        <w:t xml:space="preserve">Navigate to the body of PersonControl.  Type “Property”, and then the </w:t>
+      </w:r>
+      <w:r>
+        <w:rPr>
+          <w:b/>
+          <w:bCs/>
+        </w:rPr>
+        <w:t>Tab</w:t>
+      </w:r>
+      <w:r>
+        <w:t xml:space="preserve"> keyboard key twice.  Visual Studio responds by creating skeleton code for (1) a </w:t>
+      </w:r>
+      <w:r>
+        <w:rPr>
+          <w:b/>
+          <w:bCs/>
+        </w:rPr>
+        <w:t>Private</w:t>
+      </w:r>
+      <w:r>
+        <w:t xml:space="preserve"> property, and (2) a </w:t>
+      </w:r>
+      <w:r>
+        <w:rPr>
+          <w:b/>
+          <w:bCs/>
+        </w:rPr>
+        <w:t>Public</w:t>
+      </w:r>
+      <w:r>
+        <w:t xml:space="preserve"> property to </w:t>
+      </w:r>
+      <w:r>
+        <w:rPr>
+          <w:b/>
+          <w:bCs/>
+        </w:rPr>
+        <w:t>Get</w:t>
+      </w:r>
+      <w:r>
+        <w:t xml:space="preserve"> and </w:t>
+      </w:r>
+      <w:r>
+        <w:rPr>
+          <w:b/>
+          <w:bCs/>
+        </w:rPr>
+        <w:t>Set</w:t>
+      </w:r>
+      <w:r>
+        <w:t xml:space="preserve"> values.</w:t>
+      </w:r>
+    </w:p>
+    <w:p>
+      <w:pPr>
+        <w:pStyle w:val="ListParagraph"/>
+        <w:numPr>
+          <w:ilvl w:val="0"/>
+          <w:numId w:val="25"/>
+        </w:numPr>
+        <w:spacing w:after="0"/>
+      </w:pPr>
+      <w:r>
+        <w:t xml:space="preserve">In the </w:t>
+      </w:r>
+      <w:r>
+        <w:rPr>
+          <w:b/>
+          <w:bCs/>
+        </w:rPr>
+        <w:t>Private</w:t>
+      </w:r>
+      <w:r>
+        <w:t xml:space="preserve"> statement, change NewPropertyValue to _person, and change the type String to Person.</w:t>
+      </w:r>
+    </w:p>
+    <w:p>
+      <w:pPr>
+        <w:pStyle w:val="ListParagraph"/>
+        <w:numPr>
+          <w:ilvl w:val="0"/>
+          <w:numId w:val="25"/>
+        </w:numPr>
+        <w:spacing w:after="0"/>
+      </w:pPr>
+      <w:r>
+        <w:t xml:space="preserve">In the </w:t>
+      </w:r>
+      <w:r>
+        <w:rPr>
+          <w:b/>
+          <w:bCs/>
+        </w:rPr>
+        <w:t xml:space="preserve">Public </w:t>
+      </w:r>
+      <w:r>
+        <w:t>property, change NewProperty to Person, and make certain that the end of the statement is “As Person”.</w:t>
+      </w:r>
+    </w:p>
+    <w:p>
+      <w:pPr>
+        <w:pStyle w:val="ListParagraph"/>
+        <w:numPr>
+          <w:ilvl w:val="0"/>
+          <w:numId w:val="25"/>
+        </w:numPr>
+        <w:spacing w:after="0"/>
+      </w:pPr>
+      <w:r>
+        <w:t xml:space="preserve">The names and types are settled, but we need to pack and unpack values from PersonControl’s text boxes in the </w:t>
+      </w:r>
+      <w:r>
+        <w:rPr>
+          <w:b/>
+          <w:bCs/>
+        </w:rPr>
+        <w:t xml:space="preserve">Public </w:t>
+      </w:r>
+      <w:r>
+        <w:t>property.  Add the following code immediately before “Return _person”.</w:t>
+      </w:r>
+    </w:p>
+    <w:p>
+      <w:pPr>
+        <w:spacing w:after="0"/>
+      </w:pPr>
+      <w:r>
+        <w:t xml:space="preserve">            _person.FirstName = FirstNameTextBox.Text</w:t>
+      </w:r>
+    </w:p>
+    <w:p>
+      <w:pPr>
+        <w:spacing w:after="0"/>
+      </w:pPr>
+      <w:r>
+        <w:t xml:space="preserve">            _person.LastName = LastNameTextBox.Text</w:t>
+      </w:r>
+    </w:p>
+    <w:p>
+      <w:pPr>
+        <w:spacing w:after="0"/>
+      </w:pPr>
+      <w:r>
+        <w:t xml:space="preserve">            _person.Age = CInt(AgeTextBox.Text)</w:t>
+      </w:r>
+    </w:p>
+    <w:p>
+      <w:pPr>
+        <w:spacing w:after="0"/>
+        <w:ind w:left="360"/>
+      </w:pPr>
+      <w:r>
+        <w:t>Add the following code immediately before “_person = value”.</w:t>
+      </w:r>
+    </w:p>
+    <w:p>
+      <w:pPr>
+        <w:spacing w:after="0"/>
+      </w:pPr>
+      <w:r>
+        <w:t xml:space="preserve">            FirstNameTextBox.Text = value.FirstName</w:t>
+      </w:r>
+    </w:p>
+    <w:p>
+      <w:pPr>
+        <w:spacing w:after="0"/>
+      </w:pPr>
+      <w:r>
+        <w:t xml:space="preserve">            LastNameTextBox.Text = value.LastName</w:t>
+      </w:r>
+    </w:p>
+    <w:p>
+      <w:pPr>
+        <w:spacing w:after="0"/>
+      </w:pPr>
+      <w:r>
+        <w:t xml:space="preserve">            AgeTextBox.Text = value.Age</w:t>
+      </w:r>
+    </w:p>
+    <w:p>
+      <w:pPr>
+        <w:pStyle w:val="ListParagraph"/>
+        <w:numPr>
+          <w:ilvl w:val="0"/>
+          <w:numId w:val="24"/>
+        </w:numPr>
+        <w:spacing w:after="0"/>
+      </w:pPr>
+      <w:r>
+        <w:t xml:space="preserve">Next we want to add an instance of PersonControl to the main form.  Navigate to the main form in design mode.  Notice that PersonControl does not show up in the </w:t>
+      </w:r>
+      <w:r>
+        <w:rPr>
+          <w:b/>
+          <w:bCs/>
+        </w:rPr>
+        <w:t>Toolbox</w:t>
+      </w:r>
+      <w:r>
+        <w:t xml:space="preserve">.  We can make that happen by building the project.  I rebuilt the entire solution, and PersonControl appeared in the </w:t>
+      </w:r>
+      <w:r>
+        <w:rPr>
+          <w:b/>
+          <w:bCs/>
+        </w:rPr>
+        <w:t xml:space="preserve">Toolbox </w:t>
+      </w:r>
+      <w:r>
+        <w:t xml:space="preserve">at the top.  </w:t>
       </w:r>
       <w:r>
         <w:rPr>
@@ -7004,31 +7471,43 @@
           <w:i/>
           <w:iCs/>
         </w:rPr>
-        <w:t>.</w:t>
-      </w:r>
-    </w:p>
-    <w:p>
-      <w:pPr>
-        <w:pStyle w:val="ListParagraph"/>
-        <w:numPr>
-          <w:ilvl w:val="0"/>
-          <w:numId w:val="26"/>
-        </w:numPr>
-      </w:pPr>
-      <w:r>
-        <w:t>Add a class called “Person”.</w:t>
-      </w:r>
-    </w:p>
-    <w:p>
-      <w:pPr>
-        <w:pStyle w:val="ListParagraph"/>
-        <w:numPr>
-          <w:ilvl w:val="0"/>
-          <w:numId w:val="26"/>
-        </w:numPr>
-      </w:pPr>
-      <w:r>
-        <w:t xml:space="preserve">Person has 3 </w:t>
+        <w:t>In C#, however, rebuilding the solution did not seem to work immediately.  I was looking for a resolution via Google, and trying different remedies – none of which seemed to work.  Then (magically) the control appeared in the toolbox.</w:t>
+      </w:r>
+    </w:p>
+    <w:p>
+      <w:pPr>
+        <w:pStyle w:val="ListParagraph"/>
+        <w:numPr>
+          <w:ilvl w:val="0"/>
+          <w:numId w:val="24"/>
+        </w:numPr>
+        <w:spacing w:after="0"/>
+      </w:pPr>
+      <w:r>
+        <w:t>Drag/drop PersonControl onto the main form.</w:t>
+      </w:r>
+    </w:p>
+    <w:p>
+      <w:pPr>
+        <w:pStyle w:val="ListParagraph"/>
+        <w:numPr>
+          <w:ilvl w:val="0"/>
+          <w:numId w:val="24"/>
+        </w:numPr>
+        <w:spacing w:after="0"/>
+      </w:pPr>
+      <w:r>
+        <w:t xml:space="preserve">Navigate back to the </w:t>
+      </w:r>
+      <w:r>
+        <w:rPr>
+          <w:b/>
+          <w:bCs/>
+        </w:rPr>
+        <w:t>Load</w:t>
+      </w:r>
+      <w:r>
+        <w:t xml:space="preserve"> event for the main form.  Add a final statement “PersonControl1.Person = p”.  PersonControl1 is the name of the PersonControl instance on the Main form.  .Person is the </w:t>
       </w:r>
       <w:r>
         <w:rPr>
@@ -7038,19 +7517,7 @@
         <w:t xml:space="preserve">Public </w:t>
       </w:r>
       <w:r>
-        <w:t>properties:  FirstName (string), LastName (string), and Age (integer).</w:t>
-      </w:r>
-    </w:p>
-    <w:p>
-      <w:pPr>
-        <w:pStyle w:val="ListParagraph"/>
-        <w:numPr>
-          <w:ilvl w:val="0"/>
-          <w:numId w:val="26"/>
-        </w:numPr>
-      </w:pPr>
-      <w:r>
-        <w:t xml:space="preserve">Allocate a </w:t>
+        <w:t xml:space="preserve">property that we built above.  “p” is the initial value defined at the start of the </w:t>
       </w:r>
       <w:r>
         <w:rPr>
@@ -7060,332 +7527,7 @@
         <w:t>Load</w:t>
       </w:r>
       <w:r>
-        <w:t xml:space="preserve"> event for the form.  In the body of this event type</w:t>
-      </w:r>
-    </w:p>
-    <w:p>
-      <w:pPr>
-        <w:spacing w:after="0"/>
-        <w:ind w:left="720"/>
-      </w:pPr>
-      <w:r>
-        <w:t>Dim p As New Person With {</w:t>
-      </w:r>
-    </w:p>
-    <w:p>
-      <w:pPr>
-        <w:spacing w:after="0"/>
-        <w:ind w:left="720"/>
-      </w:pPr>
-      <w:r>
-        <w:t xml:space="preserve">            .FirstName = "Rob",</w:t>
-      </w:r>
-    </w:p>
-    <w:p>
-      <w:pPr>
-        <w:spacing w:after="0"/>
-        <w:ind w:left="720"/>
-      </w:pPr>
-      <w:r>
-        <w:t xml:space="preserve">            .LastName = "Windsor",</w:t>
-      </w:r>
-    </w:p>
-    <w:p>
-      <w:pPr>
-        <w:spacing w:after="0"/>
-        <w:ind w:left="720"/>
-      </w:pPr>
-      <w:r>
-        <w:t xml:space="preserve">            .Age = 49</w:t>
-      </w:r>
-    </w:p>
-    <w:p>
-      <w:pPr>
-        <w:spacing w:after="0"/>
-        <w:ind w:left="720"/>
-      </w:pPr>
-      <w:r>
-        <w:t xml:space="preserve">        }</w:t>
-      </w:r>
-    </w:p>
-    <w:p>
-      <w:pPr>
-        <w:spacing w:after="0"/>
-        <w:ind w:left="360"/>
-      </w:pPr>
-      <w:r>
-        <w:t xml:space="preserve">This code instantiates and initializes p.  Notice that the “_”, which </w:t>
-      </w:r>
-      <w:r>
-        <w:t xml:space="preserve">(in Visual Basic) </w:t>
-      </w:r>
-      <w:r>
-        <w:t>indicates continuation to the next line, seems to be unnecessary – at least in this case.</w:t>
-      </w:r>
-    </w:p>
-    <w:p>
-      <w:pPr>
-        <w:pStyle w:val="ListParagraph"/>
-        <w:numPr>
-          <w:ilvl w:val="0"/>
-          <w:numId w:val="25"/>
-        </w:numPr>
-        <w:spacing w:after="0"/>
-      </w:pPr>
-      <w:r>
-        <w:t xml:space="preserve">Open a context menu for the project and click </w:t>
-      </w:r>
-      <w:r>
-        <w:rPr>
-          <w:b/>
-          <w:bCs/>
-        </w:rPr>
-        <w:t>Add -&gt; New Item</w:t>
-      </w:r>
-      <w:r>
-        <w:t xml:space="preserve">, then click </w:t>
-      </w:r>
-      <w:r>
-        <w:rPr>
-          <w:b/>
-          <w:bCs/>
-        </w:rPr>
-        <w:t>User Control (Windows Forms)</w:t>
-      </w:r>
-      <w:r>
-        <w:t xml:space="preserve"> in the center pane of the popup dialog.  Change the name to “PersonControl”; then click </w:t>
-      </w:r>
-      <w:r>
-        <w:rPr>
-          <w:b/>
-          <w:bCs/>
-        </w:rPr>
-        <w:t>Add</w:t>
-      </w:r>
-      <w:r>
-        <w:t>.  Visual Studio displays a designer square to be used by the programmer to add controls.</w:t>
-      </w:r>
-    </w:p>
-    <w:p>
-      <w:pPr>
-        <w:pStyle w:val="ListParagraph"/>
-        <w:numPr>
-          <w:ilvl w:val="0"/>
-          <w:numId w:val="25"/>
-        </w:numPr>
-        <w:spacing w:after="0"/>
-      </w:pPr>
-      <w:r>
-        <w:t>Enlarge the square to accommodate 3 text boxes and 3 labels.  Add the 3 text boxes from the toolbox stacked vertically. Add the 3 labels from the toolbox stacked vertically – to the left of the 3 text boxes.  Change the text in Label1 to “First Name”.  Change the name TextBox1 to FirstNameTextBox.  Change the properties of the other controls similarly.</w:t>
-      </w:r>
-    </w:p>
-    <w:p>
-      <w:pPr>
-        <w:pStyle w:val="ListParagraph"/>
-        <w:numPr>
-          <w:ilvl w:val="0"/>
-          <w:numId w:val="25"/>
-        </w:numPr>
-        <w:spacing w:after="0"/>
-      </w:pPr>
-      <w:r>
-        <w:t xml:space="preserve">Lasso the 6 controls and move them close to the upper-left corner.  </w:t>
-      </w:r>
-      <w:r>
-        <w:t>(Once lassoed, you can move them</w:t>
-      </w:r>
-      <w:r>
-        <w:t xml:space="preserve"> with the keyboard arrow keys.)  Shrink the control to remove the wasted space.</w:t>
-      </w:r>
-    </w:p>
-    <w:p>
-      <w:pPr>
-        <w:pStyle w:val="ListParagraph"/>
-        <w:numPr>
-          <w:ilvl w:val="0"/>
-          <w:numId w:val="25"/>
-        </w:numPr>
-        <w:spacing w:after="0"/>
-      </w:pPr>
-      <w:r>
-        <w:lastRenderedPageBreak/>
-        <w:t xml:space="preserve">Navigate to the body of PersonControl.  Type “Property”, and then the </w:t>
-      </w:r>
-      <w:r>
-        <w:rPr>
-          <w:b/>
-          <w:bCs/>
-        </w:rPr>
-        <w:t>Tab</w:t>
-      </w:r>
-      <w:r>
-        <w:t xml:space="preserve"> keyboard key twice.  Visual Studio responds by creating skeleton code for (1) a </w:t>
-      </w:r>
-      <w:r>
-        <w:rPr>
-          <w:b/>
-          <w:bCs/>
-        </w:rPr>
-        <w:t>Private</w:t>
-      </w:r>
-      <w:r>
-        <w:t xml:space="preserve"> property, and (2) a </w:t>
-      </w:r>
-      <w:r>
-        <w:rPr>
-          <w:b/>
-          <w:bCs/>
-        </w:rPr>
-        <w:t>Public</w:t>
-      </w:r>
-      <w:r>
-        <w:t xml:space="preserve"> property to </w:t>
-      </w:r>
-      <w:r>
-        <w:rPr>
-          <w:b/>
-          <w:bCs/>
-        </w:rPr>
-        <w:t>Get</w:t>
-      </w:r>
-      <w:r>
-        <w:t xml:space="preserve"> and </w:t>
-      </w:r>
-      <w:r>
-        <w:rPr>
-          <w:b/>
-          <w:bCs/>
-        </w:rPr>
-        <w:t>Set</w:t>
-      </w:r>
-      <w:r>
-        <w:t xml:space="preserve"> values.</w:t>
-      </w:r>
-    </w:p>
-    <w:p>
-      <w:pPr>
-        <w:pStyle w:val="ListParagraph"/>
-        <w:numPr>
-          <w:ilvl w:val="0"/>
-          <w:numId w:val="25"/>
-        </w:numPr>
-        <w:spacing w:after="0"/>
-      </w:pPr>
-      <w:r>
-        <w:t xml:space="preserve">In the </w:t>
-      </w:r>
-      <w:r>
-        <w:rPr>
-          <w:b/>
-          <w:bCs/>
-        </w:rPr>
-        <w:t>Private</w:t>
-      </w:r>
-      <w:r>
-        <w:t xml:space="preserve"> statement, change NewPropertyValue to _person, and change the type String to Person.</w:t>
-      </w:r>
-    </w:p>
-    <w:p>
-      <w:pPr>
-        <w:pStyle w:val="ListParagraph"/>
-        <w:numPr>
-          <w:ilvl w:val="0"/>
-          <w:numId w:val="25"/>
-        </w:numPr>
-        <w:spacing w:after="0"/>
-      </w:pPr>
-      <w:r>
-        <w:t xml:space="preserve">In the </w:t>
-      </w:r>
-      <w:r>
-        <w:rPr>
-          <w:b/>
-          <w:bCs/>
-        </w:rPr>
-        <w:t xml:space="preserve">Public </w:t>
-      </w:r>
-      <w:r>
-        <w:t>property, change NewProperty to Person, and make certain that the end of the statement is “As Person”.</w:t>
-      </w:r>
-    </w:p>
-    <w:p>
-      <w:pPr>
-        <w:pStyle w:val="ListParagraph"/>
-        <w:numPr>
-          <w:ilvl w:val="0"/>
-          <w:numId w:val="25"/>
-        </w:numPr>
-        <w:spacing w:after="0"/>
-      </w:pPr>
-      <w:r>
-        <w:t xml:space="preserve">The names and types are settled, but we need to pack and unpack values from PersonControl’s text boxes in the </w:t>
-      </w:r>
-      <w:r>
-        <w:rPr>
-          <w:b/>
-          <w:bCs/>
-        </w:rPr>
-        <w:t xml:space="preserve">Public </w:t>
-      </w:r>
-      <w:r>
-        <w:t>property.  Add the following code immediately before “Return _person”.</w:t>
-      </w:r>
-    </w:p>
-    <w:p>
-      <w:pPr>
-        <w:spacing w:after="0"/>
-      </w:pPr>
-      <w:r>
-        <w:t xml:space="preserve">            _person.FirstName = FirstNameTextBox.Text</w:t>
-      </w:r>
-    </w:p>
-    <w:p>
-      <w:pPr>
-        <w:spacing w:after="0"/>
-      </w:pPr>
-      <w:r>
-        <w:t xml:space="preserve">            _person.LastName = LastNameTextBox.Text</w:t>
-      </w:r>
-    </w:p>
-    <w:p>
-      <w:pPr>
-        <w:spacing w:after="0"/>
-      </w:pPr>
-      <w:r>
-        <w:t xml:space="preserve">            _person.Age = CInt(AgeTextBox.Text)</w:t>
-      </w:r>
-    </w:p>
-    <w:p>
-      <w:pPr>
-        <w:spacing w:after="0"/>
-        <w:ind w:left="360"/>
-      </w:pPr>
-      <w:r>
-        <w:t>Add the following code immediately before “_person = value”.</w:t>
-      </w:r>
-    </w:p>
-    <w:p>
-      <w:pPr>
-        <w:spacing w:after="0"/>
-      </w:pPr>
-      <w:r>
-        <w:t xml:space="preserve">            FirstNameTextBox.Text = value.FirstName</w:t>
-      </w:r>
-    </w:p>
-    <w:p>
-      <w:pPr>
-        <w:spacing w:after="0"/>
-      </w:pPr>
-      <w:r>
-        <w:t xml:space="preserve">            LastNameTextBox.Text = value.LastName</w:t>
-      </w:r>
-    </w:p>
-    <w:p>
-      <w:pPr>
-        <w:spacing w:after="0"/>
-      </w:pPr>
-      <w:r>
-        <w:t xml:space="preserve">            AgeTextBox.Text = value.Age</w:t>
+        <w:t xml:space="preserve"> event.</w:t>
       </w:r>
     </w:p>
     <w:p>
@@ -7398,154 +7540,70 @@
         <w:spacing w:after="0"/>
       </w:pPr>
       <w:r>
-        <w:t xml:space="preserve">Next we want to add an instance of PersonControl to the main form.  Navigate to the main form in design mode.  Notice that PersonControl does not show up in the </w:t>
-      </w:r>
-      <w:r>
-        <w:rPr>
-          <w:b/>
-          <w:bCs/>
-        </w:rPr>
-        <w:t>Toolbox</w:t>
-      </w:r>
-      <w:r>
-        <w:t xml:space="preserve">.  We can make that happen by building the project.  I rebuilt the entire solution, and PersonControl appeared in the </w:t>
-      </w:r>
-      <w:r>
-        <w:rPr>
-          <w:b/>
-          <w:bCs/>
-        </w:rPr>
-        <w:t xml:space="preserve">Toolbox </w:t>
-      </w:r>
-      <w:r>
-        <w:t xml:space="preserve">at the top.  </w:t>
-      </w:r>
-      <w:r>
+        <w:t>We can build and run the application now.  The initial value is displayed.  But we would also like to test our ability to change the value, and prove that the main form can obtain the changed value by copying a value from a property of the user control.</w:t>
+      </w:r>
+    </w:p>
+    <w:p>
+      <w:pPr>
+        <w:pStyle w:val="ListParagraph"/>
+        <w:numPr>
+          <w:ilvl w:val="0"/>
+          <w:numId w:val="24"/>
+        </w:numPr>
+        <w:spacing w:after="0"/>
+      </w:pPr>
+      <w:r>
+        <w:t>Add a button to the main form.  In the event handler for that button display – for example – the last name from the user control.  Use “MsgBox(PersonControl1.Person.LastName)”  in the button’s event handler.</w:t>
+      </w:r>
+    </w:p>
+    <w:p>
+      <w:pPr>
+        <w:spacing w:after="0"/>
         <w:rPr>
           <w:b/>
           <w:bCs/>
           <w:i/>
           <w:iCs/>
         </w:rPr>
-        <w:t>In C#, however, rebuilding the solution did not seem to work immediately.  I was looking for a resolution via Google, and trying different remedies – none of which seemed to work.  Then (magically) the control appeared in the toolbox.</w:t>
-      </w:r>
-    </w:p>
-    <w:p>
-      <w:pPr>
-        <w:pStyle w:val="ListParagraph"/>
-        <w:numPr>
-          <w:ilvl w:val="0"/>
-          <w:numId w:val="24"/>
-        </w:numPr>
-        <w:spacing w:after="0"/>
-      </w:pPr>
-      <w:r>
-        <w:t>Drag/drop PersonControl onto the main form.</w:t>
-      </w:r>
-    </w:p>
-    <w:p>
-      <w:pPr>
-        <w:pStyle w:val="ListParagraph"/>
-        <w:numPr>
-          <w:ilvl w:val="0"/>
-          <w:numId w:val="24"/>
-        </w:numPr>
-        <w:spacing w:after="0"/>
-      </w:pPr>
-      <w:r>
-        <w:t xml:space="preserve">Navigate back to the </w:t>
-      </w:r>
-      <w:r>
-        <w:rPr>
-          <w:b/>
-          <w:bCs/>
-        </w:rPr>
-        <w:t>Load</w:t>
-      </w:r>
-      <w:r>
-        <w:t xml:space="preserve"> event for the main form.  Add a final statement “PersonControl1.Person = p”.  PersonControl1 is the name of the PersonControl instance on the Main form.  .Person is the </w:t>
-      </w:r>
-      <w:r>
-        <w:rPr>
-          <w:b/>
-          <w:bCs/>
-        </w:rPr>
-        <w:t xml:space="preserve">Public </w:t>
-      </w:r>
-      <w:r>
-        <w:t xml:space="preserve">property that we built above.  “p” is the initial value defined at the start of the </w:t>
-      </w:r>
-      <w:r>
-        <w:rPr>
-          <w:b/>
-          <w:bCs/>
-        </w:rPr>
-        <w:t>Load</w:t>
-      </w:r>
-      <w:r>
-        <w:t xml:space="preserve"> event.</w:t>
-      </w:r>
-    </w:p>
-    <w:p>
-      <w:pPr>
-        <w:pStyle w:val="ListParagraph"/>
-        <w:numPr>
-          <w:ilvl w:val="0"/>
-          <w:numId w:val="24"/>
-        </w:numPr>
-        <w:spacing w:after="0"/>
-      </w:pPr>
-      <w:r>
-        <w:t>We can build and run the application now.  The initial value is displayed.  But we would also like to test our ability to change the value, and prove that the main form can obtain the changed value by copying a value from a property of the user control.</w:t>
-      </w:r>
-    </w:p>
-    <w:p>
-      <w:pPr>
-        <w:pStyle w:val="ListParagraph"/>
-        <w:numPr>
-          <w:ilvl w:val="0"/>
-          <w:numId w:val="24"/>
-        </w:numPr>
-        <w:spacing w:after="0"/>
-      </w:pPr>
-      <w:r>
-        <w:t>Add a button to the main form.  In the event handler for that button display – for example – the last name from the user control.  Use “MsgBox(PersonControl1.Person.LastName)”  in the button’s event handler.</w:t>
-      </w:r>
-    </w:p>
-    <w:p>
-      <w:pPr>
-        <w:spacing w:after="0"/>
+      </w:pPr>
+    </w:p>
+    <w:p>
+      <w:pPr>
+        <w:spacing w:after="0"/>
+      </w:pPr>
+      <w:r>
         <w:rPr>
           <w:b/>
           <w:bCs/>
           <w:i/>
           <w:iCs/>
         </w:rPr>
-      </w:pPr>
-    </w:p>
-    <w:p>
-      <w:pPr>
-        <w:spacing w:after="0"/>
-      </w:pPr>
-      <w:r>
+        <w:t>In the C# code, I experimented with an alternative that avoids the “Person” class, at least for the last step.</w:t>
+      </w:r>
+    </w:p>
+    <w:p>
+      <w:pPr>
+        <w:spacing w:after="0"/>
         <w:rPr>
           <w:b/>
           <w:bCs/>
           <w:i/>
           <w:iCs/>
         </w:rPr>
-        <w:t>In the C# code, I experimented with an alternative that avoids the “Person” class, at least for the last step.</w:t>
-      </w:r>
-    </w:p>
-    <w:p>
-      <w:pPr>
-        <w:spacing w:after="0"/>
+      </w:pPr>
+      <w:r>
         <w:rPr>
           <w:b/>
           <w:bCs/>
           <w:i/>
           <w:iCs/>
         </w:rPr>
+        <w:t xml:space="preserve">        private void button1_Click_1(object sender, EventArgs e)</w:t>
+      </w:r>
+    </w:p>
+    <w:p>
+      <w:pPr>
+        <w:spacing w:after="0"/>
       </w:pPr>
       <w:r>
         <w:rPr>
@@ -7554,32 +7612,33 @@
           <w:i/>
           <w:iCs/>
         </w:rPr>
-        <w:t xml:space="preserve">        private void button1_Click_1(object sender, EventArgs e)</w:t>
-      </w:r>
-    </w:p>
-    <w:p>
-      <w:pPr>
-        <w:spacing w:after="0"/>
-      </w:pPr>
-      <w:r>
+        <w:t xml:space="preserve">        {</w:t>
+      </w:r>
+    </w:p>
+    <w:p>
+      <w:pPr>
+        <w:spacing w:after="0"/>
         <w:rPr>
           <w:b/>
           <w:bCs/>
           <w:i/>
           <w:iCs/>
         </w:rPr>
-        <w:t xml:space="preserve">        {</w:t>
-      </w:r>
-    </w:p>
-    <w:p>
-      <w:pPr>
-        <w:spacing w:after="0"/>
+      </w:pPr>
+      <w:r>
         <w:rPr>
           <w:b/>
           <w:bCs/>
           <w:i/>
           <w:iCs/>
         </w:rPr>
+        <w:lastRenderedPageBreak/>
+        <w:t xml:space="preserve">            var textBoxCtls = personControl1.Controls.Find ( "txtLastName", true );</w:t>
+      </w:r>
+    </w:p>
+    <w:p>
+      <w:pPr>
+        <w:spacing w:after="0"/>
       </w:pPr>
       <w:r>
         <w:rPr>
@@ -7588,7 +7647,7 @@
           <w:i/>
           <w:iCs/>
         </w:rPr>
-        <w:t xml:space="preserve">            var textBoxCtls = personControl1.Controls.Find ( "txtLastName", true );</w:t>
+        <w:t xml:space="preserve">            MessageBox.Show ( "last name: " + textBoxCtls[0].Text );</w:t>
       </w:r>
     </w:p>
     <w:p>
@@ -7602,7 +7661,7 @@
           <w:i/>
           <w:iCs/>
         </w:rPr>
-        <w:t xml:space="preserve">            MessageBox.Show ( "last name: " + textBoxCtls[0].Text );</w:t>
+        <w:t xml:space="preserve">        }</w:t>
       </w:r>
     </w:p>
     <w:p>
@@ -7616,21 +7675,6 @@
           <w:i/>
           <w:iCs/>
         </w:rPr>
-        <w:t xml:space="preserve">        }</w:t>
-      </w:r>
-    </w:p>
-    <w:p>
-      <w:pPr>
-        <w:spacing w:after="0"/>
-      </w:pPr>
-      <w:r>
-        <w:rPr>
-          <w:b/>
-          <w:bCs/>
-          <w:i/>
-          <w:iCs/>
-        </w:rPr>
-        <w:lastRenderedPageBreak/>
         <w:t>I am confident that I could dispense entirely with the “Person” class, unless there are future situations where it would be convenient to have first name, last name, and age wrapped into a class.</w:t>
       </w:r>
     </w:p>
@@ -8207,6 +8251,7 @@
         <w:spacing w:after="0"/>
       </w:pPr>
       <w:r>
+        <w:lastRenderedPageBreak/>
         <w:t xml:space="preserve">There are two ways to implement the </w:t>
       </w:r>
       <w:r>
@@ -8266,7 +8311,6 @@
         <w:spacing w:after="0"/>
       </w:pPr>
       <w:r>
-        <w:lastRenderedPageBreak/>
         <w:t>Now we use the event handler to create a new child form, and make it visible.  Add the following code to the skeleton event handler created in the previous step.</w:t>
       </w:r>
     </w:p>
@@ -8738,6 +8782,7 @@
           <w:b/>
           <w:i/>
         </w:rPr>
+        <w:lastRenderedPageBreak/>
         <w:t xml:space="preserve">I have not been able to find a work-around for the problems listed above.  Therefore, for the remainder of the MDI clips, I will </w:t>
       </w:r>
       <w:r>
@@ -8756,7 +8801,6 @@
       <w:bookmarkStart w:id="16" w:name="_Demo:_Window_Menu"/>
       <w:bookmarkEnd w:id="16"/>
       <w:r>
-        <w:lastRenderedPageBreak/>
         <w:t>Demo: Window Menu</w:t>
       </w:r>
     </w:p>
@@ -9250,6 +9294,7 @@
         <w:ind w:left="360"/>
       </w:pPr>
       <w:r>
+        <w:lastRenderedPageBreak/>
         <w:t xml:space="preserve">The name we gave to our </w:t>
       </w:r>
       <w:r>
@@ -9260,11 +9305,7 @@
         <w:t>RichTextBox</w:t>
       </w:r>
       <w:r>
-        <w:t xml:space="preserve"> instance is “DocumentTextBox”, but the statement above refers to this instance as “documentTextBox”.  (See ChildFormDesigner.cs.)  Observe that </w:t>
-      </w:r>
-      <w:r>
-        <w:lastRenderedPageBreak/>
-        <w:t xml:space="preserve">“DocumentTextBox” is a </w:t>
+        <w:t xml:space="preserve"> instance is “DocumentTextBox”, but the statement above refers to this instance as “documentTextBox”.  (See ChildFormDesigner.cs.)  Observe that “DocumentTextBox” is a </w:t>
       </w:r>
       <w:r>
         <w:rPr>
@@ -9729,6 +9770,7 @@
         <w:ind w:left="720"/>
       </w:pPr>
       <w:r>
+        <w:lastRenderedPageBreak/>
         <w:t>if (this.ActiveMdiChild != null)</w:t>
       </w:r>
     </w:p>
@@ -9747,7 +9789,6 @@
         <w:ind w:left="1152"/>
       </w:pPr>
       <w:r>
-        <w:lastRenderedPageBreak/>
         <w:t>var childForm = (ChildForm) this.ActiveMdiChild;</w:t>
       </w:r>
     </w:p>
@@ -10146,6 +10187,7 @@
         </w:numPr>
       </w:pPr>
       <w:r>
+        <w:lastRenderedPageBreak/>
         <w:t>Click the “New” toolbar button.</w:t>
       </w:r>
     </w:p>
@@ -10190,7 +10232,6 @@
         </w:numPr>
       </w:pPr>
       <w:r>
-        <w:lastRenderedPageBreak/>
         <w:t xml:space="preserve">Expand the drop-down list to the right of the </w:t>
       </w:r>
       <w:r>
@@ -10237,23 +10278,671 @@
         </w:numPr>
       </w:pPr>
       <w:r>
-        <w:t>Build and test the MDI application</w:t>
-      </w:r>
-      <w:r>
-        <w:t xml:space="preserve"> – specifically the toolbar buttons</w:t>
-      </w:r>
-      <w:bookmarkStart w:id="20" w:name="_GoBack"/>
+        <w:t>Build and test the MDI application – specifically the toolbar buttons.</w:t>
+      </w:r>
+    </w:p>
+    <w:p>
+      <w:pPr>
+        <w:pStyle w:val="Heading2"/>
+      </w:pPr>
+      <w:bookmarkStart w:id="20" w:name="_SDI_Applications"/>
       <w:bookmarkEnd w:id="20"/>
       <w:r>
+        <w:t>SDI Applications</w:t>
+      </w:r>
+    </w:p>
+    <w:p>
+      <w:r>
+        <w:t xml:space="preserve">SDI Applications are like MDI Applications, but SDI Applications do not have a top-level form.  SDI Applications allow the programmer the option of </w:t>
+      </w:r>
+      <w:r>
+        <w:rPr>
+          <w:b/>
+          <w:bCs/>
+        </w:rPr>
+        <w:t xml:space="preserve">single </w:t>
+      </w:r>
+      <w:r>
+        <w:t>instance, which means . . .</w:t>
+      </w:r>
+    </w:p>
+    <w:p>
+      <w:pPr>
+        <w:ind w:left="720"/>
+      </w:pPr>
+      <w:r>
+        <w:t>If an SDI Application is already running when the user tells Windows to start the application again, Windows presents the user an additional form, but this form runs under the same instance of the application as the forms that were already presented to the user.  The Application continues to run until all of the forms are closed.</w:t>
+      </w:r>
+    </w:p>
+    <w:p>
+      <w:r>
+        <w:t>When programming in Visual Basic, this functionality is provided by configuring a Visual Studio</w:t>
+      </w:r>
+      <w:r>
+        <w:t xml:space="preserve"> using a</w:t>
+      </w:r>
+      <w:r>
+        <w:t xml:space="preserve"> dialog called </w:t>
+      </w:r>
+      <w:r>
+        <w:rPr>
+          <w:b/>
+          <w:bCs/>
+        </w:rPr>
+        <w:t>Application Framework</w:t>
+      </w:r>
+      <w:r>
+        <w:t>.  This produces a class “WindowsFormsApplicationBase”.</w:t>
+      </w:r>
+    </w:p>
+    <w:p>
+      <w:pPr>
+        <w:rPr>
+          <w:b/>
+          <w:bCs/>
+          <w:u w:val="single"/>
+        </w:rPr>
+      </w:pPr>
+      <w:r>
+        <w:t xml:space="preserve">When programming in C#, the </w:t>
+      </w:r>
+      <w:r>
+        <w:rPr>
+          <w:b/>
+          <w:bCs/>
+        </w:rPr>
+        <w:t>Application Framework</w:t>
+      </w:r>
+      <w:r>
+        <w:t xml:space="preserve"> dialog is not available, but some of the functionality can still be obtained by creating the application in a class derived from “WindowsFormsApplicationBase”.  What seems to be unavailable to C# is the same integration (as provided to Visual Basic SDI), and the same kind of code generation.  (</w:t>
+      </w:r>
+      <w:r>
+        <w:rPr>
+          <w:b/>
+          <w:bCs/>
+          <w:i/>
+          <w:iCs/>
+        </w:rPr>
+        <w:t>I don’t understand what the last sentence means, but I am hoping it will make more sense when I follow the demos in subsequent clips.</w:t>
+      </w:r>
+      <w:r>
+        <w:t>)</w:t>
+      </w:r>
+    </w:p>
+    <w:p>
+      <w:pPr>
+        <w:pStyle w:val="Heading2"/>
+      </w:pPr>
+      <w:bookmarkStart w:id="21" w:name="_Demo:_Creating_the_1"/>
+      <w:bookmarkEnd w:id="21"/>
+      <w:r>
+        <w:t>Demo: Creating the (SDI) Project</w:t>
+      </w:r>
+    </w:p>
+    <w:p>
+      <w:pPr>
+        <w:pStyle w:val="ListParagraph"/>
+        <w:numPr>
+          <w:ilvl w:val="0"/>
+          <w:numId w:val="4"/>
+        </w:numPr>
+        <w:spacing w:after="0"/>
+        <w:rPr>
+          <w:rFonts w:eastAsiaTheme="minorEastAsia"/>
+        </w:rPr>
+      </w:pPr>
+      <w:r>
+        <w:t xml:space="preserve">Open Visual Studio.  In the right panel click </w:t>
+      </w:r>
+      <w:r>
+        <w:rPr>
+          <w:b/>
+          <w:bCs/>
+        </w:rPr>
+        <w:t>Create a new project</w:t>
+      </w:r>
+      <w:r>
+        <w:t xml:space="preserve">.  Visual Studio displays the </w:t>
+      </w:r>
+      <w:r>
+        <w:rPr>
+          <w:b/>
+          <w:bCs/>
+        </w:rPr>
+        <w:t>Create a new project</w:t>
+      </w:r>
+      <w:r>
+        <w:t xml:space="preserve"> dialog.</w:t>
+      </w:r>
+    </w:p>
+    <w:p>
+      <w:pPr>
+        <w:pStyle w:val="ListParagraph"/>
+        <w:numPr>
+          <w:ilvl w:val="0"/>
+          <w:numId w:val="4"/>
+        </w:numPr>
+        <w:spacing w:after="0"/>
+        <w:rPr>
+          <w:rFonts w:eastAsiaTheme="minorEastAsia"/>
+        </w:rPr>
+      </w:pPr>
+      <w:r>
+        <w:t xml:space="preserve">Open the languages drop-down list near the top of the right panel.  Choose </w:t>
+      </w:r>
+      <w:r>
+        <w:rPr>
+          <w:b/>
+          <w:bCs/>
+        </w:rPr>
+        <w:t>Visual Basic</w:t>
+      </w:r>
+      <w:r>
+        <w:t xml:space="preserve">.  Type “windows” in the search box at the top of the right panel.  Visual Studio reduces the number of candidates in the right-panel list.  Select </w:t>
+      </w:r>
+      <w:r>
+        <w:rPr>
+          <w:b/>
+          <w:bCs/>
+        </w:rPr>
+        <w:t>Windows Forms App (.NET Framework)</w:t>
+      </w:r>
+      <w:r>
+        <w:t xml:space="preserve"> with </w:t>
+      </w:r>
+      <w:r>
+        <w:rPr>
+          <w:b/>
+          <w:bCs/>
+        </w:rPr>
+        <w:t>Visual Basic</w:t>
+      </w:r>
+      <w:r>
+        <w:t xml:space="preserve"> as the language.  Click </w:t>
+      </w:r>
+      <w:r>
+        <w:rPr>
+          <w:b/>
+          <w:bCs/>
+        </w:rPr>
+        <w:t>Next</w:t>
+      </w:r>
+      <w:r>
+        <w:t xml:space="preserve">.  Visual Studio displays the </w:t>
+      </w:r>
+      <w:r>
+        <w:rPr>
+          <w:b/>
+          <w:bCs/>
+        </w:rPr>
+        <w:t>Configure your new project</w:t>
+      </w:r>
+      <w:r>
+        <w:t xml:space="preserve"> dialog.</w:t>
+      </w:r>
+    </w:p>
+    <w:p>
+      <w:pPr>
+        <w:pStyle w:val="ListParagraph"/>
+        <w:numPr>
+          <w:ilvl w:val="0"/>
+          <w:numId w:val="4"/>
+        </w:numPr>
+        <w:spacing w:after="0"/>
+      </w:pPr>
+      <w:r>
+        <w:t xml:space="preserve">Type “SDI” into the </w:t>
+      </w:r>
+      <w:r>
+        <w:rPr>
+          <w:b/>
+          <w:bCs/>
+        </w:rPr>
+        <w:t>Project name</w:t>
+      </w:r>
+      <w:r>
+        <w:t xml:space="preserve"> text box.  Use the </w:t>
+      </w:r>
+      <w:r>
+        <w:rPr>
+          <w:b/>
+          <w:bCs/>
+        </w:rPr>
+        <w:t>Location</w:t>
+      </w:r>
+      <w:r>
+        <w:t xml:space="preserve"> browser to select a folder into which the solution will reside.  Keep “SDI” as the </w:t>
+      </w:r>
+      <w:r>
+        <w:rPr>
+          <w:b/>
+          <w:bCs/>
+        </w:rPr>
+        <w:t>Solution name</w:t>
+      </w:r>
+      <w:r>
+        <w:t xml:space="preserve"> text box.  Check the check box titled </w:t>
+      </w:r>
+      <w:r>
+        <w:rPr>
+          <w:b/>
+          <w:bCs/>
+        </w:rPr>
+        <w:t>Place solution and project in the same directory</w:t>
+      </w:r>
+      <w:r>
+        <w:t xml:space="preserve">.  Click </w:t>
+      </w:r>
+      <w:r>
+        <w:rPr>
+          <w:b/>
+          <w:bCs/>
+        </w:rPr>
+        <w:t>Create</w:t>
+      </w:r>
+      <w:r>
+        <w:t xml:space="preserve">.  Visual Studio displays the solution with an empty form titled “Form1”.  If the </w:t>
+      </w:r>
+      <w:r>
+        <w:rPr>
+          <w:b/>
+          <w:bCs/>
+        </w:rPr>
+        <w:t>Solution Explorer</w:t>
+      </w:r>
+      <w:r>
+        <w:t xml:space="preserve"> is not visible in the right panel, navigate to make it visible.</w:t>
+      </w:r>
+    </w:p>
+    <w:p>
+      <w:pPr>
+        <w:pStyle w:val="ListParagraph"/>
+        <w:numPr>
+          <w:ilvl w:val="0"/>
+          <w:numId w:val="4"/>
+        </w:numPr>
+        <w:spacing w:after="0"/>
+      </w:pPr>
+      <w:r>
+        <w:t xml:space="preserve">Rename the form in the </w:t>
+      </w:r>
+      <w:r>
+        <w:rPr>
+          <w:b/>
+          <w:bCs/>
+        </w:rPr>
+        <w:t>Solution Explorer</w:t>
+      </w:r>
+      <w:r>
+        <w:t xml:space="preserve"> to “DocForm”.  Visual Studio displays a pop-up dialog asking whether to rename all references to the code element ‘Form1’.  Click </w:t>
+      </w:r>
+      <w:r>
+        <w:rPr>
+          <w:b/>
+          <w:bCs/>
+        </w:rPr>
+        <w:t>Yes</w:t>
+      </w:r>
+      <w:r>
+        <w:t>.  Notice that Visual Studio has renamed the class (in code view) to “DocForm”.</w:t>
+      </w:r>
+    </w:p>
+    <w:p>
+      <w:pPr>
+        <w:pStyle w:val="ListParagraph"/>
+        <w:numPr>
+          <w:ilvl w:val="0"/>
+          <w:numId w:val="4"/>
+        </w:numPr>
+        <w:spacing w:after="0"/>
+      </w:pPr>
+      <w:r>
+        <w:t>Make the form a little bit larger.</w:t>
+      </w:r>
+    </w:p>
+    <w:p>
+      <w:pPr>
+        <w:pStyle w:val="ListParagraph"/>
+        <w:numPr>
+          <w:ilvl w:val="0"/>
+          <w:numId w:val="4"/>
+        </w:numPr>
+        <w:spacing w:after="0"/>
+      </w:pPr>
+      <w:r>
+        <w:t>Change the title of the form (</w:t>
+      </w:r>
+      <w:r>
+        <w:rPr>
+          <w:b/>
+          <w:bCs/>
+        </w:rPr>
+        <w:t>Text</w:t>
+      </w:r>
+      <w:r>
+        <w:t xml:space="preserve"> property) to “New Document”.</w:t>
+      </w:r>
+    </w:p>
+    <w:p>
+      <w:pPr>
+        <w:pStyle w:val="ListParagraph"/>
+        <w:numPr>
+          <w:ilvl w:val="0"/>
+          <w:numId w:val="4"/>
+        </w:numPr>
+        <w:spacing w:after="0"/>
+      </w:pPr>
+      <w:r>
+        <w:lastRenderedPageBreak/>
+        <w:t xml:space="preserve">Copy the menu and toolbar from the </w:t>
+      </w:r>
+      <w:r>
+        <w:rPr>
+          <w:b/>
+          <w:bCs/>
+        </w:rPr>
+        <w:t>MDI</w:t>
+      </w:r>
+      <w:r>
+        <w:t xml:space="preserve"> application to DocForm.  (There is no “main” form in SDI; so, each of the document forms has its own menu and toolbar.)</w:t>
+      </w:r>
+    </w:p>
+    <w:p>
+      <w:pPr>
+        <w:pStyle w:val="ListParagraph"/>
+        <w:numPr>
+          <w:ilvl w:val="1"/>
+          <w:numId w:val="4"/>
+        </w:numPr>
+        <w:spacing w:after="0"/>
+      </w:pPr>
+      <w:r>
+        <w:t xml:space="preserve">Open the </w:t>
+      </w:r>
+      <w:r>
+        <w:rPr>
+          <w:b/>
+          <w:bCs/>
+        </w:rPr>
+        <w:t>MDI</w:t>
+      </w:r>
+      <w:r>
+        <w:t xml:space="preserve"> Visual Studio project.</w:t>
+      </w:r>
+    </w:p>
+    <w:p>
+      <w:pPr>
+        <w:pStyle w:val="ListParagraph"/>
+        <w:numPr>
+          <w:ilvl w:val="1"/>
+          <w:numId w:val="4"/>
+        </w:numPr>
+        <w:spacing w:after="0"/>
+      </w:pPr>
+      <w:r>
+        <w:t>Navigate to the Main form (design view).</w:t>
+      </w:r>
+    </w:p>
+    <w:p>
+      <w:pPr>
+        <w:pStyle w:val="ListParagraph"/>
+        <w:numPr>
+          <w:ilvl w:val="1"/>
+          <w:numId w:val="4"/>
+        </w:numPr>
+        <w:spacing w:after="0"/>
+      </w:pPr>
+      <w:r>
+        <w:t>Copy the menu into the clipboard.</w:t>
+      </w:r>
+    </w:p>
+    <w:p>
+      <w:pPr>
+        <w:pStyle w:val="ListParagraph"/>
+        <w:numPr>
+          <w:ilvl w:val="1"/>
+          <w:numId w:val="4"/>
+        </w:numPr>
+        <w:spacing w:after="0"/>
+      </w:pPr>
+      <w:r>
+        <w:t xml:space="preserve">Navigate to the </w:t>
+      </w:r>
+      <w:r>
+        <w:rPr>
+          <w:b/>
+          <w:bCs/>
+        </w:rPr>
+        <w:t>SDI</w:t>
+      </w:r>
+      <w:r>
+        <w:t xml:space="preserve"> Visual Studio project.</w:t>
+      </w:r>
+    </w:p>
+    <w:p>
+      <w:pPr>
+        <w:pStyle w:val="ListParagraph"/>
+        <w:numPr>
+          <w:ilvl w:val="1"/>
+          <w:numId w:val="4"/>
+        </w:numPr>
+        <w:spacing w:after="0"/>
+      </w:pPr>
+      <w:r>
+        <w:t>Paste from the clipboard to DocForm (design view).</w:t>
+      </w:r>
+    </w:p>
+    <w:p>
+      <w:pPr>
+        <w:pStyle w:val="ListParagraph"/>
+        <w:numPr>
+          <w:ilvl w:val="1"/>
+          <w:numId w:val="4"/>
+        </w:numPr>
+        <w:spacing w:after="0"/>
+      </w:pPr>
+      <w:r>
+        <w:t xml:space="preserve">Navigate to the Main form of the </w:t>
+      </w:r>
+      <w:r>
+        <w:rPr>
+          <w:b/>
+          <w:bCs/>
+        </w:rPr>
+        <w:t>MDI</w:t>
+      </w:r>
+      <w:r>
+        <w:t xml:space="preserve"> Visual Studio project</w:t>
+      </w:r>
+    </w:p>
+    <w:p>
+      <w:pPr>
+        <w:pStyle w:val="ListParagraph"/>
+        <w:numPr>
+          <w:ilvl w:val="1"/>
+          <w:numId w:val="4"/>
+        </w:numPr>
+        <w:spacing w:after="0"/>
+      </w:pPr>
+      <w:r>
+        <w:t>Copy the toolstrip into the clipboard.</w:t>
+      </w:r>
+    </w:p>
+    <w:p>
+      <w:pPr>
+        <w:pStyle w:val="ListParagraph"/>
+        <w:numPr>
+          <w:ilvl w:val="1"/>
+          <w:numId w:val="4"/>
+        </w:numPr>
+        <w:spacing w:after="0"/>
+      </w:pPr>
+      <w:r>
+        <w:t xml:space="preserve">Navigate to the </w:t>
+      </w:r>
+      <w:r>
+        <w:rPr>
+          <w:b/>
+          <w:bCs/>
+        </w:rPr>
+        <w:t>SDI</w:t>
+      </w:r>
+      <w:r>
+        <w:t xml:space="preserve"> Visual Studio project.</w:t>
+      </w:r>
+    </w:p>
+    <w:p>
+      <w:pPr>
+        <w:pStyle w:val="ListParagraph"/>
+        <w:numPr>
+          <w:ilvl w:val="1"/>
+          <w:numId w:val="4"/>
+        </w:numPr>
+        <w:spacing w:after="0"/>
+      </w:pPr>
+      <w:r>
+        <w:t>Paste from the clipboard to DocForm (design view).</w:t>
+      </w:r>
+    </w:p>
+    <w:p>
+      <w:pPr>
+        <w:pStyle w:val="ListParagraph"/>
+        <w:numPr>
+          <w:ilvl w:val="0"/>
+          <w:numId w:val="16"/>
+        </w:numPr>
+        <w:spacing w:after="0"/>
+      </w:pPr>
+      <w:r>
+        <w:t xml:space="preserve">Drag/drop an instance of the </w:t>
+      </w:r>
+      <w:r>
+        <w:rPr>
+          <w:b/>
+          <w:bCs/>
+        </w:rPr>
+        <w:t>RichTextBox</w:t>
+      </w:r>
+      <w:r>
+        <w:t xml:space="preserve"> control onto DocForm.</w:t>
+      </w:r>
+    </w:p>
+    <w:p>
+      <w:pPr>
+        <w:pStyle w:val="ListParagraph"/>
+        <w:numPr>
+          <w:ilvl w:val="0"/>
+          <w:numId w:val="16"/>
+        </w:numPr>
+        <w:spacing w:after="0"/>
+      </w:pPr>
+      <w:r>
+        <w:t xml:space="preserve">We want the </w:t>
+      </w:r>
+      <w:r>
+        <w:rPr>
+          <w:b/>
+          <w:bCs/>
+        </w:rPr>
+        <w:t>RichTextBox</w:t>
+      </w:r>
+      <w:r>
+        <w:t xml:space="preserve"> to occupy the entire form. There are 2 convenient methods to do this.  (1) Click the “smart tag” of the </w:t>
+      </w:r>
+      <w:r>
+        <w:rPr>
+          <w:b/>
+          <w:bCs/>
+        </w:rPr>
+        <w:t>RichTextBox</w:t>
+      </w:r>
+      <w:r>
+        <w:t xml:space="preserve"> (an arrow at the upper-right corner), and select </w:t>
+      </w:r>
+      <w:r>
+        <w:rPr>
+          <w:b/>
+          <w:bCs/>
+        </w:rPr>
+        <w:t>Dock in Parent Container</w:t>
+      </w:r>
+      <w:r>
+        <w:t xml:space="preserve"> from the context menu.  (2) Set the </w:t>
+      </w:r>
+      <w:r>
+        <w:rPr>
+          <w:b/>
+          <w:bCs/>
+        </w:rPr>
+        <w:t>Dock</w:t>
+      </w:r>
+      <w:r>
+        <w:t xml:space="preserve"> property of the </w:t>
+      </w:r>
+      <w:r>
+        <w:rPr>
+          <w:b/>
+          <w:bCs/>
+        </w:rPr>
+        <w:t>RichTextBox</w:t>
+      </w:r>
+      <w:r>
+        <w:t xml:space="preserve"> to </w:t>
+      </w:r>
+      <w:r>
+        <w:rPr>
+          <w:b/>
+          <w:bCs/>
+        </w:rPr>
+        <w:t>Fill</w:t>
+      </w:r>
+      <w:r>
         <w:t>.</w:t>
       </w:r>
     </w:p>
     <w:p>
       <w:pPr>
-        <w:ind w:left="360"/>
-      </w:pPr>
-    </w:p>
-    <w:p/>
+        <w:pStyle w:val="ListParagraph"/>
+        <w:numPr>
+          <w:ilvl w:val="0"/>
+          <w:numId w:val="16"/>
+        </w:numPr>
+        <w:spacing w:after="0"/>
+      </w:pPr>
+      <w:r>
+        <w:t xml:space="preserve">Rename the </w:t>
+      </w:r>
+      <w:r>
+        <w:rPr>
+          <w:b/>
+          <w:bCs/>
+        </w:rPr>
+        <w:t>RichTextBox</w:t>
+      </w:r>
+      <w:r>
+        <w:t xml:space="preserve"> to DocumentTextBox.</w:t>
+      </w:r>
+    </w:p>
+    <w:p>
+      <w:pPr>
+        <w:spacing w:before="200" w:after="0"/>
+      </w:pPr>
+      <w:r>
+        <w:t>Build and run the application.  You can type into rich text box, but the menu/toolbar buttons are not yet wired, and it’s also not an SDI application.  For that, we need to configure the properties of the application object.  Refer to the next clip.</w:t>
+      </w:r>
+    </w:p>
+    <w:p>
+      <w:pPr>
+        <w:spacing w:before="200" w:after="0"/>
+      </w:pPr>
+      <w:r>
+        <w:t>Repeating these instructions for C# is straightforward.</w:t>
+      </w:r>
+    </w:p>
+    <w:p>
+      <w:bookmarkStart w:id="22" w:name="_GoBack"/>
+      <w:bookmarkEnd w:id="22"/>
+    </w:p>
     <w:sectPr>
       <w:footerReference w:type="default" r:id="rId8"/>
       <w:pgSz w:w="12240" w:h="15840"/>
@@ -10324,7 +11013,7 @@
           <w:rPr>
             <w:noProof/>
           </w:rPr>
-          <w:t>21</w:t>
+          <w:t>22</w:t>
         </w:r>
         <w:r>
           <w:rPr>

</xml_diff>

<commit_message>
Add a description of the clip "Demo: Configuring The Application Object (CS)".
</commit_message>
<xml_diff>
--- a/IntroductionToWindowsForms/IntroductionToWindowsForms.docx
+++ b/IntroductionToWindowsForms/IntroductionToWindowsForms.docx
@@ -476,19 +476,7 @@
                 <w:rPr>
                   <w:rStyle w:val="Hyperlink"/>
                 </w:rPr>
-                <w:t>Demo</w:t>
-              </w:r>
-              <w:r>
-                <w:rPr>
-                  <w:rStyle w:val="Hyperlink"/>
-                </w:rPr>
-                <w:t>:</w:t>
-              </w:r>
-              <w:r>
-                <w:rPr>
-                  <w:rStyle w:val="Hyperlink"/>
-                </w:rPr>
-                <w:t xml:space="preserve"> Configuring The Application Object (VB)</w:t>
+                <w:t>Demo: Configuring The Application Object (VB)</w:t>
               </w:r>
             </w:hyperlink>
           </w:p>
@@ -505,19 +493,7 @@
                 <w:rPr>
                   <w:rStyle w:val="Hyperlink"/>
                 </w:rPr>
-                <w:t>Demo: Configuring The Application</w:t>
-              </w:r>
-              <w:r>
-                <w:rPr>
-                  <w:rStyle w:val="Hyperlink"/>
-                </w:rPr>
-                <w:t xml:space="preserve"> </w:t>
-              </w:r>
-              <w:r>
-                <w:rPr>
-                  <w:rStyle w:val="Hyperlink"/>
-                </w:rPr>
-                <w:t>Object (CS)</w:t>
+                <w:t>Demo: Configuring The Application Object (CS)</w:t>
               </w:r>
             </w:hyperlink>
           </w:p>
@@ -14882,9 +14858,7 @@
         <w:pStyle w:val="Heading2"/>
       </w:pPr>
       <w:bookmarkStart w:id="22" w:name="_Demo:_Configuring_The"/>
-      <w:bookmarkStart w:id="23" w:name="_GoBack"/>
       <w:bookmarkEnd w:id="22"/>
-      <w:bookmarkEnd w:id="23"/>
       <w:r>
         <w:t xml:space="preserve">Demo: Configuring </w:t>
       </w:r>
@@ -15854,19 +15828,2275 @@
       <w:pPr>
         <w:pStyle w:val="Heading2"/>
       </w:pPr>
-      <w:bookmarkStart w:id="24" w:name="_Demo:_Configuring_The_1"/>
+      <w:bookmarkStart w:id="23" w:name="_Demo:_Configuring_The_1"/>
+      <w:bookmarkEnd w:id="23"/>
+      <w:r>
+        <w:t xml:space="preserve">Demo: Configuring </w:t>
+      </w:r>
+      <w:proofErr w:type="gramStart"/>
+      <w:r>
+        <w:t>The</w:t>
+      </w:r>
+      <w:proofErr w:type="gramEnd"/>
+      <w:r>
+        <w:t xml:space="preserve"> Application Object (CS)</w:t>
+      </w:r>
+      <w:r>
+        <w:t xml:space="preserve"> </w:t>
+      </w:r>
+    </w:p>
+    <w:p>
+      <w:pPr>
+        <w:pStyle w:val="ListParagraph"/>
+        <w:numPr>
+          <w:ilvl w:val="0"/>
+          <w:numId w:val="4"/>
+        </w:numPr>
+        <w:spacing w:after="0"/>
+        <w:rPr>
+          <w:rFonts w:eastAsiaTheme="minorEastAsia"/>
+        </w:rPr>
+      </w:pPr>
+      <w:r>
+        <w:t xml:space="preserve">Open Visual Studio.  In the right panel click </w:t>
+      </w:r>
+      <w:proofErr w:type="gramStart"/>
+      <w:r>
+        <w:rPr>
+          <w:b/>
+          <w:bCs/>
+        </w:rPr>
+        <w:t>Create</w:t>
+      </w:r>
+      <w:proofErr w:type="gramEnd"/>
+      <w:r>
+        <w:rPr>
+          <w:b/>
+          <w:bCs/>
+        </w:rPr>
+        <w:t xml:space="preserve"> a new project</w:t>
+      </w:r>
+      <w:r>
+        <w:t xml:space="preserve">.  Visual Studio displays the </w:t>
+      </w:r>
+      <w:r>
+        <w:rPr>
+          <w:b/>
+          <w:bCs/>
+        </w:rPr>
+        <w:t>Create a new project</w:t>
+      </w:r>
+      <w:r>
+        <w:t xml:space="preserve"> dialog.</w:t>
+      </w:r>
+    </w:p>
+    <w:p>
+      <w:pPr>
+        <w:pStyle w:val="ListParagraph"/>
+        <w:numPr>
+          <w:ilvl w:val="0"/>
+          <w:numId w:val="4"/>
+        </w:numPr>
+        <w:spacing w:after="0"/>
+        <w:rPr>
+          <w:rFonts w:eastAsiaTheme="minorEastAsia"/>
+        </w:rPr>
+      </w:pPr>
+      <w:r>
+        <w:t xml:space="preserve">Open the languages drop-down list near the top of the right panel.  Choose </w:t>
+      </w:r>
+      <w:r>
+        <w:rPr>
+          <w:b/>
+          <w:bCs/>
+        </w:rPr>
+        <w:t>C#</w:t>
+      </w:r>
+      <w:r>
+        <w:t xml:space="preserve">.  Type “windows” in the search box at the top of the right panel.  Visual Studio reduces the number of candidates in the right-panel list.  Select </w:t>
+      </w:r>
+      <w:r>
+        <w:rPr>
+          <w:b/>
+          <w:bCs/>
+        </w:rPr>
+        <w:t>Windows Forms App (.NET Framework)</w:t>
+      </w:r>
+      <w:r>
+        <w:t xml:space="preserve"> with </w:t>
+      </w:r>
+      <w:r>
+        <w:rPr>
+          <w:b/>
+          <w:bCs/>
+        </w:rPr>
+        <w:t>C#</w:t>
+      </w:r>
+      <w:r>
+        <w:t xml:space="preserve"> as the language.  Click </w:t>
+      </w:r>
+      <w:r>
+        <w:rPr>
+          <w:b/>
+          <w:bCs/>
+        </w:rPr>
+        <w:t>Next</w:t>
+      </w:r>
+      <w:r>
+        <w:t xml:space="preserve">.  Visual Studio displays the </w:t>
+      </w:r>
+      <w:r>
+        <w:rPr>
+          <w:b/>
+          <w:bCs/>
+        </w:rPr>
+        <w:t>Configure your new project</w:t>
+      </w:r>
+      <w:r>
+        <w:t xml:space="preserve"> dialog.</w:t>
+      </w:r>
+    </w:p>
+    <w:p>
+      <w:pPr>
+        <w:pStyle w:val="ListParagraph"/>
+        <w:numPr>
+          <w:ilvl w:val="0"/>
+          <w:numId w:val="4"/>
+        </w:numPr>
+        <w:spacing w:after="0"/>
+      </w:pPr>
+      <w:r>
+        <w:t>Type “</w:t>
+      </w:r>
+      <w:proofErr w:type="spellStart"/>
+      <w:r>
+        <w:t>SDIcs</w:t>
+      </w:r>
+      <w:proofErr w:type="spellEnd"/>
+      <w:r>
+        <w:t xml:space="preserve">” into the </w:t>
+      </w:r>
+      <w:r>
+        <w:rPr>
+          <w:b/>
+          <w:bCs/>
+        </w:rPr>
+        <w:t>Project name</w:t>
+      </w:r>
+      <w:r>
+        <w:t xml:space="preserve"> text box.  Use the </w:t>
+      </w:r>
+      <w:r>
+        <w:rPr>
+          <w:b/>
+          <w:bCs/>
+        </w:rPr>
+        <w:t>Location</w:t>
+      </w:r>
+      <w:r>
+        <w:t xml:space="preserve"> browser to select a folder into which the solution will reside.  Keep “</w:t>
+      </w:r>
+      <w:proofErr w:type="spellStart"/>
+      <w:r>
+        <w:t>SDIcs</w:t>
+      </w:r>
+      <w:proofErr w:type="spellEnd"/>
+      <w:r>
+        <w:t xml:space="preserve">” as the </w:t>
+      </w:r>
+      <w:r>
+        <w:rPr>
+          <w:b/>
+          <w:bCs/>
+        </w:rPr>
+        <w:t>Solution name</w:t>
+      </w:r>
+      <w:r>
+        <w:t xml:space="preserve"> text box.  Check the check box titled </w:t>
+      </w:r>
+      <w:r>
+        <w:rPr>
+          <w:b/>
+          <w:bCs/>
+        </w:rPr>
+        <w:t>Place solution and project in the same directory</w:t>
+      </w:r>
+      <w:r>
+        <w:t xml:space="preserve">.  Click </w:t>
+      </w:r>
+      <w:r>
+        <w:rPr>
+          <w:b/>
+          <w:bCs/>
+        </w:rPr>
+        <w:t>Create</w:t>
+      </w:r>
+      <w:r>
+        <w:t xml:space="preserve">.  Visual Studio displays the solution with an empty form titled “Form1”.  If the </w:t>
+      </w:r>
+      <w:r>
+        <w:rPr>
+          <w:b/>
+          <w:bCs/>
+        </w:rPr>
+        <w:t>Solution Explorer</w:t>
+      </w:r>
+      <w:r>
+        <w:t xml:space="preserve"> is not visible in the right panel, navigate to make it visible.</w:t>
+      </w:r>
+    </w:p>
+    <w:p>
+      <w:pPr>
+        <w:pStyle w:val="ListParagraph"/>
+        <w:numPr>
+          <w:ilvl w:val="0"/>
+          <w:numId w:val="4"/>
+        </w:numPr>
+        <w:spacing w:after="0"/>
+      </w:pPr>
+      <w:r>
+        <w:t xml:space="preserve">Rename the form in the </w:t>
+      </w:r>
+      <w:r>
+        <w:rPr>
+          <w:b/>
+          <w:bCs/>
+        </w:rPr>
+        <w:t>Solution Explorer</w:t>
+      </w:r>
+      <w:r>
+        <w:t xml:space="preserve"> to “</w:t>
+      </w:r>
+      <w:proofErr w:type="spellStart"/>
+      <w:r>
+        <w:t>DocForm</w:t>
+      </w:r>
+      <w:proofErr w:type="spellEnd"/>
+      <w:r>
+        <w:t xml:space="preserve">”.  Visual Studio displays a pop-up dialog asking whether to rename all references to the code element ‘Form1’.  Click </w:t>
+      </w:r>
+      <w:r>
+        <w:rPr>
+          <w:b/>
+          <w:bCs/>
+        </w:rPr>
+        <w:t>Yes</w:t>
+      </w:r>
+      <w:r>
+        <w:t>.  Notice that Visual Studio has renamed the class (in code view) to “</w:t>
+      </w:r>
+      <w:proofErr w:type="spellStart"/>
+      <w:r>
+        <w:t>DocForm</w:t>
+      </w:r>
+      <w:proofErr w:type="spellEnd"/>
+      <w:r>
+        <w:t>”.</w:t>
+      </w:r>
+    </w:p>
+    <w:p>
+      <w:pPr>
+        <w:pStyle w:val="ListParagraph"/>
+        <w:numPr>
+          <w:ilvl w:val="0"/>
+          <w:numId w:val="4"/>
+        </w:numPr>
+        <w:spacing w:after="0"/>
+      </w:pPr>
+      <w:r>
+        <w:t>Change the title of the form (</w:t>
+      </w:r>
+      <w:r>
+        <w:rPr>
+          <w:b/>
+          <w:bCs/>
+        </w:rPr>
+        <w:t>Text</w:t>
+      </w:r>
+      <w:r>
+        <w:t xml:space="preserve"> property) to “New Document”.</w:t>
+      </w:r>
+    </w:p>
+    <w:p>
+      <w:pPr>
+        <w:pStyle w:val="ListParagraph"/>
+        <w:numPr>
+          <w:ilvl w:val="0"/>
+          <w:numId w:val="4"/>
+        </w:numPr>
+        <w:spacing w:after="0"/>
+      </w:pPr>
+      <w:r>
+        <w:t xml:space="preserve">Copy the menu and toolbar from the </w:t>
+      </w:r>
+      <w:proofErr w:type="spellStart"/>
+      <w:r>
+        <w:rPr>
+          <w:b/>
+          <w:bCs/>
+        </w:rPr>
+        <w:t>MDIcs</w:t>
+      </w:r>
+      <w:proofErr w:type="spellEnd"/>
+      <w:r>
+        <w:t xml:space="preserve"> application to </w:t>
+      </w:r>
+      <w:proofErr w:type="spellStart"/>
+      <w:r>
+        <w:t>DocForm</w:t>
+      </w:r>
+      <w:proofErr w:type="spellEnd"/>
+      <w:r>
+        <w:t>.  (There is no “main” form in SDI; so, each of the document forms has its own menu and toolbar.)</w:t>
+      </w:r>
+    </w:p>
+    <w:p>
+      <w:pPr>
+        <w:pStyle w:val="ListParagraph"/>
+        <w:numPr>
+          <w:ilvl w:val="1"/>
+          <w:numId w:val="4"/>
+        </w:numPr>
+        <w:spacing w:after="0"/>
+      </w:pPr>
+      <w:r>
+        <w:t xml:space="preserve">Open the </w:t>
+      </w:r>
+      <w:proofErr w:type="spellStart"/>
+      <w:r>
+        <w:rPr>
+          <w:b/>
+          <w:bCs/>
+        </w:rPr>
+        <w:t>MDIcs</w:t>
+      </w:r>
+      <w:proofErr w:type="spellEnd"/>
+      <w:r>
+        <w:t xml:space="preserve"> Visual Studio project.</w:t>
+      </w:r>
+    </w:p>
+    <w:p>
+      <w:pPr>
+        <w:pStyle w:val="ListParagraph"/>
+        <w:numPr>
+          <w:ilvl w:val="1"/>
+          <w:numId w:val="4"/>
+        </w:numPr>
+        <w:spacing w:after="0"/>
+      </w:pPr>
+      <w:r>
+        <w:t>Navigate to the Main form (design view).</w:t>
+      </w:r>
+    </w:p>
+    <w:p>
+      <w:pPr>
+        <w:pStyle w:val="ListParagraph"/>
+        <w:numPr>
+          <w:ilvl w:val="1"/>
+          <w:numId w:val="4"/>
+        </w:numPr>
+        <w:spacing w:after="0"/>
+      </w:pPr>
+      <w:r>
+        <w:t>Copy the menu into the clipboard.</w:t>
+      </w:r>
+    </w:p>
+    <w:p>
+      <w:pPr>
+        <w:pStyle w:val="ListParagraph"/>
+        <w:numPr>
+          <w:ilvl w:val="1"/>
+          <w:numId w:val="4"/>
+        </w:numPr>
+        <w:spacing w:after="0"/>
+      </w:pPr>
+      <w:r>
+        <w:t xml:space="preserve">Navigate to the </w:t>
+      </w:r>
+      <w:proofErr w:type="spellStart"/>
+      <w:r>
+        <w:rPr>
+          <w:b/>
+          <w:bCs/>
+        </w:rPr>
+        <w:t>SDIcs</w:t>
+      </w:r>
+      <w:proofErr w:type="spellEnd"/>
+      <w:r>
+        <w:t xml:space="preserve"> Visual Studio project.</w:t>
+      </w:r>
+    </w:p>
+    <w:p>
+      <w:pPr>
+        <w:pStyle w:val="ListParagraph"/>
+        <w:numPr>
+          <w:ilvl w:val="1"/>
+          <w:numId w:val="4"/>
+        </w:numPr>
+        <w:spacing w:after="0"/>
+      </w:pPr>
+      <w:r>
+        <w:t xml:space="preserve">Paste from the clipboard to </w:t>
+      </w:r>
+      <w:proofErr w:type="spellStart"/>
+      <w:r>
+        <w:t>DocForm</w:t>
+      </w:r>
+      <w:proofErr w:type="spellEnd"/>
+      <w:r>
+        <w:t xml:space="preserve"> (design view).</w:t>
+      </w:r>
+    </w:p>
+    <w:p>
+      <w:pPr>
+        <w:pStyle w:val="ListParagraph"/>
+        <w:numPr>
+          <w:ilvl w:val="1"/>
+          <w:numId w:val="4"/>
+        </w:numPr>
+        <w:spacing w:after="0"/>
+      </w:pPr>
+      <w:r>
+        <w:t xml:space="preserve">Navigate to the Main form of the </w:t>
+      </w:r>
+      <w:proofErr w:type="spellStart"/>
+      <w:r>
+        <w:rPr>
+          <w:b/>
+          <w:bCs/>
+        </w:rPr>
+        <w:t>MDIcs</w:t>
+      </w:r>
+      <w:proofErr w:type="spellEnd"/>
+      <w:r>
+        <w:t xml:space="preserve"> Visual Studio project</w:t>
+      </w:r>
+    </w:p>
+    <w:p>
+      <w:pPr>
+        <w:pStyle w:val="ListParagraph"/>
+        <w:numPr>
+          <w:ilvl w:val="1"/>
+          <w:numId w:val="4"/>
+        </w:numPr>
+        <w:spacing w:after="0"/>
+      </w:pPr>
+      <w:r>
+        <w:t xml:space="preserve">Copy the </w:t>
+      </w:r>
+      <w:proofErr w:type="spellStart"/>
+      <w:r>
+        <w:t>toolstrip</w:t>
+      </w:r>
+      <w:proofErr w:type="spellEnd"/>
+      <w:r>
+        <w:t xml:space="preserve"> into the clipboard.</w:t>
+      </w:r>
+    </w:p>
+    <w:p>
+      <w:pPr>
+        <w:pStyle w:val="ListParagraph"/>
+        <w:numPr>
+          <w:ilvl w:val="1"/>
+          <w:numId w:val="4"/>
+        </w:numPr>
+        <w:spacing w:after="0"/>
+      </w:pPr>
+      <w:r>
+        <w:lastRenderedPageBreak/>
+        <w:t xml:space="preserve">Navigate to the </w:t>
+      </w:r>
+      <w:proofErr w:type="spellStart"/>
+      <w:r>
+        <w:rPr>
+          <w:b/>
+          <w:bCs/>
+        </w:rPr>
+        <w:t>SDIcs</w:t>
+      </w:r>
+      <w:proofErr w:type="spellEnd"/>
+      <w:r>
+        <w:t xml:space="preserve"> Visual Studio project.</w:t>
+      </w:r>
+    </w:p>
+    <w:p>
+      <w:pPr>
+        <w:pStyle w:val="ListParagraph"/>
+        <w:numPr>
+          <w:ilvl w:val="1"/>
+          <w:numId w:val="4"/>
+        </w:numPr>
+        <w:spacing w:after="0"/>
+      </w:pPr>
+      <w:r>
+        <w:t xml:space="preserve">Paste from the clipboard to </w:t>
+      </w:r>
+      <w:proofErr w:type="spellStart"/>
+      <w:r>
+        <w:t>DocForm</w:t>
+      </w:r>
+      <w:proofErr w:type="spellEnd"/>
+      <w:r>
+        <w:t xml:space="preserve"> (design view).</w:t>
+      </w:r>
+    </w:p>
+    <w:p>
+      <w:pPr>
+        <w:pStyle w:val="ListParagraph"/>
+        <w:numPr>
+          <w:ilvl w:val="0"/>
+          <w:numId w:val="16"/>
+        </w:numPr>
+        <w:spacing w:after="0"/>
+      </w:pPr>
+      <w:r>
+        <w:t xml:space="preserve">Drag/drop an instance of the </w:t>
+      </w:r>
+      <w:proofErr w:type="spellStart"/>
+      <w:r>
+        <w:rPr>
+          <w:b/>
+          <w:bCs/>
+        </w:rPr>
+        <w:t>RichTextBox</w:t>
+      </w:r>
+      <w:proofErr w:type="spellEnd"/>
+      <w:r>
+        <w:t xml:space="preserve"> control onto </w:t>
+      </w:r>
+      <w:proofErr w:type="spellStart"/>
+      <w:r>
+        <w:t>DocForm</w:t>
+      </w:r>
+      <w:proofErr w:type="spellEnd"/>
+      <w:r>
+        <w:t>.</w:t>
+      </w:r>
+    </w:p>
+    <w:p>
+      <w:pPr>
+        <w:pStyle w:val="ListParagraph"/>
+        <w:numPr>
+          <w:ilvl w:val="0"/>
+          <w:numId w:val="16"/>
+        </w:numPr>
+        <w:spacing w:after="0"/>
+      </w:pPr>
+      <w:r>
+        <w:t xml:space="preserve">We want the </w:t>
+      </w:r>
+      <w:proofErr w:type="spellStart"/>
+      <w:r>
+        <w:rPr>
+          <w:b/>
+          <w:bCs/>
+        </w:rPr>
+        <w:t>RichTextBox</w:t>
+      </w:r>
+      <w:proofErr w:type="spellEnd"/>
+      <w:r>
+        <w:t xml:space="preserve"> to occupy the entire form. There are 2 convenient methods to do this.  (1) Click the “smart tag” of the </w:t>
+      </w:r>
+      <w:proofErr w:type="spellStart"/>
+      <w:r>
+        <w:rPr>
+          <w:b/>
+          <w:bCs/>
+        </w:rPr>
+        <w:t>RichTextBox</w:t>
+      </w:r>
+      <w:proofErr w:type="spellEnd"/>
+      <w:r>
+        <w:t xml:space="preserve"> (an arrow at the upper-right corner), and select </w:t>
+      </w:r>
+      <w:r>
+        <w:rPr>
+          <w:b/>
+          <w:bCs/>
+        </w:rPr>
+        <w:t>Dock in Parent Container</w:t>
+      </w:r>
+      <w:r>
+        <w:t xml:space="preserve"> from the context menu.  (2) Set the </w:t>
+      </w:r>
+      <w:r>
+        <w:rPr>
+          <w:b/>
+          <w:bCs/>
+        </w:rPr>
+        <w:t>Dock</w:t>
+      </w:r>
+      <w:r>
+        <w:t xml:space="preserve"> property of the </w:t>
+      </w:r>
+      <w:proofErr w:type="spellStart"/>
+      <w:r>
+        <w:rPr>
+          <w:b/>
+          <w:bCs/>
+        </w:rPr>
+        <w:t>RichTextBox</w:t>
+      </w:r>
+      <w:proofErr w:type="spellEnd"/>
+      <w:r>
+        <w:t xml:space="preserve"> to </w:t>
+      </w:r>
+      <w:r>
+        <w:rPr>
+          <w:b/>
+          <w:bCs/>
+        </w:rPr>
+        <w:t>Fill</w:t>
+      </w:r>
+      <w:r>
+        <w:t>.</w:t>
+      </w:r>
+    </w:p>
+    <w:p>
+      <w:pPr>
+        <w:pStyle w:val="ListParagraph"/>
+        <w:numPr>
+          <w:ilvl w:val="0"/>
+          <w:numId w:val="16"/>
+        </w:numPr>
+      </w:pPr>
+      <w:r>
+        <w:t xml:space="preserve">Rename the </w:t>
+      </w:r>
+      <w:proofErr w:type="spellStart"/>
+      <w:r>
+        <w:rPr>
+          <w:b/>
+          <w:bCs/>
+        </w:rPr>
+        <w:t>RichTextBox</w:t>
+      </w:r>
+      <w:proofErr w:type="spellEnd"/>
+      <w:r>
+        <w:t xml:space="preserve"> to </w:t>
+      </w:r>
+      <w:proofErr w:type="spellStart"/>
+      <w:r>
+        <w:t>DocumentTextBox</w:t>
+      </w:r>
+      <w:proofErr w:type="spellEnd"/>
+      <w:r>
+        <w:t>.</w:t>
+      </w:r>
+    </w:p>
+    <w:p>
+      <w:pPr>
+        <w:spacing w:after="0"/>
+      </w:pPr>
+      <w:r>
+        <w:t xml:space="preserve">It would be convenient if we could proceed to configure the application in the same manner as in the previous clip – using a dialog in the </w:t>
+      </w:r>
+      <w:r>
+        <w:rPr>
+          <w:b/>
+        </w:rPr>
+        <w:t>P</w:t>
+      </w:r>
+      <w:r>
+        <w:rPr>
+          <w:b/>
+          <w:bCs/>
+        </w:rPr>
+        <w:t>roperties</w:t>
+      </w:r>
+      <w:r>
+        <w:t xml:space="preserve"> of the project.  But Visual Studio has not provided this within the C# framework.  </w:t>
+      </w:r>
+      <w:r>
+        <w:rPr>
+          <w:b/>
+          <w:bCs/>
+          <w:i/>
+          <w:iCs/>
+        </w:rPr>
+        <w:t>Confirm this by (1) right-clicking the project name (</w:t>
+      </w:r>
+      <w:proofErr w:type="spellStart"/>
+      <w:r>
+        <w:rPr>
+          <w:b/>
+          <w:bCs/>
+          <w:i/>
+          <w:iCs/>
+        </w:rPr>
+        <w:t>SDIcs</w:t>
+      </w:r>
+      <w:proofErr w:type="spellEnd"/>
+      <w:r>
+        <w:rPr>
+          <w:b/>
+          <w:bCs/>
+          <w:i/>
+          <w:iCs/>
+        </w:rPr>
+        <w:t xml:space="preserve">), (2) selecting </w:t>
+      </w:r>
+      <w:r>
+        <w:t>Properties</w:t>
+      </w:r>
+      <w:r>
+        <w:rPr>
+          <w:b/>
+          <w:bCs/>
+          <w:i/>
+          <w:iCs/>
+        </w:rPr>
+        <w:t xml:space="preserve"> from the context menu, and (3) examining what is provided under the </w:t>
+      </w:r>
+      <w:r>
+        <w:t>Application</w:t>
+      </w:r>
+      <w:r>
+        <w:rPr>
+          <w:b/>
+          <w:bCs/>
+          <w:i/>
+          <w:iCs/>
+        </w:rPr>
+        <w:t xml:space="preserve"> tab – by comparison with the same dialog under the Visual Basic framework.</w:t>
+      </w:r>
+      <w:r>
+        <w:t xml:space="preserve">  Instead, it will be necessary to provide the application configuration via C# code.</w:t>
+      </w:r>
+    </w:p>
+    <w:p>
+      <w:pPr>
+        <w:pStyle w:val="ListParagraph"/>
+        <w:numPr>
+          <w:ilvl w:val="0"/>
+          <w:numId w:val="47"/>
+        </w:numPr>
+        <w:spacing w:after="0"/>
+      </w:pPr>
+      <w:r>
+        <w:t>Right-click the project (</w:t>
+      </w:r>
+      <w:proofErr w:type="spellStart"/>
+      <w:proofErr w:type="gramStart"/>
+      <w:r>
+        <w:t>SDIcs</w:t>
+      </w:r>
+      <w:proofErr w:type="spellEnd"/>
+      <w:r>
+        <w:t>),</w:t>
+      </w:r>
+      <w:proofErr w:type="gramEnd"/>
+      <w:r>
+        <w:t xml:space="preserve"> and select </w:t>
+      </w:r>
+      <w:r>
+        <w:rPr>
+          <w:b/>
+          <w:bCs/>
+        </w:rPr>
+        <w:t>Add-&gt;Class...</w:t>
+      </w:r>
+      <w:r>
+        <w:t xml:space="preserve"> In the context menu.  Visual Studio pops up a dialog </w:t>
+      </w:r>
+      <w:r>
+        <w:rPr>
+          <w:b/>
+          <w:bCs/>
+        </w:rPr>
+        <w:t xml:space="preserve">Add New Item </w:t>
+      </w:r>
+      <w:r>
+        <w:t xml:space="preserve">with </w:t>
+      </w:r>
+      <w:r>
+        <w:rPr>
+          <w:b/>
+          <w:bCs/>
+        </w:rPr>
+        <w:t>Class</w:t>
+      </w:r>
+      <w:r>
+        <w:t xml:space="preserve"> selected (by default) in the center pane.</w:t>
+      </w:r>
+    </w:p>
+    <w:p>
+      <w:pPr>
+        <w:pStyle w:val="ListParagraph"/>
+        <w:numPr>
+          <w:ilvl w:val="0"/>
+          <w:numId w:val="47"/>
+        </w:numPr>
+        <w:spacing w:after="0"/>
+      </w:pPr>
+      <w:r>
+        <w:t xml:space="preserve">Type </w:t>
+      </w:r>
+      <w:proofErr w:type="spellStart"/>
+      <w:r>
+        <w:t>SDIApplication</w:t>
+      </w:r>
+      <w:proofErr w:type="spellEnd"/>
+      <w:r>
+        <w:t xml:space="preserve"> into the </w:t>
+      </w:r>
+      <w:r>
+        <w:rPr>
+          <w:b/>
+          <w:bCs/>
+        </w:rPr>
+        <w:t>Name</w:t>
+      </w:r>
+      <w:r>
+        <w:t xml:space="preserve"> box at the bottom of the dialog.  Click </w:t>
+      </w:r>
+      <w:r>
+        <w:rPr>
+          <w:b/>
+          <w:bCs/>
+        </w:rPr>
+        <w:t>Add</w:t>
+      </w:r>
+      <w:r>
+        <w:t>.  Visual Studio adds the class to the solution.</w:t>
+      </w:r>
+    </w:p>
+    <w:p>
+      <w:pPr>
+        <w:pStyle w:val="ListParagraph"/>
+        <w:numPr>
+          <w:ilvl w:val="0"/>
+          <w:numId w:val="47"/>
+        </w:numPr>
+        <w:spacing w:after="0"/>
+      </w:pPr>
+      <w:r>
+        <w:t xml:space="preserve">Add the attribute </w:t>
+      </w:r>
+      <w:r>
+        <w:rPr>
+          <w:b/>
+          <w:bCs/>
+        </w:rPr>
+        <w:t>public</w:t>
+      </w:r>
+      <w:r>
+        <w:t xml:space="preserve"> in front of “class </w:t>
+      </w:r>
+      <w:proofErr w:type="spellStart"/>
+      <w:r>
+        <w:t>SDIApplication</w:t>
+      </w:r>
+      <w:proofErr w:type="spellEnd"/>
+      <w:r>
+        <w:t xml:space="preserve">” (in </w:t>
+      </w:r>
+      <w:proofErr w:type="spellStart"/>
+      <w:r>
+        <w:t>SDIApplication.cs</w:t>
+      </w:r>
+      <w:proofErr w:type="spellEnd"/>
+      <w:r>
+        <w:t>).</w:t>
+      </w:r>
+    </w:p>
+    <w:p>
+      <w:pPr>
+        <w:pStyle w:val="ListParagraph"/>
+        <w:numPr>
+          <w:ilvl w:val="0"/>
+          <w:numId w:val="47"/>
+        </w:numPr>
+        <w:spacing w:after="0"/>
+      </w:pPr>
+      <w:r>
+        <w:t xml:space="preserve">To make this a single-instance class use the following code in the body of class </w:t>
+      </w:r>
+      <w:proofErr w:type="spellStart"/>
+      <w:r>
+        <w:t>SDIApplication</w:t>
+      </w:r>
+      <w:proofErr w:type="spellEnd"/>
+      <w:r>
+        <w:t>:</w:t>
+      </w:r>
+    </w:p>
+    <w:p>
+      <w:pPr>
+        <w:spacing w:after="0"/>
+        <w:ind w:left="720"/>
+      </w:pPr>
+      <w:proofErr w:type="gramStart"/>
+      <w:r>
+        <w:t>private</w:t>
+      </w:r>
+      <w:proofErr w:type="gramEnd"/>
+      <w:r>
+        <w:t xml:space="preserve"> static </w:t>
+      </w:r>
+      <w:proofErr w:type="spellStart"/>
+      <w:r>
+        <w:t>SDIApplication</w:t>
+      </w:r>
+      <w:proofErr w:type="spellEnd"/>
+      <w:r>
+        <w:t xml:space="preserve"> _instance = null;</w:t>
+      </w:r>
+    </w:p>
+    <w:p>
+      <w:pPr>
+        <w:spacing w:after="0"/>
+        <w:ind w:left="720"/>
+      </w:pPr>
+      <w:proofErr w:type="gramStart"/>
+      <w:r>
+        <w:t>public</w:t>
+      </w:r>
+      <w:proofErr w:type="gramEnd"/>
+      <w:r>
+        <w:t xml:space="preserve"> static </w:t>
+      </w:r>
+      <w:proofErr w:type="spellStart"/>
+      <w:r>
+        <w:t>SDIApplication</w:t>
+      </w:r>
+      <w:proofErr w:type="spellEnd"/>
+      <w:r>
+        <w:t xml:space="preserve"> Instance</w:t>
+      </w:r>
+    </w:p>
+    <w:p>
+      <w:pPr>
+        <w:spacing w:after="0"/>
+        <w:ind w:left="720"/>
+      </w:pPr>
+      <w:r>
+        <w:t>{</w:t>
+      </w:r>
+    </w:p>
+    <w:p>
+      <w:pPr>
+        <w:spacing w:after="0"/>
+        <w:ind w:left="1080"/>
+      </w:pPr>
+      <w:proofErr w:type="gramStart"/>
+      <w:r>
+        <w:t>get</w:t>
+      </w:r>
+      <w:proofErr w:type="gramEnd"/>
+    </w:p>
+    <w:p>
+      <w:pPr>
+        <w:spacing w:after="0"/>
+        <w:ind w:left="1080"/>
+      </w:pPr>
+      <w:r>
+        <w:t>{</w:t>
+      </w:r>
+    </w:p>
+    <w:p>
+      <w:pPr>
+        <w:spacing w:after="0"/>
+        <w:ind w:left="720"/>
+      </w:pPr>
+      <w:r>
+        <w:t xml:space="preserve">                </w:t>
+      </w:r>
+      <w:proofErr w:type="gramStart"/>
+      <w:r>
+        <w:t>if</w:t>
+      </w:r>
+      <w:proofErr w:type="gramEnd"/>
+      <w:r>
+        <w:t xml:space="preserve"> (_instance == null)</w:t>
+      </w:r>
+    </w:p>
+    <w:p>
+      <w:pPr>
+        <w:spacing w:after="0"/>
+        <w:ind w:left="720"/>
+      </w:pPr>
+      <w:r>
+        <w:t xml:space="preserve">                    _instance = new </w:t>
+      </w:r>
+      <w:proofErr w:type="spellStart"/>
+      <w:proofErr w:type="gramStart"/>
+      <w:r>
+        <w:t>SDIApplication</w:t>
+      </w:r>
+      <w:proofErr w:type="spellEnd"/>
+      <w:r>
+        <w:t>(</w:t>
+      </w:r>
+      <w:proofErr w:type="gramEnd"/>
+      <w:r>
+        <w:t>);</w:t>
+      </w:r>
+    </w:p>
+    <w:p>
+      <w:pPr>
+        <w:spacing w:after="0"/>
+        <w:ind w:left="720"/>
+      </w:pPr>
+      <w:r>
+        <w:t xml:space="preserve">                </w:t>
+      </w:r>
+      <w:proofErr w:type="gramStart"/>
+      <w:r>
+        <w:t>return</w:t>
+      </w:r>
+      <w:proofErr w:type="gramEnd"/>
+      <w:r>
+        <w:t xml:space="preserve"> _instance;</w:t>
+      </w:r>
+    </w:p>
+    <w:p>
+      <w:pPr>
+        <w:spacing w:after="0"/>
+        <w:ind w:left="1080"/>
+      </w:pPr>
+      <w:r>
+        <w:t>}</w:t>
+      </w:r>
+    </w:p>
+    <w:p>
+      <w:pPr>
+        <w:spacing w:after="0"/>
+        <w:ind w:left="720"/>
+      </w:pPr>
+      <w:r>
+        <w:t>}</w:t>
+      </w:r>
+    </w:p>
+    <w:p>
+      <w:pPr>
+        <w:pStyle w:val="ListParagraph"/>
+        <w:numPr>
+          <w:ilvl w:val="0"/>
+          <w:numId w:val="46"/>
+        </w:numPr>
+        <w:spacing w:after="0"/>
+      </w:pPr>
+      <w:r>
+        <w:t>To make this an “applica</w:t>
+      </w:r>
+      <w:r>
+        <w:t>tion”, we will let it inherit f</w:t>
+      </w:r>
+      <w:r>
+        <w:t xml:space="preserve">rom </w:t>
+      </w:r>
+      <w:proofErr w:type="spellStart"/>
+      <w:r>
+        <w:t>WindowsFormsApplicationBase</w:t>
+      </w:r>
+      <w:proofErr w:type="spellEnd"/>
+      <w:r>
+        <w:t xml:space="preserve">.  Since </w:t>
+      </w:r>
+      <w:proofErr w:type="spellStart"/>
+      <w:r>
+        <w:t>WindowsFormsApplicationBase</w:t>
+      </w:r>
+      <w:proofErr w:type="spellEnd"/>
+      <w:r>
+        <w:t xml:space="preserve"> is built into the </w:t>
+      </w:r>
+      <w:proofErr w:type="spellStart"/>
+      <w:r>
+        <w:t>VisualBasic</w:t>
+      </w:r>
+      <w:proofErr w:type="spellEnd"/>
+      <w:r>
+        <w:t xml:space="preserve"> assembly, we will need an assembly reference.</w:t>
+      </w:r>
+    </w:p>
+    <w:p>
+      <w:pPr>
+        <w:pStyle w:val="ListParagraph"/>
+        <w:numPr>
+          <w:ilvl w:val="1"/>
+          <w:numId w:val="46"/>
+        </w:numPr>
+        <w:spacing w:after="0"/>
+      </w:pPr>
+      <w:r>
+        <w:t xml:space="preserve">Right-click </w:t>
+      </w:r>
+      <w:r>
+        <w:rPr>
+          <w:b/>
+          <w:bCs/>
+        </w:rPr>
+        <w:t>References</w:t>
+      </w:r>
+      <w:r>
+        <w:t xml:space="preserve"> in the </w:t>
+      </w:r>
+      <w:r>
+        <w:rPr>
+          <w:b/>
+          <w:bCs/>
+        </w:rPr>
+        <w:t>Solution Explorer</w:t>
+      </w:r>
+      <w:r>
+        <w:t xml:space="preserve">.  Visual Studio pops up a dialog titled </w:t>
+      </w:r>
+      <w:r>
+        <w:rPr>
+          <w:b/>
+          <w:bCs/>
+        </w:rPr>
+        <w:t>Reference Manager</w:t>
+      </w:r>
+      <w:r>
+        <w:t>.</w:t>
+      </w:r>
+    </w:p>
+    <w:p>
+      <w:pPr>
+        <w:pStyle w:val="ListParagraph"/>
+        <w:numPr>
+          <w:ilvl w:val="1"/>
+          <w:numId w:val="46"/>
+        </w:numPr>
+        <w:spacing w:after="0"/>
+      </w:pPr>
+      <w:r>
+        <w:t xml:space="preserve">Make certain that </w:t>
+      </w:r>
+      <w:r>
+        <w:rPr>
+          <w:b/>
+          <w:bCs/>
+        </w:rPr>
+        <w:t>Assemblies</w:t>
+      </w:r>
+      <w:r>
+        <w:t xml:space="preserve"> is selected in the left panel.  Then click a check box next to </w:t>
+      </w:r>
+      <w:proofErr w:type="spellStart"/>
+      <w:r>
+        <w:rPr>
+          <w:b/>
+          <w:bCs/>
+        </w:rPr>
+        <w:t>Microsoft.VisualBasic</w:t>
+      </w:r>
+      <w:proofErr w:type="spellEnd"/>
+      <w:r>
+        <w:t>.</w:t>
+      </w:r>
+    </w:p>
+    <w:p>
+      <w:pPr>
+        <w:pStyle w:val="ListParagraph"/>
+        <w:numPr>
+          <w:ilvl w:val="1"/>
+          <w:numId w:val="46"/>
+        </w:numPr>
+        <w:spacing w:after="0"/>
+      </w:pPr>
+      <w:r>
+        <w:t xml:space="preserve">Click </w:t>
+      </w:r>
+      <w:r>
+        <w:rPr>
+          <w:b/>
+          <w:bCs/>
+        </w:rPr>
+        <w:t>OK</w:t>
+      </w:r>
+      <w:r>
+        <w:t>.</w:t>
+      </w:r>
+    </w:p>
+    <w:p>
+      <w:pPr>
+        <w:pStyle w:val="ListParagraph"/>
+        <w:numPr>
+          <w:ilvl w:val="1"/>
+          <w:numId w:val="46"/>
+        </w:numPr>
+        <w:spacing w:after="0"/>
+      </w:pPr>
+      <w:r>
+        <w:t xml:space="preserve">Navigate back to </w:t>
+      </w:r>
+      <w:proofErr w:type="spellStart"/>
+      <w:r>
+        <w:t>SDIApplication.cs</w:t>
+      </w:r>
+      <w:proofErr w:type="spellEnd"/>
+      <w:r>
+        <w:t>.</w:t>
+      </w:r>
+    </w:p>
+    <w:p>
+      <w:pPr>
+        <w:pStyle w:val="ListParagraph"/>
+        <w:numPr>
+          <w:ilvl w:val="1"/>
+          <w:numId w:val="46"/>
+        </w:numPr>
+        <w:spacing w:after="0"/>
+      </w:pPr>
+      <w:r>
+        <w:t xml:space="preserve">Type </w:t>
+      </w:r>
+      <w:proofErr w:type="gramStart"/>
+      <w:r>
+        <w:t>“ :</w:t>
+      </w:r>
+      <w:proofErr w:type="gramEnd"/>
+      <w:r>
+        <w:t xml:space="preserve"> </w:t>
+      </w:r>
+      <w:proofErr w:type="spellStart"/>
+      <w:r>
+        <w:t>WindowsFormsApplicationBase</w:t>
+      </w:r>
+      <w:proofErr w:type="spellEnd"/>
+      <w:r>
+        <w:t xml:space="preserve">” after “public class </w:t>
+      </w:r>
+      <w:proofErr w:type="spellStart"/>
+      <w:r>
+        <w:t>SDIApplication</w:t>
+      </w:r>
+      <w:proofErr w:type="spellEnd"/>
+      <w:r>
+        <w:t>”.</w:t>
+      </w:r>
+    </w:p>
+    <w:p>
+      <w:pPr>
+        <w:pStyle w:val="ListParagraph"/>
+        <w:numPr>
+          <w:ilvl w:val="1"/>
+          <w:numId w:val="46"/>
+        </w:numPr>
+      </w:pPr>
+      <w:r>
+        <w:t xml:space="preserve">Hover the mouse on </w:t>
+      </w:r>
+      <w:proofErr w:type="spellStart"/>
+      <w:r>
+        <w:t>WindowsFormsApplicationBase</w:t>
+      </w:r>
+      <w:proofErr w:type="spellEnd"/>
+      <w:r>
+        <w:t xml:space="preserve">; Visual Studio will display a few suggestions about to remedy the error; click the suggestion to add the </w:t>
+      </w:r>
+      <w:r>
+        <w:rPr>
+          <w:b/>
+          <w:bCs/>
+        </w:rPr>
+        <w:t>using</w:t>
+      </w:r>
+      <w:r>
+        <w:t xml:space="preserve"> statement.</w:t>
+      </w:r>
+    </w:p>
+    <w:p>
+      <w:pPr>
+        <w:spacing w:after="0"/>
+      </w:pPr>
+      <w:r>
+        <w:lastRenderedPageBreak/>
+        <w:t xml:space="preserve">Next we’ll add a constructor to the </w:t>
+      </w:r>
+      <w:proofErr w:type="spellStart"/>
+      <w:r>
+        <w:t>SDIApplication</w:t>
+      </w:r>
+      <w:proofErr w:type="spellEnd"/>
+      <w:r>
+        <w:t xml:space="preserve"> class and set some properties.</w:t>
+      </w:r>
+    </w:p>
+    <w:p>
+      <w:pPr>
+        <w:pStyle w:val="ListParagraph"/>
+        <w:numPr>
+          <w:ilvl w:val="0"/>
+          <w:numId w:val="45"/>
+        </w:numPr>
+      </w:pPr>
+      <w:r>
+        <w:t>After the line that declares _instance, type “</w:t>
+      </w:r>
+      <w:proofErr w:type="spellStart"/>
+      <w:r>
+        <w:t>ctor</w:t>
+      </w:r>
+      <w:proofErr w:type="spellEnd"/>
+      <w:r>
+        <w:t xml:space="preserve">” followed by the </w:t>
+      </w:r>
+      <w:r>
+        <w:rPr>
+          <w:b/>
+          <w:bCs/>
+        </w:rPr>
+        <w:t>Tab</w:t>
+      </w:r>
+      <w:r>
+        <w:t xml:space="preserve"> key.  Visual Studio creates the skeleton constructor.</w:t>
+      </w:r>
+    </w:p>
+    <w:p>
+      <w:pPr>
+        <w:spacing w:after="0"/>
+      </w:pPr>
+      <w:r>
+        <w:t xml:space="preserve">What properties do we need to set to get the same functionality as in SDI (for Visual Basic)?  The answer is found by reviewing what we did when we used the dialog to set the application’s properties.  Refer to </w:t>
+      </w:r>
+      <w:hyperlink w:anchor="_Demo:_Configuring_The">
+        <w:r>
+          <w:rPr>
+            <w:rStyle w:val="Hyperlink"/>
+          </w:rPr>
+          <w:t>Demo: Configuring The Application Object (VB)</w:t>
+        </w:r>
+      </w:hyperlink>
+      <w:r>
+        <w:t xml:space="preserve"> in the paragraph pertaining to the portion of the dialog with the subtitle </w:t>
+      </w:r>
+      <w:r>
+        <w:rPr>
+          <w:b/>
+          <w:bCs/>
+        </w:rPr>
+        <w:t>Windows application framework properties</w:t>
+      </w:r>
+      <w:r>
+        <w:t xml:space="preserve">.  These properties were (1) </w:t>
+      </w:r>
+      <w:r>
+        <w:rPr>
+          <w:b/>
+          <w:bCs/>
+        </w:rPr>
+        <w:t>Make single instance application</w:t>
+      </w:r>
+      <w:r>
+        <w:t xml:space="preserve"> (turn this “on”), and (2) ensure that </w:t>
+      </w:r>
+      <w:r>
+        <w:rPr>
+          <w:b/>
+          <w:bCs/>
+        </w:rPr>
+        <w:t>Shutdown mode</w:t>
+      </w:r>
+      <w:r>
+        <w:t xml:space="preserve"> is set to </w:t>
+      </w:r>
+      <w:r>
+        <w:rPr>
+          <w:b/>
+          <w:bCs/>
+        </w:rPr>
+        <w:t>When last form closes</w:t>
+      </w:r>
+      <w:r>
+        <w:t xml:space="preserve">.  The code for these settings is in </w:t>
+      </w:r>
+      <w:proofErr w:type="spellStart"/>
+      <w:r>
+        <w:t>Application.Designer.vb</w:t>
+      </w:r>
+      <w:proofErr w:type="spellEnd"/>
+      <w:r>
+        <w:t>.</w:t>
+      </w:r>
+    </w:p>
+    <w:p>
+      <w:pPr>
+        <w:pStyle w:val="ListParagraph"/>
+        <w:numPr>
+          <w:ilvl w:val="0"/>
+          <w:numId w:val="44"/>
+        </w:numPr>
+      </w:pPr>
+      <w:r>
+        <w:t xml:space="preserve">Open SDI (Visual Basic) to examine </w:t>
+      </w:r>
+      <w:proofErr w:type="spellStart"/>
+      <w:r>
+        <w:t>Application.Designer.vb</w:t>
+      </w:r>
+      <w:proofErr w:type="spellEnd"/>
+      <w:r>
+        <w:t>.</w:t>
+      </w:r>
+    </w:p>
+    <w:p>
+      <w:pPr>
+        <w:pStyle w:val="ListParagraph"/>
+        <w:numPr>
+          <w:ilvl w:val="0"/>
+          <w:numId w:val="44"/>
+        </w:numPr>
+      </w:pPr>
+      <w:r>
+        <w:t>The two pertinent statements are “</w:t>
+      </w:r>
+      <w:proofErr w:type="spellStart"/>
+      <w:r>
+        <w:t>Me.IsSingleInstance</w:t>
+      </w:r>
+      <w:proofErr w:type="spellEnd"/>
+      <w:r>
+        <w:t xml:space="preserve"> = true” and “</w:t>
+      </w:r>
+      <w:proofErr w:type="spellStart"/>
+      <w:r>
+        <w:t>Me.ShutdownStyle</w:t>
+      </w:r>
+      <w:proofErr w:type="spellEnd"/>
+      <w:r>
+        <w:t xml:space="preserve"> = Global.Microsoft.VisualBasic.ApplicationServices.ShutdownMode.AfterAllFormsClose”.</w:t>
+      </w:r>
+    </w:p>
+    <w:p>
+      <w:pPr>
+        <w:pStyle w:val="ListParagraph"/>
+        <w:numPr>
+          <w:ilvl w:val="0"/>
+          <w:numId w:val="44"/>
+        </w:numPr>
+        <w:spacing w:after="0"/>
+      </w:pPr>
+      <w:r>
+        <w:t xml:space="preserve">Type similar statements into the </w:t>
+      </w:r>
+      <w:proofErr w:type="spellStart"/>
+      <w:proofErr w:type="gramStart"/>
+      <w:r>
+        <w:t>SDIApplication</w:t>
+      </w:r>
+      <w:proofErr w:type="spellEnd"/>
+      <w:r>
+        <w:t>(</w:t>
+      </w:r>
+      <w:proofErr w:type="gramEnd"/>
+      <w:r>
+        <w:t>) constructor.</w:t>
+      </w:r>
+    </w:p>
+    <w:p>
+      <w:pPr>
+        <w:spacing w:after="0"/>
+        <w:ind w:left="720"/>
+      </w:pPr>
+      <w:proofErr w:type="gramStart"/>
+      <w:r>
+        <w:t>this</w:t>
+      </w:r>
+      <w:proofErr w:type="gramEnd"/>
+      <w:r>
+        <w:t xml:space="preserve">. </w:t>
+      </w:r>
+      <w:proofErr w:type="spellStart"/>
+      <w:r>
+        <w:t>IsSingleInstance</w:t>
+      </w:r>
+      <w:proofErr w:type="spellEnd"/>
+      <w:r>
+        <w:t xml:space="preserve"> = true;</w:t>
+      </w:r>
+    </w:p>
+    <w:p>
+      <w:pPr>
+        <w:ind w:left="720"/>
+      </w:pPr>
+      <w:proofErr w:type="gramStart"/>
+      <w:r>
+        <w:t>this</w:t>
+      </w:r>
+      <w:proofErr w:type="gramEnd"/>
+      <w:r>
+        <w:t xml:space="preserve">. </w:t>
+      </w:r>
+      <w:proofErr w:type="spellStart"/>
+      <w:r>
+        <w:t>ShutdownStyle</w:t>
+      </w:r>
+      <w:proofErr w:type="spellEnd"/>
+      <w:r>
+        <w:t xml:space="preserve"> = </w:t>
+      </w:r>
+      <w:proofErr w:type="spellStart"/>
+      <w:r>
+        <w:t>ShutdownMode.AfterAllFormsClose</w:t>
+      </w:r>
+      <w:proofErr w:type="spellEnd"/>
+      <w:r>
+        <w:t>;</w:t>
+      </w:r>
+    </w:p>
+    <w:p>
+      <w:pPr>
+        <w:spacing w:after="0"/>
+      </w:pPr>
+      <w:r>
+        <w:t xml:space="preserve">In addition to the above there were two events requiring event handlers in SDI (for Visual Basic):  (1) when the Main form is created, and (2) when the user attempts to launch a new instance of an application that is already active.  The code for (1) is in </w:t>
+      </w:r>
+      <w:proofErr w:type="spellStart"/>
+      <w:r>
+        <w:t>Application.Designer.vb</w:t>
+      </w:r>
+      <w:proofErr w:type="spellEnd"/>
+      <w:r>
+        <w:t xml:space="preserve"> - method </w:t>
+      </w:r>
+      <w:proofErr w:type="spellStart"/>
+      <w:proofErr w:type="gramStart"/>
+      <w:r>
+        <w:t>OnCreateMainForm</w:t>
+      </w:r>
+      <w:proofErr w:type="spellEnd"/>
+      <w:r>
+        <w:t>(</w:t>
+      </w:r>
+      <w:proofErr w:type="gramEnd"/>
+      <w:r>
+        <w:t xml:space="preserve">); this was part of the code generated by Visual Studio.  The code for (2) is in </w:t>
+      </w:r>
+      <w:proofErr w:type="spellStart"/>
+      <w:r>
+        <w:t>ApplicationEvents.vb</w:t>
+      </w:r>
+      <w:proofErr w:type="spellEnd"/>
+      <w:r>
+        <w:t xml:space="preserve"> - method </w:t>
+      </w:r>
+      <w:proofErr w:type="spellStart"/>
+      <w:r>
+        <w:t>MyApplication_</w:t>
+      </w:r>
+      <w:proofErr w:type="gramStart"/>
+      <w:r>
+        <w:t>StartupNextInstance</w:t>
+      </w:r>
+      <w:proofErr w:type="spellEnd"/>
+      <w:r>
+        <w:t>(</w:t>
+      </w:r>
+      <w:proofErr w:type="gramEnd"/>
+      <w:r>
+        <w:t xml:space="preserve">); this is code that we added.  In both cases the appropriate code is code that is similar to </w:t>
+      </w:r>
+      <w:proofErr w:type="spellStart"/>
+      <w:proofErr w:type="gramStart"/>
+      <w:r>
+        <w:t>DocForm.CreateForm</w:t>
+      </w:r>
+      <w:proofErr w:type="spellEnd"/>
+      <w:r>
+        <w:t>(</w:t>
+      </w:r>
+      <w:proofErr w:type="gramEnd"/>
+      <w:r>
+        <w:t>).</w:t>
+      </w:r>
+    </w:p>
+    <w:p>
+      <w:pPr>
+        <w:pStyle w:val="ListParagraph"/>
+        <w:numPr>
+          <w:ilvl w:val="0"/>
+          <w:numId w:val="43"/>
+        </w:numPr>
+        <w:spacing w:after="0"/>
+      </w:pPr>
+      <w:r>
+        <w:t xml:space="preserve">At the end of the body of class </w:t>
+      </w:r>
+      <w:proofErr w:type="spellStart"/>
+      <w:r>
+        <w:t>SDIApplication</w:t>
+      </w:r>
+      <w:proofErr w:type="spellEnd"/>
+      <w:r>
+        <w:t xml:space="preserve"> type code for the two event handlers.</w:t>
+      </w:r>
+    </w:p>
+    <w:p>
+      <w:pPr>
+        <w:spacing w:after="0"/>
+        <w:ind w:firstLine="720"/>
+      </w:pPr>
+      <w:proofErr w:type="gramStart"/>
+      <w:r>
+        <w:t>protected</w:t>
+      </w:r>
+      <w:proofErr w:type="gramEnd"/>
+      <w:r>
+        <w:t xml:space="preserve"> override void </w:t>
+      </w:r>
+      <w:proofErr w:type="spellStart"/>
+      <w:r>
+        <w:t>OnCreateMainForm</w:t>
+      </w:r>
+      <w:proofErr w:type="spellEnd"/>
+      <w:r>
+        <w:t>()</w:t>
+      </w:r>
+    </w:p>
+    <w:p>
+      <w:pPr>
+        <w:spacing w:after="0"/>
+        <w:ind w:firstLine="720"/>
+      </w:pPr>
+      <w:r>
+        <w:t>{</w:t>
+      </w:r>
+    </w:p>
+    <w:p>
+      <w:pPr>
+        <w:spacing w:after="0"/>
+        <w:ind w:left="360" w:firstLine="720"/>
+      </w:pPr>
+      <w:proofErr w:type="spellStart"/>
+      <w:proofErr w:type="gramStart"/>
+      <w:r>
+        <w:t>DocForm.CreateForm</w:t>
+      </w:r>
+      <w:proofErr w:type="spellEnd"/>
+      <w:r>
+        <w:t>(</w:t>
+      </w:r>
+      <w:proofErr w:type="gramEnd"/>
+      <w:r>
+        <w:t>);</w:t>
+      </w:r>
+    </w:p>
+    <w:p>
+      <w:pPr>
+        <w:spacing w:after="0"/>
+        <w:ind w:firstLine="720"/>
+      </w:pPr>
+      <w:r>
+        <w:t>}</w:t>
+      </w:r>
+    </w:p>
+    <w:p>
+      <w:pPr>
+        <w:spacing w:after="0"/>
+        <w:ind w:firstLine="720"/>
+      </w:pPr>
+    </w:p>
+    <w:p>
+      <w:pPr>
+        <w:spacing w:after="0"/>
+        <w:ind w:firstLine="720"/>
+      </w:pPr>
+      <w:proofErr w:type="gramStart"/>
+      <w:r>
+        <w:t>protected</w:t>
+      </w:r>
+      <w:proofErr w:type="gramEnd"/>
+      <w:r>
+        <w:t xml:space="preserve"> override void </w:t>
+      </w:r>
+      <w:proofErr w:type="spellStart"/>
+      <w:r>
+        <w:t>OnStartupNextInstance</w:t>
+      </w:r>
+      <w:proofErr w:type="spellEnd"/>
+      <w:r>
+        <w:t xml:space="preserve"> </w:t>
+      </w:r>
+      <w:r>
+        <w:t>(</w:t>
+      </w:r>
+      <w:r>
+        <w:t xml:space="preserve"> </w:t>
+      </w:r>
+      <w:proofErr w:type="spellStart"/>
+      <w:r>
+        <w:t>StartupNextInstanceEventArgs</w:t>
+      </w:r>
+      <w:proofErr w:type="spellEnd"/>
+      <w:r>
+        <w:t xml:space="preserve"> </w:t>
+      </w:r>
+      <w:proofErr w:type="spellStart"/>
+      <w:r>
+        <w:t>eventArgs</w:t>
+      </w:r>
+      <w:proofErr w:type="spellEnd"/>
+      <w:r>
+        <w:t xml:space="preserve"> </w:t>
+      </w:r>
+      <w:r>
+        <w:t>)</w:t>
+      </w:r>
+    </w:p>
+    <w:p>
+      <w:pPr>
+        <w:spacing w:after="0"/>
+        <w:ind w:firstLine="720"/>
+      </w:pPr>
+      <w:r>
+        <w:t>{</w:t>
+      </w:r>
+    </w:p>
+    <w:p>
+      <w:pPr>
+        <w:spacing w:after="0"/>
+        <w:ind w:left="360" w:firstLine="720"/>
+      </w:pPr>
+      <w:proofErr w:type="spellStart"/>
+      <w:proofErr w:type="gramStart"/>
+      <w:r>
+        <w:t>DocForm.CreateForm</w:t>
+      </w:r>
+      <w:proofErr w:type="spellEnd"/>
+      <w:r>
+        <w:t>(</w:t>
+      </w:r>
+      <w:proofErr w:type="gramEnd"/>
+      <w:r>
+        <w:t>);</w:t>
+      </w:r>
+    </w:p>
+    <w:p>
+      <w:pPr>
+        <w:spacing w:after="0"/>
+        <w:ind w:firstLine="720"/>
+      </w:pPr>
+      <w:r>
+        <w:t>}</w:t>
+      </w:r>
+    </w:p>
+    <w:p>
+      <w:pPr>
+        <w:pStyle w:val="ListParagraph"/>
+        <w:numPr>
+          <w:ilvl w:val="0"/>
+          <w:numId w:val="42"/>
+        </w:numPr>
+        <w:spacing w:after="0"/>
+      </w:pPr>
+      <w:r>
+        <w:t xml:space="preserve">As we did in SDI (for Visual Basic), we code the implementation of </w:t>
+      </w:r>
+      <w:proofErr w:type="spellStart"/>
+      <w:proofErr w:type="gramStart"/>
+      <w:r>
+        <w:t>CreateForm</w:t>
+      </w:r>
+      <w:proofErr w:type="spellEnd"/>
+      <w:r>
+        <w:t>(</w:t>
+      </w:r>
+      <w:proofErr w:type="gramEnd"/>
+      <w:r>
+        <w:t xml:space="preserve">) in </w:t>
+      </w:r>
+      <w:proofErr w:type="spellStart"/>
+      <w:r>
+        <w:t>DocForm.cs</w:t>
+      </w:r>
+      <w:proofErr w:type="spellEnd"/>
+      <w:r>
+        <w:t>.</w:t>
+      </w:r>
+      <w:r>
+        <w:tab/>
+      </w:r>
+    </w:p>
+    <w:p>
+      <w:pPr>
+        <w:spacing w:after="0"/>
+        <w:ind w:firstLine="720"/>
+      </w:pPr>
+      <w:proofErr w:type="gramStart"/>
+      <w:r>
+        <w:t>private</w:t>
+      </w:r>
+      <w:proofErr w:type="gramEnd"/>
+      <w:r>
+        <w:t xml:space="preserve"> static </w:t>
+      </w:r>
+      <w:proofErr w:type="spellStart"/>
+      <w:r>
+        <w:t>int</w:t>
+      </w:r>
+      <w:proofErr w:type="spellEnd"/>
+      <w:r>
+        <w:t xml:space="preserve"> _counter = 0;</w:t>
+      </w:r>
+    </w:p>
+    <w:p>
+      <w:pPr>
+        <w:spacing w:after="0"/>
+        <w:ind w:firstLine="720"/>
+      </w:pPr>
+      <w:proofErr w:type="gramStart"/>
+      <w:r>
+        <w:t>public</w:t>
+      </w:r>
+      <w:proofErr w:type="gramEnd"/>
+      <w:r>
+        <w:t xml:space="preserve"> static </w:t>
+      </w:r>
+      <w:proofErr w:type="spellStart"/>
+      <w:r>
+        <w:t>DocForm</w:t>
+      </w:r>
+      <w:proofErr w:type="spellEnd"/>
+      <w:r>
+        <w:t xml:space="preserve"> </w:t>
+      </w:r>
+      <w:proofErr w:type="spellStart"/>
+      <w:r>
+        <w:t>CreateForm</w:t>
+      </w:r>
+      <w:proofErr w:type="spellEnd"/>
+      <w:r>
+        <w:t>()</w:t>
+      </w:r>
+    </w:p>
+    <w:p>
+      <w:pPr>
+        <w:spacing w:after="0"/>
+        <w:ind w:firstLine="720"/>
+      </w:pPr>
+      <w:r>
+        <w:t>{</w:t>
+      </w:r>
+    </w:p>
+    <w:p>
+      <w:pPr>
+        <w:spacing w:after="0"/>
+        <w:ind w:left="720" w:firstLine="720"/>
+      </w:pPr>
+      <w:proofErr w:type="spellStart"/>
+      <w:r>
+        <w:t>DocForm</w:t>
+      </w:r>
+      <w:proofErr w:type="spellEnd"/>
+      <w:r>
+        <w:t xml:space="preserve"> form = new </w:t>
+      </w:r>
+      <w:proofErr w:type="spellStart"/>
+      <w:proofErr w:type="gramStart"/>
+      <w:r>
+        <w:t>DocForm</w:t>
+      </w:r>
+      <w:proofErr w:type="spellEnd"/>
+      <w:r>
+        <w:t>(</w:t>
+      </w:r>
+      <w:proofErr w:type="gramEnd"/>
+      <w:r>
+        <w:t>);</w:t>
+      </w:r>
+    </w:p>
+    <w:p>
+      <w:pPr>
+        <w:spacing w:after="0"/>
+        <w:ind w:left="720" w:firstLine="720"/>
+      </w:pPr>
+      <w:proofErr w:type="spellStart"/>
+      <w:r>
+        <w:t>form.Text</w:t>
+      </w:r>
+      <w:proofErr w:type="spellEnd"/>
+      <w:r>
+        <w:t xml:space="preserve"> = "New </w:t>
+      </w:r>
+      <w:proofErr w:type="gramStart"/>
+      <w:r>
+        <w:t>Document "</w:t>
+      </w:r>
+      <w:proofErr w:type="gramEnd"/>
+      <w:r>
+        <w:t xml:space="preserve"> + (++_counter);</w:t>
+      </w:r>
+    </w:p>
+    <w:p>
+      <w:pPr>
+        <w:spacing w:after="0"/>
+        <w:ind w:left="720" w:firstLine="720"/>
+      </w:pPr>
+      <w:proofErr w:type="spellStart"/>
+      <w:r>
+        <w:t>SDIApplication.Instance.ApplicationContext.MainForm</w:t>
+      </w:r>
+      <w:proofErr w:type="spellEnd"/>
+      <w:r>
+        <w:t xml:space="preserve"> = form;</w:t>
+      </w:r>
+    </w:p>
+    <w:p>
+      <w:pPr>
+        <w:spacing w:after="0"/>
+        <w:ind w:left="720" w:firstLine="720"/>
+      </w:pPr>
+      <w:proofErr w:type="spellStart"/>
+      <w:proofErr w:type="gramStart"/>
+      <w:r>
+        <w:t>form.Show</w:t>
+      </w:r>
+      <w:proofErr w:type="spellEnd"/>
+      <w:r>
+        <w:t>(</w:t>
+      </w:r>
+      <w:proofErr w:type="gramEnd"/>
+      <w:r>
+        <w:t>);</w:t>
+      </w:r>
+    </w:p>
+    <w:p>
+      <w:pPr>
+        <w:spacing w:after="0"/>
+      </w:pPr>
+      <w:r>
+        <w:t xml:space="preserve"> </w:t>
+      </w:r>
+    </w:p>
+    <w:p>
+      <w:pPr>
+        <w:spacing w:after="0"/>
+        <w:ind w:left="720" w:firstLine="720"/>
+      </w:pPr>
+      <w:proofErr w:type="gramStart"/>
+      <w:r>
+        <w:lastRenderedPageBreak/>
+        <w:t>return</w:t>
+      </w:r>
+      <w:proofErr w:type="gramEnd"/>
+      <w:r>
+        <w:t xml:space="preserve"> form;</w:t>
+      </w:r>
+    </w:p>
+    <w:p>
+      <w:pPr>
+        <w:ind w:firstLine="720"/>
+      </w:pPr>
+      <w:r>
+        <w:t>}</w:t>
+      </w:r>
+    </w:p>
+    <w:p>
+      <w:pPr>
+        <w:spacing w:after="0"/>
+      </w:pPr>
+      <w:r>
+        <w:t>If you build and run the application now, you might notice that the form’s title (</w:t>
+      </w:r>
+      <w:r>
+        <w:rPr>
+          <w:b/>
+          <w:bCs/>
+        </w:rPr>
+        <w:t>Text</w:t>
+      </w:r>
+      <w:r>
+        <w:t xml:space="preserve"> property) is “New Document”, not “New Document 1”.  This is because the application’s start-up code is not invoking </w:t>
+      </w:r>
+      <w:proofErr w:type="spellStart"/>
+      <w:proofErr w:type="gramStart"/>
+      <w:r>
+        <w:t>OnCreateMainForm</w:t>
+      </w:r>
+      <w:proofErr w:type="spellEnd"/>
+      <w:r>
+        <w:t>(</w:t>
+      </w:r>
+      <w:proofErr w:type="gramEnd"/>
+      <w:r>
+        <w:t xml:space="preserve">) (in class </w:t>
+      </w:r>
+      <w:proofErr w:type="spellStart"/>
+      <w:r>
+        <w:t>SDIApplication</w:t>
+      </w:r>
+      <w:proofErr w:type="spellEnd"/>
+      <w:r>
+        <w:t xml:space="preserve">).  We need to modify the application’s start-up code. </w:t>
+      </w:r>
+    </w:p>
+    <w:p>
+      <w:pPr>
+        <w:pStyle w:val="ListParagraph"/>
+        <w:numPr>
+          <w:ilvl w:val="0"/>
+          <w:numId w:val="41"/>
+        </w:numPr>
+        <w:spacing w:after="0"/>
+      </w:pPr>
+      <w:r>
+        <w:t xml:space="preserve">Navigate to </w:t>
+      </w:r>
+      <w:proofErr w:type="spellStart"/>
+      <w:r>
+        <w:t>Program.cs</w:t>
+      </w:r>
+      <w:proofErr w:type="spellEnd"/>
+      <w:r>
+        <w:t>.</w:t>
+      </w:r>
+    </w:p>
+    <w:p>
+      <w:pPr>
+        <w:pStyle w:val="ListParagraph"/>
+        <w:numPr>
+          <w:ilvl w:val="0"/>
+          <w:numId w:val="41"/>
+        </w:numPr>
+        <w:spacing w:after="0"/>
+      </w:pPr>
+      <w:r>
+        <w:t>Replace the last statement in Main() with</w:t>
+      </w:r>
+    </w:p>
+    <w:p>
+      <w:pPr>
+        <w:spacing w:after="0"/>
+        <w:ind w:firstLine="720"/>
+      </w:pPr>
+      <w:proofErr w:type="spellStart"/>
+      <w:r>
+        <w:t>SdiApplication.Instance.Run</w:t>
+      </w:r>
+      <w:proofErr w:type="spellEnd"/>
+      <w:r>
+        <w:t xml:space="preserve"> </w:t>
+      </w:r>
+      <w:proofErr w:type="gramStart"/>
+      <w:r>
+        <w:t xml:space="preserve">( </w:t>
+      </w:r>
+      <w:proofErr w:type="spellStart"/>
+      <w:r>
+        <w:t>args</w:t>
+      </w:r>
+      <w:proofErr w:type="spellEnd"/>
+      <w:proofErr w:type="gramEnd"/>
+      <w:r>
+        <w:t xml:space="preserve"> );</w:t>
+      </w:r>
+    </w:p>
+    <w:p>
+      <w:pPr>
+        <w:pStyle w:val="ListParagraph"/>
+        <w:numPr>
+          <w:ilvl w:val="0"/>
+          <w:numId w:val="40"/>
+        </w:numPr>
+      </w:pPr>
+      <w:r>
+        <w:t>And “</w:t>
+      </w:r>
+      <w:proofErr w:type="spellStart"/>
+      <w:r>
+        <w:t>args</w:t>
+      </w:r>
+      <w:proofErr w:type="spellEnd"/>
+      <w:r>
+        <w:t xml:space="preserve">”, which is not yet defined, specifies the command-line arguments when invoking a program.  Change “static void </w:t>
+      </w:r>
+      <w:proofErr w:type="gramStart"/>
+      <w:r>
+        <w:t>Main(</w:t>
+      </w:r>
+      <w:proofErr w:type="gramEnd"/>
+      <w:r>
+        <w:t xml:space="preserve">)” to “static void Main ( string[] </w:t>
+      </w:r>
+      <w:proofErr w:type="spellStart"/>
+      <w:r>
+        <w:t>args</w:t>
+      </w:r>
+      <w:proofErr w:type="spellEnd"/>
+      <w:r>
+        <w:t xml:space="preserve"> )”.</w:t>
+      </w:r>
+    </w:p>
+    <w:p>
+      <w:pPr>
+        <w:pStyle w:val="ListParagraph"/>
+        <w:numPr>
+          <w:ilvl w:val="0"/>
+          <w:numId w:val="40"/>
+        </w:numPr>
+      </w:pPr>
+      <w:r>
+        <w:t>Build the application; there should be no compile errors.</w:t>
+      </w:r>
+    </w:p>
+    <w:p>
+      <w:pPr>
+        <w:pStyle w:val="ListParagraph"/>
+        <w:numPr>
+          <w:ilvl w:val="0"/>
+          <w:numId w:val="40"/>
+        </w:numPr>
+      </w:pPr>
+      <w:r>
+        <w:t>Run the application, and observe that the form’s title is now “New Document 1”.</w:t>
+      </w:r>
+    </w:p>
+    <w:p>
+      <w:pPr>
+        <w:spacing w:after="0"/>
+      </w:pPr>
+      <w:r>
+        <w:t>To test the application, we want to watch what happens each time the application is invoked: that a new copy of the form is displayed without introducing a new instance of the application.  Moreover, the application should continue to run until we close the last instance of the form.</w:t>
+      </w:r>
+    </w:p>
+    <w:p>
+      <w:pPr>
+        <w:pStyle w:val="ListParagraph"/>
+        <w:numPr>
+          <w:ilvl w:val="0"/>
+          <w:numId w:val="36"/>
+        </w:numPr>
+        <w:spacing w:after="0"/>
+      </w:pPr>
+      <w:r>
+        <w:t>Navigate in a Windows file explorer to the folder (</w:t>
+      </w:r>
+      <w:proofErr w:type="spellStart"/>
+      <w:r>
+        <w:t>SDIcs</w:t>
+      </w:r>
+      <w:proofErr w:type="spellEnd"/>
+      <w:r>
+        <w:t>) that contains the solution.</w:t>
+      </w:r>
+    </w:p>
+    <w:p>
+      <w:pPr>
+        <w:pStyle w:val="ListParagraph"/>
+        <w:numPr>
+          <w:ilvl w:val="0"/>
+          <w:numId w:val="36"/>
+        </w:numPr>
+        <w:spacing w:after="0"/>
+      </w:pPr>
+      <w:r>
+        <w:t xml:space="preserve">Drill down to </w:t>
+      </w:r>
+      <w:proofErr w:type="spellStart"/>
+      <w:r>
+        <w:t>SDIcs</w:t>
+      </w:r>
+      <w:proofErr w:type="spellEnd"/>
+      <w:r>
+        <w:t>/bin/debug to expose SDIcs.exe.</w:t>
+      </w:r>
+    </w:p>
+    <w:p>
+      <w:pPr>
+        <w:pStyle w:val="ListParagraph"/>
+        <w:numPr>
+          <w:ilvl w:val="0"/>
+          <w:numId w:val="36"/>
+        </w:numPr>
+        <w:spacing w:after="0"/>
+      </w:pPr>
+      <w:r>
+        <w:t>Create a shortcut of SDIcs.exe onto the desktop.</w:t>
+      </w:r>
+    </w:p>
+    <w:p>
+      <w:pPr>
+        <w:pStyle w:val="ListParagraph"/>
+        <w:numPr>
+          <w:ilvl w:val="0"/>
+          <w:numId w:val="36"/>
+        </w:numPr>
+        <w:spacing w:after="0"/>
+      </w:pPr>
+      <w:r>
+        <w:t xml:space="preserve">Display only the desktop (e.g. type </w:t>
+      </w:r>
+      <w:proofErr w:type="spellStart"/>
+      <w:r>
+        <w:t>WindowsKey+d</w:t>
+      </w:r>
+      <w:proofErr w:type="spellEnd"/>
+      <w:r>
+        <w:t>).</w:t>
+      </w:r>
+    </w:p>
+    <w:p>
+      <w:pPr>
+        <w:pStyle w:val="ListParagraph"/>
+        <w:numPr>
+          <w:ilvl w:val="0"/>
+          <w:numId w:val="36"/>
+        </w:numPr>
+        <w:spacing w:after="0"/>
+      </w:pPr>
+      <w:r>
+        <w:t>Display the Task Manager.</w:t>
+      </w:r>
+    </w:p>
+    <w:p>
+      <w:pPr>
+        <w:pStyle w:val="ListParagraph"/>
+        <w:numPr>
+          <w:ilvl w:val="0"/>
+          <w:numId w:val="36"/>
+        </w:numPr>
+        <w:spacing w:after="0"/>
+      </w:pPr>
+      <w:r>
+        <w:t>Double-click the SDI shortcut.  SDI should appear in the Task Manager, and a form titled “New Document 1” should appear on the desktop.</w:t>
+      </w:r>
+    </w:p>
+    <w:p>
+      <w:pPr>
+        <w:pStyle w:val="ListParagraph"/>
+        <w:numPr>
+          <w:ilvl w:val="0"/>
+          <w:numId w:val="36"/>
+        </w:numPr>
+        <w:spacing w:after="0"/>
+      </w:pPr>
+      <w:r>
+        <w:t xml:space="preserve">Double-click the SDI shortcut again a few times.  You should see only one instance of SDI in the Task Manager.  You should also see additional instances of the form on the </w:t>
+      </w:r>
+      <w:r>
+        <w:t>desktop, labeled “New Document 2</w:t>
+      </w:r>
+      <w:r>
+        <w:t xml:space="preserve">”, “New Document </w:t>
+      </w:r>
+      <w:r>
+        <w:t>3</w:t>
+      </w:r>
+      <w:r>
+        <w:t>”, etc.</w:t>
+      </w:r>
+    </w:p>
+    <w:p>
+      <w:pPr>
+        <w:pStyle w:val="ListParagraph"/>
+        <w:numPr>
+          <w:ilvl w:val="0"/>
+          <w:numId w:val="36"/>
+        </w:numPr>
+        <w:spacing w:after="0"/>
+      </w:pPr>
+      <w:r>
+        <w:t>Delete the forms, but arrange to delete “New Document 2” last.  SDI should remain visible in the Task Manager until you delete “New Document 2”.</w:t>
+      </w:r>
+    </w:p>
+    <w:p>
+      <w:bookmarkStart w:id="24" w:name="_GoBack"/>
       <w:bookmarkEnd w:id="24"/>
-      <w:r>
-        <w:t xml:space="preserve">Demo: Configuring </w:t>
-      </w:r>
-      <w:proofErr w:type="gramStart"/>
-      <w:r>
-        <w:t>The</w:t>
-      </w:r>
-      <w:proofErr w:type="gramEnd"/>
-      <w:r>
-        <w:t xml:space="preserve"> Application Object (CS)</w:t>
-      </w:r>
     </w:p>
     <w:sectPr>
       <w:footerReference w:type="default" r:id="rId8"/>
@@ -15938,7 +18168,7 @@
           <w:rPr>
             <w:noProof/>
           </w:rPr>
-          <w:t>24</w:t>
+          <w:t>22</w:t>
         </w:r>
         <w:r>
           <w:rPr>
@@ -16211,6 +18441,119 @@
     </w:lvl>
   </w:abstractNum>
   <w:abstractNum w:abstractNumId="2">
+    <w:nsid w:val="083333BA"/>
+    <w:multiLevelType w:val="hybridMultilevel"/>
+    <w:tmpl w:val="50E25F56"/>
+    <w:lvl w:ilvl="0" w:tplc="D346E60A">
+      <w:start w:val="1"/>
+      <w:numFmt w:val="bullet"/>
+      <w:lvlText w:val=""/>
+      <w:lvlJc w:val="left"/>
+      <w:pPr>
+        <w:ind w:left="360" w:hanging="360"/>
+      </w:pPr>
+      <w:rPr>
+        <w:rFonts w:ascii="Symbol" w:hAnsi="Symbol" w:hint="default"/>
+      </w:rPr>
+    </w:lvl>
+    <w:lvl w:ilvl="1" w:tplc="9A2618DA">
+      <w:start w:val="1"/>
+      <w:numFmt w:val="bullet"/>
+      <w:lvlText w:val=""/>
+      <w:lvlJc w:val="left"/>
+      <w:pPr>
+        <w:ind w:left="1080" w:hanging="360"/>
+      </w:pPr>
+      <w:rPr>
+        <w:rFonts w:ascii="Symbol" w:hAnsi="Symbol" w:hint="default"/>
+      </w:rPr>
+    </w:lvl>
+    <w:lvl w:ilvl="2" w:tplc="D98C91D2">
+      <w:start w:val="1"/>
+      <w:numFmt w:val="bullet"/>
+      <w:lvlText w:val=""/>
+      <w:lvlJc w:val="left"/>
+      <w:pPr>
+        <w:ind w:left="1800" w:hanging="360"/>
+      </w:pPr>
+      <w:rPr>
+        <w:rFonts w:ascii="Wingdings" w:hAnsi="Wingdings" w:hint="default"/>
+      </w:rPr>
+    </w:lvl>
+    <w:lvl w:ilvl="3" w:tplc="CEEE02F6">
+      <w:start w:val="1"/>
+      <w:numFmt w:val="bullet"/>
+      <w:lvlText w:val=""/>
+      <w:lvlJc w:val="left"/>
+      <w:pPr>
+        <w:ind w:left="2520" w:hanging="360"/>
+      </w:pPr>
+      <w:rPr>
+        <w:rFonts w:ascii="Symbol" w:hAnsi="Symbol" w:hint="default"/>
+      </w:rPr>
+    </w:lvl>
+    <w:lvl w:ilvl="4" w:tplc="EC1C8742">
+      <w:start w:val="1"/>
+      <w:numFmt w:val="bullet"/>
+      <w:lvlText w:val="o"/>
+      <w:lvlJc w:val="left"/>
+      <w:pPr>
+        <w:ind w:left="3240" w:hanging="360"/>
+      </w:pPr>
+      <w:rPr>
+        <w:rFonts w:ascii="Courier New" w:hAnsi="Courier New" w:hint="default"/>
+      </w:rPr>
+    </w:lvl>
+    <w:lvl w:ilvl="5" w:tplc="74487BC0">
+      <w:start w:val="1"/>
+      <w:numFmt w:val="bullet"/>
+      <w:lvlText w:val=""/>
+      <w:lvlJc w:val="left"/>
+      <w:pPr>
+        <w:ind w:left="3960" w:hanging="360"/>
+      </w:pPr>
+      <w:rPr>
+        <w:rFonts w:ascii="Wingdings" w:hAnsi="Wingdings" w:hint="default"/>
+      </w:rPr>
+    </w:lvl>
+    <w:lvl w:ilvl="6" w:tplc="F7E0FBF4">
+      <w:start w:val="1"/>
+      <w:numFmt w:val="bullet"/>
+      <w:lvlText w:val=""/>
+      <w:lvlJc w:val="left"/>
+      <w:pPr>
+        <w:ind w:left="4680" w:hanging="360"/>
+      </w:pPr>
+      <w:rPr>
+        <w:rFonts w:ascii="Symbol" w:hAnsi="Symbol" w:hint="default"/>
+      </w:rPr>
+    </w:lvl>
+    <w:lvl w:ilvl="7" w:tplc="6C0EF0D6">
+      <w:start w:val="1"/>
+      <w:numFmt w:val="bullet"/>
+      <w:lvlText w:val="o"/>
+      <w:lvlJc w:val="left"/>
+      <w:pPr>
+        <w:ind w:left="5400" w:hanging="360"/>
+      </w:pPr>
+      <w:rPr>
+        <w:rFonts w:ascii="Courier New" w:hAnsi="Courier New" w:hint="default"/>
+      </w:rPr>
+    </w:lvl>
+    <w:lvl w:ilvl="8" w:tplc="0606962E">
+      <w:start w:val="1"/>
+      <w:numFmt w:val="bullet"/>
+      <w:lvlText w:val=""/>
+      <w:lvlJc w:val="left"/>
+      <w:pPr>
+        <w:ind w:left="6120" w:hanging="360"/>
+      </w:pPr>
+      <w:rPr>
+        <w:rFonts w:ascii="Wingdings" w:hAnsi="Wingdings" w:hint="default"/>
+      </w:rPr>
+    </w:lvl>
+  </w:abstractNum>
+  <w:abstractNum w:abstractNumId="3">
     <w:nsid w:val="0D650E79"/>
     <w:multiLevelType w:val="hybridMultilevel"/>
     <w:tmpl w:val="C450C7CC"/>
@@ -16323,7 +18666,7 @@
       </w:rPr>
     </w:lvl>
   </w:abstractNum>
-  <w:abstractNum w:abstractNumId="3">
+  <w:abstractNum w:abstractNumId="4">
     <w:nsid w:val="0E911486"/>
     <w:multiLevelType w:val="hybridMultilevel"/>
     <w:tmpl w:val="3DE85CC6"/>
@@ -16436,7 +18779,7 @@
       </w:rPr>
     </w:lvl>
   </w:abstractNum>
-  <w:abstractNum w:abstractNumId="4">
+  <w:abstractNum w:abstractNumId="5">
     <w:nsid w:val="15465B72"/>
     <w:multiLevelType w:val="hybridMultilevel"/>
     <w:tmpl w:val="E8AA411E"/>
@@ -16549,7 +18892,7 @@
       </w:rPr>
     </w:lvl>
   </w:abstractNum>
-  <w:abstractNum w:abstractNumId="5">
+  <w:abstractNum w:abstractNumId="6">
     <w:nsid w:val="169910B1"/>
     <w:multiLevelType w:val="hybridMultilevel"/>
     <w:tmpl w:val="065A2D5A"/>
@@ -16662,7 +19005,7 @@
       </w:rPr>
     </w:lvl>
   </w:abstractNum>
-  <w:abstractNum w:abstractNumId="6">
+  <w:abstractNum w:abstractNumId="7">
     <w:nsid w:val="1A433D95"/>
     <w:multiLevelType w:val="hybridMultilevel"/>
     <w:tmpl w:val="5E520786"/>
@@ -16775,7 +19118,7 @@
       </w:rPr>
     </w:lvl>
   </w:abstractNum>
-  <w:abstractNum w:abstractNumId="7">
+  <w:abstractNum w:abstractNumId="8">
     <w:nsid w:val="1E055F12"/>
     <w:multiLevelType w:val="hybridMultilevel"/>
     <w:tmpl w:val="053E589C"/>
@@ -16888,7 +19231,7 @@
       </w:rPr>
     </w:lvl>
   </w:abstractNum>
-  <w:abstractNum w:abstractNumId="8">
+  <w:abstractNum w:abstractNumId="9">
     <w:nsid w:val="1E2A5880"/>
     <w:multiLevelType w:val="hybridMultilevel"/>
     <w:tmpl w:val="D9D2DFE0"/>
@@ -17001,7 +19344,7 @@
       </w:rPr>
     </w:lvl>
   </w:abstractNum>
-  <w:abstractNum w:abstractNumId="9">
+  <w:abstractNum w:abstractNumId="10">
     <w:nsid w:val="210D3150"/>
     <w:multiLevelType w:val="hybridMultilevel"/>
     <w:tmpl w:val="33FCBF16"/>
@@ -17114,7 +19457,7 @@
       </w:rPr>
     </w:lvl>
   </w:abstractNum>
-  <w:abstractNum w:abstractNumId="10">
+  <w:abstractNum w:abstractNumId="11">
     <w:nsid w:val="213F1360"/>
     <w:multiLevelType w:val="hybridMultilevel"/>
     <w:tmpl w:val="110C6176"/>
@@ -17227,7 +19570,120 @@
       </w:rPr>
     </w:lvl>
   </w:abstractNum>
-  <w:abstractNum w:abstractNumId="11">
+  <w:abstractNum w:abstractNumId="12">
+    <w:nsid w:val="2582182C"/>
+    <w:multiLevelType w:val="hybridMultilevel"/>
+    <w:tmpl w:val="0EB48B3A"/>
+    <w:lvl w:ilvl="0" w:tplc="D3CCC864">
+      <w:start w:val="1"/>
+      <w:numFmt w:val="bullet"/>
+      <w:lvlText w:val=""/>
+      <w:lvlJc w:val="left"/>
+      <w:pPr>
+        <w:ind w:left="360" w:hanging="360"/>
+      </w:pPr>
+      <w:rPr>
+        <w:rFonts w:ascii="Symbol" w:hAnsi="Symbol" w:hint="default"/>
+      </w:rPr>
+    </w:lvl>
+    <w:lvl w:ilvl="1" w:tplc="3F565138">
+      <w:start w:val="1"/>
+      <w:numFmt w:val="bullet"/>
+      <w:lvlText w:val="o"/>
+      <w:lvlJc w:val="left"/>
+      <w:pPr>
+        <w:ind w:left="1080" w:hanging="360"/>
+      </w:pPr>
+      <w:rPr>
+        <w:rFonts w:ascii="Courier New" w:hAnsi="Courier New" w:hint="default"/>
+      </w:rPr>
+    </w:lvl>
+    <w:lvl w:ilvl="2" w:tplc="2410D6B8">
+      <w:start w:val="1"/>
+      <w:numFmt w:val="bullet"/>
+      <w:lvlText w:val=""/>
+      <w:lvlJc w:val="left"/>
+      <w:pPr>
+        <w:ind w:left="1800" w:hanging="360"/>
+      </w:pPr>
+      <w:rPr>
+        <w:rFonts w:ascii="Wingdings" w:hAnsi="Wingdings" w:hint="default"/>
+      </w:rPr>
+    </w:lvl>
+    <w:lvl w:ilvl="3" w:tplc="109233B6">
+      <w:start w:val="1"/>
+      <w:numFmt w:val="bullet"/>
+      <w:lvlText w:val=""/>
+      <w:lvlJc w:val="left"/>
+      <w:pPr>
+        <w:ind w:left="2520" w:hanging="360"/>
+      </w:pPr>
+      <w:rPr>
+        <w:rFonts w:ascii="Symbol" w:hAnsi="Symbol" w:hint="default"/>
+      </w:rPr>
+    </w:lvl>
+    <w:lvl w:ilvl="4" w:tplc="46EAE3E4">
+      <w:start w:val="1"/>
+      <w:numFmt w:val="bullet"/>
+      <w:lvlText w:val="o"/>
+      <w:lvlJc w:val="left"/>
+      <w:pPr>
+        <w:ind w:left="3240" w:hanging="360"/>
+      </w:pPr>
+      <w:rPr>
+        <w:rFonts w:ascii="Courier New" w:hAnsi="Courier New" w:hint="default"/>
+      </w:rPr>
+    </w:lvl>
+    <w:lvl w:ilvl="5" w:tplc="46186CBE">
+      <w:start w:val="1"/>
+      <w:numFmt w:val="bullet"/>
+      <w:lvlText w:val=""/>
+      <w:lvlJc w:val="left"/>
+      <w:pPr>
+        <w:ind w:left="3960" w:hanging="360"/>
+      </w:pPr>
+      <w:rPr>
+        <w:rFonts w:ascii="Wingdings" w:hAnsi="Wingdings" w:hint="default"/>
+      </w:rPr>
+    </w:lvl>
+    <w:lvl w:ilvl="6" w:tplc="1CFA1164">
+      <w:start w:val="1"/>
+      <w:numFmt w:val="bullet"/>
+      <w:lvlText w:val=""/>
+      <w:lvlJc w:val="left"/>
+      <w:pPr>
+        <w:ind w:left="4680" w:hanging="360"/>
+      </w:pPr>
+      <w:rPr>
+        <w:rFonts w:ascii="Symbol" w:hAnsi="Symbol" w:hint="default"/>
+      </w:rPr>
+    </w:lvl>
+    <w:lvl w:ilvl="7" w:tplc="A3D0D85C">
+      <w:start w:val="1"/>
+      <w:numFmt w:val="bullet"/>
+      <w:lvlText w:val="o"/>
+      <w:lvlJc w:val="left"/>
+      <w:pPr>
+        <w:ind w:left="5400" w:hanging="360"/>
+      </w:pPr>
+      <w:rPr>
+        <w:rFonts w:ascii="Courier New" w:hAnsi="Courier New" w:hint="default"/>
+      </w:rPr>
+    </w:lvl>
+    <w:lvl w:ilvl="8" w:tplc="E44CC418">
+      <w:start w:val="1"/>
+      <w:numFmt w:val="bullet"/>
+      <w:lvlText w:val=""/>
+      <w:lvlJc w:val="left"/>
+      <w:pPr>
+        <w:ind w:left="6120" w:hanging="360"/>
+      </w:pPr>
+      <w:rPr>
+        <w:rFonts w:ascii="Wingdings" w:hAnsi="Wingdings" w:hint="default"/>
+      </w:rPr>
+    </w:lvl>
+  </w:abstractNum>
+  <w:abstractNum w:abstractNumId="13">
     <w:nsid w:val="262A40C3"/>
     <w:multiLevelType w:val="hybridMultilevel"/>
     <w:tmpl w:val="6C48A3BA"/>
@@ -17340,7 +19796,7 @@
       </w:rPr>
     </w:lvl>
   </w:abstractNum>
-  <w:abstractNum w:abstractNumId="12">
+  <w:abstractNum w:abstractNumId="14">
     <w:nsid w:val="278305D4"/>
     <w:multiLevelType w:val="hybridMultilevel"/>
     <w:tmpl w:val="46604A2A"/>
@@ -17453,7 +19909,7 @@
       </w:rPr>
     </w:lvl>
   </w:abstractNum>
-  <w:abstractNum w:abstractNumId="13">
+  <w:abstractNum w:abstractNumId="15">
     <w:nsid w:val="28B30FC4"/>
     <w:multiLevelType w:val="hybridMultilevel"/>
     <w:tmpl w:val="0B307988"/>
@@ -17566,7 +20022,7 @@
       </w:rPr>
     </w:lvl>
   </w:abstractNum>
-  <w:abstractNum w:abstractNumId="14">
+  <w:abstractNum w:abstractNumId="16">
     <w:nsid w:val="2B615299"/>
     <w:multiLevelType w:val="hybridMultilevel"/>
     <w:tmpl w:val="EFE017D0"/>
@@ -17679,7 +20135,7 @@
       </w:rPr>
     </w:lvl>
   </w:abstractNum>
-  <w:abstractNum w:abstractNumId="15">
+  <w:abstractNum w:abstractNumId="17">
     <w:nsid w:val="2D3D3DD9"/>
     <w:multiLevelType w:val="hybridMultilevel"/>
     <w:tmpl w:val="BD2CDA8A"/>
@@ -17792,7 +20248,7 @@
       </w:rPr>
     </w:lvl>
   </w:abstractNum>
-  <w:abstractNum w:abstractNumId="16">
+  <w:abstractNum w:abstractNumId="18">
     <w:nsid w:val="31653014"/>
     <w:multiLevelType w:val="hybridMultilevel"/>
     <w:tmpl w:val="6A78F654"/>
@@ -17905,7 +20361,120 @@
       </w:rPr>
     </w:lvl>
   </w:abstractNum>
-  <w:abstractNum w:abstractNumId="17">
+  <w:abstractNum w:abstractNumId="19">
+    <w:nsid w:val="31D56A9C"/>
+    <w:multiLevelType w:val="hybridMultilevel"/>
+    <w:tmpl w:val="5248287A"/>
+    <w:lvl w:ilvl="0" w:tplc="443408F6">
+      <w:start w:val="1"/>
+      <w:numFmt w:val="bullet"/>
+      <w:lvlText w:val=""/>
+      <w:lvlJc w:val="left"/>
+      <w:pPr>
+        <w:ind w:left="360" w:hanging="360"/>
+      </w:pPr>
+      <w:rPr>
+        <w:rFonts w:ascii="Symbol" w:hAnsi="Symbol" w:hint="default"/>
+      </w:rPr>
+    </w:lvl>
+    <w:lvl w:ilvl="1" w:tplc="FF866C46">
+      <w:start w:val="1"/>
+      <w:numFmt w:val="bullet"/>
+      <w:lvlText w:val="o"/>
+      <w:lvlJc w:val="left"/>
+      <w:pPr>
+        <w:ind w:left="1080" w:hanging="360"/>
+      </w:pPr>
+      <w:rPr>
+        <w:rFonts w:ascii="Courier New" w:hAnsi="Courier New" w:hint="default"/>
+      </w:rPr>
+    </w:lvl>
+    <w:lvl w:ilvl="2" w:tplc="4D90FF6E">
+      <w:start w:val="1"/>
+      <w:numFmt w:val="bullet"/>
+      <w:lvlText w:val=""/>
+      <w:lvlJc w:val="left"/>
+      <w:pPr>
+        <w:ind w:left="1800" w:hanging="360"/>
+      </w:pPr>
+      <w:rPr>
+        <w:rFonts w:ascii="Wingdings" w:hAnsi="Wingdings" w:hint="default"/>
+      </w:rPr>
+    </w:lvl>
+    <w:lvl w:ilvl="3" w:tplc="AFD295C8">
+      <w:start w:val="1"/>
+      <w:numFmt w:val="bullet"/>
+      <w:lvlText w:val=""/>
+      <w:lvlJc w:val="left"/>
+      <w:pPr>
+        <w:ind w:left="2520" w:hanging="360"/>
+      </w:pPr>
+      <w:rPr>
+        <w:rFonts w:ascii="Symbol" w:hAnsi="Symbol" w:hint="default"/>
+      </w:rPr>
+    </w:lvl>
+    <w:lvl w:ilvl="4" w:tplc="C8BE9F38">
+      <w:start w:val="1"/>
+      <w:numFmt w:val="bullet"/>
+      <w:lvlText w:val="o"/>
+      <w:lvlJc w:val="left"/>
+      <w:pPr>
+        <w:ind w:left="3240" w:hanging="360"/>
+      </w:pPr>
+      <w:rPr>
+        <w:rFonts w:ascii="Courier New" w:hAnsi="Courier New" w:hint="default"/>
+      </w:rPr>
+    </w:lvl>
+    <w:lvl w:ilvl="5" w:tplc="B206244A">
+      <w:start w:val="1"/>
+      <w:numFmt w:val="bullet"/>
+      <w:lvlText w:val=""/>
+      <w:lvlJc w:val="left"/>
+      <w:pPr>
+        <w:ind w:left="3960" w:hanging="360"/>
+      </w:pPr>
+      <w:rPr>
+        <w:rFonts w:ascii="Wingdings" w:hAnsi="Wingdings" w:hint="default"/>
+      </w:rPr>
+    </w:lvl>
+    <w:lvl w:ilvl="6" w:tplc="872C0748">
+      <w:start w:val="1"/>
+      <w:numFmt w:val="bullet"/>
+      <w:lvlText w:val=""/>
+      <w:lvlJc w:val="left"/>
+      <w:pPr>
+        <w:ind w:left="4680" w:hanging="360"/>
+      </w:pPr>
+      <w:rPr>
+        <w:rFonts w:ascii="Symbol" w:hAnsi="Symbol" w:hint="default"/>
+      </w:rPr>
+    </w:lvl>
+    <w:lvl w:ilvl="7" w:tplc="A1023E36">
+      <w:start w:val="1"/>
+      <w:numFmt w:val="bullet"/>
+      <w:lvlText w:val="o"/>
+      <w:lvlJc w:val="left"/>
+      <w:pPr>
+        <w:ind w:left="5400" w:hanging="360"/>
+      </w:pPr>
+      <w:rPr>
+        <w:rFonts w:ascii="Courier New" w:hAnsi="Courier New" w:hint="default"/>
+      </w:rPr>
+    </w:lvl>
+    <w:lvl w:ilvl="8" w:tplc="2CFAE4EE">
+      <w:start w:val="1"/>
+      <w:numFmt w:val="bullet"/>
+      <w:lvlText w:val=""/>
+      <w:lvlJc w:val="left"/>
+      <w:pPr>
+        <w:ind w:left="6120" w:hanging="360"/>
+      </w:pPr>
+      <w:rPr>
+        <w:rFonts w:ascii="Wingdings" w:hAnsi="Wingdings" w:hint="default"/>
+      </w:rPr>
+    </w:lvl>
+  </w:abstractNum>
+  <w:abstractNum w:abstractNumId="20">
     <w:nsid w:val="35497A84"/>
     <w:multiLevelType w:val="hybridMultilevel"/>
     <w:tmpl w:val="BA10ACE0"/>
@@ -18018,7 +20587,120 @@
       </w:rPr>
     </w:lvl>
   </w:abstractNum>
-  <w:abstractNum w:abstractNumId="18">
+  <w:abstractNum w:abstractNumId="21">
+    <w:nsid w:val="377B2C8D"/>
+    <w:multiLevelType w:val="hybridMultilevel"/>
+    <w:tmpl w:val="C038D720"/>
+    <w:lvl w:ilvl="0" w:tplc="71B6E2BA">
+      <w:start w:val="1"/>
+      <w:numFmt w:val="bullet"/>
+      <w:lvlText w:val=""/>
+      <w:lvlJc w:val="left"/>
+      <w:pPr>
+        <w:ind w:left="360" w:hanging="360"/>
+      </w:pPr>
+      <w:rPr>
+        <w:rFonts w:ascii="Symbol" w:hAnsi="Symbol" w:hint="default"/>
+      </w:rPr>
+    </w:lvl>
+    <w:lvl w:ilvl="1" w:tplc="7A46753E">
+      <w:start w:val="1"/>
+      <w:numFmt w:val="bullet"/>
+      <w:lvlText w:val="o"/>
+      <w:lvlJc w:val="left"/>
+      <w:pPr>
+        <w:ind w:left="1080" w:hanging="360"/>
+      </w:pPr>
+      <w:rPr>
+        <w:rFonts w:ascii="Courier New" w:hAnsi="Courier New" w:hint="default"/>
+      </w:rPr>
+    </w:lvl>
+    <w:lvl w:ilvl="2" w:tplc="7084034E">
+      <w:start w:val="1"/>
+      <w:numFmt w:val="bullet"/>
+      <w:lvlText w:val=""/>
+      <w:lvlJc w:val="left"/>
+      <w:pPr>
+        <w:ind w:left="1800" w:hanging="360"/>
+      </w:pPr>
+      <w:rPr>
+        <w:rFonts w:ascii="Wingdings" w:hAnsi="Wingdings" w:hint="default"/>
+      </w:rPr>
+    </w:lvl>
+    <w:lvl w:ilvl="3" w:tplc="2710E2F4">
+      <w:start w:val="1"/>
+      <w:numFmt w:val="bullet"/>
+      <w:lvlText w:val=""/>
+      <w:lvlJc w:val="left"/>
+      <w:pPr>
+        <w:ind w:left="2520" w:hanging="360"/>
+      </w:pPr>
+      <w:rPr>
+        <w:rFonts w:ascii="Symbol" w:hAnsi="Symbol" w:hint="default"/>
+      </w:rPr>
+    </w:lvl>
+    <w:lvl w:ilvl="4" w:tplc="40F2D86C">
+      <w:start w:val="1"/>
+      <w:numFmt w:val="bullet"/>
+      <w:lvlText w:val="o"/>
+      <w:lvlJc w:val="left"/>
+      <w:pPr>
+        <w:ind w:left="3240" w:hanging="360"/>
+      </w:pPr>
+      <w:rPr>
+        <w:rFonts w:ascii="Courier New" w:hAnsi="Courier New" w:hint="default"/>
+      </w:rPr>
+    </w:lvl>
+    <w:lvl w:ilvl="5" w:tplc="4D58C072">
+      <w:start w:val="1"/>
+      <w:numFmt w:val="bullet"/>
+      <w:lvlText w:val=""/>
+      <w:lvlJc w:val="left"/>
+      <w:pPr>
+        <w:ind w:left="3960" w:hanging="360"/>
+      </w:pPr>
+      <w:rPr>
+        <w:rFonts w:ascii="Wingdings" w:hAnsi="Wingdings" w:hint="default"/>
+      </w:rPr>
+    </w:lvl>
+    <w:lvl w:ilvl="6" w:tplc="67C2121A">
+      <w:start w:val="1"/>
+      <w:numFmt w:val="bullet"/>
+      <w:lvlText w:val=""/>
+      <w:lvlJc w:val="left"/>
+      <w:pPr>
+        <w:ind w:left="4680" w:hanging="360"/>
+      </w:pPr>
+      <w:rPr>
+        <w:rFonts w:ascii="Symbol" w:hAnsi="Symbol" w:hint="default"/>
+      </w:rPr>
+    </w:lvl>
+    <w:lvl w:ilvl="7" w:tplc="E1BEEDDE">
+      <w:start w:val="1"/>
+      <w:numFmt w:val="bullet"/>
+      <w:lvlText w:val="o"/>
+      <w:lvlJc w:val="left"/>
+      <w:pPr>
+        <w:ind w:left="5400" w:hanging="360"/>
+      </w:pPr>
+      <w:rPr>
+        <w:rFonts w:ascii="Courier New" w:hAnsi="Courier New" w:hint="default"/>
+      </w:rPr>
+    </w:lvl>
+    <w:lvl w:ilvl="8" w:tplc="1BF044CE">
+      <w:start w:val="1"/>
+      <w:numFmt w:val="bullet"/>
+      <w:lvlText w:val=""/>
+      <w:lvlJc w:val="left"/>
+      <w:pPr>
+        <w:ind w:left="6120" w:hanging="360"/>
+      </w:pPr>
+      <w:rPr>
+        <w:rFonts w:ascii="Wingdings" w:hAnsi="Wingdings" w:hint="default"/>
+      </w:rPr>
+    </w:lvl>
+  </w:abstractNum>
+  <w:abstractNum w:abstractNumId="22">
     <w:nsid w:val="37B13D6D"/>
     <w:multiLevelType w:val="hybridMultilevel"/>
     <w:tmpl w:val="65B8B1A6"/>
@@ -18131,7 +20813,7 @@
       </w:rPr>
     </w:lvl>
   </w:abstractNum>
-  <w:abstractNum w:abstractNumId="19">
+  <w:abstractNum w:abstractNumId="23">
     <w:nsid w:val="38444263"/>
     <w:multiLevelType w:val="hybridMultilevel"/>
     <w:tmpl w:val="00CCD3BE"/>
@@ -18244,7 +20926,120 @@
       </w:rPr>
     </w:lvl>
   </w:abstractNum>
-  <w:abstractNum w:abstractNumId="20">
+  <w:abstractNum w:abstractNumId="24">
+    <w:nsid w:val="3BF91295"/>
+    <w:multiLevelType w:val="hybridMultilevel"/>
+    <w:tmpl w:val="39EA4FC2"/>
+    <w:lvl w:ilvl="0" w:tplc="326E0DB4">
+      <w:start w:val="1"/>
+      <w:numFmt w:val="bullet"/>
+      <w:lvlText w:val=""/>
+      <w:lvlJc w:val="left"/>
+      <w:pPr>
+        <w:ind w:left="360" w:hanging="360"/>
+      </w:pPr>
+      <w:rPr>
+        <w:rFonts w:ascii="Symbol" w:hAnsi="Symbol" w:hint="default"/>
+      </w:rPr>
+    </w:lvl>
+    <w:lvl w:ilvl="1" w:tplc="07CC615A">
+      <w:start w:val="1"/>
+      <w:numFmt w:val="bullet"/>
+      <w:lvlText w:val="o"/>
+      <w:lvlJc w:val="left"/>
+      <w:pPr>
+        <w:ind w:left="1080" w:hanging="360"/>
+      </w:pPr>
+      <w:rPr>
+        <w:rFonts w:ascii="Courier New" w:hAnsi="Courier New" w:hint="default"/>
+      </w:rPr>
+    </w:lvl>
+    <w:lvl w:ilvl="2" w:tplc="44AE2F50">
+      <w:start w:val="1"/>
+      <w:numFmt w:val="bullet"/>
+      <w:lvlText w:val=""/>
+      <w:lvlJc w:val="left"/>
+      <w:pPr>
+        <w:ind w:left="1800" w:hanging="360"/>
+      </w:pPr>
+      <w:rPr>
+        <w:rFonts w:ascii="Wingdings" w:hAnsi="Wingdings" w:hint="default"/>
+      </w:rPr>
+    </w:lvl>
+    <w:lvl w:ilvl="3" w:tplc="A03804A0">
+      <w:start w:val="1"/>
+      <w:numFmt w:val="bullet"/>
+      <w:lvlText w:val=""/>
+      <w:lvlJc w:val="left"/>
+      <w:pPr>
+        <w:ind w:left="2520" w:hanging="360"/>
+      </w:pPr>
+      <w:rPr>
+        <w:rFonts w:ascii="Symbol" w:hAnsi="Symbol" w:hint="default"/>
+      </w:rPr>
+    </w:lvl>
+    <w:lvl w:ilvl="4" w:tplc="DF600BBA">
+      <w:start w:val="1"/>
+      <w:numFmt w:val="bullet"/>
+      <w:lvlText w:val="o"/>
+      <w:lvlJc w:val="left"/>
+      <w:pPr>
+        <w:ind w:left="3240" w:hanging="360"/>
+      </w:pPr>
+      <w:rPr>
+        <w:rFonts w:ascii="Courier New" w:hAnsi="Courier New" w:hint="default"/>
+      </w:rPr>
+    </w:lvl>
+    <w:lvl w:ilvl="5" w:tplc="4B66115C">
+      <w:start w:val="1"/>
+      <w:numFmt w:val="bullet"/>
+      <w:lvlText w:val=""/>
+      <w:lvlJc w:val="left"/>
+      <w:pPr>
+        <w:ind w:left="3960" w:hanging="360"/>
+      </w:pPr>
+      <w:rPr>
+        <w:rFonts w:ascii="Wingdings" w:hAnsi="Wingdings" w:hint="default"/>
+      </w:rPr>
+    </w:lvl>
+    <w:lvl w:ilvl="6" w:tplc="5DEC9866">
+      <w:start w:val="1"/>
+      <w:numFmt w:val="bullet"/>
+      <w:lvlText w:val=""/>
+      <w:lvlJc w:val="left"/>
+      <w:pPr>
+        <w:ind w:left="4680" w:hanging="360"/>
+      </w:pPr>
+      <w:rPr>
+        <w:rFonts w:ascii="Symbol" w:hAnsi="Symbol" w:hint="default"/>
+      </w:rPr>
+    </w:lvl>
+    <w:lvl w:ilvl="7" w:tplc="080E6B54">
+      <w:start w:val="1"/>
+      <w:numFmt w:val="bullet"/>
+      <w:lvlText w:val="o"/>
+      <w:lvlJc w:val="left"/>
+      <w:pPr>
+        <w:ind w:left="5400" w:hanging="360"/>
+      </w:pPr>
+      <w:rPr>
+        <w:rFonts w:ascii="Courier New" w:hAnsi="Courier New" w:hint="default"/>
+      </w:rPr>
+    </w:lvl>
+    <w:lvl w:ilvl="8" w:tplc="E5CA2A06">
+      <w:start w:val="1"/>
+      <w:numFmt w:val="bullet"/>
+      <w:lvlText w:val=""/>
+      <w:lvlJc w:val="left"/>
+      <w:pPr>
+        <w:ind w:left="6120" w:hanging="360"/>
+      </w:pPr>
+      <w:rPr>
+        <w:rFonts w:ascii="Wingdings" w:hAnsi="Wingdings" w:hint="default"/>
+      </w:rPr>
+    </w:lvl>
+  </w:abstractNum>
+  <w:abstractNum w:abstractNumId="25">
     <w:nsid w:val="3C345033"/>
     <w:multiLevelType w:val="hybridMultilevel"/>
     <w:tmpl w:val="0FC2F6A6"/>
@@ -18357,7 +21152,7 @@
       </w:rPr>
     </w:lvl>
   </w:abstractNum>
-  <w:abstractNum w:abstractNumId="21">
+  <w:abstractNum w:abstractNumId="26">
     <w:nsid w:val="3E2B38FD"/>
     <w:multiLevelType w:val="hybridMultilevel"/>
     <w:tmpl w:val="E1086E80"/>
@@ -18470,7 +21265,7 @@
       </w:rPr>
     </w:lvl>
   </w:abstractNum>
-  <w:abstractNum w:abstractNumId="22">
+  <w:abstractNum w:abstractNumId="27">
     <w:nsid w:val="44634D54"/>
     <w:multiLevelType w:val="hybridMultilevel"/>
     <w:tmpl w:val="A07E8630"/>
@@ -18583,7 +21378,7 @@
       </w:rPr>
     </w:lvl>
   </w:abstractNum>
-  <w:abstractNum w:abstractNumId="23">
+  <w:abstractNum w:abstractNumId="28">
     <w:nsid w:val="49AD37ED"/>
     <w:multiLevelType w:val="hybridMultilevel"/>
     <w:tmpl w:val="9574298A"/>
@@ -18696,7 +21491,120 @@
       </w:rPr>
     </w:lvl>
   </w:abstractNum>
-  <w:abstractNum w:abstractNumId="24">
+  <w:abstractNum w:abstractNumId="29">
+    <w:nsid w:val="4CF87932"/>
+    <w:multiLevelType w:val="hybridMultilevel"/>
+    <w:tmpl w:val="827EC414"/>
+    <w:lvl w:ilvl="0" w:tplc="ADBC9966">
+      <w:start w:val="1"/>
+      <w:numFmt w:val="bullet"/>
+      <w:lvlText w:val=""/>
+      <w:lvlJc w:val="left"/>
+      <w:pPr>
+        <w:ind w:left="360" w:hanging="360"/>
+      </w:pPr>
+      <w:rPr>
+        <w:rFonts w:ascii="Symbol" w:hAnsi="Symbol" w:hint="default"/>
+      </w:rPr>
+    </w:lvl>
+    <w:lvl w:ilvl="1" w:tplc="48F4283E">
+      <w:start w:val="1"/>
+      <w:numFmt w:val="bullet"/>
+      <w:lvlText w:val="o"/>
+      <w:lvlJc w:val="left"/>
+      <w:pPr>
+        <w:ind w:left="1080" w:hanging="360"/>
+      </w:pPr>
+      <w:rPr>
+        <w:rFonts w:ascii="Courier New" w:hAnsi="Courier New" w:hint="default"/>
+      </w:rPr>
+    </w:lvl>
+    <w:lvl w:ilvl="2" w:tplc="1584B206">
+      <w:start w:val="1"/>
+      <w:numFmt w:val="bullet"/>
+      <w:lvlText w:val=""/>
+      <w:lvlJc w:val="left"/>
+      <w:pPr>
+        <w:ind w:left="1800" w:hanging="360"/>
+      </w:pPr>
+      <w:rPr>
+        <w:rFonts w:ascii="Wingdings" w:hAnsi="Wingdings" w:hint="default"/>
+      </w:rPr>
+    </w:lvl>
+    <w:lvl w:ilvl="3" w:tplc="1FF20076">
+      <w:start w:val="1"/>
+      <w:numFmt w:val="bullet"/>
+      <w:lvlText w:val=""/>
+      <w:lvlJc w:val="left"/>
+      <w:pPr>
+        <w:ind w:left="2520" w:hanging="360"/>
+      </w:pPr>
+      <w:rPr>
+        <w:rFonts w:ascii="Symbol" w:hAnsi="Symbol" w:hint="default"/>
+      </w:rPr>
+    </w:lvl>
+    <w:lvl w:ilvl="4" w:tplc="09349504">
+      <w:start w:val="1"/>
+      <w:numFmt w:val="bullet"/>
+      <w:lvlText w:val="o"/>
+      <w:lvlJc w:val="left"/>
+      <w:pPr>
+        <w:ind w:left="3240" w:hanging="360"/>
+      </w:pPr>
+      <w:rPr>
+        <w:rFonts w:ascii="Courier New" w:hAnsi="Courier New" w:hint="default"/>
+      </w:rPr>
+    </w:lvl>
+    <w:lvl w:ilvl="5" w:tplc="40A203EA">
+      <w:start w:val="1"/>
+      <w:numFmt w:val="bullet"/>
+      <w:lvlText w:val=""/>
+      <w:lvlJc w:val="left"/>
+      <w:pPr>
+        <w:ind w:left="3960" w:hanging="360"/>
+      </w:pPr>
+      <w:rPr>
+        <w:rFonts w:ascii="Wingdings" w:hAnsi="Wingdings" w:hint="default"/>
+      </w:rPr>
+    </w:lvl>
+    <w:lvl w:ilvl="6" w:tplc="69AAFC2A">
+      <w:start w:val="1"/>
+      <w:numFmt w:val="bullet"/>
+      <w:lvlText w:val=""/>
+      <w:lvlJc w:val="left"/>
+      <w:pPr>
+        <w:ind w:left="4680" w:hanging="360"/>
+      </w:pPr>
+      <w:rPr>
+        <w:rFonts w:ascii="Symbol" w:hAnsi="Symbol" w:hint="default"/>
+      </w:rPr>
+    </w:lvl>
+    <w:lvl w:ilvl="7" w:tplc="7F042F0C">
+      <w:start w:val="1"/>
+      <w:numFmt w:val="bullet"/>
+      <w:lvlText w:val="o"/>
+      <w:lvlJc w:val="left"/>
+      <w:pPr>
+        <w:ind w:left="5400" w:hanging="360"/>
+      </w:pPr>
+      <w:rPr>
+        <w:rFonts w:ascii="Courier New" w:hAnsi="Courier New" w:hint="default"/>
+      </w:rPr>
+    </w:lvl>
+    <w:lvl w:ilvl="8" w:tplc="30186F4C">
+      <w:start w:val="1"/>
+      <w:numFmt w:val="bullet"/>
+      <w:lvlText w:val=""/>
+      <w:lvlJc w:val="left"/>
+      <w:pPr>
+        <w:ind w:left="6120" w:hanging="360"/>
+      </w:pPr>
+      <w:rPr>
+        <w:rFonts w:ascii="Wingdings" w:hAnsi="Wingdings" w:hint="default"/>
+      </w:rPr>
+    </w:lvl>
+  </w:abstractNum>
+  <w:abstractNum w:abstractNumId="30">
     <w:nsid w:val="4D2300F3"/>
     <w:multiLevelType w:val="hybridMultilevel"/>
     <w:tmpl w:val="4E3245CA"/>
@@ -18809,7 +21717,7 @@
       </w:rPr>
     </w:lvl>
   </w:abstractNum>
-  <w:abstractNum w:abstractNumId="25">
+  <w:abstractNum w:abstractNumId="31">
     <w:nsid w:val="4E4F0280"/>
     <w:multiLevelType w:val="hybridMultilevel"/>
     <w:tmpl w:val="473E8AF0"/>
@@ -18922,7 +21830,7 @@
       </w:rPr>
     </w:lvl>
   </w:abstractNum>
-  <w:abstractNum w:abstractNumId="26">
+  <w:abstractNum w:abstractNumId="32">
     <w:nsid w:val="4EFD042C"/>
     <w:multiLevelType w:val="hybridMultilevel"/>
     <w:tmpl w:val="8C0052DA"/>
@@ -19035,7 +21943,7 @@
       </w:rPr>
     </w:lvl>
   </w:abstractNum>
-  <w:abstractNum w:abstractNumId="27">
+  <w:abstractNum w:abstractNumId="33">
     <w:nsid w:val="533013DF"/>
     <w:multiLevelType w:val="hybridMultilevel"/>
     <w:tmpl w:val="BAE21180"/>
@@ -19148,7 +22056,120 @@
       </w:rPr>
     </w:lvl>
   </w:abstractNum>
-  <w:abstractNum w:abstractNumId="28">
+  <w:abstractNum w:abstractNumId="34">
+    <w:nsid w:val="5AF3683B"/>
+    <w:multiLevelType w:val="hybridMultilevel"/>
+    <w:tmpl w:val="E1226712"/>
+    <w:lvl w:ilvl="0" w:tplc="7BA88296">
+      <w:start w:val="1"/>
+      <w:numFmt w:val="bullet"/>
+      <w:lvlText w:val=""/>
+      <w:lvlJc w:val="left"/>
+      <w:pPr>
+        <w:ind w:left="360" w:hanging="360"/>
+      </w:pPr>
+      <w:rPr>
+        <w:rFonts w:ascii="Symbol" w:hAnsi="Symbol" w:hint="default"/>
+      </w:rPr>
+    </w:lvl>
+    <w:lvl w:ilvl="1" w:tplc="13A61750">
+      <w:start w:val="1"/>
+      <w:numFmt w:val="bullet"/>
+      <w:lvlText w:val="o"/>
+      <w:lvlJc w:val="left"/>
+      <w:pPr>
+        <w:ind w:left="1080" w:hanging="360"/>
+      </w:pPr>
+      <w:rPr>
+        <w:rFonts w:ascii="Courier New" w:hAnsi="Courier New" w:hint="default"/>
+      </w:rPr>
+    </w:lvl>
+    <w:lvl w:ilvl="2" w:tplc="C1EAD148">
+      <w:start w:val="1"/>
+      <w:numFmt w:val="bullet"/>
+      <w:lvlText w:val=""/>
+      <w:lvlJc w:val="left"/>
+      <w:pPr>
+        <w:ind w:left="1800" w:hanging="360"/>
+      </w:pPr>
+      <w:rPr>
+        <w:rFonts w:ascii="Wingdings" w:hAnsi="Wingdings" w:hint="default"/>
+      </w:rPr>
+    </w:lvl>
+    <w:lvl w:ilvl="3" w:tplc="6CE87458">
+      <w:start w:val="1"/>
+      <w:numFmt w:val="bullet"/>
+      <w:lvlText w:val=""/>
+      <w:lvlJc w:val="left"/>
+      <w:pPr>
+        <w:ind w:left="2520" w:hanging="360"/>
+      </w:pPr>
+      <w:rPr>
+        <w:rFonts w:ascii="Symbol" w:hAnsi="Symbol" w:hint="default"/>
+      </w:rPr>
+    </w:lvl>
+    <w:lvl w:ilvl="4" w:tplc="F7E22752">
+      <w:start w:val="1"/>
+      <w:numFmt w:val="bullet"/>
+      <w:lvlText w:val="o"/>
+      <w:lvlJc w:val="left"/>
+      <w:pPr>
+        <w:ind w:left="3240" w:hanging="360"/>
+      </w:pPr>
+      <w:rPr>
+        <w:rFonts w:ascii="Courier New" w:hAnsi="Courier New" w:hint="default"/>
+      </w:rPr>
+    </w:lvl>
+    <w:lvl w:ilvl="5" w:tplc="FAB249BE">
+      <w:start w:val="1"/>
+      <w:numFmt w:val="bullet"/>
+      <w:lvlText w:val=""/>
+      <w:lvlJc w:val="left"/>
+      <w:pPr>
+        <w:ind w:left="3960" w:hanging="360"/>
+      </w:pPr>
+      <w:rPr>
+        <w:rFonts w:ascii="Wingdings" w:hAnsi="Wingdings" w:hint="default"/>
+      </w:rPr>
+    </w:lvl>
+    <w:lvl w:ilvl="6" w:tplc="6B5037EE">
+      <w:start w:val="1"/>
+      <w:numFmt w:val="bullet"/>
+      <w:lvlText w:val=""/>
+      <w:lvlJc w:val="left"/>
+      <w:pPr>
+        <w:ind w:left="4680" w:hanging="360"/>
+      </w:pPr>
+      <w:rPr>
+        <w:rFonts w:ascii="Symbol" w:hAnsi="Symbol" w:hint="default"/>
+      </w:rPr>
+    </w:lvl>
+    <w:lvl w:ilvl="7" w:tplc="F50EAC78">
+      <w:start w:val="1"/>
+      <w:numFmt w:val="bullet"/>
+      <w:lvlText w:val="o"/>
+      <w:lvlJc w:val="left"/>
+      <w:pPr>
+        <w:ind w:left="5400" w:hanging="360"/>
+      </w:pPr>
+      <w:rPr>
+        <w:rFonts w:ascii="Courier New" w:hAnsi="Courier New" w:hint="default"/>
+      </w:rPr>
+    </w:lvl>
+    <w:lvl w:ilvl="8" w:tplc="165ABE5C">
+      <w:start w:val="1"/>
+      <w:numFmt w:val="bullet"/>
+      <w:lvlText w:val=""/>
+      <w:lvlJc w:val="left"/>
+      <w:pPr>
+        <w:ind w:left="6120" w:hanging="360"/>
+      </w:pPr>
+      <w:rPr>
+        <w:rFonts w:ascii="Wingdings" w:hAnsi="Wingdings" w:hint="default"/>
+      </w:rPr>
+    </w:lvl>
+  </w:abstractNum>
+  <w:abstractNum w:abstractNumId="35">
     <w:nsid w:val="5D3A317B"/>
     <w:multiLevelType w:val="hybridMultilevel"/>
     <w:tmpl w:val="E85EEF4C"/>
@@ -19261,7 +22282,7 @@
       </w:rPr>
     </w:lvl>
   </w:abstractNum>
-  <w:abstractNum w:abstractNumId="29">
+  <w:abstractNum w:abstractNumId="36">
     <w:nsid w:val="5EA76580"/>
     <w:multiLevelType w:val="hybridMultilevel"/>
     <w:tmpl w:val="3EA8205C"/>
@@ -19374,7 +22395,7 @@
       </w:rPr>
     </w:lvl>
   </w:abstractNum>
-  <w:abstractNum w:abstractNumId="30">
+  <w:abstractNum w:abstractNumId="37">
     <w:nsid w:val="5F243081"/>
     <w:multiLevelType w:val="hybridMultilevel"/>
     <w:tmpl w:val="03DECEC8"/>
@@ -19487,7 +22508,7 @@
       </w:rPr>
     </w:lvl>
   </w:abstractNum>
-  <w:abstractNum w:abstractNumId="31">
+  <w:abstractNum w:abstractNumId="38">
     <w:nsid w:val="618152AC"/>
     <w:multiLevelType w:val="hybridMultilevel"/>
     <w:tmpl w:val="C0447F14"/>
@@ -19600,7 +22621,7 @@
       </w:rPr>
     </w:lvl>
   </w:abstractNum>
-  <w:abstractNum w:abstractNumId="32">
+  <w:abstractNum w:abstractNumId="39">
     <w:nsid w:val="62D711EE"/>
     <w:multiLevelType w:val="hybridMultilevel"/>
     <w:tmpl w:val="23F24838"/>
@@ -19713,7 +22734,120 @@
       </w:rPr>
     </w:lvl>
   </w:abstractNum>
-  <w:abstractNum w:abstractNumId="33">
+  <w:abstractNum w:abstractNumId="40">
+    <w:nsid w:val="650A03B0"/>
+    <w:multiLevelType w:val="hybridMultilevel"/>
+    <w:tmpl w:val="58426F6E"/>
+    <w:lvl w:ilvl="0" w:tplc="3718FF14">
+      <w:start w:val="1"/>
+      <w:numFmt w:val="bullet"/>
+      <w:lvlText w:val=""/>
+      <w:lvlJc w:val="left"/>
+      <w:pPr>
+        <w:ind w:left="360" w:hanging="360"/>
+      </w:pPr>
+      <w:rPr>
+        <w:rFonts w:ascii="Symbol" w:hAnsi="Symbol" w:hint="default"/>
+      </w:rPr>
+    </w:lvl>
+    <w:lvl w:ilvl="1" w:tplc="430EF130">
+      <w:start w:val="1"/>
+      <w:numFmt w:val="bullet"/>
+      <w:lvlText w:val="o"/>
+      <w:lvlJc w:val="left"/>
+      <w:pPr>
+        <w:ind w:left="1080" w:hanging="360"/>
+      </w:pPr>
+      <w:rPr>
+        <w:rFonts w:ascii="Courier New" w:hAnsi="Courier New" w:hint="default"/>
+      </w:rPr>
+    </w:lvl>
+    <w:lvl w:ilvl="2" w:tplc="798E9E12">
+      <w:start w:val="1"/>
+      <w:numFmt w:val="bullet"/>
+      <w:lvlText w:val=""/>
+      <w:lvlJc w:val="left"/>
+      <w:pPr>
+        <w:ind w:left="1800" w:hanging="360"/>
+      </w:pPr>
+      <w:rPr>
+        <w:rFonts w:ascii="Wingdings" w:hAnsi="Wingdings" w:hint="default"/>
+      </w:rPr>
+    </w:lvl>
+    <w:lvl w:ilvl="3" w:tplc="98C2F326">
+      <w:start w:val="1"/>
+      <w:numFmt w:val="bullet"/>
+      <w:lvlText w:val=""/>
+      <w:lvlJc w:val="left"/>
+      <w:pPr>
+        <w:ind w:left="2520" w:hanging="360"/>
+      </w:pPr>
+      <w:rPr>
+        <w:rFonts w:ascii="Symbol" w:hAnsi="Symbol" w:hint="default"/>
+      </w:rPr>
+    </w:lvl>
+    <w:lvl w:ilvl="4" w:tplc="869691EC">
+      <w:start w:val="1"/>
+      <w:numFmt w:val="bullet"/>
+      <w:lvlText w:val="o"/>
+      <w:lvlJc w:val="left"/>
+      <w:pPr>
+        <w:ind w:left="3240" w:hanging="360"/>
+      </w:pPr>
+      <w:rPr>
+        <w:rFonts w:ascii="Courier New" w:hAnsi="Courier New" w:hint="default"/>
+      </w:rPr>
+    </w:lvl>
+    <w:lvl w:ilvl="5" w:tplc="8C9CA242">
+      <w:start w:val="1"/>
+      <w:numFmt w:val="bullet"/>
+      <w:lvlText w:val=""/>
+      <w:lvlJc w:val="left"/>
+      <w:pPr>
+        <w:ind w:left="3960" w:hanging="360"/>
+      </w:pPr>
+      <w:rPr>
+        <w:rFonts w:ascii="Wingdings" w:hAnsi="Wingdings" w:hint="default"/>
+      </w:rPr>
+    </w:lvl>
+    <w:lvl w:ilvl="6" w:tplc="53487D4E">
+      <w:start w:val="1"/>
+      <w:numFmt w:val="bullet"/>
+      <w:lvlText w:val=""/>
+      <w:lvlJc w:val="left"/>
+      <w:pPr>
+        <w:ind w:left="4680" w:hanging="360"/>
+      </w:pPr>
+      <w:rPr>
+        <w:rFonts w:ascii="Symbol" w:hAnsi="Symbol" w:hint="default"/>
+      </w:rPr>
+    </w:lvl>
+    <w:lvl w:ilvl="7" w:tplc="7B6AEED0">
+      <w:start w:val="1"/>
+      <w:numFmt w:val="bullet"/>
+      <w:lvlText w:val="o"/>
+      <w:lvlJc w:val="left"/>
+      <w:pPr>
+        <w:ind w:left="5400" w:hanging="360"/>
+      </w:pPr>
+      <w:rPr>
+        <w:rFonts w:ascii="Courier New" w:hAnsi="Courier New" w:hint="default"/>
+      </w:rPr>
+    </w:lvl>
+    <w:lvl w:ilvl="8" w:tplc="5C3E531C">
+      <w:start w:val="1"/>
+      <w:numFmt w:val="bullet"/>
+      <w:lvlText w:val=""/>
+      <w:lvlJc w:val="left"/>
+      <w:pPr>
+        <w:ind w:left="6120" w:hanging="360"/>
+      </w:pPr>
+      <w:rPr>
+        <w:rFonts w:ascii="Wingdings" w:hAnsi="Wingdings" w:hint="default"/>
+      </w:rPr>
+    </w:lvl>
+  </w:abstractNum>
+  <w:abstractNum w:abstractNumId="41">
     <w:nsid w:val="675F7F03"/>
     <w:multiLevelType w:val="hybridMultilevel"/>
     <w:tmpl w:val="AF106726"/>
@@ -19826,7 +22960,7 @@
       </w:rPr>
     </w:lvl>
   </w:abstractNum>
-  <w:abstractNum w:abstractNumId="34">
+  <w:abstractNum w:abstractNumId="42">
     <w:nsid w:val="68DB79C2"/>
     <w:multiLevelType w:val="hybridMultilevel"/>
     <w:tmpl w:val="9F203924"/>
@@ -19912,7 +23046,7 @@
       </w:pPr>
     </w:lvl>
   </w:abstractNum>
-  <w:abstractNum w:abstractNumId="35">
+  <w:abstractNum w:abstractNumId="43">
     <w:nsid w:val="6CC47879"/>
     <w:multiLevelType w:val="hybridMultilevel"/>
     <w:tmpl w:val="0FDE140E"/>
@@ -20025,7 +23159,7 @@
       </w:rPr>
     </w:lvl>
   </w:abstractNum>
-  <w:abstractNum w:abstractNumId="36">
+  <w:abstractNum w:abstractNumId="44">
     <w:nsid w:val="769A5365"/>
     <w:multiLevelType w:val="hybridMultilevel"/>
     <w:tmpl w:val="3F18CB1E"/>
@@ -20138,7 +23272,7 @@
       </w:rPr>
     </w:lvl>
   </w:abstractNum>
-  <w:abstractNum w:abstractNumId="37">
+  <w:abstractNum w:abstractNumId="45">
     <w:nsid w:val="7A060A49"/>
     <w:multiLevelType w:val="hybridMultilevel"/>
     <w:tmpl w:val="7ABC2582"/>
@@ -20251,7 +23385,7 @@
       </w:rPr>
     </w:lvl>
   </w:abstractNum>
-  <w:abstractNum w:abstractNumId="38">
+  <w:abstractNum w:abstractNumId="46">
     <w:nsid w:val="7E9F7D87"/>
     <w:multiLevelType w:val="hybridMultilevel"/>
     <w:tmpl w:val="FDDEFA5C"/>
@@ -20365,121 +23499,145 @@
     </w:lvl>
   </w:abstractNum>
   <w:num w:numId="1">
+    <w:abstractNumId w:val="4"/>
+  </w:num>
+  <w:num w:numId="2">
+    <w:abstractNumId w:val="36"/>
+  </w:num>
+  <w:num w:numId="3">
+    <w:abstractNumId w:val="8"/>
+  </w:num>
+  <w:num w:numId="4">
+    <w:abstractNumId w:val="9"/>
+  </w:num>
+  <w:num w:numId="5">
+    <w:abstractNumId w:val="17"/>
+  </w:num>
+  <w:num w:numId="6">
+    <w:abstractNumId w:val="10"/>
+  </w:num>
+  <w:num w:numId="7">
+    <w:abstractNumId w:val="32"/>
+  </w:num>
+  <w:num w:numId="8">
+    <w:abstractNumId w:val="7"/>
+  </w:num>
+  <w:num w:numId="9">
+    <w:abstractNumId w:val="28"/>
+  </w:num>
+  <w:num w:numId="10">
+    <w:abstractNumId w:val="43"/>
+  </w:num>
+  <w:num w:numId="11">
+    <w:abstractNumId w:val="30"/>
+  </w:num>
+  <w:num w:numId="12">
+    <w:abstractNumId w:val="44"/>
+  </w:num>
+  <w:num w:numId="13">
+    <w:abstractNumId w:val="35"/>
+  </w:num>
+  <w:num w:numId="14">
+    <w:abstractNumId w:val="14"/>
+  </w:num>
+  <w:num w:numId="15">
+    <w:abstractNumId w:val="16"/>
+  </w:num>
+  <w:num w:numId="16">
+    <w:abstractNumId w:val="38"/>
+  </w:num>
+  <w:num w:numId="17">
     <w:abstractNumId w:val="3"/>
   </w:num>
-  <w:num w:numId="2">
-    <w:abstractNumId w:val="29"/>
+  <w:num w:numId="18">
+    <w:abstractNumId w:val="42"/>
   </w:num>
-  <w:num w:numId="3">
-    <w:abstractNumId w:val="7"/>
-  </w:num>
-  <w:num w:numId="4">
-    <w:abstractNumId w:val="8"/>
-  </w:num>
-  <w:num w:numId="5">
-    <w:abstractNumId w:val="15"/>
-  </w:num>
-  <w:num w:numId="6">
-    <w:abstractNumId w:val="9"/>
-  </w:num>
-  <w:num w:numId="7">
-    <w:abstractNumId w:val="26"/>
-  </w:num>
-  <w:num w:numId="8">
-    <w:abstractNumId w:val="6"/>
-  </w:num>
-  <w:num w:numId="9">
+  <w:num w:numId="19">
     <w:abstractNumId w:val="23"/>
   </w:num>
-  <w:num w:numId="10">
-    <w:abstractNumId w:val="35"/>
-  </w:num>
-  <w:num w:numId="11">
-    <w:abstractNumId w:val="24"/>
-  </w:num>
-  <w:num w:numId="12">
-    <w:abstractNumId w:val="36"/>
-  </w:num>
-  <w:num w:numId="13">
-    <w:abstractNumId w:val="28"/>
-  </w:num>
-  <w:num w:numId="14">
-    <w:abstractNumId w:val="12"/>
-  </w:num>
-  <w:num w:numId="15">
-    <w:abstractNumId w:val="14"/>
-  </w:num>
-  <w:num w:numId="16">
-    <w:abstractNumId w:val="31"/>
-  </w:num>
-  <w:num w:numId="17">
-    <w:abstractNumId w:val="2"/>
-  </w:num>
-  <w:num w:numId="18">
-    <w:abstractNumId w:val="34"/>
-  </w:num>
-  <w:num w:numId="19">
-    <w:abstractNumId w:val="19"/>
-  </w:num>
   <w:num w:numId="20">
-    <w:abstractNumId w:val="4"/>
+    <w:abstractNumId w:val="5"/>
   </w:num>
   <w:num w:numId="21">
-    <w:abstractNumId w:val="32"/>
+    <w:abstractNumId w:val="39"/>
   </w:num>
   <w:num w:numId="22">
-    <w:abstractNumId w:val="16"/>
+    <w:abstractNumId w:val="18"/>
   </w:num>
   <w:num w:numId="23">
-    <w:abstractNumId w:val="33"/>
+    <w:abstractNumId w:val="41"/>
   </w:num>
   <w:num w:numId="24">
-    <w:abstractNumId w:val="38"/>
+    <w:abstractNumId w:val="46"/>
   </w:num>
   <w:num w:numId="25">
+    <w:abstractNumId w:val="27"/>
+  </w:num>
+  <w:num w:numId="26">
     <w:abstractNumId w:val="22"/>
   </w:num>
-  <w:num w:numId="26">
-    <w:abstractNumId w:val="18"/>
-  </w:num>
   <w:num w:numId="27">
-    <w:abstractNumId w:val="17"/>
+    <w:abstractNumId w:val="20"/>
   </w:num>
   <w:num w:numId="28">
     <w:abstractNumId w:val="0"/>
   </w:num>
   <w:num w:numId="29">
-    <w:abstractNumId w:val="27"/>
+    <w:abstractNumId w:val="33"/>
   </w:num>
   <w:num w:numId="30">
+    <w:abstractNumId w:val="31"/>
+  </w:num>
+  <w:num w:numId="31">
+    <w:abstractNumId w:val="45"/>
+  </w:num>
+  <w:num w:numId="32">
+    <w:abstractNumId w:val="37"/>
+  </w:num>
+  <w:num w:numId="33">
+    <w:abstractNumId w:val="11"/>
+  </w:num>
+  <w:num w:numId="34">
+    <w:abstractNumId w:val="13"/>
+  </w:num>
+  <w:num w:numId="35">
     <w:abstractNumId w:val="25"/>
   </w:num>
-  <w:num w:numId="31">
-    <w:abstractNumId w:val="37"/>
-  </w:num>
-  <w:num w:numId="32">
-    <w:abstractNumId w:val="30"/>
-  </w:num>
-  <w:num w:numId="33">
-    <w:abstractNumId w:val="10"/>
-  </w:num>
-  <w:num w:numId="34">
-    <w:abstractNumId w:val="11"/>
-  </w:num>
-  <w:num w:numId="35">
-    <w:abstractNumId w:val="20"/>
-  </w:num>
   <w:num w:numId="36">
-    <w:abstractNumId w:val="5"/>
+    <w:abstractNumId w:val="6"/>
   </w:num>
   <w:num w:numId="37">
-    <w:abstractNumId w:val="21"/>
+    <w:abstractNumId w:val="26"/>
   </w:num>
   <w:num w:numId="38">
-    <w:abstractNumId w:val="13"/>
+    <w:abstractNumId w:val="15"/>
   </w:num>
   <w:num w:numId="39">
     <w:abstractNumId w:val="1"/>
+  </w:num>
+  <w:num w:numId="40">
+    <w:abstractNumId w:val="34"/>
+  </w:num>
+  <w:num w:numId="41">
+    <w:abstractNumId w:val="21"/>
+  </w:num>
+  <w:num w:numId="42">
+    <w:abstractNumId w:val="2"/>
+  </w:num>
+  <w:num w:numId="43">
+    <w:abstractNumId w:val="40"/>
+  </w:num>
+  <w:num w:numId="44">
+    <w:abstractNumId w:val="24"/>
+  </w:num>
+  <w:num w:numId="45">
+    <w:abstractNumId w:val="29"/>
+  </w:num>
+  <w:num w:numId="46">
+    <w:abstractNumId w:val="12"/>
+  </w:num>
+  <w:num w:numId="47">
+    <w:abstractNumId w:val="19"/>
   </w:num>
   <w:numIdMacAtCleanup w:val="14"/>
 </w:numbering>

</xml_diff>

<commit_message>
Add a description of the clip "Creating The Project" (with reference to "explorer").
</commit_message>
<xml_diff>
--- a/IntroductionToWindowsForms/IntroductionToWindowsForms.docx
+++ b/IntroductionToWindowsForms/IntroductionToWindowsForms.docx
@@ -525,19 +525,7 @@
                 <w:rPr>
                   <w:rStyle w:val="Hyperlink"/>
                 </w:rPr>
-                <w:t>Demo: W</w:t>
-              </w:r>
-              <w:r>
-                <w:rPr>
-                  <w:rStyle w:val="Hyperlink"/>
-                </w:rPr>
-                <w:t>i</w:t>
-              </w:r>
-              <w:r>
-                <w:rPr>
-                  <w:rStyle w:val="Hyperlink"/>
-                </w:rPr>
-                <w:t>ndow Menu</w:t>
+                <w:t>Demo: Window Menu</w:t>
               </w:r>
             </w:hyperlink>
           </w:p>
@@ -546,7 +534,16 @@
           <w:tcPr>
             <w:tcW w:w="4788" w:type="dxa"/>
           </w:tcPr>
-          <w:p/>
+          <w:p>
+            <w:hyperlink w:anchor="_Demo:_Creating_The_2" w:history="1">
+              <w:r>
+                <w:rPr>
+                  <w:rStyle w:val="Hyperlink"/>
+                </w:rPr>
+                <w:t>Demo: Creating The Project (explorer style)</w:t>
+              </w:r>
+            </w:hyperlink>
+          </w:p>
         </w:tc>
       </w:tr>
     </w:tbl>
@@ -21629,9 +21626,798 @@
       </w:r>
     </w:p>
     <w:p>
-      <w:bookmarkStart w:id="26" w:name="_GoBack"/>
+      <w:pPr>
+        <w:pStyle w:val="Heading2"/>
+      </w:pPr>
+      <w:bookmarkStart w:id="26" w:name="_Demo:_Creating_The_2"/>
       <w:bookmarkEnd w:id="26"/>
-    </w:p>
+      <w:r>
+        <w:lastRenderedPageBreak/>
+        <w:t>Demo: Creating The Project (explorer style)</w:t>
+      </w:r>
+    </w:p>
+    <w:p>
+      <w:pPr>
+        <w:pStyle w:val="ListParagraph"/>
+        <w:numPr>
+          <w:ilvl w:val="0"/>
+          <w:numId w:val="4"/>
+        </w:numPr>
+        <w:spacing w:after="0"/>
+        <w:rPr>
+          <w:rFonts w:eastAsiaTheme="minorEastAsia"/>
+        </w:rPr>
+      </w:pPr>
+      <w:r>
+        <w:t xml:space="preserve">Open Visual Studio.  In the right panel click </w:t>
+      </w:r>
+      <w:proofErr w:type="gramStart"/>
+      <w:r>
+        <w:rPr>
+          <w:b/>
+          <w:bCs/>
+        </w:rPr>
+        <w:t>Create</w:t>
+      </w:r>
+      <w:proofErr w:type="gramEnd"/>
+      <w:r>
+        <w:rPr>
+          <w:b/>
+          <w:bCs/>
+        </w:rPr>
+        <w:t xml:space="preserve"> a new project</w:t>
+      </w:r>
+      <w:r>
+        <w:t xml:space="preserve">.  Visual Studio displays the </w:t>
+      </w:r>
+      <w:r>
+        <w:rPr>
+          <w:b/>
+          <w:bCs/>
+        </w:rPr>
+        <w:t>Create a new project</w:t>
+      </w:r>
+      <w:r>
+        <w:t xml:space="preserve"> dialog.</w:t>
+      </w:r>
+    </w:p>
+    <w:p>
+      <w:pPr>
+        <w:pStyle w:val="ListParagraph"/>
+        <w:numPr>
+          <w:ilvl w:val="0"/>
+          <w:numId w:val="4"/>
+        </w:numPr>
+        <w:spacing w:after="0"/>
+        <w:rPr>
+          <w:rFonts w:eastAsiaTheme="minorEastAsia"/>
+        </w:rPr>
+      </w:pPr>
+      <w:r>
+        <w:t xml:space="preserve">Open the languages drop-down list near the top of the right panel.  Choose </w:t>
+      </w:r>
+      <w:r>
+        <w:rPr>
+          <w:b/>
+          <w:bCs/>
+        </w:rPr>
+        <w:t>Visual Basic</w:t>
+      </w:r>
+      <w:r>
+        <w:t xml:space="preserve">.  Type “windows” in the search box at the top of the right panel.  Visual Studio reduces the number of candidates in the right-panel list.  Select </w:t>
+      </w:r>
+      <w:r>
+        <w:rPr>
+          <w:b/>
+          <w:bCs/>
+        </w:rPr>
+        <w:t>Windows Forms App (.NET Framework)</w:t>
+      </w:r>
+      <w:r>
+        <w:t xml:space="preserve"> with </w:t>
+      </w:r>
+      <w:r>
+        <w:rPr>
+          <w:b/>
+          <w:bCs/>
+        </w:rPr>
+        <w:t>Visual Basic</w:t>
+      </w:r>
+      <w:r>
+        <w:t xml:space="preserve"> as the language.  Click </w:t>
+      </w:r>
+      <w:r>
+        <w:rPr>
+          <w:b/>
+          <w:bCs/>
+        </w:rPr>
+        <w:t>Next</w:t>
+      </w:r>
+      <w:r>
+        <w:t xml:space="preserve">.  Visual Studio displays the </w:t>
+      </w:r>
+      <w:r>
+        <w:rPr>
+          <w:b/>
+          <w:bCs/>
+        </w:rPr>
+        <w:t>Configure your new project</w:t>
+      </w:r>
+      <w:r>
+        <w:t xml:space="preserve"> dialog.</w:t>
+      </w:r>
+    </w:p>
+    <w:p>
+      <w:pPr>
+        <w:pStyle w:val="ListParagraph"/>
+        <w:numPr>
+          <w:ilvl w:val="0"/>
+          <w:numId w:val="4"/>
+        </w:numPr>
+        <w:spacing w:after="0"/>
+      </w:pPr>
+      <w:r>
+        <w:t xml:space="preserve">Type “Explorer” into the </w:t>
+      </w:r>
+      <w:r>
+        <w:rPr>
+          <w:b/>
+          <w:bCs/>
+        </w:rPr>
+        <w:t>Project name</w:t>
+      </w:r>
+      <w:r>
+        <w:t xml:space="preserve"> text box.  Use the </w:t>
+      </w:r>
+      <w:r>
+        <w:rPr>
+          <w:b/>
+          <w:bCs/>
+        </w:rPr>
+        <w:t>Location</w:t>
+      </w:r>
+      <w:r>
+        <w:t xml:space="preserve"> browser to select a folder into which the solution will reside.  Keep “Explorer” as the </w:t>
+      </w:r>
+      <w:r>
+        <w:rPr>
+          <w:b/>
+          <w:bCs/>
+        </w:rPr>
+        <w:t>Solution name</w:t>
+      </w:r>
+      <w:r>
+        <w:t xml:space="preserve"> text box.  Check the check box titled </w:t>
+      </w:r>
+      <w:r>
+        <w:rPr>
+          <w:b/>
+          <w:bCs/>
+        </w:rPr>
+        <w:t>Place solution and project in the same directory</w:t>
+      </w:r>
+      <w:r>
+        <w:t xml:space="preserve">.  Click </w:t>
+      </w:r>
+      <w:r>
+        <w:rPr>
+          <w:b/>
+          <w:bCs/>
+        </w:rPr>
+        <w:t>Create</w:t>
+      </w:r>
+      <w:r>
+        <w:t xml:space="preserve">.  Visual Studio displays the solution with an empty form titled “Form1”.  If the </w:t>
+      </w:r>
+      <w:r>
+        <w:rPr>
+          <w:b/>
+          <w:bCs/>
+        </w:rPr>
+        <w:t>Solution Explorer</w:t>
+      </w:r>
+      <w:r>
+        <w:t xml:space="preserve"> is not visible in the right panel, navigate to make it visible.</w:t>
+      </w:r>
+    </w:p>
+    <w:p>
+      <w:pPr>
+        <w:pStyle w:val="ListParagraph"/>
+        <w:numPr>
+          <w:ilvl w:val="0"/>
+          <w:numId w:val="4"/>
+        </w:numPr>
+      </w:pPr>
+      <w:r>
+        <w:t xml:space="preserve">Rename the form in the </w:t>
+      </w:r>
+      <w:r>
+        <w:rPr>
+          <w:b/>
+          <w:bCs/>
+        </w:rPr>
+        <w:t>Solution Explorer</w:t>
+      </w:r>
+      <w:r>
+        <w:t xml:space="preserve"> to “</w:t>
+      </w:r>
+      <w:proofErr w:type="spellStart"/>
+      <w:r>
+        <w:t>ExplorerForm</w:t>
+      </w:r>
+      <w:proofErr w:type="spellEnd"/>
+      <w:r>
+        <w:t xml:space="preserve">”.  Visual Studio displays a pop-up dialog asking whether to rename all references to the code element ‘Form1’.  Click </w:t>
+      </w:r>
+      <w:r>
+        <w:rPr>
+          <w:b/>
+          <w:bCs/>
+        </w:rPr>
+        <w:t>Yes</w:t>
+      </w:r>
+      <w:r>
+        <w:t>.  Notice that Visual Studio has renamed the class (in code view) to “</w:t>
+      </w:r>
+      <w:proofErr w:type="spellStart"/>
+      <w:r>
+        <w:t>ExplorerForm</w:t>
+      </w:r>
+      <w:proofErr w:type="spellEnd"/>
+      <w:r>
+        <w:t>”.</w:t>
+      </w:r>
+    </w:p>
+    <w:p>
+      <w:pPr>
+        <w:pStyle w:val="ListParagraph"/>
+        <w:numPr>
+          <w:ilvl w:val="0"/>
+          <w:numId w:val="4"/>
+        </w:numPr>
+      </w:pPr>
+      <w:r>
+        <w:t>Change the title (</w:t>
+      </w:r>
+      <w:r>
+        <w:rPr>
+          <w:b/>
+          <w:bCs/>
+        </w:rPr>
+        <w:t>Text</w:t>
+      </w:r>
+      <w:r>
+        <w:t xml:space="preserve"> property) to Explorer-Style Application.</w:t>
+      </w:r>
+    </w:p>
+    <w:p>
+      <w:pPr>
+        <w:pStyle w:val="ListParagraph"/>
+        <w:numPr>
+          <w:ilvl w:val="0"/>
+          <w:numId w:val="4"/>
+        </w:numPr>
+      </w:pPr>
+      <w:r>
+        <w:t>Resize the form to take up most of the design area.</w:t>
+      </w:r>
+    </w:p>
+    <w:p>
+      <w:pPr>
+        <w:pStyle w:val="ListParagraph"/>
+        <w:numPr>
+          <w:ilvl w:val="0"/>
+          <w:numId w:val="4"/>
+        </w:numPr>
+      </w:pPr>
+      <w:r>
+        <w:t xml:space="preserve">Add a </w:t>
+      </w:r>
+      <w:proofErr w:type="spellStart"/>
+      <w:r>
+        <w:rPr>
+          <w:b/>
+          <w:bCs/>
+        </w:rPr>
+        <w:t>ToolStrip</w:t>
+      </w:r>
+      <w:proofErr w:type="spellEnd"/>
+      <w:r>
+        <w:t xml:space="preserve"> control from the </w:t>
+      </w:r>
+      <w:r>
+        <w:rPr>
+          <w:b/>
+          <w:bCs/>
+        </w:rPr>
+        <w:t>Toolbox</w:t>
+      </w:r>
+      <w:r>
+        <w:t>.</w:t>
+      </w:r>
+    </w:p>
+    <w:p>
+      <w:pPr>
+        <w:pStyle w:val="ListParagraph"/>
+        <w:numPr>
+          <w:ilvl w:val="0"/>
+          <w:numId w:val="4"/>
+        </w:numPr>
+      </w:pPr>
+      <w:r>
+        <w:t xml:space="preserve">Drop a </w:t>
+      </w:r>
+      <w:r>
+        <w:rPr>
+          <w:b/>
+          <w:bCs/>
+        </w:rPr>
+        <w:t>Panel</w:t>
+      </w:r>
+      <w:r>
+        <w:t xml:space="preserve"> control from the </w:t>
+      </w:r>
+      <w:r>
+        <w:rPr>
+          <w:b/>
+          <w:bCs/>
+        </w:rPr>
+        <w:t>Toolbox</w:t>
+      </w:r>
+      <w:r>
+        <w:t xml:space="preserve"> onto the form.</w:t>
+      </w:r>
+    </w:p>
+    <w:p>
+      <w:pPr>
+        <w:pStyle w:val="ListParagraph"/>
+        <w:numPr>
+          <w:ilvl w:val="0"/>
+          <w:numId w:val="4"/>
+        </w:numPr>
+      </w:pPr>
+      <w:r>
+        <w:t xml:space="preserve">Change the </w:t>
+      </w:r>
+      <w:proofErr w:type="spellStart"/>
+      <w:r>
+        <w:rPr>
+          <w:b/>
+          <w:bCs/>
+        </w:rPr>
+        <w:t>BackColor</w:t>
+      </w:r>
+      <w:proofErr w:type="spellEnd"/>
+      <w:r>
+        <w:t xml:space="preserve"> of the </w:t>
+      </w:r>
+      <w:r>
+        <w:rPr>
+          <w:b/>
+          <w:bCs/>
+        </w:rPr>
+        <w:t>Panel</w:t>
+      </w:r>
+      <w:r>
+        <w:t xml:space="preserve"> to “</w:t>
+      </w:r>
+      <w:proofErr w:type="spellStart"/>
+      <w:r>
+        <w:t>Cornsilk</w:t>
+      </w:r>
+      <w:proofErr w:type="spellEnd"/>
+      <w:r>
+        <w:t>”; you will find “</w:t>
+      </w:r>
+      <w:proofErr w:type="spellStart"/>
+      <w:r>
+        <w:t>Cornsilk</w:t>
+      </w:r>
+      <w:proofErr w:type="spellEnd"/>
+      <w:r>
+        <w:t xml:space="preserve">” among the </w:t>
+      </w:r>
+      <w:r>
+        <w:rPr>
+          <w:b/>
+          <w:bCs/>
+        </w:rPr>
+        <w:t>Web</w:t>
+      </w:r>
+      <w:r>
+        <w:t xml:space="preserve"> collection of colors.</w:t>
+      </w:r>
+    </w:p>
+    <w:p>
+      <w:pPr>
+        <w:pStyle w:val="ListParagraph"/>
+        <w:numPr>
+          <w:ilvl w:val="0"/>
+          <w:numId w:val="4"/>
+        </w:numPr>
+      </w:pPr>
+      <w:r>
+        <w:t xml:space="preserve">Make the </w:t>
+      </w:r>
+      <w:r>
+        <w:rPr>
+          <w:b/>
+          <w:bCs/>
+        </w:rPr>
+        <w:t>Panel</w:t>
+      </w:r>
+      <w:r>
+        <w:t xml:space="preserve"> about 100% larger.</w:t>
+      </w:r>
+    </w:p>
+    <w:p>
+      <w:pPr>
+        <w:pStyle w:val="ListParagraph"/>
+        <w:numPr>
+          <w:ilvl w:val="0"/>
+          <w:numId w:val="4"/>
+        </w:numPr>
+      </w:pPr>
+      <w:r>
+        <w:t xml:space="preserve">Drop a </w:t>
+      </w:r>
+      <w:proofErr w:type="spellStart"/>
+      <w:r>
+        <w:rPr>
+          <w:b/>
+          <w:bCs/>
+        </w:rPr>
+        <w:t>TextBox</w:t>
+      </w:r>
+      <w:proofErr w:type="spellEnd"/>
+      <w:r>
+        <w:t xml:space="preserve">, </w:t>
+      </w:r>
+      <w:r>
+        <w:rPr>
+          <w:b/>
+          <w:bCs/>
+        </w:rPr>
+        <w:t>Label</w:t>
+      </w:r>
+      <w:r>
+        <w:t xml:space="preserve">, and a </w:t>
+      </w:r>
+      <w:r>
+        <w:rPr>
+          <w:b/>
+          <w:bCs/>
+        </w:rPr>
+        <w:t>Button</w:t>
+      </w:r>
+      <w:r>
+        <w:t xml:space="preserve"> from the </w:t>
+      </w:r>
+      <w:r>
+        <w:rPr>
+          <w:b/>
+          <w:bCs/>
+        </w:rPr>
+        <w:t>Toolbox</w:t>
+      </w:r>
+      <w:r>
+        <w:t xml:space="preserve"> onto the </w:t>
+      </w:r>
+      <w:r>
+        <w:rPr>
+          <w:b/>
+          <w:bCs/>
+        </w:rPr>
+        <w:t>Panel</w:t>
+      </w:r>
+      <w:r>
+        <w:t>.</w:t>
+      </w:r>
+    </w:p>
+    <w:p>
+      <w:pPr>
+        <w:pStyle w:val="ListParagraph"/>
+        <w:numPr>
+          <w:ilvl w:val="0"/>
+          <w:numId w:val="4"/>
+        </w:numPr>
+      </w:pPr>
+      <w:r>
+        <w:t xml:space="preserve">To move the </w:t>
+      </w:r>
+      <w:r>
+        <w:rPr>
+          <w:b/>
+          <w:bCs/>
+        </w:rPr>
+        <w:t>Panel</w:t>
+      </w:r>
+      <w:r>
+        <w:t>, click it once with the mouse.  The response is cross with 4 arrows – 2 horizontal and 2 vertical.  Drag the 4-arrow cross to move the panel.</w:t>
+      </w:r>
+    </w:p>
+    <w:p>
+      <w:pPr>
+        <w:pStyle w:val="ListParagraph"/>
+        <w:numPr>
+          <w:ilvl w:val="0"/>
+          <w:numId w:val="4"/>
+        </w:numPr>
+      </w:pPr>
+      <w:r>
+        <w:t xml:space="preserve">Observe that when you move the </w:t>
+      </w:r>
+      <w:r>
+        <w:rPr>
+          <w:b/>
+          <w:bCs/>
+        </w:rPr>
+        <w:t>Panel</w:t>
+      </w:r>
+      <w:r>
+        <w:t xml:space="preserve">, the 3 controls that you added </w:t>
+      </w:r>
+      <w:r>
+        <w:t xml:space="preserve">- </w:t>
+      </w:r>
+      <w:r>
+        <w:t>in a previous step</w:t>
+      </w:r>
+      <w:r>
+        <w:t xml:space="preserve"> -</w:t>
+      </w:r>
+      <w:bookmarkStart w:id="27" w:name="_GoBack"/>
+      <w:bookmarkEnd w:id="27"/>
+      <w:r>
+        <w:t xml:space="preserve"> move with the </w:t>
+      </w:r>
+      <w:r>
+        <w:rPr>
+          <w:b/>
+          <w:bCs/>
+        </w:rPr>
+        <w:t>Panel</w:t>
+      </w:r>
+      <w:r>
+        <w:t xml:space="preserve">.  The </w:t>
+      </w:r>
+      <w:r>
+        <w:rPr>
+          <w:b/>
+          <w:bCs/>
+        </w:rPr>
+        <w:t>Panel</w:t>
+      </w:r>
+      <w:r>
+        <w:t xml:space="preserve"> is a “container” control.  It has its own collection of controls.  The controls on the container are children of the container.  The </w:t>
+      </w:r>
+      <w:r>
+        <w:rPr>
+          <w:b/>
+          <w:bCs/>
+        </w:rPr>
+        <w:t>Panel</w:t>
+      </w:r>
+      <w:r>
+        <w:t xml:space="preserve"> is part of the form’s control collection, but the </w:t>
+      </w:r>
+      <w:proofErr w:type="spellStart"/>
+      <w:r>
+        <w:rPr>
+          <w:b/>
+          <w:bCs/>
+        </w:rPr>
+        <w:t>TextBox</w:t>
+      </w:r>
+      <w:proofErr w:type="spellEnd"/>
+      <w:r>
+        <w:t xml:space="preserve">, </w:t>
+      </w:r>
+      <w:r>
+        <w:rPr>
+          <w:b/>
+          <w:bCs/>
+        </w:rPr>
+        <w:t>Label</w:t>
+      </w:r>
+      <w:r>
+        <w:t xml:space="preserve">, and </w:t>
+      </w:r>
+      <w:r>
+        <w:rPr>
+          <w:b/>
+          <w:bCs/>
+        </w:rPr>
+        <w:t>Button</w:t>
+      </w:r>
+      <w:r>
+        <w:t xml:space="preserve"> are part of the </w:t>
+      </w:r>
+      <w:r>
+        <w:rPr>
+          <w:b/>
+          <w:bCs/>
+        </w:rPr>
+        <w:t>Panel</w:t>
+      </w:r>
+      <w:r>
+        <w:t>’s control collection.</w:t>
+      </w:r>
+    </w:p>
+    <w:p>
+      <w:pPr>
+        <w:pStyle w:val="ListParagraph"/>
+        <w:numPr>
+          <w:ilvl w:val="0"/>
+          <w:numId w:val="4"/>
+        </w:numPr>
+      </w:pPr>
+      <w:r>
+        <w:t xml:space="preserve">Delete the </w:t>
+      </w:r>
+      <w:r>
+        <w:rPr>
+          <w:b/>
+          <w:bCs/>
+        </w:rPr>
+        <w:t>Panel</w:t>
+      </w:r>
+      <w:r>
+        <w:t xml:space="preserve"> (select the Panel, and type the </w:t>
+      </w:r>
+      <w:r>
+        <w:rPr>
+          <w:b/>
+          <w:bCs/>
+        </w:rPr>
+        <w:t>delete</w:t>
+      </w:r>
+      <w:r>
+        <w:t xml:space="preserve"> key).  Observe that the </w:t>
+      </w:r>
+      <w:proofErr w:type="spellStart"/>
+      <w:r>
+        <w:rPr>
+          <w:b/>
+          <w:bCs/>
+        </w:rPr>
+        <w:t>TextBox</w:t>
+      </w:r>
+      <w:proofErr w:type="spellEnd"/>
+      <w:r>
+        <w:t xml:space="preserve">, </w:t>
+      </w:r>
+      <w:r>
+        <w:rPr>
+          <w:b/>
+          <w:bCs/>
+        </w:rPr>
+        <w:t>Label</w:t>
+      </w:r>
+      <w:r>
+        <w:t xml:space="preserve">, and </w:t>
+      </w:r>
+      <w:r>
+        <w:rPr>
+          <w:b/>
+          <w:bCs/>
+        </w:rPr>
+        <w:t>Button</w:t>
+      </w:r>
+      <w:r>
+        <w:t xml:space="preserve"> are also deleted.</w:t>
+      </w:r>
+    </w:p>
+    <w:p>
+      <w:pPr>
+        <w:pStyle w:val="ListParagraph"/>
+        <w:numPr>
+          <w:ilvl w:val="0"/>
+          <w:numId w:val="4"/>
+        </w:numPr>
+      </w:pPr>
+      <w:r>
+        <w:t xml:space="preserve">Drag a </w:t>
+      </w:r>
+      <w:proofErr w:type="spellStart"/>
+      <w:r>
+        <w:rPr>
+          <w:b/>
+          <w:bCs/>
+        </w:rPr>
+        <w:t>SplitContainer</w:t>
+      </w:r>
+      <w:proofErr w:type="spellEnd"/>
+      <w:r>
+        <w:t xml:space="preserve"> from the </w:t>
+      </w:r>
+      <w:r>
+        <w:rPr>
+          <w:b/>
+          <w:bCs/>
+        </w:rPr>
+        <w:t>Toolbox</w:t>
+      </w:r>
+      <w:r>
+        <w:t xml:space="preserve"> onto the form.  Notice that this provides a panel on the left side, a splitter (2 closely spaced vertical lines) in the middle, and a panel on the right side.  Hover the mouse on the splitter, and observe the 2-direction horizontal arrow.  Drag the splitter to the left and then to right; notice that it moves the position of the splitter.</w:t>
+      </w:r>
+    </w:p>
+    <w:p>
+      <w:pPr>
+        <w:pStyle w:val="ListParagraph"/>
+        <w:numPr>
+          <w:ilvl w:val="0"/>
+          <w:numId w:val="4"/>
+        </w:numPr>
+      </w:pPr>
+      <w:r>
+        <w:t xml:space="preserve">Drop a </w:t>
+      </w:r>
+      <w:proofErr w:type="spellStart"/>
+      <w:r>
+        <w:rPr>
+          <w:b/>
+          <w:bCs/>
+        </w:rPr>
+        <w:t>TreeView</w:t>
+      </w:r>
+      <w:proofErr w:type="spellEnd"/>
+      <w:r>
+        <w:t xml:space="preserve"> control onto the left panel.  Click the “smart tag” of the </w:t>
+      </w:r>
+      <w:proofErr w:type="spellStart"/>
+      <w:r>
+        <w:rPr>
+          <w:b/>
+          <w:bCs/>
+        </w:rPr>
+        <w:t>TreeView</w:t>
+      </w:r>
+      <w:proofErr w:type="spellEnd"/>
+      <w:r>
+        <w:t xml:space="preserve"> (an arrow at the upper-right corner), and select </w:t>
+      </w:r>
+      <w:r>
+        <w:rPr>
+          <w:b/>
+          <w:bCs/>
+        </w:rPr>
+        <w:t>Dock in Parent Container</w:t>
+      </w:r>
+      <w:r>
+        <w:t xml:space="preserve"> from the context menu.  Similarly drop and dock a </w:t>
+      </w:r>
+      <w:proofErr w:type="spellStart"/>
+      <w:r>
+        <w:rPr>
+          <w:b/>
+          <w:bCs/>
+        </w:rPr>
+        <w:t>ListView</w:t>
+      </w:r>
+      <w:proofErr w:type="spellEnd"/>
+      <w:r>
+        <w:t xml:space="preserve"> onto the right panel.</w:t>
+      </w:r>
+    </w:p>
+    <w:p>
+      <w:pPr>
+        <w:pStyle w:val="ListParagraph"/>
+        <w:numPr>
+          <w:ilvl w:val="0"/>
+          <w:numId w:val="4"/>
+        </w:numPr>
+      </w:pPr>
+      <w:r>
+        <w:t>Build and test the application.  Drag the splitter to reapportion the two panels.</w:t>
+      </w:r>
+    </w:p>
+    <w:p>
+      <w:r>
+        <w:t>The C# version of this application is almost identical.</w:t>
+      </w:r>
+    </w:p>
+    <w:p/>
     <w:sectPr>
       <w:footerReference w:type="default" r:id="rId8"/>
       <w:pgSz w:w="12240" w:h="15840"/>

</xml_diff>

<commit_message>
Add descriptions of the Pluralsight clips "Data Binding" and "Demo: Preparing the Project".
</commit_message>
<xml_diff>
--- a/IntroductionToWindowsForms/IntroductionToWindowsForms.docx
+++ b/IntroductionToWindowsForms/IntroductionToWindowsForms.docx
@@ -554,9 +554,58 @@
             <w:tcW w:w="4788" w:type="dxa"/>
           </w:tcPr>
           <w:p>
-            <w:r>
-              <w:t>Demo: Populating The List View 2 – Views</w:t>
-            </w:r>
+            <w:hyperlink w:anchor="_Demo:_Populating_The_2" w:history="1">
+              <w:r>
+                <w:rPr>
+                  <w:rStyle w:val="Hyperlink"/>
+                </w:rPr>
+                <w:t>Demo: Populating The List View 2 – Views</w:t>
+              </w:r>
+            </w:hyperlink>
+          </w:p>
+        </w:tc>
+        <w:tc>
+          <w:tcPr>
+            <w:tcW w:w="4788" w:type="dxa"/>
+          </w:tcPr>
+          <w:p>
+            <w:hyperlink w:anchor="_Data_Binding" w:history="1">
+              <w:r>
+                <w:rPr>
+                  <w:rStyle w:val="Hyperlink"/>
+                </w:rPr>
+                <w:t>Data Binding</w:t>
+              </w:r>
+            </w:hyperlink>
+          </w:p>
+        </w:tc>
+      </w:tr>
+      <w:tr>
+        <w:tc>
+          <w:tcPr>
+            <w:tcW w:w="4788" w:type="dxa"/>
+          </w:tcPr>
+          <w:p>
+            <w:hyperlink w:anchor="_Demo:_Preparing_The" w:history="1">
+              <w:r>
+                <w:rPr>
+                  <w:rStyle w:val="Hyperlink"/>
+                </w:rPr>
+                <w:t>Demo: Preparing The Proje</w:t>
+              </w:r>
+              <w:r>
+                <w:rPr>
+                  <w:rStyle w:val="Hyperlink"/>
+                </w:rPr>
+                <w:t>c</w:t>
+              </w:r>
+              <w:r>
+                <w:rPr>
+                  <w:rStyle w:val="Hyperlink"/>
+                </w:rPr>
+                <w:t>t (Data Binding)</w:t>
+              </w:r>
+            </w:hyperlink>
           </w:p>
         </w:tc>
         <w:tc>
@@ -19942,13 +19991,15 @@
         <w:spacing w:after="0"/>
       </w:pPr>
       <w:r>
-        <w:t xml:space="preserve">        }   </w:t>
+        <w:t xml:space="preserve">        }</w:t>
       </w:r>
     </w:p>
     <w:p>
       <w:pPr>
         <w:pStyle w:val="Heading2"/>
       </w:pPr>
+      <w:bookmarkStart w:id="29" w:name="_Demo:_Populating_The_2"/>
+      <w:bookmarkEnd w:id="29"/>
       <w:r>
         <w:lastRenderedPageBreak/>
         <w:t xml:space="preserve">Demo: Populating </w:t>
@@ -20696,8 +20747,6 @@
         <w:spacing w:after="0"/>
         <w:ind w:left="360"/>
       </w:pPr>
-      <w:bookmarkStart w:id="29" w:name="_GoBack"/>
-      <w:bookmarkEnd w:id="29"/>
       <w:proofErr w:type="gramStart"/>
       <w:r>
         <w:t>add</w:t>
@@ -21459,7 +21508,1450 @@
         <w:t xml:space="preserve">        }</w:t>
       </w:r>
     </w:p>
-    <w:p/>
+    <w:p>
+      <w:pPr>
+        <w:pStyle w:val="Heading2"/>
+      </w:pPr>
+      <w:bookmarkStart w:id="30" w:name="_Data_Binding"/>
+      <w:bookmarkEnd w:id="30"/>
+      <w:r>
+        <w:t>Data Binding</w:t>
+      </w:r>
+    </w:p>
+    <w:p>
+      <w:r>
+        <w:t xml:space="preserve">When data binding is used to connect simple objects (string, Boolean, etc.) to simple controls (text box, check box, etc.), this is called “Simple data binding”.  When data binding is used to connect a list-type object (e.g. </w:t>
+      </w:r>
+      <w:r>
+        <w:rPr>
+          <w:b/>
+          <w:bCs/>
+        </w:rPr>
+        <w:t>List</w:t>
+      </w:r>
+      <w:r>
+        <w:t>&lt;</w:t>
+      </w:r>
+      <w:r>
+        <w:rPr>
+          <w:i/>
+          <w:iCs/>
+        </w:rPr>
+        <w:t>type</w:t>
+      </w:r>
+      <w:r>
+        <w:t xml:space="preserve">&gt;) to a list-type control (e.g. </w:t>
+      </w:r>
+      <w:r>
+        <w:rPr>
+          <w:b/>
+          <w:bCs/>
+        </w:rPr>
+        <w:t>ListBox</w:t>
+      </w:r>
+      <w:r>
+        <w:t xml:space="preserve"> or </w:t>
+      </w:r>
+      <w:r>
+        <w:rPr>
+          <w:b/>
+          <w:bCs/>
+        </w:rPr>
+        <w:t>ListView</w:t>
+      </w:r>
+      <w:r>
+        <w:t>), this is called “Complex data binding”.</w:t>
+      </w:r>
+    </w:p>
+    <w:p>
+      <w:r>
+        <w:t xml:space="preserve">For many of the simple controls, there is the </w:t>
+      </w:r>
+      <w:r>
+        <w:rPr>
+          <w:b/>
+          <w:bCs/>
+        </w:rPr>
+        <w:t>DataBindings</w:t>
+      </w:r>
+      <w:r>
+        <w:t xml:space="preserve"> property, which is inherited from the </w:t>
+      </w:r>
+      <w:r>
+        <w:rPr>
+          <w:b/>
+          <w:bCs/>
+        </w:rPr>
+        <w:t>Control</w:t>
+      </w:r>
+      <w:r>
+        <w:t xml:space="preserve"> class; one uses the </w:t>
+      </w:r>
+      <w:proofErr w:type="gramStart"/>
+      <w:r>
+        <w:rPr>
+          <w:b/>
+          <w:bCs/>
+        </w:rPr>
+        <w:t>DataBindings.Add(</w:t>
+      </w:r>
+      <w:proofErr w:type="gramEnd"/>
+      <w:r>
+        <w:rPr>
+          <w:b/>
+          <w:bCs/>
+        </w:rPr>
+        <w:t>)</w:t>
+      </w:r>
+      <w:r>
+        <w:t xml:space="preserve"> method to specify the association between the control and the internal object.  This method has several overloads, but three pieces of information are required:  (1) the name of the property on the control that is being bound; (2) the name of the internal object; (3) the name of the property of the internal object being bound.</w:t>
+      </w:r>
+    </w:p>
+    <w:p>
+      <w:r>
+        <w:t xml:space="preserve">For complex data binding the association between the control and the control and the internal object is expressed via three properties of the control:  (1) the value of the </w:t>
+      </w:r>
+      <w:r>
+        <w:rPr>
+          <w:b/>
+          <w:bCs/>
+        </w:rPr>
+        <w:t>.DataSource</w:t>
+      </w:r>
+      <w:r>
+        <w:t xml:space="preserve"> property is set to the name of the internal control; (2) the </w:t>
+      </w:r>
+      <w:r>
+        <w:rPr>
+          <w:b/>
+          <w:bCs/>
+        </w:rPr>
+        <w:t>.DisplayMember</w:t>
+      </w:r>
+      <w:r>
+        <w:t xml:space="preserve"> property is set to the name of the property of the underlying type that can be displayed; (3) the </w:t>
+      </w:r>
+      <w:r>
+        <w:rPr>
+          <w:b/>
+          <w:bCs/>
+        </w:rPr>
+        <w:t>.ValueMember</w:t>
+      </w:r>
+      <w:r>
+        <w:t xml:space="preserve"> property is set to the name of the property of the underlying type that would be used to identify the particular member of the list (e.g. a key).</w:t>
+      </w:r>
+    </w:p>
+    <w:p>
+      <w:pPr>
+        <w:pStyle w:val="Heading2"/>
+      </w:pPr>
+      <w:bookmarkStart w:id="31" w:name="_Demo:_Preparing_The"/>
+      <w:bookmarkEnd w:id="31"/>
+      <w:r>
+        <w:t xml:space="preserve">Demo: Preparing </w:t>
+      </w:r>
+      <w:proofErr w:type="gramStart"/>
+      <w:r>
+        <w:t>The</w:t>
+      </w:r>
+      <w:proofErr w:type="gramEnd"/>
+      <w:r>
+        <w:t xml:space="preserve"> Project (Data Binding)</w:t>
+      </w:r>
+    </w:p>
+    <w:p>
+      <w:r>
+        <w:t>This demo prepares the project that will be used to deal with Data Binding.</w:t>
+      </w:r>
+    </w:p>
+    <w:p>
+      <w:pPr>
+        <w:pStyle w:val="ListParagraph"/>
+        <w:numPr>
+          <w:ilvl w:val="0"/>
+          <w:numId w:val="4"/>
+        </w:numPr>
+        <w:spacing w:after="0"/>
+        <w:rPr>
+          <w:rFonts w:eastAsiaTheme="minorEastAsia"/>
+        </w:rPr>
+      </w:pPr>
+      <w:r>
+        <w:t xml:space="preserve">Open Visual Studio.  In the right panel click </w:t>
+      </w:r>
+      <w:proofErr w:type="gramStart"/>
+      <w:r>
+        <w:rPr>
+          <w:b/>
+          <w:bCs/>
+        </w:rPr>
+        <w:t>Create</w:t>
+      </w:r>
+      <w:proofErr w:type="gramEnd"/>
+      <w:r>
+        <w:rPr>
+          <w:b/>
+          <w:bCs/>
+        </w:rPr>
+        <w:t xml:space="preserve"> a new project</w:t>
+      </w:r>
+      <w:r>
+        <w:t xml:space="preserve">.  Visual Studio displays the </w:t>
+      </w:r>
+      <w:r>
+        <w:rPr>
+          <w:b/>
+          <w:bCs/>
+        </w:rPr>
+        <w:t>Create a new project</w:t>
+      </w:r>
+      <w:r>
+        <w:t xml:space="preserve"> dialog.</w:t>
+      </w:r>
+    </w:p>
+    <w:p>
+      <w:pPr>
+        <w:pStyle w:val="ListParagraph"/>
+        <w:numPr>
+          <w:ilvl w:val="0"/>
+          <w:numId w:val="4"/>
+        </w:numPr>
+        <w:spacing w:after="0"/>
+        <w:rPr>
+          <w:rFonts w:eastAsiaTheme="minorEastAsia"/>
+        </w:rPr>
+      </w:pPr>
+      <w:r>
+        <w:t xml:space="preserve">Open the languages drop-down list near the top of the right panel.  Choose </w:t>
+      </w:r>
+      <w:r>
+        <w:rPr>
+          <w:b/>
+          <w:bCs/>
+        </w:rPr>
+        <w:t>Visual Basic</w:t>
+      </w:r>
+      <w:r>
+        <w:t xml:space="preserve">.  Type “windows” in the search box at the top of the right panel.  Visual Studio reduces the number of candidates in the right-panel list.  Select </w:t>
+      </w:r>
+      <w:r>
+        <w:rPr>
+          <w:b/>
+          <w:bCs/>
+        </w:rPr>
+        <w:t>Windows Forms App (.NET Framework)</w:t>
+      </w:r>
+      <w:r>
+        <w:t xml:space="preserve"> with </w:t>
+      </w:r>
+      <w:r>
+        <w:rPr>
+          <w:b/>
+          <w:bCs/>
+        </w:rPr>
+        <w:t>Visual Basic</w:t>
+      </w:r>
+      <w:r>
+        <w:t xml:space="preserve"> as the language.  Click </w:t>
+      </w:r>
+      <w:r>
+        <w:rPr>
+          <w:b/>
+          <w:bCs/>
+        </w:rPr>
+        <w:t>Next</w:t>
+      </w:r>
+      <w:r>
+        <w:t xml:space="preserve">.  Visual Studio displays the </w:t>
+      </w:r>
+      <w:r>
+        <w:rPr>
+          <w:b/>
+          <w:bCs/>
+        </w:rPr>
+        <w:t>Configure your new project</w:t>
+      </w:r>
+      <w:r>
+        <w:t xml:space="preserve"> dialog.</w:t>
+      </w:r>
+    </w:p>
+    <w:p>
+      <w:pPr>
+        <w:pStyle w:val="ListParagraph"/>
+        <w:numPr>
+          <w:ilvl w:val="0"/>
+          <w:numId w:val="4"/>
+        </w:numPr>
+        <w:spacing w:after="0"/>
+      </w:pPr>
+      <w:r>
+        <w:t xml:space="preserve">Type “Data” into the </w:t>
+      </w:r>
+      <w:r>
+        <w:rPr>
+          <w:b/>
+          <w:bCs/>
+        </w:rPr>
+        <w:t>Project name</w:t>
+      </w:r>
+      <w:r>
+        <w:t xml:space="preserve"> text box.  Use the </w:t>
+      </w:r>
+      <w:r>
+        <w:rPr>
+          <w:b/>
+          <w:bCs/>
+        </w:rPr>
+        <w:t>Location</w:t>
+      </w:r>
+      <w:r>
+        <w:t xml:space="preserve"> browser to select a folder into which the solution will reside.  Keep “Data” as the </w:t>
+      </w:r>
+      <w:r>
+        <w:rPr>
+          <w:b/>
+          <w:bCs/>
+        </w:rPr>
+        <w:t>Solution name</w:t>
+      </w:r>
+      <w:r>
+        <w:t xml:space="preserve"> text box.  Check the check box titled </w:t>
+      </w:r>
+      <w:r>
+        <w:rPr>
+          <w:b/>
+          <w:bCs/>
+        </w:rPr>
+        <w:t>Place solution and project in the same directory</w:t>
+      </w:r>
+      <w:r>
+        <w:t xml:space="preserve">.  Click </w:t>
+      </w:r>
+      <w:r>
+        <w:rPr>
+          <w:b/>
+          <w:bCs/>
+        </w:rPr>
+        <w:t>Create</w:t>
+      </w:r>
+      <w:r>
+        <w:t xml:space="preserve">.  Visual Studio displays the solution with an empty form titled “Form1”.  If the </w:t>
+      </w:r>
+      <w:r>
+        <w:rPr>
+          <w:b/>
+          <w:bCs/>
+        </w:rPr>
+        <w:t>Solution Explorer</w:t>
+      </w:r>
+      <w:r>
+        <w:t xml:space="preserve"> is not visible in the right panel, navigate to make it visible.</w:t>
+      </w:r>
+    </w:p>
+    <w:p>
+      <w:pPr>
+        <w:pStyle w:val="ListParagraph"/>
+        <w:numPr>
+          <w:ilvl w:val="0"/>
+          <w:numId w:val="4"/>
+        </w:numPr>
+      </w:pPr>
+      <w:r>
+        <w:lastRenderedPageBreak/>
+        <w:t xml:space="preserve">Rename the form in the </w:t>
+      </w:r>
+      <w:r>
+        <w:rPr>
+          <w:b/>
+          <w:bCs/>
+        </w:rPr>
+        <w:t>Solution Explorer</w:t>
+      </w:r>
+      <w:r>
+        <w:t xml:space="preserve"> to “DataForm”.  Visual Studio displays a pop-up dialog asking whether to rename all references to the code element ‘Form1’.  Click </w:t>
+      </w:r>
+      <w:r>
+        <w:rPr>
+          <w:b/>
+          <w:bCs/>
+        </w:rPr>
+        <w:t>Yes</w:t>
+      </w:r>
+      <w:r>
+        <w:t>.  Notice that Visual Studio has renamed the class (in code view) to “DataForm”.</w:t>
+      </w:r>
+    </w:p>
+    <w:p>
+      <w:pPr>
+        <w:pStyle w:val="ListParagraph"/>
+        <w:numPr>
+          <w:ilvl w:val="0"/>
+          <w:numId w:val="4"/>
+        </w:numPr>
+      </w:pPr>
+      <w:r>
+        <w:t>Change the title (</w:t>
+      </w:r>
+      <w:r>
+        <w:rPr>
+          <w:b/>
+          <w:bCs/>
+        </w:rPr>
+        <w:t>Text</w:t>
+      </w:r>
+      <w:r>
+        <w:t xml:space="preserve"> property) to Data Binding.</w:t>
+      </w:r>
+    </w:p>
+    <w:p>
+      <w:pPr>
+        <w:pStyle w:val="ListParagraph"/>
+        <w:numPr>
+          <w:ilvl w:val="0"/>
+          <w:numId w:val="4"/>
+        </w:numPr>
+      </w:pPr>
+      <w:r>
+        <w:t>Resize the form to take up most of the design area.</w:t>
+      </w:r>
+    </w:p>
+    <w:p>
+      <w:pPr>
+        <w:pStyle w:val="ListParagraph"/>
+        <w:numPr>
+          <w:ilvl w:val="0"/>
+          <w:numId w:val="4"/>
+        </w:numPr>
+        <w:spacing w:after="0"/>
+      </w:pPr>
+      <w:r>
+        <w:t>Add a class named “Category”.  This is one of the objects to which we will be binding.  Type the following code in the body of “Category”.</w:t>
+      </w:r>
+    </w:p>
+    <w:p>
+      <w:pPr>
+        <w:spacing w:after="0"/>
+        <w:ind w:firstLine="720"/>
+      </w:pPr>
+      <w:r>
+        <w:t xml:space="preserve">Public Property CategoryID </w:t>
+      </w:r>
+      <w:proofErr w:type="gramStart"/>
+      <w:r>
+        <w:t>As</w:t>
+      </w:r>
+      <w:proofErr w:type="gramEnd"/>
+      <w:r>
+        <w:t xml:space="preserve"> Integer</w:t>
+      </w:r>
+    </w:p>
+    <w:p>
+      <w:pPr>
+        <w:spacing w:after="0"/>
+        <w:ind w:firstLine="720"/>
+      </w:pPr>
+      <w:r>
+        <w:t xml:space="preserve">Public Property CategoryName </w:t>
+      </w:r>
+      <w:proofErr w:type="gramStart"/>
+      <w:r>
+        <w:t>As</w:t>
+      </w:r>
+      <w:proofErr w:type="gramEnd"/>
+      <w:r>
+        <w:t xml:space="preserve"> String</w:t>
+      </w:r>
+    </w:p>
+    <w:p>
+      <w:pPr>
+        <w:spacing w:after="0"/>
+      </w:pPr>
+      <w:r>
+        <w:t xml:space="preserve"> </w:t>
+      </w:r>
+    </w:p>
+    <w:p>
+      <w:pPr>
+        <w:spacing w:after="0"/>
+        <w:ind w:firstLine="720"/>
+      </w:pPr>
+      <w:r>
+        <w:t xml:space="preserve">Public Sub New </w:t>
+      </w:r>
+      <w:proofErr w:type="gramStart"/>
+      <w:r>
+        <w:t>( id</w:t>
+      </w:r>
+      <w:proofErr w:type="gramEnd"/>
+      <w:r>
+        <w:t xml:space="preserve"> As Integer, name As String )</w:t>
+      </w:r>
+    </w:p>
+    <w:p>
+      <w:pPr>
+        <w:spacing w:after="0"/>
+        <w:ind w:left="720" w:firstLine="720"/>
+      </w:pPr>
+      <w:r>
+        <w:t>Me.CategoryID = id</w:t>
+      </w:r>
+    </w:p>
+    <w:p>
+      <w:pPr>
+        <w:spacing w:after="0"/>
+        <w:ind w:left="720" w:firstLine="720"/>
+      </w:pPr>
+      <w:r>
+        <w:t>Me.CategoryName = name</w:t>
+      </w:r>
+    </w:p>
+    <w:p>
+      <w:pPr>
+        <w:spacing w:after="0"/>
+        <w:ind w:firstLine="720"/>
+      </w:pPr>
+      <w:r>
+        <w:t>End Sub</w:t>
+      </w:r>
+    </w:p>
+    <w:p>
+      <w:pPr>
+        <w:pStyle w:val="ListParagraph"/>
+        <w:numPr>
+          <w:ilvl w:val="0"/>
+          <w:numId w:val="4"/>
+        </w:numPr>
+        <w:spacing w:after="0"/>
+      </w:pPr>
+      <w:r>
+        <w:t xml:space="preserve"> Add a class named “Product”.  This is another one of the objects to which we will be binding.  Type the following code in the body of “Product”.</w:t>
+      </w:r>
+    </w:p>
+    <w:p>
+      <w:pPr>
+        <w:spacing w:after="0"/>
+        <w:ind w:left="720"/>
+      </w:pPr>
+      <w:r>
+        <w:t xml:space="preserve">Public Property ProductID </w:t>
+      </w:r>
+      <w:proofErr w:type="gramStart"/>
+      <w:r>
+        <w:t>As</w:t>
+      </w:r>
+      <w:proofErr w:type="gramEnd"/>
+      <w:r>
+        <w:t xml:space="preserve"> Integer</w:t>
+      </w:r>
+    </w:p>
+    <w:p>
+      <w:pPr>
+        <w:spacing w:after="0"/>
+        <w:ind w:left="720"/>
+      </w:pPr>
+      <w:r>
+        <w:t xml:space="preserve">Public Property ProductName </w:t>
+      </w:r>
+      <w:proofErr w:type="gramStart"/>
+      <w:r>
+        <w:t>As</w:t>
+      </w:r>
+      <w:proofErr w:type="gramEnd"/>
+      <w:r>
+        <w:t xml:space="preserve"> String</w:t>
+      </w:r>
+    </w:p>
+    <w:p>
+      <w:pPr>
+        <w:spacing w:after="0"/>
+        <w:ind w:left="720"/>
+      </w:pPr>
+      <w:r>
+        <w:t xml:space="preserve">Public Property CategoryID </w:t>
+      </w:r>
+      <w:proofErr w:type="gramStart"/>
+      <w:r>
+        <w:t>As</w:t>
+      </w:r>
+      <w:proofErr w:type="gramEnd"/>
+      <w:r>
+        <w:t xml:space="preserve"> Integer</w:t>
+      </w:r>
+    </w:p>
+    <w:p>
+      <w:pPr>
+        <w:spacing w:after="0"/>
+        <w:ind w:left="720"/>
+      </w:pPr>
+      <w:r>
+        <w:t xml:space="preserve">Public Property QuantityPerUnit </w:t>
+      </w:r>
+      <w:proofErr w:type="gramStart"/>
+      <w:r>
+        <w:t>As</w:t>
+      </w:r>
+      <w:proofErr w:type="gramEnd"/>
+      <w:r>
+        <w:t xml:space="preserve"> String</w:t>
+      </w:r>
+    </w:p>
+    <w:p>
+      <w:pPr>
+        <w:spacing w:after="0"/>
+        <w:ind w:left="720"/>
+      </w:pPr>
+      <w:r>
+        <w:t xml:space="preserve">Public Property UnitPrice </w:t>
+      </w:r>
+      <w:proofErr w:type="gramStart"/>
+      <w:r>
+        <w:t>As</w:t>
+      </w:r>
+      <w:proofErr w:type="gramEnd"/>
+      <w:r>
+        <w:t xml:space="preserve"> Decimal</w:t>
+      </w:r>
+    </w:p>
+    <w:p>
+      <w:pPr>
+        <w:spacing w:after="0"/>
+        <w:ind w:left="720"/>
+      </w:pPr>
+      <w:r>
+        <w:t xml:space="preserve">Public Property UnitsInStock </w:t>
+      </w:r>
+      <w:proofErr w:type="gramStart"/>
+      <w:r>
+        <w:t>As</w:t>
+      </w:r>
+      <w:proofErr w:type="gramEnd"/>
+      <w:r>
+        <w:t xml:space="preserve"> Integer</w:t>
+      </w:r>
+    </w:p>
+    <w:p>
+      <w:pPr>
+        <w:spacing w:after="0"/>
+        <w:ind w:left="720"/>
+      </w:pPr>
+      <w:r>
+        <w:t xml:space="preserve">Public Property UnitsOnOrder </w:t>
+      </w:r>
+      <w:proofErr w:type="gramStart"/>
+      <w:r>
+        <w:t>As</w:t>
+      </w:r>
+      <w:proofErr w:type="gramEnd"/>
+      <w:r>
+        <w:t xml:space="preserve"> Integer</w:t>
+      </w:r>
+    </w:p>
+    <w:p>
+      <w:pPr>
+        <w:spacing w:after="0"/>
+        <w:ind w:left="720"/>
+      </w:pPr>
+      <w:r>
+        <w:t>Public Property Discontinued As Boolean</w:t>
+      </w:r>
+    </w:p>
+    <w:p>
+      <w:pPr>
+        <w:spacing w:after="0"/>
+      </w:pPr>
+      <w:r>
+        <w:t xml:space="preserve"> </w:t>
+      </w:r>
+    </w:p>
+    <w:p>
+      <w:pPr>
+        <w:spacing w:after="0"/>
+        <w:ind w:left="720"/>
+      </w:pPr>
+      <w:r>
+        <w:t xml:space="preserve">Public Sub New </w:t>
+      </w:r>
+      <w:proofErr w:type="gramStart"/>
+      <w:r>
+        <w:t>( id</w:t>
+      </w:r>
+      <w:proofErr w:type="gramEnd"/>
+      <w:r>
+        <w:t xml:space="preserve"> As Integer, name As String, categoryId As Integer, unitQuant As String,</w:t>
+      </w:r>
+    </w:p>
+    <w:p>
+      <w:pPr>
+        <w:spacing w:after="0"/>
+        <w:ind w:left="1440" w:firstLine="720"/>
+      </w:pPr>
+      <w:r>
+        <w:t xml:space="preserve">  </w:t>
+      </w:r>
+      <w:proofErr w:type="gramStart"/>
+      <w:r>
+        <w:t>price</w:t>
+      </w:r>
+      <w:proofErr w:type="gramEnd"/>
+      <w:r>
+        <w:t xml:space="preserve"> As Decimal, inStock As Integer, onOrder As Integer, </w:t>
+      </w:r>
+    </w:p>
+    <w:p>
+      <w:pPr>
+        <w:spacing w:after="0"/>
+        <w:ind w:left="1440" w:firstLine="720"/>
+      </w:pPr>
+      <w:r>
+        <w:t xml:space="preserve">  </w:t>
+      </w:r>
+      <w:proofErr w:type="gramStart"/>
+      <w:r>
+        <w:t>discontinued</w:t>
+      </w:r>
+      <w:proofErr w:type="gramEnd"/>
+      <w:r>
+        <w:t xml:space="preserve"> As Boolean )</w:t>
+      </w:r>
+    </w:p>
+    <w:p>
+      <w:pPr>
+        <w:spacing w:after="0"/>
+        <w:ind w:left="1440"/>
+      </w:pPr>
+      <w:r>
+        <w:t>Me.ProductID = id</w:t>
+      </w:r>
+    </w:p>
+    <w:p>
+      <w:pPr>
+        <w:spacing w:after="0"/>
+        <w:ind w:left="1440"/>
+      </w:pPr>
+      <w:r>
+        <w:t>Me.ProductName = name</w:t>
+      </w:r>
+    </w:p>
+    <w:p>
+      <w:pPr>
+        <w:spacing w:after="0"/>
+        <w:ind w:left="1440"/>
+      </w:pPr>
+      <w:r>
+        <w:t>Me.CategoryID = categoryId</w:t>
+      </w:r>
+    </w:p>
+    <w:p>
+      <w:pPr>
+        <w:spacing w:after="0"/>
+        <w:ind w:left="1440"/>
+      </w:pPr>
+      <w:r>
+        <w:t>Me.QuantityPerUnit = unitQuant</w:t>
+      </w:r>
+    </w:p>
+    <w:p>
+      <w:pPr>
+        <w:spacing w:after="0"/>
+        <w:ind w:left="1440"/>
+      </w:pPr>
+      <w:r>
+        <w:t>Me.UnitPrice = price</w:t>
+      </w:r>
+    </w:p>
+    <w:p>
+      <w:pPr>
+        <w:spacing w:after="0"/>
+        <w:ind w:left="1440"/>
+      </w:pPr>
+      <w:r>
+        <w:t>Me.UnitsInStock = inStock</w:t>
+      </w:r>
+    </w:p>
+    <w:p>
+      <w:pPr>
+        <w:spacing w:after="0"/>
+        <w:ind w:left="1440"/>
+      </w:pPr>
+      <w:r>
+        <w:t>Me.UnitsOnOrder = onOrder</w:t>
+      </w:r>
+    </w:p>
+    <w:p>
+      <w:pPr>
+        <w:spacing w:after="0"/>
+        <w:ind w:left="1440"/>
+      </w:pPr>
+      <w:r>
+        <w:t xml:space="preserve">Me.Discontinued = discontinued </w:t>
+      </w:r>
+    </w:p>
+    <w:p>
+      <w:pPr>
+        <w:spacing w:after="0"/>
+        <w:ind w:firstLine="720"/>
+      </w:pPr>
+      <w:r>
+        <w:t>End Sub</w:t>
+      </w:r>
+    </w:p>
+    <w:p>
+      <w:pPr>
+        <w:pStyle w:val="ListParagraph"/>
+        <w:numPr>
+          <w:ilvl w:val="0"/>
+          <w:numId w:val="69"/>
+        </w:numPr>
+        <w:spacing w:after="0"/>
+      </w:pPr>
+      <w:r>
+        <w:t>Add a class named “ObjectSource”.  Type the following code in the body of “ObjectSource”.</w:t>
+      </w:r>
+    </w:p>
+    <w:p>
+      <w:pPr>
+        <w:spacing w:after="0"/>
+        <w:ind w:left="720"/>
+      </w:pPr>
+      <w:r>
+        <w:t xml:space="preserve">Private _categories As </w:t>
+      </w:r>
+      <w:proofErr w:type="gramStart"/>
+      <w:r>
+        <w:t>List(</w:t>
+      </w:r>
+      <w:proofErr w:type="gramEnd"/>
+      <w:r>
+        <w:t>Of Category)</w:t>
+      </w:r>
+    </w:p>
+    <w:p>
+      <w:pPr>
+        <w:spacing w:after="0"/>
+        <w:ind w:left="720"/>
+      </w:pPr>
+      <w:r>
+        <w:t xml:space="preserve">Private _products As </w:t>
+      </w:r>
+      <w:proofErr w:type="gramStart"/>
+      <w:r>
+        <w:t>List(</w:t>
+      </w:r>
+      <w:proofErr w:type="gramEnd"/>
+      <w:r>
+        <w:t>Of Product)</w:t>
+      </w:r>
+    </w:p>
+    <w:p>
+      <w:pPr>
+        <w:spacing w:after="0"/>
+      </w:pPr>
+      <w:r>
+        <w:t xml:space="preserve"> </w:t>
+      </w:r>
+    </w:p>
+    <w:p>
+      <w:pPr>
+        <w:spacing w:after="0"/>
+        <w:ind w:firstLine="720"/>
+      </w:pPr>
+      <w:r>
+        <w:lastRenderedPageBreak/>
+        <w:t xml:space="preserve">Public Sub </w:t>
+      </w:r>
+      <w:proofErr w:type="gramStart"/>
+      <w:r>
+        <w:t>New()</w:t>
+      </w:r>
+      <w:proofErr w:type="gramEnd"/>
+    </w:p>
+    <w:p>
+      <w:pPr>
+        <w:spacing w:after="0"/>
+        <w:ind w:left="720" w:firstLine="720"/>
+      </w:pPr>
+      <w:r>
+        <w:t xml:space="preserve">_categories = New List </w:t>
+      </w:r>
+      <w:proofErr w:type="gramStart"/>
+      <w:r>
+        <w:t>( Of</w:t>
+      </w:r>
+      <w:proofErr w:type="gramEnd"/>
+      <w:r>
+        <w:t xml:space="preserve"> Category )</w:t>
+      </w:r>
+    </w:p>
+    <w:p>
+      <w:pPr>
+        <w:spacing w:after="0"/>
+        <w:ind w:left="720" w:firstLine="720"/>
+      </w:pPr>
+      <w:r>
+        <w:t xml:space="preserve">_categories.Add </w:t>
+      </w:r>
+      <w:proofErr w:type="gramStart"/>
+      <w:r>
+        <w:t>( New</w:t>
+      </w:r>
+      <w:proofErr w:type="gramEnd"/>
+      <w:r>
+        <w:t xml:space="preserve"> Category ( 1, "name 1" ) )</w:t>
+      </w:r>
+    </w:p>
+    <w:p>
+      <w:pPr>
+        <w:spacing w:after="0"/>
+        <w:ind w:left="720" w:firstLine="720"/>
+      </w:pPr>
+      <w:r>
+        <w:t xml:space="preserve">_categories.Add </w:t>
+      </w:r>
+      <w:proofErr w:type="gramStart"/>
+      <w:r>
+        <w:t>( New</w:t>
+      </w:r>
+      <w:proofErr w:type="gramEnd"/>
+      <w:r>
+        <w:t xml:space="preserve"> Category ( 2, "name 2" ) )</w:t>
+      </w:r>
+    </w:p>
+    <w:p>
+      <w:pPr>
+        <w:spacing w:after="0"/>
+      </w:pPr>
+    </w:p>
+    <w:p>
+      <w:pPr>
+        <w:spacing w:after="0"/>
+        <w:ind w:left="720" w:firstLine="720"/>
+      </w:pPr>
+      <w:r>
+        <w:t xml:space="preserve">_products = New List </w:t>
+      </w:r>
+      <w:proofErr w:type="gramStart"/>
+      <w:r>
+        <w:t>( Of</w:t>
+      </w:r>
+      <w:proofErr w:type="gramEnd"/>
+      <w:r>
+        <w:t xml:space="preserve"> Product )</w:t>
+      </w:r>
+    </w:p>
+    <w:p>
+      <w:pPr>
+        <w:spacing w:after="0"/>
+        <w:ind w:left="720" w:firstLine="720"/>
+      </w:pPr>
+      <w:r>
+        <w:t xml:space="preserve">_products.Add </w:t>
+      </w:r>
+      <w:proofErr w:type="gramStart"/>
+      <w:r>
+        <w:t>( New</w:t>
+      </w:r>
+      <w:proofErr w:type="gramEnd"/>
+      <w:r>
+        <w:t xml:space="preserve"> Product ( 1, "name 1", 1, "description 1", 1.0, 1, 0, False ) )</w:t>
+      </w:r>
+    </w:p>
+    <w:p>
+      <w:pPr>
+        <w:spacing w:after="0"/>
+        <w:ind w:left="720" w:firstLine="720"/>
+      </w:pPr>
+      <w:r>
+        <w:t xml:space="preserve">_products.Add </w:t>
+      </w:r>
+      <w:proofErr w:type="gramStart"/>
+      <w:r>
+        <w:t>( New</w:t>
+      </w:r>
+      <w:proofErr w:type="gramEnd"/>
+      <w:r>
+        <w:t xml:space="preserve"> Product ( 2, "name 2", 2, "description 2", 2.0, 2, 1, True ) )</w:t>
+      </w:r>
+    </w:p>
+    <w:p>
+      <w:pPr>
+        <w:spacing w:after="0"/>
+        <w:ind w:left="720"/>
+      </w:pPr>
+      <w:r>
+        <w:t>End Sub</w:t>
+      </w:r>
+    </w:p>
+    <w:p>
+      <w:pPr>
+        <w:spacing w:after="0"/>
+      </w:pPr>
+    </w:p>
+    <w:p>
+      <w:pPr>
+        <w:spacing w:after="0"/>
+        <w:ind w:firstLine="720"/>
+      </w:pPr>
+      <w:r>
+        <w:t xml:space="preserve">Public Function </w:t>
+      </w:r>
+      <w:proofErr w:type="gramStart"/>
+      <w:r>
+        <w:t>GetCategories(</w:t>
+      </w:r>
+      <w:proofErr w:type="gramEnd"/>
+      <w:r>
+        <w:t>) As IList ( Of Category )</w:t>
+      </w:r>
+    </w:p>
+    <w:p>
+      <w:pPr>
+        <w:spacing w:after="0"/>
+        <w:ind w:left="720" w:firstLine="720"/>
+      </w:pPr>
+      <w:r>
+        <w:t>Return _categories</w:t>
+      </w:r>
+    </w:p>
+    <w:p>
+      <w:pPr>
+        <w:spacing w:after="0"/>
+        <w:ind w:firstLine="720"/>
+      </w:pPr>
+      <w:r>
+        <w:t>End Function</w:t>
+      </w:r>
+    </w:p>
+    <w:p>
+      <w:pPr>
+        <w:spacing w:after="0"/>
+      </w:pPr>
+      <w:r>
+        <w:t xml:space="preserve"> </w:t>
+      </w:r>
+    </w:p>
+    <w:p>
+      <w:pPr>
+        <w:spacing w:after="0"/>
+        <w:ind w:firstLine="720"/>
+      </w:pPr>
+      <w:r>
+        <w:t xml:space="preserve">Public Function GetProducts </w:t>
+      </w:r>
+      <w:proofErr w:type="gramStart"/>
+      <w:r>
+        <w:t>( categoryId</w:t>
+      </w:r>
+      <w:proofErr w:type="gramEnd"/>
+      <w:r>
+        <w:t xml:space="preserve"> As Integer ) As IList ( Of Product )</w:t>
+      </w:r>
+    </w:p>
+    <w:p>
+      <w:pPr>
+        <w:spacing w:after="0"/>
+        <w:ind w:left="720" w:firstLine="720"/>
+      </w:pPr>
+      <w:r>
+        <w:t xml:space="preserve">Dim result = </w:t>
+      </w:r>
+      <w:proofErr w:type="gramStart"/>
+      <w:r>
+        <w:t>From</w:t>
+      </w:r>
+      <w:proofErr w:type="gramEnd"/>
+      <w:r>
+        <w:t xml:space="preserve"> p In _products</w:t>
+      </w:r>
+    </w:p>
+    <w:p>
+      <w:pPr>
+        <w:spacing w:after="0"/>
+        <w:ind w:left="2160" w:firstLine="720"/>
+      </w:pPr>
+      <w:r>
+        <w:t>Where p.CategoryID = categoryId</w:t>
+      </w:r>
+    </w:p>
+    <w:p>
+      <w:pPr>
+        <w:spacing w:after="0"/>
+        <w:ind w:left="2160" w:firstLine="720"/>
+      </w:pPr>
+      <w:r>
+        <w:t>Select p</w:t>
+      </w:r>
+    </w:p>
+    <w:p>
+      <w:pPr>
+        <w:spacing w:after="0"/>
+        <w:ind w:left="720" w:firstLine="720"/>
+      </w:pPr>
+      <w:r>
+        <w:t xml:space="preserve">Return </w:t>
+      </w:r>
+      <w:proofErr w:type="gramStart"/>
+      <w:r>
+        <w:t>result.ToList()</w:t>
+      </w:r>
+      <w:proofErr w:type="gramEnd"/>
+    </w:p>
+    <w:p>
+      <w:pPr>
+        <w:spacing w:after="0"/>
+        <w:ind w:firstLine="720"/>
+      </w:pPr>
+      <w:r>
+        <w:t>End Function</w:t>
+      </w:r>
+    </w:p>
+    <w:p>
+      <w:pPr>
+        <w:spacing w:before="200"/>
+      </w:pPr>
+      <w:r>
+        <w:t xml:space="preserve">If you want realistic data, you can replace the body of the constructor </w:t>
+      </w:r>
+      <w:proofErr w:type="gramStart"/>
+      <w:r>
+        <w:t>( New</w:t>
+      </w:r>
+      <w:proofErr w:type="gramEnd"/>
+      <w:r>
+        <w:t>() ) with data from Pluralsight’s “Exercise Files”, or you can copy it from the “Data” project on Stephen’s Windows 10 computer.  Alternatively, you can add or change the artificial data that I started above – using imagination to attain variety.</w:t>
+      </w:r>
+    </w:p>
+    <w:p>
+      <w:r>
+        <w:t xml:space="preserve">The “Dim result = . . . </w:t>
+      </w:r>
+      <w:proofErr w:type="gramStart"/>
+      <w:r>
+        <w:t>“ statement</w:t>
+      </w:r>
+      <w:proofErr w:type="gramEnd"/>
+      <w:r>
+        <w:t xml:space="preserve"> in GetProducts() uses a LINQ query.</w:t>
+      </w:r>
+    </w:p>
+    <w:p>
+      <w:pPr>
+        <w:pStyle w:val="ListParagraph"/>
+        <w:numPr>
+          <w:ilvl w:val="0"/>
+          <w:numId w:val="68"/>
+        </w:numPr>
+        <w:spacing w:after="0"/>
+      </w:pPr>
+      <w:r>
+        <w:t xml:space="preserve">Navigate to DataForm.vb in design view. </w:t>
+      </w:r>
+    </w:p>
+    <w:p>
+      <w:pPr>
+        <w:pStyle w:val="ListParagraph"/>
+        <w:numPr>
+          <w:ilvl w:val="0"/>
+          <w:numId w:val="68"/>
+        </w:numPr>
+        <w:spacing w:after="0"/>
+      </w:pPr>
+      <w:r>
+        <w:t xml:space="preserve">Drag a </w:t>
+      </w:r>
+      <w:r>
+        <w:rPr>
+          <w:b/>
+          <w:bCs/>
+        </w:rPr>
+        <w:t>ToolStrip</w:t>
+      </w:r>
+      <w:r>
+        <w:t xml:space="preserve"> control from the </w:t>
+      </w:r>
+      <w:r>
+        <w:rPr>
+          <w:b/>
+          <w:bCs/>
+        </w:rPr>
+        <w:t xml:space="preserve">Toolbox </w:t>
+      </w:r>
+      <w:r>
+        <w:t>to DataForm.</w:t>
+      </w:r>
+    </w:p>
+    <w:p>
+      <w:pPr>
+        <w:pStyle w:val="ListParagraph"/>
+        <w:numPr>
+          <w:ilvl w:val="0"/>
+          <w:numId w:val="68"/>
+        </w:numPr>
+        <w:spacing w:after="0"/>
+      </w:pPr>
+      <w:r>
+        <w:t xml:space="preserve">Drag a </w:t>
+      </w:r>
+      <w:r>
+        <w:rPr>
+          <w:b/>
+          <w:bCs/>
+        </w:rPr>
+        <w:t xml:space="preserve">TabControl </w:t>
+      </w:r>
+      <w:r>
+        <w:t xml:space="preserve">from the </w:t>
+      </w:r>
+      <w:r>
+        <w:rPr>
+          <w:b/>
+          <w:bCs/>
+        </w:rPr>
+        <w:t xml:space="preserve">Toolbox </w:t>
+      </w:r>
+      <w:r>
+        <w:t xml:space="preserve">to DataForm.  We are going to have two views of the data – form view and a grid view; one page from the </w:t>
+      </w:r>
+      <w:r>
+        <w:rPr>
+          <w:b/>
+          <w:bCs/>
+        </w:rPr>
+        <w:t>TabControl</w:t>
+      </w:r>
+      <w:r>
+        <w:t xml:space="preserve"> for each of these.</w:t>
+      </w:r>
+      <w:r>
+        <w:tab/>
+      </w:r>
+    </w:p>
+    <w:p>
+      <w:pPr>
+        <w:pStyle w:val="ListParagraph"/>
+        <w:numPr>
+          <w:ilvl w:val="0"/>
+          <w:numId w:val="68"/>
+        </w:numPr>
+        <w:spacing w:after="0"/>
+      </w:pPr>
+      <w:r>
+        <w:t>Set</w:t>
+      </w:r>
+      <w:r>
+        <w:t xml:space="preserve"> the </w:t>
+      </w:r>
+      <w:r>
+        <w:rPr>
+          <w:b/>
+          <w:bCs/>
+        </w:rPr>
+        <w:t>TabControl</w:t>
+      </w:r>
+      <w:r>
+        <w:t xml:space="preserve">’s </w:t>
+      </w:r>
+      <w:r>
+        <w:rPr>
+          <w:b/>
+          <w:bCs/>
+        </w:rPr>
+        <w:t>Dock</w:t>
+      </w:r>
+      <w:r>
+        <w:t xml:space="preserve"> property to </w:t>
+      </w:r>
+      <w:proofErr w:type="gramStart"/>
+      <w:r>
+        <w:rPr>
+          <w:b/>
+          <w:bCs/>
+        </w:rPr>
+        <w:t>Fill</w:t>
+      </w:r>
+      <w:proofErr w:type="gramEnd"/>
+      <w:r>
+        <w:t>.</w:t>
+      </w:r>
+    </w:p>
+    <w:p>
+      <w:pPr>
+        <w:pStyle w:val="ListParagraph"/>
+        <w:numPr>
+          <w:ilvl w:val="0"/>
+          <w:numId w:val="68"/>
+        </w:numPr>
+        <w:spacing w:after="0"/>
+      </w:pPr>
+      <w:r>
+        <w:t xml:space="preserve">Click </w:t>
+      </w:r>
+      <w:r>
+        <w:t xml:space="preserve">the </w:t>
+      </w:r>
+      <w:r>
+        <w:rPr>
+          <w:b/>
+          <w:bCs/>
+        </w:rPr>
+        <w:t>TabControl</w:t>
+      </w:r>
+      <w:r>
+        <w:t xml:space="preserve">’s </w:t>
+      </w:r>
+      <w:r>
+        <w:rPr>
+          <w:b/>
+          <w:bCs/>
+        </w:rPr>
+        <w:t>TabPages</w:t>
+      </w:r>
+      <w:r>
+        <w:t xml:space="preserve"> property.  Click the button labeled “...” to the right of “(Collection)”.  Visual Studio displays a pop-up dialog titled </w:t>
+      </w:r>
+      <w:r>
+        <w:rPr>
+          <w:b/>
+          <w:bCs/>
+        </w:rPr>
+        <w:t>TabPage Collection Editor</w:t>
+      </w:r>
+      <w:r>
+        <w:t xml:space="preserve">.  Use this dialog to change the </w:t>
+      </w:r>
+      <w:r>
+        <w:rPr>
+          <w:b/>
+          <w:bCs/>
+        </w:rPr>
+        <w:t>Text</w:t>
+      </w:r>
+      <w:r>
+        <w:t xml:space="preserve"> property of TabPage1 to “Form”, and the </w:t>
+      </w:r>
+      <w:r>
+        <w:rPr>
+          <w:b/>
+          <w:bCs/>
+        </w:rPr>
+        <w:t>Text</w:t>
+      </w:r>
+      <w:r>
+        <w:t xml:space="preserve"> property of TabPage2 to “Grid”.</w:t>
+      </w:r>
+    </w:p>
+    <w:p>
+      <w:pPr>
+        <w:pStyle w:val="ListParagraph"/>
+        <w:numPr>
+          <w:ilvl w:val="0"/>
+          <w:numId w:val="68"/>
+        </w:numPr>
+        <w:spacing w:after="0"/>
+        <w:rPr>
+          <w:b/>
+          <w:bCs/>
+        </w:rPr>
+      </w:pPr>
+      <w:r>
+        <w:t>Select the 2</w:t>
+      </w:r>
+      <w:r>
+        <w:rPr>
+          <w:vertAlign w:val="superscript"/>
+        </w:rPr>
+        <w:t>nd</w:t>
+      </w:r>
+      <w:r>
+        <w:t xml:space="preserve"> tab page (Grid).  Drag a </w:t>
+      </w:r>
+      <w:r>
+        <w:rPr>
+          <w:b/>
+          <w:bCs/>
+        </w:rPr>
+        <w:t>DataGridView</w:t>
+      </w:r>
+      <w:r>
+        <w:t xml:space="preserve"> control from the </w:t>
+      </w:r>
+      <w:r>
+        <w:rPr>
+          <w:b/>
+          <w:bCs/>
+        </w:rPr>
+        <w:t xml:space="preserve">Toolbox </w:t>
+      </w:r>
+      <w:r>
+        <w:t xml:space="preserve">to the </w:t>
+      </w:r>
+      <w:r>
+        <w:rPr>
+          <w:b/>
+          <w:bCs/>
+        </w:rPr>
+        <w:t>TabControl</w:t>
+      </w:r>
+      <w:r>
+        <w:t xml:space="preserve">.  Visual Studio automatically displays the </w:t>
+      </w:r>
+      <w:r>
+        <w:rPr>
+          <w:b/>
+          <w:bCs/>
+        </w:rPr>
+        <w:t>DataGridView Tasks</w:t>
+      </w:r>
+      <w:r>
+        <w:t xml:space="preserve"> dialog.  Click </w:t>
+      </w:r>
+      <w:r>
+        <w:rPr>
+          <w:b/>
+          <w:bCs/>
+        </w:rPr>
+        <w:t>Dock in Parent Container.</w:t>
+      </w:r>
+    </w:p>
+    <w:p>
+      <w:pPr>
+        <w:pStyle w:val="ListParagraph"/>
+        <w:numPr>
+          <w:ilvl w:val="0"/>
+          <w:numId w:val="68"/>
+        </w:numPr>
+        <w:spacing w:after="0"/>
+      </w:pPr>
+      <w:r>
+        <w:t xml:space="preserve">Rename the </w:t>
+      </w:r>
+      <w:r>
+        <w:rPr>
+          <w:b/>
+          <w:bCs/>
+        </w:rPr>
+        <w:t>DataGridView</w:t>
+      </w:r>
+      <w:r>
+        <w:t xml:space="preserve"> control to ProductDataGridView.</w:t>
+      </w:r>
+    </w:p>
+    <w:p>
+      <w:r>
+        <w:t xml:space="preserve">This completes preparation for data binding in Visual Basic.  Translate the above steps to C#.  The constructor for ObjectSource contains several statements, each of which allocates a new Product.  One </w:t>
+      </w:r>
+      <w:r>
+        <w:lastRenderedPageBreak/>
+        <w:t>of the arguments in each of these statements takes a decimal value; in C# use the suffix “m” after a numeric litera</w:t>
+      </w:r>
+      <w:r>
+        <w:t>l to express “decimal literal”.</w:t>
+      </w:r>
+    </w:p>
+    <w:p>
+      <w:bookmarkStart w:id="32" w:name="_GoBack"/>
+      <w:bookmarkEnd w:id="32"/>
+    </w:p>
     <w:sectPr>
       <w:footerReference w:type="default" r:id="rId8"/>
       <w:pgSz w:w="12240" w:h="15840"/>
@@ -21530,7 +23022,7 @@
           <w:rPr>
             <w:noProof/>
           </w:rPr>
-          <w:t>42</w:t>
+          <w:t>45</w:t>
         </w:r>
         <w:r>
           <w:rPr>
@@ -23724,6 +25216,119 @@
     </w:lvl>
   </w:abstractNum>
   <w:abstractNum w:abstractNumId="19">
+    <w:nsid w:val="271D44F9"/>
+    <w:multiLevelType w:val="hybridMultilevel"/>
+    <w:tmpl w:val="7E40C9C4"/>
+    <w:lvl w:ilvl="0" w:tplc="F5069B10">
+      <w:start w:val="1"/>
+      <w:numFmt w:val="bullet"/>
+      <w:lvlText w:val=""/>
+      <w:lvlJc w:val="left"/>
+      <w:pPr>
+        <w:ind w:left="720" w:hanging="360"/>
+      </w:pPr>
+      <w:rPr>
+        <w:rFonts w:ascii="Symbol" w:hAnsi="Symbol" w:hint="default"/>
+      </w:rPr>
+    </w:lvl>
+    <w:lvl w:ilvl="1" w:tplc="4CC6DED4">
+      <w:start w:val="1"/>
+      <w:numFmt w:val="bullet"/>
+      <w:lvlText w:val="o"/>
+      <w:lvlJc w:val="left"/>
+      <w:pPr>
+        <w:ind w:left="1440" w:hanging="360"/>
+      </w:pPr>
+      <w:rPr>
+        <w:rFonts w:ascii="Courier New" w:hAnsi="Courier New" w:hint="default"/>
+      </w:rPr>
+    </w:lvl>
+    <w:lvl w:ilvl="2" w:tplc="F6E0A9EE">
+      <w:start w:val="1"/>
+      <w:numFmt w:val="bullet"/>
+      <w:lvlText w:val=""/>
+      <w:lvlJc w:val="left"/>
+      <w:pPr>
+        <w:ind w:left="2160" w:hanging="360"/>
+      </w:pPr>
+      <w:rPr>
+        <w:rFonts w:ascii="Wingdings" w:hAnsi="Wingdings" w:hint="default"/>
+      </w:rPr>
+    </w:lvl>
+    <w:lvl w:ilvl="3" w:tplc="C2D4C368">
+      <w:start w:val="1"/>
+      <w:numFmt w:val="bullet"/>
+      <w:lvlText w:val=""/>
+      <w:lvlJc w:val="left"/>
+      <w:pPr>
+        <w:ind w:left="2880" w:hanging="360"/>
+      </w:pPr>
+      <w:rPr>
+        <w:rFonts w:ascii="Symbol" w:hAnsi="Symbol" w:hint="default"/>
+      </w:rPr>
+    </w:lvl>
+    <w:lvl w:ilvl="4" w:tplc="156656D4">
+      <w:start w:val="1"/>
+      <w:numFmt w:val="bullet"/>
+      <w:lvlText w:val="o"/>
+      <w:lvlJc w:val="left"/>
+      <w:pPr>
+        <w:ind w:left="3600" w:hanging="360"/>
+      </w:pPr>
+      <w:rPr>
+        <w:rFonts w:ascii="Courier New" w:hAnsi="Courier New" w:hint="default"/>
+      </w:rPr>
+    </w:lvl>
+    <w:lvl w:ilvl="5" w:tplc="72280D10">
+      <w:start w:val="1"/>
+      <w:numFmt w:val="bullet"/>
+      <w:lvlText w:val=""/>
+      <w:lvlJc w:val="left"/>
+      <w:pPr>
+        <w:ind w:left="4320" w:hanging="360"/>
+      </w:pPr>
+      <w:rPr>
+        <w:rFonts w:ascii="Wingdings" w:hAnsi="Wingdings" w:hint="default"/>
+      </w:rPr>
+    </w:lvl>
+    <w:lvl w:ilvl="6" w:tplc="72968430">
+      <w:start w:val="1"/>
+      <w:numFmt w:val="bullet"/>
+      <w:lvlText w:val=""/>
+      <w:lvlJc w:val="left"/>
+      <w:pPr>
+        <w:ind w:left="5040" w:hanging="360"/>
+      </w:pPr>
+      <w:rPr>
+        <w:rFonts w:ascii="Symbol" w:hAnsi="Symbol" w:hint="default"/>
+      </w:rPr>
+    </w:lvl>
+    <w:lvl w:ilvl="7" w:tplc="C77C9CEC">
+      <w:start w:val="1"/>
+      <w:numFmt w:val="bullet"/>
+      <w:lvlText w:val="o"/>
+      <w:lvlJc w:val="left"/>
+      <w:pPr>
+        <w:ind w:left="5760" w:hanging="360"/>
+      </w:pPr>
+      <w:rPr>
+        <w:rFonts w:ascii="Courier New" w:hAnsi="Courier New" w:hint="default"/>
+      </w:rPr>
+    </w:lvl>
+    <w:lvl w:ilvl="8" w:tplc="79A8A810">
+      <w:start w:val="1"/>
+      <w:numFmt w:val="bullet"/>
+      <w:lvlText w:val=""/>
+      <w:lvlJc w:val="left"/>
+      <w:pPr>
+        <w:ind w:left="6480" w:hanging="360"/>
+      </w:pPr>
+      <w:rPr>
+        <w:rFonts w:ascii="Wingdings" w:hAnsi="Wingdings" w:hint="default"/>
+      </w:rPr>
+    </w:lvl>
+  </w:abstractNum>
+  <w:abstractNum w:abstractNumId="20">
     <w:nsid w:val="278305D4"/>
     <w:multiLevelType w:val="hybridMultilevel"/>
     <w:tmpl w:val="46604A2A"/>
@@ -23836,7 +25441,7 @@
       </w:rPr>
     </w:lvl>
   </w:abstractNum>
-  <w:abstractNum w:abstractNumId="20">
+  <w:abstractNum w:abstractNumId="21">
     <w:nsid w:val="28B30FC4"/>
     <w:multiLevelType w:val="hybridMultilevel"/>
     <w:tmpl w:val="0B307988"/>
@@ -23949,7 +25554,7 @@
       </w:rPr>
     </w:lvl>
   </w:abstractNum>
-  <w:abstractNum w:abstractNumId="21">
+  <w:abstractNum w:abstractNumId="22">
     <w:nsid w:val="2B615299"/>
     <w:multiLevelType w:val="hybridMultilevel"/>
     <w:tmpl w:val="EFE017D0"/>
@@ -24062,7 +25667,7 @@
       </w:rPr>
     </w:lvl>
   </w:abstractNum>
-  <w:abstractNum w:abstractNumId="22">
+  <w:abstractNum w:abstractNumId="23">
     <w:nsid w:val="2D3D3DD9"/>
     <w:multiLevelType w:val="hybridMultilevel"/>
     <w:tmpl w:val="BD2CDA8A"/>
@@ -24175,7 +25780,7 @@
       </w:rPr>
     </w:lvl>
   </w:abstractNum>
-  <w:abstractNum w:abstractNumId="23">
+  <w:abstractNum w:abstractNumId="24">
     <w:nsid w:val="31653014"/>
     <w:multiLevelType w:val="hybridMultilevel"/>
     <w:tmpl w:val="6A78F654"/>
@@ -24288,7 +25893,7 @@
       </w:rPr>
     </w:lvl>
   </w:abstractNum>
-  <w:abstractNum w:abstractNumId="24">
+  <w:abstractNum w:abstractNumId="25">
     <w:nsid w:val="31D56A9C"/>
     <w:multiLevelType w:val="hybridMultilevel"/>
     <w:tmpl w:val="5248287A"/>
@@ -24401,7 +26006,7 @@
       </w:rPr>
     </w:lvl>
   </w:abstractNum>
-  <w:abstractNum w:abstractNumId="25">
+  <w:abstractNum w:abstractNumId="26">
     <w:nsid w:val="33BF6B94"/>
     <w:multiLevelType w:val="hybridMultilevel"/>
     <w:tmpl w:val="CC9E86CE"/>
@@ -24514,7 +26119,7 @@
       </w:rPr>
     </w:lvl>
   </w:abstractNum>
-  <w:abstractNum w:abstractNumId="26">
+  <w:abstractNum w:abstractNumId="27">
     <w:nsid w:val="35497A84"/>
     <w:multiLevelType w:val="hybridMultilevel"/>
     <w:tmpl w:val="BA10ACE0"/>
@@ -24627,7 +26232,120 @@
       </w:rPr>
     </w:lvl>
   </w:abstractNum>
-  <w:abstractNum w:abstractNumId="27">
+  <w:abstractNum w:abstractNumId="28">
+    <w:nsid w:val="3683719D"/>
+    <w:multiLevelType w:val="hybridMultilevel"/>
+    <w:tmpl w:val="CBAAC10A"/>
+    <w:lvl w:ilvl="0" w:tplc="247647F4">
+      <w:start w:val="1"/>
+      <w:numFmt w:val="bullet"/>
+      <w:lvlText w:val=""/>
+      <w:lvlJc w:val="left"/>
+      <w:pPr>
+        <w:ind w:left="360" w:hanging="360"/>
+      </w:pPr>
+      <w:rPr>
+        <w:rFonts w:ascii="Symbol" w:hAnsi="Symbol" w:hint="default"/>
+      </w:rPr>
+    </w:lvl>
+    <w:lvl w:ilvl="1" w:tplc="D0F4AD4A">
+      <w:start w:val="1"/>
+      <w:numFmt w:val="bullet"/>
+      <w:lvlText w:val="o"/>
+      <w:lvlJc w:val="left"/>
+      <w:pPr>
+        <w:ind w:left="1080" w:hanging="360"/>
+      </w:pPr>
+      <w:rPr>
+        <w:rFonts w:ascii="Courier New" w:hAnsi="Courier New" w:hint="default"/>
+      </w:rPr>
+    </w:lvl>
+    <w:lvl w:ilvl="2" w:tplc="73AE4CD6">
+      <w:start w:val="1"/>
+      <w:numFmt w:val="bullet"/>
+      <w:lvlText w:val=""/>
+      <w:lvlJc w:val="left"/>
+      <w:pPr>
+        <w:ind w:left="1800" w:hanging="360"/>
+      </w:pPr>
+      <w:rPr>
+        <w:rFonts w:ascii="Wingdings" w:hAnsi="Wingdings" w:hint="default"/>
+      </w:rPr>
+    </w:lvl>
+    <w:lvl w:ilvl="3" w:tplc="FEE8D760">
+      <w:start w:val="1"/>
+      <w:numFmt w:val="bullet"/>
+      <w:lvlText w:val=""/>
+      <w:lvlJc w:val="left"/>
+      <w:pPr>
+        <w:ind w:left="2520" w:hanging="360"/>
+      </w:pPr>
+      <w:rPr>
+        <w:rFonts w:ascii="Symbol" w:hAnsi="Symbol" w:hint="default"/>
+      </w:rPr>
+    </w:lvl>
+    <w:lvl w:ilvl="4" w:tplc="135E3F34">
+      <w:start w:val="1"/>
+      <w:numFmt w:val="bullet"/>
+      <w:lvlText w:val="o"/>
+      <w:lvlJc w:val="left"/>
+      <w:pPr>
+        <w:ind w:left="3240" w:hanging="360"/>
+      </w:pPr>
+      <w:rPr>
+        <w:rFonts w:ascii="Courier New" w:hAnsi="Courier New" w:hint="default"/>
+      </w:rPr>
+    </w:lvl>
+    <w:lvl w:ilvl="5" w:tplc="05DC0504">
+      <w:start w:val="1"/>
+      <w:numFmt w:val="bullet"/>
+      <w:lvlText w:val=""/>
+      <w:lvlJc w:val="left"/>
+      <w:pPr>
+        <w:ind w:left="3960" w:hanging="360"/>
+      </w:pPr>
+      <w:rPr>
+        <w:rFonts w:ascii="Wingdings" w:hAnsi="Wingdings" w:hint="default"/>
+      </w:rPr>
+    </w:lvl>
+    <w:lvl w:ilvl="6" w:tplc="E69EBA3E">
+      <w:start w:val="1"/>
+      <w:numFmt w:val="bullet"/>
+      <w:lvlText w:val=""/>
+      <w:lvlJc w:val="left"/>
+      <w:pPr>
+        <w:ind w:left="4680" w:hanging="360"/>
+      </w:pPr>
+      <w:rPr>
+        <w:rFonts w:ascii="Symbol" w:hAnsi="Symbol" w:hint="default"/>
+      </w:rPr>
+    </w:lvl>
+    <w:lvl w:ilvl="7" w:tplc="96360D66">
+      <w:start w:val="1"/>
+      <w:numFmt w:val="bullet"/>
+      <w:lvlText w:val="o"/>
+      <w:lvlJc w:val="left"/>
+      <w:pPr>
+        <w:ind w:left="5400" w:hanging="360"/>
+      </w:pPr>
+      <w:rPr>
+        <w:rFonts w:ascii="Courier New" w:hAnsi="Courier New" w:hint="default"/>
+      </w:rPr>
+    </w:lvl>
+    <w:lvl w:ilvl="8" w:tplc="80BE751C">
+      <w:start w:val="1"/>
+      <w:numFmt w:val="bullet"/>
+      <w:lvlText w:val=""/>
+      <w:lvlJc w:val="left"/>
+      <w:pPr>
+        <w:ind w:left="6120" w:hanging="360"/>
+      </w:pPr>
+      <w:rPr>
+        <w:rFonts w:ascii="Wingdings" w:hAnsi="Wingdings" w:hint="default"/>
+      </w:rPr>
+    </w:lvl>
+  </w:abstractNum>
+  <w:abstractNum w:abstractNumId="29">
     <w:nsid w:val="377B2C8D"/>
     <w:multiLevelType w:val="hybridMultilevel"/>
     <w:tmpl w:val="C038D720"/>
@@ -24740,7 +26458,7 @@
       </w:rPr>
     </w:lvl>
   </w:abstractNum>
-  <w:abstractNum w:abstractNumId="28">
+  <w:abstractNum w:abstractNumId="30">
     <w:nsid w:val="37B13D6D"/>
     <w:multiLevelType w:val="hybridMultilevel"/>
     <w:tmpl w:val="65B8B1A6"/>
@@ -24853,7 +26571,7 @@
       </w:rPr>
     </w:lvl>
   </w:abstractNum>
-  <w:abstractNum w:abstractNumId="29">
+  <w:abstractNum w:abstractNumId="31">
     <w:nsid w:val="39746612"/>
     <w:multiLevelType w:val="hybridMultilevel"/>
     <w:tmpl w:val="1BE20BC2"/>
@@ -24966,7 +26684,7 @@
       </w:rPr>
     </w:lvl>
   </w:abstractNum>
-  <w:abstractNum w:abstractNumId="30">
+  <w:abstractNum w:abstractNumId="32">
     <w:nsid w:val="3BF91295"/>
     <w:multiLevelType w:val="hybridMultilevel"/>
     <w:tmpl w:val="39EA4FC2"/>
@@ -25079,7 +26797,7 @@
       </w:rPr>
     </w:lvl>
   </w:abstractNum>
-  <w:abstractNum w:abstractNumId="31">
+  <w:abstractNum w:abstractNumId="33">
     <w:nsid w:val="3C345033"/>
     <w:multiLevelType w:val="hybridMultilevel"/>
     <w:tmpl w:val="0FC2F6A6"/>
@@ -25192,7 +26910,7 @@
       </w:rPr>
     </w:lvl>
   </w:abstractNum>
-  <w:abstractNum w:abstractNumId="32">
+  <w:abstractNum w:abstractNumId="34">
     <w:nsid w:val="3E2B38FD"/>
     <w:multiLevelType w:val="hybridMultilevel"/>
     <w:tmpl w:val="E1086E80"/>
@@ -25305,7 +27023,7 @@
       </w:rPr>
     </w:lvl>
   </w:abstractNum>
-  <w:abstractNum w:abstractNumId="33">
+  <w:abstractNum w:abstractNumId="35">
     <w:nsid w:val="3EA62994"/>
     <w:multiLevelType w:val="hybridMultilevel"/>
     <w:tmpl w:val="A82884F2"/>
@@ -25418,7 +27136,7 @@
       </w:rPr>
     </w:lvl>
   </w:abstractNum>
-  <w:abstractNum w:abstractNumId="34">
+  <w:abstractNum w:abstractNumId="36">
     <w:nsid w:val="411D483D"/>
     <w:multiLevelType w:val="hybridMultilevel"/>
     <w:tmpl w:val="3C72480A"/>
@@ -25531,7 +27249,7 @@
       </w:rPr>
     </w:lvl>
   </w:abstractNum>
-  <w:abstractNum w:abstractNumId="35">
+  <w:abstractNum w:abstractNumId="37">
     <w:nsid w:val="44634D54"/>
     <w:multiLevelType w:val="hybridMultilevel"/>
     <w:tmpl w:val="A07E8630"/>
@@ -25644,7 +27362,7 @@
       </w:rPr>
     </w:lvl>
   </w:abstractNum>
-  <w:abstractNum w:abstractNumId="36">
+  <w:abstractNum w:abstractNumId="38">
     <w:nsid w:val="49AD37ED"/>
     <w:multiLevelType w:val="hybridMultilevel"/>
     <w:tmpl w:val="9574298A"/>
@@ -25757,7 +27475,7 @@
       </w:rPr>
     </w:lvl>
   </w:abstractNum>
-  <w:abstractNum w:abstractNumId="37">
+  <w:abstractNum w:abstractNumId="39">
     <w:nsid w:val="4B623BF3"/>
     <w:multiLevelType w:val="hybridMultilevel"/>
     <w:tmpl w:val="1B423426"/>
@@ -25870,7 +27588,7 @@
       </w:rPr>
     </w:lvl>
   </w:abstractNum>
-  <w:abstractNum w:abstractNumId="38">
+  <w:abstractNum w:abstractNumId="40">
     <w:nsid w:val="4CF87932"/>
     <w:multiLevelType w:val="hybridMultilevel"/>
     <w:tmpl w:val="827EC414"/>
@@ -25983,7 +27701,7 @@
       </w:rPr>
     </w:lvl>
   </w:abstractNum>
-  <w:abstractNum w:abstractNumId="39">
+  <w:abstractNum w:abstractNumId="41">
     <w:nsid w:val="4D2300F3"/>
     <w:multiLevelType w:val="hybridMultilevel"/>
     <w:tmpl w:val="4E3245CA"/>
@@ -26096,7 +27814,7 @@
       </w:rPr>
     </w:lvl>
   </w:abstractNum>
-  <w:abstractNum w:abstractNumId="40">
+  <w:abstractNum w:abstractNumId="42">
     <w:nsid w:val="4E4F0280"/>
     <w:multiLevelType w:val="hybridMultilevel"/>
     <w:tmpl w:val="473E8AF0"/>
@@ -26209,7 +27927,7 @@
       </w:rPr>
     </w:lvl>
   </w:abstractNum>
-  <w:abstractNum w:abstractNumId="41">
+  <w:abstractNum w:abstractNumId="43">
     <w:nsid w:val="4EFD042C"/>
     <w:multiLevelType w:val="hybridMultilevel"/>
     <w:tmpl w:val="8C0052DA"/>
@@ -26322,7 +28040,7 @@
       </w:rPr>
     </w:lvl>
   </w:abstractNum>
-  <w:abstractNum w:abstractNumId="42">
+  <w:abstractNum w:abstractNumId="44">
     <w:nsid w:val="533013DF"/>
     <w:multiLevelType w:val="hybridMultilevel"/>
     <w:tmpl w:val="BAE21180"/>
@@ -26435,7 +28153,7 @@
       </w:rPr>
     </w:lvl>
   </w:abstractNum>
-  <w:abstractNum w:abstractNumId="43">
+  <w:abstractNum w:abstractNumId="45">
     <w:nsid w:val="55961496"/>
     <w:multiLevelType w:val="hybridMultilevel"/>
     <w:tmpl w:val="F7C844DA"/>
@@ -26548,7 +28266,7 @@
       </w:rPr>
     </w:lvl>
   </w:abstractNum>
-  <w:abstractNum w:abstractNumId="44">
+  <w:abstractNum w:abstractNumId="46">
     <w:nsid w:val="5667066C"/>
     <w:multiLevelType w:val="hybridMultilevel"/>
     <w:tmpl w:val="FD6CA2C4"/>
@@ -26661,7 +28379,7 @@
       </w:rPr>
     </w:lvl>
   </w:abstractNum>
-  <w:abstractNum w:abstractNumId="45">
+  <w:abstractNum w:abstractNumId="47">
     <w:nsid w:val="5AF3683B"/>
     <w:multiLevelType w:val="hybridMultilevel"/>
     <w:tmpl w:val="E1226712"/>
@@ -26774,7 +28492,7 @@
       </w:rPr>
     </w:lvl>
   </w:abstractNum>
-  <w:abstractNum w:abstractNumId="46">
+  <w:abstractNum w:abstractNumId="48">
     <w:nsid w:val="5D3A317B"/>
     <w:multiLevelType w:val="hybridMultilevel"/>
     <w:tmpl w:val="E85EEF4C"/>
@@ -26887,7 +28605,7 @@
       </w:rPr>
     </w:lvl>
   </w:abstractNum>
-  <w:abstractNum w:abstractNumId="47">
+  <w:abstractNum w:abstractNumId="49">
     <w:nsid w:val="5EA76580"/>
     <w:multiLevelType w:val="hybridMultilevel"/>
     <w:tmpl w:val="3EA8205C"/>
@@ -27000,7 +28718,7 @@
       </w:rPr>
     </w:lvl>
   </w:abstractNum>
-  <w:abstractNum w:abstractNumId="48">
+  <w:abstractNum w:abstractNumId="50">
     <w:nsid w:val="5F243081"/>
     <w:multiLevelType w:val="hybridMultilevel"/>
     <w:tmpl w:val="03DECEC8"/>
@@ -27113,7 +28831,7 @@
       </w:rPr>
     </w:lvl>
   </w:abstractNum>
-  <w:abstractNum w:abstractNumId="49">
+  <w:abstractNum w:abstractNumId="51">
     <w:nsid w:val="618152AC"/>
     <w:multiLevelType w:val="hybridMultilevel"/>
     <w:tmpl w:val="C0447F14"/>
@@ -27226,7 +28944,7 @@
       </w:rPr>
     </w:lvl>
   </w:abstractNum>
-  <w:abstractNum w:abstractNumId="50">
+  <w:abstractNum w:abstractNumId="52">
     <w:nsid w:val="62D711EE"/>
     <w:multiLevelType w:val="hybridMultilevel"/>
     <w:tmpl w:val="23F24838"/>
@@ -27339,7 +29057,7 @@
       </w:rPr>
     </w:lvl>
   </w:abstractNum>
-  <w:abstractNum w:abstractNumId="51">
+  <w:abstractNum w:abstractNumId="53">
     <w:nsid w:val="62E11A8A"/>
     <w:multiLevelType w:val="hybridMultilevel"/>
     <w:tmpl w:val="90B035B6"/>
@@ -27452,7 +29170,7 @@
       </w:rPr>
     </w:lvl>
   </w:abstractNum>
-  <w:abstractNum w:abstractNumId="52">
+  <w:abstractNum w:abstractNumId="54">
     <w:nsid w:val="650A03B0"/>
     <w:multiLevelType w:val="hybridMultilevel"/>
     <w:tmpl w:val="58426F6E"/>
@@ -27565,7 +29283,7 @@
       </w:rPr>
     </w:lvl>
   </w:abstractNum>
-  <w:abstractNum w:abstractNumId="53">
+  <w:abstractNum w:abstractNumId="55">
     <w:nsid w:val="65EA1193"/>
     <w:multiLevelType w:val="hybridMultilevel"/>
     <w:tmpl w:val="F1BA301C"/>
@@ -27678,7 +29396,7 @@
       </w:rPr>
     </w:lvl>
   </w:abstractNum>
-  <w:abstractNum w:abstractNumId="54">
+  <w:abstractNum w:abstractNumId="56">
     <w:nsid w:val="662679FA"/>
     <w:multiLevelType w:val="hybridMultilevel"/>
     <w:tmpl w:val="8E68ABD0"/>
@@ -27791,7 +29509,7 @@
       </w:rPr>
     </w:lvl>
   </w:abstractNum>
-  <w:abstractNum w:abstractNumId="55">
+  <w:abstractNum w:abstractNumId="57">
     <w:nsid w:val="674E5BAC"/>
     <w:multiLevelType w:val="hybridMultilevel"/>
     <w:tmpl w:val="50FAEA92"/>
@@ -27904,7 +29622,7 @@
       </w:rPr>
     </w:lvl>
   </w:abstractNum>
-  <w:abstractNum w:abstractNumId="56">
+  <w:abstractNum w:abstractNumId="58">
     <w:nsid w:val="675F7F03"/>
     <w:multiLevelType w:val="hybridMultilevel"/>
     <w:tmpl w:val="AF106726"/>
@@ -28017,7 +29735,7 @@
       </w:rPr>
     </w:lvl>
   </w:abstractNum>
-  <w:abstractNum w:abstractNumId="57">
+  <w:abstractNum w:abstractNumId="59">
     <w:nsid w:val="6AD07E10"/>
     <w:multiLevelType w:val="hybridMultilevel"/>
     <w:tmpl w:val="1A94E4E2"/>
@@ -28130,7 +29848,7 @@
       </w:rPr>
     </w:lvl>
   </w:abstractNum>
-  <w:abstractNum w:abstractNumId="58">
+  <w:abstractNum w:abstractNumId="60">
     <w:nsid w:val="6CC47879"/>
     <w:multiLevelType w:val="hybridMultilevel"/>
     <w:tmpl w:val="0FDE140E"/>
@@ -28243,7 +29961,7 @@
       </w:rPr>
     </w:lvl>
   </w:abstractNum>
-  <w:abstractNum w:abstractNumId="59">
+  <w:abstractNum w:abstractNumId="61">
     <w:nsid w:val="6D53544C"/>
     <w:multiLevelType w:val="hybridMultilevel"/>
     <w:tmpl w:val="664A9018"/>
@@ -28356,7 +30074,7 @@
       </w:rPr>
     </w:lvl>
   </w:abstractNum>
-  <w:abstractNum w:abstractNumId="60">
+  <w:abstractNum w:abstractNumId="62">
     <w:nsid w:val="733A52CF"/>
     <w:multiLevelType w:val="hybridMultilevel"/>
     <w:tmpl w:val="258E2B18"/>
@@ -28469,7 +30187,7 @@
       </w:rPr>
     </w:lvl>
   </w:abstractNum>
-  <w:abstractNum w:abstractNumId="61">
+  <w:abstractNum w:abstractNumId="63">
     <w:nsid w:val="744D6D4B"/>
     <w:multiLevelType w:val="hybridMultilevel"/>
     <w:tmpl w:val="64D4710A"/>
@@ -28582,7 +30300,7 @@
       </w:rPr>
     </w:lvl>
   </w:abstractNum>
-  <w:abstractNum w:abstractNumId="62">
+  <w:abstractNum w:abstractNumId="64">
     <w:nsid w:val="769A5365"/>
     <w:multiLevelType w:val="hybridMultilevel"/>
     <w:tmpl w:val="3F18CB1E"/>
@@ -28695,7 +30413,7 @@
       </w:rPr>
     </w:lvl>
   </w:abstractNum>
-  <w:abstractNum w:abstractNumId="63">
+  <w:abstractNum w:abstractNumId="65">
     <w:nsid w:val="7A060A49"/>
     <w:multiLevelType w:val="hybridMultilevel"/>
     <w:tmpl w:val="7ABC2582"/>
@@ -28808,7 +30526,7 @@
       </w:rPr>
     </w:lvl>
   </w:abstractNum>
-  <w:abstractNum w:abstractNumId="64">
+  <w:abstractNum w:abstractNumId="66">
     <w:nsid w:val="7CA16F58"/>
     <w:multiLevelType w:val="hybridMultilevel"/>
     <w:tmpl w:val="B9C44850"/>
@@ -28921,7 +30639,7 @@
       </w:rPr>
     </w:lvl>
   </w:abstractNum>
-  <w:abstractNum w:abstractNumId="65">
+  <w:abstractNum w:abstractNumId="67">
     <w:nsid w:val="7E9F7D87"/>
     <w:multiLevelType w:val="hybridMultilevel"/>
     <w:tmpl w:val="FDDEFA5C"/>
@@ -29034,7 +30752,7 @@
       </w:rPr>
     </w:lvl>
   </w:abstractNum>
-  <w:abstractNum w:abstractNumId="66">
+  <w:abstractNum w:abstractNumId="68">
     <w:nsid w:val="7FEB1DF1"/>
     <w:multiLevelType w:val="hybridMultilevel"/>
     <w:tmpl w:val="9A0AFC1C"/>
@@ -29151,7 +30869,7 @@
     <w:abstractNumId w:val="6"/>
   </w:num>
   <w:num w:numId="2">
-    <w:abstractNumId w:val="47"/>
+    <w:abstractNumId w:val="49"/>
   </w:num>
   <w:num w:numId="3">
     <w:abstractNumId w:val="12"/>
@@ -29160,40 +30878,40 @@
     <w:abstractNumId w:val="13"/>
   </w:num>
   <w:num w:numId="5">
-    <w:abstractNumId w:val="22"/>
+    <w:abstractNumId w:val="23"/>
   </w:num>
   <w:num w:numId="6">
     <w:abstractNumId w:val="14"/>
   </w:num>
   <w:num w:numId="7">
-    <w:abstractNumId w:val="41"/>
+    <w:abstractNumId w:val="43"/>
   </w:num>
   <w:num w:numId="8">
     <w:abstractNumId w:val="11"/>
   </w:num>
   <w:num w:numId="9">
-    <w:abstractNumId w:val="36"/>
+    <w:abstractNumId w:val="38"/>
   </w:num>
   <w:num w:numId="10">
-    <w:abstractNumId w:val="58"/>
+    <w:abstractNumId w:val="60"/>
   </w:num>
   <w:num w:numId="11">
-    <w:abstractNumId w:val="39"/>
+    <w:abstractNumId w:val="41"/>
   </w:num>
   <w:num w:numId="12">
-    <w:abstractNumId w:val="62"/>
+    <w:abstractNumId w:val="64"/>
   </w:num>
   <w:num w:numId="13">
-    <w:abstractNumId w:val="46"/>
+    <w:abstractNumId w:val="48"/>
   </w:num>
   <w:num w:numId="14">
-    <w:abstractNumId w:val="19"/>
+    <w:abstractNumId w:val="20"/>
   </w:num>
   <w:num w:numId="15">
-    <w:abstractNumId w:val="21"/>
+    <w:abstractNumId w:val="22"/>
   </w:num>
   <w:num w:numId="16">
-    <w:abstractNumId w:val="49"/>
+    <w:abstractNumId w:val="51"/>
   </w:num>
   <w:num w:numId="17">
     <w:abstractNumId w:val="5"/>
@@ -29202,40 +30920,40 @@
     <w:abstractNumId w:val="7"/>
   </w:num>
   <w:num w:numId="19">
-    <w:abstractNumId w:val="50"/>
+    <w:abstractNumId w:val="52"/>
   </w:num>
   <w:num w:numId="20">
-    <w:abstractNumId w:val="23"/>
+    <w:abstractNumId w:val="24"/>
   </w:num>
   <w:num w:numId="21">
-    <w:abstractNumId w:val="56"/>
+    <w:abstractNumId w:val="58"/>
   </w:num>
   <w:num w:numId="22">
-    <w:abstractNumId w:val="65"/>
+    <w:abstractNumId w:val="67"/>
   </w:num>
   <w:num w:numId="23">
-    <w:abstractNumId w:val="35"/>
+    <w:abstractNumId w:val="37"/>
   </w:num>
   <w:num w:numId="24">
-    <w:abstractNumId w:val="28"/>
+    <w:abstractNumId w:val="30"/>
   </w:num>
   <w:num w:numId="25">
-    <w:abstractNumId w:val="26"/>
+    <w:abstractNumId w:val="27"/>
   </w:num>
   <w:num w:numId="26">
     <w:abstractNumId w:val="1"/>
   </w:num>
   <w:num w:numId="27">
+    <w:abstractNumId w:val="44"/>
+  </w:num>
+  <w:num w:numId="28">
     <w:abstractNumId w:val="42"/>
   </w:num>
-  <w:num w:numId="28">
-    <w:abstractNumId w:val="40"/>
-  </w:num>
   <w:num w:numId="29">
-    <w:abstractNumId w:val="63"/>
+    <w:abstractNumId w:val="65"/>
   </w:num>
   <w:num w:numId="30">
-    <w:abstractNumId w:val="48"/>
+    <w:abstractNumId w:val="50"/>
   </w:num>
   <w:num w:numId="31">
     <w:abstractNumId w:val="15"/>
@@ -29244,91 +30962,91 @@
     <w:abstractNumId w:val="18"/>
   </w:num>
   <w:num w:numId="33">
-    <w:abstractNumId w:val="31"/>
+    <w:abstractNumId w:val="33"/>
   </w:num>
   <w:num w:numId="34">
     <w:abstractNumId w:val="9"/>
   </w:num>
   <w:num w:numId="35">
-    <w:abstractNumId w:val="32"/>
+    <w:abstractNumId w:val="34"/>
   </w:num>
   <w:num w:numId="36">
-    <w:abstractNumId w:val="20"/>
+    <w:abstractNumId w:val="21"/>
   </w:num>
   <w:num w:numId="37">
     <w:abstractNumId w:val="3"/>
   </w:num>
   <w:num w:numId="38">
-    <w:abstractNumId w:val="45"/>
+    <w:abstractNumId w:val="47"/>
   </w:num>
   <w:num w:numId="39">
-    <w:abstractNumId w:val="27"/>
+    <w:abstractNumId w:val="29"/>
   </w:num>
   <w:num w:numId="40">
     <w:abstractNumId w:val="4"/>
   </w:num>
   <w:num w:numId="41">
-    <w:abstractNumId w:val="52"/>
+    <w:abstractNumId w:val="54"/>
   </w:num>
   <w:num w:numId="42">
-    <w:abstractNumId w:val="30"/>
+    <w:abstractNumId w:val="32"/>
   </w:num>
   <w:num w:numId="43">
-    <w:abstractNumId w:val="38"/>
+    <w:abstractNumId w:val="40"/>
   </w:num>
   <w:num w:numId="44">
     <w:abstractNumId w:val="17"/>
   </w:num>
   <w:num w:numId="45">
-    <w:abstractNumId w:val="24"/>
+    <w:abstractNumId w:val="25"/>
   </w:num>
   <w:num w:numId="46">
-    <w:abstractNumId w:val="60"/>
+    <w:abstractNumId w:val="62"/>
   </w:num>
   <w:num w:numId="47">
-    <w:abstractNumId w:val="64"/>
+    <w:abstractNumId w:val="66"/>
   </w:num>
   <w:num w:numId="48">
-    <w:abstractNumId w:val="59"/>
+    <w:abstractNumId w:val="61"/>
   </w:num>
   <w:num w:numId="49">
-    <w:abstractNumId w:val="43"/>
+    <w:abstractNumId w:val="45"/>
   </w:num>
   <w:num w:numId="50">
-    <w:abstractNumId w:val="51"/>
+    <w:abstractNumId w:val="53"/>
   </w:num>
   <w:num w:numId="51">
-    <w:abstractNumId w:val="54"/>
+    <w:abstractNumId w:val="56"/>
   </w:num>
   <w:num w:numId="52">
     <w:abstractNumId w:val="8"/>
   </w:num>
   <w:num w:numId="53">
-    <w:abstractNumId w:val="37"/>
+    <w:abstractNumId w:val="39"/>
   </w:num>
   <w:num w:numId="54">
-    <w:abstractNumId w:val="29"/>
+    <w:abstractNumId w:val="31"/>
   </w:num>
   <w:num w:numId="55">
-    <w:abstractNumId w:val="55"/>
+    <w:abstractNumId w:val="57"/>
   </w:num>
   <w:num w:numId="56">
-    <w:abstractNumId w:val="61"/>
+    <w:abstractNumId w:val="63"/>
   </w:num>
   <w:num w:numId="57">
-    <w:abstractNumId w:val="44"/>
+    <w:abstractNumId w:val="46"/>
   </w:num>
   <w:num w:numId="58">
     <w:abstractNumId w:val="16"/>
   </w:num>
   <w:num w:numId="59">
-    <w:abstractNumId w:val="34"/>
+    <w:abstractNumId w:val="36"/>
   </w:num>
   <w:num w:numId="60">
-    <w:abstractNumId w:val="53"/>
+    <w:abstractNumId w:val="55"/>
   </w:num>
   <w:num w:numId="61">
-    <w:abstractNumId w:val="66"/>
+    <w:abstractNumId w:val="68"/>
   </w:num>
   <w:num w:numId="62">
     <w:abstractNumId w:val="10"/>
@@ -29340,13 +31058,19 @@
     <w:abstractNumId w:val="0"/>
   </w:num>
   <w:num w:numId="65">
-    <w:abstractNumId w:val="57"/>
+    <w:abstractNumId w:val="59"/>
   </w:num>
   <w:num w:numId="66">
-    <w:abstractNumId w:val="25"/>
+    <w:abstractNumId w:val="26"/>
   </w:num>
   <w:num w:numId="67">
-    <w:abstractNumId w:val="33"/>
+    <w:abstractNumId w:val="35"/>
+  </w:num>
+  <w:num w:numId="68">
+    <w:abstractNumId w:val="28"/>
+  </w:num>
+  <w:num w:numId="69">
+    <w:abstractNumId w:val="19"/>
   </w:num>
   <w:numIdMacAtCleanup w:val="67"/>
 </w:numbering>

</xml_diff>

<commit_message>
Add additional comments about the clip "Demo: Preparing the Project".  Add a description of the Pluralsight clip "Demo: Complex Data Binding".
</commit_message>
<xml_diff>
--- a/IntroductionToWindowsForms/IntroductionToWindowsForms.docx
+++ b/IntroductionToWindowsForms/IntroductionToWindowsForms.docx
@@ -591,19 +591,7 @@
                 <w:rPr>
                   <w:rStyle w:val="Hyperlink"/>
                 </w:rPr>
-                <w:t>Demo: Preparing The Proje</w:t>
-              </w:r>
-              <w:r>
-                <w:rPr>
-                  <w:rStyle w:val="Hyperlink"/>
-                </w:rPr>
-                <w:t>c</w:t>
-              </w:r>
-              <w:r>
-                <w:rPr>
-                  <w:rStyle w:val="Hyperlink"/>
-                </w:rPr>
-                <w:t>t (Data Binding)</w:t>
+                <w:t>Demo: Preparing The Project (Data Binding)</w:t>
               </w:r>
             </w:hyperlink>
           </w:p>
@@ -612,7 +600,28 @@
           <w:tcPr>
             <w:tcW w:w="4788" w:type="dxa"/>
           </w:tcPr>
-          <w:p/>
+          <w:p>
+            <w:hyperlink w:anchor="_Demo:_Complex_Data" w:history="1">
+              <w:r>
+                <w:rPr>
+                  <w:rStyle w:val="Hyperlink"/>
+                </w:rPr>
+                <w:t>Demo: Complex</w:t>
+              </w:r>
+              <w:r>
+                <w:rPr>
+                  <w:rStyle w:val="Hyperlink"/>
+                </w:rPr>
+                <w:t xml:space="preserve"> </w:t>
+              </w:r>
+              <w:r>
+                <w:rPr>
+                  <w:rStyle w:val="Hyperlink"/>
+                </w:rPr>
+                <w:t>Data Binding</w:t>
+              </w:r>
+            </w:hyperlink>
+          </w:p>
         </w:tc>
       </w:tr>
     </w:tbl>
@@ -21604,7 +21613,13 @@
         <w:t>)</w:t>
       </w:r>
       <w:r>
-        <w:t xml:space="preserve"> method to specify the association between the control and the internal object.  This method has several overloads, but three pieces of information are required:  (1) the name of the property on the control that is being bound; (2) the name of the internal object; (3) the name of the property of the internal object being bound.</w:t>
+        <w:t xml:space="preserve"> method to specify the association between the control and the internal object.  This method has several overloads, but three pieces of information are required:  (1) the name of the property on t</w:t>
+      </w:r>
+      <w:r>
+        <w:t xml:space="preserve">he control that is being bound; </w:t>
+      </w:r>
+      <w:r>
+        <w:t>(2) the name of the internal object; (3) the name of the property of the internal object being bound.</w:t>
       </w:r>
     </w:p>
     <w:p>
@@ -22017,6 +22032,58 @@
     </w:p>
     <w:p>
       <w:pPr>
+        <w:spacing w:after="0"/>
+        <w:ind w:left="360"/>
+      </w:pPr>
+      <w:r>
+        <w:t xml:space="preserve"> </w:t>
+      </w:r>
+      <w:r>
+        <w:rPr>
+          <w:b/>
+          <w:bCs/>
+          <w:i/>
+          <w:iCs/>
+        </w:rPr>
+        <w:t xml:space="preserve">When the above code is translated to C#, it is important to append </w:t>
+      </w:r>
+      <w:proofErr w:type="gramStart"/>
+      <w:r>
+        <w:t>{ get</w:t>
+      </w:r>
+      <w:proofErr w:type="gramEnd"/>
+      <w:r>
+        <w:t xml:space="preserve">; set; } </w:t>
+      </w:r>
+      <w:r>
+        <w:rPr>
+          <w:b/>
+          <w:bCs/>
+          <w:i/>
+          <w:iCs/>
+        </w:rPr>
+        <w:t xml:space="preserve">after each of the field declarations; this makes them “properties” in addition to fields.  Without </w:t>
+      </w:r>
+      <w:proofErr w:type="gramStart"/>
+      <w:r>
+        <w:t>{ get</w:t>
+      </w:r>
+      <w:proofErr w:type="gramEnd"/>
+      <w:r>
+        <w:t xml:space="preserve">; set; } </w:t>
+      </w:r>
+      <w:r>
+        <w:rPr>
+          <w:b/>
+          <w:bCs/>
+          <w:i/>
+          <w:iCs/>
+        </w:rPr>
+        <w:t>errors occur when classes such as these are bound to controls.</w:t>
+      </w:r>
+    </w:p>
+    <w:p>
+      <w:pPr>
         <w:pStyle w:val="ListParagraph"/>
         <w:numPr>
           <w:ilvl w:val="0"/>
@@ -22025,7 +22092,7 @@
         <w:spacing w:after="0"/>
       </w:pPr>
       <w:r>
-        <w:t xml:space="preserve"> Add a class named “Product”.  This is another one of the objects to which we will be binding.  Type the following code in the body of “Product”.</w:t>
+        <w:t>Add a class named “Product”.  This is another one of the objects to which we will be binding.  Type the following code in the body of “Product”.</w:t>
       </w:r>
     </w:p>
     <w:p>
@@ -22298,6 +22365,59 @@
     </w:p>
     <w:p>
       <w:pPr>
+        <w:spacing w:after="0"/>
+        <w:ind w:left="360"/>
+      </w:pPr>
+      <w:r>
+        <w:rPr>
+          <w:b/>
+          <w:bCs/>
+          <w:i/>
+          <w:iCs/>
+        </w:rPr>
+        <w:lastRenderedPageBreak/>
+        <w:t xml:space="preserve">When the above code is translated to C#, it is important to append </w:t>
+      </w:r>
+      <w:proofErr w:type="gramStart"/>
+      <w:r>
+        <w:t>{ get</w:t>
+      </w:r>
+      <w:proofErr w:type="gramEnd"/>
+      <w:r>
+        <w:t xml:space="preserve">; set; } </w:t>
+      </w:r>
+      <w:r>
+        <w:rPr>
+          <w:b/>
+          <w:bCs/>
+          <w:i/>
+          <w:iCs/>
+        </w:rPr>
+        <w:t xml:space="preserve">after each of the field declarations; this makes them “properties” in addition to fields.  Without </w:t>
+      </w:r>
+      <w:proofErr w:type="gramStart"/>
+      <w:r>
+        <w:t>{ get</w:t>
+      </w:r>
+      <w:proofErr w:type="gramEnd"/>
+      <w:r>
+        <w:t xml:space="preserve">; set; } </w:t>
+      </w:r>
+      <w:r>
+        <w:rPr>
+          <w:b/>
+          <w:bCs/>
+          <w:i/>
+          <w:iCs/>
+        </w:rPr>
+        <w:t>errors occur when classes such as these are bound to controls.</w:t>
+      </w:r>
+      <w:r>
+        <w:t xml:space="preserve"> </w:t>
+      </w:r>
+    </w:p>
+    <w:p>
+      <w:pPr>
         <w:pStyle w:val="ListParagraph"/>
         <w:numPr>
           <w:ilvl w:val="0"/>
@@ -22357,135 +22477,750 @@
         <w:ind w:firstLine="720"/>
       </w:pPr>
       <w:r>
+        <w:t xml:space="preserve">Public Sub </w:t>
+      </w:r>
+      <w:proofErr w:type="gramStart"/>
+      <w:r>
+        <w:t>New()</w:t>
+      </w:r>
+      <w:proofErr w:type="gramEnd"/>
+    </w:p>
+    <w:p>
+      <w:pPr>
+        <w:spacing w:after="0"/>
+        <w:ind w:left="720" w:firstLine="720"/>
+      </w:pPr>
+      <w:r>
+        <w:t xml:space="preserve">_categories = New List </w:t>
+      </w:r>
+      <w:proofErr w:type="gramStart"/>
+      <w:r>
+        <w:t>( Of</w:t>
+      </w:r>
+      <w:proofErr w:type="gramEnd"/>
+      <w:r>
+        <w:t xml:space="preserve"> Category )</w:t>
+      </w:r>
+    </w:p>
+    <w:p>
+      <w:pPr>
+        <w:spacing w:after="0"/>
+        <w:ind w:left="720" w:firstLine="720"/>
+      </w:pPr>
+      <w:r>
+        <w:t xml:space="preserve">_categories.Add </w:t>
+      </w:r>
+      <w:proofErr w:type="gramStart"/>
+      <w:r>
+        <w:t>( New</w:t>
+      </w:r>
+      <w:proofErr w:type="gramEnd"/>
+      <w:r>
+        <w:t xml:space="preserve"> Category ( 1, "name 1" ) )</w:t>
+      </w:r>
+    </w:p>
+    <w:p>
+      <w:pPr>
+        <w:spacing w:after="0"/>
+        <w:ind w:left="720" w:firstLine="720"/>
+      </w:pPr>
+      <w:r>
+        <w:t xml:space="preserve">_categories.Add </w:t>
+      </w:r>
+      <w:proofErr w:type="gramStart"/>
+      <w:r>
+        <w:t>( New</w:t>
+      </w:r>
+      <w:proofErr w:type="gramEnd"/>
+      <w:r>
+        <w:t xml:space="preserve"> Category ( 2, "name 2" ) )</w:t>
+      </w:r>
+    </w:p>
+    <w:p>
+      <w:pPr>
+        <w:spacing w:after="0"/>
+      </w:pPr>
+    </w:p>
+    <w:p>
+      <w:pPr>
+        <w:spacing w:after="0"/>
+        <w:ind w:left="720" w:firstLine="720"/>
+      </w:pPr>
+      <w:r>
+        <w:t xml:space="preserve">_products = New List </w:t>
+      </w:r>
+      <w:proofErr w:type="gramStart"/>
+      <w:r>
+        <w:t>( Of</w:t>
+      </w:r>
+      <w:proofErr w:type="gramEnd"/>
+      <w:r>
+        <w:t xml:space="preserve"> Product )</w:t>
+      </w:r>
+    </w:p>
+    <w:p>
+      <w:pPr>
+        <w:spacing w:after="0"/>
+        <w:ind w:left="720" w:firstLine="720"/>
+      </w:pPr>
+      <w:r>
+        <w:t xml:space="preserve">_products.Add </w:t>
+      </w:r>
+      <w:proofErr w:type="gramStart"/>
+      <w:r>
+        <w:t>( New</w:t>
+      </w:r>
+      <w:proofErr w:type="gramEnd"/>
+      <w:r>
+        <w:t xml:space="preserve"> Product ( 1, "name 1", 1, "description 1", 1.0, 1, 0, False ) )</w:t>
+      </w:r>
+    </w:p>
+    <w:p>
+      <w:pPr>
+        <w:spacing w:after="0"/>
+        <w:ind w:left="720" w:firstLine="720"/>
+      </w:pPr>
+      <w:r>
+        <w:t xml:space="preserve">_products.Add </w:t>
+      </w:r>
+      <w:proofErr w:type="gramStart"/>
+      <w:r>
+        <w:t>( New</w:t>
+      </w:r>
+      <w:proofErr w:type="gramEnd"/>
+      <w:r>
+        <w:t xml:space="preserve"> Product ( 2, "name 2", 2, "description 2", 2.0, 2, 1, True ) )</w:t>
+      </w:r>
+    </w:p>
+    <w:p>
+      <w:pPr>
+        <w:spacing w:after="0"/>
+        <w:ind w:left="720"/>
+      </w:pPr>
+      <w:r>
+        <w:t>End Sub</w:t>
+      </w:r>
+    </w:p>
+    <w:p>
+      <w:pPr>
+        <w:spacing w:after="0"/>
+      </w:pPr>
+    </w:p>
+    <w:p>
+      <w:pPr>
+        <w:spacing w:after="0"/>
+        <w:ind w:firstLine="720"/>
+      </w:pPr>
+      <w:r>
+        <w:t xml:space="preserve">Public Function </w:t>
+      </w:r>
+      <w:proofErr w:type="gramStart"/>
+      <w:r>
+        <w:t>GetCategories(</w:t>
+      </w:r>
+      <w:proofErr w:type="gramEnd"/>
+      <w:r>
+        <w:t>) As IList ( Of Category )</w:t>
+      </w:r>
+    </w:p>
+    <w:p>
+      <w:pPr>
+        <w:spacing w:after="0"/>
+        <w:ind w:left="720" w:firstLine="720"/>
+      </w:pPr>
+      <w:r>
+        <w:t>Return _categories</w:t>
+      </w:r>
+    </w:p>
+    <w:p>
+      <w:pPr>
+        <w:spacing w:after="0"/>
+        <w:ind w:firstLine="720"/>
+      </w:pPr>
+      <w:r>
+        <w:t>End Function</w:t>
+      </w:r>
+    </w:p>
+    <w:p>
+      <w:pPr>
+        <w:spacing w:after="0"/>
+      </w:pPr>
+      <w:r>
+        <w:t xml:space="preserve"> </w:t>
+      </w:r>
+    </w:p>
+    <w:p>
+      <w:pPr>
+        <w:spacing w:after="0"/>
+        <w:ind w:firstLine="720"/>
+      </w:pPr>
+      <w:r>
+        <w:t xml:space="preserve">Public Function GetProducts </w:t>
+      </w:r>
+      <w:proofErr w:type="gramStart"/>
+      <w:r>
+        <w:t>( categoryId</w:t>
+      </w:r>
+      <w:proofErr w:type="gramEnd"/>
+      <w:r>
+        <w:t xml:space="preserve"> As Integer ) As IList ( Of Product )</w:t>
+      </w:r>
+    </w:p>
+    <w:p>
+      <w:pPr>
+        <w:spacing w:after="0"/>
+        <w:ind w:left="720" w:firstLine="720"/>
+      </w:pPr>
+      <w:r>
+        <w:t xml:space="preserve">Dim result = </w:t>
+      </w:r>
+      <w:proofErr w:type="gramStart"/>
+      <w:r>
+        <w:t>From</w:t>
+      </w:r>
+      <w:proofErr w:type="gramEnd"/>
+      <w:r>
+        <w:t xml:space="preserve"> p In _products</w:t>
+      </w:r>
+    </w:p>
+    <w:p>
+      <w:pPr>
+        <w:spacing w:after="0"/>
+        <w:ind w:left="2160" w:firstLine="720"/>
+      </w:pPr>
+      <w:r>
+        <w:t>Where p.CategoryID = categoryId</w:t>
+      </w:r>
+    </w:p>
+    <w:p>
+      <w:pPr>
+        <w:spacing w:after="0"/>
+        <w:ind w:left="2160" w:firstLine="720"/>
+      </w:pPr>
+      <w:r>
+        <w:t>Select p</w:t>
+      </w:r>
+    </w:p>
+    <w:p>
+      <w:pPr>
+        <w:spacing w:after="0"/>
+        <w:ind w:left="720" w:firstLine="720"/>
+      </w:pPr>
+      <w:r>
+        <w:t xml:space="preserve">Return </w:t>
+      </w:r>
+      <w:proofErr w:type="gramStart"/>
+      <w:r>
+        <w:t>result.ToList()</w:t>
+      </w:r>
+      <w:proofErr w:type="gramEnd"/>
+    </w:p>
+    <w:p>
+      <w:pPr>
+        <w:spacing w:after="0"/>
+        <w:ind w:firstLine="720"/>
+      </w:pPr>
+      <w:r>
+        <w:t>End Function</w:t>
+      </w:r>
+    </w:p>
+    <w:p>
+      <w:pPr>
+        <w:spacing w:before="200"/>
+      </w:pPr>
+      <w:r>
+        <w:t xml:space="preserve">If you want realistic data, you can replace the body of the constructor </w:t>
+      </w:r>
+      <w:proofErr w:type="gramStart"/>
+      <w:r>
+        <w:t>( New</w:t>
+      </w:r>
+      <w:proofErr w:type="gramEnd"/>
+      <w:r>
+        <w:t>() ) with data from Pluralsight’s “Exercise Files”, or you can copy it from the “Data” project on Stephen’s Windows 10 computer.  Alternatively, you can add or change the artificial data that I started above – using imagination to attain variety.</w:t>
+      </w:r>
+    </w:p>
+    <w:p>
+      <w:r>
+        <w:t xml:space="preserve">The “Dim result = . . . </w:t>
+      </w:r>
+      <w:proofErr w:type="gramStart"/>
+      <w:r>
+        <w:t>“ statement</w:t>
+      </w:r>
+      <w:proofErr w:type="gramEnd"/>
+      <w:r>
+        <w:t xml:space="preserve"> in GetProducts() uses a LINQ query.</w:t>
+      </w:r>
+    </w:p>
+    <w:p>
+      <w:pPr>
+        <w:pStyle w:val="ListParagraph"/>
+        <w:numPr>
+          <w:ilvl w:val="0"/>
+          <w:numId w:val="68"/>
+        </w:numPr>
+        <w:spacing w:after="0"/>
+      </w:pPr>
+      <w:r>
+        <w:t xml:space="preserve">Navigate to DataForm.vb in design view. </w:t>
+      </w:r>
+    </w:p>
+    <w:p>
+      <w:pPr>
+        <w:pStyle w:val="ListParagraph"/>
+        <w:numPr>
+          <w:ilvl w:val="0"/>
+          <w:numId w:val="68"/>
+        </w:numPr>
+        <w:spacing w:after="0"/>
+      </w:pPr>
+      <w:r>
+        <w:t xml:space="preserve">Drag a </w:t>
+      </w:r>
+      <w:r>
+        <w:rPr>
+          <w:b/>
+          <w:bCs/>
+        </w:rPr>
+        <w:t>ToolStrip</w:t>
+      </w:r>
+      <w:r>
+        <w:t xml:space="preserve"> control from the </w:t>
+      </w:r>
+      <w:r>
+        <w:rPr>
+          <w:b/>
+          <w:bCs/>
+        </w:rPr>
+        <w:t xml:space="preserve">Toolbox </w:t>
+      </w:r>
+      <w:r>
+        <w:t>to DataForm.</w:t>
+      </w:r>
+    </w:p>
+    <w:p>
+      <w:pPr>
+        <w:pStyle w:val="ListParagraph"/>
+        <w:numPr>
+          <w:ilvl w:val="0"/>
+          <w:numId w:val="68"/>
+        </w:numPr>
+        <w:spacing w:after="0"/>
+      </w:pPr>
+      <w:r>
+        <w:t xml:space="preserve">Drag a </w:t>
+      </w:r>
+      <w:r>
+        <w:rPr>
+          <w:b/>
+          <w:bCs/>
+        </w:rPr>
+        <w:t xml:space="preserve">TabControl </w:t>
+      </w:r>
+      <w:r>
+        <w:t xml:space="preserve">from the </w:t>
+      </w:r>
+      <w:r>
+        <w:rPr>
+          <w:b/>
+          <w:bCs/>
+        </w:rPr>
+        <w:t xml:space="preserve">Toolbox </w:t>
+      </w:r>
+      <w:r>
+        <w:t xml:space="preserve">to DataForm.  We are going to have two views of the data – form view and a grid view; one page from the </w:t>
+      </w:r>
+      <w:r>
+        <w:rPr>
+          <w:b/>
+          <w:bCs/>
+        </w:rPr>
+        <w:t>TabControl</w:t>
+      </w:r>
+      <w:r>
+        <w:t xml:space="preserve"> for each of these.</w:t>
+      </w:r>
+      <w:r>
+        <w:tab/>
+      </w:r>
+    </w:p>
+    <w:p>
+      <w:pPr>
+        <w:pStyle w:val="ListParagraph"/>
+        <w:numPr>
+          <w:ilvl w:val="0"/>
+          <w:numId w:val="68"/>
+        </w:numPr>
+        <w:spacing w:after="0"/>
+      </w:pPr>
+      <w:r>
+        <w:t>Set</w:t>
+      </w:r>
+      <w:r>
+        <w:t xml:space="preserve"> the </w:t>
+      </w:r>
+      <w:r>
+        <w:rPr>
+          <w:b/>
+          <w:bCs/>
+        </w:rPr>
+        <w:t>TabControl</w:t>
+      </w:r>
+      <w:r>
+        <w:t xml:space="preserve">’s </w:t>
+      </w:r>
+      <w:r>
+        <w:rPr>
+          <w:b/>
+          <w:bCs/>
+        </w:rPr>
+        <w:t>Dock</w:t>
+      </w:r>
+      <w:r>
+        <w:t xml:space="preserve"> property to </w:t>
+      </w:r>
+      <w:proofErr w:type="gramStart"/>
+      <w:r>
+        <w:rPr>
+          <w:b/>
+          <w:bCs/>
+        </w:rPr>
+        <w:t>Fill</w:t>
+      </w:r>
+      <w:proofErr w:type="gramEnd"/>
+      <w:r>
+        <w:t>.</w:t>
+      </w:r>
+    </w:p>
+    <w:p>
+      <w:pPr>
+        <w:pStyle w:val="ListParagraph"/>
+        <w:numPr>
+          <w:ilvl w:val="0"/>
+          <w:numId w:val="68"/>
+        </w:numPr>
+        <w:spacing w:after="0"/>
+      </w:pPr>
+      <w:r>
         <w:lastRenderedPageBreak/>
-        <w:t xml:space="preserve">Public Sub </w:t>
-      </w:r>
-      <w:proofErr w:type="gramStart"/>
-      <w:r>
-        <w:t>New()</w:t>
-      </w:r>
-      <w:proofErr w:type="gramEnd"/>
-    </w:p>
-    <w:p>
-      <w:pPr>
-        <w:spacing w:after="0"/>
-        <w:ind w:left="720" w:firstLine="720"/>
-      </w:pPr>
-      <w:r>
-        <w:t xml:space="preserve">_categories = New List </w:t>
-      </w:r>
-      <w:proofErr w:type="gramStart"/>
-      <w:r>
-        <w:t>( Of</w:t>
-      </w:r>
-      <w:proofErr w:type="gramEnd"/>
-      <w:r>
-        <w:t xml:space="preserve"> Category )</w:t>
-      </w:r>
-    </w:p>
-    <w:p>
-      <w:pPr>
-        <w:spacing w:after="0"/>
-        <w:ind w:left="720" w:firstLine="720"/>
-      </w:pPr>
-      <w:r>
-        <w:t xml:space="preserve">_categories.Add </w:t>
-      </w:r>
-      <w:proofErr w:type="gramStart"/>
-      <w:r>
-        <w:t>( New</w:t>
-      </w:r>
-      <w:proofErr w:type="gramEnd"/>
-      <w:r>
-        <w:t xml:space="preserve"> Category ( 1, "name 1" ) )</w:t>
-      </w:r>
-    </w:p>
-    <w:p>
-      <w:pPr>
-        <w:spacing w:after="0"/>
-        <w:ind w:left="720" w:firstLine="720"/>
-      </w:pPr>
-      <w:r>
-        <w:t xml:space="preserve">_categories.Add </w:t>
-      </w:r>
-      <w:proofErr w:type="gramStart"/>
-      <w:r>
-        <w:t>( New</w:t>
-      </w:r>
-      <w:proofErr w:type="gramEnd"/>
-      <w:r>
-        <w:t xml:space="preserve"> Category ( 2, "name 2" ) )</w:t>
-      </w:r>
-    </w:p>
-    <w:p>
-      <w:pPr>
-        <w:spacing w:after="0"/>
-      </w:pPr>
-    </w:p>
-    <w:p>
-      <w:pPr>
-        <w:spacing w:after="0"/>
-        <w:ind w:left="720" w:firstLine="720"/>
-      </w:pPr>
-      <w:r>
-        <w:t xml:space="preserve">_products = New List </w:t>
-      </w:r>
-      <w:proofErr w:type="gramStart"/>
-      <w:r>
-        <w:t>( Of</w:t>
-      </w:r>
-      <w:proofErr w:type="gramEnd"/>
-      <w:r>
-        <w:t xml:space="preserve"> Product )</w:t>
-      </w:r>
-    </w:p>
-    <w:p>
-      <w:pPr>
-        <w:spacing w:after="0"/>
-        <w:ind w:left="720" w:firstLine="720"/>
-      </w:pPr>
-      <w:r>
-        <w:t xml:space="preserve">_products.Add </w:t>
-      </w:r>
-      <w:proofErr w:type="gramStart"/>
-      <w:r>
-        <w:t>( New</w:t>
-      </w:r>
-      <w:proofErr w:type="gramEnd"/>
-      <w:r>
-        <w:t xml:space="preserve"> Product ( 1, "name 1", 1, "description 1", 1.0, 1, 0, False ) )</w:t>
-      </w:r>
-    </w:p>
-    <w:p>
-      <w:pPr>
-        <w:spacing w:after="0"/>
-        <w:ind w:left="720" w:firstLine="720"/>
-      </w:pPr>
-      <w:r>
-        <w:t xml:space="preserve">_products.Add </w:t>
-      </w:r>
-      <w:proofErr w:type="gramStart"/>
-      <w:r>
-        <w:t>( New</w:t>
-      </w:r>
-      <w:proofErr w:type="gramEnd"/>
-      <w:r>
-        <w:t xml:space="preserve"> Product ( 2, "name 2", 2, "description 2", 2.0, 2, 1, True ) )</w:t>
-      </w:r>
-    </w:p>
-    <w:p>
-      <w:pPr>
-        <w:spacing w:after="0"/>
-        <w:ind w:left="720"/>
-      </w:pPr>
-      <w:r>
-        <w:t>End Sub</w:t>
-      </w:r>
-    </w:p>
-    <w:p>
-      <w:pPr>
-        <w:spacing w:after="0"/>
-      </w:pPr>
+        <w:t xml:space="preserve">Click </w:t>
+      </w:r>
+      <w:r>
+        <w:t xml:space="preserve">the </w:t>
+      </w:r>
+      <w:r>
+        <w:rPr>
+          <w:b/>
+          <w:bCs/>
+        </w:rPr>
+        <w:t>TabControl</w:t>
+      </w:r>
+      <w:r>
+        <w:t xml:space="preserve">’s </w:t>
+      </w:r>
+      <w:r>
+        <w:rPr>
+          <w:b/>
+          <w:bCs/>
+        </w:rPr>
+        <w:t>TabPages</w:t>
+      </w:r>
+      <w:r>
+        <w:t xml:space="preserve"> property.  Click the button labeled “...” to the right of “(Collection)”.  Visual Studio displays a pop-up dialog titled </w:t>
+      </w:r>
+      <w:r>
+        <w:rPr>
+          <w:b/>
+          <w:bCs/>
+        </w:rPr>
+        <w:t>TabPage Collection Editor</w:t>
+      </w:r>
+      <w:r>
+        <w:t xml:space="preserve">.  Use this dialog to change the </w:t>
+      </w:r>
+      <w:r>
+        <w:rPr>
+          <w:b/>
+          <w:bCs/>
+        </w:rPr>
+        <w:t>Text</w:t>
+      </w:r>
+      <w:r>
+        <w:t xml:space="preserve"> property of TabPage1 to “Form”, and the </w:t>
+      </w:r>
+      <w:r>
+        <w:rPr>
+          <w:b/>
+          <w:bCs/>
+        </w:rPr>
+        <w:t>Text</w:t>
+      </w:r>
+      <w:r>
+        <w:t xml:space="preserve"> property of TabPage2 to “Grid”.</w:t>
+      </w:r>
+    </w:p>
+    <w:p>
+      <w:pPr>
+        <w:pStyle w:val="ListParagraph"/>
+        <w:numPr>
+          <w:ilvl w:val="0"/>
+          <w:numId w:val="68"/>
+        </w:numPr>
+        <w:spacing w:after="0"/>
+        <w:rPr>
+          <w:b/>
+          <w:bCs/>
+        </w:rPr>
+      </w:pPr>
+      <w:r>
+        <w:t>Select the 2</w:t>
+      </w:r>
+      <w:r>
+        <w:rPr>
+          <w:vertAlign w:val="superscript"/>
+        </w:rPr>
+        <w:t>nd</w:t>
+      </w:r>
+      <w:r>
+        <w:t xml:space="preserve"> tab page (Grid).  Drag a </w:t>
+      </w:r>
+      <w:r>
+        <w:rPr>
+          <w:b/>
+          <w:bCs/>
+        </w:rPr>
+        <w:t>DataGridView</w:t>
+      </w:r>
+      <w:r>
+        <w:t xml:space="preserve"> control from the </w:t>
+      </w:r>
+      <w:r>
+        <w:rPr>
+          <w:b/>
+          <w:bCs/>
+        </w:rPr>
+        <w:t xml:space="preserve">Toolbox </w:t>
+      </w:r>
+      <w:r>
+        <w:t xml:space="preserve">to the </w:t>
+      </w:r>
+      <w:r>
+        <w:rPr>
+          <w:b/>
+          <w:bCs/>
+        </w:rPr>
+        <w:t>TabControl</w:t>
+      </w:r>
+      <w:r>
+        <w:t xml:space="preserve">.  Visual Studio automatically displays the </w:t>
+      </w:r>
+      <w:r>
+        <w:rPr>
+          <w:b/>
+          <w:bCs/>
+        </w:rPr>
+        <w:t>DataGridView Tasks</w:t>
+      </w:r>
+      <w:r>
+        <w:t xml:space="preserve"> dialog.  Click </w:t>
+      </w:r>
+      <w:r>
+        <w:rPr>
+          <w:b/>
+          <w:bCs/>
+        </w:rPr>
+        <w:t>Dock in Parent Container.</w:t>
+      </w:r>
+    </w:p>
+    <w:p>
+      <w:pPr>
+        <w:pStyle w:val="ListParagraph"/>
+        <w:numPr>
+          <w:ilvl w:val="0"/>
+          <w:numId w:val="68"/>
+        </w:numPr>
+        <w:spacing w:after="0"/>
+      </w:pPr>
+      <w:r>
+        <w:t xml:space="preserve">Rename the </w:t>
+      </w:r>
+      <w:r>
+        <w:rPr>
+          <w:b/>
+          <w:bCs/>
+        </w:rPr>
+        <w:t>DataGridView</w:t>
+      </w:r>
+      <w:r>
+        <w:t xml:space="preserve"> control to ProductDataGridView.</w:t>
+      </w:r>
+    </w:p>
+    <w:p>
+      <w:r>
+        <w:t>This completes preparation for data binding in Visual Basic.  Translate the above steps to C#.  The constructor for ObjectSource contains several statements, each of which allocates a new Product.  One of the arguments in each of these statements takes a decimal value; in C# use the suffix “m” after a numeric litera</w:t>
+      </w:r>
+      <w:r>
+        <w:t>l to express “decimal literal”.</w:t>
+      </w:r>
+    </w:p>
+    <w:p>
+      <w:pPr>
+        <w:pStyle w:val="Heading2"/>
+      </w:pPr>
+      <w:bookmarkStart w:id="32" w:name="_Demo:_Complex_Data"/>
+      <w:bookmarkStart w:id="33" w:name="_GoBack"/>
+      <w:bookmarkEnd w:id="32"/>
+      <w:bookmarkEnd w:id="33"/>
+      <w:r>
+        <w:t>Demo: Complex Data Binding</w:t>
+      </w:r>
+    </w:p>
+    <w:p>
+      <w:pPr>
+        <w:spacing w:after="0"/>
+      </w:pPr>
+      <w:r>
+        <w:t>This demo illustrates complex data binding.  The result will bind the category and products data to a Combo Box and to a List Box.</w:t>
+      </w:r>
+    </w:p>
+    <w:p>
+      <w:pPr>
+        <w:pStyle w:val="ListParagraph"/>
+        <w:numPr>
+          <w:ilvl w:val="0"/>
+          <w:numId w:val="74"/>
+        </w:numPr>
+        <w:spacing w:after="0"/>
+      </w:pPr>
+      <w:r>
+        <w:t>Navigate to DataForm.vb in design view.  Click the “Form” tab.</w:t>
+      </w:r>
+    </w:p>
+    <w:p>
+      <w:pPr>
+        <w:pStyle w:val="ListParagraph"/>
+        <w:numPr>
+          <w:ilvl w:val="0"/>
+          <w:numId w:val="74"/>
+        </w:numPr>
+        <w:spacing w:after="0"/>
+      </w:pPr>
+      <w:r>
+        <w:t xml:space="preserve">Drag a </w:t>
+      </w:r>
+      <w:r>
+        <w:rPr>
+          <w:b/>
+          <w:bCs/>
+        </w:rPr>
+        <w:t>ComboBox</w:t>
+      </w:r>
+      <w:r>
+        <w:t xml:space="preserve"> from the </w:t>
+      </w:r>
+      <w:r>
+        <w:rPr>
+          <w:b/>
+          <w:bCs/>
+        </w:rPr>
+        <w:t>Toolbox</w:t>
+      </w:r>
+      <w:r>
+        <w:t xml:space="preserve"> to DataForm.  Put it near the upper-left corner.  Make it a little bit wider (to accommodate long names).</w:t>
+      </w:r>
+    </w:p>
+    <w:p>
+      <w:pPr>
+        <w:pStyle w:val="ListParagraph"/>
+        <w:numPr>
+          <w:ilvl w:val="0"/>
+          <w:numId w:val="74"/>
+        </w:numPr>
+        <w:spacing w:after="0"/>
+      </w:pPr>
+      <w:r>
+        <w:t xml:space="preserve">Set the </w:t>
+      </w:r>
+      <w:r>
+        <w:rPr>
+          <w:b/>
+          <w:bCs/>
+        </w:rPr>
+        <w:t>Name</w:t>
+      </w:r>
+      <w:r>
+        <w:t xml:space="preserve"> property of the </w:t>
+      </w:r>
+      <w:r>
+        <w:rPr>
+          <w:b/>
+          <w:bCs/>
+        </w:rPr>
+        <w:t>ComboBox</w:t>
+      </w:r>
+      <w:r>
+        <w:t xml:space="preserve"> to CategoriesComboBox.</w:t>
+      </w:r>
+    </w:p>
+    <w:p>
+      <w:pPr>
+        <w:pStyle w:val="ListParagraph"/>
+        <w:numPr>
+          <w:ilvl w:val="0"/>
+          <w:numId w:val="74"/>
+        </w:numPr>
+        <w:spacing w:after="0"/>
+      </w:pPr>
+      <w:r>
+        <w:t xml:space="preserve">Set the </w:t>
+      </w:r>
+      <w:r>
+        <w:rPr>
+          <w:b/>
+          <w:bCs/>
+        </w:rPr>
+        <w:t>DropDownStyle</w:t>
+      </w:r>
+      <w:r>
+        <w:t xml:space="preserve"> property to </w:t>
+      </w:r>
+      <w:r>
+        <w:rPr>
+          <w:b/>
+          <w:bCs/>
+        </w:rPr>
+        <w:t>DropDownList</w:t>
+      </w:r>
+      <w:r>
+        <w:t>.</w:t>
+      </w:r>
+    </w:p>
+    <w:p>
+      <w:pPr>
+        <w:pStyle w:val="ListParagraph"/>
+        <w:numPr>
+          <w:ilvl w:val="0"/>
+          <w:numId w:val="74"/>
+        </w:numPr>
+        <w:spacing w:after="0"/>
+      </w:pPr>
+      <w:r>
+        <w:t>Double-click DataForm’s title to induce Visual Studio to create a skeleton of the form-load event.</w:t>
+      </w:r>
+    </w:p>
+    <w:p>
+      <w:pPr>
+        <w:pStyle w:val="ListParagraph"/>
+        <w:numPr>
+          <w:ilvl w:val="0"/>
+          <w:numId w:val="74"/>
+        </w:numPr>
+        <w:spacing w:after="0"/>
+      </w:pPr>
+      <w:r>
+        <w:t>Immediately before the event handler, type</w:t>
+      </w:r>
     </w:p>
     <w:p>
       <w:pPr>
@@ -22493,24 +23228,34 @@
         <w:ind w:firstLine="720"/>
       </w:pPr>
       <w:r>
-        <w:t xml:space="preserve">Public Function </w:t>
-      </w:r>
-      <w:proofErr w:type="gramStart"/>
-      <w:r>
-        <w:t>GetCategories(</w:t>
-      </w:r>
-      <w:proofErr w:type="gramEnd"/>
-      <w:r>
-        <w:t>) As IList ( Of Category )</w:t>
-      </w:r>
-    </w:p>
-    <w:p>
-      <w:pPr>
-        <w:spacing w:after="0"/>
-        <w:ind w:left="720" w:firstLine="720"/>
-      </w:pPr>
-      <w:r>
-        <w:t>Return _categories</w:t>
+        <w:t xml:space="preserve">Private _source As New </w:t>
+      </w:r>
+      <w:proofErr w:type="gramStart"/>
+      <w:r>
+        <w:t>ObjectSource()</w:t>
+      </w:r>
+      <w:proofErr w:type="gramEnd"/>
+    </w:p>
+    <w:p>
+      <w:pPr>
+        <w:spacing w:after="0"/>
+        <w:ind w:left="360"/>
+      </w:pPr>
+      <w:r>
+        <w:t>Recall that the constructor of ObjectSource populates the instance (_source) with category data and product data.</w:t>
+      </w:r>
+    </w:p>
+    <w:p>
+      <w:pPr>
+        <w:pStyle w:val="ListParagraph"/>
+        <w:numPr>
+          <w:ilvl w:val="0"/>
+          <w:numId w:val="73"/>
+        </w:numPr>
+        <w:spacing w:after="0"/>
+      </w:pPr>
+      <w:r>
+        <w:t>In the body of form-load event handler type</w:t>
       </w:r>
     </w:p>
     <w:p>
@@ -22519,16 +23264,13 @@
         <w:ind w:firstLine="720"/>
       </w:pPr>
       <w:r>
-        <w:t>End Function</w:t>
-      </w:r>
-    </w:p>
-    <w:p>
-      <w:pPr>
-        <w:spacing w:after="0"/>
-      </w:pPr>
-      <w:r>
-        <w:t xml:space="preserve"> </w:t>
-      </w:r>
+        <w:t>CategoriesComboBox.DataSource = _</w:t>
+      </w:r>
+      <w:proofErr w:type="gramStart"/>
+      <w:r>
+        <w:t>source.GetCategories()</w:t>
+      </w:r>
+      <w:proofErr w:type="gramEnd"/>
     </w:p>
     <w:p>
       <w:pPr>
@@ -22536,65 +23278,176 @@
         <w:ind w:firstLine="720"/>
       </w:pPr>
       <w:r>
-        <w:t xml:space="preserve">Public Function GetProducts </w:t>
-      </w:r>
-      <w:proofErr w:type="gramStart"/>
-      <w:r>
-        <w:t>( categoryId</w:t>
-      </w:r>
-      <w:proofErr w:type="gramEnd"/>
-      <w:r>
-        <w:t xml:space="preserve"> As Integer ) As IList ( Of Product )</w:t>
-      </w:r>
-    </w:p>
-    <w:p>
-      <w:pPr>
-        <w:spacing w:after="0"/>
-        <w:ind w:left="720" w:firstLine="720"/>
-      </w:pPr>
-      <w:r>
-        <w:t xml:space="preserve">Dim result = </w:t>
-      </w:r>
-      <w:proofErr w:type="gramStart"/>
-      <w:r>
-        <w:t>From</w:t>
-      </w:r>
-      <w:proofErr w:type="gramEnd"/>
-      <w:r>
-        <w:t xml:space="preserve"> p In _products</w:t>
-      </w:r>
-    </w:p>
-    <w:p>
-      <w:pPr>
-        <w:spacing w:after="0"/>
-        <w:ind w:left="2160" w:firstLine="720"/>
-      </w:pPr>
-      <w:r>
-        <w:t>Where p.CategoryID = categoryId</w:t>
-      </w:r>
-    </w:p>
-    <w:p>
-      <w:pPr>
-        <w:spacing w:after="0"/>
-        <w:ind w:left="2160" w:firstLine="720"/>
-      </w:pPr>
-      <w:r>
-        <w:t>Select p</w:t>
-      </w:r>
-    </w:p>
-    <w:p>
-      <w:pPr>
-        <w:spacing w:after="0"/>
-        <w:ind w:left="720" w:firstLine="720"/>
-      </w:pPr>
-      <w:r>
-        <w:t xml:space="preserve">Return </w:t>
-      </w:r>
-      <w:proofErr w:type="gramStart"/>
-      <w:r>
-        <w:t>result.ToList()</w:t>
-      </w:r>
-      <w:proofErr w:type="gramEnd"/>
+        <w:t>CategoriesComboBox.DisplayMember = "CategoryName"</w:t>
+      </w:r>
+    </w:p>
+    <w:p>
+      <w:pPr>
+        <w:spacing w:after="0"/>
+        <w:ind w:left="360"/>
+      </w:pPr>
+      <w:r>
+        <w:t>The 1</w:t>
+      </w:r>
+      <w:r>
+        <w:rPr>
+          <w:vertAlign w:val="superscript"/>
+        </w:rPr>
+        <w:t>st</w:t>
+      </w:r>
+      <w:r>
+        <w:t xml:space="preserve"> statement assigns the </w:t>
+      </w:r>
+      <w:r>
+        <w:rPr>
+          <w:b/>
+          <w:bCs/>
+        </w:rPr>
+        <w:t>List</w:t>
+      </w:r>
+      <w:r>
+        <w:t xml:space="preserve"> to the combo-box's </w:t>
+      </w:r>
+      <w:r>
+        <w:rPr>
+          <w:b/>
+          <w:bCs/>
+        </w:rPr>
+        <w:t>DataSource</w:t>
+      </w:r>
+      <w:r>
+        <w:t xml:space="preserve"> property.  The 2</w:t>
+      </w:r>
+      <w:r>
+        <w:rPr>
+          <w:vertAlign w:val="superscript"/>
+        </w:rPr>
+        <w:t>nd</w:t>
+      </w:r>
+      <w:r>
+        <w:t xml:space="preserve"> statement instructs – more specifically – to display the category object’s CategoryName member.</w:t>
+      </w:r>
+    </w:p>
+    <w:p>
+      <w:pPr>
+        <w:pStyle w:val="ListParagraph"/>
+        <w:numPr>
+          <w:ilvl w:val="0"/>
+          <w:numId w:val="72"/>
+        </w:numPr>
+        <w:spacing w:after="0"/>
+      </w:pPr>
+      <w:r>
+        <w:t>Build and run the application.  The complete list of categories shows up in the dropdown list.</w:t>
+      </w:r>
+    </w:p>
+    <w:p>
+      <w:pPr>
+        <w:pStyle w:val="ListParagraph"/>
+        <w:numPr>
+          <w:ilvl w:val="0"/>
+          <w:numId w:val="72"/>
+        </w:numPr>
+        <w:spacing w:after="0"/>
+      </w:pPr>
+      <w:r>
+        <w:t xml:space="preserve">Drag a </w:t>
+      </w:r>
+      <w:r>
+        <w:rPr>
+          <w:b/>
+          <w:bCs/>
+        </w:rPr>
+        <w:t>ListBox</w:t>
+      </w:r>
+      <w:r>
+        <w:t xml:space="preserve"> from the </w:t>
+      </w:r>
+      <w:r>
+        <w:rPr>
+          <w:b/>
+          <w:bCs/>
+        </w:rPr>
+        <w:t>Toolbox</w:t>
+      </w:r>
+      <w:r>
+        <w:t xml:space="preserve"> to DataForm.  Put it under the combo box, and align it horizontally with the combo box.  Make it a little bit longer (to </w:t>
+      </w:r>
+      <w:r>
+        <w:t>accommodate</w:t>
+      </w:r>
+      <w:r>
+        <w:t xml:space="preserve"> several product names).</w:t>
+      </w:r>
+    </w:p>
+    <w:p>
+      <w:pPr>
+        <w:pStyle w:val="ListParagraph"/>
+        <w:numPr>
+          <w:ilvl w:val="0"/>
+          <w:numId w:val="72"/>
+        </w:numPr>
+        <w:spacing w:after="0"/>
+      </w:pPr>
+      <w:r>
+        <w:t xml:space="preserve">Set the </w:t>
+      </w:r>
+      <w:r>
+        <w:rPr>
+          <w:b/>
+          <w:bCs/>
+        </w:rPr>
+        <w:t>Name</w:t>
+      </w:r>
+      <w:r>
+        <w:t xml:space="preserve"> property of the </w:t>
+      </w:r>
+      <w:r>
+        <w:rPr>
+          <w:b/>
+          <w:bCs/>
+        </w:rPr>
+        <w:t>ListBox</w:t>
+      </w:r>
+      <w:r>
+        <w:t xml:space="preserve"> to ProductsListBox.</w:t>
+      </w:r>
+    </w:p>
+    <w:p>
+      <w:pPr>
+        <w:pStyle w:val="ListParagraph"/>
+        <w:numPr>
+          <w:ilvl w:val="0"/>
+          <w:numId w:val="72"/>
+        </w:numPr>
+        <w:spacing w:after="0"/>
+      </w:pPr>
+      <w:r>
+        <w:t>Add a SelectedIndexChanged event handler of CategoriesComboBox.  The intent is to respond when the user changes the selection in CategoriesComboBox:  create a list of the products that are associated with that category, and bind this list to ProductsListBox.  This association uses CategoryID – a property of both the Category class and the Product class.</w:t>
+      </w:r>
+    </w:p>
+    <w:p>
+      <w:pPr>
+        <w:pStyle w:val="ListParagraph"/>
+        <w:numPr>
+          <w:ilvl w:val="0"/>
+          <w:numId w:val="72"/>
+        </w:numPr>
+        <w:spacing w:after="0"/>
+      </w:pPr>
+      <w:r>
+        <w:t xml:space="preserve">The CategoryID value can be stored in the </w:t>
+      </w:r>
+      <w:r>
+        <w:rPr>
+          <w:b/>
+          <w:bCs/>
+        </w:rPr>
+        <w:t>ValueMember</w:t>
+      </w:r>
+      <w:r>
+        <w:t xml:space="preserve"> of CategoriesComboBox.  Type the following as an additional statement in the body of the form-load event handler.</w:t>
+      </w:r>
     </w:p>
     <w:p>
       <w:pPr>
@@ -22602,7 +23455,208 @@
         <w:ind w:firstLine="720"/>
       </w:pPr>
       <w:r>
-        <w:t>End Function</w:t>
+        <w:t>CategoriesComboBox.ValueMember = "CategoryID"</w:t>
+      </w:r>
+    </w:p>
+    <w:p>
+      <w:pPr>
+        <w:pStyle w:val="ListParagraph"/>
+        <w:numPr>
+          <w:ilvl w:val="0"/>
+          <w:numId w:val="72"/>
+        </w:numPr>
+        <w:spacing w:after="0"/>
+      </w:pPr>
+      <w:r>
+        <w:lastRenderedPageBreak/>
+        <w:t>Retrieve this CategoryID value in the SelectedIndexChanged event handler of CategoriesComboBox.  Type the following statement into the event handler.</w:t>
+      </w:r>
+    </w:p>
+    <w:p>
+      <w:pPr>
+        <w:spacing w:after="0"/>
+        <w:ind w:firstLine="720"/>
+      </w:pPr>
+      <w:r>
+        <w:t>Dim catID = CategoriesComboBox.SelectedValue</w:t>
+      </w:r>
+    </w:p>
+    <w:p>
+      <w:pPr>
+        <w:pStyle w:val="ListParagraph"/>
+        <w:numPr>
+          <w:ilvl w:val="0"/>
+          <w:numId w:val="71"/>
+        </w:numPr>
+        <w:spacing w:after="0"/>
+      </w:pPr>
+      <w:r>
+        <w:t xml:space="preserve">Build the list by using the CategoryID value (catID) as the argument to the method </w:t>
+      </w:r>
+      <w:proofErr w:type="gramStart"/>
+      <w:r>
+        <w:t>GetProducts(</w:t>
+      </w:r>
+      <w:proofErr w:type="gramEnd"/>
+      <w:r>
+        <w:t>).  Add the statement into the event handler.</w:t>
+      </w:r>
+    </w:p>
+    <w:p>
+      <w:pPr>
+        <w:spacing w:after="0"/>
+        <w:ind w:firstLine="720"/>
+      </w:pPr>
+      <w:r>
+        <w:t xml:space="preserve">ProductsListBox.DataSource = _source.GetProducts </w:t>
+      </w:r>
+      <w:proofErr w:type="gramStart"/>
+      <w:r>
+        <w:t>( catID</w:t>
+      </w:r>
+      <w:proofErr w:type="gramEnd"/>
+      <w:r>
+        <w:t xml:space="preserve"> )</w:t>
+      </w:r>
+    </w:p>
+    <w:p>
+      <w:pPr>
+        <w:pStyle w:val="ListParagraph"/>
+        <w:numPr>
+          <w:ilvl w:val="0"/>
+          <w:numId w:val="71"/>
+        </w:numPr>
+        <w:spacing w:after="0"/>
+      </w:pPr>
+      <w:r>
+        <w:t>Instruct ProductsListBox to display the Product object’s ProductName member.  Add the statement into the event handler.</w:t>
+      </w:r>
+    </w:p>
+    <w:p>
+      <w:pPr>
+        <w:spacing w:after="0"/>
+        <w:ind w:firstLine="720"/>
+      </w:pPr>
+      <w:r>
+        <w:t>ProductsListBox.DisplayMember = "ProductName"</w:t>
+      </w:r>
+    </w:p>
+    <w:p>
+      <w:pPr>
+        <w:pStyle w:val="ListParagraph"/>
+        <w:numPr>
+          <w:ilvl w:val="0"/>
+          <w:numId w:val="71"/>
+        </w:numPr>
+        <w:spacing w:after="0"/>
+      </w:pPr>
+      <w:r>
+        <w:t>Build and run the application.  It crashes with an Invalid Cast Exception.  The problem is in the 1</w:t>
+      </w:r>
+      <w:r>
+        <w:rPr>
+          <w:vertAlign w:val="superscript"/>
+        </w:rPr>
+        <w:t>st</w:t>
+      </w:r>
+      <w:r>
+        <w:t xml:space="preserve"> statement of the Categories SelectedIndexChanged event handler.  The expression</w:t>
+      </w:r>
+    </w:p>
+    <w:p>
+      <w:pPr>
+        <w:spacing w:after="0"/>
+        <w:ind w:firstLine="720"/>
+      </w:pPr>
+      <w:r>
+        <w:t>CategoriesComboBox.SelectedValue</w:t>
+      </w:r>
+    </w:p>
+    <w:p>
+      <w:pPr>
+        <w:spacing w:after="0"/>
+        <w:ind w:left="360"/>
+      </w:pPr>
+      <w:proofErr w:type="gramStart"/>
+      <w:r>
+        <w:t>provides</w:t>
+      </w:r>
+      <w:proofErr w:type="gramEnd"/>
+      <w:r>
+        <w:t xml:space="preserve"> a “category” object.  (You can see this by </w:t>
+      </w:r>
+      <w:proofErr w:type="gramStart"/>
+      <w:r>
+        <w:t>hovering</w:t>
+      </w:r>
+      <w:proofErr w:type="gramEnd"/>
+      <w:r>
+        <w:t xml:space="preserve"> the mouse over “SelectedValue”.)  What we wanted, instead, was the “value” property that the combo box holds for the selected category.</w:t>
+      </w:r>
+    </w:p>
+    <w:p>
+      <w:pPr>
+        <w:pStyle w:val="ListParagraph"/>
+        <w:numPr>
+          <w:ilvl w:val="0"/>
+          <w:numId w:val="70"/>
+        </w:numPr>
+        <w:spacing w:after="0"/>
+      </w:pPr>
+      <w:r>
+        <w:t xml:space="preserve">It turns out the way to get the </w:t>
+      </w:r>
+      <w:r>
+        <w:rPr>
+          <w:b/>
+          <w:bCs/>
+        </w:rPr>
+        <w:t>SelectedValue</w:t>
+      </w:r>
+      <w:r>
+        <w:t xml:space="preserve"> property to work correctly is to set the </w:t>
+      </w:r>
+      <w:r>
+        <w:rPr>
+          <w:b/>
+          <w:bCs/>
+        </w:rPr>
+        <w:t>ValueMember</w:t>
+      </w:r>
+      <w:r>
+        <w:t xml:space="preserve"> property before setting the </w:t>
+      </w:r>
+      <w:r>
+        <w:rPr>
+          <w:b/>
+          <w:bCs/>
+        </w:rPr>
+        <w:t>DataSource</w:t>
+      </w:r>
+      <w:r>
+        <w:t xml:space="preserve"> property.  This means that the correction is to move the 1</w:t>
+      </w:r>
+      <w:r>
+        <w:rPr>
+          <w:vertAlign w:val="superscript"/>
+        </w:rPr>
+        <w:t>st</w:t>
+      </w:r>
+      <w:r>
+        <w:t xml:space="preserve"> statement in Form-load event handler two lines lower (after the “CategoriesComboBox.ValueMember” statement.</w:t>
+      </w:r>
+    </w:p>
+    <w:p>
+      <w:pPr>
+        <w:pStyle w:val="ListParagraph"/>
+        <w:numPr>
+          <w:ilvl w:val="0"/>
+          <w:numId w:val="70"/>
+        </w:numPr>
+        <w:spacing w:after="0"/>
+      </w:pPr>
+      <w:r>
+        <w:t>Build and run the application.  The error has been fixed.</w:t>
       </w:r>
     </w:p>
     <w:p>
@@ -22610,348 +23664,10 @@
         <w:spacing w:before="200"/>
       </w:pPr>
       <w:r>
-        <w:t xml:space="preserve">If you want realistic data, you can replace the body of the constructor </w:t>
-      </w:r>
-      <w:proofErr w:type="gramStart"/>
-      <w:r>
-        <w:t>( New</w:t>
-      </w:r>
-      <w:proofErr w:type="gramEnd"/>
-      <w:r>
-        <w:t>() ) with data from Pluralsight’s “Exercise Files”, or you can copy it from the “Data” project on Stephen’s Windows 10 computer.  Alternatively, you can add or change the artificial data that I started above – using imagination to attain variety.</w:t>
-      </w:r>
-    </w:p>
-    <w:p>
-      <w:r>
-        <w:t xml:space="preserve">The “Dim result = . . . </w:t>
-      </w:r>
-      <w:proofErr w:type="gramStart"/>
-      <w:r>
-        <w:t>“ statement</w:t>
-      </w:r>
-      <w:proofErr w:type="gramEnd"/>
-      <w:r>
-        <w:t xml:space="preserve"> in GetProducts() uses a LINQ query.</w:t>
-      </w:r>
-    </w:p>
-    <w:p>
-      <w:pPr>
-        <w:pStyle w:val="ListParagraph"/>
-        <w:numPr>
-          <w:ilvl w:val="0"/>
-          <w:numId w:val="68"/>
-        </w:numPr>
-        <w:spacing w:after="0"/>
-      </w:pPr>
-      <w:r>
-        <w:t xml:space="preserve">Navigate to DataForm.vb in design view. </w:t>
-      </w:r>
-    </w:p>
-    <w:p>
-      <w:pPr>
-        <w:pStyle w:val="ListParagraph"/>
-        <w:numPr>
-          <w:ilvl w:val="0"/>
-          <w:numId w:val="68"/>
-        </w:numPr>
-        <w:spacing w:after="0"/>
-      </w:pPr>
-      <w:r>
-        <w:t xml:space="preserve">Drag a </w:t>
-      </w:r>
-      <w:r>
-        <w:rPr>
-          <w:b/>
-          <w:bCs/>
-        </w:rPr>
-        <w:t>ToolStrip</w:t>
-      </w:r>
-      <w:r>
-        <w:t xml:space="preserve"> control from the </w:t>
-      </w:r>
-      <w:r>
-        <w:rPr>
-          <w:b/>
-          <w:bCs/>
-        </w:rPr>
-        <w:t xml:space="preserve">Toolbox </w:t>
-      </w:r>
-      <w:r>
-        <w:t>to DataForm.</w:t>
-      </w:r>
-    </w:p>
-    <w:p>
-      <w:pPr>
-        <w:pStyle w:val="ListParagraph"/>
-        <w:numPr>
-          <w:ilvl w:val="0"/>
-          <w:numId w:val="68"/>
-        </w:numPr>
-        <w:spacing w:after="0"/>
-      </w:pPr>
-      <w:r>
-        <w:t xml:space="preserve">Drag a </w:t>
-      </w:r>
-      <w:r>
-        <w:rPr>
-          <w:b/>
-          <w:bCs/>
-        </w:rPr>
-        <w:t xml:space="preserve">TabControl </w:t>
-      </w:r>
-      <w:r>
-        <w:t xml:space="preserve">from the </w:t>
-      </w:r>
-      <w:r>
-        <w:rPr>
-          <w:b/>
-          <w:bCs/>
-        </w:rPr>
-        <w:t xml:space="preserve">Toolbox </w:t>
-      </w:r>
-      <w:r>
-        <w:t xml:space="preserve">to DataForm.  We are going to have two views of the data – form view and a grid view; one page from the </w:t>
-      </w:r>
-      <w:r>
-        <w:rPr>
-          <w:b/>
-          <w:bCs/>
-        </w:rPr>
-        <w:t>TabControl</w:t>
-      </w:r>
-      <w:r>
-        <w:t xml:space="preserve"> for each of these.</w:t>
-      </w:r>
-      <w:r>
-        <w:tab/>
-      </w:r>
-    </w:p>
-    <w:p>
-      <w:pPr>
-        <w:pStyle w:val="ListParagraph"/>
-        <w:numPr>
-          <w:ilvl w:val="0"/>
-          <w:numId w:val="68"/>
-        </w:numPr>
-        <w:spacing w:after="0"/>
-      </w:pPr>
-      <w:r>
-        <w:t>Set</w:t>
-      </w:r>
-      <w:r>
-        <w:t xml:space="preserve"> the </w:t>
-      </w:r>
-      <w:r>
-        <w:rPr>
-          <w:b/>
-          <w:bCs/>
-        </w:rPr>
-        <w:t>TabControl</w:t>
-      </w:r>
-      <w:r>
-        <w:t xml:space="preserve">’s </w:t>
-      </w:r>
-      <w:r>
-        <w:rPr>
-          <w:b/>
-          <w:bCs/>
-        </w:rPr>
-        <w:t>Dock</w:t>
-      </w:r>
-      <w:r>
-        <w:t xml:space="preserve"> property to </w:t>
-      </w:r>
-      <w:proofErr w:type="gramStart"/>
-      <w:r>
-        <w:rPr>
-          <w:b/>
-          <w:bCs/>
-        </w:rPr>
-        <w:t>Fill</w:t>
-      </w:r>
-      <w:proofErr w:type="gramEnd"/>
-      <w:r>
-        <w:t>.</w:t>
-      </w:r>
-    </w:p>
-    <w:p>
-      <w:pPr>
-        <w:pStyle w:val="ListParagraph"/>
-        <w:numPr>
-          <w:ilvl w:val="0"/>
-          <w:numId w:val="68"/>
-        </w:numPr>
-        <w:spacing w:after="0"/>
-      </w:pPr>
-      <w:r>
-        <w:t xml:space="preserve">Click </w:t>
-      </w:r>
-      <w:r>
-        <w:t xml:space="preserve">the </w:t>
-      </w:r>
-      <w:r>
-        <w:rPr>
-          <w:b/>
-          <w:bCs/>
-        </w:rPr>
-        <w:t>TabControl</w:t>
-      </w:r>
-      <w:r>
-        <w:t xml:space="preserve">’s </w:t>
-      </w:r>
-      <w:r>
-        <w:rPr>
-          <w:b/>
-          <w:bCs/>
-        </w:rPr>
-        <w:t>TabPages</w:t>
-      </w:r>
-      <w:r>
-        <w:t xml:space="preserve"> property.  Click the button labeled “...” to the right of “(Collection)”.  Visual Studio displays a pop-up dialog titled </w:t>
-      </w:r>
-      <w:r>
-        <w:rPr>
-          <w:b/>
-          <w:bCs/>
-        </w:rPr>
-        <w:t>TabPage Collection Editor</w:t>
-      </w:r>
-      <w:r>
-        <w:t xml:space="preserve">.  Use this dialog to change the </w:t>
-      </w:r>
-      <w:r>
-        <w:rPr>
-          <w:b/>
-          <w:bCs/>
-        </w:rPr>
-        <w:t>Text</w:t>
-      </w:r>
-      <w:r>
-        <w:t xml:space="preserve"> property of TabPage1 to “Form”, and the </w:t>
-      </w:r>
-      <w:r>
-        <w:rPr>
-          <w:b/>
-          <w:bCs/>
-        </w:rPr>
-        <w:t>Text</w:t>
-      </w:r>
-      <w:r>
-        <w:t xml:space="preserve"> property of TabPage2 to “Grid”.</w:t>
-      </w:r>
-    </w:p>
-    <w:p>
-      <w:pPr>
-        <w:pStyle w:val="ListParagraph"/>
-        <w:numPr>
-          <w:ilvl w:val="0"/>
-          <w:numId w:val="68"/>
-        </w:numPr>
-        <w:spacing w:after="0"/>
-        <w:rPr>
-          <w:b/>
-          <w:bCs/>
-        </w:rPr>
-      </w:pPr>
-      <w:r>
-        <w:t>Select the 2</w:t>
-      </w:r>
-      <w:r>
-        <w:rPr>
-          <w:vertAlign w:val="superscript"/>
-        </w:rPr>
-        <w:t>nd</w:t>
-      </w:r>
-      <w:r>
-        <w:t xml:space="preserve"> tab page (Grid).  Drag a </w:t>
-      </w:r>
-      <w:r>
-        <w:rPr>
-          <w:b/>
-          <w:bCs/>
-        </w:rPr>
-        <w:t>DataGridView</w:t>
-      </w:r>
-      <w:r>
-        <w:t xml:space="preserve"> control from the </w:t>
-      </w:r>
-      <w:r>
-        <w:rPr>
-          <w:b/>
-          <w:bCs/>
-        </w:rPr>
-        <w:t xml:space="preserve">Toolbox </w:t>
-      </w:r>
-      <w:r>
-        <w:t xml:space="preserve">to the </w:t>
-      </w:r>
-      <w:r>
-        <w:rPr>
-          <w:b/>
-          <w:bCs/>
-        </w:rPr>
-        <w:t>TabControl</w:t>
-      </w:r>
-      <w:r>
-        <w:t xml:space="preserve">.  Visual Studio automatically displays the </w:t>
-      </w:r>
-      <w:r>
-        <w:rPr>
-          <w:b/>
-          <w:bCs/>
-        </w:rPr>
-        <w:t>DataGridView Tasks</w:t>
-      </w:r>
-      <w:r>
-        <w:t xml:space="preserve"> dialog.  Click </w:t>
-      </w:r>
-      <w:r>
-        <w:rPr>
-          <w:b/>
-          <w:bCs/>
-        </w:rPr>
-        <w:t>Dock in Parent Container.</w:t>
-      </w:r>
-    </w:p>
-    <w:p>
-      <w:pPr>
-        <w:pStyle w:val="ListParagraph"/>
-        <w:numPr>
-          <w:ilvl w:val="0"/>
-          <w:numId w:val="68"/>
-        </w:numPr>
-        <w:spacing w:after="0"/>
-      </w:pPr>
-      <w:r>
-        <w:t xml:space="preserve">Rename the </w:t>
-      </w:r>
-      <w:r>
-        <w:rPr>
-          <w:b/>
-          <w:bCs/>
-        </w:rPr>
-        <w:t>DataGridView</w:t>
-      </w:r>
-      <w:r>
-        <w:t xml:space="preserve"> control to ProductDataGridView.</w:t>
-      </w:r>
-    </w:p>
-    <w:p>
-      <w:r>
-        <w:t xml:space="preserve">This completes preparation for data binding in Visual Basic.  Translate the above steps to C#.  The constructor for ObjectSource contains several statements, each of which allocates a new Product.  One </w:t>
-      </w:r>
-      <w:r>
-        <w:lastRenderedPageBreak/>
-        <w:t>of the arguments in each of these statements takes a decimal value; in C# use the suffix “m” after a numeric litera</w:t>
-      </w:r>
-      <w:r>
-        <w:t>l to express “decimal literal”.</w:t>
-      </w:r>
-    </w:p>
-    <w:p>
-      <w:bookmarkStart w:id="32" w:name="_GoBack"/>
-      <w:bookmarkEnd w:id="32"/>
-    </w:p>
+        <w:t>In the C# version of this data-binding example, I tried an experiment (see CategoryNamePlus in the C# code) to test whether DisplayMember binding can be used with a property that is calculated (not merely retrieved from one of the class's fields).  The answer is "yes".  A practical example would be a combo box that displays a combination of FirstName and LastName, each of which is a property of a "person" class.</w:t>
+      </w:r>
+    </w:p>
+    <w:p/>
     <w:sectPr>
       <w:footerReference w:type="default" r:id="rId8"/>
       <w:pgSz w:w="12240" w:h="15840"/>
@@ -23022,7 +23738,7 @@
           <w:rPr>
             <w:noProof/>
           </w:rPr>
-          <w:t>45</w:t>
+          <w:t>1</w:t>
         </w:r>
         <w:r>
           <w:rPr>
@@ -23860,6 +24576,119 @@
     </w:lvl>
   </w:abstractNum>
   <w:abstractNum w:abstractNumId="7">
+    <w:nsid w:val="128067F7"/>
+    <w:multiLevelType w:val="hybridMultilevel"/>
+    <w:tmpl w:val="5A76BABE"/>
+    <w:lvl w:ilvl="0" w:tplc="B628977C">
+      <w:start w:val="1"/>
+      <w:numFmt w:val="bullet"/>
+      <w:lvlText w:val=""/>
+      <w:lvlJc w:val="left"/>
+      <w:pPr>
+        <w:ind w:left="360" w:hanging="360"/>
+      </w:pPr>
+      <w:rPr>
+        <w:rFonts w:ascii="Symbol" w:hAnsi="Symbol" w:hint="default"/>
+      </w:rPr>
+    </w:lvl>
+    <w:lvl w:ilvl="1" w:tplc="1B74A2DE">
+      <w:start w:val="1"/>
+      <w:numFmt w:val="bullet"/>
+      <w:lvlText w:val="o"/>
+      <w:lvlJc w:val="left"/>
+      <w:pPr>
+        <w:ind w:left="1080" w:hanging="360"/>
+      </w:pPr>
+      <w:rPr>
+        <w:rFonts w:ascii="Courier New" w:hAnsi="Courier New" w:hint="default"/>
+      </w:rPr>
+    </w:lvl>
+    <w:lvl w:ilvl="2" w:tplc="A75CE0DA">
+      <w:start w:val="1"/>
+      <w:numFmt w:val="bullet"/>
+      <w:lvlText w:val=""/>
+      <w:lvlJc w:val="left"/>
+      <w:pPr>
+        <w:ind w:left="1800" w:hanging="360"/>
+      </w:pPr>
+      <w:rPr>
+        <w:rFonts w:ascii="Wingdings" w:hAnsi="Wingdings" w:hint="default"/>
+      </w:rPr>
+    </w:lvl>
+    <w:lvl w:ilvl="3" w:tplc="9502D652">
+      <w:start w:val="1"/>
+      <w:numFmt w:val="bullet"/>
+      <w:lvlText w:val=""/>
+      <w:lvlJc w:val="left"/>
+      <w:pPr>
+        <w:ind w:left="2520" w:hanging="360"/>
+      </w:pPr>
+      <w:rPr>
+        <w:rFonts w:ascii="Symbol" w:hAnsi="Symbol" w:hint="default"/>
+      </w:rPr>
+    </w:lvl>
+    <w:lvl w:ilvl="4" w:tplc="B5C6E108">
+      <w:start w:val="1"/>
+      <w:numFmt w:val="bullet"/>
+      <w:lvlText w:val="o"/>
+      <w:lvlJc w:val="left"/>
+      <w:pPr>
+        <w:ind w:left="3240" w:hanging="360"/>
+      </w:pPr>
+      <w:rPr>
+        <w:rFonts w:ascii="Courier New" w:hAnsi="Courier New" w:hint="default"/>
+      </w:rPr>
+    </w:lvl>
+    <w:lvl w:ilvl="5" w:tplc="94E6C788">
+      <w:start w:val="1"/>
+      <w:numFmt w:val="bullet"/>
+      <w:lvlText w:val=""/>
+      <w:lvlJc w:val="left"/>
+      <w:pPr>
+        <w:ind w:left="3960" w:hanging="360"/>
+      </w:pPr>
+      <w:rPr>
+        <w:rFonts w:ascii="Wingdings" w:hAnsi="Wingdings" w:hint="default"/>
+      </w:rPr>
+    </w:lvl>
+    <w:lvl w:ilvl="6" w:tplc="31749AAA">
+      <w:start w:val="1"/>
+      <w:numFmt w:val="bullet"/>
+      <w:lvlText w:val=""/>
+      <w:lvlJc w:val="left"/>
+      <w:pPr>
+        <w:ind w:left="4680" w:hanging="360"/>
+      </w:pPr>
+      <w:rPr>
+        <w:rFonts w:ascii="Symbol" w:hAnsi="Symbol" w:hint="default"/>
+      </w:rPr>
+    </w:lvl>
+    <w:lvl w:ilvl="7" w:tplc="E3526C96">
+      <w:start w:val="1"/>
+      <w:numFmt w:val="bullet"/>
+      <w:lvlText w:val="o"/>
+      <w:lvlJc w:val="left"/>
+      <w:pPr>
+        <w:ind w:left="5400" w:hanging="360"/>
+      </w:pPr>
+      <w:rPr>
+        <w:rFonts w:ascii="Courier New" w:hAnsi="Courier New" w:hint="default"/>
+      </w:rPr>
+    </w:lvl>
+    <w:lvl w:ilvl="8" w:tplc="4A9A6F78">
+      <w:start w:val="1"/>
+      <w:numFmt w:val="bullet"/>
+      <w:lvlText w:val=""/>
+      <w:lvlJc w:val="left"/>
+      <w:pPr>
+        <w:ind w:left="6120" w:hanging="360"/>
+      </w:pPr>
+      <w:rPr>
+        <w:rFonts w:ascii="Wingdings" w:hAnsi="Wingdings" w:hint="default"/>
+      </w:rPr>
+    </w:lvl>
+  </w:abstractNum>
+  <w:abstractNum w:abstractNumId="8">
     <w:nsid w:val="15465B72"/>
     <w:multiLevelType w:val="hybridMultilevel"/>
     <w:tmpl w:val="E8AA411E"/>
@@ -23972,7 +24801,7 @@
       </w:rPr>
     </w:lvl>
   </w:abstractNum>
-  <w:abstractNum w:abstractNumId="8">
+  <w:abstractNum w:abstractNumId="9">
     <w:nsid w:val="163B7DB6"/>
     <w:multiLevelType w:val="hybridMultilevel"/>
     <w:tmpl w:val="01E0455A"/>
@@ -24085,7 +24914,7 @@
       </w:rPr>
     </w:lvl>
   </w:abstractNum>
-  <w:abstractNum w:abstractNumId="9">
+  <w:abstractNum w:abstractNumId="10">
     <w:nsid w:val="169910B1"/>
     <w:multiLevelType w:val="hybridMultilevel"/>
     <w:tmpl w:val="065A2D5A"/>
@@ -24198,7 +25027,7 @@
       </w:rPr>
     </w:lvl>
   </w:abstractNum>
-  <w:abstractNum w:abstractNumId="10">
+  <w:abstractNum w:abstractNumId="11">
     <w:nsid w:val="1A403216"/>
     <w:multiLevelType w:val="hybridMultilevel"/>
     <w:tmpl w:val="605406C6"/>
@@ -24311,7 +25140,7 @@
       </w:rPr>
     </w:lvl>
   </w:abstractNum>
-  <w:abstractNum w:abstractNumId="11">
+  <w:abstractNum w:abstractNumId="12">
     <w:nsid w:val="1A433D95"/>
     <w:multiLevelType w:val="hybridMultilevel"/>
     <w:tmpl w:val="5E520786"/>
@@ -24424,7 +25253,7 @@
       </w:rPr>
     </w:lvl>
   </w:abstractNum>
-  <w:abstractNum w:abstractNumId="12">
+  <w:abstractNum w:abstractNumId="13">
     <w:nsid w:val="1E055F12"/>
     <w:multiLevelType w:val="hybridMultilevel"/>
     <w:tmpl w:val="053E589C"/>
@@ -24537,7 +25366,7 @@
       </w:rPr>
     </w:lvl>
   </w:abstractNum>
-  <w:abstractNum w:abstractNumId="13">
+  <w:abstractNum w:abstractNumId="14">
     <w:nsid w:val="1E2A5880"/>
     <w:multiLevelType w:val="hybridMultilevel"/>
     <w:tmpl w:val="D9D2DFE0"/>
@@ -24650,7 +25479,7 @@
       </w:rPr>
     </w:lvl>
   </w:abstractNum>
-  <w:abstractNum w:abstractNumId="14">
+  <w:abstractNum w:abstractNumId="15">
     <w:nsid w:val="210D3150"/>
     <w:multiLevelType w:val="hybridMultilevel"/>
     <w:tmpl w:val="33FCBF16"/>
@@ -24763,7 +25592,7 @@
       </w:rPr>
     </w:lvl>
   </w:abstractNum>
-  <w:abstractNum w:abstractNumId="15">
+  <w:abstractNum w:abstractNumId="16">
     <w:nsid w:val="213F1360"/>
     <w:multiLevelType w:val="hybridMultilevel"/>
     <w:tmpl w:val="110C6176"/>
@@ -24876,7 +25705,7 @@
       </w:rPr>
     </w:lvl>
   </w:abstractNum>
-  <w:abstractNum w:abstractNumId="16">
+  <w:abstractNum w:abstractNumId="17">
     <w:nsid w:val="228C1A81"/>
     <w:multiLevelType w:val="hybridMultilevel"/>
     <w:tmpl w:val="F5C06554"/>
@@ -24989,7 +25818,7 @@
       </w:rPr>
     </w:lvl>
   </w:abstractNum>
-  <w:abstractNum w:abstractNumId="17">
+  <w:abstractNum w:abstractNumId="18">
     <w:nsid w:val="2582182C"/>
     <w:multiLevelType w:val="hybridMultilevel"/>
     <w:tmpl w:val="0EB48B3A"/>
@@ -25102,7 +25931,7 @@
       </w:rPr>
     </w:lvl>
   </w:abstractNum>
-  <w:abstractNum w:abstractNumId="18">
+  <w:abstractNum w:abstractNumId="19">
     <w:nsid w:val="262A40C3"/>
     <w:multiLevelType w:val="hybridMultilevel"/>
     <w:tmpl w:val="6C48A3BA"/>
@@ -25215,7 +26044,7 @@
       </w:rPr>
     </w:lvl>
   </w:abstractNum>
-  <w:abstractNum w:abstractNumId="19">
+  <w:abstractNum w:abstractNumId="20">
     <w:nsid w:val="271D44F9"/>
     <w:multiLevelType w:val="hybridMultilevel"/>
     <w:tmpl w:val="7E40C9C4"/>
@@ -25225,7 +26054,7 @@
       <w:lvlText w:val=""/>
       <w:lvlJc w:val="left"/>
       <w:pPr>
-        <w:ind w:left="720" w:hanging="360"/>
+        <w:ind w:left="360" w:hanging="360"/>
       </w:pPr>
       <w:rPr>
         <w:rFonts w:ascii="Symbol" w:hAnsi="Symbol" w:hint="default"/>
@@ -25237,7 +26066,7 @@
       <w:lvlText w:val="o"/>
       <w:lvlJc w:val="left"/>
       <w:pPr>
-        <w:ind w:left="1440" w:hanging="360"/>
+        <w:ind w:left="1080" w:hanging="360"/>
       </w:pPr>
       <w:rPr>
         <w:rFonts w:ascii="Courier New" w:hAnsi="Courier New" w:hint="default"/>
@@ -25249,7 +26078,7 @@
       <w:lvlText w:val=""/>
       <w:lvlJc w:val="left"/>
       <w:pPr>
-        <w:ind w:left="2160" w:hanging="360"/>
+        <w:ind w:left="1800" w:hanging="360"/>
       </w:pPr>
       <w:rPr>
         <w:rFonts w:ascii="Wingdings" w:hAnsi="Wingdings" w:hint="default"/>
@@ -25261,7 +26090,7 @@
       <w:lvlText w:val=""/>
       <w:lvlJc w:val="left"/>
       <w:pPr>
-        <w:ind w:left="2880" w:hanging="360"/>
+        <w:ind w:left="2520" w:hanging="360"/>
       </w:pPr>
       <w:rPr>
         <w:rFonts w:ascii="Symbol" w:hAnsi="Symbol" w:hint="default"/>
@@ -25273,7 +26102,7 @@
       <w:lvlText w:val="o"/>
       <w:lvlJc w:val="left"/>
       <w:pPr>
-        <w:ind w:left="3600" w:hanging="360"/>
+        <w:ind w:left="3240" w:hanging="360"/>
       </w:pPr>
       <w:rPr>
         <w:rFonts w:ascii="Courier New" w:hAnsi="Courier New" w:hint="default"/>
@@ -25285,7 +26114,7 @@
       <w:lvlText w:val=""/>
       <w:lvlJc w:val="left"/>
       <w:pPr>
-        <w:ind w:left="4320" w:hanging="360"/>
+        <w:ind w:left="3960" w:hanging="360"/>
       </w:pPr>
       <w:rPr>
         <w:rFonts w:ascii="Wingdings" w:hAnsi="Wingdings" w:hint="default"/>
@@ -25297,7 +26126,7 @@
       <w:lvlText w:val=""/>
       <w:lvlJc w:val="left"/>
       <w:pPr>
-        <w:ind w:left="5040" w:hanging="360"/>
+        <w:ind w:left="4680" w:hanging="360"/>
       </w:pPr>
       <w:rPr>
         <w:rFonts w:ascii="Symbol" w:hAnsi="Symbol" w:hint="default"/>
@@ -25309,7 +26138,7 @@
       <w:lvlText w:val="o"/>
       <w:lvlJc w:val="left"/>
       <w:pPr>
-        <w:ind w:left="5760" w:hanging="360"/>
+        <w:ind w:left="5400" w:hanging="360"/>
       </w:pPr>
       <w:rPr>
         <w:rFonts w:ascii="Courier New" w:hAnsi="Courier New" w:hint="default"/>
@@ -25321,14 +26150,14 @@
       <w:lvlText w:val=""/>
       <w:lvlJc w:val="left"/>
       <w:pPr>
-        <w:ind w:left="6480" w:hanging="360"/>
+        <w:ind w:left="6120" w:hanging="360"/>
       </w:pPr>
       <w:rPr>
         <w:rFonts w:ascii="Wingdings" w:hAnsi="Wingdings" w:hint="default"/>
       </w:rPr>
     </w:lvl>
   </w:abstractNum>
-  <w:abstractNum w:abstractNumId="20">
+  <w:abstractNum w:abstractNumId="21">
     <w:nsid w:val="278305D4"/>
     <w:multiLevelType w:val="hybridMultilevel"/>
     <w:tmpl w:val="46604A2A"/>
@@ -25441,7 +26270,7 @@
       </w:rPr>
     </w:lvl>
   </w:abstractNum>
-  <w:abstractNum w:abstractNumId="21">
+  <w:abstractNum w:abstractNumId="22">
     <w:nsid w:val="28B30FC4"/>
     <w:multiLevelType w:val="hybridMultilevel"/>
     <w:tmpl w:val="0B307988"/>
@@ -25554,7 +26383,7 @@
       </w:rPr>
     </w:lvl>
   </w:abstractNum>
-  <w:abstractNum w:abstractNumId="22">
+  <w:abstractNum w:abstractNumId="23">
     <w:nsid w:val="2B615299"/>
     <w:multiLevelType w:val="hybridMultilevel"/>
     <w:tmpl w:val="EFE017D0"/>
@@ -25667,7 +26496,120 @@
       </w:rPr>
     </w:lvl>
   </w:abstractNum>
-  <w:abstractNum w:abstractNumId="23">
+  <w:abstractNum w:abstractNumId="24">
+    <w:nsid w:val="2D0D16F4"/>
+    <w:multiLevelType w:val="hybridMultilevel"/>
+    <w:tmpl w:val="93A0DD22"/>
+    <w:lvl w:ilvl="0" w:tplc="1D300A4A">
+      <w:start w:val="1"/>
+      <w:numFmt w:val="bullet"/>
+      <w:lvlText w:val=""/>
+      <w:lvlJc w:val="left"/>
+      <w:pPr>
+        <w:ind w:left="360" w:hanging="360"/>
+      </w:pPr>
+      <w:rPr>
+        <w:rFonts w:ascii="Symbol" w:hAnsi="Symbol" w:hint="default"/>
+      </w:rPr>
+    </w:lvl>
+    <w:lvl w:ilvl="1" w:tplc="2DF2119C">
+      <w:start w:val="1"/>
+      <w:numFmt w:val="bullet"/>
+      <w:lvlText w:val="o"/>
+      <w:lvlJc w:val="left"/>
+      <w:pPr>
+        <w:ind w:left="1080" w:hanging="360"/>
+      </w:pPr>
+      <w:rPr>
+        <w:rFonts w:ascii="Courier New" w:hAnsi="Courier New" w:hint="default"/>
+      </w:rPr>
+    </w:lvl>
+    <w:lvl w:ilvl="2" w:tplc="ECB20006">
+      <w:start w:val="1"/>
+      <w:numFmt w:val="bullet"/>
+      <w:lvlText w:val=""/>
+      <w:lvlJc w:val="left"/>
+      <w:pPr>
+        <w:ind w:left="1800" w:hanging="360"/>
+      </w:pPr>
+      <w:rPr>
+        <w:rFonts w:ascii="Wingdings" w:hAnsi="Wingdings" w:hint="default"/>
+      </w:rPr>
+    </w:lvl>
+    <w:lvl w:ilvl="3" w:tplc="45704AFA">
+      <w:start w:val="1"/>
+      <w:numFmt w:val="bullet"/>
+      <w:lvlText w:val=""/>
+      <w:lvlJc w:val="left"/>
+      <w:pPr>
+        <w:ind w:left="2520" w:hanging="360"/>
+      </w:pPr>
+      <w:rPr>
+        <w:rFonts w:ascii="Symbol" w:hAnsi="Symbol" w:hint="default"/>
+      </w:rPr>
+    </w:lvl>
+    <w:lvl w:ilvl="4" w:tplc="EDE4EE24">
+      <w:start w:val="1"/>
+      <w:numFmt w:val="bullet"/>
+      <w:lvlText w:val="o"/>
+      <w:lvlJc w:val="left"/>
+      <w:pPr>
+        <w:ind w:left="3240" w:hanging="360"/>
+      </w:pPr>
+      <w:rPr>
+        <w:rFonts w:ascii="Courier New" w:hAnsi="Courier New" w:hint="default"/>
+      </w:rPr>
+    </w:lvl>
+    <w:lvl w:ilvl="5" w:tplc="8340D200">
+      <w:start w:val="1"/>
+      <w:numFmt w:val="bullet"/>
+      <w:lvlText w:val=""/>
+      <w:lvlJc w:val="left"/>
+      <w:pPr>
+        <w:ind w:left="3960" w:hanging="360"/>
+      </w:pPr>
+      <w:rPr>
+        <w:rFonts w:ascii="Wingdings" w:hAnsi="Wingdings" w:hint="default"/>
+      </w:rPr>
+    </w:lvl>
+    <w:lvl w:ilvl="6" w:tplc="D7789D7C">
+      <w:start w:val="1"/>
+      <w:numFmt w:val="bullet"/>
+      <w:lvlText w:val=""/>
+      <w:lvlJc w:val="left"/>
+      <w:pPr>
+        <w:ind w:left="4680" w:hanging="360"/>
+      </w:pPr>
+      <w:rPr>
+        <w:rFonts w:ascii="Symbol" w:hAnsi="Symbol" w:hint="default"/>
+      </w:rPr>
+    </w:lvl>
+    <w:lvl w:ilvl="7" w:tplc="3CDABFB8">
+      <w:start w:val="1"/>
+      <w:numFmt w:val="bullet"/>
+      <w:lvlText w:val="o"/>
+      <w:lvlJc w:val="left"/>
+      <w:pPr>
+        <w:ind w:left="5400" w:hanging="360"/>
+      </w:pPr>
+      <w:rPr>
+        <w:rFonts w:ascii="Courier New" w:hAnsi="Courier New" w:hint="default"/>
+      </w:rPr>
+    </w:lvl>
+    <w:lvl w:ilvl="8" w:tplc="980C8032">
+      <w:start w:val="1"/>
+      <w:numFmt w:val="bullet"/>
+      <w:lvlText w:val=""/>
+      <w:lvlJc w:val="left"/>
+      <w:pPr>
+        <w:ind w:left="6120" w:hanging="360"/>
+      </w:pPr>
+      <w:rPr>
+        <w:rFonts w:ascii="Wingdings" w:hAnsi="Wingdings" w:hint="default"/>
+      </w:rPr>
+    </w:lvl>
+  </w:abstractNum>
+  <w:abstractNum w:abstractNumId="25">
     <w:nsid w:val="2D3D3DD9"/>
     <w:multiLevelType w:val="hybridMultilevel"/>
     <w:tmpl w:val="BD2CDA8A"/>
@@ -25780,7 +26722,7 @@
       </w:rPr>
     </w:lvl>
   </w:abstractNum>
-  <w:abstractNum w:abstractNumId="24">
+  <w:abstractNum w:abstractNumId="26">
     <w:nsid w:val="31653014"/>
     <w:multiLevelType w:val="hybridMultilevel"/>
     <w:tmpl w:val="6A78F654"/>
@@ -25893,7 +26835,7 @@
       </w:rPr>
     </w:lvl>
   </w:abstractNum>
-  <w:abstractNum w:abstractNumId="25">
+  <w:abstractNum w:abstractNumId="27">
     <w:nsid w:val="31D56A9C"/>
     <w:multiLevelType w:val="hybridMultilevel"/>
     <w:tmpl w:val="5248287A"/>
@@ -26006,7 +26948,7 @@
       </w:rPr>
     </w:lvl>
   </w:abstractNum>
-  <w:abstractNum w:abstractNumId="26">
+  <w:abstractNum w:abstractNumId="28">
     <w:nsid w:val="33BF6B94"/>
     <w:multiLevelType w:val="hybridMultilevel"/>
     <w:tmpl w:val="CC9E86CE"/>
@@ -26119,7 +27061,7 @@
       </w:rPr>
     </w:lvl>
   </w:abstractNum>
-  <w:abstractNum w:abstractNumId="27">
+  <w:abstractNum w:abstractNumId="29">
     <w:nsid w:val="35497A84"/>
     <w:multiLevelType w:val="hybridMultilevel"/>
     <w:tmpl w:val="BA10ACE0"/>
@@ -26232,7 +27174,7 @@
       </w:rPr>
     </w:lvl>
   </w:abstractNum>
-  <w:abstractNum w:abstractNumId="28">
+  <w:abstractNum w:abstractNumId="30">
     <w:nsid w:val="3683719D"/>
     <w:multiLevelType w:val="hybridMultilevel"/>
     <w:tmpl w:val="CBAAC10A"/>
@@ -26345,7 +27287,7 @@
       </w:rPr>
     </w:lvl>
   </w:abstractNum>
-  <w:abstractNum w:abstractNumId="29">
+  <w:abstractNum w:abstractNumId="31">
     <w:nsid w:val="377B2C8D"/>
     <w:multiLevelType w:val="hybridMultilevel"/>
     <w:tmpl w:val="C038D720"/>
@@ -26458,7 +27400,7 @@
       </w:rPr>
     </w:lvl>
   </w:abstractNum>
-  <w:abstractNum w:abstractNumId="30">
+  <w:abstractNum w:abstractNumId="32">
     <w:nsid w:val="37B13D6D"/>
     <w:multiLevelType w:val="hybridMultilevel"/>
     <w:tmpl w:val="65B8B1A6"/>
@@ -26571,7 +27513,7 @@
       </w:rPr>
     </w:lvl>
   </w:abstractNum>
-  <w:abstractNum w:abstractNumId="31">
+  <w:abstractNum w:abstractNumId="33">
     <w:nsid w:val="39746612"/>
     <w:multiLevelType w:val="hybridMultilevel"/>
     <w:tmpl w:val="1BE20BC2"/>
@@ -26684,7 +27626,7 @@
       </w:rPr>
     </w:lvl>
   </w:abstractNum>
-  <w:abstractNum w:abstractNumId="32">
+  <w:abstractNum w:abstractNumId="34">
     <w:nsid w:val="3BF91295"/>
     <w:multiLevelType w:val="hybridMultilevel"/>
     <w:tmpl w:val="39EA4FC2"/>
@@ -26797,7 +27739,7 @@
       </w:rPr>
     </w:lvl>
   </w:abstractNum>
-  <w:abstractNum w:abstractNumId="33">
+  <w:abstractNum w:abstractNumId="35">
     <w:nsid w:val="3C345033"/>
     <w:multiLevelType w:val="hybridMultilevel"/>
     <w:tmpl w:val="0FC2F6A6"/>
@@ -26910,7 +27852,7 @@
       </w:rPr>
     </w:lvl>
   </w:abstractNum>
-  <w:abstractNum w:abstractNumId="34">
+  <w:abstractNum w:abstractNumId="36">
     <w:nsid w:val="3E2B38FD"/>
     <w:multiLevelType w:val="hybridMultilevel"/>
     <w:tmpl w:val="E1086E80"/>
@@ -27023,7 +27965,7 @@
       </w:rPr>
     </w:lvl>
   </w:abstractNum>
-  <w:abstractNum w:abstractNumId="35">
+  <w:abstractNum w:abstractNumId="37">
     <w:nsid w:val="3EA62994"/>
     <w:multiLevelType w:val="hybridMultilevel"/>
     <w:tmpl w:val="A82884F2"/>
@@ -27136,7 +28078,7 @@
       </w:rPr>
     </w:lvl>
   </w:abstractNum>
-  <w:abstractNum w:abstractNumId="36">
+  <w:abstractNum w:abstractNumId="38">
     <w:nsid w:val="411D483D"/>
     <w:multiLevelType w:val="hybridMultilevel"/>
     <w:tmpl w:val="3C72480A"/>
@@ -27249,7 +28191,7 @@
       </w:rPr>
     </w:lvl>
   </w:abstractNum>
-  <w:abstractNum w:abstractNumId="37">
+  <w:abstractNum w:abstractNumId="39">
     <w:nsid w:val="44634D54"/>
     <w:multiLevelType w:val="hybridMultilevel"/>
     <w:tmpl w:val="A07E8630"/>
@@ -27362,7 +28304,120 @@
       </w:rPr>
     </w:lvl>
   </w:abstractNum>
-  <w:abstractNum w:abstractNumId="38">
+  <w:abstractNum w:abstractNumId="40">
+    <w:nsid w:val="480B0371"/>
+    <w:multiLevelType w:val="hybridMultilevel"/>
+    <w:tmpl w:val="5966073A"/>
+    <w:lvl w:ilvl="0" w:tplc="841CBC62">
+      <w:start w:val="1"/>
+      <w:numFmt w:val="bullet"/>
+      <w:lvlText w:val=""/>
+      <w:lvlJc w:val="left"/>
+      <w:pPr>
+        <w:ind w:left="360" w:hanging="360"/>
+      </w:pPr>
+      <w:rPr>
+        <w:rFonts w:ascii="Symbol" w:hAnsi="Symbol" w:hint="default"/>
+      </w:rPr>
+    </w:lvl>
+    <w:lvl w:ilvl="1" w:tplc="A9CC9426">
+      <w:start w:val="1"/>
+      <w:numFmt w:val="bullet"/>
+      <w:lvlText w:val="o"/>
+      <w:lvlJc w:val="left"/>
+      <w:pPr>
+        <w:ind w:left="1080" w:hanging="360"/>
+      </w:pPr>
+      <w:rPr>
+        <w:rFonts w:ascii="Courier New" w:hAnsi="Courier New" w:hint="default"/>
+      </w:rPr>
+    </w:lvl>
+    <w:lvl w:ilvl="2" w:tplc="FC3C3066">
+      <w:start w:val="1"/>
+      <w:numFmt w:val="bullet"/>
+      <w:lvlText w:val=""/>
+      <w:lvlJc w:val="left"/>
+      <w:pPr>
+        <w:ind w:left="1800" w:hanging="360"/>
+      </w:pPr>
+      <w:rPr>
+        <w:rFonts w:ascii="Wingdings" w:hAnsi="Wingdings" w:hint="default"/>
+      </w:rPr>
+    </w:lvl>
+    <w:lvl w:ilvl="3" w:tplc="3410C190">
+      <w:start w:val="1"/>
+      <w:numFmt w:val="bullet"/>
+      <w:lvlText w:val=""/>
+      <w:lvlJc w:val="left"/>
+      <w:pPr>
+        <w:ind w:left="2520" w:hanging="360"/>
+      </w:pPr>
+      <w:rPr>
+        <w:rFonts w:ascii="Symbol" w:hAnsi="Symbol" w:hint="default"/>
+      </w:rPr>
+    </w:lvl>
+    <w:lvl w:ilvl="4" w:tplc="29305D62">
+      <w:start w:val="1"/>
+      <w:numFmt w:val="bullet"/>
+      <w:lvlText w:val="o"/>
+      <w:lvlJc w:val="left"/>
+      <w:pPr>
+        <w:ind w:left="3240" w:hanging="360"/>
+      </w:pPr>
+      <w:rPr>
+        <w:rFonts w:ascii="Courier New" w:hAnsi="Courier New" w:hint="default"/>
+      </w:rPr>
+    </w:lvl>
+    <w:lvl w:ilvl="5" w:tplc="EE525A72">
+      <w:start w:val="1"/>
+      <w:numFmt w:val="bullet"/>
+      <w:lvlText w:val=""/>
+      <w:lvlJc w:val="left"/>
+      <w:pPr>
+        <w:ind w:left="3960" w:hanging="360"/>
+      </w:pPr>
+      <w:rPr>
+        <w:rFonts w:ascii="Wingdings" w:hAnsi="Wingdings" w:hint="default"/>
+      </w:rPr>
+    </w:lvl>
+    <w:lvl w:ilvl="6" w:tplc="4FACDDF6">
+      <w:start w:val="1"/>
+      <w:numFmt w:val="bullet"/>
+      <w:lvlText w:val=""/>
+      <w:lvlJc w:val="left"/>
+      <w:pPr>
+        <w:ind w:left="4680" w:hanging="360"/>
+      </w:pPr>
+      <w:rPr>
+        <w:rFonts w:ascii="Symbol" w:hAnsi="Symbol" w:hint="default"/>
+      </w:rPr>
+    </w:lvl>
+    <w:lvl w:ilvl="7" w:tplc="A96630CC">
+      <w:start w:val="1"/>
+      <w:numFmt w:val="bullet"/>
+      <w:lvlText w:val="o"/>
+      <w:lvlJc w:val="left"/>
+      <w:pPr>
+        <w:ind w:left="5400" w:hanging="360"/>
+      </w:pPr>
+      <w:rPr>
+        <w:rFonts w:ascii="Courier New" w:hAnsi="Courier New" w:hint="default"/>
+      </w:rPr>
+    </w:lvl>
+    <w:lvl w:ilvl="8" w:tplc="72C2DB5E">
+      <w:start w:val="1"/>
+      <w:numFmt w:val="bullet"/>
+      <w:lvlText w:val=""/>
+      <w:lvlJc w:val="left"/>
+      <w:pPr>
+        <w:ind w:left="6120" w:hanging="360"/>
+      </w:pPr>
+      <w:rPr>
+        <w:rFonts w:ascii="Wingdings" w:hAnsi="Wingdings" w:hint="default"/>
+      </w:rPr>
+    </w:lvl>
+  </w:abstractNum>
+  <w:abstractNum w:abstractNumId="41">
     <w:nsid w:val="49AD37ED"/>
     <w:multiLevelType w:val="hybridMultilevel"/>
     <w:tmpl w:val="9574298A"/>
@@ -27475,7 +28530,7 @@
       </w:rPr>
     </w:lvl>
   </w:abstractNum>
-  <w:abstractNum w:abstractNumId="39">
+  <w:abstractNum w:abstractNumId="42">
     <w:nsid w:val="4B623BF3"/>
     <w:multiLevelType w:val="hybridMultilevel"/>
     <w:tmpl w:val="1B423426"/>
@@ -27588,7 +28643,7 @@
       </w:rPr>
     </w:lvl>
   </w:abstractNum>
-  <w:abstractNum w:abstractNumId="40">
+  <w:abstractNum w:abstractNumId="43">
     <w:nsid w:val="4CF87932"/>
     <w:multiLevelType w:val="hybridMultilevel"/>
     <w:tmpl w:val="827EC414"/>
@@ -27701,7 +28756,7 @@
       </w:rPr>
     </w:lvl>
   </w:abstractNum>
-  <w:abstractNum w:abstractNumId="41">
+  <w:abstractNum w:abstractNumId="44">
     <w:nsid w:val="4D2300F3"/>
     <w:multiLevelType w:val="hybridMultilevel"/>
     <w:tmpl w:val="4E3245CA"/>
@@ -27814,7 +28869,7 @@
       </w:rPr>
     </w:lvl>
   </w:abstractNum>
-  <w:abstractNum w:abstractNumId="42">
+  <w:abstractNum w:abstractNumId="45">
     <w:nsid w:val="4E4F0280"/>
     <w:multiLevelType w:val="hybridMultilevel"/>
     <w:tmpl w:val="473E8AF0"/>
@@ -27927,7 +28982,7 @@
       </w:rPr>
     </w:lvl>
   </w:abstractNum>
-  <w:abstractNum w:abstractNumId="43">
+  <w:abstractNum w:abstractNumId="46">
     <w:nsid w:val="4EFD042C"/>
     <w:multiLevelType w:val="hybridMultilevel"/>
     <w:tmpl w:val="8C0052DA"/>
@@ -28040,7 +29095,7 @@
       </w:rPr>
     </w:lvl>
   </w:abstractNum>
-  <w:abstractNum w:abstractNumId="44">
+  <w:abstractNum w:abstractNumId="47">
     <w:nsid w:val="533013DF"/>
     <w:multiLevelType w:val="hybridMultilevel"/>
     <w:tmpl w:val="BAE21180"/>
@@ -28153,7 +29208,7 @@
       </w:rPr>
     </w:lvl>
   </w:abstractNum>
-  <w:abstractNum w:abstractNumId="45">
+  <w:abstractNum w:abstractNumId="48">
     <w:nsid w:val="55961496"/>
     <w:multiLevelType w:val="hybridMultilevel"/>
     <w:tmpl w:val="F7C844DA"/>
@@ -28266,7 +29321,7 @@
       </w:rPr>
     </w:lvl>
   </w:abstractNum>
-  <w:abstractNum w:abstractNumId="46">
+  <w:abstractNum w:abstractNumId="49">
     <w:nsid w:val="5667066C"/>
     <w:multiLevelType w:val="hybridMultilevel"/>
     <w:tmpl w:val="FD6CA2C4"/>
@@ -28379,7 +29434,7 @@
       </w:rPr>
     </w:lvl>
   </w:abstractNum>
-  <w:abstractNum w:abstractNumId="47">
+  <w:abstractNum w:abstractNumId="50">
     <w:nsid w:val="5AF3683B"/>
     <w:multiLevelType w:val="hybridMultilevel"/>
     <w:tmpl w:val="E1226712"/>
@@ -28492,7 +29547,7 @@
       </w:rPr>
     </w:lvl>
   </w:abstractNum>
-  <w:abstractNum w:abstractNumId="48">
+  <w:abstractNum w:abstractNumId="51">
     <w:nsid w:val="5D3A317B"/>
     <w:multiLevelType w:val="hybridMultilevel"/>
     <w:tmpl w:val="E85EEF4C"/>
@@ -28605,7 +29660,7 @@
       </w:rPr>
     </w:lvl>
   </w:abstractNum>
-  <w:abstractNum w:abstractNumId="49">
+  <w:abstractNum w:abstractNumId="52">
     <w:nsid w:val="5EA76580"/>
     <w:multiLevelType w:val="hybridMultilevel"/>
     <w:tmpl w:val="3EA8205C"/>
@@ -28718,7 +29773,7 @@
       </w:rPr>
     </w:lvl>
   </w:abstractNum>
-  <w:abstractNum w:abstractNumId="50">
+  <w:abstractNum w:abstractNumId="53">
     <w:nsid w:val="5F243081"/>
     <w:multiLevelType w:val="hybridMultilevel"/>
     <w:tmpl w:val="03DECEC8"/>
@@ -28831,7 +29886,120 @@
       </w:rPr>
     </w:lvl>
   </w:abstractNum>
-  <w:abstractNum w:abstractNumId="51">
+  <w:abstractNum w:abstractNumId="54">
+    <w:nsid w:val="603755F3"/>
+    <w:multiLevelType w:val="hybridMultilevel"/>
+    <w:tmpl w:val="2832503C"/>
+    <w:lvl w:ilvl="0" w:tplc="6E344504">
+      <w:start w:val="1"/>
+      <w:numFmt w:val="bullet"/>
+      <w:lvlText w:val=""/>
+      <w:lvlJc w:val="left"/>
+      <w:pPr>
+        <w:ind w:left="360" w:hanging="360"/>
+      </w:pPr>
+      <w:rPr>
+        <w:rFonts w:ascii="Symbol" w:hAnsi="Symbol" w:hint="default"/>
+      </w:rPr>
+    </w:lvl>
+    <w:lvl w:ilvl="1" w:tplc="3DFEA894">
+      <w:start w:val="1"/>
+      <w:numFmt w:val="bullet"/>
+      <w:lvlText w:val="o"/>
+      <w:lvlJc w:val="left"/>
+      <w:pPr>
+        <w:ind w:left="1080" w:hanging="360"/>
+      </w:pPr>
+      <w:rPr>
+        <w:rFonts w:ascii="Courier New" w:hAnsi="Courier New" w:hint="default"/>
+      </w:rPr>
+    </w:lvl>
+    <w:lvl w:ilvl="2" w:tplc="A9023486">
+      <w:start w:val="1"/>
+      <w:numFmt w:val="bullet"/>
+      <w:lvlText w:val=""/>
+      <w:lvlJc w:val="left"/>
+      <w:pPr>
+        <w:ind w:left="1800" w:hanging="360"/>
+      </w:pPr>
+      <w:rPr>
+        <w:rFonts w:ascii="Wingdings" w:hAnsi="Wingdings" w:hint="default"/>
+      </w:rPr>
+    </w:lvl>
+    <w:lvl w:ilvl="3" w:tplc="4B686106">
+      <w:start w:val="1"/>
+      <w:numFmt w:val="bullet"/>
+      <w:lvlText w:val=""/>
+      <w:lvlJc w:val="left"/>
+      <w:pPr>
+        <w:ind w:left="2520" w:hanging="360"/>
+      </w:pPr>
+      <w:rPr>
+        <w:rFonts w:ascii="Symbol" w:hAnsi="Symbol" w:hint="default"/>
+      </w:rPr>
+    </w:lvl>
+    <w:lvl w:ilvl="4" w:tplc="7FE27DCA">
+      <w:start w:val="1"/>
+      <w:numFmt w:val="bullet"/>
+      <w:lvlText w:val="o"/>
+      <w:lvlJc w:val="left"/>
+      <w:pPr>
+        <w:ind w:left="3240" w:hanging="360"/>
+      </w:pPr>
+      <w:rPr>
+        <w:rFonts w:ascii="Courier New" w:hAnsi="Courier New" w:hint="default"/>
+      </w:rPr>
+    </w:lvl>
+    <w:lvl w:ilvl="5" w:tplc="0B643AA2">
+      <w:start w:val="1"/>
+      <w:numFmt w:val="bullet"/>
+      <w:lvlText w:val=""/>
+      <w:lvlJc w:val="left"/>
+      <w:pPr>
+        <w:ind w:left="3960" w:hanging="360"/>
+      </w:pPr>
+      <w:rPr>
+        <w:rFonts w:ascii="Wingdings" w:hAnsi="Wingdings" w:hint="default"/>
+      </w:rPr>
+    </w:lvl>
+    <w:lvl w:ilvl="6" w:tplc="A7D072C6">
+      <w:start w:val="1"/>
+      <w:numFmt w:val="bullet"/>
+      <w:lvlText w:val=""/>
+      <w:lvlJc w:val="left"/>
+      <w:pPr>
+        <w:ind w:left="4680" w:hanging="360"/>
+      </w:pPr>
+      <w:rPr>
+        <w:rFonts w:ascii="Symbol" w:hAnsi="Symbol" w:hint="default"/>
+      </w:rPr>
+    </w:lvl>
+    <w:lvl w:ilvl="7" w:tplc="B194EFBE">
+      <w:start w:val="1"/>
+      <w:numFmt w:val="bullet"/>
+      <w:lvlText w:val="o"/>
+      <w:lvlJc w:val="left"/>
+      <w:pPr>
+        <w:ind w:left="5400" w:hanging="360"/>
+      </w:pPr>
+      <w:rPr>
+        <w:rFonts w:ascii="Courier New" w:hAnsi="Courier New" w:hint="default"/>
+      </w:rPr>
+    </w:lvl>
+    <w:lvl w:ilvl="8" w:tplc="FBD0E25E">
+      <w:start w:val="1"/>
+      <w:numFmt w:val="bullet"/>
+      <w:lvlText w:val=""/>
+      <w:lvlJc w:val="left"/>
+      <w:pPr>
+        <w:ind w:left="6120" w:hanging="360"/>
+      </w:pPr>
+      <w:rPr>
+        <w:rFonts w:ascii="Wingdings" w:hAnsi="Wingdings" w:hint="default"/>
+      </w:rPr>
+    </w:lvl>
+  </w:abstractNum>
+  <w:abstractNum w:abstractNumId="55">
     <w:nsid w:val="618152AC"/>
     <w:multiLevelType w:val="hybridMultilevel"/>
     <w:tmpl w:val="C0447F14"/>
@@ -28944,7 +30112,7 @@
       </w:rPr>
     </w:lvl>
   </w:abstractNum>
-  <w:abstractNum w:abstractNumId="52">
+  <w:abstractNum w:abstractNumId="56">
     <w:nsid w:val="62D711EE"/>
     <w:multiLevelType w:val="hybridMultilevel"/>
     <w:tmpl w:val="23F24838"/>
@@ -29057,7 +30225,7 @@
       </w:rPr>
     </w:lvl>
   </w:abstractNum>
-  <w:abstractNum w:abstractNumId="53">
+  <w:abstractNum w:abstractNumId="57">
     <w:nsid w:val="62E11A8A"/>
     <w:multiLevelType w:val="hybridMultilevel"/>
     <w:tmpl w:val="90B035B6"/>
@@ -29170,7 +30338,120 @@
       </w:rPr>
     </w:lvl>
   </w:abstractNum>
-  <w:abstractNum w:abstractNumId="54">
+  <w:abstractNum w:abstractNumId="58">
+    <w:nsid w:val="64E329CD"/>
+    <w:multiLevelType w:val="hybridMultilevel"/>
+    <w:tmpl w:val="A802C206"/>
+    <w:lvl w:ilvl="0" w:tplc="EC2045E0">
+      <w:start w:val="1"/>
+      <w:numFmt w:val="bullet"/>
+      <w:lvlText w:val=""/>
+      <w:lvlJc w:val="left"/>
+      <w:pPr>
+        <w:ind w:left="360" w:hanging="360"/>
+      </w:pPr>
+      <w:rPr>
+        <w:rFonts w:ascii="Symbol" w:hAnsi="Symbol" w:hint="default"/>
+      </w:rPr>
+    </w:lvl>
+    <w:lvl w:ilvl="1" w:tplc="33A81B5A">
+      <w:start w:val="1"/>
+      <w:numFmt w:val="bullet"/>
+      <w:lvlText w:val="o"/>
+      <w:lvlJc w:val="left"/>
+      <w:pPr>
+        <w:ind w:left="1080" w:hanging="360"/>
+      </w:pPr>
+      <w:rPr>
+        <w:rFonts w:ascii="Courier New" w:hAnsi="Courier New" w:hint="default"/>
+      </w:rPr>
+    </w:lvl>
+    <w:lvl w:ilvl="2" w:tplc="C7EE962A">
+      <w:start w:val="1"/>
+      <w:numFmt w:val="bullet"/>
+      <w:lvlText w:val=""/>
+      <w:lvlJc w:val="left"/>
+      <w:pPr>
+        <w:ind w:left="1800" w:hanging="360"/>
+      </w:pPr>
+      <w:rPr>
+        <w:rFonts w:ascii="Wingdings" w:hAnsi="Wingdings" w:hint="default"/>
+      </w:rPr>
+    </w:lvl>
+    <w:lvl w:ilvl="3" w:tplc="5BC89A04">
+      <w:start w:val="1"/>
+      <w:numFmt w:val="bullet"/>
+      <w:lvlText w:val=""/>
+      <w:lvlJc w:val="left"/>
+      <w:pPr>
+        <w:ind w:left="2520" w:hanging="360"/>
+      </w:pPr>
+      <w:rPr>
+        <w:rFonts w:ascii="Symbol" w:hAnsi="Symbol" w:hint="default"/>
+      </w:rPr>
+    </w:lvl>
+    <w:lvl w:ilvl="4" w:tplc="0F429D46">
+      <w:start w:val="1"/>
+      <w:numFmt w:val="bullet"/>
+      <w:lvlText w:val="o"/>
+      <w:lvlJc w:val="left"/>
+      <w:pPr>
+        <w:ind w:left="3240" w:hanging="360"/>
+      </w:pPr>
+      <w:rPr>
+        <w:rFonts w:ascii="Courier New" w:hAnsi="Courier New" w:hint="default"/>
+      </w:rPr>
+    </w:lvl>
+    <w:lvl w:ilvl="5" w:tplc="1C5A1F8C">
+      <w:start w:val="1"/>
+      <w:numFmt w:val="bullet"/>
+      <w:lvlText w:val=""/>
+      <w:lvlJc w:val="left"/>
+      <w:pPr>
+        <w:ind w:left="3960" w:hanging="360"/>
+      </w:pPr>
+      <w:rPr>
+        <w:rFonts w:ascii="Wingdings" w:hAnsi="Wingdings" w:hint="default"/>
+      </w:rPr>
+    </w:lvl>
+    <w:lvl w:ilvl="6" w:tplc="8CCAAE2E">
+      <w:start w:val="1"/>
+      <w:numFmt w:val="bullet"/>
+      <w:lvlText w:val=""/>
+      <w:lvlJc w:val="left"/>
+      <w:pPr>
+        <w:ind w:left="4680" w:hanging="360"/>
+      </w:pPr>
+      <w:rPr>
+        <w:rFonts w:ascii="Symbol" w:hAnsi="Symbol" w:hint="default"/>
+      </w:rPr>
+    </w:lvl>
+    <w:lvl w:ilvl="7" w:tplc="86782590">
+      <w:start w:val="1"/>
+      <w:numFmt w:val="bullet"/>
+      <w:lvlText w:val="o"/>
+      <w:lvlJc w:val="left"/>
+      <w:pPr>
+        <w:ind w:left="5400" w:hanging="360"/>
+      </w:pPr>
+      <w:rPr>
+        <w:rFonts w:ascii="Courier New" w:hAnsi="Courier New" w:hint="default"/>
+      </w:rPr>
+    </w:lvl>
+    <w:lvl w:ilvl="8" w:tplc="80DC0260">
+      <w:start w:val="1"/>
+      <w:numFmt w:val="bullet"/>
+      <w:lvlText w:val=""/>
+      <w:lvlJc w:val="left"/>
+      <w:pPr>
+        <w:ind w:left="6120" w:hanging="360"/>
+      </w:pPr>
+      <w:rPr>
+        <w:rFonts w:ascii="Wingdings" w:hAnsi="Wingdings" w:hint="default"/>
+      </w:rPr>
+    </w:lvl>
+  </w:abstractNum>
+  <w:abstractNum w:abstractNumId="59">
     <w:nsid w:val="650A03B0"/>
     <w:multiLevelType w:val="hybridMultilevel"/>
     <w:tmpl w:val="58426F6E"/>
@@ -29283,7 +30564,7 @@
       </w:rPr>
     </w:lvl>
   </w:abstractNum>
-  <w:abstractNum w:abstractNumId="55">
+  <w:abstractNum w:abstractNumId="60">
     <w:nsid w:val="65EA1193"/>
     <w:multiLevelType w:val="hybridMultilevel"/>
     <w:tmpl w:val="F1BA301C"/>
@@ -29396,7 +30677,7 @@
       </w:rPr>
     </w:lvl>
   </w:abstractNum>
-  <w:abstractNum w:abstractNumId="56">
+  <w:abstractNum w:abstractNumId="61">
     <w:nsid w:val="662679FA"/>
     <w:multiLevelType w:val="hybridMultilevel"/>
     <w:tmpl w:val="8E68ABD0"/>
@@ -29509,7 +30790,7 @@
       </w:rPr>
     </w:lvl>
   </w:abstractNum>
-  <w:abstractNum w:abstractNumId="57">
+  <w:abstractNum w:abstractNumId="62">
     <w:nsid w:val="674E5BAC"/>
     <w:multiLevelType w:val="hybridMultilevel"/>
     <w:tmpl w:val="50FAEA92"/>
@@ -29622,7 +30903,7 @@
       </w:rPr>
     </w:lvl>
   </w:abstractNum>
-  <w:abstractNum w:abstractNumId="58">
+  <w:abstractNum w:abstractNumId="63">
     <w:nsid w:val="675F7F03"/>
     <w:multiLevelType w:val="hybridMultilevel"/>
     <w:tmpl w:val="AF106726"/>
@@ -29735,7 +31016,7 @@
       </w:rPr>
     </w:lvl>
   </w:abstractNum>
-  <w:abstractNum w:abstractNumId="59">
+  <w:abstractNum w:abstractNumId="64">
     <w:nsid w:val="6AD07E10"/>
     <w:multiLevelType w:val="hybridMultilevel"/>
     <w:tmpl w:val="1A94E4E2"/>
@@ -29848,7 +31129,7 @@
       </w:rPr>
     </w:lvl>
   </w:abstractNum>
-  <w:abstractNum w:abstractNumId="60">
+  <w:abstractNum w:abstractNumId="65">
     <w:nsid w:val="6CC47879"/>
     <w:multiLevelType w:val="hybridMultilevel"/>
     <w:tmpl w:val="0FDE140E"/>
@@ -29961,7 +31242,7 @@
       </w:rPr>
     </w:lvl>
   </w:abstractNum>
-  <w:abstractNum w:abstractNumId="61">
+  <w:abstractNum w:abstractNumId="66">
     <w:nsid w:val="6D53544C"/>
     <w:multiLevelType w:val="hybridMultilevel"/>
     <w:tmpl w:val="664A9018"/>
@@ -30074,7 +31355,7 @@
       </w:rPr>
     </w:lvl>
   </w:abstractNum>
-  <w:abstractNum w:abstractNumId="62">
+  <w:abstractNum w:abstractNumId="67">
     <w:nsid w:val="733A52CF"/>
     <w:multiLevelType w:val="hybridMultilevel"/>
     <w:tmpl w:val="258E2B18"/>
@@ -30187,7 +31468,7 @@
       </w:rPr>
     </w:lvl>
   </w:abstractNum>
-  <w:abstractNum w:abstractNumId="63">
+  <w:abstractNum w:abstractNumId="68">
     <w:nsid w:val="744D6D4B"/>
     <w:multiLevelType w:val="hybridMultilevel"/>
     <w:tmpl w:val="64D4710A"/>
@@ -30300,7 +31581,7 @@
       </w:rPr>
     </w:lvl>
   </w:abstractNum>
-  <w:abstractNum w:abstractNumId="64">
+  <w:abstractNum w:abstractNumId="69">
     <w:nsid w:val="769A5365"/>
     <w:multiLevelType w:val="hybridMultilevel"/>
     <w:tmpl w:val="3F18CB1E"/>
@@ -30413,7 +31694,7 @@
       </w:rPr>
     </w:lvl>
   </w:abstractNum>
-  <w:abstractNum w:abstractNumId="65">
+  <w:abstractNum w:abstractNumId="70">
     <w:nsid w:val="7A060A49"/>
     <w:multiLevelType w:val="hybridMultilevel"/>
     <w:tmpl w:val="7ABC2582"/>
@@ -30526,7 +31807,7 @@
       </w:rPr>
     </w:lvl>
   </w:abstractNum>
-  <w:abstractNum w:abstractNumId="66">
+  <w:abstractNum w:abstractNumId="71">
     <w:nsid w:val="7CA16F58"/>
     <w:multiLevelType w:val="hybridMultilevel"/>
     <w:tmpl w:val="B9C44850"/>
@@ -30639,7 +31920,7 @@
       </w:rPr>
     </w:lvl>
   </w:abstractNum>
-  <w:abstractNum w:abstractNumId="67">
+  <w:abstractNum w:abstractNumId="72">
     <w:nsid w:val="7E9F7D87"/>
     <w:multiLevelType w:val="hybridMultilevel"/>
     <w:tmpl w:val="FDDEFA5C"/>
@@ -30752,7 +32033,7 @@
       </w:rPr>
     </w:lvl>
   </w:abstractNum>
-  <w:abstractNum w:abstractNumId="68">
+  <w:abstractNum w:abstractNumId="73">
     <w:nsid w:val="7FEB1DF1"/>
     <w:multiLevelType w:val="hybridMultilevel"/>
     <w:tmpl w:val="9A0AFC1C"/>
@@ -30869,187 +32150,187 @@
     <w:abstractNumId w:val="6"/>
   </w:num>
   <w:num w:numId="2">
-    <w:abstractNumId w:val="49"/>
+    <w:abstractNumId w:val="52"/>
   </w:num>
   <w:num w:numId="3">
+    <w:abstractNumId w:val="13"/>
+  </w:num>
+  <w:num w:numId="4">
+    <w:abstractNumId w:val="14"/>
+  </w:num>
+  <w:num w:numId="5">
+    <w:abstractNumId w:val="25"/>
+  </w:num>
+  <w:num w:numId="6">
+    <w:abstractNumId w:val="15"/>
+  </w:num>
+  <w:num w:numId="7">
+    <w:abstractNumId w:val="46"/>
+  </w:num>
+  <w:num w:numId="8">
     <w:abstractNumId w:val="12"/>
   </w:num>
-  <w:num w:numId="4">
-    <w:abstractNumId w:val="13"/>
+  <w:num w:numId="9">
+    <w:abstractNumId w:val="41"/>
   </w:num>
-  <w:num w:numId="5">
+  <w:num w:numId="10">
+    <w:abstractNumId w:val="65"/>
+  </w:num>
+  <w:num w:numId="11">
+    <w:abstractNumId w:val="44"/>
+  </w:num>
+  <w:num w:numId="12">
+    <w:abstractNumId w:val="69"/>
+  </w:num>
+  <w:num w:numId="13">
+    <w:abstractNumId w:val="51"/>
+  </w:num>
+  <w:num w:numId="14">
+    <w:abstractNumId w:val="21"/>
+  </w:num>
+  <w:num w:numId="15">
     <w:abstractNumId w:val="23"/>
   </w:num>
-  <w:num w:numId="6">
-    <w:abstractNumId w:val="14"/>
-  </w:num>
-  <w:num w:numId="7">
-    <w:abstractNumId w:val="43"/>
-  </w:num>
-  <w:num w:numId="8">
-    <w:abstractNumId w:val="11"/>
-  </w:num>
-  <w:num w:numId="9">
-    <w:abstractNumId w:val="38"/>
-  </w:num>
-  <w:num w:numId="10">
-    <w:abstractNumId w:val="60"/>
-  </w:num>
-  <w:num w:numId="11">
-    <w:abstractNumId w:val="41"/>
-  </w:num>
-  <w:num w:numId="12">
-    <w:abstractNumId w:val="64"/>
-  </w:num>
-  <w:num w:numId="13">
-    <w:abstractNumId w:val="48"/>
-  </w:num>
-  <w:num w:numId="14">
-    <w:abstractNumId w:val="20"/>
-  </w:num>
-  <w:num w:numId="15">
-    <w:abstractNumId w:val="22"/>
-  </w:num>
   <w:num w:numId="16">
-    <w:abstractNumId w:val="51"/>
+    <w:abstractNumId w:val="55"/>
   </w:num>
   <w:num w:numId="17">
     <w:abstractNumId w:val="5"/>
   </w:num>
   <w:num w:numId="18">
-    <w:abstractNumId w:val="7"/>
+    <w:abstractNumId w:val="8"/>
   </w:num>
   <w:num w:numId="19">
-    <w:abstractNumId w:val="52"/>
+    <w:abstractNumId w:val="56"/>
   </w:num>
   <w:num w:numId="20">
-    <w:abstractNumId w:val="24"/>
+    <w:abstractNumId w:val="26"/>
   </w:num>
   <w:num w:numId="21">
-    <w:abstractNumId w:val="58"/>
+    <w:abstractNumId w:val="63"/>
   </w:num>
   <w:num w:numId="22">
-    <w:abstractNumId w:val="67"/>
+    <w:abstractNumId w:val="72"/>
   </w:num>
   <w:num w:numId="23">
-    <w:abstractNumId w:val="37"/>
+    <w:abstractNumId w:val="39"/>
   </w:num>
   <w:num w:numId="24">
-    <w:abstractNumId w:val="30"/>
+    <w:abstractNumId w:val="32"/>
   </w:num>
   <w:num w:numId="25">
-    <w:abstractNumId w:val="27"/>
+    <w:abstractNumId w:val="29"/>
   </w:num>
   <w:num w:numId="26">
     <w:abstractNumId w:val="1"/>
   </w:num>
   <w:num w:numId="27">
-    <w:abstractNumId w:val="44"/>
+    <w:abstractNumId w:val="47"/>
   </w:num>
   <w:num w:numId="28">
-    <w:abstractNumId w:val="42"/>
+    <w:abstractNumId w:val="45"/>
   </w:num>
   <w:num w:numId="29">
-    <w:abstractNumId w:val="65"/>
+    <w:abstractNumId w:val="70"/>
   </w:num>
   <w:num w:numId="30">
-    <w:abstractNumId w:val="50"/>
+    <w:abstractNumId w:val="53"/>
   </w:num>
   <w:num w:numId="31">
-    <w:abstractNumId w:val="15"/>
+    <w:abstractNumId w:val="16"/>
   </w:num>
   <w:num w:numId="32">
-    <w:abstractNumId w:val="18"/>
+    <w:abstractNumId w:val="19"/>
   </w:num>
   <w:num w:numId="33">
-    <w:abstractNumId w:val="33"/>
+    <w:abstractNumId w:val="35"/>
   </w:num>
   <w:num w:numId="34">
-    <w:abstractNumId w:val="9"/>
+    <w:abstractNumId w:val="10"/>
   </w:num>
   <w:num w:numId="35">
-    <w:abstractNumId w:val="34"/>
+    <w:abstractNumId w:val="36"/>
   </w:num>
   <w:num w:numId="36">
-    <w:abstractNumId w:val="21"/>
+    <w:abstractNumId w:val="22"/>
   </w:num>
   <w:num w:numId="37">
     <w:abstractNumId w:val="3"/>
   </w:num>
   <w:num w:numId="38">
-    <w:abstractNumId w:val="47"/>
+    <w:abstractNumId w:val="50"/>
   </w:num>
   <w:num w:numId="39">
-    <w:abstractNumId w:val="29"/>
+    <w:abstractNumId w:val="31"/>
   </w:num>
   <w:num w:numId="40">
     <w:abstractNumId w:val="4"/>
   </w:num>
   <w:num w:numId="41">
-    <w:abstractNumId w:val="54"/>
+    <w:abstractNumId w:val="59"/>
   </w:num>
   <w:num w:numId="42">
-    <w:abstractNumId w:val="32"/>
+    <w:abstractNumId w:val="34"/>
   </w:num>
   <w:num w:numId="43">
-    <w:abstractNumId w:val="40"/>
+    <w:abstractNumId w:val="43"/>
   </w:num>
   <w:num w:numId="44">
+    <w:abstractNumId w:val="18"/>
+  </w:num>
+  <w:num w:numId="45">
+    <w:abstractNumId w:val="27"/>
+  </w:num>
+  <w:num w:numId="46">
+    <w:abstractNumId w:val="67"/>
+  </w:num>
+  <w:num w:numId="47">
+    <w:abstractNumId w:val="71"/>
+  </w:num>
+  <w:num w:numId="48">
+    <w:abstractNumId w:val="66"/>
+  </w:num>
+  <w:num w:numId="49">
+    <w:abstractNumId w:val="48"/>
+  </w:num>
+  <w:num w:numId="50">
+    <w:abstractNumId w:val="57"/>
+  </w:num>
+  <w:num w:numId="51">
+    <w:abstractNumId w:val="61"/>
+  </w:num>
+  <w:num w:numId="52">
+    <w:abstractNumId w:val="9"/>
+  </w:num>
+  <w:num w:numId="53">
+    <w:abstractNumId w:val="42"/>
+  </w:num>
+  <w:num w:numId="54">
+    <w:abstractNumId w:val="33"/>
+  </w:num>
+  <w:num w:numId="55">
+    <w:abstractNumId w:val="62"/>
+  </w:num>
+  <w:num w:numId="56">
+    <w:abstractNumId w:val="68"/>
+  </w:num>
+  <w:num w:numId="57">
+    <w:abstractNumId w:val="49"/>
+  </w:num>
+  <w:num w:numId="58">
     <w:abstractNumId w:val="17"/>
   </w:num>
-  <w:num w:numId="45">
-    <w:abstractNumId w:val="25"/>
-  </w:num>
-  <w:num w:numId="46">
-    <w:abstractNumId w:val="62"/>
-  </w:num>
-  <w:num w:numId="47">
-    <w:abstractNumId w:val="66"/>
-  </w:num>
-  <w:num w:numId="48">
-    <w:abstractNumId w:val="61"/>
-  </w:num>
-  <w:num w:numId="49">
-    <w:abstractNumId w:val="45"/>
-  </w:num>
-  <w:num w:numId="50">
-    <w:abstractNumId w:val="53"/>
-  </w:num>
-  <w:num w:numId="51">
-    <w:abstractNumId w:val="56"/>
-  </w:num>
-  <w:num w:numId="52">
-    <w:abstractNumId w:val="8"/>
-  </w:num>
-  <w:num w:numId="53">
-    <w:abstractNumId w:val="39"/>
-  </w:num>
-  <w:num w:numId="54">
-    <w:abstractNumId w:val="31"/>
-  </w:num>
-  <w:num w:numId="55">
-    <w:abstractNumId w:val="57"/>
-  </w:num>
-  <w:num w:numId="56">
-    <w:abstractNumId w:val="63"/>
-  </w:num>
-  <w:num w:numId="57">
-    <w:abstractNumId w:val="46"/>
-  </w:num>
-  <w:num w:numId="58">
-    <w:abstractNumId w:val="16"/>
-  </w:num>
   <w:num w:numId="59">
-    <w:abstractNumId w:val="36"/>
+    <w:abstractNumId w:val="38"/>
   </w:num>
   <w:num w:numId="60">
-    <w:abstractNumId w:val="55"/>
+    <w:abstractNumId w:val="60"/>
   </w:num>
   <w:num w:numId="61">
-    <w:abstractNumId w:val="68"/>
+    <w:abstractNumId w:val="73"/>
   </w:num>
   <w:num w:numId="62">
-    <w:abstractNumId w:val="10"/>
+    <w:abstractNumId w:val="11"/>
   </w:num>
   <w:num w:numId="63">
     <w:abstractNumId w:val="2"/>
@@ -31058,19 +32339,34 @@
     <w:abstractNumId w:val="0"/>
   </w:num>
   <w:num w:numId="65">
-    <w:abstractNumId w:val="59"/>
+    <w:abstractNumId w:val="64"/>
   </w:num>
   <w:num w:numId="66">
-    <w:abstractNumId w:val="26"/>
+    <w:abstractNumId w:val="28"/>
   </w:num>
   <w:num w:numId="67">
-    <w:abstractNumId w:val="35"/>
+    <w:abstractNumId w:val="37"/>
   </w:num>
   <w:num w:numId="68">
-    <w:abstractNumId w:val="28"/>
+    <w:abstractNumId w:val="30"/>
   </w:num>
   <w:num w:numId="69">
-    <w:abstractNumId w:val="19"/>
+    <w:abstractNumId w:val="20"/>
+  </w:num>
+  <w:num w:numId="70">
+    <w:abstractNumId w:val="54"/>
+  </w:num>
+  <w:num w:numId="71">
+    <w:abstractNumId w:val="58"/>
+  </w:num>
+  <w:num w:numId="72">
+    <w:abstractNumId w:val="24"/>
+  </w:num>
+  <w:num w:numId="73">
+    <w:abstractNumId w:val="40"/>
+  </w:num>
+  <w:num w:numId="74">
+    <w:abstractNumId w:val="7"/>
   </w:num>
   <w:numIdMacAtCleanup w:val="67"/>
 </w:numbering>

</xml_diff>

<commit_message>
Modify the description of the clip "Data Binding".  Add a description o the clip "Demo: Simple Data Binding".
</commit_message>
<xml_diff>
--- a/IntroductionToWindowsForms/IntroductionToWindowsForms.docx
+++ b/IntroductionToWindowsForms/IntroductionToWindowsForms.docx
@@ -574,7 +574,19 @@
                 <w:rPr>
                   <w:rStyle w:val="Hyperlink"/>
                 </w:rPr>
-                <w:t>Data Binding</w:t>
+                <w:t>Data B</w:t>
+              </w:r>
+              <w:r>
+                <w:rPr>
+                  <w:rStyle w:val="Hyperlink"/>
+                </w:rPr>
+                <w:t>i</w:t>
+              </w:r>
+              <w:r>
+                <w:rPr>
+                  <w:rStyle w:val="Hyperlink"/>
+                </w:rPr>
+                <w:t>nding</w:t>
               </w:r>
             </w:hyperlink>
           </w:p>
@@ -606,22 +618,33 @@
                 <w:rPr>
                   <w:rStyle w:val="Hyperlink"/>
                 </w:rPr>
-                <w:t>Demo: Complex</w:t>
+                <w:t>Demo: Complex Data Binding</w:t>
               </w:r>
+            </w:hyperlink>
+          </w:p>
+        </w:tc>
+      </w:tr>
+      <w:tr>
+        <w:tc>
+          <w:tcPr>
+            <w:tcW w:w="4788" w:type="dxa"/>
+          </w:tcPr>
+          <w:p>
+            <w:hyperlink w:anchor="_Demo:_Complex_Data">
               <w:r>
                 <w:rPr>
                   <w:rStyle w:val="Hyperlink"/>
                 </w:rPr>
-                <w:t xml:space="preserve"> </w:t>
-              </w:r>
-              <w:r>
-                <w:rPr>
-                  <w:rStyle w:val="Hyperlink"/>
-                </w:rPr>
-                <w:t>Data Binding</w:t>
+                <w:t>Demo: Simple Data Binding</w:t>
               </w:r>
             </w:hyperlink>
           </w:p>
+        </w:tc>
+        <w:tc>
+          <w:tcPr>
+            <w:tcW w:w="4788" w:type="dxa"/>
+          </w:tcPr>
+          <w:p/>
         </w:tc>
       </w:tr>
     </w:tbl>
@@ -21529,23 +21552,57 @@
     </w:p>
     <w:p>
       <w:r>
-        <w:t xml:space="preserve">When data binding is used to connect simple objects (string, Boolean, etc.) to simple controls (text box, check box, etc.), this is called “Simple data binding”.  When data binding is used to connect a list-type object (e.g. </w:t>
-      </w:r>
-      <w:r>
-        <w:rPr>
-          <w:b/>
-          <w:bCs/>
-        </w:rPr>
-        <w:t>List</w:t>
-      </w:r>
-      <w:r>
-        <w:t>&lt;</w:t>
-      </w:r>
-      <w:r>
-        <w:rPr>
+        <w:t xml:space="preserve">When data binding is used to connect simple controls (text box, check box, etc.) to a collection of data, this is called “Simple Data Binding”.  The collection of data is typically a table, the control is connected to a column of the table, and the data elements in the column are of a simple type (string, integer, Boolean, etc.).  Another way to look at Simple Data Binding is associating simple controls to </w:t>
+      </w:r>
+      <w:r>
+        <w:rPr>
+          <w:b/>
+          <w:bCs/>
+        </w:rPr>
+        <w:t>List&lt;</w:t>
+      </w:r>
+      <w:r>
+        <w:t>SomeClass</w:t>
+      </w:r>
+      <w:r>
+        <w:rPr>
+          <w:b/>
+          <w:bCs/>
+        </w:rPr>
+        <w:t>&gt;</w:t>
+      </w:r>
+      <w:r>
+        <w:t xml:space="preserve">, where the control is connected to a simple-type property of SomeClass.  </w:t>
+      </w:r>
+      <w:r>
+        <w:rPr>
+          <w:b/>
+          <w:bCs/>
           <w:i/>
           <w:iCs/>
         </w:rPr>
+        <w:t>What determines the row of the table (or the index of the list)?  I don’t know.  But experiments seem to indicate that Data Binding uses the most recently selected row of the table.  At start-up the default seems to be 0.</w:t>
+      </w:r>
+    </w:p>
+    <w:p>
+      <w:r>
+        <w:t xml:space="preserve">When data binding is used to connect a list-type object (e.g. </w:t>
+      </w:r>
+      <w:r>
+        <w:rPr>
+          <w:b/>
+          <w:bCs/>
+        </w:rPr>
+        <w:t>List</w:t>
+      </w:r>
+      <w:r>
+        <w:t>&lt;</w:t>
+      </w:r>
+      <w:r>
+        <w:rPr>
+          <w:i/>
+          <w:iCs/>
+        </w:rPr>
         <w:t>type</w:t>
       </w:r>
       <w:r>
@@ -21613,18 +21670,51 @@
         <w:t>)</w:t>
       </w:r>
       <w:r>
-        <w:t xml:space="preserve"> method to specify the association between the control and the internal object.  This method has several overloads, but three pieces of information are required:  (1) the name of the property on t</w:t>
+        <w:t xml:space="preserve"> method to specify the association between the control and the </w:t>
+      </w:r>
+      <w:r>
+        <w:t>data source</w:t>
+      </w:r>
+      <w:r>
+        <w:t xml:space="preserve">.  This method has several overloads, but three pieces of information are required: </w:t>
+      </w:r>
+      <w:r>
+        <w:t xml:space="preserve"> (1) the name of the property of</w:t>
+      </w:r>
+      <w:r>
+        <w:t xml:space="preserve"> t</w:t>
       </w:r>
       <w:r>
         <w:t xml:space="preserve">he control that is being bound; </w:t>
       </w:r>
       <w:r>
-        <w:t>(2) the name of the internal object; (3) the name of the property of the internal object being bound.</w:t>
-      </w:r>
-    </w:p>
-    <w:p>
-      <w:r>
-        <w:t xml:space="preserve">For complex data binding the association between the control and the control and the internal object is expressed via three properties of the control:  (1) the value of the </w:t>
+        <w:t xml:space="preserve">(2) </w:t>
+      </w:r>
+      <w:r>
+        <w:t xml:space="preserve">a reference to </w:t>
+      </w:r>
+      <w:r>
+        <w:t xml:space="preserve">the </w:t>
+      </w:r>
+      <w:r>
+        <w:t>data source</w:t>
+      </w:r>
+      <w:r>
+        <w:t xml:space="preserve">; (3) the name of the property </w:t>
+      </w:r>
+      <w:r>
+        <w:t>that identifies the column in the data source</w:t>
+      </w:r>
+    </w:p>
+    <w:p>
+      <w:r>
+        <w:t xml:space="preserve">For complex data binding the association between the </w:t>
+      </w:r>
+      <w:r>
+        <w:t xml:space="preserve">list-type object and the </w:t>
+      </w:r>
+      <w:r>
+        <w:t xml:space="preserve">control is expressed via three properties of the control:  (1) the value of the </w:t>
       </w:r>
       <w:r>
         <w:rPr>
@@ -21634,7 +21724,13 @@
         <w:t>.DataSource</w:t>
       </w:r>
       <w:r>
-        <w:t xml:space="preserve"> property is set to the name of the internal control; (2) the </w:t>
+        <w:t xml:space="preserve"> property is set to the name of the </w:t>
+      </w:r>
+      <w:r>
+        <w:t>list-type object</w:t>
+      </w:r>
+      <w:r>
+        <w:t xml:space="preserve">; (2) the </w:t>
       </w:r>
       <w:r>
         <w:rPr>
@@ -21801,6 +21897,7 @@
         <w:spacing w:after="0"/>
       </w:pPr>
       <w:r>
+        <w:lastRenderedPageBreak/>
         <w:t xml:space="preserve">Type “Data” into the </w:t>
       </w:r>
       <w:r>
@@ -21873,7 +21970,6 @@
         </w:numPr>
       </w:pPr>
       <w:r>
-        <w:lastRenderedPageBreak/>
         <w:t xml:space="preserve">Rename the form in the </w:t>
       </w:r>
       <w:r>
@@ -22333,6 +22429,7 @@
         <w:ind w:left="1440"/>
       </w:pPr>
       <w:r>
+        <w:lastRenderedPageBreak/>
         <w:t>Me.UnitsInStock = inStock</w:t>
       </w:r>
     </w:p>
@@ -22375,7 +22472,6 @@
           <w:i/>
           <w:iCs/>
         </w:rPr>
-        <w:lastRenderedPageBreak/>
         <w:t xml:space="preserve">When the above code is translated to C#, it is important to append </w:t>
       </w:r>
       <w:proofErr w:type="gramStart"/>
@@ -22809,6 +22905,7 @@
         <w:spacing w:after="0"/>
       </w:pPr>
       <w:r>
+        <w:lastRenderedPageBreak/>
         <w:t xml:space="preserve">Drag a </w:t>
       </w:r>
       <w:r>
@@ -22903,768 +23000,1238 @@
         <w:spacing w:after="0"/>
       </w:pPr>
       <w:r>
+        <w:t xml:space="preserve">Click </w:t>
+      </w:r>
+      <w:r>
+        <w:t xml:space="preserve">the </w:t>
+      </w:r>
+      <w:r>
+        <w:rPr>
+          <w:b/>
+          <w:bCs/>
+        </w:rPr>
+        <w:t>TabControl</w:t>
+      </w:r>
+      <w:r>
+        <w:t xml:space="preserve">’s </w:t>
+      </w:r>
+      <w:r>
+        <w:rPr>
+          <w:b/>
+          <w:bCs/>
+        </w:rPr>
+        <w:t>TabPages</w:t>
+      </w:r>
+      <w:r>
+        <w:t xml:space="preserve"> property.  Click the button labeled “...” to the right of “(Collection)”.  Visual Studio displays a pop-up dialog titled </w:t>
+      </w:r>
+      <w:r>
+        <w:rPr>
+          <w:b/>
+          <w:bCs/>
+        </w:rPr>
+        <w:t>TabPage Collection Editor</w:t>
+      </w:r>
+      <w:r>
+        <w:t xml:space="preserve">.  Use this dialog to change the </w:t>
+      </w:r>
+      <w:r>
+        <w:rPr>
+          <w:b/>
+          <w:bCs/>
+        </w:rPr>
+        <w:t>Text</w:t>
+      </w:r>
+      <w:r>
+        <w:t xml:space="preserve"> property of TabPage1 to “Form”, and the </w:t>
+      </w:r>
+      <w:r>
+        <w:rPr>
+          <w:b/>
+          <w:bCs/>
+        </w:rPr>
+        <w:t>Text</w:t>
+      </w:r>
+      <w:r>
+        <w:t xml:space="preserve"> property of TabPage2 to “Grid”.</w:t>
+      </w:r>
+    </w:p>
+    <w:p>
+      <w:pPr>
+        <w:pStyle w:val="ListParagraph"/>
+        <w:numPr>
+          <w:ilvl w:val="0"/>
+          <w:numId w:val="68"/>
+        </w:numPr>
+        <w:spacing w:after="0"/>
+        <w:rPr>
+          <w:b/>
+          <w:bCs/>
+        </w:rPr>
+      </w:pPr>
+      <w:r>
+        <w:t>Select the 2</w:t>
+      </w:r>
+      <w:r>
+        <w:rPr>
+          <w:vertAlign w:val="superscript"/>
+        </w:rPr>
+        <w:t>nd</w:t>
+      </w:r>
+      <w:r>
+        <w:t xml:space="preserve"> tab page (Grid).  Drag a </w:t>
+      </w:r>
+      <w:r>
+        <w:rPr>
+          <w:b/>
+          <w:bCs/>
+        </w:rPr>
+        <w:t>DataGridView</w:t>
+      </w:r>
+      <w:r>
+        <w:t xml:space="preserve"> control from the </w:t>
+      </w:r>
+      <w:r>
+        <w:rPr>
+          <w:b/>
+          <w:bCs/>
+        </w:rPr>
+        <w:t xml:space="preserve">Toolbox </w:t>
+      </w:r>
+      <w:r>
+        <w:t xml:space="preserve">to the </w:t>
+      </w:r>
+      <w:r>
+        <w:rPr>
+          <w:b/>
+          <w:bCs/>
+        </w:rPr>
+        <w:t>TabControl</w:t>
+      </w:r>
+      <w:r>
+        <w:t xml:space="preserve">.  Visual Studio automatically displays the </w:t>
+      </w:r>
+      <w:r>
+        <w:rPr>
+          <w:b/>
+          <w:bCs/>
+        </w:rPr>
+        <w:t>DataGridView Tasks</w:t>
+      </w:r>
+      <w:r>
+        <w:t xml:space="preserve"> dialog.  Click </w:t>
+      </w:r>
+      <w:r>
+        <w:rPr>
+          <w:b/>
+          <w:bCs/>
+        </w:rPr>
+        <w:t>Dock in Parent Container.</w:t>
+      </w:r>
+    </w:p>
+    <w:p>
+      <w:pPr>
+        <w:pStyle w:val="ListParagraph"/>
+        <w:numPr>
+          <w:ilvl w:val="0"/>
+          <w:numId w:val="68"/>
+        </w:numPr>
+        <w:spacing w:after="0"/>
+      </w:pPr>
+      <w:r>
+        <w:t xml:space="preserve">Rename the </w:t>
+      </w:r>
+      <w:r>
+        <w:rPr>
+          <w:b/>
+          <w:bCs/>
+        </w:rPr>
+        <w:t>DataGridView</w:t>
+      </w:r>
+      <w:r>
+        <w:t xml:space="preserve"> control to ProductDataGridView.</w:t>
+      </w:r>
+    </w:p>
+    <w:p>
+      <w:r>
+        <w:t>This completes preparation for data binding in Visual Basic.  Translate the above steps to C#.  The constructor for ObjectSource contains several statements, each of which allocates a new Product.  One of the arguments in each of these statements takes a decimal value; in C# use the suffix “m” after a numeric litera</w:t>
+      </w:r>
+      <w:r>
+        <w:t>l to express “decimal literal”.</w:t>
+      </w:r>
+    </w:p>
+    <w:p>
+      <w:pPr>
+        <w:pStyle w:val="Heading2"/>
+      </w:pPr>
+      <w:bookmarkStart w:id="32" w:name="_Demo:_Complex_Data"/>
+      <w:bookmarkEnd w:id="32"/>
+      <w:r>
+        <w:t>Demo: Complex Data Binding</w:t>
+      </w:r>
+    </w:p>
+    <w:p>
+      <w:pPr>
+        <w:spacing w:after="0"/>
+      </w:pPr>
+      <w:r>
+        <w:t>This demo illustrates complex data binding.  The result will bind the category and products data to a Combo Box and to a List Box.</w:t>
+      </w:r>
+    </w:p>
+    <w:p>
+      <w:pPr>
+        <w:pStyle w:val="ListParagraph"/>
+        <w:numPr>
+          <w:ilvl w:val="0"/>
+          <w:numId w:val="74"/>
+        </w:numPr>
+        <w:spacing w:after="0"/>
+      </w:pPr>
+      <w:r>
+        <w:t>Navigate to DataForm.vb in design view.  Click the “Form” tab.</w:t>
+      </w:r>
+    </w:p>
+    <w:p>
+      <w:pPr>
+        <w:pStyle w:val="ListParagraph"/>
+        <w:numPr>
+          <w:ilvl w:val="0"/>
+          <w:numId w:val="74"/>
+        </w:numPr>
+        <w:spacing w:after="0"/>
+      </w:pPr>
+      <w:r>
+        <w:t xml:space="preserve">Drag a </w:t>
+      </w:r>
+      <w:r>
+        <w:rPr>
+          <w:b/>
+          <w:bCs/>
+        </w:rPr>
+        <w:t>ComboBox</w:t>
+      </w:r>
+      <w:r>
+        <w:t xml:space="preserve"> from the </w:t>
+      </w:r>
+      <w:r>
+        <w:rPr>
+          <w:b/>
+          <w:bCs/>
+        </w:rPr>
+        <w:t>Toolbox</w:t>
+      </w:r>
+      <w:r>
+        <w:t xml:space="preserve"> to DataForm.  Put it near the upper-left corner.  Make it a little bit wider (to accommodate long names).</w:t>
+      </w:r>
+    </w:p>
+    <w:p>
+      <w:pPr>
+        <w:pStyle w:val="ListParagraph"/>
+        <w:numPr>
+          <w:ilvl w:val="0"/>
+          <w:numId w:val="74"/>
+        </w:numPr>
+        <w:spacing w:after="0"/>
+      </w:pPr>
+      <w:r>
+        <w:t xml:space="preserve">Set the </w:t>
+      </w:r>
+      <w:r>
+        <w:rPr>
+          <w:b/>
+          <w:bCs/>
+        </w:rPr>
+        <w:t>Name</w:t>
+      </w:r>
+      <w:r>
+        <w:t xml:space="preserve"> property of the </w:t>
+      </w:r>
+      <w:r>
+        <w:rPr>
+          <w:b/>
+          <w:bCs/>
+        </w:rPr>
+        <w:t>ComboBox</w:t>
+      </w:r>
+      <w:r>
+        <w:t xml:space="preserve"> to CategoriesComboBox.</w:t>
+      </w:r>
+    </w:p>
+    <w:p>
+      <w:pPr>
+        <w:pStyle w:val="ListParagraph"/>
+        <w:numPr>
+          <w:ilvl w:val="0"/>
+          <w:numId w:val="74"/>
+        </w:numPr>
+        <w:spacing w:after="0"/>
+      </w:pPr>
+      <w:r>
+        <w:t xml:space="preserve">Set the </w:t>
+      </w:r>
+      <w:r>
+        <w:rPr>
+          <w:b/>
+          <w:bCs/>
+        </w:rPr>
+        <w:t>DropDownStyle</w:t>
+      </w:r>
+      <w:r>
+        <w:t xml:space="preserve"> property to </w:t>
+      </w:r>
+      <w:r>
+        <w:rPr>
+          <w:b/>
+          <w:bCs/>
+        </w:rPr>
+        <w:t>DropDownList</w:t>
+      </w:r>
+      <w:r>
+        <w:t>.</w:t>
+      </w:r>
+    </w:p>
+    <w:p>
+      <w:pPr>
+        <w:pStyle w:val="ListParagraph"/>
+        <w:numPr>
+          <w:ilvl w:val="0"/>
+          <w:numId w:val="74"/>
+        </w:numPr>
+        <w:spacing w:after="0"/>
+      </w:pPr>
+      <w:r>
+        <w:t>Double-click DataForm’s title to induce Visual Studio to create a skeleton of the form-load event.</w:t>
+      </w:r>
+    </w:p>
+    <w:p>
+      <w:pPr>
+        <w:pStyle w:val="ListParagraph"/>
+        <w:numPr>
+          <w:ilvl w:val="0"/>
+          <w:numId w:val="74"/>
+        </w:numPr>
+        <w:spacing w:after="0"/>
+      </w:pPr>
+      <w:r>
+        <w:t>Immediately before the event handler, type</w:t>
+      </w:r>
+    </w:p>
+    <w:p>
+      <w:pPr>
+        <w:spacing w:after="0"/>
+        <w:ind w:firstLine="720"/>
+      </w:pPr>
+      <w:r>
+        <w:t xml:space="preserve">Private _source As New </w:t>
+      </w:r>
+      <w:proofErr w:type="gramStart"/>
+      <w:r>
+        <w:t>ObjectSource()</w:t>
+      </w:r>
+      <w:proofErr w:type="gramEnd"/>
+    </w:p>
+    <w:p>
+      <w:pPr>
+        <w:spacing w:after="0"/>
+        <w:ind w:left="360"/>
+      </w:pPr>
+      <w:r>
+        <w:t>Recall that the constructor of ObjectSource populates the instance (_source) with category data and product data.</w:t>
+      </w:r>
+    </w:p>
+    <w:p>
+      <w:pPr>
+        <w:pStyle w:val="ListParagraph"/>
+        <w:numPr>
+          <w:ilvl w:val="0"/>
+          <w:numId w:val="73"/>
+        </w:numPr>
+        <w:spacing w:after="0"/>
+      </w:pPr>
+      <w:r>
+        <w:t>In the body of form-load event handler type</w:t>
+      </w:r>
+    </w:p>
+    <w:p>
+      <w:pPr>
+        <w:spacing w:after="0"/>
+        <w:ind w:firstLine="720"/>
+      </w:pPr>
+      <w:r>
+        <w:t>CategoriesComboBox.DataSource = _</w:t>
+      </w:r>
+      <w:proofErr w:type="gramStart"/>
+      <w:r>
+        <w:t>source.GetCategories()</w:t>
+      </w:r>
+      <w:proofErr w:type="gramEnd"/>
+    </w:p>
+    <w:p>
+      <w:pPr>
+        <w:spacing w:after="0"/>
+        <w:ind w:firstLine="720"/>
+      </w:pPr>
+      <w:r>
+        <w:t>CategoriesComboBox.DisplayMember = "CategoryName"</w:t>
+      </w:r>
+    </w:p>
+    <w:p>
+      <w:pPr>
+        <w:spacing w:after="0"/>
+        <w:ind w:left="360"/>
+      </w:pPr>
+      <w:r>
+        <w:t>The 1</w:t>
+      </w:r>
+      <w:r>
+        <w:rPr>
+          <w:vertAlign w:val="superscript"/>
+        </w:rPr>
+        <w:t>st</w:t>
+      </w:r>
+      <w:r>
+        <w:t xml:space="preserve"> statement assigns the </w:t>
+      </w:r>
+      <w:r>
+        <w:rPr>
+          <w:b/>
+          <w:bCs/>
+        </w:rPr>
+        <w:t>List</w:t>
+      </w:r>
+      <w:r>
+        <w:t xml:space="preserve"> to the combo-box's </w:t>
+      </w:r>
+      <w:r>
+        <w:rPr>
+          <w:b/>
+          <w:bCs/>
+        </w:rPr>
+        <w:t>DataSource</w:t>
+      </w:r>
+      <w:r>
+        <w:t xml:space="preserve"> property.  The 2</w:t>
+      </w:r>
+      <w:r>
+        <w:rPr>
+          <w:vertAlign w:val="superscript"/>
+        </w:rPr>
+        <w:t>nd</w:t>
+      </w:r>
+      <w:r>
+        <w:t xml:space="preserve"> statement instructs – more specifically – to display the category object’s CategoryName member.</w:t>
+      </w:r>
+    </w:p>
+    <w:p>
+      <w:pPr>
+        <w:pStyle w:val="ListParagraph"/>
+        <w:numPr>
+          <w:ilvl w:val="0"/>
+          <w:numId w:val="72"/>
+        </w:numPr>
+        <w:spacing w:after="0"/>
+      </w:pPr>
+      <w:r>
+        <w:t>Build and run the application.  The complete list of categories shows up in the dropdown list.</w:t>
+      </w:r>
+    </w:p>
+    <w:p>
+      <w:pPr>
+        <w:pStyle w:val="ListParagraph"/>
+        <w:numPr>
+          <w:ilvl w:val="0"/>
+          <w:numId w:val="72"/>
+        </w:numPr>
+        <w:spacing w:after="0"/>
+      </w:pPr>
+      <w:r>
+        <w:t xml:space="preserve">Drag a </w:t>
+      </w:r>
+      <w:r>
+        <w:rPr>
+          <w:b/>
+          <w:bCs/>
+        </w:rPr>
+        <w:t>ListBox</w:t>
+      </w:r>
+      <w:r>
+        <w:t xml:space="preserve"> from the </w:t>
+      </w:r>
+      <w:r>
+        <w:rPr>
+          <w:b/>
+          <w:bCs/>
+        </w:rPr>
+        <w:t>Toolbox</w:t>
+      </w:r>
+      <w:r>
+        <w:t xml:space="preserve"> to DataForm.  Put it under the combo box, and align it horizontally with the combo box.  Make it a little bit longer (to </w:t>
+      </w:r>
+      <w:r>
+        <w:t>accommodate</w:t>
+      </w:r>
+      <w:r>
+        <w:t xml:space="preserve"> several product names).</w:t>
+      </w:r>
+    </w:p>
+    <w:p>
+      <w:pPr>
+        <w:pStyle w:val="ListParagraph"/>
+        <w:numPr>
+          <w:ilvl w:val="0"/>
+          <w:numId w:val="72"/>
+        </w:numPr>
+        <w:spacing w:after="0"/>
+      </w:pPr>
+      <w:r>
+        <w:t xml:space="preserve">Set the </w:t>
+      </w:r>
+      <w:r>
+        <w:rPr>
+          <w:b/>
+          <w:bCs/>
+        </w:rPr>
+        <w:t>Name</w:t>
+      </w:r>
+      <w:r>
+        <w:t xml:space="preserve"> property of the </w:t>
+      </w:r>
+      <w:r>
+        <w:rPr>
+          <w:b/>
+          <w:bCs/>
+        </w:rPr>
+        <w:t>ListBox</w:t>
+      </w:r>
+      <w:r>
+        <w:t xml:space="preserve"> to ProductsListBox.</w:t>
+      </w:r>
+    </w:p>
+    <w:p>
+      <w:pPr>
+        <w:pStyle w:val="ListParagraph"/>
+        <w:numPr>
+          <w:ilvl w:val="0"/>
+          <w:numId w:val="72"/>
+        </w:numPr>
+        <w:spacing w:after="0"/>
+      </w:pPr>
+      <w:r>
+        <w:t>Add a SelectedIndexChanged event handler of CategoriesComboBox.  The intent is to respond when the user changes the selection in CategoriesComboBox:  create a list of the products that are associated with that category, and bind this list to ProductsListBox.  This association uses CategoryID – a property of both the Category class and the Product class.</w:t>
+      </w:r>
+    </w:p>
+    <w:p>
+      <w:pPr>
+        <w:pStyle w:val="ListParagraph"/>
+        <w:numPr>
+          <w:ilvl w:val="0"/>
+          <w:numId w:val="72"/>
+        </w:numPr>
+        <w:spacing w:after="0"/>
+      </w:pPr>
+      <w:r>
         <w:lastRenderedPageBreak/>
-        <w:t xml:space="preserve">Click </w:t>
-      </w:r>
-      <w:r>
-        <w:t xml:space="preserve">the </w:t>
-      </w:r>
-      <w:r>
-        <w:rPr>
-          <w:b/>
-          <w:bCs/>
-        </w:rPr>
-        <w:t>TabControl</w:t>
-      </w:r>
-      <w:r>
-        <w:t xml:space="preserve">’s </w:t>
-      </w:r>
-      <w:r>
-        <w:rPr>
-          <w:b/>
-          <w:bCs/>
-        </w:rPr>
-        <w:t>TabPages</w:t>
-      </w:r>
-      <w:r>
-        <w:t xml:space="preserve"> property.  Click the button labeled “...” to the right of “(Collection)”.  Visual Studio displays a pop-up dialog titled </w:t>
-      </w:r>
-      <w:r>
-        <w:rPr>
-          <w:b/>
-          <w:bCs/>
-        </w:rPr>
-        <w:t>TabPage Collection Editor</w:t>
-      </w:r>
-      <w:r>
-        <w:t xml:space="preserve">.  Use this dialog to change the </w:t>
-      </w:r>
-      <w:r>
-        <w:rPr>
-          <w:b/>
-          <w:bCs/>
-        </w:rPr>
-        <w:t>Text</w:t>
-      </w:r>
-      <w:r>
-        <w:t xml:space="preserve"> property of TabPage1 to “Form”, and the </w:t>
-      </w:r>
-      <w:r>
-        <w:rPr>
-          <w:b/>
-          <w:bCs/>
-        </w:rPr>
-        <w:t>Text</w:t>
-      </w:r>
-      <w:r>
-        <w:t xml:space="preserve"> property of TabPage2 to “Grid”.</w:t>
-      </w:r>
-    </w:p>
-    <w:p>
-      <w:pPr>
-        <w:pStyle w:val="ListParagraph"/>
-        <w:numPr>
-          <w:ilvl w:val="0"/>
-          <w:numId w:val="68"/>
-        </w:numPr>
-        <w:spacing w:after="0"/>
-        <w:rPr>
-          <w:b/>
-          <w:bCs/>
-        </w:rPr>
-      </w:pPr>
-      <w:r>
-        <w:t>Select the 2</w:t>
+        <w:t xml:space="preserve">The CategoryID value can be stored in the </w:t>
+      </w:r>
+      <w:r>
+        <w:rPr>
+          <w:b/>
+          <w:bCs/>
+        </w:rPr>
+        <w:t>ValueMember</w:t>
+      </w:r>
+      <w:r>
+        <w:t xml:space="preserve"> of CategoriesComboBox.  Type the following as an additional statement in the body of the form-load event handler.</w:t>
+      </w:r>
+    </w:p>
+    <w:p>
+      <w:pPr>
+        <w:spacing w:after="0"/>
+        <w:ind w:firstLine="720"/>
+      </w:pPr>
+      <w:r>
+        <w:t>CategoriesComboBox.ValueMember = "CategoryID"</w:t>
+      </w:r>
+    </w:p>
+    <w:p>
+      <w:pPr>
+        <w:pStyle w:val="ListParagraph"/>
+        <w:numPr>
+          <w:ilvl w:val="0"/>
+          <w:numId w:val="72"/>
+        </w:numPr>
+        <w:spacing w:after="0"/>
+      </w:pPr>
+      <w:r>
+        <w:t>Retrieve this CategoryID value in the SelectedIndexChanged event handler of CategoriesComboBox.  Type the following statement into the event handler.</w:t>
+      </w:r>
+    </w:p>
+    <w:p>
+      <w:pPr>
+        <w:spacing w:after="0"/>
+        <w:ind w:firstLine="720"/>
+      </w:pPr>
+      <w:r>
+        <w:t>Dim catID = CategoriesComboBox.SelectedValue</w:t>
+      </w:r>
+    </w:p>
+    <w:p>
+      <w:pPr>
+        <w:pStyle w:val="ListParagraph"/>
+        <w:numPr>
+          <w:ilvl w:val="0"/>
+          <w:numId w:val="71"/>
+        </w:numPr>
+        <w:spacing w:after="0"/>
+      </w:pPr>
+      <w:r>
+        <w:t xml:space="preserve">Build the list by using the CategoryID value (catID) as the argument to the method </w:t>
+      </w:r>
+      <w:proofErr w:type="gramStart"/>
+      <w:r>
+        <w:t>GetProducts(</w:t>
+      </w:r>
+      <w:proofErr w:type="gramEnd"/>
+      <w:r>
+        <w:t>).  Add the statement into the event handler.</w:t>
+      </w:r>
+    </w:p>
+    <w:p>
+      <w:pPr>
+        <w:spacing w:after="0"/>
+        <w:ind w:firstLine="720"/>
+      </w:pPr>
+      <w:r>
+        <w:t xml:space="preserve">ProductsListBox.DataSource = _source.GetProducts </w:t>
+      </w:r>
+      <w:proofErr w:type="gramStart"/>
+      <w:r>
+        <w:t>( catID</w:t>
+      </w:r>
+      <w:proofErr w:type="gramEnd"/>
+      <w:r>
+        <w:t xml:space="preserve"> )</w:t>
+      </w:r>
+    </w:p>
+    <w:p>
+      <w:pPr>
+        <w:pStyle w:val="ListParagraph"/>
+        <w:numPr>
+          <w:ilvl w:val="0"/>
+          <w:numId w:val="71"/>
+        </w:numPr>
+        <w:spacing w:after="0"/>
+      </w:pPr>
+      <w:r>
+        <w:t>Instruct ProductsListBox to display the Product object’s ProductName member.  Add the statement into the event handler.</w:t>
+      </w:r>
+    </w:p>
+    <w:p>
+      <w:pPr>
+        <w:spacing w:after="0"/>
+        <w:ind w:firstLine="720"/>
+      </w:pPr>
+      <w:r>
+        <w:t>ProductsListBox.DisplayMember = "ProductName"</w:t>
+      </w:r>
+    </w:p>
+    <w:p>
+      <w:pPr>
+        <w:pStyle w:val="ListParagraph"/>
+        <w:numPr>
+          <w:ilvl w:val="0"/>
+          <w:numId w:val="71"/>
+        </w:numPr>
+        <w:spacing w:after="0"/>
+      </w:pPr>
+      <w:r>
+        <w:t>Build and run the application.  It crashes with an Invalid Cast Exception.  The problem is in the 1</w:t>
       </w:r>
       <w:r>
         <w:rPr>
           <w:vertAlign w:val="superscript"/>
         </w:rPr>
+        <w:t>st</w:t>
+      </w:r>
+      <w:r>
+        <w:t xml:space="preserve"> statement of the Categories SelectedIndexChanged event handler.  The expression</w:t>
+      </w:r>
+    </w:p>
+    <w:p>
+      <w:pPr>
+        <w:spacing w:after="0"/>
+        <w:ind w:firstLine="720"/>
+      </w:pPr>
+      <w:r>
+        <w:t>CategoriesComboBox.SelectedValue</w:t>
+      </w:r>
+    </w:p>
+    <w:p>
+      <w:pPr>
+        <w:spacing w:after="0"/>
+        <w:ind w:left="360"/>
+      </w:pPr>
+      <w:proofErr w:type="gramStart"/>
+      <w:r>
+        <w:t>provides</w:t>
+      </w:r>
+      <w:proofErr w:type="gramEnd"/>
+      <w:r>
+        <w:t xml:space="preserve"> a “category” object.  (You can see this by </w:t>
+      </w:r>
+      <w:proofErr w:type="gramStart"/>
+      <w:r>
+        <w:t>hovering</w:t>
+      </w:r>
+      <w:proofErr w:type="gramEnd"/>
+      <w:r>
+        <w:t xml:space="preserve"> the mouse over “SelectedValue”.)  What we wanted, instead, was the “value” property that the combo box holds for the selected category.</w:t>
+      </w:r>
+    </w:p>
+    <w:p>
+      <w:pPr>
+        <w:pStyle w:val="ListParagraph"/>
+        <w:numPr>
+          <w:ilvl w:val="0"/>
+          <w:numId w:val="70"/>
+        </w:numPr>
+        <w:spacing w:after="0"/>
+      </w:pPr>
+      <w:r>
+        <w:t xml:space="preserve">It turns out the way to get the </w:t>
+      </w:r>
+      <w:r>
+        <w:rPr>
+          <w:b/>
+          <w:bCs/>
+        </w:rPr>
+        <w:t>SelectedValue</w:t>
+      </w:r>
+      <w:r>
+        <w:t xml:space="preserve"> property to work correctly is to set the </w:t>
+      </w:r>
+      <w:r>
+        <w:rPr>
+          <w:b/>
+          <w:bCs/>
+        </w:rPr>
+        <w:t>ValueMember</w:t>
+      </w:r>
+      <w:r>
+        <w:t xml:space="preserve"> property before setting the </w:t>
+      </w:r>
+      <w:r>
+        <w:rPr>
+          <w:b/>
+          <w:bCs/>
+        </w:rPr>
+        <w:t>DataSource</w:t>
+      </w:r>
+      <w:r>
+        <w:t xml:space="preserve"> property.  This means that the correction is to move the 1</w:t>
+      </w:r>
+      <w:r>
+        <w:rPr>
+          <w:vertAlign w:val="superscript"/>
+        </w:rPr>
+        <w:t>st</w:t>
+      </w:r>
+      <w:r>
+        <w:t xml:space="preserve"> statement in Form-load event handler two lines lower (after the “CategoriesComboBox.ValueMember” statement.</w:t>
+      </w:r>
+    </w:p>
+    <w:p>
+      <w:pPr>
+        <w:pStyle w:val="ListParagraph"/>
+        <w:numPr>
+          <w:ilvl w:val="0"/>
+          <w:numId w:val="70"/>
+        </w:numPr>
+        <w:spacing w:after="0"/>
+      </w:pPr>
+      <w:r>
+        <w:t>Build and run the application.  The error has been fixed.</w:t>
+      </w:r>
+    </w:p>
+    <w:p>
+      <w:pPr>
+        <w:spacing w:before="200"/>
+      </w:pPr>
+      <w:r>
+        <w:t>In the C# version of this data-binding example, I tried an experiment (see CategoryNamePlus in the C# code) to test whether DisplayMember binding can be used with a property that is calculated (not merely retrieved from one of the class's fields).  The answer is "yes".  A practical example would be a combo box that displays a combination of FirstName and LastName, each of which is a property of a "person" class.</w:t>
+      </w:r>
+    </w:p>
+    <w:p>
+      <w:pPr>
+        <w:pStyle w:val="Heading2"/>
+      </w:pPr>
+      <w:hyperlink w:anchor="_Demo:_Complex_Data">
+        <w:r>
+          <w:rPr>
+            <w:rStyle w:val="Hyperlink"/>
+            <w:color w:val="4F81BD" w:themeColor="accent1"/>
+            <w:u w:val="none"/>
+          </w:rPr>
+          <w:t>Demo: Simple Data Binding</w:t>
+        </w:r>
+      </w:hyperlink>
+    </w:p>
+    <w:p>
+      <w:pPr>
+        <w:spacing w:after="0"/>
+      </w:pPr>
+      <w:r>
+        <w:t xml:space="preserve">Recall that with Simple data binding (see </w:t>
+      </w:r>
+      <w:hyperlink w:anchor="_Data_Binding">
+        <w:r>
+          <w:rPr>
+            <w:rStyle w:val="Hyperlink"/>
+          </w:rPr>
+          <w:t>Data Binding</w:t>
+        </w:r>
+        <w:r>
+          <w:rPr>
+            <w:rStyle w:val="Hyperlink"/>
+            <w:color w:val="auto"/>
+            <w:u w:val="none"/>
+          </w:rPr>
+          <w:t xml:space="preserve">) the software expresses an association between simple </w:t>
+        </w:r>
+      </w:hyperlink>
+      <w:r>
+        <w:t>controls (text box, check box, etc.) and a column in a tabular data source.  This clip uses simple data binding to display a few details about an instance of the “Product” class using data-bound text boxes.</w:t>
+      </w:r>
+    </w:p>
+    <w:p>
+      <w:pPr>
+        <w:pStyle w:val="ListParagraph"/>
+        <w:numPr>
+          <w:ilvl w:val="0"/>
+          <w:numId w:val="77"/>
+        </w:numPr>
+      </w:pPr>
+      <w:r>
+        <w:t>Navigate to DataForm.vb in design view.  Click the “Form” tab.</w:t>
+      </w:r>
+    </w:p>
+    <w:p>
+      <w:pPr>
+        <w:pStyle w:val="ListParagraph"/>
+        <w:numPr>
+          <w:ilvl w:val="0"/>
+          <w:numId w:val="78"/>
+        </w:numPr>
+      </w:pPr>
+      <w:r>
+        <w:t xml:space="preserve">Drag three text boxes from the </w:t>
+      </w:r>
+      <w:r>
+        <w:rPr>
+          <w:b/>
+          <w:bCs/>
+        </w:rPr>
+        <w:t>Toolbox</w:t>
+      </w:r>
+      <w:r>
+        <w:t xml:space="preserve"> to DataForm.  Put them near the upper-center of the form.</w:t>
+      </w:r>
+    </w:p>
+    <w:p>
+      <w:pPr>
+        <w:pStyle w:val="ListParagraph"/>
+        <w:numPr>
+          <w:ilvl w:val="0"/>
+          <w:numId w:val="78"/>
+        </w:numPr>
+      </w:pPr>
+      <w:r>
+        <w:t>Set the names of the text boxes to NameTextBox, PriceTextBox, and StockTextBox.</w:t>
+      </w:r>
+    </w:p>
+    <w:p>
+      <w:pPr>
+        <w:pStyle w:val="ListParagraph"/>
+        <w:numPr>
+          <w:ilvl w:val="0"/>
+          <w:numId w:val="78"/>
+        </w:numPr>
+        <w:spacing w:after="0"/>
+      </w:pPr>
+      <w:r>
+        <w:t>The method used to do Simple data bindings is</w:t>
+      </w:r>
+    </w:p>
+    <w:p>
+      <w:pPr>
+        <w:spacing w:after="0"/>
+        <w:ind w:left="720"/>
+      </w:pPr>
+      <w:proofErr w:type="gramStart"/>
+      <w:r>
+        <w:rPr>
+          <w:i/>
+          <w:iCs/>
+        </w:rPr>
+        <w:t>SimpleControl</w:t>
+      </w:r>
+      <w:r>
+        <w:t xml:space="preserve"> .</w:t>
+      </w:r>
+      <w:proofErr w:type="gramEnd"/>
+      <w:r>
+        <w:t xml:space="preserve"> </w:t>
+      </w:r>
+      <w:proofErr w:type="gramStart"/>
+      <w:r>
+        <w:t>DataBindings .</w:t>
+      </w:r>
+      <w:proofErr w:type="gramEnd"/>
+      <w:r>
+        <w:t xml:space="preserve"> Add </w:t>
+      </w:r>
+      <w:proofErr w:type="gramStart"/>
+      <w:r>
+        <w:t xml:space="preserve">( </w:t>
+      </w:r>
+      <w:r>
+        <w:rPr>
+          <w:i/>
+          <w:iCs/>
+        </w:rPr>
+        <w:t>PropertyUsedToDisplay</w:t>
+      </w:r>
+      <w:proofErr w:type="gramEnd"/>
+      <w:r>
+        <w:rPr>
+          <w:i/>
+          <w:iCs/>
+        </w:rPr>
+        <w:t xml:space="preserve">, DataSource, </w:t>
+      </w:r>
+    </w:p>
+    <w:p>
+      <w:pPr>
+        <w:spacing w:after="0"/>
+        <w:ind w:left="3600"/>
+      </w:pPr>
+      <w:r>
+        <w:rPr>
+          <w:i/>
+          <w:iCs/>
+        </w:rPr>
+        <w:t xml:space="preserve">        </w:t>
+      </w:r>
+      <w:proofErr w:type="gramStart"/>
+      <w:r>
+        <w:rPr>
+          <w:i/>
+          <w:iCs/>
+        </w:rPr>
+        <w:t>PropertySpecifyingColumnInDataSource</w:t>
+      </w:r>
+      <w:r>
+        <w:t xml:space="preserve"> )</w:t>
+      </w:r>
+      <w:proofErr w:type="gramEnd"/>
+    </w:p>
+    <w:p>
+      <w:pPr>
+        <w:pStyle w:val="ListParagraph"/>
+        <w:numPr>
+          <w:ilvl w:val="0"/>
+          <w:numId w:val="76"/>
+        </w:numPr>
+        <w:spacing w:after="0"/>
+      </w:pPr>
+      <w:r>
+        <w:t xml:space="preserve">Data Bindings statements need to be invoked only once – when </w:t>
+      </w:r>
+      <w:r>
+        <w:rPr>
+          <w:i/>
+          <w:iCs/>
+        </w:rPr>
+        <w:t>DataSource</w:t>
+      </w:r>
+      <w:r>
+        <w:t xml:space="preserve"> is specified.  </w:t>
+      </w:r>
+      <w:r>
+        <w:rPr>
+          <w:i/>
+          <w:iCs/>
+        </w:rPr>
+        <w:t>DataSource</w:t>
+      </w:r>
+      <w:r>
+        <w:t xml:space="preserve"> is the list of products for the selected category.  Therefore, Data Binding statements are placed in CategoriesComboBox_SelectedIndexChanged() - after the statements</w:t>
+      </w:r>
+    </w:p>
+    <w:p>
+      <w:pPr>
+        <w:spacing w:after="0"/>
+        <w:ind w:firstLine="720"/>
+      </w:pPr>
+      <w:r>
+        <w:lastRenderedPageBreak/>
+        <w:t>Dim catID = CategoriesComboBox.SelectedValue</w:t>
+      </w:r>
+    </w:p>
+    <w:p>
+      <w:pPr>
+        <w:spacing w:after="0"/>
+        <w:ind w:firstLine="720"/>
+      </w:pPr>
+      <w:r>
+        <w:t xml:space="preserve">ProductsListBox.DataSource = _source.GetProducts </w:t>
+      </w:r>
+      <w:proofErr w:type="gramStart"/>
+      <w:r>
+        <w:t>( catID</w:t>
+      </w:r>
+      <w:proofErr w:type="gramEnd"/>
+      <w:r>
+        <w:t xml:space="preserve"> )</w:t>
+      </w:r>
+    </w:p>
+    <w:p>
+      <w:pPr>
+        <w:pStyle w:val="ListParagraph"/>
+        <w:numPr>
+          <w:ilvl w:val="0"/>
+          <w:numId w:val="76"/>
+        </w:numPr>
+        <w:spacing w:after="0"/>
+      </w:pPr>
+      <w:r>
+        <w:t xml:space="preserve">The value of </w:t>
+      </w:r>
+      <w:r>
+        <w:rPr>
+          <w:i/>
+          <w:iCs/>
+        </w:rPr>
+        <w:t>DataSource</w:t>
+      </w:r>
+      <w:r>
+        <w:t xml:space="preserve"> in the Data Bindings statements is “_source.GetProducts </w:t>
+      </w:r>
+      <w:proofErr w:type="gramStart"/>
+      <w:r>
+        <w:t xml:space="preserve">( </w:t>
+      </w:r>
+      <w:r>
+        <w:t>catID</w:t>
+      </w:r>
+      <w:proofErr w:type="gramEnd"/>
+      <w:r>
+        <w:t xml:space="preserve"> )”, which also appears in the 2</w:t>
+      </w:r>
+      <w:r>
+        <w:rPr>
+          <w:vertAlign w:val="superscript"/>
+        </w:rPr>
         <w:t>nd</w:t>
       </w:r>
       <w:r>
-        <w:t xml:space="preserve"> tab page (Grid).  Drag a </w:t>
-      </w:r>
-      <w:r>
-        <w:rPr>
-          <w:b/>
-          <w:bCs/>
-        </w:rPr>
-        <w:t>DataGridView</w:t>
-      </w:r>
-      <w:r>
-        <w:t xml:space="preserve"> control from the </w:t>
-      </w:r>
-      <w:r>
-        <w:rPr>
-          <w:b/>
-          <w:bCs/>
-        </w:rPr>
-        <w:t xml:space="preserve">Toolbox </w:t>
-      </w:r>
-      <w:r>
-        <w:t xml:space="preserve">to the </w:t>
-      </w:r>
-      <w:r>
-        <w:rPr>
-          <w:b/>
-          <w:bCs/>
-        </w:rPr>
-        <w:t>TabControl</w:t>
-      </w:r>
-      <w:r>
-        <w:t xml:space="preserve">.  Visual Studio automatically displays the </w:t>
-      </w:r>
-      <w:r>
-        <w:rPr>
-          <w:b/>
-          <w:bCs/>
-        </w:rPr>
-        <w:t>DataGridView Tasks</w:t>
-      </w:r>
-      <w:r>
-        <w:t xml:space="preserve"> dialog.  Click </w:t>
-      </w:r>
-      <w:r>
-        <w:rPr>
-          <w:b/>
-          <w:bCs/>
-        </w:rPr>
-        <w:t>Dock in Parent Container.</w:t>
-      </w:r>
-    </w:p>
-    <w:p>
-      <w:pPr>
-        <w:pStyle w:val="ListParagraph"/>
-        <w:numPr>
-          <w:ilvl w:val="0"/>
-          <w:numId w:val="68"/>
-        </w:numPr>
-        <w:spacing w:after="0"/>
-      </w:pPr>
-      <w:r>
-        <w:t xml:space="preserve">Rename the </w:t>
-      </w:r>
-      <w:r>
-        <w:rPr>
-          <w:b/>
-          <w:bCs/>
-        </w:rPr>
-        <w:t>DataGridView</w:t>
-      </w:r>
-      <w:r>
-        <w:t xml:space="preserve"> control to ProductDataGridView.</w:t>
-      </w:r>
-    </w:p>
-    <w:p>
-      <w:r>
-        <w:t>This completes preparation for data binding in Visual Basic.  Translate the above steps to C#.  The constructor for ObjectSource contains several statements, each of which allocates a new Product.  One of the arguments in each of these statements takes a decimal value; in C# use the suffix “m” after a numeric litera</w:t>
-      </w:r>
-      <w:r>
-        <w:t>l to express “decimal literal”.</w:t>
-      </w:r>
-    </w:p>
-    <w:p>
-      <w:pPr>
-        <w:pStyle w:val="Heading2"/>
-      </w:pPr>
-      <w:bookmarkStart w:id="32" w:name="_Demo:_Complex_Data"/>
+        <w:t xml:space="preserve"> of the two statements in the previous step.  Therefore, it is good practice to economize by using a common local variable “products”  Replace the 2</w:t>
+      </w:r>
+      <w:r>
+        <w:rPr>
+          <w:vertAlign w:val="superscript"/>
+        </w:rPr>
+        <w:t>nd</w:t>
+      </w:r>
+      <w:r>
+        <w:t xml:space="preserve"> of the two statements above with</w:t>
+      </w:r>
+    </w:p>
+    <w:p>
+      <w:pPr>
+        <w:spacing w:after="0"/>
+        <w:ind w:firstLine="720"/>
+      </w:pPr>
+      <w:r>
+        <w:t xml:space="preserve">Dim products = _source.GetProducts </w:t>
+      </w:r>
+      <w:proofErr w:type="gramStart"/>
+      <w:r>
+        <w:t>( catID</w:t>
+      </w:r>
+      <w:proofErr w:type="gramEnd"/>
+      <w:r>
+        <w:t xml:space="preserve"> )</w:t>
+      </w:r>
+    </w:p>
+    <w:p>
+      <w:pPr>
+        <w:spacing w:after="0"/>
+        <w:ind w:firstLine="720"/>
+      </w:pPr>
+      <w:r>
+        <w:t>ProductsListBox.DataSource = products</w:t>
+      </w:r>
+    </w:p>
+    <w:p>
+      <w:pPr>
+        <w:pStyle w:val="ListParagraph"/>
+        <w:numPr>
+          <w:ilvl w:val="0"/>
+          <w:numId w:val="76"/>
+        </w:numPr>
+        <w:spacing w:after="0"/>
+      </w:pPr>
+      <w:r>
+        <w:t>The Data Bindings statements can be placed at the bottom of the event handler.</w:t>
+      </w:r>
+    </w:p>
+    <w:p>
+      <w:pPr>
+        <w:spacing w:after="0"/>
+        <w:ind w:firstLine="720"/>
+      </w:pPr>
+      <w:r>
+        <w:t xml:space="preserve">NameTextBox.DataBindings.Add </w:t>
+      </w:r>
+      <w:proofErr w:type="gramStart"/>
+      <w:r>
+        <w:t>( "</w:t>
+      </w:r>
+      <w:proofErr w:type="gramEnd"/>
+      <w:r>
+        <w:t>Text", products, "ProductName" )</w:t>
+      </w:r>
+    </w:p>
+    <w:p>
+      <w:pPr>
+        <w:spacing w:after="0"/>
+        <w:ind w:left="720"/>
+      </w:pPr>
+      <w:r>
+        <w:t xml:space="preserve">PriceTextBox.DataBindings.Add </w:t>
+      </w:r>
+      <w:proofErr w:type="gramStart"/>
+      <w:r>
+        <w:t>( "</w:t>
+      </w:r>
+      <w:proofErr w:type="gramEnd"/>
+      <w:r>
+        <w:t>Text", products, "UnitPrice" )</w:t>
+      </w:r>
+    </w:p>
+    <w:p>
+      <w:pPr>
+        <w:spacing w:after="0"/>
+        <w:ind w:left="720"/>
+      </w:pPr>
+      <w:r>
+        <w:t xml:space="preserve">StockTextBox.DataBindings.Add </w:t>
+      </w:r>
+      <w:proofErr w:type="gramStart"/>
+      <w:r>
+        <w:t>( "</w:t>
+      </w:r>
+      <w:proofErr w:type="gramEnd"/>
+      <w:r>
+        <w:t>Text", products, "UnitsInStock" )</w:t>
+      </w:r>
+    </w:p>
+    <w:p>
+      <w:pPr>
+        <w:pStyle w:val="ListParagraph"/>
+        <w:numPr>
+          <w:ilvl w:val="0"/>
+          <w:numId w:val="76"/>
+        </w:numPr>
+        <w:spacing w:after="0"/>
+      </w:pPr>
+      <w:r>
+        <w:t>Build and test the application.  The Beverages display without a problem.  And we also notice that selecting different products in the list box induces appropriate changes in the text boxes.  But when we select a different category, we get an unhandled exception.  The description of the error is that two bindings in the collection to bind to the same property.  The simple explanation is that bindings have to be cleared first before new bindings are added.</w:t>
+      </w:r>
+    </w:p>
+    <w:p>
+      <w:pPr>
+        <w:pStyle w:val="ListParagraph"/>
+        <w:numPr>
+          <w:ilvl w:val="0"/>
+          <w:numId w:val="76"/>
+        </w:numPr>
+        <w:spacing w:after="0"/>
+      </w:pPr>
+      <w:r>
+        <w:t>Before each of the Simple Data Bindings statements add</w:t>
+      </w:r>
+    </w:p>
+    <w:p>
+      <w:pPr>
+        <w:spacing w:after="0"/>
+        <w:ind w:firstLine="720"/>
+        <w:rPr>
+          <w:i/>
+          <w:iCs/>
+        </w:rPr>
+      </w:pPr>
+      <w:proofErr w:type="gramStart"/>
+      <w:r>
+        <w:rPr>
+          <w:i/>
+          <w:iCs/>
+        </w:rPr>
+        <w:t>SimpleControl</w:t>
+      </w:r>
+      <w:r>
+        <w:t xml:space="preserve"> .</w:t>
+      </w:r>
+      <w:proofErr w:type="gramEnd"/>
+      <w:r>
+        <w:t xml:space="preserve"> </w:t>
+      </w:r>
+      <w:proofErr w:type="gramStart"/>
+      <w:r>
+        <w:t>DataBindings .</w:t>
+      </w:r>
+      <w:proofErr w:type="gramEnd"/>
+      <w:r>
+        <w:t xml:space="preserve"> </w:t>
+      </w:r>
+      <w:proofErr w:type="gramStart"/>
+      <w:r>
+        <w:t>Clear()</w:t>
+      </w:r>
+      <w:proofErr w:type="gramEnd"/>
+    </w:p>
+    <w:p>
+      <w:pPr>
+        <w:pStyle w:val="ListParagraph"/>
+        <w:numPr>
+          <w:ilvl w:val="0"/>
+          <w:numId w:val="75"/>
+        </w:numPr>
+      </w:pPr>
+      <w:r>
+        <w:t>Build and test the application.  Note that clearing the data bindings has resolved the problem.</w:t>
+      </w:r>
+    </w:p>
+    <w:p>
+      <w:pPr>
+        <w:spacing w:after="0"/>
+      </w:pPr>
+      <w:r>
+        <w:t>Note, also, that the second part of 2-way data binding is also working.  Choose some product.</w:t>
+      </w:r>
       <w:bookmarkStart w:id="33" w:name="_GoBack"/>
-      <w:bookmarkEnd w:id="32"/>
       <w:bookmarkEnd w:id="33"/>
       <w:r>
-        <w:t>Demo: Complex Data Binding</w:t>
-      </w:r>
-    </w:p>
-    <w:p>
-      <w:pPr>
-        <w:spacing w:after="0"/>
-      </w:pPr>
-      <w:r>
-        <w:t>This demo illustrates complex data binding.  The result will bind the category and products data to a Combo Box and to a List Box.</w:t>
-      </w:r>
-    </w:p>
-    <w:p>
-      <w:pPr>
-        <w:pStyle w:val="ListParagraph"/>
-        <w:numPr>
-          <w:ilvl w:val="0"/>
-          <w:numId w:val="74"/>
-        </w:numPr>
-        <w:spacing w:after="0"/>
-      </w:pPr>
-      <w:r>
-        <w:t>Navigate to DataForm.vb in design view.  Click the “Form” tab.</w:t>
-      </w:r>
-    </w:p>
-    <w:p>
-      <w:pPr>
-        <w:pStyle w:val="ListParagraph"/>
-        <w:numPr>
-          <w:ilvl w:val="0"/>
-          <w:numId w:val="74"/>
-        </w:numPr>
-        <w:spacing w:after="0"/>
-      </w:pPr>
-      <w:r>
-        <w:t xml:space="preserve">Drag a </w:t>
-      </w:r>
-      <w:r>
-        <w:rPr>
-          <w:b/>
-          <w:bCs/>
-        </w:rPr>
-        <w:t>ComboBox</w:t>
-      </w:r>
-      <w:r>
-        <w:t xml:space="preserve"> from the </w:t>
-      </w:r>
-      <w:r>
-        <w:rPr>
-          <w:b/>
-          <w:bCs/>
-        </w:rPr>
-        <w:t>Toolbox</w:t>
-      </w:r>
-      <w:r>
-        <w:t xml:space="preserve"> to DataForm.  Put it near the upper-left corner.  Make it a little bit wider (to accommodate long names).</w:t>
-      </w:r>
-    </w:p>
-    <w:p>
-      <w:pPr>
-        <w:pStyle w:val="ListParagraph"/>
-        <w:numPr>
-          <w:ilvl w:val="0"/>
-          <w:numId w:val="74"/>
-        </w:numPr>
-        <w:spacing w:after="0"/>
-      </w:pPr>
-      <w:r>
-        <w:t xml:space="preserve">Set the </w:t>
-      </w:r>
-      <w:r>
-        <w:rPr>
-          <w:b/>
-          <w:bCs/>
-        </w:rPr>
-        <w:t>Name</w:t>
-      </w:r>
-      <w:r>
-        <w:t xml:space="preserve"> property of the </w:t>
-      </w:r>
-      <w:r>
-        <w:rPr>
-          <w:b/>
-          <w:bCs/>
-        </w:rPr>
-        <w:t>ComboBox</w:t>
-      </w:r>
-      <w:r>
-        <w:t xml:space="preserve"> to CategoriesComboBox.</w:t>
-      </w:r>
-    </w:p>
-    <w:p>
-      <w:pPr>
-        <w:pStyle w:val="ListParagraph"/>
-        <w:numPr>
-          <w:ilvl w:val="0"/>
-          <w:numId w:val="74"/>
-        </w:numPr>
-        <w:spacing w:after="0"/>
-      </w:pPr>
-      <w:r>
-        <w:t xml:space="preserve">Set the </w:t>
-      </w:r>
-      <w:r>
-        <w:rPr>
-          <w:b/>
-          <w:bCs/>
-        </w:rPr>
-        <w:t>DropDownStyle</w:t>
-      </w:r>
-      <w:r>
-        <w:t xml:space="preserve"> property to </w:t>
-      </w:r>
-      <w:r>
-        <w:rPr>
-          <w:b/>
-          <w:bCs/>
-        </w:rPr>
-        <w:t>DropDownList</w:t>
-      </w:r>
-      <w:r>
-        <w:t>.</w:t>
-      </w:r>
-    </w:p>
-    <w:p>
-      <w:pPr>
-        <w:pStyle w:val="ListParagraph"/>
-        <w:numPr>
-          <w:ilvl w:val="0"/>
-          <w:numId w:val="74"/>
-        </w:numPr>
-        <w:spacing w:after="0"/>
-      </w:pPr>
-      <w:r>
-        <w:t>Double-click DataForm’s title to induce Visual Studio to create a skeleton of the form-load event.</w:t>
-      </w:r>
-    </w:p>
-    <w:p>
-      <w:pPr>
-        <w:pStyle w:val="ListParagraph"/>
-        <w:numPr>
-          <w:ilvl w:val="0"/>
-          <w:numId w:val="74"/>
-        </w:numPr>
-        <w:spacing w:after="0"/>
-      </w:pPr>
-      <w:r>
-        <w:t>Immediately before the event handler, type</w:t>
-      </w:r>
-    </w:p>
-    <w:p>
-      <w:pPr>
-        <w:spacing w:after="0"/>
-        <w:ind w:firstLine="720"/>
-      </w:pPr>
-      <w:r>
-        <w:t xml:space="preserve">Private _source As New </w:t>
-      </w:r>
-      <w:proofErr w:type="gramStart"/>
-      <w:r>
-        <w:t>ObjectSource()</w:t>
-      </w:r>
-      <w:proofErr w:type="gramEnd"/>
-    </w:p>
-    <w:p>
-      <w:pPr>
-        <w:spacing w:after="0"/>
-        <w:ind w:left="360"/>
-      </w:pPr>
-      <w:r>
-        <w:t>Recall that the constructor of ObjectSource populates the instance (_source) with category data and product data.</w:t>
-      </w:r>
-    </w:p>
-    <w:p>
-      <w:pPr>
-        <w:pStyle w:val="ListParagraph"/>
-        <w:numPr>
-          <w:ilvl w:val="0"/>
-          <w:numId w:val="73"/>
-        </w:numPr>
-        <w:spacing w:after="0"/>
-      </w:pPr>
-      <w:r>
-        <w:t>In the body of form-load event handler type</w:t>
-      </w:r>
-    </w:p>
-    <w:p>
-      <w:pPr>
-        <w:spacing w:after="0"/>
-        <w:ind w:firstLine="720"/>
-      </w:pPr>
-      <w:r>
-        <w:t>CategoriesComboBox.DataSource = _</w:t>
-      </w:r>
-      <w:proofErr w:type="gramStart"/>
-      <w:r>
-        <w:t>source.GetCategories()</w:t>
-      </w:r>
-      <w:proofErr w:type="gramEnd"/>
-    </w:p>
-    <w:p>
-      <w:pPr>
-        <w:spacing w:after="0"/>
-        <w:ind w:firstLine="720"/>
-      </w:pPr>
-      <w:r>
-        <w:t>CategoriesComboBox.DisplayMember = "CategoryName"</w:t>
-      </w:r>
-    </w:p>
-    <w:p>
-      <w:pPr>
-        <w:spacing w:after="0"/>
-        <w:ind w:left="360"/>
-      </w:pPr>
-      <w:r>
-        <w:t>The 1</w:t>
-      </w:r>
-      <w:r>
-        <w:rPr>
-          <w:vertAlign w:val="superscript"/>
-        </w:rPr>
-        <w:t>st</w:t>
-      </w:r>
-      <w:r>
-        <w:t xml:space="preserve"> statement assigns the </w:t>
-      </w:r>
-      <w:r>
-        <w:rPr>
-          <w:b/>
-          <w:bCs/>
-        </w:rPr>
-        <w:t>List</w:t>
-      </w:r>
-      <w:r>
-        <w:t xml:space="preserve"> to the combo-box's </w:t>
-      </w:r>
-      <w:r>
-        <w:rPr>
-          <w:b/>
-          <w:bCs/>
-        </w:rPr>
-        <w:t>DataSource</w:t>
-      </w:r>
-      <w:r>
-        <w:t xml:space="preserve"> property.  The 2</w:t>
-      </w:r>
-      <w:r>
-        <w:rPr>
-          <w:vertAlign w:val="superscript"/>
-        </w:rPr>
-        <w:t>nd</w:t>
-      </w:r>
-      <w:r>
-        <w:t xml:space="preserve"> statement instructs – more specifically – to display the category object’s CategoryName member.</w:t>
-      </w:r>
-    </w:p>
-    <w:p>
-      <w:pPr>
-        <w:pStyle w:val="ListParagraph"/>
-        <w:numPr>
-          <w:ilvl w:val="0"/>
-          <w:numId w:val="72"/>
-        </w:numPr>
-        <w:spacing w:after="0"/>
-      </w:pPr>
-      <w:r>
-        <w:t>Build and run the application.  The complete list of categories shows up in the dropdown list.</w:t>
-      </w:r>
-    </w:p>
-    <w:p>
-      <w:pPr>
-        <w:pStyle w:val="ListParagraph"/>
-        <w:numPr>
-          <w:ilvl w:val="0"/>
-          <w:numId w:val="72"/>
-        </w:numPr>
-        <w:spacing w:after="0"/>
-      </w:pPr>
-      <w:r>
-        <w:t xml:space="preserve">Drag a </w:t>
-      </w:r>
-      <w:r>
-        <w:rPr>
-          <w:b/>
-          <w:bCs/>
-        </w:rPr>
-        <w:t>ListBox</w:t>
-      </w:r>
-      <w:r>
-        <w:t xml:space="preserve"> from the </w:t>
-      </w:r>
-      <w:r>
-        <w:rPr>
-          <w:b/>
-          <w:bCs/>
-        </w:rPr>
-        <w:t>Toolbox</w:t>
-      </w:r>
-      <w:r>
-        <w:t xml:space="preserve"> to DataForm.  Put it under the combo box, and align it horizontally with the combo box.  Make it a little bit longer (to </w:t>
-      </w:r>
-      <w:r>
-        <w:t>accommodate</w:t>
-      </w:r>
-      <w:r>
-        <w:t xml:space="preserve"> several product names).</w:t>
-      </w:r>
-    </w:p>
-    <w:p>
-      <w:pPr>
-        <w:pStyle w:val="ListParagraph"/>
-        <w:numPr>
-          <w:ilvl w:val="0"/>
-          <w:numId w:val="72"/>
-        </w:numPr>
-        <w:spacing w:after="0"/>
-      </w:pPr>
-      <w:r>
-        <w:t xml:space="preserve">Set the </w:t>
-      </w:r>
-      <w:r>
-        <w:rPr>
-          <w:b/>
-          <w:bCs/>
-        </w:rPr>
-        <w:t>Name</w:t>
-      </w:r>
-      <w:r>
-        <w:t xml:space="preserve"> property of the </w:t>
-      </w:r>
-      <w:r>
-        <w:rPr>
-          <w:b/>
-          <w:bCs/>
-        </w:rPr>
-        <w:t>ListBox</w:t>
-      </w:r>
-      <w:r>
-        <w:t xml:space="preserve"> to ProductsListBox.</w:t>
-      </w:r>
-    </w:p>
-    <w:p>
-      <w:pPr>
-        <w:pStyle w:val="ListParagraph"/>
-        <w:numPr>
-          <w:ilvl w:val="0"/>
-          <w:numId w:val="72"/>
-        </w:numPr>
-        <w:spacing w:after="0"/>
-      </w:pPr>
-      <w:r>
-        <w:t>Add a SelectedIndexChanged event handler of CategoriesComboBox.  The intent is to respond when the user changes the selection in CategoriesComboBox:  create a list of the products that are associated with that category, and bind this list to ProductsListBox.  This association uses CategoryID – a property of both the Category class and the Product class.</w:t>
-      </w:r>
-    </w:p>
-    <w:p>
-      <w:pPr>
-        <w:pStyle w:val="ListParagraph"/>
-        <w:numPr>
-          <w:ilvl w:val="0"/>
-          <w:numId w:val="72"/>
-        </w:numPr>
-        <w:spacing w:after="0"/>
-      </w:pPr>
-      <w:r>
-        <w:t xml:space="preserve">The CategoryID value can be stored in the </w:t>
-      </w:r>
-      <w:r>
-        <w:rPr>
-          <w:b/>
-          <w:bCs/>
-        </w:rPr>
-        <w:t>ValueMember</w:t>
-      </w:r>
-      <w:r>
-        <w:t xml:space="preserve"> of CategoriesComboBox.  Type the following as an additional statement in the body of the form-load event handler.</w:t>
-      </w:r>
-    </w:p>
-    <w:p>
-      <w:pPr>
-        <w:spacing w:after="0"/>
-        <w:ind w:firstLine="720"/>
-      </w:pPr>
-      <w:r>
-        <w:t>CategoriesComboBox.ValueMember = "CategoryID"</w:t>
-      </w:r>
-    </w:p>
-    <w:p>
-      <w:pPr>
-        <w:pStyle w:val="ListParagraph"/>
-        <w:numPr>
-          <w:ilvl w:val="0"/>
-          <w:numId w:val="72"/>
-        </w:numPr>
-        <w:spacing w:after="0"/>
-      </w:pPr>
-      <w:r>
-        <w:lastRenderedPageBreak/>
-        <w:t>Retrieve this CategoryID value in the SelectedIndexChanged event handler of CategoriesComboBox.  Type the following statement into the event handler.</w:t>
-      </w:r>
-    </w:p>
-    <w:p>
-      <w:pPr>
-        <w:spacing w:after="0"/>
-        <w:ind w:firstLine="720"/>
-      </w:pPr>
-      <w:r>
-        <w:t>Dim catID = CategoriesComboBox.SelectedValue</w:t>
-      </w:r>
-    </w:p>
-    <w:p>
-      <w:pPr>
-        <w:pStyle w:val="ListParagraph"/>
-        <w:numPr>
-          <w:ilvl w:val="0"/>
-          <w:numId w:val="71"/>
-        </w:numPr>
-        <w:spacing w:after="0"/>
-      </w:pPr>
-      <w:r>
-        <w:t xml:space="preserve">Build the list by using the CategoryID value (catID) as the argument to the method </w:t>
-      </w:r>
-      <w:proofErr w:type="gramStart"/>
-      <w:r>
-        <w:t>GetProducts(</w:t>
-      </w:r>
-      <w:proofErr w:type="gramEnd"/>
-      <w:r>
-        <w:t>).  Add the statement into the event handler.</w:t>
-      </w:r>
-    </w:p>
-    <w:p>
-      <w:pPr>
-        <w:spacing w:after="0"/>
-        <w:ind w:firstLine="720"/>
-      </w:pPr>
-      <w:r>
-        <w:t xml:space="preserve">ProductsListBox.DataSource = _source.GetProducts </w:t>
-      </w:r>
-      <w:proofErr w:type="gramStart"/>
-      <w:r>
-        <w:t>( catID</w:t>
-      </w:r>
-      <w:proofErr w:type="gramEnd"/>
-      <w:r>
-        <w:t xml:space="preserve"> )</w:t>
-      </w:r>
-    </w:p>
-    <w:p>
-      <w:pPr>
-        <w:pStyle w:val="ListParagraph"/>
-        <w:numPr>
-          <w:ilvl w:val="0"/>
-          <w:numId w:val="71"/>
-        </w:numPr>
-        <w:spacing w:after="0"/>
-      </w:pPr>
-      <w:r>
-        <w:t>Instruct ProductsListBox to display the Product object’s ProductName member.  Add the statement into the event handler.</w:t>
-      </w:r>
-    </w:p>
-    <w:p>
-      <w:pPr>
-        <w:spacing w:after="0"/>
-        <w:ind w:firstLine="720"/>
-      </w:pPr>
-      <w:r>
-        <w:t>ProductsListBox.DisplayMember = "ProductName"</w:t>
-      </w:r>
-    </w:p>
-    <w:p>
-      <w:pPr>
-        <w:pStyle w:val="ListParagraph"/>
-        <w:numPr>
-          <w:ilvl w:val="0"/>
-          <w:numId w:val="71"/>
-        </w:numPr>
-        <w:spacing w:after="0"/>
-      </w:pPr>
-      <w:r>
-        <w:t>Build and run the application.  It crashes with an Invalid Cast Exception.  The problem is in the 1</w:t>
-      </w:r>
-      <w:r>
-        <w:rPr>
-          <w:vertAlign w:val="superscript"/>
-        </w:rPr>
-        <w:t>st</w:t>
-      </w:r>
-      <w:r>
-        <w:t xml:space="preserve"> statement of the Categories SelectedIndexChanged event handler.  The expression</w:t>
-      </w:r>
-    </w:p>
-    <w:p>
-      <w:pPr>
-        <w:spacing w:after="0"/>
-        <w:ind w:firstLine="720"/>
-      </w:pPr>
-      <w:r>
-        <w:t>CategoriesComboBox.SelectedValue</w:t>
-      </w:r>
-    </w:p>
-    <w:p>
-      <w:pPr>
-        <w:spacing w:after="0"/>
-        <w:ind w:left="360"/>
-      </w:pPr>
-      <w:proofErr w:type="gramStart"/>
-      <w:r>
-        <w:t>provides</w:t>
-      </w:r>
-      <w:proofErr w:type="gramEnd"/>
-      <w:r>
-        <w:t xml:space="preserve"> a “category” object.  (You can see this by </w:t>
-      </w:r>
-      <w:proofErr w:type="gramStart"/>
-      <w:r>
-        <w:t>hovering</w:t>
-      </w:r>
-      <w:proofErr w:type="gramEnd"/>
-      <w:r>
-        <w:t xml:space="preserve"> the mouse over “SelectedValue”.)  What we wanted, instead, was the “value” property that the combo box holds for the selected category.</w:t>
-      </w:r>
-    </w:p>
-    <w:p>
-      <w:pPr>
-        <w:pStyle w:val="ListParagraph"/>
-        <w:numPr>
-          <w:ilvl w:val="0"/>
-          <w:numId w:val="70"/>
-        </w:numPr>
-        <w:spacing w:after="0"/>
-      </w:pPr>
-      <w:r>
-        <w:t xml:space="preserve">It turns out the way to get the </w:t>
-      </w:r>
-      <w:r>
-        <w:rPr>
-          <w:b/>
-          <w:bCs/>
-        </w:rPr>
-        <w:t>SelectedValue</w:t>
-      </w:r>
-      <w:r>
-        <w:t xml:space="preserve"> property to work correctly is to set the </w:t>
-      </w:r>
-      <w:r>
-        <w:rPr>
-          <w:b/>
-          <w:bCs/>
-        </w:rPr>
-        <w:t>ValueMember</w:t>
-      </w:r>
-      <w:r>
-        <w:t xml:space="preserve"> property before setting the </w:t>
-      </w:r>
-      <w:r>
-        <w:rPr>
-          <w:b/>
-          <w:bCs/>
-        </w:rPr>
-        <w:t>DataSource</w:t>
-      </w:r>
-      <w:r>
-        <w:t xml:space="preserve"> property.  This means that the correction is to move the 1</w:t>
-      </w:r>
-      <w:r>
-        <w:rPr>
-          <w:vertAlign w:val="superscript"/>
-        </w:rPr>
-        <w:t>st</w:t>
-      </w:r>
-      <w:r>
-        <w:t xml:space="preserve"> statement in Form-load event handler two lines lower (after the “CategoriesComboBox.ValueMember” statement.</w:t>
-      </w:r>
-    </w:p>
-    <w:p>
-      <w:pPr>
-        <w:pStyle w:val="ListParagraph"/>
-        <w:numPr>
-          <w:ilvl w:val="0"/>
-          <w:numId w:val="70"/>
-        </w:numPr>
-        <w:spacing w:after="0"/>
-      </w:pPr>
-      <w:r>
-        <w:t>Build and run the application.  The error has been fixed.</w:t>
-      </w:r>
-    </w:p>
-    <w:p>
-      <w:pPr>
-        <w:spacing w:before="200"/>
-      </w:pPr>
-      <w:r>
-        <w:t>In the C# version of this data-binding example, I tried an experiment (see CategoryNamePlus in the C# code) to test whether DisplayMember binding can be used with a property that is calculated (not merely retrieved from one of the class's fields).  The answer is "yes".  A practical example would be a combo box that displays a combination of FirstName and LastName, each of which is a property of a "person" class.</w:t>
+        <w:t xml:space="preserve">  </w:t>
+      </w:r>
+      <w:proofErr w:type="gramStart"/>
+      <w:r>
+        <w:t>Type new values into one or more of the text boxes.</w:t>
+      </w:r>
+      <w:proofErr w:type="gramEnd"/>
+      <w:r>
+        <w:t xml:space="preserve">  Then navigate away from this product.  Then return and notice that the data has persisted.  (The persistence is, of course, not permanent.  This is in-memory data. When the application is restarted, the values revert to the initialized values derived from the source code.)</w:t>
       </w:r>
     </w:p>
     <w:p/>
@@ -23738,7 +24305,7 @@
           <w:rPr>
             <w:noProof/>
           </w:rPr>
-          <w:t>1</w:t>
+          <w:t>47</w:t>
         </w:r>
         <w:r>
           <w:rPr>
@@ -24350,6 +24917,119 @@
     </w:lvl>
   </w:abstractNum>
   <w:abstractNum w:abstractNumId="5">
+    <w:nsid w:val="09744911"/>
+    <w:multiLevelType w:val="hybridMultilevel"/>
+    <w:tmpl w:val="AF4A1C06"/>
+    <w:lvl w:ilvl="0" w:tplc="87843296">
+      <w:start w:val="1"/>
+      <w:numFmt w:val="bullet"/>
+      <w:lvlText w:val=""/>
+      <w:lvlJc w:val="left"/>
+      <w:pPr>
+        <w:ind w:left="360" w:hanging="360"/>
+      </w:pPr>
+      <w:rPr>
+        <w:rFonts w:ascii="Symbol" w:hAnsi="Symbol" w:hint="default"/>
+      </w:rPr>
+    </w:lvl>
+    <w:lvl w:ilvl="1" w:tplc="EBA81F2E">
+      <w:start w:val="1"/>
+      <w:numFmt w:val="bullet"/>
+      <w:lvlText w:val="o"/>
+      <w:lvlJc w:val="left"/>
+      <w:pPr>
+        <w:ind w:left="1080" w:hanging="360"/>
+      </w:pPr>
+      <w:rPr>
+        <w:rFonts w:ascii="Courier New" w:hAnsi="Courier New" w:hint="default"/>
+      </w:rPr>
+    </w:lvl>
+    <w:lvl w:ilvl="2" w:tplc="8004B840">
+      <w:start w:val="1"/>
+      <w:numFmt w:val="bullet"/>
+      <w:lvlText w:val=""/>
+      <w:lvlJc w:val="left"/>
+      <w:pPr>
+        <w:ind w:left="1800" w:hanging="360"/>
+      </w:pPr>
+      <w:rPr>
+        <w:rFonts w:ascii="Wingdings" w:hAnsi="Wingdings" w:hint="default"/>
+      </w:rPr>
+    </w:lvl>
+    <w:lvl w:ilvl="3" w:tplc="E690DB68">
+      <w:start w:val="1"/>
+      <w:numFmt w:val="bullet"/>
+      <w:lvlText w:val=""/>
+      <w:lvlJc w:val="left"/>
+      <w:pPr>
+        <w:ind w:left="2520" w:hanging="360"/>
+      </w:pPr>
+      <w:rPr>
+        <w:rFonts w:ascii="Symbol" w:hAnsi="Symbol" w:hint="default"/>
+      </w:rPr>
+    </w:lvl>
+    <w:lvl w:ilvl="4" w:tplc="D07E20FC">
+      <w:start w:val="1"/>
+      <w:numFmt w:val="bullet"/>
+      <w:lvlText w:val="o"/>
+      <w:lvlJc w:val="left"/>
+      <w:pPr>
+        <w:ind w:left="3240" w:hanging="360"/>
+      </w:pPr>
+      <w:rPr>
+        <w:rFonts w:ascii="Courier New" w:hAnsi="Courier New" w:hint="default"/>
+      </w:rPr>
+    </w:lvl>
+    <w:lvl w:ilvl="5" w:tplc="AD3AFD00">
+      <w:start w:val="1"/>
+      <w:numFmt w:val="bullet"/>
+      <w:lvlText w:val=""/>
+      <w:lvlJc w:val="left"/>
+      <w:pPr>
+        <w:ind w:left="3960" w:hanging="360"/>
+      </w:pPr>
+      <w:rPr>
+        <w:rFonts w:ascii="Wingdings" w:hAnsi="Wingdings" w:hint="default"/>
+      </w:rPr>
+    </w:lvl>
+    <w:lvl w:ilvl="6" w:tplc="941A3656">
+      <w:start w:val="1"/>
+      <w:numFmt w:val="bullet"/>
+      <w:lvlText w:val=""/>
+      <w:lvlJc w:val="left"/>
+      <w:pPr>
+        <w:ind w:left="4680" w:hanging="360"/>
+      </w:pPr>
+      <w:rPr>
+        <w:rFonts w:ascii="Symbol" w:hAnsi="Symbol" w:hint="default"/>
+      </w:rPr>
+    </w:lvl>
+    <w:lvl w:ilvl="7" w:tplc="DFF8B8E0">
+      <w:start w:val="1"/>
+      <w:numFmt w:val="bullet"/>
+      <w:lvlText w:val="o"/>
+      <w:lvlJc w:val="left"/>
+      <w:pPr>
+        <w:ind w:left="5400" w:hanging="360"/>
+      </w:pPr>
+      <w:rPr>
+        <w:rFonts w:ascii="Courier New" w:hAnsi="Courier New" w:hint="default"/>
+      </w:rPr>
+    </w:lvl>
+    <w:lvl w:ilvl="8" w:tplc="1CE290DC">
+      <w:start w:val="1"/>
+      <w:numFmt w:val="bullet"/>
+      <w:lvlText w:val=""/>
+      <w:lvlJc w:val="left"/>
+      <w:pPr>
+        <w:ind w:left="6120" w:hanging="360"/>
+      </w:pPr>
+      <w:rPr>
+        <w:rFonts w:ascii="Wingdings" w:hAnsi="Wingdings" w:hint="default"/>
+      </w:rPr>
+    </w:lvl>
+  </w:abstractNum>
+  <w:abstractNum w:abstractNumId="6">
     <w:nsid w:val="0D650E79"/>
     <w:multiLevelType w:val="hybridMultilevel"/>
     <w:tmpl w:val="C450C7CC"/>
@@ -24462,7 +25142,7 @@
       </w:rPr>
     </w:lvl>
   </w:abstractNum>
-  <w:abstractNum w:abstractNumId="6">
+  <w:abstractNum w:abstractNumId="7">
     <w:nsid w:val="0E911486"/>
     <w:multiLevelType w:val="hybridMultilevel"/>
     <w:tmpl w:val="3DE85CC6"/>
@@ -24575,7 +25255,7 @@
       </w:rPr>
     </w:lvl>
   </w:abstractNum>
-  <w:abstractNum w:abstractNumId="7">
+  <w:abstractNum w:abstractNumId="8">
     <w:nsid w:val="128067F7"/>
     <w:multiLevelType w:val="hybridMultilevel"/>
     <w:tmpl w:val="5A76BABE"/>
@@ -24688,7 +25368,7 @@
       </w:rPr>
     </w:lvl>
   </w:abstractNum>
-  <w:abstractNum w:abstractNumId="8">
+  <w:abstractNum w:abstractNumId="9">
     <w:nsid w:val="15465B72"/>
     <w:multiLevelType w:val="hybridMultilevel"/>
     <w:tmpl w:val="E8AA411E"/>
@@ -24801,7 +25481,7 @@
       </w:rPr>
     </w:lvl>
   </w:abstractNum>
-  <w:abstractNum w:abstractNumId="9">
+  <w:abstractNum w:abstractNumId="10">
     <w:nsid w:val="163B7DB6"/>
     <w:multiLevelType w:val="hybridMultilevel"/>
     <w:tmpl w:val="01E0455A"/>
@@ -24914,7 +25594,7 @@
       </w:rPr>
     </w:lvl>
   </w:abstractNum>
-  <w:abstractNum w:abstractNumId="10">
+  <w:abstractNum w:abstractNumId="11">
     <w:nsid w:val="169910B1"/>
     <w:multiLevelType w:val="hybridMultilevel"/>
     <w:tmpl w:val="065A2D5A"/>
@@ -25027,7 +25707,7 @@
       </w:rPr>
     </w:lvl>
   </w:abstractNum>
-  <w:abstractNum w:abstractNumId="11">
+  <w:abstractNum w:abstractNumId="12">
     <w:nsid w:val="1A403216"/>
     <w:multiLevelType w:val="hybridMultilevel"/>
     <w:tmpl w:val="605406C6"/>
@@ -25140,7 +25820,7 @@
       </w:rPr>
     </w:lvl>
   </w:abstractNum>
-  <w:abstractNum w:abstractNumId="12">
+  <w:abstractNum w:abstractNumId="13">
     <w:nsid w:val="1A433D95"/>
     <w:multiLevelType w:val="hybridMultilevel"/>
     <w:tmpl w:val="5E520786"/>
@@ -25253,7 +25933,7 @@
       </w:rPr>
     </w:lvl>
   </w:abstractNum>
-  <w:abstractNum w:abstractNumId="13">
+  <w:abstractNum w:abstractNumId="14">
     <w:nsid w:val="1E055F12"/>
     <w:multiLevelType w:val="hybridMultilevel"/>
     <w:tmpl w:val="053E589C"/>
@@ -25366,7 +26046,7 @@
       </w:rPr>
     </w:lvl>
   </w:abstractNum>
-  <w:abstractNum w:abstractNumId="14">
+  <w:abstractNum w:abstractNumId="15">
     <w:nsid w:val="1E2A5880"/>
     <w:multiLevelType w:val="hybridMultilevel"/>
     <w:tmpl w:val="D9D2DFE0"/>
@@ -25479,7 +26159,7 @@
       </w:rPr>
     </w:lvl>
   </w:abstractNum>
-  <w:abstractNum w:abstractNumId="15">
+  <w:abstractNum w:abstractNumId="16">
     <w:nsid w:val="210D3150"/>
     <w:multiLevelType w:val="hybridMultilevel"/>
     <w:tmpl w:val="33FCBF16"/>
@@ -25592,7 +26272,7 @@
       </w:rPr>
     </w:lvl>
   </w:abstractNum>
-  <w:abstractNum w:abstractNumId="16">
+  <w:abstractNum w:abstractNumId="17">
     <w:nsid w:val="213F1360"/>
     <w:multiLevelType w:val="hybridMultilevel"/>
     <w:tmpl w:val="110C6176"/>
@@ -25705,7 +26385,7 @@
       </w:rPr>
     </w:lvl>
   </w:abstractNum>
-  <w:abstractNum w:abstractNumId="17">
+  <w:abstractNum w:abstractNumId="18">
     <w:nsid w:val="228C1A81"/>
     <w:multiLevelType w:val="hybridMultilevel"/>
     <w:tmpl w:val="F5C06554"/>
@@ -25818,7 +26498,7 @@
       </w:rPr>
     </w:lvl>
   </w:abstractNum>
-  <w:abstractNum w:abstractNumId="18">
+  <w:abstractNum w:abstractNumId="19">
     <w:nsid w:val="2582182C"/>
     <w:multiLevelType w:val="hybridMultilevel"/>
     <w:tmpl w:val="0EB48B3A"/>
@@ -25931,7 +26611,7 @@
       </w:rPr>
     </w:lvl>
   </w:abstractNum>
-  <w:abstractNum w:abstractNumId="19">
+  <w:abstractNum w:abstractNumId="20">
     <w:nsid w:val="262A40C3"/>
     <w:multiLevelType w:val="hybridMultilevel"/>
     <w:tmpl w:val="6C48A3BA"/>
@@ -26044,7 +26724,7 @@
       </w:rPr>
     </w:lvl>
   </w:abstractNum>
-  <w:abstractNum w:abstractNumId="20">
+  <w:abstractNum w:abstractNumId="21">
     <w:nsid w:val="271D44F9"/>
     <w:multiLevelType w:val="hybridMultilevel"/>
     <w:tmpl w:val="7E40C9C4"/>
@@ -26157,7 +26837,7 @@
       </w:rPr>
     </w:lvl>
   </w:abstractNum>
-  <w:abstractNum w:abstractNumId="21">
+  <w:abstractNum w:abstractNumId="22">
     <w:nsid w:val="278305D4"/>
     <w:multiLevelType w:val="hybridMultilevel"/>
     <w:tmpl w:val="46604A2A"/>
@@ -26270,7 +26950,7 @@
       </w:rPr>
     </w:lvl>
   </w:abstractNum>
-  <w:abstractNum w:abstractNumId="22">
+  <w:abstractNum w:abstractNumId="23">
     <w:nsid w:val="28B30FC4"/>
     <w:multiLevelType w:val="hybridMultilevel"/>
     <w:tmpl w:val="0B307988"/>
@@ -26383,7 +27063,7 @@
       </w:rPr>
     </w:lvl>
   </w:abstractNum>
-  <w:abstractNum w:abstractNumId="23">
+  <w:abstractNum w:abstractNumId="24">
     <w:nsid w:val="2B615299"/>
     <w:multiLevelType w:val="hybridMultilevel"/>
     <w:tmpl w:val="EFE017D0"/>
@@ -26496,7 +27176,7 @@
       </w:rPr>
     </w:lvl>
   </w:abstractNum>
-  <w:abstractNum w:abstractNumId="24">
+  <w:abstractNum w:abstractNumId="25">
     <w:nsid w:val="2D0D16F4"/>
     <w:multiLevelType w:val="hybridMultilevel"/>
     <w:tmpl w:val="93A0DD22"/>
@@ -26609,7 +27289,7 @@
       </w:rPr>
     </w:lvl>
   </w:abstractNum>
-  <w:abstractNum w:abstractNumId="25">
+  <w:abstractNum w:abstractNumId="26">
     <w:nsid w:val="2D3D3DD9"/>
     <w:multiLevelType w:val="hybridMultilevel"/>
     <w:tmpl w:val="BD2CDA8A"/>
@@ -26722,7 +27402,7 @@
       </w:rPr>
     </w:lvl>
   </w:abstractNum>
-  <w:abstractNum w:abstractNumId="26">
+  <w:abstractNum w:abstractNumId="27">
     <w:nsid w:val="31653014"/>
     <w:multiLevelType w:val="hybridMultilevel"/>
     <w:tmpl w:val="6A78F654"/>
@@ -26835,7 +27515,120 @@
       </w:rPr>
     </w:lvl>
   </w:abstractNum>
-  <w:abstractNum w:abstractNumId="27">
+  <w:abstractNum w:abstractNumId="28">
+    <w:nsid w:val="318440DD"/>
+    <w:multiLevelType w:val="hybridMultilevel"/>
+    <w:tmpl w:val="552628EE"/>
+    <w:lvl w:ilvl="0" w:tplc="C14C22BE">
+      <w:start w:val="1"/>
+      <w:numFmt w:val="bullet"/>
+      <w:lvlText w:val=""/>
+      <w:lvlJc w:val="left"/>
+      <w:pPr>
+        <w:ind w:left="360" w:hanging="360"/>
+      </w:pPr>
+      <w:rPr>
+        <w:rFonts w:ascii="Symbol" w:hAnsi="Symbol" w:hint="default"/>
+      </w:rPr>
+    </w:lvl>
+    <w:lvl w:ilvl="1" w:tplc="523896B6">
+      <w:start w:val="1"/>
+      <w:numFmt w:val="bullet"/>
+      <w:lvlText w:val="o"/>
+      <w:lvlJc w:val="left"/>
+      <w:pPr>
+        <w:ind w:left="1080" w:hanging="360"/>
+      </w:pPr>
+      <w:rPr>
+        <w:rFonts w:ascii="Courier New" w:hAnsi="Courier New" w:hint="default"/>
+      </w:rPr>
+    </w:lvl>
+    <w:lvl w:ilvl="2" w:tplc="6910EC4A">
+      <w:start w:val="1"/>
+      <w:numFmt w:val="bullet"/>
+      <w:lvlText w:val=""/>
+      <w:lvlJc w:val="left"/>
+      <w:pPr>
+        <w:ind w:left="1800" w:hanging="360"/>
+      </w:pPr>
+      <w:rPr>
+        <w:rFonts w:ascii="Wingdings" w:hAnsi="Wingdings" w:hint="default"/>
+      </w:rPr>
+    </w:lvl>
+    <w:lvl w:ilvl="3" w:tplc="6FD24090">
+      <w:start w:val="1"/>
+      <w:numFmt w:val="bullet"/>
+      <w:lvlText w:val=""/>
+      <w:lvlJc w:val="left"/>
+      <w:pPr>
+        <w:ind w:left="2520" w:hanging="360"/>
+      </w:pPr>
+      <w:rPr>
+        <w:rFonts w:ascii="Symbol" w:hAnsi="Symbol" w:hint="default"/>
+      </w:rPr>
+    </w:lvl>
+    <w:lvl w:ilvl="4" w:tplc="470C0EBA">
+      <w:start w:val="1"/>
+      <w:numFmt w:val="bullet"/>
+      <w:lvlText w:val="o"/>
+      <w:lvlJc w:val="left"/>
+      <w:pPr>
+        <w:ind w:left="3240" w:hanging="360"/>
+      </w:pPr>
+      <w:rPr>
+        <w:rFonts w:ascii="Courier New" w:hAnsi="Courier New" w:hint="default"/>
+      </w:rPr>
+    </w:lvl>
+    <w:lvl w:ilvl="5" w:tplc="44388F52">
+      <w:start w:val="1"/>
+      <w:numFmt w:val="bullet"/>
+      <w:lvlText w:val=""/>
+      <w:lvlJc w:val="left"/>
+      <w:pPr>
+        <w:ind w:left="3960" w:hanging="360"/>
+      </w:pPr>
+      <w:rPr>
+        <w:rFonts w:ascii="Wingdings" w:hAnsi="Wingdings" w:hint="default"/>
+      </w:rPr>
+    </w:lvl>
+    <w:lvl w:ilvl="6" w:tplc="E236B018">
+      <w:start w:val="1"/>
+      <w:numFmt w:val="bullet"/>
+      <w:lvlText w:val=""/>
+      <w:lvlJc w:val="left"/>
+      <w:pPr>
+        <w:ind w:left="4680" w:hanging="360"/>
+      </w:pPr>
+      <w:rPr>
+        <w:rFonts w:ascii="Symbol" w:hAnsi="Symbol" w:hint="default"/>
+      </w:rPr>
+    </w:lvl>
+    <w:lvl w:ilvl="7" w:tplc="2A684CF6">
+      <w:start w:val="1"/>
+      <w:numFmt w:val="bullet"/>
+      <w:lvlText w:val="o"/>
+      <w:lvlJc w:val="left"/>
+      <w:pPr>
+        <w:ind w:left="5400" w:hanging="360"/>
+      </w:pPr>
+      <w:rPr>
+        <w:rFonts w:ascii="Courier New" w:hAnsi="Courier New" w:hint="default"/>
+      </w:rPr>
+    </w:lvl>
+    <w:lvl w:ilvl="8" w:tplc="10500C9C">
+      <w:start w:val="1"/>
+      <w:numFmt w:val="bullet"/>
+      <w:lvlText w:val=""/>
+      <w:lvlJc w:val="left"/>
+      <w:pPr>
+        <w:ind w:left="6120" w:hanging="360"/>
+      </w:pPr>
+      <w:rPr>
+        <w:rFonts w:ascii="Wingdings" w:hAnsi="Wingdings" w:hint="default"/>
+      </w:rPr>
+    </w:lvl>
+  </w:abstractNum>
+  <w:abstractNum w:abstractNumId="29">
     <w:nsid w:val="31D56A9C"/>
     <w:multiLevelType w:val="hybridMultilevel"/>
     <w:tmpl w:val="5248287A"/>
@@ -26948,7 +27741,7 @@
       </w:rPr>
     </w:lvl>
   </w:abstractNum>
-  <w:abstractNum w:abstractNumId="28">
+  <w:abstractNum w:abstractNumId="30">
     <w:nsid w:val="33BF6B94"/>
     <w:multiLevelType w:val="hybridMultilevel"/>
     <w:tmpl w:val="CC9E86CE"/>
@@ -27061,7 +27854,7 @@
       </w:rPr>
     </w:lvl>
   </w:abstractNum>
-  <w:abstractNum w:abstractNumId="29">
+  <w:abstractNum w:abstractNumId="31">
     <w:nsid w:val="35497A84"/>
     <w:multiLevelType w:val="hybridMultilevel"/>
     <w:tmpl w:val="BA10ACE0"/>
@@ -27174,7 +27967,7 @@
       </w:rPr>
     </w:lvl>
   </w:abstractNum>
-  <w:abstractNum w:abstractNumId="30">
+  <w:abstractNum w:abstractNumId="32">
     <w:nsid w:val="3683719D"/>
     <w:multiLevelType w:val="hybridMultilevel"/>
     <w:tmpl w:val="CBAAC10A"/>
@@ -27287,7 +28080,7 @@
       </w:rPr>
     </w:lvl>
   </w:abstractNum>
-  <w:abstractNum w:abstractNumId="31">
+  <w:abstractNum w:abstractNumId="33">
     <w:nsid w:val="377B2C8D"/>
     <w:multiLevelType w:val="hybridMultilevel"/>
     <w:tmpl w:val="C038D720"/>
@@ -27400,7 +28193,7 @@
       </w:rPr>
     </w:lvl>
   </w:abstractNum>
-  <w:abstractNum w:abstractNumId="32">
+  <w:abstractNum w:abstractNumId="34">
     <w:nsid w:val="37B13D6D"/>
     <w:multiLevelType w:val="hybridMultilevel"/>
     <w:tmpl w:val="65B8B1A6"/>
@@ -27513,7 +28306,7 @@
       </w:rPr>
     </w:lvl>
   </w:abstractNum>
-  <w:abstractNum w:abstractNumId="33">
+  <w:abstractNum w:abstractNumId="35">
     <w:nsid w:val="39746612"/>
     <w:multiLevelType w:val="hybridMultilevel"/>
     <w:tmpl w:val="1BE20BC2"/>
@@ -27626,7 +28419,7 @@
       </w:rPr>
     </w:lvl>
   </w:abstractNum>
-  <w:abstractNum w:abstractNumId="34">
+  <w:abstractNum w:abstractNumId="36">
     <w:nsid w:val="3BF91295"/>
     <w:multiLevelType w:val="hybridMultilevel"/>
     <w:tmpl w:val="39EA4FC2"/>
@@ -27739,7 +28532,7 @@
       </w:rPr>
     </w:lvl>
   </w:abstractNum>
-  <w:abstractNum w:abstractNumId="35">
+  <w:abstractNum w:abstractNumId="37">
     <w:nsid w:val="3C345033"/>
     <w:multiLevelType w:val="hybridMultilevel"/>
     <w:tmpl w:val="0FC2F6A6"/>
@@ -27852,7 +28645,7 @@
       </w:rPr>
     </w:lvl>
   </w:abstractNum>
-  <w:abstractNum w:abstractNumId="36">
+  <w:abstractNum w:abstractNumId="38">
     <w:nsid w:val="3E2B38FD"/>
     <w:multiLevelType w:val="hybridMultilevel"/>
     <w:tmpl w:val="E1086E80"/>
@@ -27965,7 +28758,7 @@
       </w:rPr>
     </w:lvl>
   </w:abstractNum>
-  <w:abstractNum w:abstractNumId="37">
+  <w:abstractNum w:abstractNumId="39">
     <w:nsid w:val="3EA62994"/>
     <w:multiLevelType w:val="hybridMultilevel"/>
     <w:tmpl w:val="A82884F2"/>
@@ -28078,7 +28871,7 @@
       </w:rPr>
     </w:lvl>
   </w:abstractNum>
-  <w:abstractNum w:abstractNumId="38">
+  <w:abstractNum w:abstractNumId="40">
     <w:nsid w:val="411D483D"/>
     <w:multiLevelType w:val="hybridMultilevel"/>
     <w:tmpl w:val="3C72480A"/>
@@ -28191,7 +28984,7 @@
       </w:rPr>
     </w:lvl>
   </w:abstractNum>
-  <w:abstractNum w:abstractNumId="39">
+  <w:abstractNum w:abstractNumId="41">
     <w:nsid w:val="44634D54"/>
     <w:multiLevelType w:val="hybridMultilevel"/>
     <w:tmpl w:val="A07E8630"/>
@@ -28304,7 +29097,7 @@
       </w:rPr>
     </w:lvl>
   </w:abstractNum>
-  <w:abstractNum w:abstractNumId="40">
+  <w:abstractNum w:abstractNumId="42">
     <w:nsid w:val="480B0371"/>
     <w:multiLevelType w:val="hybridMultilevel"/>
     <w:tmpl w:val="5966073A"/>
@@ -28417,7 +29210,7 @@
       </w:rPr>
     </w:lvl>
   </w:abstractNum>
-  <w:abstractNum w:abstractNumId="41">
+  <w:abstractNum w:abstractNumId="43">
     <w:nsid w:val="49AD37ED"/>
     <w:multiLevelType w:val="hybridMultilevel"/>
     <w:tmpl w:val="9574298A"/>
@@ -28530,7 +29323,7 @@
       </w:rPr>
     </w:lvl>
   </w:abstractNum>
-  <w:abstractNum w:abstractNumId="42">
+  <w:abstractNum w:abstractNumId="44">
     <w:nsid w:val="4B623BF3"/>
     <w:multiLevelType w:val="hybridMultilevel"/>
     <w:tmpl w:val="1B423426"/>
@@ -28643,7 +29436,7 @@
       </w:rPr>
     </w:lvl>
   </w:abstractNum>
-  <w:abstractNum w:abstractNumId="43">
+  <w:abstractNum w:abstractNumId="45">
     <w:nsid w:val="4CF87932"/>
     <w:multiLevelType w:val="hybridMultilevel"/>
     <w:tmpl w:val="827EC414"/>
@@ -28756,7 +29549,7 @@
       </w:rPr>
     </w:lvl>
   </w:abstractNum>
-  <w:abstractNum w:abstractNumId="44">
+  <w:abstractNum w:abstractNumId="46">
     <w:nsid w:val="4D2300F3"/>
     <w:multiLevelType w:val="hybridMultilevel"/>
     <w:tmpl w:val="4E3245CA"/>
@@ -28869,7 +29662,7 @@
       </w:rPr>
     </w:lvl>
   </w:abstractNum>
-  <w:abstractNum w:abstractNumId="45">
+  <w:abstractNum w:abstractNumId="47">
     <w:nsid w:val="4E4F0280"/>
     <w:multiLevelType w:val="hybridMultilevel"/>
     <w:tmpl w:val="473E8AF0"/>
@@ -28982,7 +29775,7 @@
       </w:rPr>
     </w:lvl>
   </w:abstractNum>
-  <w:abstractNum w:abstractNumId="46">
+  <w:abstractNum w:abstractNumId="48">
     <w:nsid w:val="4EFD042C"/>
     <w:multiLevelType w:val="hybridMultilevel"/>
     <w:tmpl w:val="8C0052DA"/>
@@ -29095,7 +29888,7 @@
       </w:rPr>
     </w:lvl>
   </w:abstractNum>
-  <w:abstractNum w:abstractNumId="47">
+  <w:abstractNum w:abstractNumId="49">
     <w:nsid w:val="533013DF"/>
     <w:multiLevelType w:val="hybridMultilevel"/>
     <w:tmpl w:val="BAE21180"/>
@@ -29208,7 +30001,7 @@
       </w:rPr>
     </w:lvl>
   </w:abstractNum>
-  <w:abstractNum w:abstractNumId="48">
+  <w:abstractNum w:abstractNumId="50">
     <w:nsid w:val="55961496"/>
     <w:multiLevelType w:val="hybridMultilevel"/>
     <w:tmpl w:val="F7C844DA"/>
@@ -29321,7 +30114,7 @@
       </w:rPr>
     </w:lvl>
   </w:abstractNum>
-  <w:abstractNum w:abstractNumId="49">
+  <w:abstractNum w:abstractNumId="51">
     <w:nsid w:val="5667066C"/>
     <w:multiLevelType w:val="hybridMultilevel"/>
     <w:tmpl w:val="FD6CA2C4"/>
@@ -29434,7 +30227,7 @@
       </w:rPr>
     </w:lvl>
   </w:abstractNum>
-  <w:abstractNum w:abstractNumId="50">
+  <w:abstractNum w:abstractNumId="52">
     <w:nsid w:val="5AF3683B"/>
     <w:multiLevelType w:val="hybridMultilevel"/>
     <w:tmpl w:val="E1226712"/>
@@ -29547,7 +30340,7 @@
       </w:rPr>
     </w:lvl>
   </w:abstractNum>
-  <w:abstractNum w:abstractNumId="51">
+  <w:abstractNum w:abstractNumId="53">
     <w:nsid w:val="5D3A317B"/>
     <w:multiLevelType w:val="hybridMultilevel"/>
     <w:tmpl w:val="E85EEF4C"/>
@@ -29660,7 +30453,7 @@
       </w:rPr>
     </w:lvl>
   </w:abstractNum>
-  <w:abstractNum w:abstractNumId="52">
+  <w:abstractNum w:abstractNumId="54">
     <w:nsid w:val="5EA76580"/>
     <w:multiLevelType w:val="hybridMultilevel"/>
     <w:tmpl w:val="3EA8205C"/>
@@ -29773,7 +30566,7 @@
       </w:rPr>
     </w:lvl>
   </w:abstractNum>
-  <w:abstractNum w:abstractNumId="53">
+  <w:abstractNum w:abstractNumId="55">
     <w:nsid w:val="5F243081"/>
     <w:multiLevelType w:val="hybridMultilevel"/>
     <w:tmpl w:val="03DECEC8"/>
@@ -29886,7 +30679,7 @@
       </w:rPr>
     </w:lvl>
   </w:abstractNum>
-  <w:abstractNum w:abstractNumId="54">
+  <w:abstractNum w:abstractNumId="56">
     <w:nsid w:val="603755F3"/>
     <w:multiLevelType w:val="hybridMultilevel"/>
     <w:tmpl w:val="2832503C"/>
@@ -29999,7 +30792,120 @@
       </w:rPr>
     </w:lvl>
   </w:abstractNum>
-  <w:abstractNum w:abstractNumId="55">
+  <w:abstractNum w:abstractNumId="57">
+    <w:nsid w:val="60711C47"/>
+    <w:multiLevelType w:val="hybridMultilevel"/>
+    <w:tmpl w:val="1218A32A"/>
+    <w:lvl w:ilvl="0" w:tplc="F550AAB4">
+      <w:start w:val="1"/>
+      <w:numFmt w:val="bullet"/>
+      <w:lvlText w:val=""/>
+      <w:lvlJc w:val="left"/>
+      <w:pPr>
+        <w:ind w:left="360" w:hanging="360"/>
+      </w:pPr>
+      <w:rPr>
+        <w:rFonts w:ascii="Symbol" w:hAnsi="Symbol" w:hint="default"/>
+      </w:rPr>
+    </w:lvl>
+    <w:lvl w:ilvl="1" w:tplc="298E853C">
+      <w:start w:val="1"/>
+      <w:numFmt w:val="bullet"/>
+      <w:lvlText w:val="o"/>
+      <w:lvlJc w:val="left"/>
+      <w:pPr>
+        <w:ind w:left="1080" w:hanging="360"/>
+      </w:pPr>
+      <w:rPr>
+        <w:rFonts w:ascii="Courier New" w:hAnsi="Courier New" w:hint="default"/>
+      </w:rPr>
+    </w:lvl>
+    <w:lvl w:ilvl="2" w:tplc="B268DE6C">
+      <w:start w:val="1"/>
+      <w:numFmt w:val="bullet"/>
+      <w:lvlText w:val=""/>
+      <w:lvlJc w:val="left"/>
+      <w:pPr>
+        <w:ind w:left="1800" w:hanging="360"/>
+      </w:pPr>
+      <w:rPr>
+        <w:rFonts w:ascii="Wingdings" w:hAnsi="Wingdings" w:hint="default"/>
+      </w:rPr>
+    </w:lvl>
+    <w:lvl w:ilvl="3" w:tplc="853014DC">
+      <w:start w:val="1"/>
+      <w:numFmt w:val="bullet"/>
+      <w:lvlText w:val=""/>
+      <w:lvlJc w:val="left"/>
+      <w:pPr>
+        <w:ind w:left="2520" w:hanging="360"/>
+      </w:pPr>
+      <w:rPr>
+        <w:rFonts w:ascii="Symbol" w:hAnsi="Symbol" w:hint="default"/>
+      </w:rPr>
+    </w:lvl>
+    <w:lvl w:ilvl="4" w:tplc="80663512">
+      <w:start w:val="1"/>
+      <w:numFmt w:val="bullet"/>
+      <w:lvlText w:val="o"/>
+      <w:lvlJc w:val="left"/>
+      <w:pPr>
+        <w:ind w:left="3240" w:hanging="360"/>
+      </w:pPr>
+      <w:rPr>
+        <w:rFonts w:ascii="Courier New" w:hAnsi="Courier New" w:hint="default"/>
+      </w:rPr>
+    </w:lvl>
+    <w:lvl w:ilvl="5" w:tplc="5EDA3330">
+      <w:start w:val="1"/>
+      <w:numFmt w:val="bullet"/>
+      <w:lvlText w:val=""/>
+      <w:lvlJc w:val="left"/>
+      <w:pPr>
+        <w:ind w:left="3960" w:hanging="360"/>
+      </w:pPr>
+      <w:rPr>
+        <w:rFonts w:ascii="Wingdings" w:hAnsi="Wingdings" w:hint="default"/>
+      </w:rPr>
+    </w:lvl>
+    <w:lvl w:ilvl="6" w:tplc="27CC279E">
+      <w:start w:val="1"/>
+      <w:numFmt w:val="bullet"/>
+      <w:lvlText w:val=""/>
+      <w:lvlJc w:val="left"/>
+      <w:pPr>
+        <w:ind w:left="4680" w:hanging="360"/>
+      </w:pPr>
+      <w:rPr>
+        <w:rFonts w:ascii="Symbol" w:hAnsi="Symbol" w:hint="default"/>
+      </w:rPr>
+    </w:lvl>
+    <w:lvl w:ilvl="7" w:tplc="20DACBF8">
+      <w:start w:val="1"/>
+      <w:numFmt w:val="bullet"/>
+      <w:lvlText w:val="o"/>
+      <w:lvlJc w:val="left"/>
+      <w:pPr>
+        <w:ind w:left="5400" w:hanging="360"/>
+      </w:pPr>
+      <w:rPr>
+        <w:rFonts w:ascii="Courier New" w:hAnsi="Courier New" w:hint="default"/>
+      </w:rPr>
+    </w:lvl>
+    <w:lvl w:ilvl="8" w:tplc="67B26DE2">
+      <w:start w:val="1"/>
+      <w:numFmt w:val="bullet"/>
+      <w:lvlText w:val=""/>
+      <w:lvlJc w:val="left"/>
+      <w:pPr>
+        <w:ind w:left="6120" w:hanging="360"/>
+      </w:pPr>
+      <w:rPr>
+        <w:rFonts w:ascii="Wingdings" w:hAnsi="Wingdings" w:hint="default"/>
+      </w:rPr>
+    </w:lvl>
+  </w:abstractNum>
+  <w:abstractNum w:abstractNumId="58">
     <w:nsid w:val="618152AC"/>
     <w:multiLevelType w:val="hybridMultilevel"/>
     <w:tmpl w:val="C0447F14"/>
@@ -30112,7 +31018,7 @@
       </w:rPr>
     </w:lvl>
   </w:abstractNum>
-  <w:abstractNum w:abstractNumId="56">
+  <w:abstractNum w:abstractNumId="59">
     <w:nsid w:val="62D711EE"/>
     <w:multiLevelType w:val="hybridMultilevel"/>
     <w:tmpl w:val="23F24838"/>
@@ -30225,7 +31131,7 @@
       </w:rPr>
     </w:lvl>
   </w:abstractNum>
-  <w:abstractNum w:abstractNumId="57">
+  <w:abstractNum w:abstractNumId="60">
     <w:nsid w:val="62E11A8A"/>
     <w:multiLevelType w:val="hybridMultilevel"/>
     <w:tmpl w:val="90B035B6"/>
@@ -30338,7 +31244,7 @@
       </w:rPr>
     </w:lvl>
   </w:abstractNum>
-  <w:abstractNum w:abstractNumId="58">
+  <w:abstractNum w:abstractNumId="61">
     <w:nsid w:val="64E329CD"/>
     <w:multiLevelType w:val="hybridMultilevel"/>
     <w:tmpl w:val="A802C206"/>
@@ -30451,7 +31357,7 @@
       </w:rPr>
     </w:lvl>
   </w:abstractNum>
-  <w:abstractNum w:abstractNumId="59">
+  <w:abstractNum w:abstractNumId="62">
     <w:nsid w:val="650A03B0"/>
     <w:multiLevelType w:val="hybridMultilevel"/>
     <w:tmpl w:val="58426F6E"/>
@@ -30564,7 +31470,7 @@
       </w:rPr>
     </w:lvl>
   </w:abstractNum>
-  <w:abstractNum w:abstractNumId="60">
+  <w:abstractNum w:abstractNumId="63">
     <w:nsid w:val="65EA1193"/>
     <w:multiLevelType w:val="hybridMultilevel"/>
     <w:tmpl w:val="F1BA301C"/>
@@ -30677,7 +31583,7 @@
       </w:rPr>
     </w:lvl>
   </w:abstractNum>
-  <w:abstractNum w:abstractNumId="61">
+  <w:abstractNum w:abstractNumId="64">
     <w:nsid w:val="662679FA"/>
     <w:multiLevelType w:val="hybridMultilevel"/>
     <w:tmpl w:val="8E68ABD0"/>
@@ -30790,7 +31696,7 @@
       </w:rPr>
     </w:lvl>
   </w:abstractNum>
-  <w:abstractNum w:abstractNumId="62">
+  <w:abstractNum w:abstractNumId="65">
     <w:nsid w:val="674E5BAC"/>
     <w:multiLevelType w:val="hybridMultilevel"/>
     <w:tmpl w:val="50FAEA92"/>
@@ -30903,7 +31809,7 @@
       </w:rPr>
     </w:lvl>
   </w:abstractNum>
-  <w:abstractNum w:abstractNumId="63">
+  <w:abstractNum w:abstractNumId="66">
     <w:nsid w:val="675F7F03"/>
     <w:multiLevelType w:val="hybridMultilevel"/>
     <w:tmpl w:val="AF106726"/>
@@ -31016,7 +31922,7 @@
       </w:rPr>
     </w:lvl>
   </w:abstractNum>
-  <w:abstractNum w:abstractNumId="64">
+  <w:abstractNum w:abstractNumId="67">
     <w:nsid w:val="6AD07E10"/>
     <w:multiLevelType w:val="hybridMultilevel"/>
     <w:tmpl w:val="1A94E4E2"/>
@@ -31129,7 +32035,7 @@
       </w:rPr>
     </w:lvl>
   </w:abstractNum>
-  <w:abstractNum w:abstractNumId="65">
+  <w:abstractNum w:abstractNumId="68">
     <w:nsid w:val="6CC47879"/>
     <w:multiLevelType w:val="hybridMultilevel"/>
     <w:tmpl w:val="0FDE140E"/>
@@ -31242,7 +32148,7 @@
       </w:rPr>
     </w:lvl>
   </w:abstractNum>
-  <w:abstractNum w:abstractNumId="66">
+  <w:abstractNum w:abstractNumId="69">
     <w:nsid w:val="6D53544C"/>
     <w:multiLevelType w:val="hybridMultilevel"/>
     <w:tmpl w:val="664A9018"/>
@@ -31355,7 +32261,7 @@
       </w:rPr>
     </w:lvl>
   </w:abstractNum>
-  <w:abstractNum w:abstractNumId="67">
+  <w:abstractNum w:abstractNumId="70">
     <w:nsid w:val="733A52CF"/>
     <w:multiLevelType w:val="hybridMultilevel"/>
     <w:tmpl w:val="258E2B18"/>
@@ -31468,7 +32374,7 @@
       </w:rPr>
     </w:lvl>
   </w:abstractNum>
-  <w:abstractNum w:abstractNumId="68">
+  <w:abstractNum w:abstractNumId="71">
     <w:nsid w:val="744D6D4B"/>
     <w:multiLevelType w:val="hybridMultilevel"/>
     <w:tmpl w:val="64D4710A"/>
@@ -31581,7 +32487,120 @@
       </w:rPr>
     </w:lvl>
   </w:abstractNum>
-  <w:abstractNum w:abstractNumId="69">
+  <w:abstractNum w:abstractNumId="72">
+    <w:nsid w:val="74790588"/>
+    <w:multiLevelType w:val="hybridMultilevel"/>
+    <w:tmpl w:val="A710A962"/>
+    <w:lvl w:ilvl="0" w:tplc="9580B46A">
+      <w:start w:val="1"/>
+      <w:numFmt w:val="bullet"/>
+      <w:lvlText w:val=""/>
+      <w:lvlJc w:val="left"/>
+      <w:pPr>
+        <w:ind w:left="360" w:hanging="360"/>
+      </w:pPr>
+      <w:rPr>
+        <w:rFonts w:ascii="Symbol" w:hAnsi="Symbol" w:hint="default"/>
+      </w:rPr>
+    </w:lvl>
+    <w:lvl w:ilvl="1" w:tplc="D35629AA">
+      <w:start w:val="1"/>
+      <w:numFmt w:val="bullet"/>
+      <w:lvlText w:val="o"/>
+      <w:lvlJc w:val="left"/>
+      <w:pPr>
+        <w:ind w:left="1080" w:hanging="360"/>
+      </w:pPr>
+      <w:rPr>
+        <w:rFonts w:ascii="Courier New" w:hAnsi="Courier New" w:hint="default"/>
+      </w:rPr>
+    </w:lvl>
+    <w:lvl w:ilvl="2" w:tplc="DF3CA3F8">
+      <w:start w:val="1"/>
+      <w:numFmt w:val="bullet"/>
+      <w:lvlText w:val=""/>
+      <w:lvlJc w:val="left"/>
+      <w:pPr>
+        <w:ind w:left="1800" w:hanging="360"/>
+      </w:pPr>
+      <w:rPr>
+        <w:rFonts w:ascii="Wingdings" w:hAnsi="Wingdings" w:hint="default"/>
+      </w:rPr>
+    </w:lvl>
+    <w:lvl w:ilvl="3" w:tplc="05307D08">
+      <w:start w:val="1"/>
+      <w:numFmt w:val="bullet"/>
+      <w:lvlText w:val=""/>
+      <w:lvlJc w:val="left"/>
+      <w:pPr>
+        <w:ind w:left="2520" w:hanging="360"/>
+      </w:pPr>
+      <w:rPr>
+        <w:rFonts w:ascii="Symbol" w:hAnsi="Symbol" w:hint="default"/>
+      </w:rPr>
+    </w:lvl>
+    <w:lvl w:ilvl="4" w:tplc="3482CCA4">
+      <w:start w:val="1"/>
+      <w:numFmt w:val="bullet"/>
+      <w:lvlText w:val="o"/>
+      <w:lvlJc w:val="left"/>
+      <w:pPr>
+        <w:ind w:left="3240" w:hanging="360"/>
+      </w:pPr>
+      <w:rPr>
+        <w:rFonts w:ascii="Courier New" w:hAnsi="Courier New" w:hint="default"/>
+      </w:rPr>
+    </w:lvl>
+    <w:lvl w:ilvl="5" w:tplc="4DF8906C">
+      <w:start w:val="1"/>
+      <w:numFmt w:val="bullet"/>
+      <w:lvlText w:val=""/>
+      <w:lvlJc w:val="left"/>
+      <w:pPr>
+        <w:ind w:left="3960" w:hanging="360"/>
+      </w:pPr>
+      <w:rPr>
+        <w:rFonts w:ascii="Wingdings" w:hAnsi="Wingdings" w:hint="default"/>
+      </w:rPr>
+    </w:lvl>
+    <w:lvl w:ilvl="6" w:tplc="102A8B90">
+      <w:start w:val="1"/>
+      <w:numFmt w:val="bullet"/>
+      <w:lvlText w:val=""/>
+      <w:lvlJc w:val="left"/>
+      <w:pPr>
+        <w:ind w:left="4680" w:hanging="360"/>
+      </w:pPr>
+      <w:rPr>
+        <w:rFonts w:ascii="Symbol" w:hAnsi="Symbol" w:hint="default"/>
+      </w:rPr>
+    </w:lvl>
+    <w:lvl w:ilvl="7" w:tplc="837C935A">
+      <w:start w:val="1"/>
+      <w:numFmt w:val="bullet"/>
+      <w:lvlText w:val="o"/>
+      <w:lvlJc w:val="left"/>
+      <w:pPr>
+        <w:ind w:left="5400" w:hanging="360"/>
+      </w:pPr>
+      <w:rPr>
+        <w:rFonts w:ascii="Courier New" w:hAnsi="Courier New" w:hint="default"/>
+      </w:rPr>
+    </w:lvl>
+    <w:lvl w:ilvl="8" w:tplc="57C46230">
+      <w:start w:val="1"/>
+      <w:numFmt w:val="bullet"/>
+      <w:lvlText w:val=""/>
+      <w:lvlJc w:val="left"/>
+      <w:pPr>
+        <w:ind w:left="6120" w:hanging="360"/>
+      </w:pPr>
+      <w:rPr>
+        <w:rFonts w:ascii="Wingdings" w:hAnsi="Wingdings" w:hint="default"/>
+      </w:rPr>
+    </w:lvl>
+  </w:abstractNum>
+  <w:abstractNum w:abstractNumId="73">
     <w:nsid w:val="769A5365"/>
     <w:multiLevelType w:val="hybridMultilevel"/>
     <w:tmpl w:val="3F18CB1E"/>
@@ -31694,7 +32713,7 @@
       </w:rPr>
     </w:lvl>
   </w:abstractNum>
-  <w:abstractNum w:abstractNumId="70">
+  <w:abstractNum w:abstractNumId="74">
     <w:nsid w:val="7A060A49"/>
     <w:multiLevelType w:val="hybridMultilevel"/>
     <w:tmpl w:val="7ABC2582"/>
@@ -31807,7 +32826,7 @@
       </w:rPr>
     </w:lvl>
   </w:abstractNum>
-  <w:abstractNum w:abstractNumId="71">
+  <w:abstractNum w:abstractNumId="75">
     <w:nsid w:val="7CA16F58"/>
     <w:multiLevelType w:val="hybridMultilevel"/>
     <w:tmpl w:val="B9C44850"/>
@@ -31920,7 +32939,7 @@
       </w:rPr>
     </w:lvl>
   </w:abstractNum>
-  <w:abstractNum w:abstractNumId="72">
+  <w:abstractNum w:abstractNumId="76">
     <w:nsid w:val="7E9F7D87"/>
     <w:multiLevelType w:val="hybridMultilevel"/>
     <w:tmpl w:val="FDDEFA5C"/>
@@ -32033,7 +33052,7 @@
       </w:rPr>
     </w:lvl>
   </w:abstractNum>
-  <w:abstractNum w:abstractNumId="73">
+  <w:abstractNum w:abstractNumId="77">
     <w:nsid w:val="7FEB1DF1"/>
     <w:multiLevelType w:val="hybridMultilevel"/>
     <w:tmpl w:val="9A0AFC1C"/>
@@ -32147,190 +33166,190 @@
     </w:lvl>
   </w:abstractNum>
   <w:num w:numId="1">
+    <w:abstractNumId w:val="7"/>
+  </w:num>
+  <w:num w:numId="2">
+    <w:abstractNumId w:val="54"/>
+  </w:num>
+  <w:num w:numId="3">
+    <w:abstractNumId w:val="14"/>
+  </w:num>
+  <w:num w:numId="4">
+    <w:abstractNumId w:val="15"/>
+  </w:num>
+  <w:num w:numId="5">
+    <w:abstractNumId w:val="26"/>
+  </w:num>
+  <w:num w:numId="6">
+    <w:abstractNumId w:val="16"/>
+  </w:num>
+  <w:num w:numId="7">
+    <w:abstractNumId w:val="48"/>
+  </w:num>
+  <w:num w:numId="8">
+    <w:abstractNumId w:val="13"/>
+  </w:num>
+  <w:num w:numId="9">
+    <w:abstractNumId w:val="43"/>
+  </w:num>
+  <w:num w:numId="10">
+    <w:abstractNumId w:val="68"/>
+  </w:num>
+  <w:num w:numId="11">
+    <w:abstractNumId w:val="46"/>
+  </w:num>
+  <w:num w:numId="12">
+    <w:abstractNumId w:val="73"/>
+  </w:num>
+  <w:num w:numId="13">
+    <w:abstractNumId w:val="53"/>
+  </w:num>
+  <w:num w:numId="14">
+    <w:abstractNumId w:val="22"/>
+  </w:num>
+  <w:num w:numId="15">
+    <w:abstractNumId w:val="24"/>
+  </w:num>
+  <w:num w:numId="16">
+    <w:abstractNumId w:val="58"/>
+  </w:num>
+  <w:num w:numId="17">
     <w:abstractNumId w:val="6"/>
   </w:num>
-  <w:num w:numId="2">
-    <w:abstractNumId w:val="52"/>
+  <w:num w:numId="18">
+    <w:abstractNumId w:val="9"/>
   </w:num>
-  <w:num w:numId="3">
-    <w:abstractNumId w:val="13"/>
+  <w:num w:numId="19">
+    <w:abstractNumId w:val="59"/>
   </w:num>
-  <w:num w:numId="4">
-    <w:abstractNumId w:val="14"/>
+  <w:num w:numId="20">
+    <w:abstractNumId w:val="27"/>
   </w:num>
-  <w:num w:numId="5">
-    <w:abstractNumId w:val="25"/>
+  <w:num w:numId="21">
+    <w:abstractNumId w:val="66"/>
   </w:num>
-  <w:num w:numId="6">
-    <w:abstractNumId w:val="15"/>
+  <w:num w:numId="22">
+    <w:abstractNumId w:val="76"/>
   </w:num>
-  <w:num w:numId="7">
-    <w:abstractNumId w:val="46"/>
-  </w:num>
-  <w:num w:numId="8">
-    <w:abstractNumId w:val="12"/>
-  </w:num>
-  <w:num w:numId="9">
+  <w:num w:numId="23">
     <w:abstractNumId w:val="41"/>
   </w:num>
-  <w:num w:numId="10">
-    <w:abstractNumId w:val="65"/>
-  </w:num>
-  <w:num w:numId="11">
-    <w:abstractNumId w:val="44"/>
-  </w:num>
-  <w:num w:numId="12">
-    <w:abstractNumId w:val="69"/>
-  </w:num>
-  <w:num w:numId="13">
-    <w:abstractNumId w:val="51"/>
-  </w:num>
-  <w:num w:numId="14">
-    <w:abstractNumId w:val="21"/>
-  </w:num>
-  <w:num w:numId="15">
-    <w:abstractNumId w:val="23"/>
-  </w:num>
-  <w:num w:numId="16">
-    <w:abstractNumId w:val="55"/>
-  </w:num>
-  <w:num w:numId="17">
-    <w:abstractNumId w:val="5"/>
-  </w:num>
-  <w:num w:numId="18">
-    <w:abstractNumId w:val="8"/>
-  </w:num>
-  <w:num w:numId="19">
-    <w:abstractNumId w:val="56"/>
-  </w:num>
-  <w:num w:numId="20">
-    <w:abstractNumId w:val="26"/>
-  </w:num>
-  <w:num w:numId="21">
-    <w:abstractNumId w:val="63"/>
-  </w:num>
-  <w:num w:numId="22">
-    <w:abstractNumId w:val="72"/>
-  </w:num>
-  <w:num w:numId="23">
-    <w:abstractNumId w:val="39"/>
-  </w:num>
   <w:num w:numId="24">
-    <w:abstractNumId w:val="32"/>
+    <w:abstractNumId w:val="34"/>
   </w:num>
   <w:num w:numId="25">
-    <w:abstractNumId w:val="29"/>
+    <w:abstractNumId w:val="31"/>
   </w:num>
   <w:num w:numId="26">
     <w:abstractNumId w:val="1"/>
   </w:num>
   <w:num w:numId="27">
+    <w:abstractNumId w:val="49"/>
+  </w:num>
+  <w:num w:numId="28">
     <w:abstractNumId w:val="47"/>
   </w:num>
-  <w:num w:numId="28">
-    <w:abstractNumId w:val="45"/>
-  </w:num>
   <w:num w:numId="29">
-    <w:abstractNumId w:val="70"/>
+    <w:abstractNumId w:val="74"/>
   </w:num>
   <w:num w:numId="30">
-    <w:abstractNumId w:val="53"/>
+    <w:abstractNumId w:val="55"/>
   </w:num>
   <w:num w:numId="31">
-    <w:abstractNumId w:val="16"/>
+    <w:abstractNumId w:val="17"/>
   </w:num>
   <w:num w:numId="32">
-    <w:abstractNumId w:val="19"/>
+    <w:abstractNumId w:val="20"/>
   </w:num>
   <w:num w:numId="33">
-    <w:abstractNumId w:val="35"/>
+    <w:abstractNumId w:val="37"/>
   </w:num>
   <w:num w:numId="34">
-    <w:abstractNumId w:val="10"/>
+    <w:abstractNumId w:val="11"/>
   </w:num>
   <w:num w:numId="35">
-    <w:abstractNumId w:val="36"/>
+    <w:abstractNumId w:val="38"/>
   </w:num>
   <w:num w:numId="36">
-    <w:abstractNumId w:val="22"/>
+    <w:abstractNumId w:val="23"/>
   </w:num>
   <w:num w:numId="37">
     <w:abstractNumId w:val="3"/>
   </w:num>
   <w:num w:numId="38">
-    <w:abstractNumId w:val="50"/>
+    <w:abstractNumId w:val="52"/>
   </w:num>
   <w:num w:numId="39">
-    <w:abstractNumId w:val="31"/>
+    <w:abstractNumId w:val="33"/>
   </w:num>
   <w:num w:numId="40">
     <w:abstractNumId w:val="4"/>
   </w:num>
   <w:num w:numId="41">
-    <w:abstractNumId w:val="59"/>
+    <w:abstractNumId w:val="62"/>
   </w:num>
   <w:num w:numId="42">
-    <w:abstractNumId w:val="34"/>
+    <w:abstractNumId w:val="36"/>
   </w:num>
   <w:num w:numId="43">
-    <w:abstractNumId w:val="43"/>
+    <w:abstractNumId w:val="45"/>
   </w:num>
   <w:num w:numId="44">
+    <w:abstractNumId w:val="19"/>
+  </w:num>
+  <w:num w:numId="45">
+    <w:abstractNumId w:val="29"/>
+  </w:num>
+  <w:num w:numId="46">
+    <w:abstractNumId w:val="70"/>
+  </w:num>
+  <w:num w:numId="47">
+    <w:abstractNumId w:val="75"/>
+  </w:num>
+  <w:num w:numId="48">
+    <w:abstractNumId w:val="69"/>
+  </w:num>
+  <w:num w:numId="49">
+    <w:abstractNumId w:val="50"/>
+  </w:num>
+  <w:num w:numId="50">
+    <w:abstractNumId w:val="60"/>
+  </w:num>
+  <w:num w:numId="51">
+    <w:abstractNumId w:val="64"/>
+  </w:num>
+  <w:num w:numId="52">
+    <w:abstractNumId w:val="10"/>
+  </w:num>
+  <w:num w:numId="53">
+    <w:abstractNumId w:val="44"/>
+  </w:num>
+  <w:num w:numId="54">
+    <w:abstractNumId w:val="35"/>
+  </w:num>
+  <w:num w:numId="55">
+    <w:abstractNumId w:val="65"/>
+  </w:num>
+  <w:num w:numId="56">
+    <w:abstractNumId w:val="71"/>
+  </w:num>
+  <w:num w:numId="57">
+    <w:abstractNumId w:val="51"/>
+  </w:num>
+  <w:num w:numId="58">
     <w:abstractNumId w:val="18"/>
   </w:num>
-  <w:num w:numId="45">
-    <w:abstractNumId w:val="27"/>
-  </w:num>
-  <w:num w:numId="46">
-    <w:abstractNumId w:val="67"/>
-  </w:num>
-  <w:num w:numId="47">
-    <w:abstractNumId w:val="71"/>
-  </w:num>
-  <w:num w:numId="48">
-    <w:abstractNumId w:val="66"/>
-  </w:num>
-  <w:num w:numId="49">
-    <w:abstractNumId w:val="48"/>
-  </w:num>
-  <w:num w:numId="50">
-    <w:abstractNumId w:val="57"/>
-  </w:num>
-  <w:num w:numId="51">
-    <w:abstractNumId w:val="61"/>
-  </w:num>
-  <w:num w:numId="52">
-    <w:abstractNumId w:val="9"/>
-  </w:num>
-  <w:num w:numId="53">
-    <w:abstractNumId w:val="42"/>
-  </w:num>
-  <w:num w:numId="54">
-    <w:abstractNumId w:val="33"/>
-  </w:num>
-  <w:num w:numId="55">
-    <w:abstractNumId w:val="62"/>
-  </w:num>
-  <w:num w:numId="56">
-    <w:abstractNumId w:val="68"/>
-  </w:num>
-  <w:num w:numId="57">
-    <w:abstractNumId w:val="49"/>
-  </w:num>
-  <w:num w:numId="58">
-    <w:abstractNumId w:val="17"/>
-  </w:num>
   <w:num w:numId="59">
-    <w:abstractNumId w:val="38"/>
+    <w:abstractNumId w:val="40"/>
   </w:num>
   <w:num w:numId="60">
-    <w:abstractNumId w:val="60"/>
+    <w:abstractNumId w:val="63"/>
   </w:num>
   <w:num w:numId="61">
-    <w:abstractNumId w:val="73"/>
+    <w:abstractNumId w:val="77"/>
   </w:num>
   <w:num w:numId="62">
-    <w:abstractNumId w:val="11"/>
+    <w:abstractNumId w:val="12"/>
   </w:num>
   <w:num w:numId="63">
     <w:abstractNumId w:val="2"/>
@@ -32339,36 +33358,48 @@
     <w:abstractNumId w:val="0"/>
   </w:num>
   <w:num w:numId="65">
-    <w:abstractNumId w:val="64"/>
+    <w:abstractNumId w:val="67"/>
   </w:num>
   <w:num w:numId="66">
+    <w:abstractNumId w:val="30"/>
+  </w:num>
+  <w:num w:numId="67">
+    <w:abstractNumId w:val="39"/>
+  </w:num>
+  <w:num w:numId="68">
+    <w:abstractNumId w:val="32"/>
+  </w:num>
+  <w:num w:numId="69">
+    <w:abstractNumId w:val="21"/>
+  </w:num>
+  <w:num w:numId="70">
+    <w:abstractNumId w:val="56"/>
+  </w:num>
+  <w:num w:numId="71">
+    <w:abstractNumId w:val="61"/>
+  </w:num>
+  <w:num w:numId="72">
+    <w:abstractNumId w:val="25"/>
+  </w:num>
+  <w:num w:numId="73">
+    <w:abstractNumId w:val="42"/>
+  </w:num>
+  <w:num w:numId="74">
+    <w:abstractNumId w:val="8"/>
+  </w:num>
+  <w:num w:numId="75">
+    <w:abstractNumId w:val="5"/>
+  </w:num>
+  <w:num w:numId="76">
+    <w:abstractNumId w:val="57"/>
+  </w:num>
+  <w:num w:numId="77">
+    <w:abstractNumId w:val="72"/>
+  </w:num>
+  <w:num w:numId="78">
     <w:abstractNumId w:val="28"/>
   </w:num>
-  <w:num w:numId="67">
-    <w:abstractNumId w:val="37"/>
-  </w:num>
-  <w:num w:numId="68">
-    <w:abstractNumId w:val="30"/>
-  </w:num>
-  <w:num w:numId="69">
-    <w:abstractNumId w:val="20"/>
-  </w:num>
-  <w:num w:numId="70">
-    <w:abstractNumId w:val="54"/>
-  </w:num>
-  <w:num w:numId="71">
-    <w:abstractNumId w:val="58"/>
-  </w:num>
-  <w:num w:numId="72">
-    <w:abstractNumId w:val="24"/>
-  </w:num>
-  <w:num w:numId="73">
-    <w:abstractNumId w:val="40"/>
-  </w:num>
-  <w:num w:numId="74">
-    <w:abstractNumId w:val="7"/>
-  </w:num>
-  <w:numIdMacAtCleanup w:val="67"/>
+  <w:numIdMacAtCleanup w:val="78"/>
 </w:numbering>
 </file>
 

</xml_diff>

<commit_message>
Add a description of the Pluralsight clip "Demo: Add and Delete".
</commit_message>
<xml_diff>
--- a/IntroductionToWindowsForms/IntroductionToWindowsForms.docx
+++ b/IntroductionToWindowsForms/IntroductionToWindowsForms.docx
@@ -574,19 +574,7 @@
                 <w:rPr>
                   <w:rStyle w:val="Hyperlink"/>
                 </w:rPr>
-                <w:t>Data B</w:t>
-              </w:r>
-              <w:r>
-                <w:rPr>
-                  <w:rStyle w:val="Hyperlink"/>
-                </w:rPr>
-                <w:t>i</w:t>
-              </w:r>
-              <w:r>
-                <w:rPr>
-                  <w:rStyle w:val="Hyperlink"/>
-                </w:rPr>
-                <w:t>nding</w:t>
+                <w:t>Data Binding</w:t>
               </w:r>
             </w:hyperlink>
           </w:p>
@@ -644,7 +632,28 @@
           <w:tcPr>
             <w:tcW w:w="4788" w:type="dxa"/>
           </w:tcPr>
-          <w:p/>
+          <w:p>
+            <w:hyperlink w:anchor="_Demo:_Add_and" w:history="1">
+              <w:r>
+                <w:rPr>
+                  <w:rStyle w:val="Hyperlink"/>
+                </w:rPr>
+                <w:t xml:space="preserve">Demo: Add </w:t>
+              </w:r>
+              <w:r>
+                <w:rPr>
+                  <w:rStyle w:val="Hyperlink"/>
+                </w:rPr>
+                <w:t>a</w:t>
+              </w:r>
+              <w:r>
+                <w:rPr>
+                  <w:rStyle w:val="Hyperlink"/>
+                </w:rPr>
+                <w:t>nd Delete</w:t>
+              </w:r>
+            </w:hyperlink>
+          </w:p>
         </w:tc>
       </w:tr>
     </w:tbl>
@@ -22838,7 +22847,10 @@
     </w:p>
     <w:p>
       <w:r>
-        <w:t xml:space="preserve">The “Dim result = . . . </w:t>
+        <w:t>Observe (above) that the</w:t>
+      </w:r>
+      <w:r>
+        <w:t xml:space="preserve"> “Dim result = . . . </w:t>
       </w:r>
       <w:proofErr w:type="gramStart"/>
       <w:r>
@@ -24218,23 +24230,1377 @@
         <w:spacing w:after="0"/>
       </w:pPr>
       <w:r>
-        <w:t>Note, also, that the second part of 2-way data binding is also working.  Choose some product.</w:t>
-      </w:r>
-      <w:bookmarkStart w:id="33" w:name="_GoBack"/>
+        <w:t xml:space="preserve">Note, also, that the second part of 2-way data binding is also working.  Choose some product.  </w:t>
+      </w:r>
+      <w:proofErr w:type="gramStart"/>
+      <w:r>
+        <w:t>Type new values into one or more of the text boxes.</w:t>
+      </w:r>
+      <w:proofErr w:type="gramEnd"/>
+      <w:r>
+        <w:t xml:space="preserve">  Then navigate away from this product.  Then return and notice that the data has persisted.  (The persistence is, of course, not permanent.  This is in-memory data. When the application is restarted, the values revert to the initialized values derived from the source code.)</w:t>
+      </w:r>
+    </w:p>
+    <w:p>
+      <w:pPr>
+        <w:pStyle w:val="Heading2"/>
+      </w:pPr>
+      <w:bookmarkStart w:id="33" w:name="_Demo:_Add_and"/>
       <w:bookmarkEnd w:id="33"/>
       <w:r>
+        <w:t>Demo: Add and Delete</w:t>
+      </w:r>
+    </w:p>
+    <w:p>
+      <w:pPr>
+        <w:spacing w:after="0"/>
+      </w:pPr>
+      <w:r>
+        <w:t>This clip describes how to implement “Add” and “Delete” functionality.</w:t>
+      </w:r>
+    </w:p>
+    <w:p>
+      <w:pPr>
+        <w:pStyle w:val="ListParagraph"/>
+        <w:numPr>
+          <w:ilvl w:val="0"/>
+          <w:numId w:val="79"/>
+        </w:numPr>
+        <w:spacing w:after="0"/>
+      </w:pPr>
+      <w:r>
+        <w:t>Navigate to DataForm.vb in design view.  Click the “Form” tab.</w:t>
+      </w:r>
+    </w:p>
+    <w:p>
+      <w:pPr>
+        <w:pStyle w:val="ListParagraph"/>
+        <w:numPr>
+          <w:ilvl w:val="0"/>
+          <w:numId w:val="79"/>
+        </w:numPr>
+        <w:spacing w:after="0"/>
+      </w:pPr>
+      <w:r>
+        <w:t xml:space="preserve">Add buttons to the tool strip as shown in the Pluralsight course.  My major concern about doing this was obtaining the image files.  The way I resolved this was to download the Pluralsight Exercise files, unzip the appropriate folder that pertained to this demo, and open the Visual Studio solution.  At the same time I had the Visual Studio solution open for the shadowed application.  Then, for each of the buttons, I clicked </w:t>
+      </w:r>
+      <w:r>
+        <w:rPr>
+          <w:b/>
+          <w:bCs/>
+        </w:rPr>
+        <w:t>copy</w:t>
+      </w:r>
+      <w:r>
+        <w:t xml:space="preserve"> to put the button from the downloaded toolbar into the clipboard, navigated back to the shadowed application, and clicked </w:t>
+      </w:r>
+      <w:r>
+        <w:rPr>
+          <w:b/>
+          <w:bCs/>
+        </w:rPr>
+        <w:t>paste</w:t>
+      </w:r>
+      <w:r>
+        <w:t xml:space="preserve"> to put the button into my toolbar.</w:t>
+      </w:r>
+    </w:p>
+    <w:p>
+      <w:pPr>
+        <w:pStyle w:val="ListParagraph"/>
+        <w:numPr>
+          <w:ilvl w:val="0"/>
+          <w:numId w:val="79"/>
+        </w:numPr>
+        <w:spacing w:after="0"/>
+      </w:pPr>
+      <w:r>
+        <w:t>Add – at the left edge of the toolbar - the label “Category:</w:t>
+      </w:r>
+      <w:proofErr w:type="gramStart"/>
+      <w:r>
+        <w:t>”,</w:t>
+      </w:r>
+      <w:proofErr w:type="gramEnd"/>
+      <w:r>
+        <w:t xml:space="preserve"> a combo box for the categories, the label “Source:”, and its combo box.  Set the </w:t>
+      </w:r>
+      <w:r>
+        <w:rPr>
+          <w:b/>
+          <w:bCs/>
+        </w:rPr>
+        <w:t>Name</w:t>
+      </w:r>
+      <w:r>
+        <w:t xml:space="preserve"> of the 1</w:t>
+      </w:r>
+      <w:r>
+        <w:rPr>
+          <w:vertAlign w:val="superscript"/>
+        </w:rPr>
+        <w:t>st</w:t>
+      </w:r>
+      <w:r>
+        <w:t xml:space="preserve"> combo box to CategoryToolStripComboBox; change its </w:t>
+      </w:r>
+      <w:r>
+        <w:rPr>
+          <w:b/>
+          <w:bCs/>
+        </w:rPr>
+        <w:t>DropDownStyle</w:t>
+      </w:r>
+      <w:r>
+        <w:t xml:space="preserve"> to </w:t>
+      </w:r>
+      <w:r>
+        <w:rPr>
+          <w:b/>
+          <w:bCs/>
+        </w:rPr>
+        <w:t>DropDownList</w:t>
+      </w:r>
+      <w:r>
+        <w:t xml:space="preserve">.  Set the </w:t>
+      </w:r>
+      <w:r>
+        <w:rPr>
+          <w:b/>
+          <w:bCs/>
+        </w:rPr>
+        <w:t>Name</w:t>
+      </w:r>
+      <w:r>
+        <w:t xml:space="preserve"> of the 2</w:t>
+      </w:r>
+      <w:r>
+        <w:rPr>
+          <w:vertAlign w:val="superscript"/>
+        </w:rPr>
+        <w:t>nd</w:t>
+      </w:r>
+      <w:r>
+        <w:t xml:space="preserve"> combo box to SourceToolStripComboBox; change its </w:t>
+      </w:r>
+      <w:r>
+        <w:rPr>
+          <w:b/>
+          <w:bCs/>
+        </w:rPr>
+        <w:t>DropDownStyle</w:t>
+      </w:r>
+      <w:r>
+        <w:t xml:space="preserve"> to </w:t>
+      </w:r>
+      <w:r>
+        <w:rPr>
+          <w:b/>
+          <w:bCs/>
+        </w:rPr>
+        <w:t>DropDownList</w:t>
+      </w:r>
+      <w:r>
+        <w:t>.</w:t>
+      </w:r>
+    </w:p>
+    <w:p>
+      <w:pPr>
+        <w:pStyle w:val="ListParagraph"/>
+        <w:numPr>
+          <w:ilvl w:val="0"/>
+          <w:numId w:val="79"/>
+        </w:numPr>
+        <w:spacing w:after="0"/>
+      </w:pPr>
+      <w:r>
+        <w:t>Add - to the toolbar – vertical separators after each of the combo boxes, after the right-arrow button, and after the delete button.</w:t>
+      </w:r>
+    </w:p>
+    <w:p>
+      <w:pPr>
+        <w:pStyle w:val="ListParagraph"/>
+        <w:numPr>
+          <w:ilvl w:val="0"/>
+          <w:numId w:val="79"/>
+        </w:numPr>
+        <w:spacing w:after="0"/>
+      </w:pPr>
+      <w:r>
+        <w:lastRenderedPageBreak/>
+        <w:t>We will be using CategoryToolStripComboBox in place of CategoriesComboBox.  Therefore, in DataForm_</w:t>
+      </w:r>
+      <w:proofErr w:type="gramStart"/>
+      <w:r>
+        <w:t>Load(</w:t>
+      </w:r>
+      <w:proofErr w:type="gramEnd"/>
+      <w:r>
+        <w:t>) event handler, replace the 3 instances of CategoriesComboBox with CategoryToolStripComboBox.ComboBox.</w:t>
+      </w:r>
+    </w:p>
+    <w:p>
+      <w:pPr>
+        <w:pStyle w:val="ListParagraph"/>
+        <w:numPr>
+          <w:ilvl w:val="0"/>
+          <w:numId w:val="79"/>
+        </w:numPr>
+        <w:spacing w:after="0"/>
+      </w:pPr>
+      <w:r>
+        <w:t xml:space="preserve">Drag 2 additional text boxes and a check box from the </w:t>
+      </w:r>
+      <w:r>
+        <w:rPr>
+          <w:b/>
+          <w:bCs/>
+        </w:rPr>
+        <w:t>Toolbox</w:t>
+      </w:r>
+      <w:r>
+        <w:t xml:space="preserve"> to DataForm.  Put them below the existing text boxes.  Name them QuantityTextBox, OrderTextBox, and DiscontinuedCheckBox.</w:t>
+      </w:r>
+    </w:p>
+    <w:p>
+      <w:pPr>
+        <w:pStyle w:val="ListParagraph"/>
+        <w:numPr>
+          <w:ilvl w:val="0"/>
+          <w:numId w:val="79"/>
+        </w:numPr>
+        <w:spacing w:after="0"/>
+      </w:pPr>
+      <w:r>
+        <w:t xml:space="preserve">Set the </w:t>
+      </w:r>
+      <w:r>
+        <w:rPr>
+          <w:b/>
+          <w:bCs/>
+        </w:rPr>
+        <w:t>Text</w:t>
+      </w:r>
+      <w:r>
+        <w:t xml:space="preserve"> property of DiscontinuedCheckBox to an empty string.</w:t>
+      </w:r>
+    </w:p>
+    <w:p>
+      <w:pPr>
+        <w:pStyle w:val="ListParagraph"/>
+        <w:numPr>
+          <w:ilvl w:val="0"/>
+          <w:numId w:val="79"/>
+        </w:numPr>
+        <w:spacing w:after="0"/>
+      </w:pPr>
+      <w:r>
+        <w:t xml:space="preserve">Change the </w:t>
+      </w:r>
+      <w:r>
+        <w:rPr>
+          <w:b/>
+          <w:bCs/>
+        </w:rPr>
+        <w:t>ReadOnly</w:t>
+      </w:r>
+      <w:r>
+        <w:t xml:space="preserve"> property of </w:t>
+      </w:r>
+      <w:r>
+        <w:rPr>
+          <w:b/>
+          <w:bCs/>
+        </w:rPr>
+        <w:t>NameTextBox</w:t>
+      </w:r>
+      <w:r>
+        <w:t xml:space="preserve"> to </w:t>
+      </w:r>
+      <w:r>
+        <w:rPr>
+          <w:b/>
+          <w:bCs/>
+        </w:rPr>
+        <w:t>True</w:t>
+      </w:r>
+      <w:r>
+        <w:t>; we don’t want the user to be able to modify the name by typing into this text box.</w:t>
+      </w:r>
+    </w:p>
+    <w:p>
+      <w:pPr>
+        <w:pStyle w:val="ListParagraph"/>
+        <w:numPr>
+          <w:ilvl w:val="0"/>
+          <w:numId w:val="79"/>
+        </w:numPr>
+        <w:spacing w:after="0"/>
+      </w:pPr>
+      <w:r>
+        <w:t xml:space="preserve">Drag 6 labels from the </w:t>
+      </w:r>
+      <w:r>
+        <w:rPr>
+          <w:b/>
+          <w:bCs/>
+        </w:rPr>
+        <w:t>Toolbox</w:t>
+      </w:r>
+      <w:r>
+        <w:t xml:space="preserve"> to DataForm.  Put them to the left of the 5 text boxes and the checkbox.  Set their </w:t>
+      </w:r>
+      <w:r>
+        <w:rPr>
+          <w:b/>
+          <w:bCs/>
+        </w:rPr>
+        <w:t>Text</w:t>
+      </w:r>
+      <w:r>
+        <w:t xml:space="preserve"> properties to Name, Unit Price, Units in Stock, Quantity </w:t>
+      </w:r>
+      <w:proofErr w:type="gramStart"/>
+      <w:r>
+        <w:t>Per</w:t>
+      </w:r>
+      <w:proofErr w:type="gramEnd"/>
+      <w:r>
+        <w:t xml:space="preserve"> Unit, Units on Order, and Discontinued.</w:t>
+      </w:r>
+    </w:p>
+    <w:p>
+      <w:pPr>
+        <w:pStyle w:val="ListParagraph"/>
+        <w:numPr>
+          <w:ilvl w:val="0"/>
+          <w:numId w:val="79"/>
+        </w:numPr>
+        <w:spacing w:after="0"/>
+      </w:pPr>
+      <w:r>
+        <w:t>Create a SelectedIndexChanged event handler for CategoryToolStripComboBox.</w:t>
+      </w:r>
+    </w:p>
+    <w:p>
+      <w:pPr>
+        <w:pStyle w:val="ListParagraph"/>
+        <w:numPr>
+          <w:ilvl w:val="0"/>
+          <w:numId w:val="79"/>
+        </w:numPr>
+        <w:spacing w:after="0"/>
+      </w:pPr>
+      <w:r>
+        <w:t>Copy the body of code - from CategoriesComboBox’s SelectedIndexChanged event handler – to CategoryToolStripComboBox’s SelectedIndexChanged event handler.</w:t>
+      </w:r>
+    </w:p>
+    <w:p>
+      <w:pPr>
+        <w:pStyle w:val="ListParagraph"/>
+        <w:numPr>
+          <w:ilvl w:val="0"/>
+          <w:numId w:val="79"/>
+        </w:numPr>
+        <w:spacing w:after="0"/>
+      </w:pPr>
+      <w:r>
+        <w:t>In the 1</w:t>
+      </w:r>
+      <w:r>
+        <w:rPr>
+          <w:vertAlign w:val="superscript"/>
+        </w:rPr>
+        <w:t>st</w:t>
+      </w:r>
+      <w:r>
+        <w:t xml:space="preserve"> statement (Dim CatID = . . .), replace CategoriesComboBox with CategoryToolStripComboBox.ComboBox.</w:t>
+      </w:r>
+    </w:p>
+    <w:p>
+      <w:pPr>
+        <w:pStyle w:val="ListParagraph"/>
+        <w:numPr>
+          <w:ilvl w:val="0"/>
+          <w:numId w:val="79"/>
+        </w:numPr>
+        <w:spacing w:after="0"/>
+      </w:pPr>
+      <w:r>
+        <w:t>In CategoryToolStripComboBox’s SelectedIndexChanged event handler, bind the two additional text boxes and the check box in the same manner as the 1</w:t>
+      </w:r>
+      <w:r>
+        <w:rPr>
+          <w:vertAlign w:val="superscript"/>
+        </w:rPr>
+        <w:t>st</w:t>
+      </w:r>
+      <w:r>
+        <w:t xml:space="preserve"> three earlier text boxes.</w:t>
+      </w:r>
+    </w:p>
+    <w:p>
+      <w:pPr>
+        <w:pStyle w:val="ListParagraph"/>
+        <w:numPr>
+          <w:ilvl w:val="0"/>
+          <w:numId w:val="79"/>
+        </w:numPr>
+        <w:spacing w:after="0"/>
+      </w:pPr>
+      <w:r>
+        <w:t>Add a statement to CategoryToolStripComboBox’s SelectedIndexChanged event handler to bind ProductDataGridView to the “products” data source.</w:t>
+      </w:r>
+      <w:r>
+        <w:t xml:space="preserve">  (</w:t>
+      </w:r>
+      <w:r>
+        <w:rPr>
+          <w:b/>
+          <w:bCs/>
+          <w:i/>
+          <w:iCs/>
+        </w:rPr>
+        <w:t>The code in the Pluralsight Exercise Files does not make the “Name” column read-only, and the user could change the name of product via the grid.  But I am confident that there is a way to make a column read-only.</w:t>
+      </w:r>
+      <w:r>
+        <w:t>)</w:t>
+      </w:r>
+    </w:p>
+    <w:p>
+      <w:pPr>
+        <w:pStyle w:val="ListParagraph"/>
+        <w:numPr>
+          <w:ilvl w:val="0"/>
+          <w:numId w:val="79"/>
+        </w:numPr>
+        <w:spacing w:after="0"/>
+      </w:pPr>
+      <w:r>
+        <w:t>Build and test the application.  Note that the text boxes are displaying the correct data.  Click the “Grid” tab, and observe that the values are displayed for all of the products in the category.  Observe, also, that you are permitted to change the contents of an item in the grid as well as in the discrete controls on the “Form” tab; the changed value persists as long as the application is running, but the value reverts when you restart the application.</w:t>
+      </w:r>
+    </w:p>
+    <w:p>
+      <w:pPr>
+        <w:spacing w:before="200"/>
+      </w:pPr>
+      <w:r>
+        <w:t>Translate the code to C#, and repeat the tests.</w:t>
+      </w:r>
+    </w:p>
+    <w:p>
+      <w:pPr>
+        <w:spacing w:before="200"/>
+        <w:rPr>
+          <w:i/>
+          <w:iCs/>
+        </w:rPr>
+      </w:pPr>
+      <w:r>
+        <w:t xml:space="preserve">The next thing to do is to provide facilities for adding an instance to the list of products, and for deleting a specified instance from the list of products.  The Pluralsight instructor illustrates object deletion by using the </w:t>
+      </w:r>
+      <w:proofErr w:type="gramStart"/>
+      <w:r>
+        <w:rPr>
+          <w:b/>
+          <w:bCs/>
+        </w:rPr>
+        <w:t>Remove(</w:t>
+      </w:r>
+      <w:proofErr w:type="gramEnd"/>
+      <w:r>
+        <w:rPr>
+          <w:b/>
+          <w:bCs/>
+        </w:rPr>
+        <w:t>)</w:t>
+      </w:r>
+      <w:r>
+        <w:t xml:space="preserve"> method in </w:t>
+      </w:r>
+      <w:r>
+        <w:rPr>
+          <w:b/>
+          <w:bCs/>
+        </w:rPr>
+        <w:t xml:space="preserve">List(Of </w:t>
+      </w:r>
+      <w:r>
+        <w:rPr>
+          <w:i/>
+          <w:iCs/>
+        </w:rPr>
+        <w:t>ObjectType</w:t>
+      </w:r>
+      <w:r>
+        <w:rPr>
+          <w:b/>
+          <w:bCs/>
+        </w:rPr>
+        <w:t>)</w:t>
+      </w:r>
+      <w:r>
+        <w:t xml:space="preserve">.  </w:t>
+      </w:r>
+      <w:r>
+        <w:rPr>
+          <w:b/>
+          <w:bCs/>
+          <w:i/>
+          <w:iCs/>
+        </w:rPr>
+        <w:t xml:space="preserve">Although </w:t>
+      </w:r>
+      <w:proofErr w:type="gramStart"/>
+      <w:r>
+        <w:rPr>
+          <w:b/>
+          <w:bCs/>
+        </w:rPr>
+        <w:t>Remove(</w:t>
+      </w:r>
+      <w:proofErr w:type="gramEnd"/>
+      <w:r>
+        <w:rPr>
+          <w:b/>
+          <w:bCs/>
+        </w:rPr>
+        <w:t>)</w:t>
+      </w:r>
+      <w:r>
+        <w:rPr>
+          <w:b/>
+          <w:bCs/>
+          <w:i/>
+          <w:iCs/>
+        </w:rPr>
+        <w:t xml:space="preserve"> does the job, it makes me uncomfortable, because it incurs comparing several instances of </w:t>
+      </w:r>
+      <w:r>
+        <w:rPr>
+          <w:i/>
+          <w:iCs/>
+        </w:rPr>
+        <w:t xml:space="preserve">ObjectType, </w:t>
+      </w:r>
+      <w:r>
+        <w:rPr>
+          <w:b/>
+          <w:bCs/>
+          <w:i/>
+          <w:iCs/>
+        </w:rPr>
+        <w:t>each of which has several properties</w:t>
+      </w:r>
+      <w:r>
+        <w:rPr>
+          <w:i/>
+          <w:iCs/>
+        </w:rPr>
+        <w:t>.</w:t>
+      </w:r>
+      <w:r>
+        <w:rPr>
+          <w:b/>
+          <w:bCs/>
+          <w:i/>
+          <w:iCs/>
+        </w:rPr>
+        <w:t xml:space="preserve">  I believe the </w:t>
+      </w:r>
+      <w:proofErr w:type="gramStart"/>
+      <w:r>
+        <w:rPr>
+          <w:b/>
+          <w:bCs/>
+        </w:rPr>
+        <w:t>RemoveAt(</w:t>
+      </w:r>
+      <w:proofErr w:type="gramEnd"/>
+      <w:r>
+        <w:rPr>
+          <w:b/>
+          <w:bCs/>
+        </w:rPr>
+        <w:t>)</w:t>
+      </w:r>
+      <w:r>
+        <w:rPr>
+          <w:b/>
+          <w:bCs/>
+          <w:i/>
+          <w:iCs/>
+        </w:rPr>
+        <w:t xml:space="preserve"> method might be better.</w:t>
+      </w:r>
+    </w:p>
+    <w:p>
+      <w:pPr>
+        <w:pStyle w:val="ListParagraph"/>
+        <w:numPr>
+          <w:ilvl w:val="0"/>
+          <w:numId w:val="83"/>
+        </w:numPr>
+        <w:spacing w:before="200"/>
+      </w:pPr>
+      <w:r>
+        <w:rPr>
+          <w:b/>
+          <w:bCs/>
+        </w:rPr>
+        <w:t xml:space="preserve">List </w:t>
+      </w:r>
+      <w:proofErr w:type="gramStart"/>
+      <w:r>
+        <w:rPr>
+          <w:b/>
+          <w:bCs/>
+        </w:rPr>
+        <w:t>( Of</w:t>
+      </w:r>
+      <w:proofErr w:type="gramEnd"/>
+      <w:r>
+        <w:rPr>
+          <w:b/>
+          <w:bCs/>
+        </w:rPr>
+        <w:t xml:space="preserve"> </w:t>
+      </w:r>
+      <w:r>
+        <w:t xml:space="preserve">Product </w:t>
+      </w:r>
+      <w:r>
+        <w:rPr>
+          <w:b/>
+          <w:bCs/>
+        </w:rPr>
+        <w:t>)</w:t>
+      </w:r>
+      <w:r>
+        <w:t xml:space="preserve"> is declared in Class ObjectSource, and this is an appropriate place to provide the DeleteProduct() and AddProduct() methods.  Type the following code in Class ObjectSource.</w:t>
+      </w:r>
+    </w:p>
+    <w:p>
+      <w:pPr>
+        <w:spacing w:after="0"/>
+        <w:ind w:firstLine="720"/>
+      </w:pPr>
+      <w:r>
+        <w:t xml:space="preserve">Public Sub DeleteProduct </w:t>
+      </w:r>
+      <w:proofErr w:type="gramStart"/>
+      <w:r>
+        <w:t>( product</w:t>
+      </w:r>
+      <w:proofErr w:type="gramEnd"/>
+      <w:r>
+        <w:t xml:space="preserve"> As Product )</w:t>
+      </w:r>
+    </w:p>
+    <w:p>
+      <w:pPr>
+        <w:spacing w:after="0"/>
+        <w:ind w:left="720" w:firstLine="720"/>
+      </w:pPr>
+      <w:r>
+        <w:t xml:space="preserve">_products.Remove </w:t>
+      </w:r>
+      <w:proofErr w:type="gramStart"/>
+      <w:r>
+        <w:t>( product</w:t>
+      </w:r>
+      <w:proofErr w:type="gramEnd"/>
+      <w:r>
+        <w:t xml:space="preserve"> )</w:t>
+      </w:r>
+    </w:p>
+    <w:p>
+      <w:pPr>
+        <w:spacing w:after="0"/>
+        <w:ind w:firstLine="720"/>
+      </w:pPr>
+      <w:r>
+        <w:t>End Sub</w:t>
+      </w:r>
+    </w:p>
+    <w:p>
+      <w:pPr>
+        <w:spacing w:after="0"/>
+      </w:pPr>
+      <w:r>
+        <w:t xml:space="preserve"> </w:t>
+      </w:r>
+    </w:p>
+    <w:p>
+      <w:pPr>
+        <w:spacing w:after="0"/>
+        <w:ind w:firstLine="720"/>
+      </w:pPr>
+      <w:r>
+        <w:lastRenderedPageBreak/>
+        <w:t xml:space="preserve">Public Sub AddProduct </w:t>
+      </w:r>
+      <w:proofErr w:type="gramStart"/>
+      <w:r>
+        <w:t>( product</w:t>
+      </w:r>
+      <w:proofErr w:type="gramEnd"/>
+      <w:r>
+        <w:t xml:space="preserve"> As Product )</w:t>
+      </w:r>
+    </w:p>
+    <w:p>
+      <w:pPr>
+        <w:spacing w:after="0"/>
+        <w:ind w:left="720" w:firstLine="720"/>
+      </w:pPr>
+      <w:r>
+        <w:t xml:space="preserve">_products.Add </w:t>
+      </w:r>
+      <w:proofErr w:type="gramStart"/>
+      <w:r>
+        <w:t>( product</w:t>
+      </w:r>
+      <w:proofErr w:type="gramEnd"/>
+      <w:r>
+        <w:t xml:space="preserve"> )</w:t>
+      </w:r>
+    </w:p>
+    <w:p>
+      <w:pPr>
+        <w:spacing w:after="0"/>
+        <w:ind w:firstLine="720"/>
+      </w:pPr>
+      <w:r>
+        <w:t>End Sub</w:t>
+      </w:r>
+    </w:p>
+    <w:p>
+      <w:pPr>
+        <w:pStyle w:val="ListParagraph"/>
+        <w:numPr>
+          <w:ilvl w:val="0"/>
+          <w:numId w:val="82"/>
+        </w:numPr>
+        <w:spacing w:before="200"/>
+      </w:pPr>
+      <w:r>
+        <w:t>Create a new dialog titled “Add Product”.  Give this dialog the name AddProductForm.  The form contains the same controls – 5 text boxes and a check box – as the content of the right side of the main form.  Add a 6</w:t>
+      </w:r>
+      <w:r>
+        <w:rPr>
+          <w:vertAlign w:val="superscript"/>
+        </w:rPr>
+        <w:t>th</w:t>
+      </w:r>
+      <w:r>
+        <w:t xml:space="preserve"> text box – below NameTextBox; give it the name CategoryTextBox.  </w:t>
+      </w:r>
+      <w:r>
+        <w:t xml:space="preserve">Change the </w:t>
+      </w:r>
+      <w:r>
+        <w:rPr>
+          <w:b/>
+          <w:bCs/>
+        </w:rPr>
+        <w:t>ReadOnly</w:t>
+      </w:r>
+      <w:r>
+        <w:t xml:space="preserve"> property of </w:t>
+      </w:r>
+      <w:r>
+        <w:rPr>
+          <w:bCs/>
+        </w:rPr>
+        <w:t>Category</w:t>
+      </w:r>
+      <w:r>
+        <w:rPr>
+          <w:bCs/>
+        </w:rPr>
+        <w:t>TextBox</w:t>
+      </w:r>
+      <w:r>
+        <w:t xml:space="preserve"> to </w:t>
+      </w:r>
+      <w:r>
+        <w:rPr>
+          <w:b/>
+          <w:bCs/>
+        </w:rPr>
+        <w:t>True</w:t>
+      </w:r>
+      <w:r>
+        <w:t xml:space="preserve">; we don’t want </w:t>
+      </w:r>
+      <w:r>
+        <w:t>to invite the</w:t>
+      </w:r>
+      <w:r>
+        <w:t xml:space="preserve"> user to modify the </w:t>
+      </w:r>
+      <w:r>
+        <w:t>product’s category</w:t>
+      </w:r>
+      <w:r>
+        <w:t xml:space="preserve"> by typing into this text box.</w:t>
+      </w:r>
+      <w:r>
         <w:t xml:space="preserve">  </w:t>
       </w:r>
-      <w:proofErr w:type="gramStart"/>
-      <w:r>
-        <w:t>Type new values into one or more of the text boxes.</w:t>
-      </w:r>
-      <w:proofErr w:type="gramEnd"/>
-      <w:r>
-        <w:t xml:space="preserve">  Then navigate away from this product.  Then return and notice that the data has persisted.  (The persistence is, of course, not permanent.  This is in-memory data. When the application is restarted, the values revert to the initialized values derived from the source code.)</w:t>
-      </w:r>
-    </w:p>
-    <w:p/>
+      <w:r>
+        <w:t xml:space="preserve">Add the label “Category” to the left of CategoryTextBox.  Provide the exit buttons OK and Cancel.  Set their </w:t>
+      </w:r>
+      <w:r>
+        <w:rPr>
+          <w:b/>
+          <w:bCs/>
+        </w:rPr>
+        <w:t>DialogResult</w:t>
+      </w:r>
+      <w:r>
+        <w:t xml:space="preserve"> properties to </w:t>
+      </w:r>
+      <w:r>
+        <w:rPr>
+          <w:b/>
+          <w:bCs/>
+        </w:rPr>
+        <w:t>OK</w:t>
+      </w:r>
+      <w:r>
+        <w:t xml:space="preserve"> and </w:t>
+      </w:r>
+      <w:r>
+        <w:rPr>
+          <w:b/>
+          <w:bCs/>
+        </w:rPr>
+        <w:t>Cancel</w:t>
+      </w:r>
+      <w:r>
+        <w:t xml:space="preserve"> respectively.</w:t>
+      </w:r>
+    </w:p>
+    <w:p>
+      <w:pPr>
+        <w:pStyle w:val="ListParagraph"/>
+        <w:numPr>
+          <w:ilvl w:val="0"/>
+          <w:numId w:val="82"/>
+        </w:numPr>
+        <w:spacing w:before="200"/>
+      </w:pPr>
+      <w:r>
+        <w:t>Navigate to View Code of AddProductForm.</w:t>
+      </w:r>
+    </w:p>
+    <w:p>
+      <w:pPr>
+        <w:pStyle w:val="ListParagraph"/>
+        <w:numPr>
+          <w:ilvl w:val="0"/>
+          <w:numId w:val="82"/>
+        </w:numPr>
+        <w:spacing w:before="200" w:after="0"/>
+      </w:pPr>
+      <w:r>
+        <w:t>Add _category of type Category as a Private property of class AddProductForm.</w:t>
+      </w:r>
+    </w:p>
+    <w:p>
+      <w:pPr>
+        <w:spacing w:after="0"/>
+        <w:ind w:firstLine="720"/>
+      </w:pPr>
+      <w:r>
+        <w:t>Private _category As Category</w:t>
+      </w:r>
+    </w:p>
+    <w:p>
+      <w:pPr>
+        <w:pStyle w:val="ListParagraph"/>
+        <w:numPr>
+          <w:ilvl w:val="0"/>
+          <w:numId w:val="82"/>
+        </w:numPr>
+        <w:spacing w:after="0"/>
+      </w:pPr>
+      <w:r>
+        <w:t>Add a constructor for class AddProductForm that takes the argument “category”.</w:t>
+      </w:r>
+    </w:p>
+    <w:p>
+      <w:pPr>
+        <w:spacing w:after="0"/>
+        <w:ind w:firstLine="720"/>
+      </w:pPr>
+      <w:r>
+        <w:t xml:space="preserve">Public Sub </w:t>
+      </w:r>
+      <w:proofErr w:type="gramStart"/>
+      <w:r>
+        <w:t>New(</w:t>
+      </w:r>
+      <w:proofErr w:type="gramEnd"/>
+      <w:r>
+        <w:t>category As Category)</w:t>
+      </w:r>
+    </w:p>
+    <w:p>
+      <w:pPr>
+        <w:spacing w:after="0"/>
+        <w:ind w:left="720" w:firstLine="720"/>
+      </w:pPr>
+      <w:proofErr w:type="gramStart"/>
+      <w:r>
+        <w:t>InitializeComponent()</w:t>
+      </w:r>
+      <w:proofErr w:type="gramEnd"/>
+    </w:p>
+    <w:p>
+      <w:pPr>
+        <w:spacing w:after="0"/>
+        <w:ind w:left="720" w:firstLine="720"/>
+      </w:pPr>
+    </w:p>
+    <w:p>
+      <w:pPr>
+        <w:spacing w:after="0"/>
+        <w:ind w:left="720" w:firstLine="720"/>
+      </w:pPr>
+      <w:r>
+        <w:t>_category = category</w:t>
+      </w:r>
+    </w:p>
+    <w:p>
+      <w:pPr>
+        <w:spacing w:after="0"/>
+        <w:ind w:left="1440"/>
+      </w:pPr>
+      <w:r>
+        <w:t>CategoryTextBox.Text = category.CategoryName</w:t>
+      </w:r>
+    </w:p>
+    <w:p>
+      <w:pPr>
+        <w:spacing w:after="0"/>
+        <w:ind w:firstLine="720"/>
+      </w:pPr>
+      <w:r>
+        <w:t>End Sub</w:t>
+      </w:r>
+    </w:p>
+    <w:p>
+      <w:pPr>
+        <w:pStyle w:val="ListParagraph"/>
+        <w:numPr>
+          <w:ilvl w:val="0"/>
+          <w:numId w:val="82"/>
+        </w:numPr>
+        <w:spacing w:after="0"/>
+      </w:pPr>
+      <w:r>
+        <w:t>Provide a property of cla</w:t>
+      </w:r>
+      <w:r>
+        <w:t>ss AddProductForm named Product</w:t>
+      </w:r>
+      <w:r>
+        <w:t xml:space="preserve"> that retrieves the values supplied in the dialog.</w:t>
+      </w:r>
+    </w:p>
+    <w:p>
+      <w:pPr>
+        <w:spacing w:after="0"/>
+        <w:ind w:firstLine="720"/>
+      </w:pPr>
+      <w:r>
+        <w:t>Public ReadOnly Property Product</w:t>
+      </w:r>
+    </w:p>
+    <w:p>
+      <w:pPr>
+        <w:spacing w:after="0"/>
+        <w:ind w:left="720" w:firstLine="720"/>
+      </w:pPr>
+      <w:r>
+        <w:t>Get</w:t>
+      </w:r>
+    </w:p>
+    <w:p>
+      <w:pPr>
+        <w:spacing w:after="0"/>
+        <w:ind w:left="1440" w:firstLine="720"/>
+      </w:pPr>
+      <w:r>
+        <w:t>Dim result As New Product (</w:t>
+      </w:r>
+    </w:p>
+    <w:p>
+      <w:pPr>
+        <w:spacing w:after="0"/>
+        <w:ind w:left="3600"/>
+      </w:pPr>
+      <w:r>
+        <w:t>0, NameTextBox.Text, _category.CategoryID,</w:t>
+      </w:r>
+    </w:p>
+    <w:p>
+      <w:pPr>
+        <w:spacing w:after="0"/>
+        <w:ind w:left="3600"/>
+      </w:pPr>
+      <w:r>
+        <w:t>QuantityTextBox.Text, PriceTextBox.Text, StockTextBox.Text,</w:t>
+      </w:r>
+    </w:p>
+    <w:p>
+      <w:pPr>
+        <w:spacing w:after="0"/>
+      </w:pPr>
+      <w:r>
+        <w:t xml:space="preserve">                                      </w:t>
+      </w:r>
+      <w:r>
+        <w:tab/>
+      </w:r>
+      <w:r>
+        <w:tab/>
+      </w:r>
+      <w:r>
+        <w:tab/>
+      </w:r>
+      <w:r>
+        <w:t xml:space="preserve">OrderTextBox.Text, </w:t>
+      </w:r>
+      <w:proofErr w:type="gramStart"/>
+      <w:r>
+        <w:t>DiscontinuedCheckBox.Checked )</w:t>
+      </w:r>
+      <w:proofErr w:type="gramEnd"/>
+    </w:p>
+    <w:p>
+      <w:pPr>
+        <w:spacing w:after="0"/>
+        <w:ind w:left="1440" w:firstLine="720"/>
+      </w:pPr>
+      <w:r>
+        <w:t>Return result</w:t>
+      </w:r>
+    </w:p>
+    <w:p>
+      <w:pPr>
+        <w:spacing w:after="0"/>
+        <w:ind w:left="720" w:firstLine="720"/>
+      </w:pPr>
+      <w:r>
+        <w:t>End Get</w:t>
+      </w:r>
+    </w:p>
+    <w:p>
+      <w:pPr>
+        <w:spacing w:after="0"/>
+        <w:ind w:firstLine="720"/>
+      </w:pPr>
+      <w:r>
+        <w:t>End Property</w:t>
+      </w:r>
+    </w:p>
+    <w:p>
+      <w:pPr>
+        <w:pStyle w:val="ListParagraph"/>
+        <w:numPr>
+          <w:ilvl w:val="0"/>
+          <w:numId w:val="82"/>
+        </w:numPr>
+      </w:pPr>
+      <w:r>
+        <w:t>Navigate to the main form.  Introduce a button-click event for the “Add” button (the blue cross button on the toolbar).</w:t>
+      </w:r>
+    </w:p>
+    <w:p>
+      <w:pPr>
+        <w:pStyle w:val="ListParagraph"/>
+        <w:numPr>
+          <w:ilvl w:val="0"/>
+          <w:numId w:val="82"/>
+        </w:numPr>
+        <w:spacing w:before="200" w:after="0"/>
+      </w:pPr>
+      <w:r>
+        <w:t xml:space="preserve">In this add-product event handler, we need to </w:t>
+      </w:r>
+      <w:r>
+        <w:t>employ</w:t>
+      </w:r>
+      <w:r>
+        <w:t xml:space="preserve"> the dialog to get a product.  Instantiate the dialog; as a prerequisite to </w:t>
+      </w:r>
+      <w:r>
+        <w:t>showing the dialog</w:t>
+      </w:r>
+      <w:r>
+        <w:t>, we need the currently selected category.  Type</w:t>
+      </w:r>
+    </w:p>
+    <w:p>
+      <w:pPr>
+        <w:spacing w:after="0"/>
+        <w:ind w:firstLine="720"/>
+      </w:pPr>
+      <w:r>
+        <w:t xml:space="preserve">Dim category = CType </w:t>
+      </w:r>
+      <w:proofErr w:type="gramStart"/>
+      <w:r>
+        <w:t>( CategoryToolStripComboBox.ComboBox.SelectedItem</w:t>
+      </w:r>
+      <w:proofErr w:type="gramEnd"/>
+      <w:r>
+        <w:t>, Category )</w:t>
+      </w:r>
+    </w:p>
+    <w:p>
+      <w:pPr>
+        <w:spacing w:after="0"/>
+        <w:ind w:firstLine="720"/>
+      </w:pPr>
+      <w:r>
+        <w:t xml:space="preserve">Dim form As New AddProductForm </w:t>
+      </w:r>
+      <w:proofErr w:type="gramStart"/>
+      <w:r>
+        <w:t>( category</w:t>
+      </w:r>
+      <w:proofErr w:type="gramEnd"/>
+      <w:r>
+        <w:t xml:space="preserve"> )</w:t>
+      </w:r>
+    </w:p>
+    <w:p>
+      <w:pPr>
+        <w:pStyle w:val="ListParagraph"/>
+        <w:numPr>
+          <w:ilvl w:val="0"/>
+          <w:numId w:val="81"/>
+        </w:numPr>
+        <w:spacing w:after="0"/>
+      </w:pPr>
+      <w:r>
+        <w:t xml:space="preserve">Show the </w:t>
+      </w:r>
+      <w:r>
+        <w:t>dialog, and t</w:t>
+      </w:r>
+      <w:r>
+        <w:t xml:space="preserve">est whether the user exited </w:t>
+      </w:r>
+      <w:r>
+        <w:t xml:space="preserve">the dialog </w:t>
+      </w:r>
+      <w:r>
+        <w:t>via the “Cancel” button.</w:t>
+      </w:r>
+    </w:p>
+    <w:p>
+      <w:pPr>
+        <w:spacing w:after="0"/>
+        <w:ind w:firstLine="720"/>
+      </w:pPr>
+      <w:r>
+        <w:t xml:space="preserve">Dim result = </w:t>
+      </w:r>
+      <w:proofErr w:type="gramStart"/>
+      <w:r>
+        <w:t>form.ShowDialog()</w:t>
+      </w:r>
+      <w:proofErr w:type="gramEnd"/>
+    </w:p>
+    <w:p>
+      <w:pPr>
+        <w:pStyle w:val="ListParagraph"/>
+        <w:numPr>
+          <w:ilvl w:val="0"/>
+          <w:numId w:val="80"/>
+        </w:numPr>
+        <w:spacing w:after="0"/>
+      </w:pPr>
+      <w:r>
+        <w:t xml:space="preserve">If the user did not Cancel, employ </w:t>
+      </w:r>
+      <w:r>
+        <w:t xml:space="preserve">the values that </w:t>
+      </w:r>
+      <w:r>
+        <w:t xml:space="preserve">the user </w:t>
+      </w:r>
+      <w:proofErr w:type="gramStart"/>
+      <w:r>
+        <w:t xml:space="preserve">has  </w:t>
+      </w:r>
+      <w:r>
+        <w:t>entered</w:t>
+      </w:r>
+      <w:proofErr w:type="gramEnd"/>
+      <w:r>
+        <w:t xml:space="preserve"> to build a product, and add it to the collection.</w:t>
+      </w:r>
+    </w:p>
+    <w:p>
+      <w:pPr>
+        <w:spacing w:after="0"/>
+        <w:ind w:firstLine="720"/>
+      </w:pPr>
+      <w:r>
+        <w:lastRenderedPageBreak/>
+        <w:t>If result = DialogResult.OK Then</w:t>
+      </w:r>
+    </w:p>
+    <w:p>
+      <w:pPr>
+        <w:spacing w:after="0"/>
+        <w:ind w:left="720" w:firstLine="720"/>
+      </w:pPr>
+      <w:r>
+        <w:t xml:space="preserve">_source.AddProduct </w:t>
+      </w:r>
+      <w:proofErr w:type="gramStart"/>
+      <w:r>
+        <w:t>( form.Product</w:t>
+      </w:r>
+      <w:proofErr w:type="gramEnd"/>
+      <w:r>
+        <w:t xml:space="preserve"> )</w:t>
+      </w:r>
+    </w:p>
+    <w:p>
+      <w:pPr>
+        <w:spacing w:after="0"/>
+        <w:ind w:firstLine="720"/>
+      </w:pPr>
+      <w:r>
+        <w:t>End If</w:t>
+      </w:r>
+    </w:p>
+    <w:p>
+      <w:pPr>
+        <w:pStyle w:val="ListParagraph"/>
+        <w:numPr>
+          <w:ilvl w:val="0"/>
+          <w:numId w:val="82"/>
+        </w:numPr>
+      </w:pPr>
+      <w:r>
+        <w:t>Navigate to the main form.  Introduce a button-click event for the “Delete” button (the large X button on the toolbar).</w:t>
+      </w:r>
+    </w:p>
+    <w:p>
+      <w:pPr>
+        <w:pStyle w:val="ListParagraph"/>
+        <w:numPr>
+          <w:ilvl w:val="0"/>
+          <w:numId w:val="82"/>
+        </w:numPr>
+        <w:spacing w:after="0"/>
+      </w:pPr>
+      <w:r>
+        <w:t xml:space="preserve">Get the instance of the selected product, and relay that to the </w:t>
+      </w:r>
+      <w:proofErr w:type="gramStart"/>
+      <w:r>
+        <w:t>DeleteProduct(</w:t>
+      </w:r>
+      <w:proofErr w:type="gramEnd"/>
+      <w:r>
+        <w:t>) method.  Type the following into the body of the “Delete” button event handler.</w:t>
+      </w:r>
+    </w:p>
+    <w:p>
+      <w:pPr>
+        <w:spacing w:after="0"/>
+        <w:ind w:firstLine="720"/>
+      </w:pPr>
+      <w:r>
+        <w:t xml:space="preserve">Dim product = CType </w:t>
+      </w:r>
+      <w:proofErr w:type="gramStart"/>
+      <w:r>
+        <w:t>( ProductsListBox.SelectedItem</w:t>
+      </w:r>
+      <w:proofErr w:type="gramEnd"/>
+      <w:r>
+        <w:t>, Product )</w:t>
+      </w:r>
+    </w:p>
+    <w:p>
+      <w:pPr>
+        <w:spacing w:after="0"/>
+        <w:ind w:firstLine="720"/>
+      </w:pPr>
+      <w:r>
+        <w:t xml:space="preserve">_source.DeleteProduct </w:t>
+      </w:r>
+      <w:proofErr w:type="gramStart"/>
+      <w:r>
+        <w:t>( product</w:t>
+      </w:r>
+      <w:proofErr w:type="gramEnd"/>
+      <w:r>
+        <w:t xml:space="preserve"> )</w:t>
+      </w:r>
+    </w:p>
+    <w:p>
+      <w:pPr>
+        <w:spacing w:before="240"/>
+      </w:pPr>
+      <w:r>
+        <w:t>Build and test the application.  Try choosing a category, clicking one of its products, and finally clicking the “delete” icon on the toolbar.  There is no visual indication in the list of products that the product has been deleted.  But if you choose a different category, and then come back to the 1</w:t>
+      </w:r>
+      <w:r>
+        <w:rPr>
+          <w:vertAlign w:val="superscript"/>
+        </w:rPr>
+        <w:t>st</w:t>
+      </w:r>
+      <w:r>
+        <w:t xml:space="preserve"> category, you will notice that the product has, indeed, been deleted.  Similarly, after choosing a category, click the “add” icon on the toolbar.  After supplying values for a new product’s properties, click the “OK” button.  Again, there is no visual indication in the list of products that the product has been added.  But if you choose a different category, and then come back to the 1</w:t>
+      </w:r>
+      <w:r>
+        <w:rPr>
+          <w:vertAlign w:val="superscript"/>
+        </w:rPr>
+        <w:t>st</w:t>
+      </w:r>
+      <w:r>
+        <w:t xml:space="preserve"> category, you will notice that the produc</w:t>
+      </w:r>
+      <w:r>
+        <w:t>t has, indeed, been added.  The lack-of-visibility</w:t>
+      </w:r>
+      <w:r>
+        <w:t xml:space="preserve"> problem will be addressed in a subsequent Pluralsight clip.</w:t>
+      </w:r>
+    </w:p>
+    <w:p>
+      <w:pPr>
+        <w:spacing w:before="200"/>
+      </w:pPr>
+      <w:r>
+        <w:t>Translate the co</w:t>
+      </w:r>
+      <w:r>
+        <w:t>de to C#, and repeat the tests.</w:t>
+      </w:r>
+    </w:p>
+    <w:p>
+      <w:pPr>
+        <w:spacing w:before="200"/>
+      </w:pPr>
+      <w:bookmarkStart w:id="34" w:name="_GoBack"/>
+      <w:bookmarkEnd w:id="34"/>
+    </w:p>
     <w:sectPr>
       <w:footerReference w:type="default" r:id="rId8"/>
       <w:pgSz w:w="12240" w:h="15840"/>
@@ -24305,7 +25671,7 @@
           <w:rPr>
             <w:noProof/>
           </w:rPr>
-          <w:t>47</w:t>
+          <w:t>50</w:t>
         </w:r>
         <w:r>
           <w:rPr>
@@ -24465,6 +25831,119 @@
     </w:lvl>
   </w:abstractNum>
   <w:abstractNum w:abstractNumId="1">
+    <w:nsid w:val="00B67DE1"/>
+    <w:multiLevelType w:val="hybridMultilevel"/>
+    <w:tmpl w:val="C8B088A8"/>
+    <w:lvl w:ilvl="0" w:tplc="F6EEA9AC">
+      <w:start w:val="1"/>
+      <w:numFmt w:val="bullet"/>
+      <w:lvlText w:val=""/>
+      <w:lvlJc w:val="left"/>
+      <w:pPr>
+        <w:ind w:left="360" w:hanging="360"/>
+      </w:pPr>
+      <w:rPr>
+        <w:rFonts w:ascii="Symbol" w:hAnsi="Symbol" w:hint="default"/>
+      </w:rPr>
+    </w:lvl>
+    <w:lvl w:ilvl="1" w:tplc="E00CF21A">
+      <w:start w:val="1"/>
+      <w:numFmt w:val="bullet"/>
+      <w:lvlText w:val="o"/>
+      <w:lvlJc w:val="left"/>
+      <w:pPr>
+        <w:ind w:left="1080" w:hanging="360"/>
+      </w:pPr>
+      <w:rPr>
+        <w:rFonts w:ascii="Courier New" w:hAnsi="Courier New" w:hint="default"/>
+      </w:rPr>
+    </w:lvl>
+    <w:lvl w:ilvl="2" w:tplc="879AAE40">
+      <w:start w:val="1"/>
+      <w:numFmt w:val="bullet"/>
+      <w:lvlText w:val=""/>
+      <w:lvlJc w:val="left"/>
+      <w:pPr>
+        <w:ind w:left="1800" w:hanging="360"/>
+      </w:pPr>
+      <w:rPr>
+        <w:rFonts w:ascii="Wingdings" w:hAnsi="Wingdings" w:hint="default"/>
+      </w:rPr>
+    </w:lvl>
+    <w:lvl w:ilvl="3" w:tplc="738ADEFA">
+      <w:start w:val="1"/>
+      <w:numFmt w:val="bullet"/>
+      <w:lvlText w:val=""/>
+      <w:lvlJc w:val="left"/>
+      <w:pPr>
+        <w:ind w:left="2520" w:hanging="360"/>
+      </w:pPr>
+      <w:rPr>
+        <w:rFonts w:ascii="Symbol" w:hAnsi="Symbol" w:hint="default"/>
+      </w:rPr>
+    </w:lvl>
+    <w:lvl w:ilvl="4" w:tplc="DB8E5B1A">
+      <w:start w:val="1"/>
+      <w:numFmt w:val="bullet"/>
+      <w:lvlText w:val="o"/>
+      <w:lvlJc w:val="left"/>
+      <w:pPr>
+        <w:ind w:left="3240" w:hanging="360"/>
+      </w:pPr>
+      <w:rPr>
+        <w:rFonts w:ascii="Courier New" w:hAnsi="Courier New" w:hint="default"/>
+      </w:rPr>
+    </w:lvl>
+    <w:lvl w:ilvl="5" w:tplc="8DA454AE">
+      <w:start w:val="1"/>
+      <w:numFmt w:val="bullet"/>
+      <w:lvlText w:val=""/>
+      <w:lvlJc w:val="left"/>
+      <w:pPr>
+        <w:ind w:left="3960" w:hanging="360"/>
+      </w:pPr>
+      <w:rPr>
+        <w:rFonts w:ascii="Wingdings" w:hAnsi="Wingdings" w:hint="default"/>
+      </w:rPr>
+    </w:lvl>
+    <w:lvl w:ilvl="6" w:tplc="2CB6C860">
+      <w:start w:val="1"/>
+      <w:numFmt w:val="bullet"/>
+      <w:lvlText w:val=""/>
+      <w:lvlJc w:val="left"/>
+      <w:pPr>
+        <w:ind w:left="4680" w:hanging="360"/>
+      </w:pPr>
+      <w:rPr>
+        <w:rFonts w:ascii="Symbol" w:hAnsi="Symbol" w:hint="default"/>
+      </w:rPr>
+    </w:lvl>
+    <w:lvl w:ilvl="7" w:tplc="AEBE2302">
+      <w:start w:val="1"/>
+      <w:numFmt w:val="bullet"/>
+      <w:lvlText w:val="o"/>
+      <w:lvlJc w:val="left"/>
+      <w:pPr>
+        <w:ind w:left="5400" w:hanging="360"/>
+      </w:pPr>
+      <w:rPr>
+        <w:rFonts w:ascii="Courier New" w:hAnsi="Courier New" w:hint="default"/>
+      </w:rPr>
+    </w:lvl>
+    <w:lvl w:ilvl="8" w:tplc="5F26CDD0">
+      <w:start w:val="1"/>
+      <w:numFmt w:val="bullet"/>
+      <w:lvlText w:val=""/>
+      <w:lvlJc w:val="left"/>
+      <w:pPr>
+        <w:ind w:left="6120" w:hanging="360"/>
+      </w:pPr>
+      <w:rPr>
+        <w:rFonts w:ascii="Wingdings" w:hAnsi="Wingdings" w:hint="default"/>
+      </w:rPr>
+    </w:lvl>
+  </w:abstractNum>
+  <w:abstractNum w:abstractNumId="2">
     <w:nsid w:val="039219BC"/>
     <w:multiLevelType w:val="hybridMultilevel"/>
     <w:tmpl w:val="EA5ED0D8"/>
@@ -24577,7 +26056,7 @@
       </w:rPr>
     </w:lvl>
   </w:abstractNum>
-  <w:abstractNum w:abstractNumId="2">
+  <w:abstractNum w:abstractNumId="3">
     <w:nsid w:val="06686EB7"/>
     <w:multiLevelType w:val="hybridMultilevel"/>
     <w:tmpl w:val="81B80A92"/>
@@ -24690,7 +26169,7 @@
       </w:rPr>
     </w:lvl>
   </w:abstractNum>
-  <w:abstractNum w:abstractNumId="3">
+  <w:abstractNum w:abstractNumId="4">
     <w:nsid w:val="074C2D5E"/>
     <w:multiLevelType w:val="hybridMultilevel"/>
     <w:tmpl w:val="78EEB440"/>
@@ -24803,7 +26282,7 @@
       </w:rPr>
     </w:lvl>
   </w:abstractNum>
-  <w:abstractNum w:abstractNumId="4">
+  <w:abstractNum w:abstractNumId="5">
     <w:nsid w:val="083333BA"/>
     <w:multiLevelType w:val="hybridMultilevel"/>
     <w:tmpl w:val="50E25F56"/>
@@ -24916,7 +26395,7 @@
       </w:rPr>
     </w:lvl>
   </w:abstractNum>
-  <w:abstractNum w:abstractNumId="5">
+  <w:abstractNum w:abstractNumId="6">
     <w:nsid w:val="09744911"/>
     <w:multiLevelType w:val="hybridMultilevel"/>
     <w:tmpl w:val="AF4A1C06"/>
@@ -25029,7 +26508,7 @@
       </w:rPr>
     </w:lvl>
   </w:abstractNum>
-  <w:abstractNum w:abstractNumId="6">
+  <w:abstractNum w:abstractNumId="7">
     <w:nsid w:val="0D650E79"/>
     <w:multiLevelType w:val="hybridMultilevel"/>
     <w:tmpl w:val="C450C7CC"/>
@@ -25142,7 +26621,7 @@
       </w:rPr>
     </w:lvl>
   </w:abstractNum>
-  <w:abstractNum w:abstractNumId="7">
+  <w:abstractNum w:abstractNumId="8">
     <w:nsid w:val="0E911486"/>
     <w:multiLevelType w:val="hybridMultilevel"/>
     <w:tmpl w:val="3DE85CC6"/>
@@ -25255,7 +26734,7 @@
       </w:rPr>
     </w:lvl>
   </w:abstractNum>
-  <w:abstractNum w:abstractNumId="8">
+  <w:abstractNum w:abstractNumId="9">
     <w:nsid w:val="128067F7"/>
     <w:multiLevelType w:val="hybridMultilevel"/>
     <w:tmpl w:val="5A76BABE"/>
@@ -25368,7 +26847,7 @@
       </w:rPr>
     </w:lvl>
   </w:abstractNum>
-  <w:abstractNum w:abstractNumId="9">
+  <w:abstractNum w:abstractNumId="10">
     <w:nsid w:val="15465B72"/>
     <w:multiLevelType w:val="hybridMultilevel"/>
     <w:tmpl w:val="E8AA411E"/>
@@ -25481,7 +26960,7 @@
       </w:rPr>
     </w:lvl>
   </w:abstractNum>
-  <w:abstractNum w:abstractNumId="10">
+  <w:abstractNum w:abstractNumId="11">
     <w:nsid w:val="163B7DB6"/>
     <w:multiLevelType w:val="hybridMultilevel"/>
     <w:tmpl w:val="01E0455A"/>
@@ -25594,7 +27073,7 @@
       </w:rPr>
     </w:lvl>
   </w:abstractNum>
-  <w:abstractNum w:abstractNumId="11">
+  <w:abstractNum w:abstractNumId="12">
     <w:nsid w:val="169910B1"/>
     <w:multiLevelType w:val="hybridMultilevel"/>
     <w:tmpl w:val="065A2D5A"/>
@@ -25707,7 +27186,7 @@
       </w:rPr>
     </w:lvl>
   </w:abstractNum>
-  <w:abstractNum w:abstractNumId="12">
+  <w:abstractNum w:abstractNumId="13">
     <w:nsid w:val="1A403216"/>
     <w:multiLevelType w:val="hybridMultilevel"/>
     <w:tmpl w:val="605406C6"/>
@@ -25820,7 +27299,7 @@
       </w:rPr>
     </w:lvl>
   </w:abstractNum>
-  <w:abstractNum w:abstractNumId="13">
+  <w:abstractNum w:abstractNumId="14">
     <w:nsid w:val="1A433D95"/>
     <w:multiLevelType w:val="hybridMultilevel"/>
     <w:tmpl w:val="5E520786"/>
@@ -25933,7 +27412,7 @@
       </w:rPr>
     </w:lvl>
   </w:abstractNum>
-  <w:abstractNum w:abstractNumId="14">
+  <w:abstractNum w:abstractNumId="15">
     <w:nsid w:val="1E055F12"/>
     <w:multiLevelType w:val="hybridMultilevel"/>
     <w:tmpl w:val="053E589C"/>
@@ -26046,7 +27525,7 @@
       </w:rPr>
     </w:lvl>
   </w:abstractNum>
-  <w:abstractNum w:abstractNumId="15">
+  <w:abstractNum w:abstractNumId="16">
     <w:nsid w:val="1E2A5880"/>
     <w:multiLevelType w:val="hybridMultilevel"/>
     <w:tmpl w:val="D9D2DFE0"/>
@@ -26159,7 +27638,7 @@
       </w:rPr>
     </w:lvl>
   </w:abstractNum>
-  <w:abstractNum w:abstractNumId="16">
+  <w:abstractNum w:abstractNumId="17">
     <w:nsid w:val="210D3150"/>
     <w:multiLevelType w:val="hybridMultilevel"/>
     <w:tmpl w:val="33FCBF16"/>
@@ -26272,7 +27751,7 @@
       </w:rPr>
     </w:lvl>
   </w:abstractNum>
-  <w:abstractNum w:abstractNumId="17">
+  <w:abstractNum w:abstractNumId="18">
     <w:nsid w:val="213F1360"/>
     <w:multiLevelType w:val="hybridMultilevel"/>
     <w:tmpl w:val="110C6176"/>
@@ -26385,7 +27864,7 @@
       </w:rPr>
     </w:lvl>
   </w:abstractNum>
-  <w:abstractNum w:abstractNumId="18">
+  <w:abstractNum w:abstractNumId="19">
     <w:nsid w:val="228C1A81"/>
     <w:multiLevelType w:val="hybridMultilevel"/>
     <w:tmpl w:val="F5C06554"/>
@@ -26498,7 +27977,7 @@
       </w:rPr>
     </w:lvl>
   </w:abstractNum>
-  <w:abstractNum w:abstractNumId="19">
+  <w:abstractNum w:abstractNumId="20">
     <w:nsid w:val="2582182C"/>
     <w:multiLevelType w:val="hybridMultilevel"/>
     <w:tmpl w:val="0EB48B3A"/>
@@ -26611,7 +28090,7 @@
       </w:rPr>
     </w:lvl>
   </w:abstractNum>
-  <w:abstractNum w:abstractNumId="20">
+  <w:abstractNum w:abstractNumId="21">
     <w:nsid w:val="262A40C3"/>
     <w:multiLevelType w:val="hybridMultilevel"/>
     <w:tmpl w:val="6C48A3BA"/>
@@ -26724,7 +28203,7 @@
       </w:rPr>
     </w:lvl>
   </w:abstractNum>
-  <w:abstractNum w:abstractNumId="21">
+  <w:abstractNum w:abstractNumId="22">
     <w:nsid w:val="271D44F9"/>
     <w:multiLevelType w:val="hybridMultilevel"/>
     <w:tmpl w:val="7E40C9C4"/>
@@ -26837,7 +28316,7 @@
       </w:rPr>
     </w:lvl>
   </w:abstractNum>
-  <w:abstractNum w:abstractNumId="22">
+  <w:abstractNum w:abstractNumId="23">
     <w:nsid w:val="278305D4"/>
     <w:multiLevelType w:val="hybridMultilevel"/>
     <w:tmpl w:val="46604A2A"/>
@@ -26950,7 +28429,7 @@
       </w:rPr>
     </w:lvl>
   </w:abstractNum>
-  <w:abstractNum w:abstractNumId="23">
+  <w:abstractNum w:abstractNumId="24">
     <w:nsid w:val="28B30FC4"/>
     <w:multiLevelType w:val="hybridMultilevel"/>
     <w:tmpl w:val="0B307988"/>
@@ -27063,7 +28542,7 @@
       </w:rPr>
     </w:lvl>
   </w:abstractNum>
-  <w:abstractNum w:abstractNumId="24">
+  <w:abstractNum w:abstractNumId="25">
     <w:nsid w:val="2B615299"/>
     <w:multiLevelType w:val="hybridMultilevel"/>
     <w:tmpl w:val="EFE017D0"/>
@@ -27176,7 +28655,7 @@
       </w:rPr>
     </w:lvl>
   </w:abstractNum>
-  <w:abstractNum w:abstractNumId="25">
+  <w:abstractNum w:abstractNumId="26">
     <w:nsid w:val="2D0D16F4"/>
     <w:multiLevelType w:val="hybridMultilevel"/>
     <w:tmpl w:val="93A0DD22"/>
@@ -27289,7 +28768,7 @@
       </w:rPr>
     </w:lvl>
   </w:abstractNum>
-  <w:abstractNum w:abstractNumId="26">
+  <w:abstractNum w:abstractNumId="27">
     <w:nsid w:val="2D3D3DD9"/>
     <w:multiLevelType w:val="hybridMultilevel"/>
     <w:tmpl w:val="BD2CDA8A"/>
@@ -27402,7 +28881,7 @@
       </w:rPr>
     </w:lvl>
   </w:abstractNum>
-  <w:abstractNum w:abstractNumId="27">
+  <w:abstractNum w:abstractNumId="28">
     <w:nsid w:val="31653014"/>
     <w:multiLevelType w:val="hybridMultilevel"/>
     <w:tmpl w:val="6A78F654"/>
@@ -27515,7 +28994,7 @@
       </w:rPr>
     </w:lvl>
   </w:abstractNum>
-  <w:abstractNum w:abstractNumId="28">
+  <w:abstractNum w:abstractNumId="29">
     <w:nsid w:val="318440DD"/>
     <w:multiLevelType w:val="hybridMultilevel"/>
     <w:tmpl w:val="552628EE"/>
@@ -27628,7 +29107,7 @@
       </w:rPr>
     </w:lvl>
   </w:abstractNum>
-  <w:abstractNum w:abstractNumId="29">
+  <w:abstractNum w:abstractNumId="30">
     <w:nsid w:val="31D56A9C"/>
     <w:multiLevelType w:val="hybridMultilevel"/>
     <w:tmpl w:val="5248287A"/>
@@ -27741,7 +29220,120 @@
       </w:rPr>
     </w:lvl>
   </w:abstractNum>
-  <w:abstractNum w:abstractNumId="30">
+  <w:abstractNum w:abstractNumId="31">
+    <w:nsid w:val="32731710"/>
+    <w:multiLevelType w:val="hybridMultilevel"/>
+    <w:tmpl w:val="D2F224B0"/>
+    <w:lvl w:ilvl="0" w:tplc="E8FA49C4">
+      <w:start w:val="1"/>
+      <w:numFmt w:val="bullet"/>
+      <w:lvlText w:val=""/>
+      <w:lvlJc w:val="left"/>
+      <w:pPr>
+        <w:ind w:left="360" w:hanging="360"/>
+      </w:pPr>
+      <w:rPr>
+        <w:rFonts w:ascii="Symbol" w:hAnsi="Symbol" w:hint="default"/>
+      </w:rPr>
+    </w:lvl>
+    <w:lvl w:ilvl="1" w:tplc="47420526">
+      <w:start w:val="1"/>
+      <w:numFmt w:val="bullet"/>
+      <w:lvlText w:val="o"/>
+      <w:lvlJc w:val="left"/>
+      <w:pPr>
+        <w:ind w:left="1080" w:hanging="360"/>
+      </w:pPr>
+      <w:rPr>
+        <w:rFonts w:ascii="Courier New" w:hAnsi="Courier New" w:hint="default"/>
+      </w:rPr>
+    </w:lvl>
+    <w:lvl w:ilvl="2" w:tplc="E05CB6F0">
+      <w:start w:val="1"/>
+      <w:numFmt w:val="bullet"/>
+      <w:lvlText w:val=""/>
+      <w:lvlJc w:val="left"/>
+      <w:pPr>
+        <w:ind w:left="1800" w:hanging="360"/>
+      </w:pPr>
+      <w:rPr>
+        <w:rFonts w:ascii="Wingdings" w:hAnsi="Wingdings" w:hint="default"/>
+      </w:rPr>
+    </w:lvl>
+    <w:lvl w:ilvl="3" w:tplc="A136162C">
+      <w:start w:val="1"/>
+      <w:numFmt w:val="bullet"/>
+      <w:lvlText w:val=""/>
+      <w:lvlJc w:val="left"/>
+      <w:pPr>
+        <w:ind w:left="2520" w:hanging="360"/>
+      </w:pPr>
+      <w:rPr>
+        <w:rFonts w:ascii="Symbol" w:hAnsi="Symbol" w:hint="default"/>
+      </w:rPr>
+    </w:lvl>
+    <w:lvl w:ilvl="4" w:tplc="EC38E488">
+      <w:start w:val="1"/>
+      <w:numFmt w:val="bullet"/>
+      <w:lvlText w:val="o"/>
+      <w:lvlJc w:val="left"/>
+      <w:pPr>
+        <w:ind w:left="3240" w:hanging="360"/>
+      </w:pPr>
+      <w:rPr>
+        <w:rFonts w:ascii="Courier New" w:hAnsi="Courier New" w:hint="default"/>
+      </w:rPr>
+    </w:lvl>
+    <w:lvl w:ilvl="5" w:tplc="C38EBABE">
+      <w:start w:val="1"/>
+      <w:numFmt w:val="bullet"/>
+      <w:lvlText w:val=""/>
+      <w:lvlJc w:val="left"/>
+      <w:pPr>
+        <w:ind w:left="3960" w:hanging="360"/>
+      </w:pPr>
+      <w:rPr>
+        <w:rFonts w:ascii="Wingdings" w:hAnsi="Wingdings" w:hint="default"/>
+      </w:rPr>
+    </w:lvl>
+    <w:lvl w:ilvl="6" w:tplc="8256C40A">
+      <w:start w:val="1"/>
+      <w:numFmt w:val="bullet"/>
+      <w:lvlText w:val=""/>
+      <w:lvlJc w:val="left"/>
+      <w:pPr>
+        <w:ind w:left="4680" w:hanging="360"/>
+      </w:pPr>
+      <w:rPr>
+        <w:rFonts w:ascii="Symbol" w:hAnsi="Symbol" w:hint="default"/>
+      </w:rPr>
+    </w:lvl>
+    <w:lvl w:ilvl="7" w:tplc="28A0DBF2">
+      <w:start w:val="1"/>
+      <w:numFmt w:val="bullet"/>
+      <w:lvlText w:val="o"/>
+      <w:lvlJc w:val="left"/>
+      <w:pPr>
+        <w:ind w:left="5400" w:hanging="360"/>
+      </w:pPr>
+      <w:rPr>
+        <w:rFonts w:ascii="Courier New" w:hAnsi="Courier New" w:hint="default"/>
+      </w:rPr>
+    </w:lvl>
+    <w:lvl w:ilvl="8" w:tplc="4FBEC3A4">
+      <w:start w:val="1"/>
+      <w:numFmt w:val="bullet"/>
+      <w:lvlText w:val=""/>
+      <w:lvlJc w:val="left"/>
+      <w:pPr>
+        <w:ind w:left="6120" w:hanging="360"/>
+      </w:pPr>
+      <w:rPr>
+        <w:rFonts w:ascii="Wingdings" w:hAnsi="Wingdings" w:hint="default"/>
+      </w:rPr>
+    </w:lvl>
+  </w:abstractNum>
+  <w:abstractNum w:abstractNumId="32">
     <w:nsid w:val="33BF6B94"/>
     <w:multiLevelType w:val="hybridMultilevel"/>
     <w:tmpl w:val="CC9E86CE"/>
@@ -27854,7 +29446,7 @@
       </w:rPr>
     </w:lvl>
   </w:abstractNum>
-  <w:abstractNum w:abstractNumId="31">
+  <w:abstractNum w:abstractNumId="33">
     <w:nsid w:val="35497A84"/>
     <w:multiLevelType w:val="hybridMultilevel"/>
     <w:tmpl w:val="BA10ACE0"/>
@@ -27967,7 +29559,7 @@
       </w:rPr>
     </w:lvl>
   </w:abstractNum>
-  <w:abstractNum w:abstractNumId="32">
+  <w:abstractNum w:abstractNumId="34">
     <w:nsid w:val="3683719D"/>
     <w:multiLevelType w:val="hybridMultilevel"/>
     <w:tmpl w:val="CBAAC10A"/>
@@ -28080,7 +29672,7 @@
       </w:rPr>
     </w:lvl>
   </w:abstractNum>
-  <w:abstractNum w:abstractNumId="33">
+  <w:abstractNum w:abstractNumId="35">
     <w:nsid w:val="377B2C8D"/>
     <w:multiLevelType w:val="hybridMultilevel"/>
     <w:tmpl w:val="C038D720"/>
@@ -28193,7 +29785,7 @@
       </w:rPr>
     </w:lvl>
   </w:abstractNum>
-  <w:abstractNum w:abstractNumId="34">
+  <w:abstractNum w:abstractNumId="36">
     <w:nsid w:val="37B13D6D"/>
     <w:multiLevelType w:val="hybridMultilevel"/>
     <w:tmpl w:val="65B8B1A6"/>
@@ -28306,7 +29898,7 @@
       </w:rPr>
     </w:lvl>
   </w:abstractNum>
-  <w:abstractNum w:abstractNumId="35">
+  <w:abstractNum w:abstractNumId="37">
     <w:nsid w:val="39746612"/>
     <w:multiLevelType w:val="hybridMultilevel"/>
     <w:tmpl w:val="1BE20BC2"/>
@@ -28419,7 +30011,7 @@
       </w:rPr>
     </w:lvl>
   </w:abstractNum>
-  <w:abstractNum w:abstractNumId="36">
+  <w:abstractNum w:abstractNumId="38">
     <w:nsid w:val="3BF91295"/>
     <w:multiLevelType w:val="hybridMultilevel"/>
     <w:tmpl w:val="39EA4FC2"/>
@@ -28532,7 +30124,7 @@
       </w:rPr>
     </w:lvl>
   </w:abstractNum>
-  <w:abstractNum w:abstractNumId="37">
+  <w:abstractNum w:abstractNumId="39">
     <w:nsid w:val="3C345033"/>
     <w:multiLevelType w:val="hybridMultilevel"/>
     <w:tmpl w:val="0FC2F6A6"/>
@@ -28645,7 +30237,7 @@
       </w:rPr>
     </w:lvl>
   </w:abstractNum>
-  <w:abstractNum w:abstractNumId="38">
+  <w:abstractNum w:abstractNumId="40">
     <w:nsid w:val="3E2B38FD"/>
     <w:multiLevelType w:val="hybridMultilevel"/>
     <w:tmpl w:val="E1086E80"/>
@@ -28758,7 +30350,7 @@
       </w:rPr>
     </w:lvl>
   </w:abstractNum>
-  <w:abstractNum w:abstractNumId="39">
+  <w:abstractNum w:abstractNumId="41">
     <w:nsid w:val="3EA62994"/>
     <w:multiLevelType w:val="hybridMultilevel"/>
     <w:tmpl w:val="A82884F2"/>
@@ -28871,7 +30463,7 @@
       </w:rPr>
     </w:lvl>
   </w:abstractNum>
-  <w:abstractNum w:abstractNumId="40">
+  <w:abstractNum w:abstractNumId="42">
     <w:nsid w:val="411D483D"/>
     <w:multiLevelType w:val="hybridMultilevel"/>
     <w:tmpl w:val="3C72480A"/>
@@ -28984,7 +30576,7 @@
       </w:rPr>
     </w:lvl>
   </w:abstractNum>
-  <w:abstractNum w:abstractNumId="41">
+  <w:abstractNum w:abstractNumId="43">
     <w:nsid w:val="44634D54"/>
     <w:multiLevelType w:val="hybridMultilevel"/>
     <w:tmpl w:val="A07E8630"/>
@@ -29097,7 +30689,7 @@
       </w:rPr>
     </w:lvl>
   </w:abstractNum>
-  <w:abstractNum w:abstractNumId="42">
+  <w:abstractNum w:abstractNumId="44">
     <w:nsid w:val="480B0371"/>
     <w:multiLevelType w:val="hybridMultilevel"/>
     <w:tmpl w:val="5966073A"/>
@@ -29210,7 +30802,7 @@
       </w:rPr>
     </w:lvl>
   </w:abstractNum>
-  <w:abstractNum w:abstractNumId="43">
+  <w:abstractNum w:abstractNumId="45">
     <w:nsid w:val="49AD37ED"/>
     <w:multiLevelType w:val="hybridMultilevel"/>
     <w:tmpl w:val="9574298A"/>
@@ -29323,7 +30915,7 @@
       </w:rPr>
     </w:lvl>
   </w:abstractNum>
-  <w:abstractNum w:abstractNumId="44">
+  <w:abstractNum w:abstractNumId="46">
     <w:nsid w:val="4B623BF3"/>
     <w:multiLevelType w:val="hybridMultilevel"/>
     <w:tmpl w:val="1B423426"/>
@@ -29436,7 +31028,7 @@
       </w:rPr>
     </w:lvl>
   </w:abstractNum>
-  <w:abstractNum w:abstractNumId="45">
+  <w:abstractNum w:abstractNumId="47">
     <w:nsid w:val="4CF87932"/>
     <w:multiLevelType w:val="hybridMultilevel"/>
     <w:tmpl w:val="827EC414"/>
@@ -29549,7 +31141,7 @@
       </w:rPr>
     </w:lvl>
   </w:abstractNum>
-  <w:abstractNum w:abstractNumId="46">
+  <w:abstractNum w:abstractNumId="48">
     <w:nsid w:val="4D2300F3"/>
     <w:multiLevelType w:val="hybridMultilevel"/>
     <w:tmpl w:val="4E3245CA"/>
@@ -29662,7 +31254,7 @@
       </w:rPr>
     </w:lvl>
   </w:abstractNum>
-  <w:abstractNum w:abstractNumId="47">
+  <w:abstractNum w:abstractNumId="49">
     <w:nsid w:val="4E4F0280"/>
     <w:multiLevelType w:val="hybridMultilevel"/>
     <w:tmpl w:val="473E8AF0"/>
@@ -29775,7 +31367,7 @@
       </w:rPr>
     </w:lvl>
   </w:abstractNum>
-  <w:abstractNum w:abstractNumId="48">
+  <w:abstractNum w:abstractNumId="50">
     <w:nsid w:val="4EFD042C"/>
     <w:multiLevelType w:val="hybridMultilevel"/>
     <w:tmpl w:val="8C0052DA"/>
@@ -29888,7 +31480,120 @@
       </w:rPr>
     </w:lvl>
   </w:abstractNum>
-  <w:abstractNum w:abstractNumId="49">
+  <w:abstractNum w:abstractNumId="51">
+    <w:nsid w:val="50EF1A2D"/>
+    <w:multiLevelType w:val="hybridMultilevel"/>
+    <w:tmpl w:val="B76ADD20"/>
+    <w:lvl w:ilvl="0" w:tplc="CB7E480C">
+      <w:start w:val="1"/>
+      <w:numFmt w:val="bullet"/>
+      <w:lvlText w:val=""/>
+      <w:lvlJc w:val="left"/>
+      <w:pPr>
+        <w:ind w:left="360" w:hanging="360"/>
+      </w:pPr>
+      <w:rPr>
+        <w:rFonts w:ascii="Symbol" w:hAnsi="Symbol" w:hint="default"/>
+      </w:rPr>
+    </w:lvl>
+    <w:lvl w:ilvl="1" w:tplc="611E2130">
+      <w:start w:val="1"/>
+      <w:numFmt w:val="bullet"/>
+      <w:lvlText w:val=""/>
+      <w:lvlJc w:val="left"/>
+      <w:pPr>
+        <w:ind w:left="1080" w:hanging="360"/>
+      </w:pPr>
+      <w:rPr>
+        <w:rFonts w:ascii="Symbol" w:hAnsi="Symbol" w:hint="default"/>
+      </w:rPr>
+    </w:lvl>
+    <w:lvl w:ilvl="2" w:tplc="B9EC3690">
+      <w:start w:val="1"/>
+      <w:numFmt w:val="bullet"/>
+      <w:lvlText w:val=""/>
+      <w:lvlJc w:val="left"/>
+      <w:pPr>
+        <w:ind w:left="1800" w:hanging="360"/>
+      </w:pPr>
+      <w:rPr>
+        <w:rFonts w:ascii="Wingdings" w:hAnsi="Wingdings" w:hint="default"/>
+      </w:rPr>
+    </w:lvl>
+    <w:lvl w:ilvl="3" w:tplc="BE1267FA">
+      <w:start w:val="1"/>
+      <w:numFmt w:val="bullet"/>
+      <w:lvlText w:val=""/>
+      <w:lvlJc w:val="left"/>
+      <w:pPr>
+        <w:ind w:left="2520" w:hanging="360"/>
+      </w:pPr>
+      <w:rPr>
+        <w:rFonts w:ascii="Symbol" w:hAnsi="Symbol" w:hint="default"/>
+      </w:rPr>
+    </w:lvl>
+    <w:lvl w:ilvl="4" w:tplc="73A4F97C">
+      <w:start w:val="1"/>
+      <w:numFmt w:val="bullet"/>
+      <w:lvlText w:val="o"/>
+      <w:lvlJc w:val="left"/>
+      <w:pPr>
+        <w:ind w:left="3240" w:hanging="360"/>
+      </w:pPr>
+      <w:rPr>
+        <w:rFonts w:ascii="Courier New" w:hAnsi="Courier New" w:hint="default"/>
+      </w:rPr>
+    </w:lvl>
+    <w:lvl w:ilvl="5" w:tplc="D55EFC2C">
+      <w:start w:val="1"/>
+      <w:numFmt w:val="bullet"/>
+      <w:lvlText w:val=""/>
+      <w:lvlJc w:val="left"/>
+      <w:pPr>
+        <w:ind w:left="3960" w:hanging="360"/>
+      </w:pPr>
+      <w:rPr>
+        <w:rFonts w:ascii="Wingdings" w:hAnsi="Wingdings" w:hint="default"/>
+      </w:rPr>
+    </w:lvl>
+    <w:lvl w:ilvl="6" w:tplc="EFDC866C">
+      <w:start w:val="1"/>
+      <w:numFmt w:val="bullet"/>
+      <w:lvlText w:val=""/>
+      <w:lvlJc w:val="left"/>
+      <w:pPr>
+        <w:ind w:left="4680" w:hanging="360"/>
+      </w:pPr>
+      <w:rPr>
+        <w:rFonts w:ascii="Symbol" w:hAnsi="Symbol" w:hint="default"/>
+      </w:rPr>
+    </w:lvl>
+    <w:lvl w:ilvl="7" w:tplc="479A66EC">
+      <w:start w:val="1"/>
+      <w:numFmt w:val="bullet"/>
+      <w:lvlText w:val="o"/>
+      <w:lvlJc w:val="left"/>
+      <w:pPr>
+        <w:ind w:left="5400" w:hanging="360"/>
+      </w:pPr>
+      <w:rPr>
+        <w:rFonts w:ascii="Courier New" w:hAnsi="Courier New" w:hint="default"/>
+      </w:rPr>
+    </w:lvl>
+    <w:lvl w:ilvl="8" w:tplc="0A585168">
+      <w:start w:val="1"/>
+      <w:numFmt w:val="bullet"/>
+      <w:lvlText w:val=""/>
+      <w:lvlJc w:val="left"/>
+      <w:pPr>
+        <w:ind w:left="6120" w:hanging="360"/>
+      </w:pPr>
+      <w:rPr>
+        <w:rFonts w:ascii="Wingdings" w:hAnsi="Wingdings" w:hint="default"/>
+      </w:rPr>
+    </w:lvl>
+  </w:abstractNum>
+  <w:abstractNum w:abstractNumId="52">
     <w:nsid w:val="533013DF"/>
     <w:multiLevelType w:val="hybridMultilevel"/>
     <w:tmpl w:val="BAE21180"/>
@@ -30001,7 +31706,7 @@
       </w:rPr>
     </w:lvl>
   </w:abstractNum>
-  <w:abstractNum w:abstractNumId="50">
+  <w:abstractNum w:abstractNumId="53">
     <w:nsid w:val="55961496"/>
     <w:multiLevelType w:val="hybridMultilevel"/>
     <w:tmpl w:val="F7C844DA"/>
@@ -30114,7 +31819,7 @@
       </w:rPr>
     </w:lvl>
   </w:abstractNum>
-  <w:abstractNum w:abstractNumId="51">
+  <w:abstractNum w:abstractNumId="54">
     <w:nsid w:val="5667066C"/>
     <w:multiLevelType w:val="hybridMultilevel"/>
     <w:tmpl w:val="FD6CA2C4"/>
@@ -30227,7 +31932,7 @@
       </w:rPr>
     </w:lvl>
   </w:abstractNum>
-  <w:abstractNum w:abstractNumId="52">
+  <w:abstractNum w:abstractNumId="55">
     <w:nsid w:val="5AF3683B"/>
     <w:multiLevelType w:val="hybridMultilevel"/>
     <w:tmpl w:val="E1226712"/>
@@ -30340,7 +32045,7 @@
       </w:rPr>
     </w:lvl>
   </w:abstractNum>
-  <w:abstractNum w:abstractNumId="53">
+  <w:abstractNum w:abstractNumId="56">
     <w:nsid w:val="5D3A317B"/>
     <w:multiLevelType w:val="hybridMultilevel"/>
     <w:tmpl w:val="E85EEF4C"/>
@@ -30453,7 +32158,7 @@
       </w:rPr>
     </w:lvl>
   </w:abstractNum>
-  <w:abstractNum w:abstractNumId="54">
+  <w:abstractNum w:abstractNumId="57">
     <w:nsid w:val="5EA76580"/>
     <w:multiLevelType w:val="hybridMultilevel"/>
     <w:tmpl w:val="3EA8205C"/>
@@ -30566,7 +32271,7 @@
       </w:rPr>
     </w:lvl>
   </w:abstractNum>
-  <w:abstractNum w:abstractNumId="55">
+  <w:abstractNum w:abstractNumId="58">
     <w:nsid w:val="5F243081"/>
     <w:multiLevelType w:val="hybridMultilevel"/>
     <w:tmpl w:val="03DECEC8"/>
@@ -30679,7 +32384,7 @@
       </w:rPr>
     </w:lvl>
   </w:abstractNum>
-  <w:abstractNum w:abstractNumId="56">
+  <w:abstractNum w:abstractNumId="59">
     <w:nsid w:val="603755F3"/>
     <w:multiLevelType w:val="hybridMultilevel"/>
     <w:tmpl w:val="2832503C"/>
@@ -30792,7 +32497,7 @@
       </w:rPr>
     </w:lvl>
   </w:abstractNum>
-  <w:abstractNum w:abstractNumId="57">
+  <w:abstractNum w:abstractNumId="60">
     <w:nsid w:val="60711C47"/>
     <w:multiLevelType w:val="hybridMultilevel"/>
     <w:tmpl w:val="1218A32A"/>
@@ -30905,7 +32610,7 @@
       </w:rPr>
     </w:lvl>
   </w:abstractNum>
-  <w:abstractNum w:abstractNumId="58">
+  <w:abstractNum w:abstractNumId="61">
     <w:nsid w:val="618152AC"/>
     <w:multiLevelType w:val="hybridMultilevel"/>
     <w:tmpl w:val="C0447F14"/>
@@ -31018,7 +32723,7 @@
       </w:rPr>
     </w:lvl>
   </w:abstractNum>
-  <w:abstractNum w:abstractNumId="59">
+  <w:abstractNum w:abstractNumId="62">
     <w:nsid w:val="62D711EE"/>
     <w:multiLevelType w:val="hybridMultilevel"/>
     <w:tmpl w:val="23F24838"/>
@@ -31131,7 +32836,7 @@
       </w:rPr>
     </w:lvl>
   </w:abstractNum>
-  <w:abstractNum w:abstractNumId="60">
+  <w:abstractNum w:abstractNumId="63">
     <w:nsid w:val="62E11A8A"/>
     <w:multiLevelType w:val="hybridMultilevel"/>
     <w:tmpl w:val="90B035B6"/>
@@ -31244,7 +32949,7 @@
       </w:rPr>
     </w:lvl>
   </w:abstractNum>
-  <w:abstractNum w:abstractNumId="61">
+  <w:abstractNum w:abstractNumId="64">
     <w:nsid w:val="64E329CD"/>
     <w:multiLevelType w:val="hybridMultilevel"/>
     <w:tmpl w:val="A802C206"/>
@@ -31357,7 +33062,7 @@
       </w:rPr>
     </w:lvl>
   </w:abstractNum>
-  <w:abstractNum w:abstractNumId="62">
+  <w:abstractNum w:abstractNumId="65">
     <w:nsid w:val="650A03B0"/>
     <w:multiLevelType w:val="hybridMultilevel"/>
     <w:tmpl w:val="58426F6E"/>
@@ -31470,7 +33175,7 @@
       </w:rPr>
     </w:lvl>
   </w:abstractNum>
-  <w:abstractNum w:abstractNumId="63">
+  <w:abstractNum w:abstractNumId="66">
     <w:nsid w:val="65EA1193"/>
     <w:multiLevelType w:val="hybridMultilevel"/>
     <w:tmpl w:val="F1BA301C"/>
@@ -31583,7 +33288,7 @@
       </w:rPr>
     </w:lvl>
   </w:abstractNum>
-  <w:abstractNum w:abstractNumId="64">
+  <w:abstractNum w:abstractNumId="67">
     <w:nsid w:val="662679FA"/>
     <w:multiLevelType w:val="hybridMultilevel"/>
     <w:tmpl w:val="8E68ABD0"/>
@@ -31696,7 +33401,7 @@
       </w:rPr>
     </w:lvl>
   </w:abstractNum>
-  <w:abstractNum w:abstractNumId="65">
+  <w:abstractNum w:abstractNumId="68">
     <w:nsid w:val="674E5BAC"/>
     <w:multiLevelType w:val="hybridMultilevel"/>
     <w:tmpl w:val="50FAEA92"/>
@@ -31809,7 +33514,7 @@
       </w:rPr>
     </w:lvl>
   </w:abstractNum>
-  <w:abstractNum w:abstractNumId="66">
+  <w:abstractNum w:abstractNumId="69">
     <w:nsid w:val="675F7F03"/>
     <w:multiLevelType w:val="hybridMultilevel"/>
     <w:tmpl w:val="AF106726"/>
@@ -31922,7 +33627,7 @@
       </w:rPr>
     </w:lvl>
   </w:abstractNum>
-  <w:abstractNum w:abstractNumId="67">
+  <w:abstractNum w:abstractNumId="70">
     <w:nsid w:val="6AD07E10"/>
     <w:multiLevelType w:val="hybridMultilevel"/>
     <w:tmpl w:val="1A94E4E2"/>
@@ -32035,7 +33740,7 @@
       </w:rPr>
     </w:lvl>
   </w:abstractNum>
-  <w:abstractNum w:abstractNumId="68">
+  <w:abstractNum w:abstractNumId="71">
     <w:nsid w:val="6CC47879"/>
     <w:multiLevelType w:val="hybridMultilevel"/>
     <w:tmpl w:val="0FDE140E"/>
@@ -32148,7 +33853,7 @@
       </w:rPr>
     </w:lvl>
   </w:abstractNum>
-  <w:abstractNum w:abstractNumId="69">
+  <w:abstractNum w:abstractNumId="72">
     <w:nsid w:val="6D53544C"/>
     <w:multiLevelType w:val="hybridMultilevel"/>
     <w:tmpl w:val="664A9018"/>
@@ -32261,7 +33966,7 @@
       </w:rPr>
     </w:lvl>
   </w:abstractNum>
-  <w:abstractNum w:abstractNumId="70">
+  <w:abstractNum w:abstractNumId="73">
     <w:nsid w:val="733A52CF"/>
     <w:multiLevelType w:val="hybridMultilevel"/>
     <w:tmpl w:val="258E2B18"/>
@@ -32374,7 +34079,7 @@
       </w:rPr>
     </w:lvl>
   </w:abstractNum>
-  <w:abstractNum w:abstractNumId="71">
+  <w:abstractNum w:abstractNumId="74">
     <w:nsid w:val="744D6D4B"/>
     <w:multiLevelType w:val="hybridMultilevel"/>
     <w:tmpl w:val="64D4710A"/>
@@ -32487,7 +34192,7 @@
       </w:rPr>
     </w:lvl>
   </w:abstractNum>
-  <w:abstractNum w:abstractNumId="72">
+  <w:abstractNum w:abstractNumId="75">
     <w:nsid w:val="74790588"/>
     <w:multiLevelType w:val="hybridMultilevel"/>
     <w:tmpl w:val="A710A962"/>
@@ -32600,7 +34305,7 @@
       </w:rPr>
     </w:lvl>
   </w:abstractNum>
-  <w:abstractNum w:abstractNumId="73">
+  <w:abstractNum w:abstractNumId="76">
     <w:nsid w:val="769A5365"/>
     <w:multiLevelType w:val="hybridMultilevel"/>
     <w:tmpl w:val="3F18CB1E"/>
@@ -32713,7 +34418,7 @@
       </w:rPr>
     </w:lvl>
   </w:abstractNum>
-  <w:abstractNum w:abstractNumId="74">
+  <w:abstractNum w:abstractNumId="77">
     <w:nsid w:val="7A060A49"/>
     <w:multiLevelType w:val="hybridMultilevel"/>
     <w:tmpl w:val="7ABC2582"/>
@@ -32826,7 +34531,120 @@
       </w:rPr>
     </w:lvl>
   </w:abstractNum>
-  <w:abstractNum w:abstractNumId="75">
+  <w:abstractNum w:abstractNumId="78">
+    <w:nsid w:val="7AE16ACE"/>
+    <w:multiLevelType w:val="hybridMultilevel"/>
+    <w:tmpl w:val="44642B70"/>
+    <w:lvl w:ilvl="0" w:tplc="C234BA6E">
+      <w:start w:val="1"/>
+      <w:numFmt w:val="bullet"/>
+      <w:lvlText w:val=""/>
+      <w:lvlJc w:val="left"/>
+      <w:pPr>
+        <w:ind w:left="360" w:hanging="360"/>
+      </w:pPr>
+      <w:rPr>
+        <w:rFonts w:ascii="Symbol" w:hAnsi="Symbol" w:hint="default"/>
+      </w:rPr>
+    </w:lvl>
+    <w:lvl w:ilvl="1" w:tplc="C6369056">
+      <w:start w:val="1"/>
+      <w:numFmt w:val="bullet"/>
+      <w:lvlText w:val="o"/>
+      <w:lvlJc w:val="left"/>
+      <w:pPr>
+        <w:ind w:left="1080" w:hanging="360"/>
+      </w:pPr>
+      <w:rPr>
+        <w:rFonts w:ascii="Courier New" w:hAnsi="Courier New" w:hint="default"/>
+      </w:rPr>
+    </w:lvl>
+    <w:lvl w:ilvl="2" w:tplc="DAC07EE4">
+      <w:start w:val="1"/>
+      <w:numFmt w:val="bullet"/>
+      <w:lvlText w:val=""/>
+      <w:lvlJc w:val="left"/>
+      <w:pPr>
+        <w:ind w:left="1800" w:hanging="360"/>
+      </w:pPr>
+      <w:rPr>
+        <w:rFonts w:ascii="Wingdings" w:hAnsi="Wingdings" w:hint="default"/>
+      </w:rPr>
+    </w:lvl>
+    <w:lvl w:ilvl="3" w:tplc="7C9A9DE2">
+      <w:start w:val="1"/>
+      <w:numFmt w:val="bullet"/>
+      <w:lvlText w:val=""/>
+      <w:lvlJc w:val="left"/>
+      <w:pPr>
+        <w:ind w:left="2520" w:hanging="360"/>
+      </w:pPr>
+      <w:rPr>
+        <w:rFonts w:ascii="Symbol" w:hAnsi="Symbol" w:hint="default"/>
+      </w:rPr>
+    </w:lvl>
+    <w:lvl w:ilvl="4" w:tplc="7BBA17E0">
+      <w:start w:val="1"/>
+      <w:numFmt w:val="bullet"/>
+      <w:lvlText w:val="o"/>
+      <w:lvlJc w:val="left"/>
+      <w:pPr>
+        <w:ind w:left="3240" w:hanging="360"/>
+      </w:pPr>
+      <w:rPr>
+        <w:rFonts w:ascii="Courier New" w:hAnsi="Courier New" w:hint="default"/>
+      </w:rPr>
+    </w:lvl>
+    <w:lvl w:ilvl="5" w:tplc="2FD08E92">
+      <w:start w:val="1"/>
+      <w:numFmt w:val="bullet"/>
+      <w:lvlText w:val=""/>
+      <w:lvlJc w:val="left"/>
+      <w:pPr>
+        <w:ind w:left="3960" w:hanging="360"/>
+      </w:pPr>
+      <w:rPr>
+        <w:rFonts w:ascii="Wingdings" w:hAnsi="Wingdings" w:hint="default"/>
+      </w:rPr>
+    </w:lvl>
+    <w:lvl w:ilvl="6" w:tplc="E722AF08">
+      <w:start w:val="1"/>
+      <w:numFmt w:val="bullet"/>
+      <w:lvlText w:val=""/>
+      <w:lvlJc w:val="left"/>
+      <w:pPr>
+        <w:ind w:left="4680" w:hanging="360"/>
+      </w:pPr>
+      <w:rPr>
+        <w:rFonts w:ascii="Symbol" w:hAnsi="Symbol" w:hint="default"/>
+      </w:rPr>
+    </w:lvl>
+    <w:lvl w:ilvl="7" w:tplc="7AF0C48E">
+      <w:start w:val="1"/>
+      <w:numFmt w:val="bullet"/>
+      <w:lvlText w:val="o"/>
+      <w:lvlJc w:val="left"/>
+      <w:pPr>
+        <w:ind w:left="5400" w:hanging="360"/>
+      </w:pPr>
+      <w:rPr>
+        <w:rFonts w:ascii="Courier New" w:hAnsi="Courier New" w:hint="default"/>
+      </w:rPr>
+    </w:lvl>
+    <w:lvl w:ilvl="8" w:tplc="1616BDD4">
+      <w:start w:val="1"/>
+      <w:numFmt w:val="bullet"/>
+      <w:lvlText w:val=""/>
+      <w:lvlJc w:val="left"/>
+      <w:pPr>
+        <w:ind w:left="6120" w:hanging="360"/>
+      </w:pPr>
+      <w:rPr>
+        <w:rFonts w:ascii="Wingdings" w:hAnsi="Wingdings" w:hint="default"/>
+      </w:rPr>
+    </w:lvl>
+  </w:abstractNum>
+  <w:abstractNum w:abstractNumId="79">
     <w:nsid w:val="7CA16F58"/>
     <w:multiLevelType w:val="hybridMultilevel"/>
     <w:tmpl w:val="B9C44850"/>
@@ -32939,7 +34757,120 @@
       </w:rPr>
     </w:lvl>
   </w:abstractNum>
-  <w:abstractNum w:abstractNumId="76">
+  <w:abstractNum w:abstractNumId="80">
+    <w:nsid w:val="7D242667"/>
+    <w:multiLevelType w:val="hybridMultilevel"/>
+    <w:tmpl w:val="D494E284"/>
+    <w:lvl w:ilvl="0" w:tplc="6D723E00">
+      <w:start w:val="1"/>
+      <w:numFmt w:val="bullet"/>
+      <w:lvlText w:val=""/>
+      <w:lvlJc w:val="left"/>
+      <w:pPr>
+        <w:ind w:left="360" w:hanging="360"/>
+      </w:pPr>
+      <w:rPr>
+        <w:rFonts w:ascii="Symbol" w:hAnsi="Symbol" w:hint="default"/>
+      </w:rPr>
+    </w:lvl>
+    <w:lvl w:ilvl="1" w:tplc="E040B38A">
+      <w:start w:val="1"/>
+      <w:numFmt w:val="bullet"/>
+      <w:lvlText w:val="o"/>
+      <w:lvlJc w:val="left"/>
+      <w:pPr>
+        <w:ind w:left="1080" w:hanging="360"/>
+      </w:pPr>
+      <w:rPr>
+        <w:rFonts w:ascii="Courier New" w:hAnsi="Courier New" w:hint="default"/>
+      </w:rPr>
+    </w:lvl>
+    <w:lvl w:ilvl="2" w:tplc="614AB140">
+      <w:start w:val="1"/>
+      <w:numFmt w:val="bullet"/>
+      <w:lvlText w:val=""/>
+      <w:lvlJc w:val="left"/>
+      <w:pPr>
+        <w:ind w:left="1800" w:hanging="360"/>
+      </w:pPr>
+      <w:rPr>
+        <w:rFonts w:ascii="Wingdings" w:hAnsi="Wingdings" w:hint="default"/>
+      </w:rPr>
+    </w:lvl>
+    <w:lvl w:ilvl="3" w:tplc="645444C4">
+      <w:start w:val="1"/>
+      <w:numFmt w:val="bullet"/>
+      <w:lvlText w:val=""/>
+      <w:lvlJc w:val="left"/>
+      <w:pPr>
+        <w:ind w:left="2520" w:hanging="360"/>
+      </w:pPr>
+      <w:rPr>
+        <w:rFonts w:ascii="Symbol" w:hAnsi="Symbol" w:hint="default"/>
+      </w:rPr>
+    </w:lvl>
+    <w:lvl w:ilvl="4" w:tplc="8A822700">
+      <w:start w:val="1"/>
+      <w:numFmt w:val="bullet"/>
+      <w:lvlText w:val="o"/>
+      <w:lvlJc w:val="left"/>
+      <w:pPr>
+        <w:ind w:left="3240" w:hanging="360"/>
+      </w:pPr>
+      <w:rPr>
+        <w:rFonts w:ascii="Courier New" w:hAnsi="Courier New" w:hint="default"/>
+      </w:rPr>
+    </w:lvl>
+    <w:lvl w:ilvl="5" w:tplc="A04A9F5A">
+      <w:start w:val="1"/>
+      <w:numFmt w:val="bullet"/>
+      <w:lvlText w:val=""/>
+      <w:lvlJc w:val="left"/>
+      <w:pPr>
+        <w:ind w:left="3960" w:hanging="360"/>
+      </w:pPr>
+      <w:rPr>
+        <w:rFonts w:ascii="Wingdings" w:hAnsi="Wingdings" w:hint="default"/>
+      </w:rPr>
+    </w:lvl>
+    <w:lvl w:ilvl="6" w:tplc="A61A9C20">
+      <w:start w:val="1"/>
+      <w:numFmt w:val="bullet"/>
+      <w:lvlText w:val=""/>
+      <w:lvlJc w:val="left"/>
+      <w:pPr>
+        <w:ind w:left="4680" w:hanging="360"/>
+      </w:pPr>
+      <w:rPr>
+        <w:rFonts w:ascii="Symbol" w:hAnsi="Symbol" w:hint="default"/>
+      </w:rPr>
+    </w:lvl>
+    <w:lvl w:ilvl="7" w:tplc="18D28B98">
+      <w:start w:val="1"/>
+      <w:numFmt w:val="bullet"/>
+      <w:lvlText w:val="o"/>
+      <w:lvlJc w:val="left"/>
+      <w:pPr>
+        <w:ind w:left="5400" w:hanging="360"/>
+      </w:pPr>
+      <w:rPr>
+        <w:rFonts w:ascii="Courier New" w:hAnsi="Courier New" w:hint="default"/>
+      </w:rPr>
+    </w:lvl>
+    <w:lvl w:ilvl="8" w:tplc="E2822B2C">
+      <w:start w:val="1"/>
+      <w:numFmt w:val="bullet"/>
+      <w:lvlText w:val=""/>
+      <w:lvlJc w:val="left"/>
+      <w:pPr>
+        <w:ind w:left="6120" w:hanging="360"/>
+      </w:pPr>
+      <w:rPr>
+        <w:rFonts w:ascii="Wingdings" w:hAnsi="Wingdings" w:hint="default"/>
+      </w:rPr>
+    </w:lvl>
+  </w:abstractNum>
+  <w:abstractNum w:abstractNumId="81">
     <w:nsid w:val="7E9F7D87"/>
     <w:multiLevelType w:val="hybridMultilevel"/>
     <w:tmpl w:val="FDDEFA5C"/>
@@ -33052,7 +34983,7 @@
       </w:rPr>
     </w:lvl>
   </w:abstractNum>
-  <w:abstractNum w:abstractNumId="77">
+  <w:abstractNum w:abstractNumId="82">
     <w:nsid w:val="7FEB1DF1"/>
     <w:multiLevelType w:val="hybridMultilevel"/>
     <w:tmpl w:val="9A0AFC1C"/>
@@ -33166,238 +35097,253 @@
     </w:lvl>
   </w:abstractNum>
   <w:num w:numId="1">
+    <w:abstractNumId w:val="8"/>
+  </w:num>
+  <w:num w:numId="2">
+    <w:abstractNumId w:val="57"/>
+  </w:num>
+  <w:num w:numId="3">
+    <w:abstractNumId w:val="15"/>
+  </w:num>
+  <w:num w:numId="4">
+    <w:abstractNumId w:val="16"/>
+  </w:num>
+  <w:num w:numId="5">
+    <w:abstractNumId w:val="27"/>
+  </w:num>
+  <w:num w:numId="6">
+    <w:abstractNumId w:val="17"/>
+  </w:num>
+  <w:num w:numId="7">
+    <w:abstractNumId w:val="50"/>
+  </w:num>
+  <w:num w:numId="8">
+    <w:abstractNumId w:val="14"/>
+  </w:num>
+  <w:num w:numId="9">
+    <w:abstractNumId w:val="45"/>
+  </w:num>
+  <w:num w:numId="10">
+    <w:abstractNumId w:val="71"/>
+  </w:num>
+  <w:num w:numId="11">
+    <w:abstractNumId w:val="48"/>
+  </w:num>
+  <w:num w:numId="12">
+    <w:abstractNumId w:val="76"/>
+  </w:num>
+  <w:num w:numId="13">
+    <w:abstractNumId w:val="56"/>
+  </w:num>
+  <w:num w:numId="14">
+    <w:abstractNumId w:val="23"/>
+  </w:num>
+  <w:num w:numId="15">
+    <w:abstractNumId w:val="25"/>
+  </w:num>
+  <w:num w:numId="16">
+    <w:abstractNumId w:val="61"/>
+  </w:num>
+  <w:num w:numId="17">
     <w:abstractNumId w:val="7"/>
   </w:num>
-  <w:num w:numId="2">
+  <w:num w:numId="18">
+    <w:abstractNumId w:val="10"/>
+  </w:num>
+  <w:num w:numId="19">
+    <w:abstractNumId w:val="62"/>
+  </w:num>
+  <w:num w:numId="20">
+    <w:abstractNumId w:val="28"/>
+  </w:num>
+  <w:num w:numId="21">
+    <w:abstractNumId w:val="69"/>
+  </w:num>
+  <w:num w:numId="22">
+    <w:abstractNumId w:val="81"/>
+  </w:num>
+  <w:num w:numId="23">
+    <w:abstractNumId w:val="43"/>
+  </w:num>
+  <w:num w:numId="24">
+    <w:abstractNumId w:val="36"/>
+  </w:num>
+  <w:num w:numId="25">
+    <w:abstractNumId w:val="33"/>
+  </w:num>
+  <w:num w:numId="26">
+    <w:abstractNumId w:val="2"/>
+  </w:num>
+  <w:num w:numId="27">
+    <w:abstractNumId w:val="52"/>
+  </w:num>
+  <w:num w:numId="28">
+    <w:abstractNumId w:val="49"/>
+  </w:num>
+  <w:num w:numId="29">
+    <w:abstractNumId w:val="77"/>
+  </w:num>
+  <w:num w:numId="30">
+    <w:abstractNumId w:val="58"/>
+  </w:num>
+  <w:num w:numId="31">
+    <w:abstractNumId w:val="18"/>
+  </w:num>
+  <w:num w:numId="32">
+    <w:abstractNumId w:val="21"/>
+  </w:num>
+  <w:num w:numId="33">
+    <w:abstractNumId w:val="39"/>
+  </w:num>
+  <w:num w:numId="34">
+    <w:abstractNumId w:val="12"/>
+  </w:num>
+  <w:num w:numId="35">
+    <w:abstractNumId w:val="40"/>
+  </w:num>
+  <w:num w:numId="36">
+    <w:abstractNumId w:val="24"/>
+  </w:num>
+  <w:num w:numId="37">
+    <w:abstractNumId w:val="4"/>
+  </w:num>
+  <w:num w:numId="38">
+    <w:abstractNumId w:val="55"/>
+  </w:num>
+  <w:num w:numId="39">
+    <w:abstractNumId w:val="35"/>
+  </w:num>
+  <w:num w:numId="40">
+    <w:abstractNumId w:val="5"/>
+  </w:num>
+  <w:num w:numId="41">
+    <w:abstractNumId w:val="65"/>
+  </w:num>
+  <w:num w:numId="42">
+    <w:abstractNumId w:val="38"/>
+  </w:num>
+  <w:num w:numId="43">
+    <w:abstractNumId w:val="47"/>
+  </w:num>
+  <w:num w:numId="44">
+    <w:abstractNumId w:val="20"/>
+  </w:num>
+  <w:num w:numId="45">
+    <w:abstractNumId w:val="30"/>
+  </w:num>
+  <w:num w:numId="46">
+    <w:abstractNumId w:val="73"/>
+  </w:num>
+  <w:num w:numId="47">
+    <w:abstractNumId w:val="79"/>
+  </w:num>
+  <w:num w:numId="48">
+    <w:abstractNumId w:val="72"/>
+  </w:num>
+  <w:num w:numId="49">
+    <w:abstractNumId w:val="53"/>
+  </w:num>
+  <w:num w:numId="50">
+    <w:abstractNumId w:val="63"/>
+  </w:num>
+  <w:num w:numId="51">
+    <w:abstractNumId w:val="67"/>
+  </w:num>
+  <w:num w:numId="52">
+    <w:abstractNumId w:val="11"/>
+  </w:num>
+  <w:num w:numId="53">
+    <w:abstractNumId w:val="46"/>
+  </w:num>
+  <w:num w:numId="54">
+    <w:abstractNumId w:val="37"/>
+  </w:num>
+  <w:num w:numId="55">
+    <w:abstractNumId w:val="68"/>
+  </w:num>
+  <w:num w:numId="56">
+    <w:abstractNumId w:val="74"/>
+  </w:num>
+  <w:num w:numId="57">
     <w:abstractNumId w:val="54"/>
   </w:num>
-  <w:num w:numId="3">
-    <w:abstractNumId w:val="14"/>
+  <w:num w:numId="58">
+    <w:abstractNumId w:val="19"/>
   </w:num>
-  <w:num w:numId="4">
-    <w:abstractNumId w:val="15"/>
+  <w:num w:numId="59">
+    <w:abstractNumId w:val="42"/>
   </w:num>
-  <w:num w:numId="5">
-    <w:abstractNumId w:val="26"/>
+  <w:num w:numId="60">
+    <w:abstractNumId w:val="66"/>
   </w:num>
-  <w:num w:numId="6">
-    <w:abstractNumId w:val="16"/>
+  <w:num w:numId="61">
+    <w:abstractNumId w:val="82"/>
   </w:num>
-  <w:num w:numId="7">
-    <w:abstractNumId w:val="48"/>
-  </w:num>
-  <w:num w:numId="8">
+  <w:num w:numId="62">
     <w:abstractNumId w:val="13"/>
   </w:num>
-  <w:num w:numId="9">
-    <w:abstractNumId w:val="43"/>
-  </w:num>
-  <w:num w:numId="10">
-    <w:abstractNumId w:val="68"/>
-  </w:num>
-  <w:num w:numId="11">
-    <w:abstractNumId w:val="46"/>
-  </w:num>
-  <w:num w:numId="12">
-    <w:abstractNumId w:val="73"/>
-  </w:num>
-  <w:num w:numId="13">
-    <w:abstractNumId w:val="53"/>
-  </w:num>
-  <w:num w:numId="14">
-    <w:abstractNumId w:val="22"/>
-  </w:num>
-  <w:num w:numId="15">
-    <w:abstractNumId w:val="24"/>
-  </w:num>
-  <w:num w:numId="16">
-    <w:abstractNumId w:val="58"/>
-  </w:num>
-  <w:num w:numId="17">
-    <w:abstractNumId w:val="6"/>
-  </w:num>
-  <w:num w:numId="18">
-    <w:abstractNumId w:val="9"/>
-  </w:num>
-  <w:num w:numId="19">
-    <w:abstractNumId w:val="59"/>
-  </w:num>
-  <w:num w:numId="20">
-    <w:abstractNumId w:val="27"/>
-  </w:num>
-  <w:num w:numId="21">
-    <w:abstractNumId w:val="66"/>
-  </w:num>
-  <w:num w:numId="22">
-    <w:abstractNumId w:val="76"/>
-  </w:num>
-  <w:num w:numId="23">
-    <w:abstractNumId w:val="41"/>
-  </w:num>
-  <w:num w:numId="24">
-    <w:abstractNumId w:val="34"/>
-  </w:num>
-  <w:num w:numId="25">
-    <w:abstractNumId w:val="31"/>
-  </w:num>
-  <w:num w:numId="26">
-    <w:abstractNumId w:val="1"/>
-  </w:num>
-  <w:num w:numId="27">
-    <w:abstractNumId w:val="49"/>
-  </w:num>
-  <w:num w:numId="28">
-    <w:abstractNumId w:val="47"/>
-  </w:num>
-  <w:num w:numId="29">
-    <w:abstractNumId w:val="74"/>
-  </w:num>
-  <w:num w:numId="30">
-    <w:abstractNumId w:val="55"/>
-  </w:num>
-  <w:num w:numId="31">
-    <w:abstractNumId w:val="17"/>
-  </w:num>
-  <w:num w:numId="32">
-    <w:abstractNumId w:val="20"/>
-  </w:num>
-  <w:num w:numId="33">
-    <w:abstractNumId w:val="37"/>
-  </w:num>
-  <w:num w:numId="34">
-    <w:abstractNumId w:val="11"/>
-  </w:num>
-  <w:num w:numId="35">
-    <w:abstractNumId w:val="38"/>
-  </w:num>
-  <w:num w:numId="36">
-    <w:abstractNumId w:val="23"/>
-  </w:num>
-  <w:num w:numId="37">
+  <w:num w:numId="63">
     <w:abstractNumId w:val="3"/>
-  </w:num>
-  <w:num w:numId="38">
-    <w:abstractNumId w:val="52"/>
-  </w:num>
-  <w:num w:numId="39">
-    <w:abstractNumId w:val="33"/>
-  </w:num>
-  <w:num w:numId="40">
-    <w:abstractNumId w:val="4"/>
-  </w:num>
-  <w:num w:numId="41">
-    <w:abstractNumId w:val="62"/>
-  </w:num>
-  <w:num w:numId="42">
-    <w:abstractNumId w:val="36"/>
-  </w:num>
-  <w:num w:numId="43">
-    <w:abstractNumId w:val="45"/>
-  </w:num>
-  <w:num w:numId="44">
-    <w:abstractNumId w:val="19"/>
-  </w:num>
-  <w:num w:numId="45">
-    <w:abstractNumId w:val="29"/>
-  </w:num>
-  <w:num w:numId="46">
-    <w:abstractNumId w:val="70"/>
-  </w:num>
-  <w:num w:numId="47">
-    <w:abstractNumId w:val="75"/>
-  </w:num>
-  <w:num w:numId="48">
-    <w:abstractNumId w:val="69"/>
-  </w:num>
-  <w:num w:numId="49">
-    <w:abstractNumId w:val="50"/>
-  </w:num>
-  <w:num w:numId="50">
-    <w:abstractNumId w:val="60"/>
-  </w:num>
-  <w:num w:numId="51">
-    <w:abstractNumId w:val="64"/>
-  </w:num>
-  <w:num w:numId="52">
-    <w:abstractNumId w:val="10"/>
-  </w:num>
-  <w:num w:numId="53">
-    <w:abstractNumId w:val="44"/>
-  </w:num>
-  <w:num w:numId="54">
-    <w:abstractNumId w:val="35"/>
-  </w:num>
-  <w:num w:numId="55">
-    <w:abstractNumId w:val="65"/>
-  </w:num>
-  <w:num w:numId="56">
-    <w:abstractNumId w:val="71"/>
-  </w:num>
-  <w:num w:numId="57">
-    <w:abstractNumId w:val="51"/>
-  </w:num>
-  <w:num w:numId="58">
-    <w:abstractNumId w:val="18"/>
-  </w:num>
-  <w:num w:numId="59">
-    <w:abstractNumId w:val="40"/>
-  </w:num>
-  <w:num w:numId="60">
-    <w:abstractNumId w:val="63"/>
-  </w:num>
-  <w:num w:numId="61">
-    <w:abstractNumId w:val="77"/>
-  </w:num>
-  <w:num w:numId="62">
-    <w:abstractNumId w:val="12"/>
-  </w:num>
-  <w:num w:numId="63">
-    <w:abstractNumId w:val="2"/>
   </w:num>
   <w:num w:numId="64">
     <w:abstractNumId w:val="0"/>
   </w:num>
   <w:num w:numId="65">
-    <w:abstractNumId w:val="67"/>
+    <w:abstractNumId w:val="70"/>
   </w:num>
   <w:num w:numId="66">
-    <w:abstractNumId w:val="30"/>
+    <w:abstractNumId w:val="32"/>
   </w:num>
   <w:num w:numId="67">
-    <w:abstractNumId w:val="39"/>
+    <w:abstractNumId w:val="41"/>
   </w:num>
   <w:num w:numId="68">
-    <w:abstractNumId w:val="32"/>
+    <w:abstractNumId w:val="34"/>
   </w:num>
   <w:num w:numId="69">
-    <w:abstractNumId w:val="21"/>
+    <w:abstractNumId w:val="22"/>
   </w:num>
   <w:num w:numId="70">
-    <w:abstractNumId w:val="56"/>
+    <w:abstractNumId w:val="59"/>
   </w:num>
   <w:num w:numId="71">
-    <w:abstractNumId w:val="61"/>
+    <w:abstractNumId w:val="64"/>
   </w:num>
   <w:num w:numId="72">
-    <w:abstractNumId w:val="25"/>
+    <w:abstractNumId w:val="26"/>
   </w:num>
   <w:num w:numId="73">
-    <w:abstractNumId w:val="42"/>
+    <w:abstractNumId w:val="44"/>
   </w:num>
   <w:num w:numId="74">
-    <w:abstractNumId w:val="8"/>
+    <w:abstractNumId w:val="9"/>
   </w:num>
   <w:num w:numId="75">
-    <w:abstractNumId w:val="5"/>
+    <w:abstractNumId w:val="6"/>
   </w:num>
   <w:num w:numId="76">
-    <w:abstractNumId w:val="57"/>
+    <w:abstractNumId w:val="60"/>
   </w:num>
   <w:num w:numId="77">
-    <w:abstractNumId w:val="72"/>
+    <w:abstractNumId w:val="75"/>
   </w:num>
   <w:num w:numId="78">
-    <w:abstractNumId w:val="28"/>
+    <w:abstractNumId w:val="29"/>
+  </w:num>
+  <w:num w:numId="79">
+    <w:abstractNumId w:val="1"/>
+  </w:num>
+  <w:num w:numId="80">
+    <w:abstractNumId w:val="80"/>
+  </w:num>
+  <w:num w:numId="81">
+    <w:abstractNumId w:val="51"/>
+  </w:num>
+  <w:num w:numId="82">
+    <w:abstractNumId w:val="31"/>
+  </w:num>
+  <w:num w:numId="83">
+    <w:abstractNumId w:val="78"/>
   </w:num>
   <w:numIdMacAtCleanup w:val="78"/>
 </w:numbering>

</xml_diff>

<commit_message>
Add descriptions of the Pluralsight clips "BindingSource Control" and "Demo: Using The BindingSource".
</commit_message>
<xml_diff>
--- a/IntroductionToWindowsForms/IntroductionToWindowsForms.docx
+++ b/IntroductionToWindowsForms/IntroductionToWindowsForms.docx
@@ -6,6 +6,8 @@
       <w:pPr>
         <w:pStyle w:val="Heading1"/>
       </w:pPr>
+      <w:bookmarkStart w:id="0" w:name="_GoBack"/>
+      <w:bookmarkEnd w:id="0"/>
       <w:r>
         <w:t>Introduction</w:t>
       </w:r>
@@ -638,19 +640,63 @@
                 <w:rPr>
                   <w:rStyle w:val="Hyperlink"/>
                 </w:rPr>
-                <w:t xml:space="preserve">Demo: Add </w:t>
+                <w:t>Demo: Add and Delete</w:t>
+              </w:r>
+            </w:hyperlink>
+          </w:p>
+        </w:tc>
+      </w:tr>
+      <w:tr>
+        <w:tc>
+          <w:tcPr>
+            <w:tcW w:w="4788" w:type="dxa"/>
+          </w:tcPr>
+          <w:p>
+            <w:hyperlink w:anchor="_BindingSource_Control" w:history="1">
+              <w:r>
+                <w:rPr>
+                  <w:rStyle w:val="Hyperlink"/>
+                </w:rPr>
+                <w:t>BindingSource</w:t>
               </w:r>
               <w:r>
                 <w:rPr>
                   <w:rStyle w:val="Hyperlink"/>
                 </w:rPr>
-                <w:t>a</w:t>
+                <w:t xml:space="preserve"> </w:t>
               </w:r>
               <w:r>
                 <w:rPr>
                   <w:rStyle w:val="Hyperlink"/>
                 </w:rPr>
-                <w:t>nd Delete</w:t>
+                <w:t>Control</w:t>
+              </w:r>
+            </w:hyperlink>
+          </w:p>
+        </w:tc>
+        <w:tc>
+          <w:tcPr>
+            <w:tcW w:w="4788" w:type="dxa"/>
+          </w:tcPr>
+          <w:p>
+            <w:hyperlink w:anchor="_Demo:__Using" w:history="1">
+              <w:r>
+                <w:rPr>
+                  <w:rStyle w:val="Hyperlink"/>
+                </w:rPr>
+                <w:t>Demo:  U</w:t>
+              </w:r>
+              <w:r>
+                <w:rPr>
+                  <w:rStyle w:val="Hyperlink"/>
+                </w:rPr>
+                <w:t>s</w:t>
+              </w:r>
+              <w:r>
+                <w:rPr>
+                  <w:rStyle w:val="Hyperlink"/>
+                </w:rPr>
+                <w:t>ing The BindingSource</w:t>
               </w:r>
             </w:hyperlink>
           </w:p>
@@ -661,10 +707,10 @@
       <w:pPr>
         <w:pStyle w:val="Heading2"/>
       </w:pPr>
-      <w:bookmarkStart w:id="0" w:name="_New_Tools_1"/>
-      <w:bookmarkStart w:id="1" w:name="_Forms"/>
-      <w:bookmarkEnd w:id="0"/>
+      <w:bookmarkStart w:id="1" w:name="_New_Tools_1"/>
+      <w:bookmarkStart w:id="2" w:name="_Forms"/>
       <w:bookmarkEnd w:id="1"/>
+      <w:bookmarkEnd w:id="2"/>
       <w:r>
         <w:t>Forms</w:t>
       </w:r>
@@ -787,8 +833,8 @@
       <w:pPr>
         <w:pStyle w:val="Heading2"/>
       </w:pPr>
-      <w:bookmarkStart w:id="2" w:name="_Demo:_Forms"/>
-      <w:bookmarkEnd w:id="2"/>
+      <w:bookmarkStart w:id="3" w:name="_Demo:_Forms"/>
+      <w:bookmarkEnd w:id="3"/>
       <w:r>
         <w:lastRenderedPageBreak/>
         <w:t>Demo: Forms</w:t>
@@ -1720,8 +1766,8 @@
       <w:pPr>
         <w:pStyle w:val="Heading2"/>
       </w:pPr>
-      <w:bookmarkStart w:id="3" w:name="_Demo:_Controls"/>
-      <w:bookmarkEnd w:id="3"/>
+      <w:bookmarkStart w:id="4" w:name="_Demo:_Controls"/>
+      <w:bookmarkEnd w:id="4"/>
       <w:r>
         <w:t>Demo: Controls</w:t>
       </w:r>
@@ -2088,8 +2134,8 @@
       <w:pPr>
         <w:pStyle w:val="Heading2"/>
       </w:pPr>
-      <w:bookmarkStart w:id="4" w:name="_Demo:_Event_Handlers"/>
-      <w:bookmarkEnd w:id="4"/>
+      <w:bookmarkStart w:id="5" w:name="_Demo:_Event_Handlers"/>
+      <w:bookmarkEnd w:id="5"/>
       <w:r>
         <w:t>Demo: Event Handlers</w:t>
       </w:r>
@@ -2568,8 +2614,8 @@
       <w:pPr>
         <w:pStyle w:val="Heading2"/>
       </w:pPr>
-      <w:bookmarkStart w:id="5" w:name="_Demo:_Using_The"/>
-      <w:bookmarkEnd w:id="5"/>
+      <w:bookmarkStart w:id="6" w:name="_Demo:_Using_The"/>
+      <w:bookmarkEnd w:id="6"/>
       <w:r>
         <w:t xml:space="preserve">Demo: Using </w:t>
       </w:r>
@@ -3589,8 +3635,8 @@
       <w:pPr>
         <w:pStyle w:val="Heading2"/>
       </w:pPr>
-      <w:bookmarkStart w:id="6" w:name="_Generated_Code_&amp;"/>
-      <w:bookmarkEnd w:id="6"/>
+      <w:bookmarkStart w:id="7" w:name="_Generated_Code_&amp;"/>
+      <w:bookmarkEnd w:id="7"/>
       <w:r>
         <w:t>Generated Code &amp; Demo</w:t>
       </w:r>
@@ -3673,8 +3719,8 @@
         <w:pStyle w:val="Heading2"/>
         <w:spacing w:before="0"/>
       </w:pPr>
-      <w:bookmarkStart w:id="7" w:name="_Form_Lifecycle"/>
-      <w:bookmarkEnd w:id="7"/>
+      <w:bookmarkStart w:id="8" w:name="_Form_Lifecycle"/>
+      <w:bookmarkEnd w:id="8"/>
       <w:r>
         <w:t>Form Lifecycle</w:t>
       </w:r>
@@ -3812,8 +3858,8 @@
       <w:pPr>
         <w:pStyle w:val="Heading2"/>
       </w:pPr>
-      <w:bookmarkStart w:id="8" w:name="_Demo:_Form_Lifecycle"/>
-      <w:bookmarkEnd w:id="8"/>
+      <w:bookmarkStart w:id="9" w:name="_Demo:_Form_Lifecycle"/>
+      <w:bookmarkEnd w:id="9"/>
       <w:r>
         <w:t>Demo: Form Lifecycle (plus Anchor property)</w:t>
       </w:r>
@@ -4069,8 +4115,8 @@
       <w:pPr>
         <w:pStyle w:val="Heading2"/>
       </w:pPr>
-      <w:bookmarkStart w:id="9" w:name="_Demo:_Dialogs_(MessageBox)"/>
-      <w:bookmarkEnd w:id="9"/>
+      <w:bookmarkStart w:id="10" w:name="_Demo:_Dialogs_(MessageBox)"/>
+      <w:bookmarkEnd w:id="10"/>
       <w:r>
         <w:t>Demo: Dialogs (MessageBox)</w:t>
       </w:r>
@@ -4511,8 +4557,8 @@
       <w:pPr>
         <w:pStyle w:val="Heading2"/>
       </w:pPr>
-      <w:bookmarkStart w:id="10" w:name="_Custom_Dialogs"/>
-      <w:bookmarkEnd w:id="10"/>
+      <w:bookmarkStart w:id="11" w:name="_Custom_Dialogs"/>
+      <w:bookmarkEnd w:id="11"/>
       <w:r>
         <w:t>Custom Dialogs</w:t>
       </w:r>
@@ -4695,8 +4741,6 @@
     </w:p>
     <w:p>
       <w:pPr>
-        <w:pStyle w:val="ListParagraph"/>
-        <w:ind w:left="1080"/>
         <w:rPr>
           <w:i/>
         </w:rPr>
@@ -4712,8 +4756,8 @@
       <w:pPr>
         <w:pStyle w:val="Heading2"/>
       </w:pPr>
-      <w:bookmarkStart w:id="11" w:name="_Demo:_Custom_Dialogs"/>
-      <w:bookmarkEnd w:id="11"/>
+      <w:bookmarkStart w:id="12" w:name="_Demo:_Custom_Dialogs"/>
+      <w:bookmarkEnd w:id="12"/>
       <w:r>
         <w:t>Demo: Custom Dialogs</w:t>
       </w:r>
@@ -5929,8 +5973,8 @@
       <w:pPr>
         <w:pStyle w:val="Heading2"/>
       </w:pPr>
-      <w:bookmarkStart w:id="12" w:name="_Menu_and_Toolbars"/>
-      <w:bookmarkEnd w:id="12"/>
+      <w:bookmarkStart w:id="13" w:name="_Menu_and_Toolbars"/>
+      <w:bookmarkEnd w:id="13"/>
       <w:r>
         <w:t>Menu and Toolbars</w:t>
       </w:r>
@@ -6052,8 +6096,8 @@
       <w:pPr>
         <w:pStyle w:val="Heading2"/>
       </w:pPr>
-      <w:bookmarkStart w:id="13" w:name="_Demo:_Menu_and"/>
-      <w:bookmarkEnd w:id="13"/>
+      <w:bookmarkStart w:id="14" w:name="_Demo:_Menu_and"/>
+      <w:bookmarkEnd w:id="14"/>
       <w:r>
         <w:lastRenderedPageBreak/>
         <w:t>Demo: Menu and Toolbars</w:t>
@@ -7842,8 +7886,8 @@
       <w:pPr>
         <w:pStyle w:val="Heading2"/>
       </w:pPr>
-      <w:bookmarkStart w:id="14" w:name="_Demo:_User_Controls"/>
-      <w:bookmarkEnd w:id="14"/>
+      <w:bookmarkStart w:id="15" w:name="_Demo:_User_Controls"/>
+      <w:bookmarkEnd w:id="15"/>
       <w:r>
         <w:t>Demo: User Controls</w:t>
       </w:r>
@@ -8619,8 +8663,8 @@
       <w:pPr>
         <w:pStyle w:val="Heading2"/>
       </w:pPr>
-      <w:bookmarkStart w:id="15" w:name="_Demo:_Creating_the"/>
-      <w:bookmarkEnd w:id="15"/>
+      <w:bookmarkStart w:id="16" w:name="_Demo:_Creating_the"/>
+      <w:bookmarkEnd w:id="16"/>
       <w:r>
         <w:t>Demo: Creating the (MDI) Forms</w:t>
       </w:r>
@@ -9780,8 +9824,8 @@
       <w:pPr>
         <w:pStyle w:val="Heading2"/>
       </w:pPr>
-      <w:bookmarkStart w:id="16" w:name="_Demo:_Window_Menu"/>
-      <w:bookmarkEnd w:id="16"/>
+      <w:bookmarkStart w:id="17" w:name="_Demo:_Window_Menu"/>
+      <w:bookmarkEnd w:id="17"/>
       <w:r>
         <w:t>Demo: Window Menu</w:t>
       </w:r>
@@ -10082,8 +10126,8 @@
       <w:pPr>
         <w:pStyle w:val="Heading2"/>
       </w:pPr>
-      <w:bookmarkStart w:id="17" w:name="_Demo:_Edit_Menu"/>
-      <w:bookmarkEnd w:id="17"/>
+      <w:bookmarkStart w:id="18" w:name="_Demo:_Edit_Menu"/>
+      <w:bookmarkEnd w:id="18"/>
       <w:r>
         <w:t>Demo: Edit Menu</w:t>
       </w:r>
@@ -10511,8 +10555,8 @@
       <w:pPr>
         <w:pStyle w:val="Heading2"/>
       </w:pPr>
-      <w:bookmarkStart w:id="18" w:name="_Demo:_File_Menu"/>
-      <w:bookmarkEnd w:id="18"/>
+      <w:bookmarkStart w:id="19" w:name="_Demo:_File_Menu"/>
+      <w:bookmarkEnd w:id="19"/>
       <w:r>
         <w:t>Demo: File Menu</w:t>
       </w:r>
@@ -11254,8 +11298,8 @@
       <w:pPr>
         <w:pStyle w:val="Heading2"/>
       </w:pPr>
-      <w:bookmarkStart w:id="19" w:name="_Demo:_Toolbar"/>
-      <w:bookmarkEnd w:id="19"/>
+      <w:bookmarkStart w:id="20" w:name="_Demo:_Toolbar"/>
+      <w:bookmarkEnd w:id="20"/>
       <w:r>
         <w:lastRenderedPageBreak/>
         <w:t>Demo: Toolbar</w:t>
@@ -11491,8 +11535,8 @@
       <w:pPr>
         <w:pStyle w:val="Heading2"/>
       </w:pPr>
-      <w:bookmarkStart w:id="20" w:name="_SDI_Applications"/>
-      <w:bookmarkEnd w:id="20"/>
+      <w:bookmarkStart w:id="21" w:name="_SDI_Applications"/>
+      <w:bookmarkEnd w:id="21"/>
       <w:r>
         <w:t>SDI Applications</w:t>
       </w:r>
@@ -11573,8 +11617,8 @@
       <w:pPr>
         <w:pStyle w:val="Heading2"/>
       </w:pPr>
-      <w:bookmarkStart w:id="21" w:name="_Demo:_Creating_the_1"/>
-      <w:bookmarkEnd w:id="21"/>
+      <w:bookmarkStart w:id="22" w:name="_Demo:_Creating_the_1"/>
+      <w:bookmarkEnd w:id="22"/>
       <w:r>
         <w:t>Demo: Creating the (SDI) Project</w:t>
       </w:r>
@@ -12152,8 +12196,8 @@
       <w:pPr>
         <w:pStyle w:val="Heading2"/>
       </w:pPr>
-      <w:bookmarkStart w:id="22" w:name="_Demo:_Configuring_The"/>
-      <w:bookmarkEnd w:id="22"/>
+      <w:bookmarkStart w:id="23" w:name="_Demo:_Configuring_The"/>
+      <w:bookmarkEnd w:id="23"/>
       <w:r>
         <w:t xml:space="preserve">Demo: Configuring </w:t>
       </w:r>
@@ -12960,8 +13004,8 @@
       <w:pPr>
         <w:pStyle w:val="Heading2"/>
       </w:pPr>
-      <w:bookmarkStart w:id="23" w:name="_Demo:_Configuring_The_1"/>
-      <w:bookmarkEnd w:id="23"/>
+      <w:bookmarkStart w:id="24" w:name="_Demo:_Configuring_The_1"/>
+      <w:bookmarkEnd w:id="24"/>
       <w:r>
         <w:t xml:space="preserve">Demo: Configuring </w:t>
       </w:r>
@@ -14709,8 +14753,8 @@
       <w:pPr>
         <w:pStyle w:val="Heading2"/>
       </w:pPr>
-      <w:bookmarkStart w:id="24" w:name="_Demo:_File_and"/>
-      <w:bookmarkEnd w:id="24"/>
+      <w:bookmarkStart w:id="25" w:name="_Demo:_File_and"/>
+      <w:bookmarkEnd w:id="25"/>
       <w:r>
         <w:lastRenderedPageBreak/>
         <w:t>Demo: File and Edit Menu</w:t>
@@ -16262,8 +16306,8 @@
       <w:pPr>
         <w:pStyle w:val="Heading2"/>
       </w:pPr>
-      <w:bookmarkStart w:id="25" w:name="_Demo:_Window_Menu_1"/>
-      <w:bookmarkEnd w:id="25"/>
+      <w:bookmarkStart w:id="26" w:name="_Demo:_Window_Menu_1"/>
+      <w:bookmarkEnd w:id="26"/>
       <w:r>
         <w:t>Demo: Window Menu</w:t>
       </w:r>
@@ -17028,8 +17072,8 @@
       <w:pPr>
         <w:pStyle w:val="Heading2"/>
       </w:pPr>
-      <w:bookmarkStart w:id="26" w:name="_Demo:_Creating_The_2"/>
-      <w:bookmarkEnd w:id="26"/>
+      <w:bookmarkStart w:id="27" w:name="_Demo:_Creating_The_2"/>
+      <w:bookmarkEnd w:id="27"/>
       <w:r>
         <w:t>Demo: Creating The Project (explorer style)</w:t>
       </w:r>
@@ -17756,8 +17800,8 @@
       <w:pPr>
         <w:pStyle w:val="Heading2"/>
       </w:pPr>
-      <w:bookmarkStart w:id="27" w:name="_Demo:_Populating_The"/>
-      <w:bookmarkEnd w:id="27"/>
+      <w:bookmarkStart w:id="28" w:name="_Demo:_Populating_The"/>
+      <w:bookmarkEnd w:id="28"/>
       <w:r>
         <w:t xml:space="preserve">Demo: Populating </w:t>
       </w:r>
@@ -18961,8 +19005,8 @@
       <w:pPr>
         <w:pStyle w:val="Heading2"/>
       </w:pPr>
-      <w:bookmarkStart w:id="28" w:name="_Demo:_Populating_The_1"/>
-      <w:bookmarkEnd w:id="28"/>
+      <w:bookmarkStart w:id="29" w:name="_Demo:_Populating_The_1"/>
+      <w:bookmarkEnd w:id="29"/>
       <w:r>
         <w:t xml:space="preserve">Demo: Populating </w:t>
       </w:r>
@@ -20039,8 +20083,8 @@
       <w:pPr>
         <w:pStyle w:val="Heading2"/>
       </w:pPr>
-      <w:bookmarkStart w:id="29" w:name="_Demo:_Populating_The_2"/>
-      <w:bookmarkEnd w:id="29"/>
+      <w:bookmarkStart w:id="30" w:name="_Demo:_Populating_The_2"/>
+      <w:bookmarkEnd w:id="30"/>
       <w:r>
         <w:lastRenderedPageBreak/>
         <w:t xml:space="preserve">Demo: Populating </w:t>
@@ -21553,8 +21597,8 @@
       <w:pPr>
         <w:pStyle w:val="Heading2"/>
       </w:pPr>
-      <w:bookmarkStart w:id="30" w:name="_Data_Binding"/>
-      <w:bookmarkEnd w:id="30"/>
+      <w:bookmarkStart w:id="31" w:name="_Data_Binding"/>
+      <w:bookmarkEnd w:id="31"/>
       <w:r>
         <w:t>Data Binding</w:t>
       </w:r>
@@ -21766,8 +21810,8 @@
       <w:pPr>
         <w:pStyle w:val="Heading2"/>
       </w:pPr>
-      <w:bookmarkStart w:id="31" w:name="_Demo:_Preparing_The"/>
-      <w:bookmarkEnd w:id="31"/>
+      <w:bookmarkStart w:id="32" w:name="_Demo:_Preparing_The"/>
+      <w:bookmarkEnd w:id="32"/>
       <w:r>
         <w:t xml:space="preserve">Demo: Preparing </w:t>
       </w:r>
@@ -23176,8 +23220,8 @@
       <w:pPr>
         <w:pStyle w:val="Heading2"/>
       </w:pPr>
-      <w:bookmarkStart w:id="32" w:name="_Demo:_Complex_Data"/>
-      <w:bookmarkEnd w:id="32"/>
+      <w:bookmarkStart w:id="33" w:name="_Demo:_Complex_Data"/>
+      <w:bookmarkEnd w:id="33"/>
       <w:r>
         <w:t>Demo: Complex Data Binding</w:t>
       </w:r>
@@ -24245,8 +24289,8 @@
       <w:pPr>
         <w:pStyle w:val="Heading2"/>
       </w:pPr>
-      <w:bookmarkStart w:id="33" w:name="_Demo:_Add_and"/>
-      <w:bookmarkEnd w:id="33"/>
+      <w:bookmarkStart w:id="34" w:name="_Demo:_Add_and"/>
+      <w:bookmarkEnd w:id="34"/>
       <w:r>
         <w:t>Demo: Add and Delete</w:t>
       </w:r>
@@ -25032,22 +25076,7 @@
         <w:t>True</w:t>
       </w:r>
       <w:r>
-        <w:t xml:space="preserve">; we don’t want </w:t>
-      </w:r>
-      <w:r>
-        <w:t>to invite the</w:t>
-      </w:r>
-      <w:r>
-        <w:t xml:space="preserve"> user to modify the </w:t>
-      </w:r>
-      <w:r>
-        <w:t>product’s category</w:t>
-      </w:r>
-      <w:r>
-        <w:t xml:space="preserve"> by typing into this text box.</w:t>
-      </w:r>
-      <w:r>
-        <w:t xml:space="preserve">  </w:t>
+        <w:t xml:space="preserve">; we don’t want to invite the user to modify the product’s category by typing into this text box.  </w:t>
       </w:r>
       <w:r>
         <w:t xml:space="preserve">Add the label “Category” to the left of CategoryTextBox.  Provide the exit buttons OK and Cancel.  Set their </w:t>
@@ -25596,10 +25625,811 @@
     </w:p>
     <w:p>
       <w:pPr>
+        <w:pStyle w:val="Heading2"/>
+      </w:pPr>
+      <w:bookmarkStart w:id="35" w:name="_BindingSource_Control"/>
+      <w:bookmarkEnd w:id="35"/>
+      <w:r>
+        <w:t>BindingSource Control</w:t>
+      </w:r>
+    </w:p>
+    <w:p>
+      <w:pPr>
+        <w:spacing w:after="0"/>
+      </w:pPr>
+      <w:r>
+        <w:t xml:space="preserve">The </w:t>
+      </w:r>
+      <w:r>
+        <w:rPr>
+          <w:b/>
+          <w:bCs/>
+        </w:rPr>
+        <w:t>BindingSource</w:t>
+      </w:r>
+      <w:r>
+        <w:t xml:space="preserve"> Control provides useful functionality – navigating, sorting/filtering, adding/deleting, and event notification to user interface.  Instead of binding the data object directly to the display object, one uses an instance of the </w:t>
+      </w:r>
+      <w:r>
+        <w:rPr>
+          <w:b/>
+          <w:bCs/>
+        </w:rPr>
+        <w:t>BindingSource</w:t>
+      </w:r>
+      <w:r>
+        <w:t xml:space="preserve"> Control as an intermediary between the data object and a display control.  Bind the data object to the </w:t>
+      </w:r>
+      <w:r>
+        <w:rPr>
+          <w:b/>
+          <w:bCs/>
+        </w:rPr>
+        <w:t>BindingSource</w:t>
+      </w:r>
+      <w:r>
+        <w:t xml:space="preserve"> instance; bind the </w:t>
+      </w:r>
+      <w:r>
+        <w:rPr>
+          <w:b/>
+          <w:bCs/>
+        </w:rPr>
+        <w:t>BindingSource</w:t>
+      </w:r>
+      <w:r>
+        <w:t xml:space="preserve"> instance to the display control.</w:t>
+      </w:r>
+    </w:p>
+    <w:p>
+      <w:pPr>
+        <w:pStyle w:val="Heading2"/>
+      </w:pPr>
+      <w:bookmarkStart w:id="36" w:name="_Demo:__Using"/>
+      <w:bookmarkEnd w:id="36"/>
+      <w:r>
+        <w:t xml:space="preserve">Demo:  Using </w:t>
+      </w:r>
+      <w:proofErr w:type="gramStart"/>
+      <w:r>
+        <w:t>The</w:t>
+      </w:r>
+      <w:proofErr w:type="gramEnd"/>
+      <w:r>
+        <w:t xml:space="preserve"> BindingSource</w:t>
+      </w:r>
+    </w:p>
+    <w:p>
+      <w:pPr>
+        <w:spacing w:after="0"/>
+        <w:rPr>
+          <w:b/>
+          <w:bCs/>
+        </w:rPr>
+      </w:pPr>
+      <w:r>
+        <w:t xml:space="preserve">This demo introduces two instances of </w:t>
+      </w:r>
+      <w:r>
+        <w:rPr>
+          <w:b/>
+          <w:bCs/>
+        </w:rPr>
+        <w:t>BindingSource</w:t>
+      </w:r>
+      <w:r>
+        <w:t>, one for categories and the 2</w:t>
+      </w:r>
+      <w:r>
+        <w:rPr>
+          <w:vertAlign w:val="superscript"/>
+        </w:rPr>
+        <w:t>nd</w:t>
+      </w:r>
+      <w:r>
+        <w:t xml:space="preserve"> for products.</w:t>
+      </w:r>
+    </w:p>
+    <w:p>
+      <w:pPr>
+        <w:pStyle w:val="ListParagraph"/>
+        <w:numPr>
+          <w:ilvl w:val="0"/>
+          <w:numId w:val="68"/>
+        </w:numPr>
+        <w:spacing w:after="0"/>
+      </w:pPr>
+      <w:r>
+        <w:t>Navigate to DataForm.vb in code view.</w:t>
+      </w:r>
+    </w:p>
+    <w:p>
+      <w:pPr>
+        <w:pStyle w:val="ListParagraph"/>
+        <w:numPr>
+          <w:ilvl w:val="0"/>
+          <w:numId w:val="68"/>
+        </w:numPr>
+        <w:spacing w:after="0"/>
+      </w:pPr>
+      <w:r>
+        <w:t>At the beginning of the body of “Class DataForm” type</w:t>
+      </w:r>
+    </w:p>
+    <w:p>
+      <w:pPr>
+        <w:spacing w:after="0"/>
+        <w:ind w:firstLine="720"/>
+      </w:pPr>
+      <w:r>
+        <w:t>Private _categoryBindingSource As New BindingSource</w:t>
+      </w:r>
+    </w:p>
+    <w:p>
+      <w:pPr>
+        <w:spacing w:after="0"/>
+        <w:ind w:firstLine="720"/>
+      </w:pPr>
+      <w:r>
+        <w:t>Private _productBindingSource As New BindingSource</w:t>
+      </w:r>
+    </w:p>
+    <w:p>
+      <w:pPr>
+        <w:pStyle w:val="ListParagraph"/>
+        <w:numPr>
+          <w:ilvl w:val="0"/>
+          <w:numId w:val="90"/>
+        </w:numPr>
+      </w:pPr>
+      <w:r>
+        <w:t>In DataForm_</w:t>
+      </w:r>
+      <w:proofErr w:type="gramStart"/>
+      <w:r>
+        <w:t>Load(</w:t>
+      </w:r>
+      <w:proofErr w:type="gramEnd"/>
+      <w:r>
+        <w:t>) insert the binding source as an intermediary between the data object and the combo box.</w:t>
+      </w:r>
+    </w:p>
+    <w:p>
+      <w:pPr>
+        <w:pStyle w:val="ListParagraph"/>
+        <w:numPr>
+          <w:ilvl w:val="1"/>
+          <w:numId w:val="90"/>
+        </w:numPr>
+        <w:spacing w:after="0"/>
+      </w:pPr>
+      <w:r>
+        <w:t>Add the statement at the beginning of the event handler</w:t>
+      </w:r>
+    </w:p>
+    <w:p>
+      <w:pPr>
+        <w:spacing w:after="0"/>
+        <w:ind w:left="720" w:firstLine="720"/>
+      </w:pPr>
+      <w:r>
+        <w:t>_categoryBindingSource.DataSource = _</w:t>
+      </w:r>
+      <w:proofErr w:type="gramStart"/>
+      <w:r>
+        <w:t>source.GetCategories()</w:t>
+      </w:r>
+      <w:proofErr w:type="gramEnd"/>
+    </w:p>
+    <w:p>
+      <w:pPr>
+        <w:pStyle w:val="ListParagraph"/>
+        <w:numPr>
+          <w:ilvl w:val="0"/>
+          <w:numId w:val="89"/>
+        </w:numPr>
+        <w:spacing w:after="0"/>
+      </w:pPr>
+      <w:r>
+        <w:t xml:space="preserve">Use the </w:t>
+      </w:r>
+      <w:r>
+        <w:rPr>
+          <w:b/>
+          <w:bCs/>
+        </w:rPr>
+        <w:t>BindingSource</w:t>
+      </w:r>
+      <w:r>
+        <w:t xml:space="preserve"> as the data source for the combo box.  Modify the statement “CategoryToolStripComboBox.ComboBox.DataSource =” to . . .</w:t>
+      </w:r>
+    </w:p>
+    <w:p>
+      <w:pPr>
+        <w:ind w:left="720" w:firstLine="720"/>
+      </w:pPr>
+      <w:r>
+        <w:t>CategoryToolStripComboBox.ComboBox.DataSource = _categoryBindingSource</w:t>
+      </w:r>
+    </w:p>
+    <w:p>
+      <w:pPr>
+        <w:pStyle w:val="ListParagraph"/>
+        <w:numPr>
+          <w:ilvl w:val="0"/>
+          <w:numId w:val="88"/>
+        </w:numPr>
+      </w:pPr>
+      <w:r>
+        <w:lastRenderedPageBreak/>
+        <w:t>With regard to “products” data, refer to the combo-box's SelectedIndexChanged event handler.  Move all of its code – except the two “Dim” statements - to DataForm_</w:t>
+      </w:r>
+      <w:proofErr w:type="gramStart"/>
+      <w:r>
+        <w:t>Loa</w:t>
+      </w:r>
+      <w:r>
+        <w:t>d(</w:t>
+      </w:r>
+      <w:proofErr w:type="gramEnd"/>
+      <w:r>
+        <w:t>).  Then replace the instance</w:t>
+      </w:r>
+      <w:r>
+        <w:t xml:space="preserve"> “products” with _productBindingSource.  Now that the bindings are done only once (at form load) instead of when the category changes, the .</w:t>
+      </w:r>
+      <w:proofErr w:type="gramStart"/>
+      <w:r>
+        <w:t>Clear(</w:t>
+      </w:r>
+      <w:proofErr w:type="gramEnd"/>
+      <w:r>
+        <w:t>) statements are no longer necessary; delete them.  In the combo-box's SelectedIndexChanged event handler, replace “Dim products” with _productBindingSource.DataSource.</w:t>
+      </w:r>
+    </w:p>
+    <w:p>
+      <w:pPr>
+        <w:pStyle w:val="ListParagraph"/>
+        <w:numPr>
+          <w:ilvl w:val="0"/>
+          <w:numId w:val="88"/>
+        </w:numPr>
+      </w:pPr>
+      <w:r>
+        <w:t>Changes should also be made for the add-button event handler and for the delete-button event handler.</w:t>
+      </w:r>
+    </w:p>
+    <w:p>
+      <w:pPr>
+        <w:pStyle w:val="ListParagraph"/>
+        <w:numPr>
+          <w:ilvl w:val="1"/>
+          <w:numId w:val="88"/>
+        </w:numPr>
+        <w:spacing w:after="0"/>
+      </w:pPr>
+      <w:r>
+        <w:t>Navigate to AddToolStripButton_</w:t>
+      </w:r>
+      <w:proofErr w:type="gramStart"/>
+      <w:r>
+        <w:t>Click(</w:t>
+      </w:r>
+      <w:proofErr w:type="gramEnd"/>
+      <w:r>
+        <w:t>).  Comment out _</w:t>
+      </w:r>
+      <w:proofErr w:type="gramStart"/>
+      <w:r>
+        <w:t>source.AddProduct(</w:t>
+      </w:r>
+      <w:proofErr w:type="gramEnd"/>
+      <w:r>
+        <w:t xml:space="preserve">form.Product); replace it with a statement that adds the newly created product to the </w:t>
+      </w:r>
+      <w:r>
+        <w:rPr>
+          <w:b/>
+          <w:bCs/>
+        </w:rPr>
+        <w:t>BindingSource</w:t>
+      </w:r>
+      <w:r>
+        <w:t xml:space="preserve"> for products.  The replacement statement should read</w:t>
+      </w:r>
+    </w:p>
+    <w:p>
+      <w:pPr>
+        <w:spacing w:after="0"/>
+        <w:ind w:left="1440"/>
+      </w:pPr>
+      <w:r>
+        <w:t xml:space="preserve"> _productBindingSource.Add </w:t>
+      </w:r>
+      <w:proofErr w:type="gramStart"/>
+      <w:r>
+        <w:t>( form.Product</w:t>
+      </w:r>
+      <w:proofErr w:type="gramEnd"/>
+      <w:r>
+        <w:t xml:space="preserve"> )</w:t>
+      </w:r>
+      <w:r>
+        <w:tab/>
+      </w:r>
+      <w:r>
+        <w:tab/>
+      </w:r>
+      <w:r>
+        <w:tab/>
+      </w:r>
+    </w:p>
+    <w:p>
+      <w:pPr>
+        <w:pStyle w:val="ListParagraph"/>
+        <w:numPr>
+          <w:ilvl w:val="0"/>
+          <w:numId w:val="87"/>
+        </w:numPr>
+        <w:spacing w:after="0"/>
+      </w:pPr>
+      <w:r>
+        <w:t>Navigate to DeleteToolStripButton_</w:t>
+      </w:r>
+      <w:proofErr w:type="gramStart"/>
+      <w:r>
+        <w:t>Click(</w:t>
+      </w:r>
+      <w:proofErr w:type="gramEnd"/>
+      <w:r>
+        <w:t>).  Comment out _</w:t>
+      </w:r>
+      <w:proofErr w:type="gramStart"/>
+      <w:r>
+        <w:t>source.DeleteProduct(</w:t>
+      </w:r>
+      <w:proofErr w:type="gramEnd"/>
+      <w:r>
+        <w:t xml:space="preserve">product); replace it with a statement that removes the selected product from the </w:t>
+      </w:r>
+      <w:r>
+        <w:rPr>
+          <w:b/>
+          <w:bCs/>
+        </w:rPr>
+        <w:t>BindingSource</w:t>
+      </w:r>
+      <w:r>
+        <w:t xml:space="preserve"> for products.  The replacement statement should read</w:t>
+      </w:r>
+    </w:p>
+    <w:p>
+      <w:pPr>
+        <w:spacing w:after="0"/>
+        <w:ind w:left="720" w:firstLine="720"/>
+      </w:pPr>
+      <w:r>
+        <w:t xml:space="preserve">_productBindingSource.Remove </w:t>
+      </w:r>
+      <w:proofErr w:type="gramStart"/>
+      <w:r>
+        <w:t>( product</w:t>
+      </w:r>
+      <w:proofErr w:type="gramEnd"/>
+      <w:r>
+        <w:t xml:space="preserve"> )</w:t>
+      </w:r>
+    </w:p>
+    <w:p>
+      <w:pPr>
+        <w:pStyle w:val="ListParagraph"/>
+        <w:numPr>
+          <w:ilvl w:val="0"/>
+          <w:numId w:val="87"/>
+        </w:numPr>
+      </w:pPr>
+      <w:r>
+        <w:t xml:space="preserve"> The methods </w:t>
+      </w:r>
+      <w:proofErr w:type="gramStart"/>
+      <w:r>
+        <w:t>AddProduct(</w:t>
+      </w:r>
+      <w:proofErr w:type="gramEnd"/>
+      <w:r>
+        <w:t xml:space="preserve">) and DeleteProduct() - in class ObjectSource - are obsolete.  </w:t>
+      </w:r>
+      <w:r>
+        <w:rPr>
+          <w:b/>
+          <w:bCs/>
+          <w:i/>
+          <w:iCs/>
+        </w:rPr>
+        <w:t>I am not deleting them at this point, in case I want to refer to an earlier version of this application.</w:t>
+      </w:r>
+    </w:p>
+    <w:p>
+      <w:pPr>
+        <w:spacing w:after="0"/>
+      </w:pPr>
+      <w:r>
+        <w:t>Build and test the application.  The tests are</w:t>
+      </w:r>
+    </w:p>
+    <w:p>
+      <w:pPr>
+        <w:pStyle w:val="ListParagraph"/>
+        <w:numPr>
+          <w:ilvl w:val="0"/>
+          <w:numId w:val="86"/>
+        </w:numPr>
+      </w:pPr>
+      <w:r>
+        <w:t>The appropriate products should display when the category changes.</w:t>
+      </w:r>
+    </w:p>
+    <w:p>
+      <w:pPr>
+        <w:pStyle w:val="ListParagraph"/>
+        <w:numPr>
+          <w:ilvl w:val="0"/>
+          <w:numId w:val="86"/>
+        </w:numPr>
+      </w:pPr>
+      <w:r>
+        <w:t>The product details should display correctly in the text boxes and check box when a product is selected.</w:t>
+      </w:r>
+    </w:p>
+    <w:p>
+      <w:pPr>
+        <w:pStyle w:val="ListParagraph"/>
+        <w:numPr>
+          <w:ilvl w:val="0"/>
+          <w:numId w:val="86"/>
+        </w:numPr>
+      </w:pPr>
+      <w:r>
+        <w:t>The grid should display the products and details correctly as a function of category selection.</w:t>
+      </w:r>
+    </w:p>
+    <w:p>
+      <w:pPr>
+        <w:pStyle w:val="ListParagraph"/>
+        <w:numPr>
+          <w:ilvl w:val="0"/>
+          <w:numId w:val="86"/>
+        </w:numPr>
+      </w:pPr>
+      <w:r>
+        <w:t>Make changes to product details via the text boxes or check box.  The changes should persist.</w:t>
+      </w:r>
+    </w:p>
+    <w:p>
+      <w:pPr>
+        <w:pStyle w:val="ListParagraph"/>
+        <w:numPr>
+          <w:ilvl w:val="0"/>
+          <w:numId w:val="86"/>
+        </w:numPr>
+      </w:pPr>
+      <w:r>
+        <w:t>Make changes to product details via the grid.  The changes should persist.</w:t>
+      </w:r>
+    </w:p>
+    <w:p>
+      <w:pPr>
+        <w:pStyle w:val="ListParagraph"/>
+        <w:numPr>
+          <w:ilvl w:val="0"/>
+          <w:numId w:val="86"/>
+        </w:numPr>
+      </w:pPr>
+      <w:r>
+        <w:t>Add a product via the “Add” toolbar button.  The newly added product should display immediately.  Look, also, at the grid.</w:t>
+      </w:r>
+    </w:p>
+    <w:p>
+      <w:pPr>
+        <w:pStyle w:val="ListParagraph"/>
+        <w:numPr>
+          <w:ilvl w:val="0"/>
+          <w:numId w:val="86"/>
+        </w:numPr>
+      </w:pPr>
+      <w:r>
+        <w:t>Remove a product via the “Delete” toolbar button.  The deleted product should disappear immediately.  Look, also, at the grid.</w:t>
+      </w:r>
+    </w:p>
+    <w:p>
+      <w:pPr>
+        <w:spacing w:before="240" w:after="0"/>
+        <w:rPr>
+          <w:b/>
+          <w:bCs/>
+          <w:i/>
+          <w:iCs/>
+        </w:rPr>
+      </w:pPr>
+      <w:r>
+        <w:t>Do additions or deletions of products persist?  Try navigating to a different category - after performing an addition and a deletion - and return to the category where the addition and deletion were performed.  The added product has vanished, and the deleted product has come back. This is a bug. I had a discussion with the Pluralsight instructor, and he agreed that is a bug.  I made the following code changes</w:t>
+      </w:r>
+      <w:r>
+        <w:rPr>
+          <w:b/>
+          <w:bCs/>
+          <w:i/>
+          <w:iCs/>
+        </w:rPr>
+        <w:t xml:space="preserve"> </w:t>
+      </w:r>
+      <w:r>
+        <w:t>to resolve the problem.  (The Pluralsight instructor agreed that these were the appropriate changes.)</w:t>
+      </w:r>
+    </w:p>
+    <w:p>
+      <w:pPr>
+        <w:pStyle w:val="ListParagraph"/>
+        <w:numPr>
+          <w:ilvl w:val="0"/>
+          <w:numId w:val="85"/>
+        </w:numPr>
+        <w:spacing w:after="0"/>
+        <w:rPr>
+          <w:b/>
+          <w:bCs/>
+          <w:i/>
+          <w:iCs/>
+        </w:rPr>
+      </w:pPr>
+      <w:r>
+        <w:t>The changes that we made (above) to AddToolStripButton_</w:t>
+      </w:r>
+      <w:proofErr w:type="gramStart"/>
+      <w:r>
+        <w:t>Click(</w:t>
+      </w:r>
+      <w:proofErr w:type="gramEnd"/>
+      <w:r>
+        <w:t xml:space="preserve">) and to DeleteToolStripButton_Click() should not have included commenting out _source.AddProduct(form.Product) nor _source.DeleteProduct(product). </w:t>
+      </w:r>
+    </w:p>
+    <w:p>
+      <w:pPr>
+        <w:pStyle w:val="ListParagraph"/>
+        <w:numPr>
+          <w:ilvl w:val="0"/>
+          <w:numId w:val="85"/>
+        </w:numPr>
+        <w:rPr>
+          <w:b/>
+          <w:bCs/>
+          <w:i/>
+          <w:iCs/>
+        </w:rPr>
+      </w:pPr>
+      <w:r>
+        <w:t xml:space="preserve">Uncomment and resurrect these statements. </w:t>
+      </w:r>
+    </w:p>
+    <w:p>
+      <w:pPr>
+        <w:pStyle w:val="ListParagraph"/>
+        <w:numPr>
+          <w:ilvl w:val="0"/>
+          <w:numId w:val="85"/>
+        </w:numPr>
+      </w:pPr>
+      <w:r>
+        <w:lastRenderedPageBreak/>
+        <w:t xml:space="preserve">As a result, the newly created product is added both to the BindingSource and to _products; and a deleted product is removed both from the BindingSource and from _products.  Furthermore, the methods </w:t>
+      </w:r>
+      <w:proofErr w:type="gramStart"/>
+      <w:r>
+        <w:t>AddProduct(</w:t>
+      </w:r>
+      <w:proofErr w:type="gramEnd"/>
+      <w:r>
+        <w:t>) and DeleteProduct() - in class ObjectSource - are not obsolete after all.</w:t>
+      </w:r>
+    </w:p>
+    <w:p>
+      <w:pPr>
+        <w:spacing w:after="0"/>
+      </w:pPr>
+      <w:r>
+        <w:t xml:space="preserve">What about changes to a product’s property (e.g. a change to the price of a product)?  If the user changes a property, navigates to a different category, and returns to the original category, does the changed property </w:t>
+      </w:r>
+      <w:proofErr w:type="gramStart"/>
+      <w:r>
+        <w:t>persist.</w:t>
+      </w:r>
+      <w:proofErr w:type="gramEnd"/>
+      <w:r>
+        <w:t xml:space="preserve">  Yes.  The reason why changes are not subject to the same fate as additions/deletions is that a property change results in a change both to the BindingSource and to the underlying collection (_products).</w:t>
+      </w:r>
+    </w:p>
+    <w:p>
+      <w:pPr>
+        <w:spacing w:before="240" w:after="0"/>
+      </w:pPr>
+      <w:r>
+        <w:t>The BindingSource control is also useful to provide a convenient navigation tool for the user.</w:t>
+      </w:r>
+    </w:p>
+    <w:p>
+      <w:pPr>
+        <w:pStyle w:val="ListParagraph"/>
+        <w:numPr>
+          <w:ilvl w:val="0"/>
+          <w:numId w:val="84"/>
+        </w:numPr>
+        <w:spacing w:after="0"/>
+      </w:pPr>
+      <w:r>
+        <w:t xml:space="preserve">Create a </w:t>
+      </w:r>
+      <w:r>
+        <w:rPr>
+          <w:b/>
+          <w:bCs/>
+        </w:rPr>
+        <w:t>Click</w:t>
+      </w:r>
+      <w:r>
+        <w:t xml:space="preserve"> event handler for BackToolStripButton.  Type the following statement for the body of the event handler.</w:t>
+      </w:r>
+    </w:p>
+    <w:p>
+      <w:pPr>
+        <w:spacing w:after="0"/>
+        <w:ind w:firstLine="720"/>
+      </w:pPr>
+      <w:r>
+        <w:t>_</w:t>
+      </w:r>
+      <w:proofErr w:type="gramStart"/>
+      <w:r>
+        <w:t>productBindingSource.MovePrevious()</w:t>
+      </w:r>
+      <w:proofErr w:type="gramEnd"/>
+    </w:p>
+    <w:p>
+      <w:pPr>
+        <w:pStyle w:val="ListParagraph"/>
+        <w:numPr>
+          <w:ilvl w:val="0"/>
+          <w:numId w:val="84"/>
+        </w:numPr>
+        <w:spacing w:after="0"/>
+      </w:pPr>
+      <w:r>
+        <w:t xml:space="preserve">Create a </w:t>
+      </w:r>
+      <w:r>
+        <w:rPr>
+          <w:b/>
+          <w:bCs/>
+        </w:rPr>
+        <w:t>Click</w:t>
+      </w:r>
+      <w:r>
+        <w:t xml:space="preserve"> event handler for ForwardToolStripButton.  Type the following statement for the body of the event handler.</w:t>
+      </w:r>
+    </w:p>
+    <w:p>
+      <w:pPr>
+        <w:spacing w:after="0"/>
+        <w:ind w:firstLine="720"/>
+      </w:pPr>
+      <w:r>
+        <w:t>_</w:t>
+      </w:r>
+      <w:proofErr w:type="gramStart"/>
+      <w:r>
+        <w:t>productBindingSource.MoveNext()</w:t>
+      </w:r>
+      <w:proofErr w:type="gramEnd"/>
+    </w:p>
+    <w:p>
+      <w:pPr>
+        <w:spacing w:after="0"/>
+      </w:pPr>
+      <w:r>
+        <w:t>Build and test the application.  Try clicking the “back” and “forward” toolbar buttons.  Observe that “forward” moves the selected product down in the ProductsListBox, and the “back” moves the selected product up in the ProductsListBox – even when the ProductsListBox is not the control that has focus.</w:t>
+      </w:r>
+    </w:p>
+    <w:p>
+      <w:pPr>
+        <w:spacing w:before="240" w:after="0"/>
+      </w:pPr>
+      <w:r>
+        <w:t xml:space="preserve">It is a good idea to use the </w:t>
+      </w:r>
+      <w:r>
+        <w:rPr>
+          <w:b/>
+          <w:bCs/>
+        </w:rPr>
+        <w:t>TabIndex</w:t>
+      </w:r>
+      <w:r>
+        <w:t xml:space="preserve"> and </w:t>
+      </w:r>
+      <w:r>
+        <w:rPr>
+          <w:b/>
+          <w:bCs/>
+        </w:rPr>
+        <w:t>TabStop</w:t>
+      </w:r>
+      <w:r>
+        <w:t xml:space="preserve"> properties when designing a form.  </w:t>
+      </w:r>
+      <w:proofErr w:type="gramStart"/>
+      <w:r>
+        <w:t>If unfamiliar with these, Use Google to see definitions.</w:t>
+      </w:r>
+      <w:proofErr w:type="gramEnd"/>
+      <w:r>
+        <w:t xml:space="preserve">  A useful trick to simplify the </w:t>
+      </w:r>
+      <w:r>
+        <w:rPr>
+          <w:b/>
+          <w:bCs/>
+        </w:rPr>
+        <w:t>TabIndex</w:t>
+      </w:r>
+      <w:r>
+        <w:t xml:space="preserve"> settings is to select the form, and then click </w:t>
+      </w:r>
+      <w:r>
+        <w:rPr>
+          <w:b/>
+          <w:bCs/>
+        </w:rPr>
+        <w:t>View -&gt; Tab Order</w:t>
+      </w:r>
+      <w:r>
+        <w:t xml:space="preserve"> on Visual Studio’s pull-down menu.  Not only does this show the </w:t>
+      </w:r>
+      <w:r>
+        <w:rPr>
+          <w:b/>
+          <w:bCs/>
+        </w:rPr>
+        <w:t>TabIndex</w:t>
+      </w:r>
+      <w:r>
+        <w:t xml:space="preserve"> values, but you can also set the controls to have consecutive values by clicking each of the controls in the desired order.  When finished, click </w:t>
+      </w:r>
+      <w:r>
+        <w:rPr>
+          <w:b/>
+          <w:bCs/>
+        </w:rPr>
+        <w:t>View -&gt; Tab Order</w:t>
+      </w:r>
+      <w:r>
+        <w:t xml:space="preserve"> a second time to revert to normal view.</w:t>
+      </w:r>
+    </w:p>
+    <w:p>
+      <w:pPr>
+        <w:spacing w:before="240" w:after="0"/>
+      </w:pPr>
+      <w:r>
+        <w:t>Translate the code to C#</w:t>
+      </w:r>
+      <w:r>
+        <w:t>, and repeat the tests.</w:t>
+      </w:r>
+    </w:p>
+    <w:p>
+      <w:pPr>
         <w:spacing w:before="200"/>
       </w:pPr>
-      <w:bookmarkStart w:id="34" w:name="_GoBack"/>
-      <w:bookmarkEnd w:id="34"/>
     </w:p>
     <w:sectPr>
       <w:footerReference w:type="default" r:id="rId8"/>
@@ -25671,7 +26501,7 @@
           <w:rPr>
             <w:noProof/>
           </w:rPr>
-          <w:t>50</w:t>
+          <w:t>1</w:t>
         </w:r>
         <w:r>
           <w:rPr>
@@ -26057,6 +26887,119 @@
     </w:lvl>
   </w:abstractNum>
   <w:abstractNum w:abstractNumId="3">
+    <w:nsid w:val="046544FF"/>
+    <w:multiLevelType w:val="hybridMultilevel"/>
+    <w:tmpl w:val="5C9C3126"/>
+    <w:lvl w:ilvl="0" w:tplc="DEBC61AA">
+      <w:start w:val="1"/>
+      <w:numFmt w:val="bullet"/>
+      <w:lvlText w:val=""/>
+      <w:lvlJc w:val="left"/>
+      <w:pPr>
+        <w:ind w:left="360" w:hanging="360"/>
+      </w:pPr>
+      <w:rPr>
+        <w:rFonts w:ascii="Symbol" w:hAnsi="Symbol" w:hint="default"/>
+      </w:rPr>
+    </w:lvl>
+    <w:lvl w:ilvl="1" w:tplc="4CD04902">
+      <w:start w:val="1"/>
+      <w:numFmt w:val="bullet"/>
+      <w:lvlText w:val="o"/>
+      <w:lvlJc w:val="left"/>
+      <w:pPr>
+        <w:ind w:left="1080" w:hanging="360"/>
+      </w:pPr>
+      <w:rPr>
+        <w:rFonts w:ascii="Courier New" w:hAnsi="Courier New" w:hint="default"/>
+      </w:rPr>
+    </w:lvl>
+    <w:lvl w:ilvl="2" w:tplc="2DAEF992">
+      <w:start w:val="1"/>
+      <w:numFmt w:val="bullet"/>
+      <w:lvlText w:val=""/>
+      <w:lvlJc w:val="left"/>
+      <w:pPr>
+        <w:ind w:left="1800" w:hanging="360"/>
+      </w:pPr>
+      <w:rPr>
+        <w:rFonts w:ascii="Wingdings" w:hAnsi="Wingdings" w:hint="default"/>
+      </w:rPr>
+    </w:lvl>
+    <w:lvl w:ilvl="3" w:tplc="E864EF1A">
+      <w:start w:val="1"/>
+      <w:numFmt w:val="bullet"/>
+      <w:lvlText w:val=""/>
+      <w:lvlJc w:val="left"/>
+      <w:pPr>
+        <w:ind w:left="2520" w:hanging="360"/>
+      </w:pPr>
+      <w:rPr>
+        <w:rFonts w:ascii="Symbol" w:hAnsi="Symbol" w:hint="default"/>
+      </w:rPr>
+    </w:lvl>
+    <w:lvl w:ilvl="4" w:tplc="4984C0A0">
+      <w:start w:val="1"/>
+      <w:numFmt w:val="bullet"/>
+      <w:lvlText w:val="o"/>
+      <w:lvlJc w:val="left"/>
+      <w:pPr>
+        <w:ind w:left="3240" w:hanging="360"/>
+      </w:pPr>
+      <w:rPr>
+        <w:rFonts w:ascii="Courier New" w:hAnsi="Courier New" w:hint="default"/>
+      </w:rPr>
+    </w:lvl>
+    <w:lvl w:ilvl="5" w:tplc="626C36F2">
+      <w:start w:val="1"/>
+      <w:numFmt w:val="bullet"/>
+      <w:lvlText w:val=""/>
+      <w:lvlJc w:val="left"/>
+      <w:pPr>
+        <w:ind w:left="3960" w:hanging="360"/>
+      </w:pPr>
+      <w:rPr>
+        <w:rFonts w:ascii="Wingdings" w:hAnsi="Wingdings" w:hint="default"/>
+      </w:rPr>
+    </w:lvl>
+    <w:lvl w:ilvl="6" w:tplc="33E402DE">
+      <w:start w:val="1"/>
+      <w:numFmt w:val="bullet"/>
+      <w:lvlText w:val=""/>
+      <w:lvlJc w:val="left"/>
+      <w:pPr>
+        <w:ind w:left="4680" w:hanging="360"/>
+      </w:pPr>
+      <w:rPr>
+        <w:rFonts w:ascii="Symbol" w:hAnsi="Symbol" w:hint="default"/>
+      </w:rPr>
+    </w:lvl>
+    <w:lvl w:ilvl="7" w:tplc="4A46C724">
+      <w:start w:val="1"/>
+      <w:numFmt w:val="bullet"/>
+      <w:lvlText w:val="o"/>
+      <w:lvlJc w:val="left"/>
+      <w:pPr>
+        <w:ind w:left="5400" w:hanging="360"/>
+      </w:pPr>
+      <w:rPr>
+        <w:rFonts w:ascii="Courier New" w:hAnsi="Courier New" w:hint="default"/>
+      </w:rPr>
+    </w:lvl>
+    <w:lvl w:ilvl="8" w:tplc="6CCA08C2">
+      <w:start w:val="1"/>
+      <w:numFmt w:val="bullet"/>
+      <w:lvlText w:val=""/>
+      <w:lvlJc w:val="left"/>
+      <w:pPr>
+        <w:ind w:left="6120" w:hanging="360"/>
+      </w:pPr>
+      <w:rPr>
+        <w:rFonts w:ascii="Wingdings" w:hAnsi="Wingdings" w:hint="default"/>
+      </w:rPr>
+    </w:lvl>
+  </w:abstractNum>
+  <w:abstractNum w:abstractNumId="4">
     <w:nsid w:val="06686EB7"/>
     <w:multiLevelType w:val="hybridMultilevel"/>
     <w:tmpl w:val="81B80A92"/>
@@ -26169,7 +27112,7 @@
       </w:rPr>
     </w:lvl>
   </w:abstractNum>
-  <w:abstractNum w:abstractNumId="4">
+  <w:abstractNum w:abstractNumId="5">
     <w:nsid w:val="074C2D5E"/>
     <w:multiLevelType w:val="hybridMultilevel"/>
     <w:tmpl w:val="78EEB440"/>
@@ -26282,7 +27225,120 @@
       </w:rPr>
     </w:lvl>
   </w:abstractNum>
-  <w:abstractNum w:abstractNumId="5">
+  <w:abstractNum w:abstractNumId="6">
+    <w:nsid w:val="077413F1"/>
+    <w:multiLevelType w:val="hybridMultilevel"/>
+    <w:tmpl w:val="78A28080"/>
+    <w:lvl w:ilvl="0" w:tplc="502632BE">
+      <w:start w:val="1"/>
+      <w:numFmt w:val="bullet"/>
+      <w:lvlText w:val=""/>
+      <w:lvlJc w:val="left"/>
+      <w:pPr>
+        <w:ind w:left="360" w:hanging="360"/>
+      </w:pPr>
+      <w:rPr>
+        <w:rFonts w:ascii="Symbol" w:hAnsi="Symbol" w:hint="default"/>
+      </w:rPr>
+    </w:lvl>
+    <w:lvl w:ilvl="1" w:tplc="24E6FFFC">
+      <w:start w:val="1"/>
+      <w:numFmt w:val="bullet"/>
+      <w:lvlText w:val="o"/>
+      <w:lvlJc w:val="left"/>
+      <w:pPr>
+        <w:ind w:left="1080" w:hanging="360"/>
+      </w:pPr>
+      <w:rPr>
+        <w:rFonts w:ascii="Courier New" w:hAnsi="Courier New" w:hint="default"/>
+      </w:rPr>
+    </w:lvl>
+    <w:lvl w:ilvl="2" w:tplc="FF004ED6">
+      <w:start w:val="1"/>
+      <w:numFmt w:val="bullet"/>
+      <w:lvlText w:val=""/>
+      <w:lvlJc w:val="left"/>
+      <w:pPr>
+        <w:ind w:left="1800" w:hanging="360"/>
+      </w:pPr>
+      <w:rPr>
+        <w:rFonts w:ascii="Symbol" w:hAnsi="Symbol" w:hint="default"/>
+      </w:rPr>
+    </w:lvl>
+    <w:lvl w:ilvl="3" w:tplc="D070FFFA">
+      <w:start w:val="1"/>
+      <w:numFmt w:val="bullet"/>
+      <w:lvlText w:val=""/>
+      <w:lvlJc w:val="left"/>
+      <w:pPr>
+        <w:ind w:left="2520" w:hanging="360"/>
+      </w:pPr>
+      <w:rPr>
+        <w:rFonts w:ascii="Symbol" w:hAnsi="Symbol" w:hint="default"/>
+      </w:rPr>
+    </w:lvl>
+    <w:lvl w:ilvl="4" w:tplc="D7C659FA">
+      <w:start w:val="1"/>
+      <w:numFmt w:val="bullet"/>
+      <w:lvlText w:val="o"/>
+      <w:lvlJc w:val="left"/>
+      <w:pPr>
+        <w:ind w:left="3240" w:hanging="360"/>
+      </w:pPr>
+      <w:rPr>
+        <w:rFonts w:ascii="Courier New" w:hAnsi="Courier New" w:hint="default"/>
+      </w:rPr>
+    </w:lvl>
+    <w:lvl w:ilvl="5" w:tplc="5D30751A">
+      <w:start w:val="1"/>
+      <w:numFmt w:val="bullet"/>
+      <w:lvlText w:val=""/>
+      <w:lvlJc w:val="left"/>
+      <w:pPr>
+        <w:ind w:left="3960" w:hanging="360"/>
+      </w:pPr>
+      <w:rPr>
+        <w:rFonts w:ascii="Wingdings" w:hAnsi="Wingdings" w:hint="default"/>
+      </w:rPr>
+    </w:lvl>
+    <w:lvl w:ilvl="6" w:tplc="E8BC059E">
+      <w:start w:val="1"/>
+      <w:numFmt w:val="bullet"/>
+      <w:lvlText w:val=""/>
+      <w:lvlJc w:val="left"/>
+      <w:pPr>
+        <w:ind w:left="4680" w:hanging="360"/>
+      </w:pPr>
+      <w:rPr>
+        <w:rFonts w:ascii="Symbol" w:hAnsi="Symbol" w:hint="default"/>
+      </w:rPr>
+    </w:lvl>
+    <w:lvl w:ilvl="7" w:tplc="D3866A1E">
+      <w:start w:val="1"/>
+      <w:numFmt w:val="bullet"/>
+      <w:lvlText w:val="o"/>
+      <w:lvlJc w:val="left"/>
+      <w:pPr>
+        <w:ind w:left="5400" w:hanging="360"/>
+      </w:pPr>
+      <w:rPr>
+        <w:rFonts w:ascii="Courier New" w:hAnsi="Courier New" w:hint="default"/>
+      </w:rPr>
+    </w:lvl>
+    <w:lvl w:ilvl="8" w:tplc="5BB4648E">
+      <w:start w:val="1"/>
+      <w:numFmt w:val="bullet"/>
+      <w:lvlText w:val=""/>
+      <w:lvlJc w:val="left"/>
+      <w:pPr>
+        <w:ind w:left="6120" w:hanging="360"/>
+      </w:pPr>
+      <w:rPr>
+        <w:rFonts w:ascii="Wingdings" w:hAnsi="Wingdings" w:hint="default"/>
+      </w:rPr>
+    </w:lvl>
+  </w:abstractNum>
+  <w:abstractNum w:abstractNumId="7">
     <w:nsid w:val="083333BA"/>
     <w:multiLevelType w:val="hybridMultilevel"/>
     <w:tmpl w:val="50E25F56"/>
@@ -26395,7 +27451,7 @@
       </w:rPr>
     </w:lvl>
   </w:abstractNum>
-  <w:abstractNum w:abstractNumId="6">
+  <w:abstractNum w:abstractNumId="8">
     <w:nsid w:val="09744911"/>
     <w:multiLevelType w:val="hybridMultilevel"/>
     <w:tmpl w:val="AF4A1C06"/>
@@ -26508,7 +27564,120 @@
       </w:rPr>
     </w:lvl>
   </w:abstractNum>
-  <w:abstractNum w:abstractNumId="7">
+  <w:abstractNum w:abstractNumId="9">
+    <w:nsid w:val="0B946E35"/>
+    <w:multiLevelType w:val="hybridMultilevel"/>
+    <w:tmpl w:val="4E463962"/>
+    <w:lvl w:ilvl="0" w:tplc="C12C6028">
+      <w:start w:val="1"/>
+      <w:numFmt w:val="bullet"/>
+      <w:lvlText w:val="o"/>
+      <w:lvlJc w:val="left"/>
+      <w:pPr>
+        <w:ind w:left="1080" w:hanging="360"/>
+      </w:pPr>
+      <w:rPr>
+        <w:rFonts w:ascii="Courier New" w:hAnsi="Courier New" w:hint="default"/>
+      </w:rPr>
+    </w:lvl>
+    <w:lvl w:ilvl="1" w:tplc="789EA784">
+      <w:start w:val="1"/>
+      <w:numFmt w:val="bullet"/>
+      <w:lvlText w:val="o"/>
+      <w:lvlJc w:val="left"/>
+      <w:pPr>
+        <w:ind w:left="1800" w:hanging="360"/>
+      </w:pPr>
+      <w:rPr>
+        <w:rFonts w:ascii="Courier New" w:hAnsi="Courier New" w:hint="default"/>
+      </w:rPr>
+    </w:lvl>
+    <w:lvl w:ilvl="2" w:tplc="05DAC6D4">
+      <w:start w:val="1"/>
+      <w:numFmt w:val="bullet"/>
+      <w:lvlText w:val=""/>
+      <w:lvlJc w:val="left"/>
+      <w:pPr>
+        <w:ind w:left="2520" w:hanging="360"/>
+      </w:pPr>
+      <w:rPr>
+        <w:rFonts w:ascii="Wingdings" w:hAnsi="Wingdings" w:hint="default"/>
+      </w:rPr>
+    </w:lvl>
+    <w:lvl w:ilvl="3" w:tplc="54CA4E1E">
+      <w:start w:val="1"/>
+      <w:numFmt w:val="bullet"/>
+      <w:lvlText w:val=""/>
+      <w:lvlJc w:val="left"/>
+      <w:pPr>
+        <w:ind w:left="3240" w:hanging="360"/>
+      </w:pPr>
+      <w:rPr>
+        <w:rFonts w:ascii="Symbol" w:hAnsi="Symbol" w:hint="default"/>
+      </w:rPr>
+    </w:lvl>
+    <w:lvl w:ilvl="4" w:tplc="3C34F26E">
+      <w:start w:val="1"/>
+      <w:numFmt w:val="bullet"/>
+      <w:lvlText w:val="o"/>
+      <w:lvlJc w:val="left"/>
+      <w:pPr>
+        <w:ind w:left="3960" w:hanging="360"/>
+      </w:pPr>
+      <w:rPr>
+        <w:rFonts w:ascii="Courier New" w:hAnsi="Courier New" w:hint="default"/>
+      </w:rPr>
+    </w:lvl>
+    <w:lvl w:ilvl="5" w:tplc="1EA4DC3C">
+      <w:start w:val="1"/>
+      <w:numFmt w:val="bullet"/>
+      <w:lvlText w:val=""/>
+      <w:lvlJc w:val="left"/>
+      <w:pPr>
+        <w:ind w:left="4680" w:hanging="360"/>
+      </w:pPr>
+      <w:rPr>
+        <w:rFonts w:ascii="Wingdings" w:hAnsi="Wingdings" w:hint="default"/>
+      </w:rPr>
+    </w:lvl>
+    <w:lvl w:ilvl="6" w:tplc="858CF31A">
+      <w:start w:val="1"/>
+      <w:numFmt w:val="bullet"/>
+      <w:lvlText w:val=""/>
+      <w:lvlJc w:val="left"/>
+      <w:pPr>
+        <w:ind w:left="5400" w:hanging="360"/>
+      </w:pPr>
+      <w:rPr>
+        <w:rFonts w:ascii="Symbol" w:hAnsi="Symbol" w:hint="default"/>
+      </w:rPr>
+    </w:lvl>
+    <w:lvl w:ilvl="7" w:tplc="C3D449D0">
+      <w:start w:val="1"/>
+      <w:numFmt w:val="bullet"/>
+      <w:lvlText w:val="o"/>
+      <w:lvlJc w:val="left"/>
+      <w:pPr>
+        <w:ind w:left="6120" w:hanging="360"/>
+      </w:pPr>
+      <w:rPr>
+        <w:rFonts w:ascii="Courier New" w:hAnsi="Courier New" w:hint="default"/>
+      </w:rPr>
+    </w:lvl>
+    <w:lvl w:ilvl="8" w:tplc="095A1348">
+      <w:start w:val="1"/>
+      <w:numFmt w:val="bullet"/>
+      <w:lvlText w:val=""/>
+      <w:lvlJc w:val="left"/>
+      <w:pPr>
+        <w:ind w:left="6840" w:hanging="360"/>
+      </w:pPr>
+      <w:rPr>
+        <w:rFonts w:ascii="Wingdings" w:hAnsi="Wingdings" w:hint="default"/>
+      </w:rPr>
+    </w:lvl>
+  </w:abstractNum>
+  <w:abstractNum w:abstractNumId="10">
     <w:nsid w:val="0D650E79"/>
     <w:multiLevelType w:val="hybridMultilevel"/>
     <w:tmpl w:val="C450C7CC"/>
@@ -26621,7 +27790,7 @@
       </w:rPr>
     </w:lvl>
   </w:abstractNum>
-  <w:abstractNum w:abstractNumId="8">
+  <w:abstractNum w:abstractNumId="11">
     <w:nsid w:val="0E911486"/>
     <w:multiLevelType w:val="hybridMultilevel"/>
     <w:tmpl w:val="3DE85CC6"/>
@@ -26734,7 +27903,7 @@
       </w:rPr>
     </w:lvl>
   </w:abstractNum>
-  <w:abstractNum w:abstractNumId="9">
+  <w:abstractNum w:abstractNumId="12">
     <w:nsid w:val="128067F7"/>
     <w:multiLevelType w:val="hybridMultilevel"/>
     <w:tmpl w:val="5A76BABE"/>
@@ -26847,7 +28016,7 @@
       </w:rPr>
     </w:lvl>
   </w:abstractNum>
-  <w:abstractNum w:abstractNumId="10">
+  <w:abstractNum w:abstractNumId="13">
     <w:nsid w:val="15465B72"/>
     <w:multiLevelType w:val="hybridMultilevel"/>
     <w:tmpl w:val="E8AA411E"/>
@@ -26960,7 +28129,7 @@
       </w:rPr>
     </w:lvl>
   </w:abstractNum>
-  <w:abstractNum w:abstractNumId="11">
+  <w:abstractNum w:abstractNumId="14">
     <w:nsid w:val="163B7DB6"/>
     <w:multiLevelType w:val="hybridMultilevel"/>
     <w:tmpl w:val="01E0455A"/>
@@ -27073,7 +28242,7 @@
       </w:rPr>
     </w:lvl>
   </w:abstractNum>
-  <w:abstractNum w:abstractNumId="12">
+  <w:abstractNum w:abstractNumId="15">
     <w:nsid w:val="169910B1"/>
     <w:multiLevelType w:val="hybridMultilevel"/>
     <w:tmpl w:val="065A2D5A"/>
@@ -27186,7 +28355,7 @@
       </w:rPr>
     </w:lvl>
   </w:abstractNum>
-  <w:abstractNum w:abstractNumId="13">
+  <w:abstractNum w:abstractNumId="16">
     <w:nsid w:val="1A403216"/>
     <w:multiLevelType w:val="hybridMultilevel"/>
     <w:tmpl w:val="605406C6"/>
@@ -27299,7 +28468,7 @@
       </w:rPr>
     </w:lvl>
   </w:abstractNum>
-  <w:abstractNum w:abstractNumId="14">
+  <w:abstractNum w:abstractNumId="17">
     <w:nsid w:val="1A433D95"/>
     <w:multiLevelType w:val="hybridMultilevel"/>
     <w:tmpl w:val="5E520786"/>
@@ -27412,7 +28581,7 @@
       </w:rPr>
     </w:lvl>
   </w:abstractNum>
-  <w:abstractNum w:abstractNumId="15">
+  <w:abstractNum w:abstractNumId="18">
     <w:nsid w:val="1E055F12"/>
     <w:multiLevelType w:val="hybridMultilevel"/>
     <w:tmpl w:val="053E589C"/>
@@ -27525,7 +28694,7 @@
       </w:rPr>
     </w:lvl>
   </w:abstractNum>
-  <w:abstractNum w:abstractNumId="16">
+  <w:abstractNum w:abstractNumId="19">
     <w:nsid w:val="1E2A5880"/>
     <w:multiLevelType w:val="hybridMultilevel"/>
     <w:tmpl w:val="D9D2DFE0"/>
@@ -27638,7 +28807,7 @@
       </w:rPr>
     </w:lvl>
   </w:abstractNum>
-  <w:abstractNum w:abstractNumId="17">
+  <w:abstractNum w:abstractNumId="20">
     <w:nsid w:val="210D3150"/>
     <w:multiLevelType w:val="hybridMultilevel"/>
     <w:tmpl w:val="33FCBF16"/>
@@ -27751,7 +28920,7 @@
       </w:rPr>
     </w:lvl>
   </w:abstractNum>
-  <w:abstractNum w:abstractNumId="18">
+  <w:abstractNum w:abstractNumId="21">
     <w:nsid w:val="213F1360"/>
     <w:multiLevelType w:val="hybridMultilevel"/>
     <w:tmpl w:val="110C6176"/>
@@ -27864,7 +29033,7 @@
       </w:rPr>
     </w:lvl>
   </w:abstractNum>
-  <w:abstractNum w:abstractNumId="19">
+  <w:abstractNum w:abstractNumId="22">
     <w:nsid w:val="228C1A81"/>
     <w:multiLevelType w:val="hybridMultilevel"/>
     <w:tmpl w:val="F5C06554"/>
@@ -27977,7 +29146,120 @@
       </w:rPr>
     </w:lvl>
   </w:abstractNum>
-  <w:abstractNum w:abstractNumId="20">
+  <w:abstractNum w:abstractNumId="23">
+    <w:nsid w:val="24AA3838"/>
+    <w:multiLevelType w:val="hybridMultilevel"/>
+    <w:tmpl w:val="F8EAD39E"/>
+    <w:lvl w:ilvl="0" w:tplc="FD706526">
+      <w:start w:val="1"/>
+      <w:numFmt w:val="bullet"/>
+      <w:lvlText w:val="o"/>
+      <w:lvlJc w:val="left"/>
+      <w:pPr>
+        <w:ind w:left="1080" w:hanging="360"/>
+      </w:pPr>
+      <w:rPr>
+        <w:rFonts w:ascii="Courier New" w:hAnsi="Courier New" w:hint="default"/>
+      </w:rPr>
+    </w:lvl>
+    <w:lvl w:ilvl="1" w:tplc="BB66EC16">
+      <w:start w:val="1"/>
+      <w:numFmt w:val="bullet"/>
+      <w:lvlText w:val="o"/>
+      <w:lvlJc w:val="left"/>
+      <w:pPr>
+        <w:ind w:left="1800" w:hanging="360"/>
+      </w:pPr>
+      <w:rPr>
+        <w:rFonts w:ascii="Courier New" w:hAnsi="Courier New" w:hint="default"/>
+      </w:rPr>
+    </w:lvl>
+    <w:lvl w:ilvl="2" w:tplc="B1FA5E9C">
+      <w:start w:val="1"/>
+      <w:numFmt w:val="bullet"/>
+      <w:lvlText w:val=""/>
+      <w:lvlJc w:val="left"/>
+      <w:pPr>
+        <w:ind w:left="2520" w:hanging="360"/>
+      </w:pPr>
+      <w:rPr>
+        <w:rFonts w:ascii="Wingdings" w:hAnsi="Wingdings" w:hint="default"/>
+      </w:rPr>
+    </w:lvl>
+    <w:lvl w:ilvl="3" w:tplc="DC30C8CA">
+      <w:start w:val="1"/>
+      <w:numFmt w:val="bullet"/>
+      <w:lvlText w:val=""/>
+      <w:lvlJc w:val="left"/>
+      <w:pPr>
+        <w:ind w:left="3240" w:hanging="360"/>
+      </w:pPr>
+      <w:rPr>
+        <w:rFonts w:ascii="Symbol" w:hAnsi="Symbol" w:hint="default"/>
+      </w:rPr>
+    </w:lvl>
+    <w:lvl w:ilvl="4" w:tplc="9FFE5BCE">
+      <w:start w:val="1"/>
+      <w:numFmt w:val="bullet"/>
+      <w:lvlText w:val="o"/>
+      <w:lvlJc w:val="left"/>
+      <w:pPr>
+        <w:ind w:left="3960" w:hanging="360"/>
+      </w:pPr>
+      <w:rPr>
+        <w:rFonts w:ascii="Courier New" w:hAnsi="Courier New" w:hint="default"/>
+      </w:rPr>
+    </w:lvl>
+    <w:lvl w:ilvl="5" w:tplc="761C8C4A">
+      <w:start w:val="1"/>
+      <w:numFmt w:val="bullet"/>
+      <w:lvlText w:val=""/>
+      <w:lvlJc w:val="left"/>
+      <w:pPr>
+        <w:ind w:left="4680" w:hanging="360"/>
+      </w:pPr>
+      <w:rPr>
+        <w:rFonts w:ascii="Wingdings" w:hAnsi="Wingdings" w:hint="default"/>
+      </w:rPr>
+    </w:lvl>
+    <w:lvl w:ilvl="6" w:tplc="8A568284">
+      <w:start w:val="1"/>
+      <w:numFmt w:val="bullet"/>
+      <w:lvlText w:val=""/>
+      <w:lvlJc w:val="left"/>
+      <w:pPr>
+        <w:ind w:left="5400" w:hanging="360"/>
+      </w:pPr>
+      <w:rPr>
+        <w:rFonts w:ascii="Symbol" w:hAnsi="Symbol" w:hint="default"/>
+      </w:rPr>
+    </w:lvl>
+    <w:lvl w:ilvl="7" w:tplc="A23C5D10">
+      <w:start w:val="1"/>
+      <w:numFmt w:val="bullet"/>
+      <w:lvlText w:val="o"/>
+      <w:lvlJc w:val="left"/>
+      <w:pPr>
+        <w:ind w:left="6120" w:hanging="360"/>
+      </w:pPr>
+      <w:rPr>
+        <w:rFonts w:ascii="Courier New" w:hAnsi="Courier New" w:hint="default"/>
+      </w:rPr>
+    </w:lvl>
+    <w:lvl w:ilvl="8" w:tplc="9160B74A">
+      <w:start w:val="1"/>
+      <w:numFmt w:val="bullet"/>
+      <w:lvlText w:val=""/>
+      <w:lvlJc w:val="left"/>
+      <w:pPr>
+        <w:ind w:left="6840" w:hanging="360"/>
+      </w:pPr>
+      <w:rPr>
+        <w:rFonts w:ascii="Wingdings" w:hAnsi="Wingdings" w:hint="default"/>
+      </w:rPr>
+    </w:lvl>
+  </w:abstractNum>
+  <w:abstractNum w:abstractNumId="24">
     <w:nsid w:val="2582182C"/>
     <w:multiLevelType w:val="hybridMultilevel"/>
     <w:tmpl w:val="0EB48B3A"/>
@@ -28090,7 +29372,7 @@
       </w:rPr>
     </w:lvl>
   </w:abstractNum>
-  <w:abstractNum w:abstractNumId="21">
+  <w:abstractNum w:abstractNumId="25">
     <w:nsid w:val="262A40C3"/>
     <w:multiLevelType w:val="hybridMultilevel"/>
     <w:tmpl w:val="6C48A3BA"/>
@@ -28203,7 +29485,7 @@
       </w:rPr>
     </w:lvl>
   </w:abstractNum>
-  <w:abstractNum w:abstractNumId="22">
+  <w:abstractNum w:abstractNumId="26">
     <w:nsid w:val="271D44F9"/>
     <w:multiLevelType w:val="hybridMultilevel"/>
     <w:tmpl w:val="7E40C9C4"/>
@@ -28316,7 +29598,7 @@
       </w:rPr>
     </w:lvl>
   </w:abstractNum>
-  <w:abstractNum w:abstractNumId="23">
+  <w:abstractNum w:abstractNumId="27">
     <w:nsid w:val="278305D4"/>
     <w:multiLevelType w:val="hybridMultilevel"/>
     <w:tmpl w:val="46604A2A"/>
@@ -28429,7 +29711,7 @@
       </w:rPr>
     </w:lvl>
   </w:abstractNum>
-  <w:abstractNum w:abstractNumId="24">
+  <w:abstractNum w:abstractNumId="28">
     <w:nsid w:val="28B30FC4"/>
     <w:multiLevelType w:val="hybridMultilevel"/>
     <w:tmpl w:val="0B307988"/>
@@ -28542,7 +29824,120 @@
       </w:rPr>
     </w:lvl>
   </w:abstractNum>
-  <w:abstractNum w:abstractNumId="25">
+  <w:abstractNum w:abstractNumId="29">
+    <w:nsid w:val="297822DD"/>
+    <w:multiLevelType w:val="hybridMultilevel"/>
+    <w:tmpl w:val="5FF0D350"/>
+    <w:lvl w:ilvl="0" w:tplc="4F7A8E62">
+      <w:start w:val="1"/>
+      <w:numFmt w:val="bullet"/>
+      <w:lvlText w:val=""/>
+      <w:lvlJc w:val="left"/>
+      <w:pPr>
+        <w:ind w:left="360" w:hanging="360"/>
+      </w:pPr>
+      <w:rPr>
+        <w:rFonts w:ascii="Symbol" w:hAnsi="Symbol" w:hint="default"/>
+      </w:rPr>
+    </w:lvl>
+    <w:lvl w:ilvl="1" w:tplc="C6924CE6">
+      <w:start w:val="1"/>
+      <w:numFmt w:val="bullet"/>
+      <w:lvlText w:val="o"/>
+      <w:lvlJc w:val="left"/>
+      <w:pPr>
+        <w:ind w:left="1080" w:hanging="360"/>
+      </w:pPr>
+      <w:rPr>
+        <w:rFonts w:ascii="Courier New" w:hAnsi="Courier New" w:hint="default"/>
+      </w:rPr>
+    </w:lvl>
+    <w:lvl w:ilvl="2" w:tplc="72BC0986">
+      <w:start w:val="1"/>
+      <w:numFmt w:val="bullet"/>
+      <w:lvlText w:val=""/>
+      <w:lvlJc w:val="left"/>
+      <w:pPr>
+        <w:ind w:left="1800" w:hanging="360"/>
+      </w:pPr>
+      <w:rPr>
+        <w:rFonts w:ascii="Wingdings" w:hAnsi="Wingdings" w:hint="default"/>
+      </w:rPr>
+    </w:lvl>
+    <w:lvl w:ilvl="3" w:tplc="B2A4AE76">
+      <w:start w:val="1"/>
+      <w:numFmt w:val="bullet"/>
+      <w:lvlText w:val=""/>
+      <w:lvlJc w:val="left"/>
+      <w:pPr>
+        <w:ind w:left="2520" w:hanging="360"/>
+      </w:pPr>
+      <w:rPr>
+        <w:rFonts w:ascii="Symbol" w:hAnsi="Symbol" w:hint="default"/>
+      </w:rPr>
+    </w:lvl>
+    <w:lvl w:ilvl="4" w:tplc="7324B7C2">
+      <w:start w:val="1"/>
+      <w:numFmt w:val="bullet"/>
+      <w:lvlText w:val="o"/>
+      <w:lvlJc w:val="left"/>
+      <w:pPr>
+        <w:ind w:left="3240" w:hanging="360"/>
+      </w:pPr>
+      <w:rPr>
+        <w:rFonts w:ascii="Courier New" w:hAnsi="Courier New" w:hint="default"/>
+      </w:rPr>
+    </w:lvl>
+    <w:lvl w:ilvl="5" w:tplc="185026EC">
+      <w:start w:val="1"/>
+      <w:numFmt w:val="bullet"/>
+      <w:lvlText w:val=""/>
+      <w:lvlJc w:val="left"/>
+      <w:pPr>
+        <w:ind w:left="3960" w:hanging="360"/>
+      </w:pPr>
+      <w:rPr>
+        <w:rFonts w:ascii="Wingdings" w:hAnsi="Wingdings" w:hint="default"/>
+      </w:rPr>
+    </w:lvl>
+    <w:lvl w:ilvl="6" w:tplc="A4D4F61C">
+      <w:start w:val="1"/>
+      <w:numFmt w:val="bullet"/>
+      <w:lvlText w:val=""/>
+      <w:lvlJc w:val="left"/>
+      <w:pPr>
+        <w:ind w:left="4680" w:hanging="360"/>
+      </w:pPr>
+      <w:rPr>
+        <w:rFonts w:ascii="Symbol" w:hAnsi="Symbol" w:hint="default"/>
+      </w:rPr>
+    </w:lvl>
+    <w:lvl w:ilvl="7" w:tplc="309C30EE">
+      <w:start w:val="1"/>
+      <w:numFmt w:val="bullet"/>
+      <w:lvlText w:val="o"/>
+      <w:lvlJc w:val="left"/>
+      <w:pPr>
+        <w:ind w:left="5400" w:hanging="360"/>
+      </w:pPr>
+      <w:rPr>
+        <w:rFonts w:ascii="Courier New" w:hAnsi="Courier New" w:hint="default"/>
+      </w:rPr>
+    </w:lvl>
+    <w:lvl w:ilvl="8" w:tplc="6EAC4FC6">
+      <w:start w:val="1"/>
+      <w:numFmt w:val="bullet"/>
+      <w:lvlText w:val=""/>
+      <w:lvlJc w:val="left"/>
+      <w:pPr>
+        <w:ind w:left="6120" w:hanging="360"/>
+      </w:pPr>
+      <w:rPr>
+        <w:rFonts w:ascii="Wingdings" w:hAnsi="Wingdings" w:hint="default"/>
+      </w:rPr>
+    </w:lvl>
+  </w:abstractNum>
+  <w:abstractNum w:abstractNumId="30">
     <w:nsid w:val="2B615299"/>
     <w:multiLevelType w:val="hybridMultilevel"/>
     <w:tmpl w:val="EFE017D0"/>
@@ -28655,7 +30050,7 @@
       </w:rPr>
     </w:lvl>
   </w:abstractNum>
-  <w:abstractNum w:abstractNumId="26">
+  <w:abstractNum w:abstractNumId="31">
     <w:nsid w:val="2D0D16F4"/>
     <w:multiLevelType w:val="hybridMultilevel"/>
     <w:tmpl w:val="93A0DD22"/>
@@ -28768,7 +30163,7 @@
       </w:rPr>
     </w:lvl>
   </w:abstractNum>
-  <w:abstractNum w:abstractNumId="27">
+  <w:abstractNum w:abstractNumId="32">
     <w:nsid w:val="2D3D3DD9"/>
     <w:multiLevelType w:val="hybridMultilevel"/>
     <w:tmpl w:val="BD2CDA8A"/>
@@ -28881,7 +30276,120 @@
       </w:rPr>
     </w:lvl>
   </w:abstractNum>
-  <w:abstractNum w:abstractNumId="28">
+  <w:abstractNum w:abstractNumId="33">
+    <w:nsid w:val="2D943C14"/>
+    <w:multiLevelType w:val="hybridMultilevel"/>
+    <w:tmpl w:val="3300DF1E"/>
+    <w:lvl w:ilvl="0" w:tplc="3EB61CFA">
+      <w:start w:val="1"/>
+      <w:numFmt w:val="bullet"/>
+      <w:lvlText w:val=""/>
+      <w:lvlJc w:val="left"/>
+      <w:pPr>
+        <w:ind w:left="360" w:hanging="360"/>
+      </w:pPr>
+      <w:rPr>
+        <w:rFonts w:ascii="Symbol" w:hAnsi="Symbol" w:hint="default"/>
+      </w:rPr>
+    </w:lvl>
+    <w:lvl w:ilvl="1" w:tplc="295E6C42">
+      <w:start w:val="1"/>
+      <w:numFmt w:val="bullet"/>
+      <w:lvlText w:val="o"/>
+      <w:lvlJc w:val="left"/>
+      <w:pPr>
+        <w:ind w:left="1080" w:hanging="360"/>
+      </w:pPr>
+      <w:rPr>
+        <w:rFonts w:ascii="Courier New" w:hAnsi="Courier New" w:hint="default"/>
+      </w:rPr>
+    </w:lvl>
+    <w:lvl w:ilvl="2" w:tplc="9642E2FA">
+      <w:start w:val="1"/>
+      <w:numFmt w:val="bullet"/>
+      <w:lvlText w:val=""/>
+      <w:lvlJc w:val="left"/>
+      <w:pPr>
+        <w:ind w:left="1800" w:hanging="360"/>
+      </w:pPr>
+      <w:rPr>
+        <w:rFonts w:ascii="Wingdings" w:hAnsi="Wingdings" w:hint="default"/>
+      </w:rPr>
+    </w:lvl>
+    <w:lvl w:ilvl="3" w:tplc="4D481D90">
+      <w:start w:val="1"/>
+      <w:numFmt w:val="bullet"/>
+      <w:lvlText w:val=""/>
+      <w:lvlJc w:val="left"/>
+      <w:pPr>
+        <w:ind w:left="2520" w:hanging="360"/>
+      </w:pPr>
+      <w:rPr>
+        <w:rFonts w:ascii="Symbol" w:hAnsi="Symbol" w:hint="default"/>
+      </w:rPr>
+    </w:lvl>
+    <w:lvl w:ilvl="4" w:tplc="8D4641C2">
+      <w:start w:val="1"/>
+      <w:numFmt w:val="bullet"/>
+      <w:lvlText w:val="o"/>
+      <w:lvlJc w:val="left"/>
+      <w:pPr>
+        <w:ind w:left="3240" w:hanging="360"/>
+      </w:pPr>
+      <w:rPr>
+        <w:rFonts w:ascii="Courier New" w:hAnsi="Courier New" w:hint="default"/>
+      </w:rPr>
+    </w:lvl>
+    <w:lvl w:ilvl="5" w:tplc="39E80276">
+      <w:start w:val="1"/>
+      <w:numFmt w:val="bullet"/>
+      <w:lvlText w:val=""/>
+      <w:lvlJc w:val="left"/>
+      <w:pPr>
+        <w:ind w:left="3960" w:hanging="360"/>
+      </w:pPr>
+      <w:rPr>
+        <w:rFonts w:ascii="Wingdings" w:hAnsi="Wingdings" w:hint="default"/>
+      </w:rPr>
+    </w:lvl>
+    <w:lvl w:ilvl="6" w:tplc="B044A2B6">
+      <w:start w:val="1"/>
+      <w:numFmt w:val="bullet"/>
+      <w:lvlText w:val=""/>
+      <w:lvlJc w:val="left"/>
+      <w:pPr>
+        <w:ind w:left="4680" w:hanging="360"/>
+      </w:pPr>
+      <w:rPr>
+        <w:rFonts w:ascii="Symbol" w:hAnsi="Symbol" w:hint="default"/>
+      </w:rPr>
+    </w:lvl>
+    <w:lvl w:ilvl="7" w:tplc="B07AE9AC">
+      <w:start w:val="1"/>
+      <w:numFmt w:val="bullet"/>
+      <w:lvlText w:val="o"/>
+      <w:lvlJc w:val="left"/>
+      <w:pPr>
+        <w:ind w:left="5400" w:hanging="360"/>
+      </w:pPr>
+      <w:rPr>
+        <w:rFonts w:ascii="Courier New" w:hAnsi="Courier New" w:hint="default"/>
+      </w:rPr>
+    </w:lvl>
+    <w:lvl w:ilvl="8" w:tplc="216C7A1E">
+      <w:start w:val="1"/>
+      <w:numFmt w:val="bullet"/>
+      <w:lvlText w:val=""/>
+      <w:lvlJc w:val="left"/>
+      <w:pPr>
+        <w:ind w:left="6120" w:hanging="360"/>
+      </w:pPr>
+      <w:rPr>
+        <w:rFonts w:ascii="Wingdings" w:hAnsi="Wingdings" w:hint="default"/>
+      </w:rPr>
+    </w:lvl>
+  </w:abstractNum>
+  <w:abstractNum w:abstractNumId="34">
     <w:nsid w:val="31653014"/>
     <w:multiLevelType w:val="hybridMultilevel"/>
     <w:tmpl w:val="6A78F654"/>
@@ -28994,7 +30502,7 @@
       </w:rPr>
     </w:lvl>
   </w:abstractNum>
-  <w:abstractNum w:abstractNumId="29">
+  <w:abstractNum w:abstractNumId="35">
     <w:nsid w:val="318440DD"/>
     <w:multiLevelType w:val="hybridMultilevel"/>
     <w:tmpl w:val="552628EE"/>
@@ -29107,7 +30615,7 @@
       </w:rPr>
     </w:lvl>
   </w:abstractNum>
-  <w:abstractNum w:abstractNumId="30">
+  <w:abstractNum w:abstractNumId="36">
     <w:nsid w:val="31D56A9C"/>
     <w:multiLevelType w:val="hybridMultilevel"/>
     <w:tmpl w:val="5248287A"/>
@@ -29220,7 +30728,7 @@
       </w:rPr>
     </w:lvl>
   </w:abstractNum>
-  <w:abstractNum w:abstractNumId="31">
+  <w:abstractNum w:abstractNumId="37">
     <w:nsid w:val="32731710"/>
     <w:multiLevelType w:val="hybridMultilevel"/>
     <w:tmpl w:val="D2F224B0"/>
@@ -29333,7 +30841,7 @@
       </w:rPr>
     </w:lvl>
   </w:abstractNum>
-  <w:abstractNum w:abstractNumId="32">
+  <w:abstractNum w:abstractNumId="38">
     <w:nsid w:val="33BF6B94"/>
     <w:multiLevelType w:val="hybridMultilevel"/>
     <w:tmpl w:val="CC9E86CE"/>
@@ -29446,7 +30954,7 @@
       </w:rPr>
     </w:lvl>
   </w:abstractNum>
-  <w:abstractNum w:abstractNumId="33">
+  <w:abstractNum w:abstractNumId="39">
     <w:nsid w:val="35497A84"/>
     <w:multiLevelType w:val="hybridMultilevel"/>
     <w:tmpl w:val="BA10ACE0"/>
@@ -29559,7 +31067,7 @@
       </w:rPr>
     </w:lvl>
   </w:abstractNum>
-  <w:abstractNum w:abstractNumId="34">
+  <w:abstractNum w:abstractNumId="40">
     <w:nsid w:val="3683719D"/>
     <w:multiLevelType w:val="hybridMultilevel"/>
     <w:tmpl w:val="CBAAC10A"/>
@@ -29672,7 +31180,7 @@
       </w:rPr>
     </w:lvl>
   </w:abstractNum>
-  <w:abstractNum w:abstractNumId="35">
+  <w:abstractNum w:abstractNumId="41">
     <w:nsid w:val="377B2C8D"/>
     <w:multiLevelType w:val="hybridMultilevel"/>
     <w:tmpl w:val="C038D720"/>
@@ -29785,7 +31293,7 @@
       </w:rPr>
     </w:lvl>
   </w:abstractNum>
-  <w:abstractNum w:abstractNumId="36">
+  <w:abstractNum w:abstractNumId="42">
     <w:nsid w:val="37B13D6D"/>
     <w:multiLevelType w:val="hybridMultilevel"/>
     <w:tmpl w:val="65B8B1A6"/>
@@ -29898,7 +31406,120 @@
       </w:rPr>
     </w:lvl>
   </w:abstractNum>
-  <w:abstractNum w:abstractNumId="37">
+  <w:abstractNum w:abstractNumId="43">
+    <w:nsid w:val="382E01B7"/>
+    <w:multiLevelType w:val="hybridMultilevel"/>
+    <w:tmpl w:val="E6B8A41E"/>
+    <w:lvl w:ilvl="0" w:tplc="8C04E9F2">
+      <w:start w:val="1"/>
+      <w:numFmt w:val="bullet"/>
+      <w:lvlText w:val=""/>
+      <w:lvlJc w:val="left"/>
+      <w:pPr>
+        <w:ind w:left="360" w:hanging="360"/>
+      </w:pPr>
+      <w:rPr>
+        <w:rFonts w:ascii="Symbol" w:hAnsi="Symbol" w:hint="default"/>
+      </w:rPr>
+    </w:lvl>
+    <w:lvl w:ilvl="1" w:tplc="AE9409DA">
+      <w:start w:val="1"/>
+      <w:numFmt w:val="bullet"/>
+      <w:lvlText w:val="o"/>
+      <w:lvlJc w:val="left"/>
+      <w:pPr>
+        <w:ind w:left="1080" w:hanging="360"/>
+      </w:pPr>
+      <w:rPr>
+        <w:rFonts w:ascii="Courier New" w:hAnsi="Courier New" w:hint="default"/>
+      </w:rPr>
+    </w:lvl>
+    <w:lvl w:ilvl="2" w:tplc="35F4221E">
+      <w:start w:val="1"/>
+      <w:numFmt w:val="bullet"/>
+      <w:lvlText w:val=""/>
+      <w:lvlJc w:val="left"/>
+      <w:pPr>
+        <w:ind w:left="1800" w:hanging="360"/>
+      </w:pPr>
+      <w:rPr>
+        <w:rFonts w:ascii="Wingdings" w:hAnsi="Wingdings" w:hint="default"/>
+      </w:rPr>
+    </w:lvl>
+    <w:lvl w:ilvl="3" w:tplc="222C4C3E">
+      <w:start w:val="1"/>
+      <w:numFmt w:val="bullet"/>
+      <w:lvlText w:val=""/>
+      <w:lvlJc w:val="left"/>
+      <w:pPr>
+        <w:ind w:left="2520" w:hanging="360"/>
+      </w:pPr>
+      <w:rPr>
+        <w:rFonts w:ascii="Symbol" w:hAnsi="Symbol" w:hint="default"/>
+      </w:rPr>
+    </w:lvl>
+    <w:lvl w:ilvl="4" w:tplc="6FA0C39E">
+      <w:start w:val="1"/>
+      <w:numFmt w:val="bullet"/>
+      <w:lvlText w:val="o"/>
+      <w:lvlJc w:val="left"/>
+      <w:pPr>
+        <w:ind w:left="3240" w:hanging="360"/>
+      </w:pPr>
+      <w:rPr>
+        <w:rFonts w:ascii="Courier New" w:hAnsi="Courier New" w:hint="default"/>
+      </w:rPr>
+    </w:lvl>
+    <w:lvl w:ilvl="5" w:tplc="F906F53A">
+      <w:start w:val="1"/>
+      <w:numFmt w:val="bullet"/>
+      <w:lvlText w:val=""/>
+      <w:lvlJc w:val="left"/>
+      <w:pPr>
+        <w:ind w:left="3960" w:hanging="360"/>
+      </w:pPr>
+      <w:rPr>
+        <w:rFonts w:ascii="Wingdings" w:hAnsi="Wingdings" w:hint="default"/>
+      </w:rPr>
+    </w:lvl>
+    <w:lvl w:ilvl="6" w:tplc="62D61736">
+      <w:start w:val="1"/>
+      <w:numFmt w:val="bullet"/>
+      <w:lvlText w:val=""/>
+      <w:lvlJc w:val="left"/>
+      <w:pPr>
+        <w:ind w:left="4680" w:hanging="360"/>
+      </w:pPr>
+      <w:rPr>
+        <w:rFonts w:ascii="Symbol" w:hAnsi="Symbol" w:hint="default"/>
+      </w:rPr>
+    </w:lvl>
+    <w:lvl w:ilvl="7" w:tplc="D3B07FF2">
+      <w:start w:val="1"/>
+      <w:numFmt w:val="bullet"/>
+      <w:lvlText w:val="o"/>
+      <w:lvlJc w:val="left"/>
+      <w:pPr>
+        <w:ind w:left="5400" w:hanging="360"/>
+      </w:pPr>
+      <w:rPr>
+        <w:rFonts w:ascii="Courier New" w:hAnsi="Courier New" w:hint="default"/>
+      </w:rPr>
+    </w:lvl>
+    <w:lvl w:ilvl="8" w:tplc="FD8EC7E6">
+      <w:start w:val="1"/>
+      <w:numFmt w:val="bullet"/>
+      <w:lvlText w:val=""/>
+      <w:lvlJc w:val="left"/>
+      <w:pPr>
+        <w:ind w:left="6120" w:hanging="360"/>
+      </w:pPr>
+      <w:rPr>
+        <w:rFonts w:ascii="Wingdings" w:hAnsi="Wingdings" w:hint="default"/>
+      </w:rPr>
+    </w:lvl>
+  </w:abstractNum>
+  <w:abstractNum w:abstractNumId="44">
     <w:nsid w:val="39746612"/>
     <w:multiLevelType w:val="hybridMultilevel"/>
     <w:tmpl w:val="1BE20BC2"/>
@@ -30011,7 +31632,7 @@
       </w:rPr>
     </w:lvl>
   </w:abstractNum>
-  <w:abstractNum w:abstractNumId="38">
+  <w:abstractNum w:abstractNumId="45">
     <w:nsid w:val="3BF91295"/>
     <w:multiLevelType w:val="hybridMultilevel"/>
     <w:tmpl w:val="39EA4FC2"/>
@@ -30124,7 +31745,7 @@
       </w:rPr>
     </w:lvl>
   </w:abstractNum>
-  <w:abstractNum w:abstractNumId="39">
+  <w:abstractNum w:abstractNumId="46">
     <w:nsid w:val="3C345033"/>
     <w:multiLevelType w:val="hybridMultilevel"/>
     <w:tmpl w:val="0FC2F6A6"/>
@@ -30237,7 +31858,7 @@
       </w:rPr>
     </w:lvl>
   </w:abstractNum>
-  <w:abstractNum w:abstractNumId="40">
+  <w:abstractNum w:abstractNumId="47">
     <w:nsid w:val="3E2B38FD"/>
     <w:multiLevelType w:val="hybridMultilevel"/>
     <w:tmpl w:val="E1086E80"/>
@@ -30350,7 +31971,7 @@
       </w:rPr>
     </w:lvl>
   </w:abstractNum>
-  <w:abstractNum w:abstractNumId="41">
+  <w:abstractNum w:abstractNumId="48">
     <w:nsid w:val="3EA62994"/>
     <w:multiLevelType w:val="hybridMultilevel"/>
     <w:tmpl w:val="A82884F2"/>
@@ -30463,7 +32084,7 @@
       </w:rPr>
     </w:lvl>
   </w:abstractNum>
-  <w:abstractNum w:abstractNumId="42">
+  <w:abstractNum w:abstractNumId="49">
     <w:nsid w:val="411D483D"/>
     <w:multiLevelType w:val="hybridMultilevel"/>
     <w:tmpl w:val="3C72480A"/>
@@ -30576,7 +32197,7 @@
       </w:rPr>
     </w:lvl>
   </w:abstractNum>
-  <w:abstractNum w:abstractNumId="43">
+  <w:abstractNum w:abstractNumId="50">
     <w:nsid w:val="44634D54"/>
     <w:multiLevelType w:val="hybridMultilevel"/>
     <w:tmpl w:val="A07E8630"/>
@@ -30689,7 +32310,7 @@
       </w:rPr>
     </w:lvl>
   </w:abstractNum>
-  <w:abstractNum w:abstractNumId="44">
+  <w:abstractNum w:abstractNumId="51">
     <w:nsid w:val="480B0371"/>
     <w:multiLevelType w:val="hybridMultilevel"/>
     <w:tmpl w:val="5966073A"/>
@@ -30802,7 +32423,7 @@
       </w:rPr>
     </w:lvl>
   </w:abstractNum>
-  <w:abstractNum w:abstractNumId="45">
+  <w:abstractNum w:abstractNumId="52">
     <w:nsid w:val="49AD37ED"/>
     <w:multiLevelType w:val="hybridMultilevel"/>
     <w:tmpl w:val="9574298A"/>
@@ -30915,7 +32536,7 @@
       </w:rPr>
     </w:lvl>
   </w:abstractNum>
-  <w:abstractNum w:abstractNumId="46">
+  <w:abstractNum w:abstractNumId="53">
     <w:nsid w:val="4B623BF3"/>
     <w:multiLevelType w:val="hybridMultilevel"/>
     <w:tmpl w:val="1B423426"/>
@@ -31028,7 +32649,7 @@
       </w:rPr>
     </w:lvl>
   </w:abstractNum>
-  <w:abstractNum w:abstractNumId="47">
+  <w:abstractNum w:abstractNumId="54">
     <w:nsid w:val="4CF87932"/>
     <w:multiLevelType w:val="hybridMultilevel"/>
     <w:tmpl w:val="827EC414"/>
@@ -31141,7 +32762,7 @@
       </w:rPr>
     </w:lvl>
   </w:abstractNum>
-  <w:abstractNum w:abstractNumId="48">
+  <w:abstractNum w:abstractNumId="55">
     <w:nsid w:val="4D2300F3"/>
     <w:multiLevelType w:val="hybridMultilevel"/>
     <w:tmpl w:val="4E3245CA"/>
@@ -31254,7 +32875,7 @@
       </w:rPr>
     </w:lvl>
   </w:abstractNum>
-  <w:abstractNum w:abstractNumId="49">
+  <w:abstractNum w:abstractNumId="56">
     <w:nsid w:val="4E4F0280"/>
     <w:multiLevelType w:val="hybridMultilevel"/>
     <w:tmpl w:val="473E8AF0"/>
@@ -31367,7 +32988,7 @@
       </w:rPr>
     </w:lvl>
   </w:abstractNum>
-  <w:abstractNum w:abstractNumId="50">
+  <w:abstractNum w:abstractNumId="57">
     <w:nsid w:val="4EFD042C"/>
     <w:multiLevelType w:val="hybridMultilevel"/>
     <w:tmpl w:val="8C0052DA"/>
@@ -31480,7 +33101,7 @@
       </w:rPr>
     </w:lvl>
   </w:abstractNum>
-  <w:abstractNum w:abstractNumId="51">
+  <w:abstractNum w:abstractNumId="58">
     <w:nsid w:val="50EF1A2D"/>
     <w:multiLevelType w:val="hybridMultilevel"/>
     <w:tmpl w:val="B76ADD20"/>
@@ -31593,7 +33214,7 @@
       </w:rPr>
     </w:lvl>
   </w:abstractNum>
-  <w:abstractNum w:abstractNumId="52">
+  <w:abstractNum w:abstractNumId="59">
     <w:nsid w:val="533013DF"/>
     <w:multiLevelType w:val="hybridMultilevel"/>
     <w:tmpl w:val="BAE21180"/>
@@ -31706,7 +33327,7 @@
       </w:rPr>
     </w:lvl>
   </w:abstractNum>
-  <w:abstractNum w:abstractNumId="53">
+  <w:abstractNum w:abstractNumId="60">
     <w:nsid w:val="55961496"/>
     <w:multiLevelType w:val="hybridMultilevel"/>
     <w:tmpl w:val="F7C844DA"/>
@@ -31819,7 +33440,7 @@
       </w:rPr>
     </w:lvl>
   </w:abstractNum>
-  <w:abstractNum w:abstractNumId="54">
+  <w:abstractNum w:abstractNumId="61">
     <w:nsid w:val="5667066C"/>
     <w:multiLevelType w:val="hybridMultilevel"/>
     <w:tmpl w:val="FD6CA2C4"/>
@@ -31932,7 +33553,7 @@
       </w:rPr>
     </w:lvl>
   </w:abstractNum>
-  <w:abstractNum w:abstractNumId="55">
+  <w:abstractNum w:abstractNumId="62">
     <w:nsid w:val="5AF3683B"/>
     <w:multiLevelType w:val="hybridMultilevel"/>
     <w:tmpl w:val="E1226712"/>
@@ -32045,7 +33666,7 @@
       </w:rPr>
     </w:lvl>
   </w:abstractNum>
-  <w:abstractNum w:abstractNumId="56">
+  <w:abstractNum w:abstractNumId="63">
     <w:nsid w:val="5D3A317B"/>
     <w:multiLevelType w:val="hybridMultilevel"/>
     <w:tmpl w:val="E85EEF4C"/>
@@ -32158,7 +33779,7 @@
       </w:rPr>
     </w:lvl>
   </w:abstractNum>
-  <w:abstractNum w:abstractNumId="57">
+  <w:abstractNum w:abstractNumId="64">
     <w:nsid w:val="5EA76580"/>
     <w:multiLevelType w:val="hybridMultilevel"/>
     <w:tmpl w:val="3EA8205C"/>
@@ -32271,7 +33892,7 @@
       </w:rPr>
     </w:lvl>
   </w:abstractNum>
-  <w:abstractNum w:abstractNumId="58">
+  <w:abstractNum w:abstractNumId="65">
     <w:nsid w:val="5F243081"/>
     <w:multiLevelType w:val="hybridMultilevel"/>
     <w:tmpl w:val="03DECEC8"/>
@@ -32384,7 +34005,7 @@
       </w:rPr>
     </w:lvl>
   </w:abstractNum>
-  <w:abstractNum w:abstractNumId="59">
+  <w:abstractNum w:abstractNumId="66">
     <w:nsid w:val="603755F3"/>
     <w:multiLevelType w:val="hybridMultilevel"/>
     <w:tmpl w:val="2832503C"/>
@@ -32497,7 +34118,7 @@
       </w:rPr>
     </w:lvl>
   </w:abstractNum>
-  <w:abstractNum w:abstractNumId="60">
+  <w:abstractNum w:abstractNumId="67">
     <w:nsid w:val="60711C47"/>
     <w:multiLevelType w:val="hybridMultilevel"/>
     <w:tmpl w:val="1218A32A"/>
@@ -32610,7 +34231,7 @@
       </w:rPr>
     </w:lvl>
   </w:abstractNum>
-  <w:abstractNum w:abstractNumId="61">
+  <w:abstractNum w:abstractNumId="68">
     <w:nsid w:val="618152AC"/>
     <w:multiLevelType w:val="hybridMultilevel"/>
     <w:tmpl w:val="C0447F14"/>
@@ -32723,7 +34344,7 @@
       </w:rPr>
     </w:lvl>
   </w:abstractNum>
-  <w:abstractNum w:abstractNumId="62">
+  <w:abstractNum w:abstractNumId="69">
     <w:nsid w:val="62D711EE"/>
     <w:multiLevelType w:val="hybridMultilevel"/>
     <w:tmpl w:val="23F24838"/>
@@ -32836,7 +34457,7 @@
       </w:rPr>
     </w:lvl>
   </w:abstractNum>
-  <w:abstractNum w:abstractNumId="63">
+  <w:abstractNum w:abstractNumId="70">
     <w:nsid w:val="62E11A8A"/>
     <w:multiLevelType w:val="hybridMultilevel"/>
     <w:tmpl w:val="90B035B6"/>
@@ -32949,7 +34570,7 @@
       </w:rPr>
     </w:lvl>
   </w:abstractNum>
-  <w:abstractNum w:abstractNumId="64">
+  <w:abstractNum w:abstractNumId="71">
     <w:nsid w:val="64E329CD"/>
     <w:multiLevelType w:val="hybridMultilevel"/>
     <w:tmpl w:val="A802C206"/>
@@ -33062,7 +34683,7 @@
       </w:rPr>
     </w:lvl>
   </w:abstractNum>
-  <w:abstractNum w:abstractNumId="65">
+  <w:abstractNum w:abstractNumId="72">
     <w:nsid w:val="650A03B0"/>
     <w:multiLevelType w:val="hybridMultilevel"/>
     <w:tmpl w:val="58426F6E"/>
@@ -33175,7 +34796,7 @@
       </w:rPr>
     </w:lvl>
   </w:abstractNum>
-  <w:abstractNum w:abstractNumId="66">
+  <w:abstractNum w:abstractNumId="73">
     <w:nsid w:val="65EA1193"/>
     <w:multiLevelType w:val="hybridMultilevel"/>
     <w:tmpl w:val="F1BA301C"/>
@@ -33288,7 +34909,7 @@
       </w:rPr>
     </w:lvl>
   </w:abstractNum>
-  <w:abstractNum w:abstractNumId="67">
+  <w:abstractNum w:abstractNumId="74">
     <w:nsid w:val="662679FA"/>
     <w:multiLevelType w:val="hybridMultilevel"/>
     <w:tmpl w:val="8E68ABD0"/>
@@ -33401,7 +35022,7 @@
       </w:rPr>
     </w:lvl>
   </w:abstractNum>
-  <w:abstractNum w:abstractNumId="68">
+  <w:abstractNum w:abstractNumId="75">
     <w:nsid w:val="674E5BAC"/>
     <w:multiLevelType w:val="hybridMultilevel"/>
     <w:tmpl w:val="50FAEA92"/>
@@ -33514,7 +35135,7 @@
       </w:rPr>
     </w:lvl>
   </w:abstractNum>
-  <w:abstractNum w:abstractNumId="69">
+  <w:abstractNum w:abstractNumId="76">
     <w:nsid w:val="675F7F03"/>
     <w:multiLevelType w:val="hybridMultilevel"/>
     <w:tmpl w:val="AF106726"/>
@@ -33627,7 +35248,7 @@
       </w:rPr>
     </w:lvl>
   </w:abstractNum>
-  <w:abstractNum w:abstractNumId="70">
+  <w:abstractNum w:abstractNumId="77">
     <w:nsid w:val="6AD07E10"/>
     <w:multiLevelType w:val="hybridMultilevel"/>
     <w:tmpl w:val="1A94E4E2"/>
@@ -33740,7 +35361,7 @@
       </w:rPr>
     </w:lvl>
   </w:abstractNum>
-  <w:abstractNum w:abstractNumId="71">
+  <w:abstractNum w:abstractNumId="78">
     <w:nsid w:val="6CC47879"/>
     <w:multiLevelType w:val="hybridMultilevel"/>
     <w:tmpl w:val="0FDE140E"/>
@@ -33853,7 +35474,7 @@
       </w:rPr>
     </w:lvl>
   </w:abstractNum>
-  <w:abstractNum w:abstractNumId="72">
+  <w:abstractNum w:abstractNumId="79">
     <w:nsid w:val="6D53544C"/>
     <w:multiLevelType w:val="hybridMultilevel"/>
     <w:tmpl w:val="664A9018"/>
@@ -33966,7 +35587,7 @@
       </w:rPr>
     </w:lvl>
   </w:abstractNum>
-  <w:abstractNum w:abstractNumId="73">
+  <w:abstractNum w:abstractNumId="80">
     <w:nsid w:val="733A52CF"/>
     <w:multiLevelType w:val="hybridMultilevel"/>
     <w:tmpl w:val="258E2B18"/>
@@ -34079,7 +35700,7 @@
       </w:rPr>
     </w:lvl>
   </w:abstractNum>
-  <w:abstractNum w:abstractNumId="74">
+  <w:abstractNum w:abstractNumId="81">
     <w:nsid w:val="744D6D4B"/>
     <w:multiLevelType w:val="hybridMultilevel"/>
     <w:tmpl w:val="64D4710A"/>
@@ -34192,7 +35813,7 @@
       </w:rPr>
     </w:lvl>
   </w:abstractNum>
-  <w:abstractNum w:abstractNumId="75">
+  <w:abstractNum w:abstractNumId="82">
     <w:nsid w:val="74790588"/>
     <w:multiLevelType w:val="hybridMultilevel"/>
     <w:tmpl w:val="A710A962"/>
@@ -34305,7 +35926,7 @@
       </w:rPr>
     </w:lvl>
   </w:abstractNum>
-  <w:abstractNum w:abstractNumId="76">
+  <w:abstractNum w:abstractNumId="83">
     <w:nsid w:val="769A5365"/>
     <w:multiLevelType w:val="hybridMultilevel"/>
     <w:tmpl w:val="3F18CB1E"/>
@@ -34418,7 +36039,7 @@
       </w:rPr>
     </w:lvl>
   </w:abstractNum>
-  <w:abstractNum w:abstractNumId="77">
+  <w:abstractNum w:abstractNumId="84">
     <w:nsid w:val="7A060A49"/>
     <w:multiLevelType w:val="hybridMultilevel"/>
     <w:tmpl w:val="7ABC2582"/>
@@ -34531,7 +36152,7 @@
       </w:rPr>
     </w:lvl>
   </w:abstractNum>
-  <w:abstractNum w:abstractNumId="78">
+  <w:abstractNum w:abstractNumId="85">
     <w:nsid w:val="7AE16ACE"/>
     <w:multiLevelType w:val="hybridMultilevel"/>
     <w:tmpl w:val="44642B70"/>
@@ -34644,7 +36265,7 @@
       </w:rPr>
     </w:lvl>
   </w:abstractNum>
-  <w:abstractNum w:abstractNumId="79">
+  <w:abstractNum w:abstractNumId="86">
     <w:nsid w:val="7CA16F58"/>
     <w:multiLevelType w:val="hybridMultilevel"/>
     <w:tmpl w:val="B9C44850"/>
@@ -34757,7 +36378,7 @@
       </w:rPr>
     </w:lvl>
   </w:abstractNum>
-  <w:abstractNum w:abstractNumId="80">
+  <w:abstractNum w:abstractNumId="87">
     <w:nsid w:val="7D242667"/>
     <w:multiLevelType w:val="hybridMultilevel"/>
     <w:tmpl w:val="D494E284"/>
@@ -34870,7 +36491,7 @@
       </w:rPr>
     </w:lvl>
   </w:abstractNum>
-  <w:abstractNum w:abstractNumId="81">
+  <w:abstractNum w:abstractNumId="88">
     <w:nsid w:val="7E9F7D87"/>
     <w:multiLevelType w:val="hybridMultilevel"/>
     <w:tmpl w:val="FDDEFA5C"/>
@@ -34983,7 +36604,7 @@
       </w:rPr>
     </w:lvl>
   </w:abstractNum>
-  <w:abstractNum w:abstractNumId="82">
+  <w:abstractNum w:abstractNumId="89">
     <w:nsid w:val="7FEB1DF1"/>
     <w:multiLevelType w:val="hybridMultilevel"/>
     <w:tmpl w:val="9A0AFC1C"/>
@@ -35097,255 +36718,276 @@
     </w:lvl>
   </w:abstractNum>
   <w:num w:numId="1">
-    <w:abstractNumId w:val="8"/>
+    <w:abstractNumId w:val="11"/>
   </w:num>
   <w:num w:numId="2">
+    <w:abstractNumId w:val="64"/>
+  </w:num>
+  <w:num w:numId="3">
+    <w:abstractNumId w:val="18"/>
+  </w:num>
+  <w:num w:numId="4">
+    <w:abstractNumId w:val="19"/>
+  </w:num>
+  <w:num w:numId="5">
+    <w:abstractNumId w:val="32"/>
+  </w:num>
+  <w:num w:numId="6">
+    <w:abstractNumId w:val="20"/>
+  </w:num>
+  <w:num w:numId="7">
     <w:abstractNumId w:val="57"/>
   </w:num>
-  <w:num w:numId="3">
-    <w:abstractNumId w:val="15"/>
+  <w:num w:numId="8">
+    <w:abstractNumId w:val="17"/>
   </w:num>
-  <w:num w:numId="4">
-    <w:abstractNumId w:val="16"/>
+  <w:num w:numId="9">
+    <w:abstractNumId w:val="52"/>
   </w:num>
-  <w:num w:numId="5">
+  <w:num w:numId="10">
+    <w:abstractNumId w:val="78"/>
+  </w:num>
+  <w:num w:numId="11">
+    <w:abstractNumId w:val="55"/>
+  </w:num>
+  <w:num w:numId="12">
+    <w:abstractNumId w:val="83"/>
+  </w:num>
+  <w:num w:numId="13">
+    <w:abstractNumId w:val="63"/>
+  </w:num>
+  <w:num w:numId="14">
     <w:abstractNumId w:val="27"/>
   </w:num>
-  <w:num w:numId="6">
-    <w:abstractNumId w:val="17"/>
+  <w:num w:numId="15">
+    <w:abstractNumId w:val="30"/>
   </w:num>
-  <w:num w:numId="7">
+  <w:num w:numId="16">
+    <w:abstractNumId w:val="68"/>
+  </w:num>
+  <w:num w:numId="17">
+    <w:abstractNumId w:val="10"/>
+  </w:num>
+  <w:num w:numId="18">
+    <w:abstractNumId w:val="13"/>
+  </w:num>
+  <w:num w:numId="19">
+    <w:abstractNumId w:val="69"/>
+  </w:num>
+  <w:num w:numId="20">
+    <w:abstractNumId w:val="34"/>
+  </w:num>
+  <w:num w:numId="21">
+    <w:abstractNumId w:val="76"/>
+  </w:num>
+  <w:num w:numId="22">
+    <w:abstractNumId w:val="88"/>
+  </w:num>
+  <w:num w:numId="23">
     <w:abstractNumId w:val="50"/>
   </w:num>
-  <w:num w:numId="8">
-    <w:abstractNumId w:val="14"/>
-  </w:num>
-  <w:num w:numId="9">
-    <w:abstractNumId w:val="45"/>
-  </w:num>
-  <w:num w:numId="10">
-    <w:abstractNumId w:val="71"/>
-  </w:num>
-  <w:num w:numId="11">
-    <w:abstractNumId w:val="48"/>
-  </w:num>
-  <w:num w:numId="12">
-    <w:abstractNumId w:val="76"/>
-  </w:num>
-  <w:num w:numId="13">
-    <w:abstractNumId w:val="56"/>
-  </w:num>
-  <w:num w:numId="14">
-    <w:abstractNumId w:val="23"/>
-  </w:num>
-  <w:num w:numId="15">
-    <w:abstractNumId w:val="25"/>
-  </w:num>
-  <w:num w:numId="16">
-    <w:abstractNumId w:val="61"/>
-  </w:num>
-  <w:num w:numId="17">
-    <w:abstractNumId w:val="7"/>
-  </w:num>
-  <w:num w:numId="18">
-    <w:abstractNumId w:val="10"/>
-  </w:num>
-  <w:num w:numId="19">
-    <w:abstractNumId w:val="62"/>
-  </w:num>
-  <w:num w:numId="20">
-    <w:abstractNumId w:val="28"/>
-  </w:num>
-  <w:num w:numId="21">
-    <w:abstractNumId w:val="69"/>
-  </w:num>
-  <w:num w:numId="22">
-    <w:abstractNumId w:val="81"/>
-  </w:num>
-  <w:num w:numId="23">
-    <w:abstractNumId w:val="43"/>
-  </w:num>
   <w:num w:numId="24">
-    <w:abstractNumId w:val="36"/>
+    <w:abstractNumId w:val="42"/>
   </w:num>
   <w:num w:numId="25">
-    <w:abstractNumId w:val="33"/>
+    <w:abstractNumId w:val="39"/>
   </w:num>
   <w:num w:numId="26">
     <w:abstractNumId w:val="2"/>
   </w:num>
   <w:num w:numId="27">
-    <w:abstractNumId w:val="52"/>
+    <w:abstractNumId w:val="59"/>
   </w:num>
   <w:num w:numId="28">
+    <w:abstractNumId w:val="56"/>
+  </w:num>
+  <w:num w:numId="29">
+    <w:abstractNumId w:val="84"/>
+  </w:num>
+  <w:num w:numId="30">
+    <w:abstractNumId w:val="65"/>
+  </w:num>
+  <w:num w:numId="31">
+    <w:abstractNumId w:val="21"/>
+  </w:num>
+  <w:num w:numId="32">
+    <w:abstractNumId w:val="25"/>
+  </w:num>
+  <w:num w:numId="33">
+    <w:abstractNumId w:val="46"/>
+  </w:num>
+  <w:num w:numId="34">
+    <w:abstractNumId w:val="15"/>
+  </w:num>
+  <w:num w:numId="35">
+    <w:abstractNumId w:val="47"/>
+  </w:num>
+  <w:num w:numId="36">
+    <w:abstractNumId w:val="28"/>
+  </w:num>
+  <w:num w:numId="37">
+    <w:abstractNumId w:val="5"/>
+  </w:num>
+  <w:num w:numId="38">
+    <w:abstractNumId w:val="62"/>
+  </w:num>
+  <w:num w:numId="39">
+    <w:abstractNumId w:val="41"/>
+  </w:num>
+  <w:num w:numId="40">
+    <w:abstractNumId w:val="7"/>
+  </w:num>
+  <w:num w:numId="41">
+    <w:abstractNumId w:val="72"/>
+  </w:num>
+  <w:num w:numId="42">
+    <w:abstractNumId w:val="45"/>
+  </w:num>
+  <w:num w:numId="43">
+    <w:abstractNumId w:val="54"/>
+  </w:num>
+  <w:num w:numId="44">
+    <w:abstractNumId w:val="24"/>
+  </w:num>
+  <w:num w:numId="45">
+    <w:abstractNumId w:val="36"/>
+  </w:num>
+  <w:num w:numId="46">
+    <w:abstractNumId w:val="80"/>
+  </w:num>
+  <w:num w:numId="47">
+    <w:abstractNumId w:val="86"/>
+  </w:num>
+  <w:num w:numId="48">
+    <w:abstractNumId w:val="79"/>
+  </w:num>
+  <w:num w:numId="49">
+    <w:abstractNumId w:val="60"/>
+  </w:num>
+  <w:num w:numId="50">
+    <w:abstractNumId w:val="70"/>
+  </w:num>
+  <w:num w:numId="51">
+    <w:abstractNumId w:val="74"/>
+  </w:num>
+  <w:num w:numId="52">
+    <w:abstractNumId w:val="14"/>
+  </w:num>
+  <w:num w:numId="53">
+    <w:abstractNumId w:val="53"/>
+  </w:num>
+  <w:num w:numId="54">
+    <w:abstractNumId w:val="44"/>
+  </w:num>
+  <w:num w:numId="55">
+    <w:abstractNumId w:val="75"/>
+  </w:num>
+  <w:num w:numId="56">
+    <w:abstractNumId w:val="81"/>
+  </w:num>
+  <w:num w:numId="57">
+    <w:abstractNumId w:val="61"/>
+  </w:num>
+  <w:num w:numId="58">
+    <w:abstractNumId w:val="22"/>
+  </w:num>
+  <w:num w:numId="59">
     <w:abstractNumId w:val="49"/>
   </w:num>
-  <w:num w:numId="29">
-    <w:abstractNumId w:val="77"/>
-  </w:num>
-  <w:num w:numId="30">
-    <w:abstractNumId w:val="58"/>
-  </w:num>
-  <w:num w:numId="31">
-    <w:abstractNumId w:val="18"/>
-  </w:num>
-  <w:num w:numId="32">
-    <w:abstractNumId w:val="21"/>
-  </w:num>
-  <w:num w:numId="33">
-    <w:abstractNumId w:val="39"/>
-  </w:num>
-  <w:num w:numId="34">
-    <w:abstractNumId w:val="12"/>
-  </w:num>
-  <w:num w:numId="35">
-    <w:abstractNumId w:val="40"/>
-  </w:num>
-  <w:num w:numId="36">
-    <w:abstractNumId w:val="24"/>
-  </w:num>
-  <w:num w:numId="37">
-    <w:abstractNumId w:val="4"/>
-  </w:num>
-  <w:num w:numId="38">
-    <w:abstractNumId w:val="55"/>
-  </w:num>
-  <w:num w:numId="39">
-    <w:abstractNumId w:val="35"/>
-  </w:num>
-  <w:num w:numId="40">
-    <w:abstractNumId w:val="5"/>
-  </w:num>
-  <w:num w:numId="41">
-    <w:abstractNumId w:val="65"/>
-  </w:num>
-  <w:num w:numId="42">
-    <w:abstractNumId w:val="38"/>
-  </w:num>
-  <w:num w:numId="43">
-    <w:abstractNumId w:val="47"/>
-  </w:num>
-  <w:num w:numId="44">
-    <w:abstractNumId w:val="20"/>
-  </w:num>
-  <w:num w:numId="45">
-    <w:abstractNumId w:val="30"/>
-  </w:num>
-  <w:num w:numId="46">
+  <w:num w:numId="60">
     <w:abstractNumId w:val="73"/>
   </w:num>
-  <w:num w:numId="47">
-    <w:abstractNumId w:val="79"/>
-  </w:num>
-  <w:num w:numId="48">
-    <w:abstractNumId w:val="72"/>
-  </w:num>
-  <w:num w:numId="49">
-    <w:abstractNumId w:val="53"/>
-  </w:num>
-  <w:num w:numId="50">
-    <w:abstractNumId w:val="63"/>
-  </w:num>
-  <w:num w:numId="51">
-    <w:abstractNumId w:val="67"/>
-  </w:num>
-  <w:num w:numId="52">
-    <w:abstractNumId w:val="11"/>
-  </w:num>
-  <w:num w:numId="53">
-    <w:abstractNumId w:val="46"/>
-  </w:num>
-  <w:num w:numId="54">
-    <w:abstractNumId w:val="37"/>
-  </w:num>
-  <w:num w:numId="55">
-    <w:abstractNumId w:val="68"/>
-  </w:num>
-  <w:num w:numId="56">
-    <w:abstractNumId w:val="74"/>
-  </w:num>
-  <w:num w:numId="57">
-    <w:abstractNumId w:val="54"/>
-  </w:num>
-  <w:num w:numId="58">
-    <w:abstractNumId w:val="19"/>
-  </w:num>
-  <w:num w:numId="59">
-    <w:abstractNumId w:val="42"/>
-  </w:num>
-  <w:num w:numId="60">
-    <w:abstractNumId w:val="66"/>
-  </w:num>
   <w:num w:numId="61">
-    <w:abstractNumId w:val="82"/>
+    <w:abstractNumId w:val="89"/>
   </w:num>
   <w:num w:numId="62">
-    <w:abstractNumId w:val="13"/>
+    <w:abstractNumId w:val="16"/>
   </w:num>
   <w:num w:numId="63">
-    <w:abstractNumId w:val="3"/>
+    <w:abstractNumId w:val="4"/>
   </w:num>
   <w:num w:numId="64">
     <w:abstractNumId w:val="0"/>
   </w:num>
   <w:num w:numId="65">
-    <w:abstractNumId w:val="70"/>
+    <w:abstractNumId w:val="77"/>
   </w:num>
   <w:num w:numId="66">
-    <w:abstractNumId w:val="32"/>
+    <w:abstractNumId w:val="38"/>
   </w:num>
   <w:num w:numId="67">
-    <w:abstractNumId w:val="41"/>
+    <w:abstractNumId w:val="48"/>
   </w:num>
   <w:num w:numId="68">
-    <w:abstractNumId w:val="34"/>
+    <w:abstractNumId w:val="40"/>
   </w:num>
   <w:num w:numId="69">
-    <w:abstractNumId w:val="22"/>
+    <w:abstractNumId w:val="26"/>
   </w:num>
   <w:num w:numId="70">
-    <w:abstractNumId w:val="59"/>
+    <w:abstractNumId w:val="66"/>
   </w:num>
   <w:num w:numId="71">
-    <w:abstractNumId w:val="64"/>
+    <w:abstractNumId w:val="71"/>
   </w:num>
   <w:num w:numId="72">
-    <w:abstractNumId w:val="26"/>
+    <w:abstractNumId w:val="31"/>
   </w:num>
   <w:num w:numId="73">
-    <w:abstractNumId w:val="44"/>
+    <w:abstractNumId w:val="51"/>
   </w:num>
   <w:num w:numId="74">
-    <w:abstractNumId w:val="9"/>
+    <w:abstractNumId w:val="12"/>
   </w:num>
   <w:num w:numId="75">
-    <w:abstractNumId w:val="6"/>
+    <w:abstractNumId w:val="8"/>
   </w:num>
   <w:num w:numId="76">
-    <w:abstractNumId w:val="60"/>
+    <w:abstractNumId w:val="67"/>
   </w:num>
   <w:num w:numId="77">
-    <w:abstractNumId w:val="75"/>
+    <w:abstractNumId w:val="82"/>
   </w:num>
   <w:num w:numId="78">
-    <w:abstractNumId w:val="29"/>
+    <w:abstractNumId w:val="35"/>
   </w:num>
   <w:num w:numId="79">
     <w:abstractNumId w:val="1"/>
   </w:num>
   <w:num w:numId="80">
-    <w:abstractNumId w:val="80"/>
+    <w:abstractNumId w:val="87"/>
   </w:num>
   <w:num w:numId="81">
-    <w:abstractNumId w:val="51"/>
+    <w:abstractNumId w:val="58"/>
   </w:num>
   <w:num w:numId="82">
-    <w:abstractNumId w:val="31"/>
+    <w:abstractNumId w:val="37"/>
   </w:num>
   <w:num w:numId="83">
-    <w:abstractNumId w:val="78"/>
+    <w:abstractNumId w:val="85"/>
   </w:num>
-  <w:numIdMacAtCleanup w:val="78"/>
+  <w:num w:numId="84">
+    <w:abstractNumId w:val="43"/>
+  </w:num>
+  <w:num w:numId="85">
+    <w:abstractNumId w:val="29"/>
+  </w:num>
+  <w:num w:numId="86">
+    <w:abstractNumId w:val="3"/>
+  </w:num>
+  <w:num w:numId="87">
+    <w:abstractNumId w:val="23"/>
+  </w:num>
+  <w:num w:numId="88">
+    <w:abstractNumId w:val="6"/>
+  </w:num>
+  <w:num w:numId="89">
+    <w:abstractNumId w:val="9"/>
+  </w:num>
+  <w:num w:numId="90">
+    <w:abstractNumId w:val="33"/>
+  </w:num>
+  <w:numIdMacAtCleanup w:val="90"/>
 </w:numbering>
 </file>
 

</xml_diff>